<commit_message>
Review Comments - SQM
Review Comments - SQM/Software Quality Management
-- Non-functional requirements
-- Data Packets description
</commit_message>
<xml_diff>
--- a/SPEC/REQUIREMENT/URS/WORK IN PROGRESS/RAM_TURS.docx
+++ b/SPEC/REQUIREMENT/URS/WORK IN PROGRESS/RAM_TURS.docx
@@ -198,8 +198,6 @@
             <w:r>
               <w:fldChar w:fldCharType="end"/>
             </w:r>
-            <w:bookmarkStart w:id="0" w:name="_GoBack"/>
-            <w:bookmarkEnd w:id="0"/>
           </w:p>
         </w:tc>
       </w:tr>
@@ -455,7 +453,7 @@
                 <w:sz w:val="20"/>
                 <w:lang w:val="en-GB"/>
               </w:rPr>
-              <w:t>23 April 2018</w:t>
+              <w:t>12 August 2018</w:t>
             </w:r>
             <w:r>
               <w:rPr>
@@ -1299,7 +1297,7 @@
                 <v:shape id="_x0000_s1050" type="#_x0000_t75" style="position:absolute;left:0;text-align:left;margin-left:7.65pt;margin-top:8.6pt;width:162pt;height:107.75pt;z-index:251657728;visibility:visible;mso-wrap-edited:f;mso-position-horizontal-relative:text;mso-position-vertical-relative:text" o:userdrawn="t">
                   <v:imagedata r:id="rId12" o:title=""/>
                 </v:shape>
-                <o:OLEObject Type="Embed" ProgID="Word.Picture.8" ShapeID="_x0000_s1050" DrawAspect="Content" ObjectID="_1586006823" r:id="rId13"/>
+                <o:OLEObject Type="Embed" ProgID="Word.Picture.8" ShapeID="_x0000_s1050" DrawAspect="Content" ObjectID="_1595597017" r:id="rId13"/>
               </w:pict>
             </w:r>
           </w:p>
@@ -2197,7 +2195,7 @@
         <w:rPr>
           <w:noProof/>
         </w:rPr>
-        <w:instrText xml:space="preserve"> PAGEREF _Toc512264256 \h </w:instrText>
+        <w:instrText xml:space="preserve"> PAGEREF _Toc521854902 \h </w:instrText>
       </w:r>
       <w:r>
         <w:rPr>
@@ -2277,7 +2275,7 @@
         <w:rPr>
           <w:noProof/>
         </w:rPr>
-        <w:instrText xml:space="preserve"> PAGEREF _Toc512264257 \h </w:instrText>
+        <w:instrText xml:space="preserve"> PAGEREF _Toc521854903 \h </w:instrText>
       </w:r>
       <w:r>
         <w:rPr>
@@ -2357,7 +2355,7 @@
         <w:rPr>
           <w:noProof/>
         </w:rPr>
-        <w:instrText xml:space="preserve"> PAGEREF _Toc512264258 \h </w:instrText>
+        <w:instrText xml:space="preserve"> PAGEREF _Toc521854904 \h </w:instrText>
       </w:r>
       <w:r>
         <w:rPr>
@@ -2437,7 +2435,7 @@
         <w:rPr>
           <w:noProof/>
         </w:rPr>
-        <w:instrText xml:space="preserve"> PAGEREF _Toc512264259 \h </w:instrText>
+        <w:instrText xml:space="preserve"> PAGEREF _Toc521854905 \h </w:instrText>
       </w:r>
       <w:r>
         <w:rPr>
@@ -2517,7 +2515,7 @@
         <w:rPr>
           <w:noProof/>
         </w:rPr>
-        <w:instrText xml:space="preserve"> PAGEREF _Toc512264260 \h </w:instrText>
+        <w:instrText xml:space="preserve"> PAGEREF _Toc521854906 \h </w:instrText>
       </w:r>
       <w:r>
         <w:rPr>
@@ -2597,7 +2595,7 @@
         <w:rPr>
           <w:noProof/>
         </w:rPr>
-        <w:instrText xml:space="preserve"> PAGEREF _Toc512264261 \h </w:instrText>
+        <w:instrText xml:space="preserve"> PAGEREF _Toc521854907 \h </w:instrText>
       </w:r>
       <w:r>
         <w:rPr>
@@ -2677,7 +2675,7 @@
         <w:rPr>
           <w:noProof/>
         </w:rPr>
-        <w:instrText xml:space="preserve"> PAGEREF _Toc512264262 \h </w:instrText>
+        <w:instrText xml:space="preserve"> PAGEREF _Toc521854908 \h </w:instrText>
       </w:r>
       <w:r>
         <w:rPr>
@@ -2759,7 +2757,7 @@
         <w:rPr>
           <w:noProof/>
         </w:rPr>
-        <w:instrText xml:space="preserve"> PAGEREF _Toc512264263 \h </w:instrText>
+        <w:instrText xml:space="preserve"> PAGEREF _Toc521854909 \h </w:instrText>
       </w:r>
       <w:r>
         <w:rPr>
@@ -2839,7 +2837,7 @@
         <w:rPr>
           <w:noProof/>
         </w:rPr>
-        <w:instrText xml:space="preserve"> PAGEREF _Toc512264264 \h </w:instrText>
+        <w:instrText xml:space="preserve"> PAGEREF _Toc521854910 \h </w:instrText>
       </w:r>
       <w:r>
         <w:rPr>
@@ -2919,7 +2917,7 @@
         <w:rPr>
           <w:noProof/>
         </w:rPr>
-        <w:instrText xml:space="preserve"> PAGEREF _Toc512264265 \h </w:instrText>
+        <w:instrText xml:space="preserve"> PAGEREF _Toc521854911 \h </w:instrText>
       </w:r>
       <w:r>
         <w:rPr>
@@ -2999,7 +2997,7 @@
         <w:rPr>
           <w:noProof/>
         </w:rPr>
-        <w:instrText xml:space="preserve"> PAGEREF _Toc512264266 \h </w:instrText>
+        <w:instrText xml:space="preserve"> PAGEREF _Toc521854912 \h </w:instrText>
       </w:r>
       <w:r>
         <w:rPr>
@@ -3061,7 +3059,14 @@
         <w:rPr>
           <w:noProof/>
         </w:rPr>
-        <w:t>System Characteristics</w:t>
+        <w:t xml:space="preserve">System </w:t>
+      </w:r>
+      <w:r>
+        <w:rPr>
+          <w:rFonts w:ascii="Arial" w:hAnsi="Arial"/>
+          <w:noProof/>
+        </w:rPr>
+        <w:t>Characteristics</w:t>
       </w:r>
       <w:r>
         <w:rPr>
@@ -3079,7 +3084,7 @@
         <w:rPr>
           <w:noProof/>
         </w:rPr>
-        <w:instrText xml:space="preserve"> PAGEREF _Toc512264267 \h </w:instrText>
+        <w:instrText xml:space="preserve"> PAGEREF _Toc521854913 \h </w:instrText>
       </w:r>
       <w:r>
         <w:rPr>
@@ -3141,7 +3146,14 @@
         <w:rPr>
           <w:noProof/>
         </w:rPr>
-        <w:t>User Characteristics</w:t>
+        <w:t xml:space="preserve">User </w:t>
+      </w:r>
+      <w:r>
+        <w:rPr>
+          <w:rFonts w:ascii="Arial" w:hAnsi="Arial"/>
+          <w:noProof/>
+        </w:rPr>
+        <w:t>Characteristics</w:t>
       </w:r>
       <w:r>
         <w:rPr>
@@ -3159,7 +3171,7 @@
         <w:rPr>
           <w:noProof/>
         </w:rPr>
-        <w:instrText xml:space="preserve"> PAGEREF _Toc512264268 \h </w:instrText>
+        <w:instrText xml:space="preserve"> PAGEREF _Toc521854914 \h </w:instrText>
       </w:r>
       <w:r>
         <w:rPr>
@@ -3239,7 +3251,7 @@
         <w:rPr>
           <w:noProof/>
         </w:rPr>
-        <w:instrText xml:space="preserve"> PAGEREF _Toc512264269 \h </w:instrText>
+        <w:instrText xml:space="preserve"> PAGEREF _Toc521854915 \h </w:instrText>
       </w:r>
       <w:r>
         <w:rPr>
@@ -3321,7 +3333,7 @@
         <w:rPr>
           <w:noProof/>
         </w:rPr>
-        <w:instrText xml:space="preserve"> PAGEREF _Toc512264270 \h </w:instrText>
+        <w:instrText xml:space="preserve"> PAGEREF _Toc521854916 \h </w:instrText>
       </w:r>
       <w:r>
         <w:rPr>
@@ -3401,7 +3413,7 @@
         <w:rPr>
           <w:noProof/>
         </w:rPr>
-        <w:instrText xml:space="preserve"> PAGEREF _Toc512264271 \h </w:instrText>
+        <w:instrText xml:space="preserve"> PAGEREF _Toc521854917 \h </w:instrText>
       </w:r>
       <w:r>
         <w:rPr>
@@ -3481,7 +3493,7 @@
         <w:rPr>
           <w:noProof/>
         </w:rPr>
-        <w:instrText xml:space="preserve"> PAGEREF _Toc512264272 \h </w:instrText>
+        <w:instrText xml:space="preserve"> PAGEREF _Toc521854918 \h </w:instrText>
       </w:r>
       <w:r>
         <w:rPr>
@@ -3498,7 +3510,249 @@
         <w:rPr>
           <w:noProof/>
         </w:rPr>
-        <w:t>15</w:t>
+        <w:t>14</w:t>
+      </w:r>
+      <w:r>
+        <w:rPr>
+          <w:noProof/>
+        </w:rPr>
+        <w:fldChar w:fldCharType="end"/>
+      </w:r>
+    </w:p>
+    <w:p>
+      <w:pPr>
+        <w:pStyle w:val="TOC2"/>
+        <w:tabs>
+          <w:tab w:val="left" w:pos="720"/>
+        </w:tabs>
+        <w:rPr>
+          <w:rFonts w:asciiTheme="minorHAnsi" w:eastAsiaTheme="minorEastAsia" w:hAnsiTheme="minorHAnsi" w:cstheme="minorBidi"/>
+          <w:b w:val="0"/>
+          <w:noProof/>
+          <w:sz w:val="22"/>
+          <w:szCs w:val="22"/>
+          <w:lang w:eastAsia="en-GB"/>
+        </w:rPr>
+      </w:pPr>
+      <w:r>
+        <w:rPr>
+          <w:noProof/>
+        </w:rPr>
+        <w:t>3.3</w:t>
+      </w:r>
+      <w:r>
+        <w:rPr>
+          <w:rFonts w:asciiTheme="minorHAnsi" w:eastAsiaTheme="minorEastAsia" w:hAnsiTheme="minorHAnsi" w:cstheme="minorBidi"/>
+          <w:b w:val="0"/>
+          <w:noProof/>
+          <w:sz w:val="22"/>
+          <w:szCs w:val="22"/>
+          <w:lang w:eastAsia="en-GB"/>
+        </w:rPr>
+        <w:tab/>
+      </w:r>
+      <w:r>
+        <w:rPr>
+          <w:noProof/>
+        </w:rPr>
+        <w:t>Raw/Source Data Packets</w:t>
+      </w:r>
+      <w:r>
+        <w:rPr>
+          <w:noProof/>
+        </w:rPr>
+        <w:tab/>
+      </w:r>
+      <w:r>
+        <w:rPr>
+          <w:noProof/>
+        </w:rPr>
+        <w:fldChar w:fldCharType="begin"/>
+      </w:r>
+      <w:r>
+        <w:rPr>
+          <w:noProof/>
+        </w:rPr>
+        <w:instrText xml:space="preserve"> PAGEREF _Toc521854919 \h </w:instrText>
+      </w:r>
+      <w:r>
+        <w:rPr>
+          <w:noProof/>
+        </w:rPr>
+      </w:r>
+      <w:r>
+        <w:rPr>
+          <w:noProof/>
+        </w:rPr>
+        <w:fldChar w:fldCharType="separate"/>
+      </w:r>
+      <w:r>
+        <w:rPr>
+          <w:noProof/>
+        </w:rPr>
+        <w:t>14</w:t>
+      </w:r>
+      <w:r>
+        <w:rPr>
+          <w:noProof/>
+        </w:rPr>
+        <w:fldChar w:fldCharType="end"/>
+      </w:r>
+    </w:p>
+    <w:p>
+      <w:pPr>
+        <w:pStyle w:val="TOC1"/>
+        <w:tabs>
+          <w:tab w:val="left" w:pos="480"/>
+        </w:tabs>
+        <w:rPr>
+          <w:rFonts w:asciiTheme="minorHAnsi" w:eastAsiaTheme="minorEastAsia" w:hAnsiTheme="minorHAnsi" w:cstheme="minorBidi"/>
+          <w:b w:val="0"/>
+          <w:caps w:val="0"/>
+          <w:noProof/>
+          <w:sz w:val="22"/>
+          <w:szCs w:val="22"/>
+          <w:lang w:eastAsia="en-GB"/>
+        </w:rPr>
+      </w:pPr>
+      <w:r>
+        <w:rPr>
+          <w:noProof/>
+        </w:rPr>
+        <w:t>4.</w:t>
+      </w:r>
+      <w:r>
+        <w:rPr>
+          <w:rFonts w:asciiTheme="minorHAnsi" w:eastAsiaTheme="minorEastAsia" w:hAnsiTheme="minorHAnsi" w:cstheme="minorBidi"/>
+          <w:b w:val="0"/>
+          <w:caps w:val="0"/>
+          <w:noProof/>
+          <w:sz w:val="22"/>
+          <w:szCs w:val="22"/>
+          <w:lang w:eastAsia="en-GB"/>
+        </w:rPr>
+        <w:tab/>
+      </w:r>
+      <w:r>
+        <w:rPr>
+          <w:noProof/>
+        </w:rPr>
+        <w:t>Non-FUNCTIONAL REQUIREMENTS</w:t>
+      </w:r>
+      <w:r>
+        <w:rPr>
+          <w:noProof/>
+        </w:rPr>
+        <w:tab/>
+      </w:r>
+      <w:r>
+        <w:rPr>
+          <w:noProof/>
+        </w:rPr>
+        <w:fldChar w:fldCharType="begin"/>
+      </w:r>
+      <w:r>
+        <w:rPr>
+          <w:noProof/>
+        </w:rPr>
+        <w:instrText xml:space="preserve"> PAGEREF _Toc521854920 \h </w:instrText>
+      </w:r>
+      <w:r>
+        <w:rPr>
+          <w:noProof/>
+        </w:rPr>
+      </w:r>
+      <w:r>
+        <w:rPr>
+          <w:noProof/>
+        </w:rPr>
+        <w:fldChar w:fldCharType="separate"/>
+      </w:r>
+      <w:r>
+        <w:rPr>
+          <w:noProof/>
+        </w:rPr>
+        <w:t>16</w:t>
+      </w:r>
+      <w:r>
+        <w:rPr>
+          <w:noProof/>
+        </w:rPr>
+        <w:fldChar w:fldCharType="end"/>
+      </w:r>
+    </w:p>
+    <w:p>
+      <w:pPr>
+        <w:pStyle w:val="TOC2"/>
+        <w:tabs>
+          <w:tab w:val="left" w:pos="720"/>
+        </w:tabs>
+        <w:rPr>
+          <w:rFonts w:asciiTheme="minorHAnsi" w:eastAsiaTheme="minorEastAsia" w:hAnsiTheme="minorHAnsi" w:cstheme="minorBidi"/>
+          <w:b w:val="0"/>
+          <w:noProof/>
+          <w:sz w:val="22"/>
+          <w:szCs w:val="22"/>
+          <w:lang w:eastAsia="en-GB"/>
+        </w:rPr>
+      </w:pPr>
+      <w:r>
+        <w:rPr>
+          <w:noProof/>
+        </w:rPr>
+        <w:t>4.1</w:t>
+      </w:r>
+      <w:r>
+        <w:rPr>
+          <w:rFonts w:asciiTheme="minorHAnsi" w:eastAsiaTheme="minorEastAsia" w:hAnsiTheme="minorHAnsi" w:cstheme="minorBidi"/>
+          <w:b w:val="0"/>
+          <w:noProof/>
+          <w:sz w:val="22"/>
+          <w:szCs w:val="22"/>
+          <w:lang w:eastAsia="en-GB"/>
+        </w:rPr>
+        <w:tab/>
+      </w:r>
+      <w:r>
+        <w:rPr>
+          <w:noProof/>
+        </w:rPr>
+        <w:t>Non-Functional Requirements</w:t>
+      </w:r>
+      <w:r>
+        <w:rPr>
+          <w:noProof/>
+        </w:rPr>
+        <w:tab/>
+      </w:r>
+      <w:r>
+        <w:rPr>
+          <w:noProof/>
+        </w:rPr>
+        <w:fldChar w:fldCharType="begin"/>
+      </w:r>
+      <w:r>
+        <w:rPr>
+          <w:noProof/>
+        </w:rPr>
+        <w:instrText xml:space="preserve"> PAGEREF _Toc521854921 \h </w:instrText>
+      </w:r>
+      <w:r>
+        <w:rPr>
+          <w:noProof/>
+        </w:rPr>
+      </w:r>
+      <w:r>
+        <w:rPr>
+          <w:noProof/>
+        </w:rPr>
+        <w:fldChar w:fldCharType="separate"/>
+      </w:r>
+      <w:r>
+        <w:rPr>
+          <w:noProof/>
+        </w:rPr>
+        <w:t>16</w:t>
       </w:r>
       <w:r>
         <w:rPr>
@@ -3526,10 +3780,10 @@
           <w:sz w:val="20"/>
         </w:rPr>
       </w:pPr>
-      <w:bookmarkStart w:id="2" w:name="_Toc360684088"/>
-      <w:bookmarkStart w:id="3" w:name="_Toc360686144"/>
-      <w:bookmarkStart w:id="4" w:name="_Toc360686488"/>
-      <w:bookmarkStart w:id="5" w:name="_Toc512264256"/>
+      <w:bookmarkStart w:id="1" w:name="_Toc360684088"/>
+      <w:bookmarkStart w:id="2" w:name="_Toc360686144"/>
+      <w:bookmarkStart w:id="3" w:name="_Toc360686488"/>
+      <w:bookmarkStart w:id="4" w:name="_Toc521854902"/>
       <w:r>
         <w:rPr>
           <w:sz w:val="20"/>
@@ -3537,26 +3791,26 @@
         <w:lastRenderedPageBreak/>
         <w:t>INTRODUCTION</w:t>
       </w:r>
+      <w:bookmarkEnd w:id="1"/>
       <w:bookmarkEnd w:id="2"/>
       <w:bookmarkEnd w:id="3"/>
       <w:bookmarkEnd w:id="4"/>
+    </w:p>
+    <w:p>
+      <w:pPr>
+        <w:pStyle w:val="Heading2"/>
+        <w:rPr>
+          <w:sz w:val="20"/>
+        </w:rPr>
+      </w:pPr>
+      <w:bookmarkStart w:id="5" w:name="_Toc521854903"/>
+      <w:r>
+        <w:rPr>
+          <w:sz w:val="20"/>
+        </w:rPr>
+        <w:t>Background</w:t>
+      </w:r>
       <w:bookmarkEnd w:id="5"/>
-    </w:p>
-    <w:p>
-      <w:pPr>
-        <w:pStyle w:val="Heading2"/>
-        <w:rPr>
-          <w:sz w:val="20"/>
-        </w:rPr>
-      </w:pPr>
-      <w:bookmarkStart w:id="6" w:name="_Toc512264257"/>
-      <w:r>
-        <w:rPr>
-          <w:sz w:val="20"/>
-        </w:rPr>
-        <w:t>Background</w:t>
-      </w:r>
-      <w:bookmarkEnd w:id="6"/>
     </w:p>
     <w:p>
       <w:pPr>
@@ -3660,14 +3914,14 @@
           <w:sz w:val="20"/>
         </w:rPr>
       </w:pPr>
-      <w:bookmarkStart w:id="7" w:name="_Toc512264258"/>
+      <w:bookmarkStart w:id="6" w:name="_Toc521854904"/>
       <w:r>
         <w:rPr>
           <w:sz w:val="20"/>
         </w:rPr>
         <w:t>Objectives</w:t>
       </w:r>
-      <w:bookmarkEnd w:id="7"/>
+      <w:bookmarkEnd w:id="6"/>
     </w:p>
     <w:p>
       <w:pPr>
@@ -3741,13 +3995,37 @@
           <w:sz w:val="20"/>
         </w:rPr>
       </w:pPr>
-      <w:bookmarkStart w:id="8" w:name="_Toc512264259"/>
+      <w:bookmarkStart w:id="7" w:name="_Toc521854905"/>
       <w:r>
         <w:rPr>
           <w:sz w:val="20"/>
         </w:rPr>
         <w:t>Organization</w:t>
       </w:r>
+      <w:bookmarkEnd w:id="7"/>
+    </w:p>
+    <w:p>
+      <w:pPr>
+        <w:pStyle w:val="Body"/>
+      </w:pPr>
+      <w:r>
+        <w:t>Section 1 gives an introduction to this document. Section 2 presents an overview of requirements for the system or application. The functional requirements are presented in Section 3 and section 4 describes the operational and quality requirements.</w:t>
+      </w:r>
+    </w:p>
+    <w:p>
+      <w:pPr>
+        <w:pStyle w:val="Heading2"/>
+        <w:rPr>
+          <w:sz w:val="20"/>
+        </w:rPr>
+      </w:pPr>
+      <w:bookmarkStart w:id="8" w:name="_Toc521854906"/>
+      <w:r>
+        <w:rPr>
+          <w:sz w:val="20"/>
+        </w:rPr>
+        <w:t>Scope</w:t>
+      </w:r>
       <w:bookmarkEnd w:id="8"/>
     </w:p>
     <w:p>
@@ -3755,7 +4033,65 @@
         <w:pStyle w:val="Body"/>
       </w:pPr>
       <w:r>
-        <w:t>Section 1 gives an introduction to this document. Section 2 presents an overview of requirements for the system or application. The functional requirements are presented in Section 3 and section 4 describes the operational and quality requirements.</w:t>
+        <w:t xml:space="preserve">This user requirement specification is solely concerned with the development of the </w:t>
+      </w:r>
+      <w:r>
+        <w:t>Real-time Analytical Monitoring</w:t>
+      </w:r>
+      <w:r>
+        <w:t xml:space="preserve"> Application</w:t>
+      </w:r>
+      <w:r>
+        <w:t xml:space="preserve"> and identifying the necessary requirements that would facilitate the future modification of </w:t>
+      </w:r>
+      <w:r>
+        <w:t>RAM application</w:t>
+      </w:r>
+      <w:r>
+        <w:t xml:space="preserve">.  For the purpose of this document the </w:t>
+      </w:r>
+      <w:r>
+        <w:t>Real-time Analytical Monitoring</w:t>
+      </w:r>
+      <w:r>
+        <w:t xml:space="preserve"> Application</w:t>
+      </w:r>
+      <w:r>
+        <w:t xml:space="preserve"> is referred as the application or simply ‘</w:t>
+      </w:r>
+      <w:r>
+        <w:t>RAM</w:t>
+      </w:r>
+      <w:r>
+        <w:t xml:space="preserve">’ interchangeably but both </w:t>
+      </w:r>
+      <w:r>
+        <w:t>refer to the same.</w:t>
+      </w:r>
+    </w:p>
+    <w:p>
+      <w:pPr>
+        <w:pStyle w:val="Body"/>
+      </w:pPr>
+      <w:r>
+        <w:t>The financing, availability and provisioning of the AWS Service components are agreed to be handled and taken care by the client, i.e. SERIS.</w:t>
+      </w:r>
+    </w:p>
+    <w:p>
+      <w:pPr>
+        <w:pStyle w:val="Body"/>
+      </w:pPr>
+      <w:r>
+        <w:t>&lt;PH</w:t>
+      </w:r>
+      <w:r>
+        <w:t>&gt;&lt;</w:t>
+      </w:r>
+      <w:r>
+        <w:t>Out-of-scope&gt;</w:t>
+      </w:r>
+      <w:r>
+        <w:t xml:space="preserve"> </w:t>
       </w:r>
     </w:p>
     <w:p>
@@ -3765,96 +4101,14 @@
           <w:sz w:val="20"/>
         </w:rPr>
       </w:pPr>
-      <w:bookmarkStart w:id="9" w:name="_Toc512264260"/>
+      <w:bookmarkStart w:id="9" w:name="_Toc521854907"/>
       <w:r>
         <w:rPr>
           <w:sz w:val="20"/>
         </w:rPr>
-        <w:t>Scope</w:t>
+        <w:t>Definition of Terms</w:t>
       </w:r>
       <w:bookmarkEnd w:id="9"/>
-    </w:p>
-    <w:p>
-      <w:pPr>
-        <w:pStyle w:val="Body"/>
-      </w:pPr>
-      <w:r>
-        <w:t xml:space="preserve">This user requirement specification is solely concerned with the development of the </w:t>
-      </w:r>
-      <w:r>
-        <w:t>Real-time Analytical Monitoring</w:t>
-      </w:r>
-      <w:r>
-        <w:t xml:space="preserve"> Application</w:t>
-      </w:r>
-      <w:r>
-        <w:t xml:space="preserve"> and identifying the necessary requirements that would facilitate the future modification of </w:t>
-      </w:r>
-      <w:r>
-        <w:t>RAM application</w:t>
-      </w:r>
-      <w:r>
-        <w:t xml:space="preserve">.  For the purpose of this document the </w:t>
-      </w:r>
-      <w:r>
-        <w:t>Real-time Analytical Monitoring</w:t>
-      </w:r>
-      <w:r>
-        <w:t xml:space="preserve"> Application</w:t>
-      </w:r>
-      <w:r>
-        <w:t xml:space="preserve"> is referred as the application or simply ‘</w:t>
-      </w:r>
-      <w:r>
-        <w:t>RAM</w:t>
-      </w:r>
-      <w:r>
-        <w:t xml:space="preserve">’ interchangeably but both </w:t>
-      </w:r>
-      <w:r>
-        <w:t>refer to the same.</w:t>
-      </w:r>
-    </w:p>
-    <w:p>
-      <w:pPr>
-        <w:pStyle w:val="Body"/>
-      </w:pPr>
-      <w:r>
-        <w:t>The financing, availability and provisioning of the AWS Service components are agreed to be handled and taken care by the client, i.e. SERIS.</w:t>
-      </w:r>
-    </w:p>
-    <w:p>
-      <w:pPr>
-        <w:pStyle w:val="Body"/>
-      </w:pPr>
-      <w:r>
-        <w:t>&lt;PH</w:t>
-      </w:r>
-      <w:r>
-        <w:t>&gt;&lt;</w:t>
-      </w:r>
-      <w:r>
-        <w:t>Out-of-scope&gt;</w:t>
-      </w:r>
-      <w:r>
-        <w:t xml:space="preserve"> </w:t>
-      </w:r>
-    </w:p>
-    <w:p>
-      <w:pPr>
-        <w:pStyle w:val="Heading2"/>
-        <w:rPr>
-          <w:sz w:val="20"/>
-        </w:rPr>
-      </w:pPr>
-      <w:bookmarkStart w:id="10" w:name="_Toc512264261"/>
-      <w:r>
-        <w:rPr>
-          <w:sz w:val="20"/>
-        </w:rPr>
-        <w:t>Definition of Terms</w:t>
-      </w:r>
-      <w:bookmarkEnd w:id="10"/>
     </w:p>
     <w:p>
       <w:pPr>
@@ -4015,7 +4269,7 @@
           <w:sz w:val="20"/>
         </w:rPr>
       </w:pPr>
-      <w:bookmarkStart w:id="11" w:name="_Toc512264262"/>
+      <w:bookmarkStart w:id="10" w:name="_Toc521854908"/>
       <w:r>
         <w:rPr>
           <w:sz w:val="20"/>
@@ -4028,7 +4282,7 @@
         </w:rPr>
         <w:t>s, acronyms and abbreviations</w:t>
       </w:r>
-      <w:bookmarkEnd w:id="11"/>
+      <w:bookmarkEnd w:id="10"/>
     </w:p>
     <w:p>
       <w:pPr>
@@ -4223,7 +4477,7 @@
           <w:sz w:val="20"/>
         </w:rPr>
       </w:pPr>
-      <w:bookmarkStart w:id="12" w:name="_Toc512264263"/>
+      <w:bookmarkStart w:id="11" w:name="_Toc521854909"/>
       <w:r>
         <w:rPr>
           <w:sz w:val="20"/>
@@ -4231,23 +4485,23 @@
         <w:lastRenderedPageBreak/>
         <w:t>OVERVIEW OF REQUIREMENTS</w:t>
       </w:r>
+      <w:bookmarkEnd w:id="11"/>
+    </w:p>
+    <w:p>
+      <w:pPr>
+        <w:pStyle w:val="Heading2"/>
+        <w:rPr>
+          <w:sz w:val="20"/>
+        </w:rPr>
+      </w:pPr>
+      <w:bookmarkStart w:id="12" w:name="_Toc521854910"/>
+      <w:r>
+        <w:rPr>
+          <w:sz w:val="20"/>
+        </w:rPr>
+        <w:t>Introduction</w:t>
+      </w:r>
       <w:bookmarkEnd w:id="12"/>
-    </w:p>
-    <w:p>
-      <w:pPr>
-        <w:pStyle w:val="Heading2"/>
-        <w:rPr>
-          <w:sz w:val="20"/>
-        </w:rPr>
-      </w:pPr>
-      <w:bookmarkStart w:id="13" w:name="_Toc512264264"/>
-      <w:r>
-        <w:rPr>
-          <w:sz w:val="20"/>
-        </w:rPr>
-        <w:t>Introduction</w:t>
-      </w:r>
-      <w:bookmarkEnd w:id="13"/>
     </w:p>
     <w:p>
       <w:pPr>
@@ -4386,14 +4640,14 @@
           <w:sz w:val="20"/>
         </w:rPr>
       </w:pPr>
-      <w:bookmarkStart w:id="14" w:name="_Toc512264265"/>
+      <w:bookmarkStart w:id="13" w:name="_Toc521854911"/>
       <w:r>
         <w:rPr>
           <w:sz w:val="20"/>
         </w:rPr>
         <w:t>System Perspective</w:t>
       </w:r>
-      <w:bookmarkEnd w:id="14"/>
+      <w:bookmarkEnd w:id="13"/>
     </w:p>
     <w:p>
       <w:pPr>
@@ -4513,7 +4767,7 @@
           <w:sz w:val="20"/>
         </w:rPr>
       </w:pPr>
-      <w:bookmarkStart w:id="15" w:name="_Toc512264266"/>
+      <w:bookmarkStart w:id="14" w:name="_Toc521854912"/>
       <w:r>
         <w:rPr>
           <w:sz w:val="20"/>
@@ -4521,7 +4775,7 @@
         <w:lastRenderedPageBreak/>
         <w:t>System Functions</w:t>
       </w:r>
-      <w:bookmarkEnd w:id="15"/>
+      <w:bookmarkEnd w:id="14"/>
     </w:p>
     <w:p>
       <w:pPr>
@@ -4909,7 +5163,7 @@
           <w:sz w:val="20"/>
         </w:rPr>
       </w:pPr>
-      <w:bookmarkStart w:id="16" w:name="_Toc512264267"/>
+      <w:bookmarkStart w:id="15" w:name="_Toc521854913"/>
       <w:r>
         <w:rPr>
           <w:sz w:val="20"/>
@@ -4922,105 +5176,105 @@
         </w:rPr>
         <w:t>Characteristics</w:t>
       </w:r>
+      <w:bookmarkEnd w:id="15"/>
+    </w:p>
+    <w:p>
+      <w:pPr>
+        <w:pStyle w:val="Body"/>
+      </w:pPr>
+      <w:r>
+        <w:t xml:space="preserve">The system has below listed characteristics </w:t>
+      </w:r>
+    </w:p>
+    <w:p>
+      <w:pPr>
+        <w:pStyle w:val="Body-list"/>
+      </w:pPr>
+      <w:r>
+        <w:t>RAM</w:t>
+      </w:r>
+      <w:r>
+        <w:t xml:space="preserve"> to be built on Cloud technology to offer high degrees of agility and the ability to collect high volumes of data in real time</w:t>
+      </w:r>
+    </w:p>
+    <w:p>
+      <w:pPr>
+        <w:pStyle w:val="Body-list"/>
+      </w:pPr>
+      <w:r>
+        <w:t>RAM</w:t>
+      </w:r>
+      <w:r>
+        <w:t xml:space="preserve"> allows PV system device(s) to generate very high volumes of unstructured data. This could typically be unstructured data sent at every second and every minute interval</w:t>
+      </w:r>
+      <w:r>
+        <w:t>(s)</w:t>
+      </w:r>
+      <w:r>
+        <w:t xml:space="preserve"> from a variety of devices and store it in Cloud Database. These devices are spread across various industrial and remote sites that will stream data </w:t>
+      </w:r>
+      <w:r>
+        <w:t>in</w:t>
+      </w:r>
+      <w:r>
+        <w:t xml:space="preserve">to the application which is to be stored </w:t>
+      </w:r>
+      <w:r>
+        <w:t xml:space="preserve">with </w:t>
+      </w:r>
+      <w:r>
+        <w:t>in the cloud database</w:t>
+      </w:r>
+      <w:r>
+        <w:t xml:space="preserve"> infrastructure</w:t>
+      </w:r>
+    </w:p>
+    <w:p>
+      <w:pPr>
+        <w:pStyle w:val="Body-list"/>
+      </w:pPr>
+      <w:r>
+        <w:t>RAM</w:t>
+      </w:r>
+      <w:r>
+        <w:t xml:space="preserve"> allows admins to configure and incorporate cloud-based system to reduce the cost of maintaining servers, to avoid data losses and to </w:t>
+      </w:r>
+      <w:r>
+        <w:t xml:space="preserve">simultaneously </w:t>
+      </w:r>
+      <w:r>
+        <w:t xml:space="preserve">access the system from multiple internet connected devices (computer, tablet, mobile phone)  </w:t>
+      </w:r>
+    </w:p>
+    <w:p>
+      <w:pPr>
+        <w:pStyle w:val="Body-list"/>
+      </w:pPr>
+      <w:r>
+        <w:t>A default admin (super</w:t>
+      </w:r>
+      <w:r>
+        <w:t>-</w:t>
+      </w:r>
+      <w:r>
+        <w:t>user) user account will be setup during the installation.  The admin will come with a set of pre-configured rights and privileges. Unlike other user accounts this account cannot be deleted/deactivated from the system.</w:t>
+      </w:r>
+    </w:p>
+    <w:p>
+      <w:pPr>
+        <w:pStyle w:val="Heading2"/>
+        <w:rPr>
+          <w:sz w:val="20"/>
+        </w:rPr>
+      </w:pPr>
+      <w:bookmarkStart w:id="16" w:name="_Toc521854914"/>
+      <w:r>
+        <w:rPr>
+          <w:sz w:val="20"/>
+        </w:rPr>
+        <w:t>User Characteristics</w:t>
+      </w:r>
       <w:bookmarkEnd w:id="16"/>
-    </w:p>
-    <w:p>
-      <w:pPr>
-        <w:pStyle w:val="Body"/>
-      </w:pPr>
-      <w:r>
-        <w:t xml:space="preserve">The system has below listed characteristics </w:t>
-      </w:r>
-    </w:p>
-    <w:p>
-      <w:pPr>
-        <w:pStyle w:val="Body-list"/>
-      </w:pPr>
-      <w:r>
-        <w:t>RAM</w:t>
-      </w:r>
-      <w:r>
-        <w:t xml:space="preserve"> to be built on Cloud technology to offer high degrees of agility and the ability to collect high volumes of data in real time</w:t>
-      </w:r>
-    </w:p>
-    <w:p>
-      <w:pPr>
-        <w:pStyle w:val="Body-list"/>
-      </w:pPr>
-      <w:r>
-        <w:t>RAM</w:t>
-      </w:r>
-      <w:r>
-        <w:t xml:space="preserve"> allows PV system device(s) to generate very high volumes of unstructured data. This could typically be unstructured data sent at every second and every minute interval</w:t>
-      </w:r>
-      <w:r>
-        <w:t>(s)</w:t>
-      </w:r>
-      <w:r>
-        <w:t xml:space="preserve"> from a variety of devices and store it in Cloud Database. These devices are spread across various industrial and remote sites that will stream data </w:t>
-      </w:r>
-      <w:r>
-        <w:t>in</w:t>
-      </w:r>
-      <w:r>
-        <w:t xml:space="preserve">to the application which is to be stored </w:t>
-      </w:r>
-      <w:r>
-        <w:t xml:space="preserve">with </w:t>
-      </w:r>
-      <w:r>
-        <w:t>in the cloud database</w:t>
-      </w:r>
-      <w:r>
-        <w:t xml:space="preserve"> infrastructure</w:t>
-      </w:r>
-    </w:p>
-    <w:p>
-      <w:pPr>
-        <w:pStyle w:val="Body-list"/>
-      </w:pPr>
-      <w:r>
-        <w:t>RAM</w:t>
-      </w:r>
-      <w:r>
-        <w:t xml:space="preserve"> allows admins to configure and incorporate cloud-based system to reduce the cost of maintaining servers, to avoid data losses and to </w:t>
-      </w:r>
-      <w:r>
-        <w:t xml:space="preserve">simultaneously </w:t>
-      </w:r>
-      <w:r>
-        <w:t xml:space="preserve">access the system from multiple internet connected devices (computer, tablet, mobile phone)  </w:t>
-      </w:r>
-    </w:p>
-    <w:p>
-      <w:pPr>
-        <w:pStyle w:val="Body-list"/>
-      </w:pPr>
-      <w:r>
-        <w:t>A default admin (super</w:t>
-      </w:r>
-      <w:r>
-        <w:t>-</w:t>
-      </w:r>
-      <w:r>
-        <w:t>user) user account will be setup during the installation.  The admin will come with a set of pre-configured rights and privileges. Unlike other user accounts this account cannot be deleted/deactivated from the system.</w:t>
-      </w:r>
-    </w:p>
-    <w:p>
-      <w:pPr>
-        <w:pStyle w:val="Heading2"/>
-        <w:rPr>
-          <w:sz w:val="20"/>
-        </w:rPr>
-      </w:pPr>
-      <w:bookmarkStart w:id="17" w:name="_Toc512264268"/>
-      <w:r>
-        <w:rPr>
-          <w:sz w:val="20"/>
-        </w:rPr>
-        <w:t>User Characteristics</w:t>
-      </w:r>
-      <w:bookmarkEnd w:id="17"/>
     </w:p>
     <w:p>
       <w:pPr>
@@ -5066,7 +5320,7 @@
           <w:sz w:val="20"/>
         </w:rPr>
       </w:pPr>
-      <w:bookmarkStart w:id="18" w:name="_Toc512264269"/>
+      <w:bookmarkStart w:id="17" w:name="_Toc521854915"/>
       <w:r>
         <w:rPr>
           <w:sz w:val="20"/>
@@ -5079,7 +5333,7 @@
         </w:rPr>
         <w:t>Constraints and Assumptions</w:t>
       </w:r>
-      <w:bookmarkEnd w:id="18"/>
+      <w:bookmarkEnd w:id="17"/>
     </w:p>
     <w:p>
       <w:pPr>
@@ -5126,11 +5380,9 @@
       <w:r>
         <w:t xml:space="preserve">The Sensors and Readers </w:t>
       </w:r>
-      <w:proofErr w:type="gramStart"/>
-      <w:r>
-        <w:t>is</w:t>
-      </w:r>
-      <w:proofErr w:type="gramEnd"/>
+      <w:r>
+        <w:t>are</w:t>
+      </w:r>
       <w:r>
         <w:t xml:space="preserve"> installed at the Remote site, but the software, server and database are hosted by the system. The data are collected, stored and managed by the system whilst the SERIS has access to the data through a secure web interface.</w:t>
       </w:r>
@@ -5166,7 +5418,7 @@
           <w:sz w:val="20"/>
         </w:rPr>
       </w:pPr>
-      <w:bookmarkStart w:id="19" w:name="_Toc512264270"/>
+      <w:bookmarkStart w:id="18" w:name="_Toc521854916"/>
       <w:r>
         <w:rPr>
           <w:sz w:val="20"/>
@@ -5174,7 +5426,7 @@
         <w:lastRenderedPageBreak/>
         <w:t>FUNCTIONAL REQUIREMENTS</w:t>
       </w:r>
-      <w:bookmarkEnd w:id="19"/>
+      <w:bookmarkEnd w:id="18"/>
     </w:p>
     <w:p>
       <w:pPr>
@@ -5346,7 +5598,7 @@
           <w:sz w:val="20"/>
         </w:rPr>
       </w:pPr>
-      <w:bookmarkStart w:id="20" w:name="_Toc512264271"/>
+      <w:bookmarkStart w:id="19" w:name="_Toc521854917"/>
       <w:r>
         <w:rPr>
           <w:sz w:val="20"/>
@@ -5354,7 +5606,7 @@
         <w:lastRenderedPageBreak/>
         <w:t>Functional Requirements</w:t>
       </w:r>
-      <w:bookmarkEnd w:id="20"/>
+      <w:bookmarkEnd w:id="19"/>
     </w:p>
     <w:p>
       <w:pPr>
@@ -5615,19 +5867,25 @@
       <w:pPr>
         <w:ind w:left="720"/>
         <w:jc w:val="both"/>
+      </w:pPr>
+      <w:r>
+        <w:t xml:space="preserve">Further the System should allow the Users to create, edit, copy and delete </w:t>
+      </w:r>
+      <w:r>
+        <w:t>User Groups.</w:t>
+      </w:r>
+      <w:r>
+        <w:t xml:space="preserve"> A user group is set of (one or more) individual users tagged together.  That way the admins can manage the access rights at group level rather than at individual user level.</w:t>
+      </w:r>
+    </w:p>
+    <w:p>
+      <w:pPr>
+        <w:ind w:left="720"/>
+        <w:jc w:val="both"/>
         <w:rPr>
           <w:b/>
         </w:rPr>
       </w:pPr>
-      <w:r>
-        <w:t xml:space="preserve">Further the System should allow the Users to create, edit, copy and delete </w:t>
-      </w:r>
-      <w:r>
-        <w:t>User Groups.</w:t>
-      </w:r>
-      <w:r>
-        <w:t xml:space="preserve"> A user group is set of (one or more) individual users tagged together.  That way the admins can manage the access rights at group level rather than at individual user level.</w:t>
-      </w:r>
     </w:p>
     <w:p>
       <w:pPr>
@@ -5642,6 +5900,7 @@
           <w:b/>
           <w:bCs/>
         </w:rPr>
+        <w:lastRenderedPageBreak/>
         <w:t>User/Access C</w:t>
       </w:r>
       <w:r>
@@ -5658,7 +5917,6 @@
         <w:jc w:val="both"/>
       </w:pPr>
       <w:r>
-        <w:lastRenderedPageBreak/>
         <w:t>The system allows admins an easy and organized way of mapping permissions to users, via roles.  The System should allow the Users to maintain roles to be assigned to the business users. It is through these Roles that the User Permissions are controlled. As a first step you must maintain at least an administrator role</w:t>
       </w:r>
       <w:r>
@@ -5678,13 +5936,19 @@
       <w:pPr>
         <w:ind w:left="720"/>
         <w:jc w:val="both"/>
+      </w:pPr>
+      <w:r>
+        <w:t>The System allows the user with appropriate permission to browse list of all roles existing in the system</w:t>
+      </w:r>
+    </w:p>
+    <w:p>
+      <w:pPr>
+        <w:ind w:left="720"/>
+        <w:jc w:val="both"/>
         <w:rPr>
           <w:b/>
         </w:rPr>
       </w:pPr>
-      <w:r>
-        <w:t>The System allows the user with appropriate permission to browse list of all roles existing in the system</w:t>
-      </w:r>
     </w:p>
     <w:p>
       <w:pPr>
@@ -5833,28 +6097,34 @@
       <w:pPr>
         <w:ind w:left="720"/>
         <w:jc w:val="both"/>
+      </w:pPr>
+      <w:r>
+        <w:t xml:space="preserve">The System allows the user with appropriate permission to browse list of all </w:t>
+      </w:r>
+      <w:r>
+        <w:t xml:space="preserve">device </w:t>
+      </w:r>
+      <w:r>
+        <w:t>groups</w:t>
+      </w:r>
+      <w:r>
+        <w:t xml:space="preserve"> </w:t>
+      </w:r>
+      <w:r>
+        <w:t xml:space="preserve">present </w:t>
+      </w:r>
+      <w:r>
+        <w:t>in the system.</w:t>
+      </w:r>
+    </w:p>
+    <w:p>
+      <w:pPr>
+        <w:ind w:left="720"/>
+        <w:jc w:val="both"/>
         <w:rPr>
           <w:b/>
         </w:rPr>
       </w:pPr>
-      <w:r>
-        <w:t xml:space="preserve">The System allows the user with appropriate permission to browse list of all </w:t>
-      </w:r>
-      <w:r>
-        <w:t xml:space="preserve">device </w:t>
-      </w:r>
-      <w:r>
-        <w:t>groups</w:t>
-      </w:r>
-      <w:r>
-        <w:t xml:space="preserve"> </w:t>
-      </w:r>
-      <w:r>
-        <w:t xml:space="preserve">present </w:t>
-      </w:r>
-      <w:r>
-        <w:t>in the system.</w:t>
-      </w:r>
     </w:p>
     <w:p>
       <w:pPr>
@@ -5975,23 +6245,35 @@
     </w:p>
     <w:p>
       <w:pPr>
-        <w:pStyle w:val="Heading3"/>
-      </w:pPr>
-      <w:r>
-        <w:t xml:space="preserve">System Administration </w:t>
-      </w:r>
-    </w:p>
-    <w:p>
-      <w:pPr>
         <w:ind w:left="720"/>
         <w:jc w:val="both"/>
+      </w:pPr>
+    </w:p>
+    <w:p>
+      <w:pPr>
+        <w:pStyle w:val="Heading3"/>
+      </w:pPr>
+      <w:r>
+        <w:t xml:space="preserve">System Administration </w:t>
+      </w:r>
+    </w:p>
+    <w:p>
+      <w:pPr>
+        <w:ind w:left="720"/>
+        <w:jc w:val="both"/>
+      </w:pPr>
+      <w:r>
+        <w:t>Perform setup, configuration and other supervisory / administrative functions to be carried out by the administrators, primarily focused on system / infrastructure level components</w:t>
+      </w:r>
+    </w:p>
+    <w:p>
+      <w:pPr>
+        <w:ind w:left="720"/>
+        <w:jc w:val="both"/>
         <w:rPr>
           <w:b/>
         </w:rPr>
       </w:pPr>
-      <w:r>
-        <w:t>Perform setup, configuration and other supervisory / administrative functions to be carried out by the administrators, primarily focused on system / infrastructure level components</w:t>
-      </w:r>
     </w:p>
     <w:p>
       <w:pPr>
@@ -6018,8 +6300,18 @@
         <w:t>The System allows to be built on Cloud technology to offer high degrees of agility and the ability to collect huge volumes of data from the enterprise and beyond</w:t>
       </w:r>
       <w:r>
-        <w:t>.  This function facilitates the initial setting up of the application’s high level infra-structure components and its details.</w:t>
-      </w:r>
+        <w:t xml:space="preserve">.  This function </w:t>
+      </w:r>
+      <w:r>
+        <w:lastRenderedPageBreak/>
+        <w:t>facilitates the initial setting up of the application’s high level infra-structure components and its details.</w:t>
+      </w:r>
+    </w:p>
+    <w:p>
+      <w:pPr>
+        <w:ind w:left="720"/>
+        <w:jc w:val="both"/>
+      </w:pPr>
     </w:p>
     <w:p>
       <w:pPr>
@@ -6062,10 +6354,15 @@
     </w:p>
     <w:p>
       <w:pPr>
+        <w:ind w:left="720"/>
+        <w:jc w:val="both"/>
+      </w:pPr>
+    </w:p>
+    <w:p>
+      <w:pPr>
         <w:pStyle w:val="Heading3"/>
       </w:pPr>
       <w:r>
-        <w:lastRenderedPageBreak/>
         <w:t>Central Data Management</w:t>
       </w:r>
     </w:p>
@@ -6115,6 +6412,12 @@
     </w:p>
     <w:p>
       <w:pPr>
+        <w:pStyle w:val="ListParagraph"/>
+        <w:ind w:left="1080"/>
+      </w:pPr>
+    </w:p>
+    <w:p>
+      <w:pPr>
         <w:pStyle w:val="Heading4"/>
         <w:rPr>
           <w:b/>
@@ -6183,6 +6486,12 @@
     </w:p>
     <w:p>
       <w:pPr>
+        <w:ind w:left="720"/>
+        <w:jc w:val="both"/>
+      </w:pPr>
+    </w:p>
+    <w:p>
+      <w:pPr>
         <w:pStyle w:val="Heading4"/>
         <w:rPr>
           <w:b/>
@@ -6344,24 +6653,21 @@
         <w:ind w:left="720"/>
       </w:pPr>
     </w:p>
-    <w:p/>
     <w:p>
       <w:pPr>
         <w:pStyle w:val="Heading2"/>
-        <w:pageBreakBefore/>
         <w:rPr>
           <w:sz w:val="20"/>
         </w:rPr>
       </w:pPr>
-      <w:bookmarkStart w:id="21" w:name="_Toc512264272"/>
+      <w:bookmarkStart w:id="20" w:name="_Toc521854918"/>
       <w:r>
         <w:rPr>
           <w:sz w:val="20"/>
         </w:rPr>
-        <w:lastRenderedPageBreak/>
         <w:t>User Interface Requirements</w:t>
       </w:r>
-      <w:bookmarkEnd w:id="21"/>
+      <w:bookmarkEnd w:id="20"/>
     </w:p>
     <w:p>
       <w:pPr>
@@ -6395,11 +6701,785 @@
     <w:p>
       <w:pPr>
         <w:ind w:left="720"/>
-      </w:pPr>
+        <w:jc w:val="both"/>
+      </w:pPr>
+    </w:p>
+    <w:p>
+      <w:pPr>
+        <w:pStyle w:val="Heading2"/>
+        <w:rPr>
+          <w:sz w:val="20"/>
+        </w:rPr>
+      </w:pPr>
+      <w:bookmarkStart w:id="21" w:name="_Toc521854919"/>
+      <w:r>
+        <w:rPr>
+          <w:sz w:val="20"/>
+        </w:rPr>
+        <w:lastRenderedPageBreak/>
+        <w:t>Raw/</w:t>
+      </w:r>
+      <w:r>
+        <w:rPr>
+          <w:sz w:val="20"/>
+        </w:rPr>
+        <w:t>Source Data Packets</w:t>
+      </w:r>
+      <w:bookmarkEnd w:id="21"/>
     </w:p>
     <w:p>
       <w:pPr>
         <w:ind w:left="720"/>
+        <w:jc w:val="both"/>
+      </w:pPr>
+      <w:r>
+        <w:t xml:space="preserve">The raw/un-structured data </w:t>
+      </w:r>
+      <w:r>
+        <w:t xml:space="preserve">consist of sensor data &amp; health data, both of which comes in the form of delimited data </w:t>
+      </w:r>
+    </w:p>
+    <w:p>
+      <w:pPr>
+        <w:pStyle w:val="ListParagraph"/>
+        <w:numPr>
+          <w:ilvl w:val="0"/>
+          <w:numId w:val="27"/>
+        </w:numPr>
+        <w:jc w:val="both"/>
+      </w:pPr>
+      <w:r>
+        <w:rPr>
+          <w:b/>
+        </w:rPr>
+        <w:t>Fast Data:</w:t>
+      </w:r>
+      <w:r>
+        <w:t xml:space="preserve"> </w:t>
+      </w:r>
+      <w:r>
+        <w:t>S</w:t>
+      </w:r>
+      <w:r>
+        <w:t xml:space="preserve">ensor data from devices </w:t>
+      </w:r>
+      <w:r>
+        <w:t>are</w:t>
+      </w:r>
+      <w:r>
+        <w:t xml:space="preserve"> buffered and sent to RAM Application at per second interval</w:t>
+      </w:r>
+    </w:p>
+    <w:p>
+      <w:pPr>
+        <w:ind w:left="1440"/>
+        <w:jc w:val="both"/>
+      </w:pPr>
+      <w:r>
+        <w:t xml:space="preserve">Volume per device/per day </w:t>
+      </w:r>
+      <w:r>
+        <w:tab/>
+      </w:r>
+      <w:r>
+        <w:sym w:font="Wingdings" w:char="F0E8"/>
+      </w:r>
+      <w:r>
+        <w:t xml:space="preserve"> 60seconds x 60 minutes x 24 hours</w:t>
+      </w:r>
+    </w:p>
+    <w:p>
+      <w:pPr>
+        <w:ind w:left="3600" w:firstLine="720"/>
+        <w:jc w:val="both"/>
+      </w:pPr>
+      <w:r>
+        <w:sym w:font="Wingdings" w:char="F0E8"/>
+      </w:r>
+      <w:r>
+        <w:t xml:space="preserve"> </w:t>
+      </w:r>
+      <w:r>
+        <w:t>86</w:t>
+      </w:r>
+      <w:r>
+        <w:t>,</w:t>
+      </w:r>
+      <w:r>
+        <w:t xml:space="preserve">400 </w:t>
+      </w:r>
+      <w:r>
+        <w:t>records / per day / per device</w:t>
+      </w:r>
+    </w:p>
+    <w:p>
+      <w:pPr>
+        <w:jc w:val="both"/>
+      </w:pPr>
+    </w:p>
+    <w:p>
+      <w:pPr>
+        <w:pStyle w:val="ListParagraph"/>
+        <w:numPr>
+          <w:ilvl w:val="0"/>
+          <w:numId w:val="27"/>
+        </w:numPr>
+        <w:jc w:val="both"/>
+      </w:pPr>
+      <w:r>
+        <w:rPr>
+          <w:b/>
+        </w:rPr>
+        <w:t>Slow Data</w:t>
+      </w:r>
+      <w:r>
+        <w:t xml:space="preserve">: </w:t>
+      </w:r>
+      <w:r>
+        <w:t>Sensor</w:t>
+      </w:r>
+      <w:r>
+        <w:t xml:space="preserve"> data from devices are buffered and sent to RAM Application at per minute  interval</w:t>
+      </w:r>
+      <w:r>
+        <w:t xml:space="preserve"> as well</w:t>
+      </w:r>
+    </w:p>
+    <w:p>
+      <w:pPr>
+        <w:ind w:left="1440"/>
+        <w:jc w:val="both"/>
+      </w:pPr>
+      <w:r>
+        <w:t xml:space="preserve">Volume per device/per day </w:t>
+      </w:r>
+      <w:r>
+        <w:tab/>
+      </w:r>
+      <w:r>
+        <w:sym w:font="Wingdings" w:char="F0E8"/>
+      </w:r>
+      <w:r>
+        <w:t xml:space="preserve"> 60 minutes x 24 hours</w:t>
+      </w:r>
+    </w:p>
+    <w:p>
+      <w:pPr>
+        <w:ind w:left="3600" w:firstLine="720"/>
+        <w:jc w:val="both"/>
+      </w:pPr>
+      <w:r>
+        <w:sym w:font="Wingdings" w:char="F0E8"/>
+      </w:r>
+      <w:r>
+        <w:t xml:space="preserve"> 1,</w:t>
+      </w:r>
+      <w:r>
+        <w:t>4</w:t>
+      </w:r>
+      <w:r>
+        <w:t>4</w:t>
+      </w:r>
+      <w:r>
+        <w:t xml:space="preserve">0 </w:t>
+      </w:r>
+      <w:r>
+        <w:t>records / per day / per device</w:t>
+      </w:r>
+    </w:p>
+    <w:p>
+      <w:pPr>
+        <w:pStyle w:val="ListParagraph"/>
+        <w:numPr>
+          <w:ilvl w:val="0"/>
+          <w:numId w:val="27"/>
+        </w:numPr>
+        <w:jc w:val="both"/>
+      </w:pPr>
+      <w:r>
+        <w:rPr>
+          <w:b/>
+        </w:rPr>
+        <w:t>Device Health</w:t>
+      </w:r>
+      <w:r>
+        <w:t xml:space="preserve">: </w:t>
+      </w:r>
+      <w:r>
+        <w:t xml:space="preserve">Health </w:t>
+      </w:r>
+      <w:r>
+        <w:t xml:space="preserve">data from devices </w:t>
+      </w:r>
+      <w:r>
+        <w:t>are</w:t>
+      </w:r>
+      <w:r>
+        <w:t xml:space="preserve"> buffered and sent to RAM Application at per </w:t>
+      </w:r>
+      <w:r>
+        <w:t xml:space="preserve">minute </w:t>
+      </w:r>
+      <w:r>
+        <w:t xml:space="preserve"> interval</w:t>
+      </w:r>
+    </w:p>
+    <w:p>
+      <w:pPr>
+        <w:ind w:left="1440"/>
+        <w:jc w:val="both"/>
+      </w:pPr>
+      <w:r>
+        <w:t xml:space="preserve">Volume per device/per day </w:t>
+      </w:r>
+      <w:r>
+        <w:tab/>
+      </w:r>
+      <w:r>
+        <w:sym w:font="Wingdings" w:char="F0E8"/>
+      </w:r>
+      <w:r>
+        <w:t xml:space="preserve"> 60 minutes x 24 hours</w:t>
+      </w:r>
+    </w:p>
+    <w:p>
+      <w:pPr>
+        <w:ind w:left="3600" w:firstLine="720"/>
+        <w:jc w:val="both"/>
+      </w:pPr>
+      <w:r>
+        <w:sym w:font="Wingdings" w:char="F0E8"/>
+      </w:r>
+      <w:r>
+        <w:t xml:space="preserve"> </w:t>
+      </w:r>
+      <w:r>
+        <w:t>1</w:t>
+      </w:r>
+      <w:r>
+        <w:t>,</w:t>
+      </w:r>
+      <w:r>
+        <w:t>4</w:t>
+      </w:r>
+      <w:r>
+        <w:t>4</w:t>
+      </w:r>
+      <w:r>
+        <w:t xml:space="preserve">0 </w:t>
+      </w:r>
+      <w:r>
+        <w:t>records / per day / per device</w:t>
+      </w:r>
+    </w:p>
+    <w:p>
+      <w:pPr>
+        <w:ind w:left="3600" w:firstLine="720"/>
+        <w:jc w:val="both"/>
+      </w:pPr>
+    </w:p>
+    <w:p>
+      <w:pPr>
+        <w:pStyle w:val="ListParagraph"/>
+        <w:numPr>
+          <w:ilvl w:val="0"/>
+          <w:numId w:val="27"/>
+        </w:numPr>
+        <w:jc w:val="both"/>
+      </w:pPr>
+      <w:r>
+        <w:t xml:space="preserve">In summary the RAM Application is expected to receive </w:t>
+      </w:r>
+      <w:r>
+        <w:t>89</w:t>
+      </w:r>
+      <w:r>
+        <w:t>,</w:t>
+      </w:r>
+      <w:r>
+        <w:t>280</w:t>
+      </w:r>
+      <w:r>
+        <w:t xml:space="preserve"> records from each of the device </w:t>
+      </w:r>
+      <w:r>
+        <w:t>on a daily basis under normal operating conditions</w:t>
+      </w:r>
+    </w:p>
+    <w:p>
+      <w:pPr>
+        <w:pStyle w:val="ListParagraph"/>
+        <w:numPr>
+          <w:ilvl w:val="1"/>
+          <w:numId w:val="27"/>
+        </w:numPr>
+        <w:jc w:val="both"/>
+      </w:pPr>
+      <w:r>
+        <w:t xml:space="preserve">Per second senor </w:t>
+      </w:r>
+      <w:r>
+        <w:t xml:space="preserve">(fast) </w:t>
+      </w:r>
+      <w:r>
+        <w:t xml:space="preserve">data </w:t>
+      </w:r>
+      <w:r>
+        <w:sym w:font="Wingdings" w:char="F0E0"/>
+      </w:r>
+      <w:r>
+        <w:t xml:space="preserve"> 86,400 records</w:t>
+      </w:r>
+    </w:p>
+    <w:p>
+      <w:pPr>
+        <w:pStyle w:val="ListParagraph"/>
+        <w:numPr>
+          <w:ilvl w:val="1"/>
+          <w:numId w:val="27"/>
+        </w:numPr>
+        <w:jc w:val="both"/>
+      </w:pPr>
+      <w:r>
+        <w:t xml:space="preserve">Per minute sensor </w:t>
+      </w:r>
+      <w:r>
+        <w:t xml:space="preserve">(slow) </w:t>
+      </w:r>
+      <w:r>
+        <w:t xml:space="preserve">data </w:t>
+      </w:r>
+      <w:r>
+        <w:sym w:font="Wingdings" w:char="F0E0"/>
+      </w:r>
+      <w:r>
+        <w:t xml:space="preserve">  1,440 records</w:t>
+      </w:r>
+    </w:p>
+    <w:p>
+      <w:pPr>
+        <w:pStyle w:val="ListParagraph"/>
+        <w:numPr>
+          <w:ilvl w:val="1"/>
+          <w:numId w:val="27"/>
+        </w:numPr>
+        <w:jc w:val="both"/>
+      </w:pPr>
+      <w:r>
+        <w:t xml:space="preserve">Per minute health </w:t>
+      </w:r>
+      <w:r>
+        <w:t xml:space="preserve">(device health) </w:t>
+      </w:r>
+      <w:r>
+        <w:t xml:space="preserve">data </w:t>
+      </w:r>
+      <w:r>
+        <w:tab/>
+      </w:r>
+      <w:r>
+        <w:sym w:font="Wingdings" w:char="F0E0"/>
+      </w:r>
+      <w:r>
+        <w:t xml:space="preserve">  1,440 records</w:t>
+      </w:r>
+    </w:p>
+    <w:p>
+      <w:pPr>
+        <w:ind w:left="720"/>
+      </w:pPr>
+    </w:p>
+    <w:p>
+      <w:pPr>
+        <w:pStyle w:val="ListParagraph"/>
+        <w:numPr>
+          <w:ilvl w:val="0"/>
+          <w:numId w:val="27"/>
+        </w:numPr>
+        <w:jc w:val="both"/>
+      </w:pPr>
+      <w:r>
+        <w:t>The typical characteristics of the data packets are</w:t>
+      </w:r>
+    </w:p>
+    <w:p>
+      <w:pPr>
+        <w:pStyle w:val="ListParagraph"/>
+        <w:numPr>
+          <w:ilvl w:val="1"/>
+          <w:numId w:val="27"/>
+        </w:numPr>
+        <w:jc w:val="both"/>
+      </w:pPr>
+      <w:r>
+        <w:t>Delimited data sent in string format</w:t>
+      </w:r>
+    </w:p>
+    <w:p>
+      <w:pPr>
+        <w:pStyle w:val="ListParagraph"/>
+        <w:numPr>
+          <w:ilvl w:val="1"/>
+          <w:numId w:val="27"/>
+        </w:numPr>
+        <w:jc w:val="both"/>
+      </w:pPr>
+      <w:r>
+        <w:t xml:space="preserve">Variable length data, dependent on the device configuration </w:t>
+      </w:r>
+      <w:r>
+        <w:t xml:space="preserve">mapping </w:t>
+      </w:r>
+      <w:r>
+        <w:t xml:space="preserve">with in the RAM application.  Ideally mapped </w:t>
+      </w:r>
+      <w:r>
+        <w:t xml:space="preserve">to a common </w:t>
+      </w:r>
+      <w:r>
+        <w:t xml:space="preserve">configuration </w:t>
+      </w:r>
+      <w:r>
+        <w:t>pool</w:t>
+      </w:r>
+      <w:r>
+        <w:t xml:space="preserve"> which can be reused across similar devices sending same set of information </w:t>
+      </w:r>
+      <w:bookmarkStart w:id="22" w:name="_GoBack"/>
+      <w:bookmarkEnd w:id="22"/>
+      <w:r>
+        <w:t>in the same order / sequence</w:t>
+      </w:r>
+      <w:r>
+        <w:t>.</w:t>
+      </w:r>
+    </w:p>
+    <w:p>
+      <w:pPr>
+        <w:pStyle w:val="ListParagraph"/>
+        <w:numPr>
+          <w:ilvl w:val="1"/>
+          <w:numId w:val="27"/>
+        </w:numPr>
+        <w:jc w:val="both"/>
+      </w:pPr>
+      <w:r>
+        <w:t>D</w:t>
+      </w:r>
+      <w:r>
+        <w:t xml:space="preserve">evice configuration </w:t>
+      </w:r>
+      <w:r>
+        <w:t xml:space="preserve">mapping </w:t>
+      </w:r>
+      <w:r>
+        <w:t xml:space="preserve">consists of  </w:t>
+      </w:r>
+    </w:p>
+    <w:p>
+      <w:pPr>
+        <w:pStyle w:val="ListParagraph"/>
+        <w:numPr>
+          <w:ilvl w:val="2"/>
+          <w:numId w:val="27"/>
+        </w:numPr>
+      </w:pPr>
+      <w:r>
+        <w:t xml:space="preserve">The number of </w:t>
+      </w:r>
+      <w:r>
+        <w:t xml:space="preserve">such </w:t>
+      </w:r>
+      <w:r>
+        <w:t>data points</w:t>
+      </w:r>
+    </w:p>
+    <w:p>
+      <w:pPr>
+        <w:pStyle w:val="ListParagraph"/>
+        <w:numPr>
+          <w:ilvl w:val="2"/>
+          <w:numId w:val="27"/>
+        </w:numPr>
+      </w:pPr>
+      <w:r>
+        <w:t xml:space="preserve">Name of </w:t>
+      </w:r>
+      <w:r>
+        <w:t xml:space="preserve">these </w:t>
+      </w:r>
+      <w:r>
+        <w:t>data points</w:t>
+      </w:r>
+    </w:p>
+    <w:p>
+      <w:pPr>
+        <w:pStyle w:val="ListParagraph"/>
+        <w:numPr>
+          <w:ilvl w:val="2"/>
+          <w:numId w:val="27"/>
+        </w:numPr>
+      </w:pPr>
+      <w:r>
+        <w:t>Sequence of the data points</w:t>
+      </w:r>
+    </w:p>
+    <w:p>
+      <w:pPr>
+        <w:ind w:left="720"/>
+      </w:pPr>
+    </w:p>
+    <w:p>
+      <w:pPr>
+        <w:pStyle w:val="Heading1"/>
+        <w:rPr>
+          <w:sz w:val="20"/>
+        </w:rPr>
+      </w:pPr>
+      <w:bookmarkStart w:id="23" w:name="_Toc521854920"/>
+      <w:r>
+        <w:rPr>
+          <w:sz w:val="20"/>
+        </w:rPr>
+        <w:lastRenderedPageBreak/>
+        <w:t>Non-</w:t>
+      </w:r>
+      <w:r>
+        <w:rPr>
+          <w:sz w:val="20"/>
+        </w:rPr>
+        <w:t>FUNCTIONAL REQUIREMENTS</w:t>
+      </w:r>
+      <w:bookmarkEnd w:id="23"/>
+    </w:p>
+    <w:p>
+      <w:pPr>
+        <w:pStyle w:val="Body"/>
+      </w:pPr>
+      <w:r>
+        <w:t xml:space="preserve">This section describes the functional requirements of the RAM. </w:t>
+      </w:r>
+    </w:p>
+    <w:p>
+      <w:pPr>
+        <w:pStyle w:val="Body"/>
+      </w:pPr>
+    </w:p>
+    <w:p>
+      <w:pPr>
+        <w:pStyle w:val="Heading2"/>
+        <w:rPr>
+          <w:sz w:val="20"/>
+        </w:rPr>
+      </w:pPr>
+      <w:bookmarkStart w:id="24" w:name="_Toc521854921"/>
+      <w:r>
+        <w:rPr>
+          <w:sz w:val="20"/>
+        </w:rPr>
+        <w:t>Non</w:t>
+      </w:r>
+      <w:r>
+        <w:rPr>
+          <w:sz w:val="20"/>
+        </w:rPr>
+        <w:t>-</w:t>
+      </w:r>
+      <w:r>
+        <w:rPr>
+          <w:sz w:val="20"/>
+        </w:rPr>
+        <w:t>Functional Requirements</w:t>
+      </w:r>
+      <w:bookmarkEnd w:id="24"/>
+    </w:p>
+    <w:p>
+      <w:pPr>
+        <w:ind w:left="720"/>
+      </w:pPr>
+      <w:r>
+        <w:t xml:space="preserve">This section describes in brief on the </w:t>
+      </w:r>
+      <w:r>
+        <w:t xml:space="preserve">functional </w:t>
+      </w:r>
+      <w:r>
+        <w:t xml:space="preserve">requirements of </w:t>
+      </w:r>
+      <w:r>
+        <w:t>RAM</w:t>
+      </w:r>
+      <w:r>
+        <w:t xml:space="preserve">. </w:t>
+      </w:r>
+    </w:p>
+    <w:p>
+      <w:pPr>
+        <w:ind w:left="720"/>
+      </w:pPr>
+    </w:p>
+    <w:p>
+      <w:pPr>
+        <w:pStyle w:val="ListParagraph"/>
+        <w:numPr>
+          <w:ilvl w:val="0"/>
+          <w:numId w:val="26"/>
+        </w:numPr>
+        <w:spacing w:after="120"/>
+      </w:pPr>
+      <w:r>
+        <w:t>All partner systems will provide the required interface to integrate with Cloud based Real-time Analytical Monitoring of Photovoltaic Systems</w:t>
+      </w:r>
+    </w:p>
+    <w:p>
+      <w:pPr>
+        <w:pStyle w:val="ListParagraph"/>
+        <w:numPr>
+          <w:ilvl w:val="0"/>
+          <w:numId w:val="26"/>
+        </w:numPr>
+        <w:spacing w:after="120"/>
+      </w:pPr>
+      <w:r>
+        <w:t>Sensors should have a built-in data storage capability so that they can also act as data loggers. Sensors continuously collect and buffer data, even during network outages and power cuts. The buffered data should then be sent to the host server when the connection is re-established</w:t>
+      </w:r>
+    </w:p>
+    <w:p>
+      <w:pPr>
+        <w:pStyle w:val="ListParagraph"/>
+        <w:numPr>
+          <w:ilvl w:val="0"/>
+          <w:numId w:val="26"/>
+        </w:numPr>
+        <w:spacing w:after="120"/>
+      </w:pPr>
+      <w:r>
+        <w:t>The RAM Application is hosted in the cloud provided by SERIS.  Any performance measurement is based on the subject to the availability and performance of the cloud platform which is managed by SERIS</w:t>
+      </w:r>
+    </w:p>
+    <w:p>
+      <w:pPr>
+        <w:pStyle w:val="ListParagraph"/>
+        <w:numPr>
+          <w:ilvl w:val="0"/>
+          <w:numId w:val="26"/>
+        </w:numPr>
+        <w:spacing w:after="120"/>
+      </w:pPr>
+      <w:r>
+        <w:t>The RAM application should be available and accessible by users</w:t>
+      </w:r>
+    </w:p>
+    <w:p>
+      <w:pPr>
+        <w:pStyle w:val="ListParagraph"/>
+        <w:numPr>
+          <w:ilvl w:val="0"/>
+          <w:numId w:val="26"/>
+        </w:numPr>
+        <w:spacing w:after="120"/>
+      </w:pPr>
+      <w:r>
+        <w:t xml:space="preserve">The first 3 months of application launch window is to be treated as performance stabilization period, during which uptime &amp; performance measurements are not applicable. </w:t>
+      </w:r>
+    </w:p>
+    <w:p>
+      <w:pPr>
+        <w:pStyle w:val="ListParagraph"/>
+        <w:numPr>
+          <w:ilvl w:val="0"/>
+          <w:numId w:val="26"/>
+        </w:numPr>
+        <w:spacing w:after="120"/>
+      </w:pPr>
+      <w:r>
+        <w:t>The RAM application uptime should not fall below 90% measured quarterly, post-performance stabilization window.</w:t>
+      </w:r>
+    </w:p>
+    <w:p>
+      <w:pPr>
+        <w:pStyle w:val="ListParagraph"/>
+        <w:numPr>
+          <w:ilvl w:val="0"/>
+          <w:numId w:val="26"/>
+        </w:numPr>
+        <w:spacing w:after="120"/>
+      </w:pPr>
+      <w:r>
+        <w:t>The RAM application is expected to support at least 100 devises during the launch</w:t>
+      </w:r>
+    </w:p>
+    <w:p>
+      <w:pPr>
+        <w:pStyle w:val="ListParagraph"/>
+        <w:numPr>
+          <w:ilvl w:val="0"/>
+          <w:numId w:val="26"/>
+        </w:numPr>
+        <w:spacing w:after="120"/>
+      </w:pPr>
+      <w:r>
+        <w:t>The RAM Application should be able to support both regular data and health check data sent from devices</w:t>
+      </w:r>
+    </w:p>
+    <w:p>
+      <w:pPr>
+        <w:pStyle w:val="ListParagraph"/>
+        <w:numPr>
+          <w:ilvl w:val="0"/>
+          <w:numId w:val="26"/>
+        </w:numPr>
+        <w:spacing w:after="120"/>
+      </w:pPr>
+      <w:r>
+        <w:t>The raw data captured by the RAM Application should be accessible with in an acceptable latency of 15mins in its native/raw format</w:t>
+      </w:r>
+    </w:p>
+    <w:p>
+      <w:pPr>
+        <w:pStyle w:val="ListParagraph"/>
+        <w:numPr>
+          <w:ilvl w:val="0"/>
+          <w:numId w:val="26"/>
+        </w:numPr>
+        <w:spacing w:after="120"/>
+      </w:pPr>
+      <w:r>
+        <w:t>The transformed data should be accessible with in an acceptable latency of 60mins</w:t>
+      </w:r>
+      <w:r>
+        <w:t xml:space="preserve"> from the time it is received by RAM Application.</w:t>
+      </w:r>
+    </w:p>
+    <w:p>
+      <w:pPr>
+        <w:pStyle w:val="ListParagraph"/>
+        <w:numPr>
+          <w:ilvl w:val="0"/>
+          <w:numId w:val="26"/>
+        </w:numPr>
+        <w:spacing w:after="120"/>
+      </w:pPr>
+      <w:r>
+        <w:t>Users are expected to use compatible browser.  The actual browser and version from will be communicated separately</w:t>
+      </w:r>
+    </w:p>
+    <w:p>
+      <w:pPr>
+        <w:pStyle w:val="ListParagraph"/>
+        <w:numPr>
+          <w:ilvl w:val="0"/>
+          <w:numId w:val="26"/>
+        </w:numPr>
+        <w:spacing w:after="120"/>
+      </w:pPr>
+      <w:r>
+        <w:t xml:space="preserve">No concurrent login sessions are allowed with in the application </w:t>
+      </w:r>
+    </w:p>
+    <w:p>
+      <w:pPr>
+        <w:pStyle w:val="Body"/>
       </w:pPr>
     </w:p>
     <w:sectPr>
@@ -6487,8 +7567,8 @@
       </w:rPr>
       <w:tab/>
     </w:r>
-    <w:bookmarkStart w:id="1" w:name="_MON_1056352890"/>
-    <w:bookmarkEnd w:id="1"/>
+    <w:bookmarkStart w:id="0" w:name="_MON_1056352890"/>
+    <w:bookmarkEnd w:id="0"/>
     <w:r>
       <w:rPr>
         <w:b w:val="0"/>
@@ -6517,7 +7597,7 @@
         <v:shape id="_x0000_i1026" type="#_x0000_t75" style="width:58.85pt;height:38.8pt" o:ole="">
           <v:imagedata r:id="rId1" o:title=""/>
         </v:shape>
-        <o:OLEObject Type="Embed" ProgID="Word.Picture.8" ShapeID="_x0000_i1026" DrawAspect="Content" ObjectID="_1586006822" r:id="rId2"/>
+        <o:OLEObject Type="Embed" ProgID="Word.Picture.8" ShapeID="_x0000_i1026" DrawAspect="Content" ObjectID="_1595597016" r:id="rId2"/>
       </w:object>
     </w:r>
   </w:p>
@@ -6644,7 +7724,7 @@
         <w:sz w:val="16"/>
         <w:szCs w:val="16"/>
       </w:rPr>
-      <w:t>1</w:t>
+      <w:t>15</w:t>
     </w:r>
     <w:r>
       <w:rPr>
@@ -6692,7 +7772,7 @@
         <w:sz w:val="16"/>
         <w:szCs w:val="16"/>
       </w:rPr>
-      <w:t>15</w:t>
+      <w:t>16</w:t>
     </w:r>
     <w:r>
       <w:rPr>
@@ -6941,6 +8021,118 @@
     </w:lvl>
   </w:abstractNum>
   <w:abstractNum w:abstractNumId="3">
+    <w:nsid w:val="0EE10EEA"/>
+    <w:multiLevelType w:val="hybridMultilevel"/>
+    <w:tmpl w:val="9652647C"/>
+    <w:lvl w:ilvl="0" w:tplc="9D16EF36">
+      <w:numFmt w:val="bullet"/>
+      <w:lvlText w:val=""/>
+      <w:lvlJc w:val="left"/>
+      <w:pPr>
+        <w:ind w:left="4680" w:hanging="360"/>
+      </w:pPr>
+      <w:rPr>
+        <w:rFonts w:ascii="Wingdings" w:eastAsia="Times New Roman" w:hAnsi="Wingdings" w:cs="Times New Roman" w:hint="default"/>
+      </w:rPr>
+    </w:lvl>
+    <w:lvl w:ilvl="1" w:tplc="08090003" w:tentative="1">
+      <w:start w:val="1"/>
+      <w:numFmt w:val="bullet"/>
+      <w:lvlText w:val="o"/>
+      <w:lvlJc w:val="left"/>
+      <w:pPr>
+        <w:ind w:left="5400" w:hanging="360"/>
+      </w:pPr>
+      <w:rPr>
+        <w:rFonts w:ascii="Courier New" w:hAnsi="Courier New" w:cs="Courier New" w:hint="default"/>
+      </w:rPr>
+    </w:lvl>
+    <w:lvl w:ilvl="2" w:tplc="08090005" w:tentative="1">
+      <w:start w:val="1"/>
+      <w:numFmt w:val="bullet"/>
+      <w:lvlText w:val=""/>
+      <w:lvlJc w:val="left"/>
+      <w:pPr>
+        <w:ind w:left="6120" w:hanging="360"/>
+      </w:pPr>
+      <w:rPr>
+        <w:rFonts w:ascii="Wingdings" w:hAnsi="Wingdings" w:hint="default"/>
+      </w:rPr>
+    </w:lvl>
+    <w:lvl w:ilvl="3" w:tplc="08090001" w:tentative="1">
+      <w:start w:val="1"/>
+      <w:numFmt w:val="bullet"/>
+      <w:lvlText w:val=""/>
+      <w:lvlJc w:val="left"/>
+      <w:pPr>
+        <w:ind w:left="6840" w:hanging="360"/>
+      </w:pPr>
+      <w:rPr>
+        <w:rFonts w:ascii="Symbol" w:hAnsi="Symbol" w:hint="default"/>
+      </w:rPr>
+    </w:lvl>
+    <w:lvl w:ilvl="4" w:tplc="08090003" w:tentative="1">
+      <w:start w:val="1"/>
+      <w:numFmt w:val="bullet"/>
+      <w:lvlText w:val="o"/>
+      <w:lvlJc w:val="left"/>
+      <w:pPr>
+        <w:ind w:left="7560" w:hanging="360"/>
+      </w:pPr>
+      <w:rPr>
+        <w:rFonts w:ascii="Courier New" w:hAnsi="Courier New" w:cs="Courier New" w:hint="default"/>
+      </w:rPr>
+    </w:lvl>
+    <w:lvl w:ilvl="5" w:tplc="08090005" w:tentative="1">
+      <w:start w:val="1"/>
+      <w:numFmt w:val="bullet"/>
+      <w:lvlText w:val=""/>
+      <w:lvlJc w:val="left"/>
+      <w:pPr>
+        <w:ind w:left="8280" w:hanging="360"/>
+      </w:pPr>
+      <w:rPr>
+        <w:rFonts w:ascii="Wingdings" w:hAnsi="Wingdings" w:hint="default"/>
+      </w:rPr>
+    </w:lvl>
+    <w:lvl w:ilvl="6" w:tplc="08090001" w:tentative="1">
+      <w:start w:val="1"/>
+      <w:numFmt w:val="bullet"/>
+      <w:lvlText w:val=""/>
+      <w:lvlJc w:val="left"/>
+      <w:pPr>
+        <w:ind w:left="9000" w:hanging="360"/>
+      </w:pPr>
+      <w:rPr>
+        <w:rFonts w:ascii="Symbol" w:hAnsi="Symbol" w:hint="default"/>
+      </w:rPr>
+    </w:lvl>
+    <w:lvl w:ilvl="7" w:tplc="08090003" w:tentative="1">
+      <w:start w:val="1"/>
+      <w:numFmt w:val="bullet"/>
+      <w:lvlText w:val="o"/>
+      <w:lvlJc w:val="left"/>
+      <w:pPr>
+        <w:ind w:left="9720" w:hanging="360"/>
+      </w:pPr>
+      <w:rPr>
+        <w:rFonts w:ascii="Courier New" w:hAnsi="Courier New" w:cs="Courier New" w:hint="default"/>
+      </w:rPr>
+    </w:lvl>
+    <w:lvl w:ilvl="8" w:tplc="08090005" w:tentative="1">
+      <w:start w:val="1"/>
+      <w:numFmt w:val="bullet"/>
+      <w:lvlText w:val=""/>
+      <w:lvlJc w:val="left"/>
+      <w:pPr>
+        <w:ind w:left="10440" w:hanging="360"/>
+      </w:pPr>
+      <w:rPr>
+        <w:rFonts w:ascii="Wingdings" w:hAnsi="Wingdings" w:hint="default"/>
+      </w:rPr>
+    </w:lvl>
+  </w:abstractNum>
+  <w:abstractNum w:abstractNumId="4">
     <w:nsid w:val="1F664EEA"/>
     <w:multiLevelType w:val="hybridMultilevel"/>
     <w:tmpl w:val="0AD8406E"/>
@@ -7026,7 +8218,7 @@
       </w:pPr>
     </w:lvl>
   </w:abstractNum>
-  <w:abstractNum w:abstractNumId="4">
+  <w:abstractNum w:abstractNumId="5">
     <w:nsid w:val="213E6F13"/>
     <w:multiLevelType w:val="hybridMultilevel"/>
     <w:tmpl w:val="2B8AADCE"/>
@@ -7139,7 +8331,7 @@
       </w:rPr>
     </w:lvl>
   </w:abstractNum>
-  <w:abstractNum w:abstractNumId="5">
+  <w:abstractNum w:abstractNumId="6">
     <w:nsid w:val="2ADE51D3"/>
     <w:multiLevelType w:val="hybridMultilevel"/>
     <w:tmpl w:val="90EAD6EC"/>
@@ -7252,7 +8444,7 @@
       </w:rPr>
     </w:lvl>
   </w:abstractNum>
-  <w:abstractNum w:abstractNumId="6">
+  <w:abstractNum w:abstractNumId="7">
     <w:nsid w:val="37DA5692"/>
     <w:multiLevelType w:val="hybridMultilevel"/>
     <w:tmpl w:val="3CE22C7A"/>
@@ -7365,7 +8557,7 @@
       </w:rPr>
     </w:lvl>
   </w:abstractNum>
-  <w:abstractNum w:abstractNumId="7">
+  <w:abstractNum w:abstractNumId="8">
     <w:nsid w:val="3BB12C96"/>
     <w:multiLevelType w:val="hybridMultilevel"/>
     <w:tmpl w:val="43C8E646"/>
@@ -7478,7 +8670,7 @@
       </w:rPr>
     </w:lvl>
   </w:abstractNum>
-  <w:abstractNum w:abstractNumId="8">
+  <w:abstractNum w:abstractNumId="9">
     <w:nsid w:val="3BE041B2"/>
     <w:multiLevelType w:val="hybridMultilevel"/>
     <w:tmpl w:val="0854E450"/>
@@ -7591,7 +8783,7 @@
       </w:rPr>
     </w:lvl>
   </w:abstractNum>
-  <w:abstractNum w:abstractNumId="9">
+  <w:abstractNum w:abstractNumId="10">
     <w:nsid w:val="445415D0"/>
     <w:multiLevelType w:val="hybridMultilevel"/>
     <w:tmpl w:val="0AD8406E"/>
@@ -7677,7 +8869,7 @@
       </w:pPr>
     </w:lvl>
   </w:abstractNum>
-  <w:abstractNum w:abstractNumId="10">
+  <w:abstractNum w:abstractNumId="11">
     <w:nsid w:val="450359FA"/>
     <w:multiLevelType w:val="hybridMultilevel"/>
     <w:tmpl w:val="1772E112"/>
@@ -7790,7 +8982,7 @@
       </w:rPr>
     </w:lvl>
   </w:abstractNum>
-  <w:abstractNum w:abstractNumId="11">
+  <w:abstractNum w:abstractNumId="12">
     <w:nsid w:val="47CD37B2"/>
     <w:multiLevelType w:val="hybridMultilevel"/>
     <w:tmpl w:val="1772E112"/>
@@ -7903,7 +9095,7 @@
       </w:rPr>
     </w:lvl>
   </w:abstractNum>
-  <w:abstractNum w:abstractNumId="12">
+  <w:abstractNum w:abstractNumId="13">
     <w:nsid w:val="57202524"/>
     <w:multiLevelType w:val="singleLevel"/>
     <w:tmpl w:val="86FC04CE"/>
@@ -7921,7 +9113,7 @@
       </w:pPr>
     </w:lvl>
   </w:abstractNum>
-  <w:abstractNum w:abstractNumId="13">
+  <w:abstractNum w:abstractNumId="14">
     <w:nsid w:val="5A5112B0"/>
     <w:multiLevelType w:val="hybridMultilevel"/>
     <w:tmpl w:val="52BA1FAC"/>
@@ -8034,7 +9226,7 @@
       </w:rPr>
     </w:lvl>
   </w:abstractNum>
-  <w:abstractNum w:abstractNumId="14">
+  <w:abstractNum w:abstractNumId="15">
     <w:nsid w:val="63947D7C"/>
     <w:multiLevelType w:val="singleLevel"/>
     <w:tmpl w:val="EB86FEF8"/>
@@ -8055,7 +9247,7 @@
       </w:rPr>
     </w:lvl>
   </w:abstractNum>
-  <w:abstractNum w:abstractNumId="15">
+  <w:abstractNum w:abstractNumId="16">
     <w:nsid w:val="69E9679D"/>
     <w:multiLevelType w:val="hybridMultilevel"/>
     <w:tmpl w:val="680E3AC6"/>
@@ -8168,7 +9360,232 @@
       </w:rPr>
     </w:lvl>
   </w:abstractNum>
-  <w:abstractNum w:abstractNumId="16">
+  <w:abstractNum w:abstractNumId="17">
+    <w:nsid w:val="6E47738B"/>
+    <w:multiLevelType w:val="hybridMultilevel"/>
+    <w:tmpl w:val="11F09040"/>
+    <w:lvl w:ilvl="0" w:tplc="69AA3364">
+      <w:numFmt w:val="bullet"/>
+      <w:lvlText w:val=""/>
+      <w:lvlJc w:val="left"/>
+      <w:pPr>
+        <w:ind w:left="4680" w:hanging="360"/>
+      </w:pPr>
+      <w:rPr>
+        <w:rFonts w:ascii="Wingdings" w:eastAsia="Times New Roman" w:hAnsi="Wingdings" w:cs="Times New Roman" w:hint="default"/>
+      </w:rPr>
+    </w:lvl>
+    <w:lvl w:ilvl="1" w:tplc="08090003" w:tentative="1">
+      <w:start w:val="1"/>
+      <w:numFmt w:val="bullet"/>
+      <w:lvlText w:val="o"/>
+      <w:lvlJc w:val="left"/>
+      <w:pPr>
+        <w:ind w:left="5400" w:hanging="360"/>
+      </w:pPr>
+      <w:rPr>
+        <w:rFonts w:ascii="Courier New" w:hAnsi="Courier New" w:cs="Courier New" w:hint="default"/>
+      </w:rPr>
+    </w:lvl>
+    <w:lvl w:ilvl="2" w:tplc="08090005" w:tentative="1">
+      <w:start w:val="1"/>
+      <w:numFmt w:val="bullet"/>
+      <w:lvlText w:val=""/>
+      <w:lvlJc w:val="left"/>
+      <w:pPr>
+        <w:ind w:left="6120" w:hanging="360"/>
+      </w:pPr>
+      <w:rPr>
+        <w:rFonts w:ascii="Wingdings" w:hAnsi="Wingdings" w:hint="default"/>
+      </w:rPr>
+    </w:lvl>
+    <w:lvl w:ilvl="3" w:tplc="08090001" w:tentative="1">
+      <w:start w:val="1"/>
+      <w:numFmt w:val="bullet"/>
+      <w:lvlText w:val=""/>
+      <w:lvlJc w:val="left"/>
+      <w:pPr>
+        <w:ind w:left="6840" w:hanging="360"/>
+      </w:pPr>
+      <w:rPr>
+        <w:rFonts w:ascii="Symbol" w:hAnsi="Symbol" w:hint="default"/>
+      </w:rPr>
+    </w:lvl>
+    <w:lvl w:ilvl="4" w:tplc="08090003" w:tentative="1">
+      <w:start w:val="1"/>
+      <w:numFmt w:val="bullet"/>
+      <w:lvlText w:val="o"/>
+      <w:lvlJc w:val="left"/>
+      <w:pPr>
+        <w:ind w:left="7560" w:hanging="360"/>
+      </w:pPr>
+      <w:rPr>
+        <w:rFonts w:ascii="Courier New" w:hAnsi="Courier New" w:cs="Courier New" w:hint="default"/>
+      </w:rPr>
+    </w:lvl>
+    <w:lvl w:ilvl="5" w:tplc="08090005" w:tentative="1">
+      <w:start w:val="1"/>
+      <w:numFmt w:val="bullet"/>
+      <w:lvlText w:val=""/>
+      <w:lvlJc w:val="left"/>
+      <w:pPr>
+        <w:ind w:left="8280" w:hanging="360"/>
+      </w:pPr>
+      <w:rPr>
+        <w:rFonts w:ascii="Wingdings" w:hAnsi="Wingdings" w:hint="default"/>
+      </w:rPr>
+    </w:lvl>
+    <w:lvl w:ilvl="6" w:tplc="08090001" w:tentative="1">
+      <w:start w:val="1"/>
+      <w:numFmt w:val="bullet"/>
+      <w:lvlText w:val=""/>
+      <w:lvlJc w:val="left"/>
+      <w:pPr>
+        <w:ind w:left="9000" w:hanging="360"/>
+      </w:pPr>
+      <w:rPr>
+        <w:rFonts w:ascii="Symbol" w:hAnsi="Symbol" w:hint="default"/>
+      </w:rPr>
+    </w:lvl>
+    <w:lvl w:ilvl="7" w:tplc="08090003" w:tentative="1">
+      <w:start w:val="1"/>
+      <w:numFmt w:val="bullet"/>
+      <w:lvlText w:val="o"/>
+      <w:lvlJc w:val="left"/>
+      <w:pPr>
+        <w:ind w:left="9720" w:hanging="360"/>
+      </w:pPr>
+      <w:rPr>
+        <w:rFonts w:ascii="Courier New" w:hAnsi="Courier New" w:cs="Courier New" w:hint="default"/>
+      </w:rPr>
+    </w:lvl>
+    <w:lvl w:ilvl="8" w:tplc="08090005" w:tentative="1">
+      <w:start w:val="1"/>
+      <w:numFmt w:val="bullet"/>
+      <w:lvlText w:val=""/>
+      <w:lvlJc w:val="left"/>
+      <w:pPr>
+        <w:ind w:left="10440" w:hanging="360"/>
+      </w:pPr>
+      <w:rPr>
+        <w:rFonts w:ascii="Wingdings" w:hAnsi="Wingdings" w:hint="default"/>
+      </w:rPr>
+    </w:lvl>
+  </w:abstractNum>
+  <w:abstractNum w:abstractNumId="18">
+    <w:nsid w:val="781048EC"/>
+    <w:multiLevelType w:val="hybridMultilevel"/>
+    <w:tmpl w:val="876A8CD4"/>
+    <w:lvl w:ilvl="0" w:tplc="08090001">
+      <w:start w:val="1"/>
+      <w:numFmt w:val="bullet"/>
+      <w:lvlText w:val=""/>
+      <w:lvlJc w:val="left"/>
+      <w:pPr>
+        <w:ind w:left="1440" w:hanging="360"/>
+      </w:pPr>
+      <w:rPr>
+        <w:rFonts w:ascii="Symbol" w:hAnsi="Symbol" w:hint="default"/>
+      </w:rPr>
+    </w:lvl>
+    <w:lvl w:ilvl="1" w:tplc="08090003">
+      <w:start w:val="1"/>
+      <w:numFmt w:val="bullet"/>
+      <w:lvlText w:val="o"/>
+      <w:lvlJc w:val="left"/>
+      <w:pPr>
+        <w:ind w:left="2160" w:hanging="360"/>
+      </w:pPr>
+      <w:rPr>
+        <w:rFonts w:ascii="Courier New" w:hAnsi="Courier New" w:cs="Courier New" w:hint="default"/>
+      </w:rPr>
+    </w:lvl>
+    <w:lvl w:ilvl="2" w:tplc="08090005">
+      <w:start w:val="1"/>
+      <w:numFmt w:val="bullet"/>
+      <w:lvlText w:val=""/>
+      <w:lvlJc w:val="left"/>
+      <w:pPr>
+        <w:ind w:left="2880" w:hanging="360"/>
+      </w:pPr>
+      <w:rPr>
+        <w:rFonts w:ascii="Wingdings" w:hAnsi="Wingdings" w:hint="default"/>
+      </w:rPr>
+    </w:lvl>
+    <w:lvl w:ilvl="3" w:tplc="08090001" w:tentative="1">
+      <w:start w:val="1"/>
+      <w:numFmt w:val="bullet"/>
+      <w:lvlText w:val=""/>
+      <w:lvlJc w:val="left"/>
+      <w:pPr>
+        <w:ind w:left="3600" w:hanging="360"/>
+      </w:pPr>
+      <w:rPr>
+        <w:rFonts w:ascii="Symbol" w:hAnsi="Symbol" w:hint="default"/>
+      </w:rPr>
+    </w:lvl>
+    <w:lvl w:ilvl="4" w:tplc="08090003" w:tentative="1">
+      <w:start w:val="1"/>
+      <w:numFmt w:val="bullet"/>
+      <w:lvlText w:val="o"/>
+      <w:lvlJc w:val="left"/>
+      <w:pPr>
+        <w:ind w:left="4320" w:hanging="360"/>
+      </w:pPr>
+      <w:rPr>
+        <w:rFonts w:ascii="Courier New" w:hAnsi="Courier New" w:cs="Courier New" w:hint="default"/>
+      </w:rPr>
+    </w:lvl>
+    <w:lvl w:ilvl="5" w:tplc="08090005" w:tentative="1">
+      <w:start w:val="1"/>
+      <w:numFmt w:val="bullet"/>
+      <w:lvlText w:val=""/>
+      <w:lvlJc w:val="left"/>
+      <w:pPr>
+        <w:ind w:left="5040" w:hanging="360"/>
+      </w:pPr>
+      <w:rPr>
+        <w:rFonts w:ascii="Wingdings" w:hAnsi="Wingdings" w:hint="default"/>
+      </w:rPr>
+    </w:lvl>
+    <w:lvl w:ilvl="6" w:tplc="08090001" w:tentative="1">
+      <w:start w:val="1"/>
+      <w:numFmt w:val="bullet"/>
+      <w:lvlText w:val=""/>
+      <w:lvlJc w:val="left"/>
+      <w:pPr>
+        <w:ind w:left="5760" w:hanging="360"/>
+      </w:pPr>
+      <w:rPr>
+        <w:rFonts w:ascii="Symbol" w:hAnsi="Symbol" w:hint="default"/>
+      </w:rPr>
+    </w:lvl>
+    <w:lvl w:ilvl="7" w:tplc="08090003" w:tentative="1">
+      <w:start w:val="1"/>
+      <w:numFmt w:val="bullet"/>
+      <w:lvlText w:val="o"/>
+      <w:lvlJc w:val="left"/>
+      <w:pPr>
+        <w:ind w:left="6480" w:hanging="360"/>
+      </w:pPr>
+      <w:rPr>
+        <w:rFonts w:ascii="Courier New" w:hAnsi="Courier New" w:cs="Courier New" w:hint="default"/>
+      </w:rPr>
+    </w:lvl>
+    <w:lvl w:ilvl="8" w:tplc="08090005" w:tentative="1">
+      <w:start w:val="1"/>
+      <w:numFmt w:val="bullet"/>
+      <w:lvlText w:val=""/>
+      <w:lvlJc w:val="left"/>
+      <w:pPr>
+        <w:ind w:left="7200" w:hanging="360"/>
+      </w:pPr>
+      <w:rPr>
+        <w:rFonts w:ascii="Wingdings" w:hAnsi="Wingdings" w:hint="default"/>
+      </w:rPr>
+    </w:lvl>
+  </w:abstractNum>
+  <w:abstractNum w:abstractNumId="19">
     <w:nsid w:val="7A630B9D"/>
     <w:multiLevelType w:val="hybridMultilevel"/>
     <w:tmpl w:val="70ECA892"/>
@@ -8281,7 +9698,120 @@
       </w:rPr>
     </w:lvl>
   </w:abstractNum>
-  <w:abstractNum w:abstractNumId="17">
+  <w:abstractNum w:abstractNumId="20">
+    <w:nsid w:val="7C1E5D3C"/>
+    <w:multiLevelType w:val="hybridMultilevel"/>
+    <w:tmpl w:val="0C50D968"/>
+    <w:lvl w:ilvl="0" w:tplc="04090005">
+      <w:start w:val="1"/>
+      <w:numFmt w:val="bullet"/>
+      <w:lvlText w:val=""/>
+      <w:lvlJc w:val="left"/>
+      <w:pPr>
+        <w:ind w:left="1080" w:hanging="360"/>
+      </w:pPr>
+      <w:rPr>
+        <w:rFonts w:ascii="Wingdings" w:hAnsi="Wingdings" w:hint="default"/>
+      </w:rPr>
+    </w:lvl>
+    <w:lvl w:ilvl="1" w:tplc="08090003" w:tentative="1">
+      <w:start w:val="1"/>
+      <w:numFmt w:val="bullet"/>
+      <w:lvlText w:val="o"/>
+      <w:lvlJc w:val="left"/>
+      <w:pPr>
+        <w:ind w:left="1800" w:hanging="360"/>
+      </w:pPr>
+      <w:rPr>
+        <w:rFonts w:ascii="Courier New" w:hAnsi="Courier New" w:cs="Courier New" w:hint="default"/>
+      </w:rPr>
+    </w:lvl>
+    <w:lvl w:ilvl="2" w:tplc="08090005" w:tentative="1">
+      <w:start w:val="1"/>
+      <w:numFmt w:val="bullet"/>
+      <w:lvlText w:val=""/>
+      <w:lvlJc w:val="left"/>
+      <w:pPr>
+        <w:ind w:left="2520" w:hanging="360"/>
+      </w:pPr>
+      <w:rPr>
+        <w:rFonts w:ascii="Wingdings" w:hAnsi="Wingdings" w:hint="default"/>
+      </w:rPr>
+    </w:lvl>
+    <w:lvl w:ilvl="3" w:tplc="08090001" w:tentative="1">
+      <w:start w:val="1"/>
+      <w:numFmt w:val="bullet"/>
+      <w:lvlText w:val=""/>
+      <w:lvlJc w:val="left"/>
+      <w:pPr>
+        <w:ind w:left="3240" w:hanging="360"/>
+      </w:pPr>
+      <w:rPr>
+        <w:rFonts w:ascii="Symbol" w:hAnsi="Symbol" w:hint="default"/>
+      </w:rPr>
+    </w:lvl>
+    <w:lvl w:ilvl="4" w:tplc="08090003" w:tentative="1">
+      <w:start w:val="1"/>
+      <w:numFmt w:val="bullet"/>
+      <w:lvlText w:val="o"/>
+      <w:lvlJc w:val="left"/>
+      <w:pPr>
+        <w:ind w:left="3960" w:hanging="360"/>
+      </w:pPr>
+      <w:rPr>
+        <w:rFonts w:ascii="Courier New" w:hAnsi="Courier New" w:cs="Courier New" w:hint="default"/>
+      </w:rPr>
+    </w:lvl>
+    <w:lvl w:ilvl="5" w:tplc="08090005" w:tentative="1">
+      <w:start w:val="1"/>
+      <w:numFmt w:val="bullet"/>
+      <w:lvlText w:val=""/>
+      <w:lvlJc w:val="left"/>
+      <w:pPr>
+        <w:ind w:left="4680" w:hanging="360"/>
+      </w:pPr>
+      <w:rPr>
+        <w:rFonts w:ascii="Wingdings" w:hAnsi="Wingdings" w:hint="default"/>
+      </w:rPr>
+    </w:lvl>
+    <w:lvl w:ilvl="6" w:tplc="08090001" w:tentative="1">
+      <w:start w:val="1"/>
+      <w:numFmt w:val="bullet"/>
+      <w:lvlText w:val=""/>
+      <w:lvlJc w:val="left"/>
+      <w:pPr>
+        <w:ind w:left="5400" w:hanging="360"/>
+      </w:pPr>
+      <w:rPr>
+        <w:rFonts w:ascii="Symbol" w:hAnsi="Symbol" w:hint="default"/>
+      </w:rPr>
+    </w:lvl>
+    <w:lvl w:ilvl="7" w:tplc="08090003" w:tentative="1">
+      <w:start w:val="1"/>
+      <w:numFmt w:val="bullet"/>
+      <w:lvlText w:val="o"/>
+      <w:lvlJc w:val="left"/>
+      <w:pPr>
+        <w:ind w:left="6120" w:hanging="360"/>
+      </w:pPr>
+      <w:rPr>
+        <w:rFonts w:ascii="Courier New" w:hAnsi="Courier New" w:cs="Courier New" w:hint="default"/>
+      </w:rPr>
+    </w:lvl>
+    <w:lvl w:ilvl="8" w:tplc="08090005" w:tentative="1">
+      <w:start w:val="1"/>
+      <w:numFmt w:val="bullet"/>
+      <w:lvlText w:val=""/>
+      <w:lvlJc w:val="left"/>
+      <w:pPr>
+        <w:ind w:left="6840" w:hanging="360"/>
+      </w:pPr>
+      <w:rPr>
+        <w:rFonts w:ascii="Wingdings" w:hAnsi="Wingdings" w:hint="default"/>
+      </w:rPr>
+    </w:lvl>
+  </w:abstractNum>
+  <w:abstractNum w:abstractNumId="21">
     <w:nsid w:val="7CBC1E1C"/>
     <w:multiLevelType w:val="hybridMultilevel"/>
     <w:tmpl w:val="B6489A62"/>
@@ -8398,76 +9928,76 @@
     <w:abstractNumId w:val="0"/>
   </w:num>
   <w:num w:numId="2">
-    <w:abstractNumId w:val="14"/>
+    <w:abstractNumId w:val="15"/>
   </w:num>
   <w:num w:numId="3">
     <w:abstractNumId w:val="1"/>
   </w:num>
   <w:num w:numId="4">
-    <w:abstractNumId w:val="12"/>
+    <w:abstractNumId w:val="13"/>
     <w:lvlOverride w:ilvl="0">
       <w:startOverride w:val="1"/>
     </w:lvlOverride>
   </w:num>
   <w:num w:numId="5">
-    <w:abstractNumId w:val="12"/>
+    <w:abstractNumId w:val="13"/>
     <w:lvlOverride w:ilvl="0">
       <w:startOverride w:val="1"/>
     </w:lvlOverride>
   </w:num>
   <w:num w:numId="6">
-    <w:abstractNumId w:val="12"/>
+    <w:abstractNumId w:val="13"/>
   </w:num>
   <w:num w:numId="7">
-    <w:abstractNumId w:val="12"/>
+    <w:abstractNumId w:val="13"/>
     <w:lvlOverride w:ilvl="0">
       <w:startOverride w:val="1"/>
     </w:lvlOverride>
   </w:num>
   <w:num w:numId="8">
-    <w:abstractNumId w:val="12"/>
+    <w:abstractNumId w:val="13"/>
     <w:lvlOverride w:ilvl="0">
       <w:startOverride w:val="1"/>
     </w:lvlOverride>
   </w:num>
   <w:num w:numId="9">
-    <w:abstractNumId w:val="9"/>
+    <w:abstractNumId w:val="10"/>
   </w:num>
   <w:num w:numId="10">
+    <w:abstractNumId w:val="5"/>
+  </w:num>
+  <w:num w:numId="11">
+    <w:abstractNumId w:val="16"/>
+  </w:num>
+  <w:num w:numId="12">
+    <w:abstractNumId w:val="7"/>
+  </w:num>
+  <w:num w:numId="13">
+    <w:abstractNumId w:val="21"/>
+  </w:num>
+  <w:num w:numId="14">
+    <w:abstractNumId w:val="19"/>
+  </w:num>
+  <w:num w:numId="15">
     <w:abstractNumId w:val="4"/>
   </w:num>
-  <w:num w:numId="11">
-    <w:abstractNumId w:val="15"/>
-  </w:num>
-  <w:num w:numId="12">
+  <w:num w:numId="16">
     <w:abstractNumId w:val="6"/>
-  </w:num>
-  <w:num w:numId="13">
-    <w:abstractNumId w:val="17"/>
-  </w:num>
-  <w:num w:numId="14">
-    <w:abstractNumId w:val="16"/>
-  </w:num>
-  <w:num w:numId="15">
-    <w:abstractNumId w:val="3"/>
-  </w:num>
-  <w:num w:numId="16">
-    <w:abstractNumId w:val="5"/>
   </w:num>
   <w:num w:numId="17">
     <w:abstractNumId w:val="2"/>
   </w:num>
   <w:num w:numId="18">
-    <w:abstractNumId w:val="10"/>
+    <w:abstractNumId w:val="11"/>
   </w:num>
   <w:num w:numId="19">
-    <w:abstractNumId w:val="7"/>
+    <w:abstractNumId w:val="8"/>
   </w:num>
   <w:num w:numId="20">
-    <w:abstractNumId w:val="11"/>
+    <w:abstractNumId w:val="12"/>
   </w:num>
   <w:num w:numId="21">
-    <w:abstractNumId w:val="8"/>
+    <w:abstractNumId w:val="9"/>
   </w:num>
   <w:num w:numId="22">
     <w:abstractNumId w:val="0"/>
@@ -8479,7 +10009,19 @@
     <w:abstractNumId w:val="0"/>
   </w:num>
   <w:num w:numId="25">
-    <w:abstractNumId w:val="13"/>
+    <w:abstractNumId w:val="14"/>
+  </w:num>
+  <w:num w:numId="26">
+    <w:abstractNumId w:val="20"/>
+  </w:num>
+  <w:num w:numId="27">
+    <w:abstractNumId w:val="18"/>
+  </w:num>
+  <w:num w:numId="28">
+    <w:abstractNumId w:val="3"/>
+  </w:num>
+  <w:num w:numId="29">
+    <w:abstractNumId w:val="17"/>
   </w:num>
   <w:numIdMacAtCleanup w:val="20"/>
 </w:numbering>
@@ -10984,7 +12526,7 @@
 </file>
 
 <file path=customXml/itemProps4.xml><?xml version="1.0" encoding="utf-8"?>
-<ds:datastoreItem xmlns:ds="http://schemas.openxmlformats.org/officeDocument/2006/customXml" ds:itemID="{D82A8D09-96B1-4C39-88EB-E5A3ACE1D05B}">
+<ds:datastoreItem xmlns:ds="http://schemas.openxmlformats.org/officeDocument/2006/customXml" ds:itemID="{64AD3BA2-8048-461C-9696-BDDD77D499C3}">
   <ds:schemaRefs>
     <ds:schemaRef ds:uri="http://schemas.openxmlformats.org/officeDocument/2006/bibliography"/>
   </ds:schemaRefs>

</xml_diff>

<commit_message>
App/Signed-Off by SERIS doc, for further changes
2.0	RAM/TURS (Baseline Version)	5/9/2018	Singed-Off by ‘Soe Pyae/SERIS’ on 5-Sep-2018
</commit_message>
<xml_diff>
--- a/SPEC/REQUIREMENT/URS/WORK IN PROGRESS/RAM_TURS.docx
+++ b/SPEC/REQUIREMENT/URS/WORK IN PROGRESS/RAM_TURS.docx
@@ -1,7 +1,9 @@
 
 <file path=word/document.xml><?xml version="1.0" encoding="utf-8"?>
-<w:document xmlns:wpc="http://schemas.microsoft.com/office/word/2010/wordprocessingCanvas" xmlns:cx="http://schemas.microsoft.com/office/drawing/2014/chartex" xmlns:cx1="http://schemas.microsoft.com/office/drawing/2015/9/8/chartex" xmlns:cx2="http://schemas.microsoft.com/office/drawing/2015/10/21/chartex" xmlns:cx3="http://schemas.microsoft.com/office/drawing/2016/5/9/chartex" xmlns:cx4="http://schemas.microsoft.com/office/drawing/2016/5/10/chartex" xmlns:cx5="http://schemas.microsoft.com/office/drawing/2016/5/11/chartex" xmlns:cx6="http://schemas.microsoft.com/office/drawing/2016/5/12/chartex" xmlns:cx7="http://schemas.microsoft.com/office/drawing/2016/5/13/chartex" xmlns:cx8="http://schemas.microsoft.com/office/drawing/2016/5/14/chartex" xmlns:mc="http://schemas.openxmlformats.org/markup-compatibility/2006" xmlns:aink="http://schemas.microsoft.com/office/drawing/2016/ink" xmlns:am3d="http://schemas.microsoft.com/office/drawing/2017/model3d" xmlns:o="urn:schemas-microsoft-com:office:office" xmlns:r="http://schemas.openxmlformats.org/officeDocument/2006/relationships" xmlns:m="http://schemas.openxmlformats.org/officeDocument/2006/math" xmlns:v="urn:schemas-microsoft-com:vml" xmlns:wp14="http://schemas.microsoft.com/office/word/2010/wordprocessingDrawing" xmlns:wp="http://schemas.openxmlformats.org/drawingml/2006/wordprocessingDrawing" xmlns:w10="urn:schemas-microsoft-com:office:word" xmlns:w="http://schemas.openxmlformats.org/wordprocessingml/2006/main" xmlns:w14="http://schemas.microsoft.com/office/word/2010/wordml" xmlns:w15="http://schemas.microsoft.com/office/word/2012/wordml" xmlns:w16cid="http://schemas.microsoft.com/office/word/2016/wordml/cid" xmlns:w16se="http://schemas.microsoft.com/office/word/2015/wordml/symex" xmlns:wpg="http://schemas.microsoft.com/office/word/2010/wordprocessingGroup" xmlns:wpi="http://schemas.microsoft.com/office/word/2010/wordprocessingInk" xmlns:wne="http://schemas.microsoft.com/office/word/2006/wordml" xmlns:wps="http://schemas.microsoft.com/office/word/2010/wordprocessingShape" mc:Ignorable="w14 w15 w16se w16cid wp14">
+<w:document xmlns:wpc="http://schemas.microsoft.com/office/word/2010/wordprocessingCanvas" xmlns:mc="http://schemas.openxmlformats.org/markup-compatibility/2006" xmlns:o="urn:schemas-microsoft-com:office:office" xmlns:r="http://schemas.openxmlformats.org/officeDocument/2006/relationships" xmlns:m="http://schemas.openxmlformats.org/officeDocument/2006/math" xmlns:v="urn:schemas-microsoft-com:vml" xmlns:wp14="http://schemas.microsoft.com/office/word/2010/wordprocessingDrawing" xmlns:wp="http://schemas.openxmlformats.org/drawingml/2006/wordprocessingDrawing" xmlns:w10="urn:schemas-microsoft-com:office:word" xmlns:w="http://schemas.openxmlformats.org/wordprocessingml/2006/main" xmlns:w14="http://schemas.microsoft.com/office/word/2010/wordml" xmlns:wpg="http://schemas.microsoft.com/office/word/2010/wordprocessingGroup" xmlns:wpi="http://schemas.microsoft.com/office/word/2010/wordprocessingInk" xmlns:wne="http://schemas.microsoft.com/office/word/2006/wordml" xmlns:wps="http://schemas.microsoft.com/office/word/2010/wordprocessingShape" mc:Ignorable="w14 wp14">
   <w:body>
+    <w:bookmarkStart w:id="0" w:name="_GoBack"/>
+    <w:bookmarkEnd w:id="0"/>
     <w:p>
       <w:pPr>
         <w:pStyle w:val="Super-title"/>
@@ -71,7 +73,7 @@
                     </pic:cNvPicPr>
                   </pic:nvPicPr>
                   <pic:blipFill>
-                    <a:blip r:embed="rId11">
+                    <a:blip r:embed="rId12">
                       <a:extLst>
                         <a:ext uri="{28A0092B-C50C-407E-A947-70E740481C1C}">
                           <a14:useLocalDpi xmlns:a14="http://schemas.microsoft.com/office/drawing/2010/main" val="0"/>
@@ -445,14 +447,21 @@
                 <w:sz w:val="20"/>
                 <w:lang w:val="en-GB"/>
               </w:rPr>
-              <w:t>1.</w:t>
+              <w:t>2</w:t>
             </w:r>
             <w:r>
               <w:rPr>
                 <w:sz w:val="20"/>
                 <w:lang w:val="en-GB"/>
               </w:rPr>
-              <w:t>3</w:t>
+              <w:t>.</w:t>
+            </w:r>
+            <w:r>
+              <w:rPr>
+                <w:sz w:val="20"/>
+                <w:lang w:val="en-GB"/>
+              </w:rPr>
+              <w:t>0</w:t>
             </w:r>
           </w:p>
         </w:tc>
@@ -497,36 +506,7 @@
                 <w:sz w:val="20"/>
                 <w:lang w:val="en-GB"/>
               </w:rPr>
-              <w:fldChar w:fldCharType="begin"/>
-            </w:r>
-            <w:r>
-              <w:rPr>
-                <w:sz w:val="20"/>
-                <w:lang w:val="en-GB"/>
-              </w:rPr>
-              <w:instrText xml:space="preserve"> TIME \@ "dd MMMM yyyy" </w:instrText>
-            </w:r>
-            <w:r>
-              <w:rPr>
-                <w:sz w:val="20"/>
-                <w:lang w:val="en-GB"/>
-              </w:rPr>
-              <w:fldChar w:fldCharType="separate"/>
-            </w:r>
-            <w:r>
-              <w:rPr>
-                <w:noProof/>
-                <w:sz w:val="20"/>
-                <w:lang w:val="en-GB"/>
-              </w:rPr>
-              <w:t>31 August 2018</w:t>
-            </w:r>
-            <w:r>
-              <w:rPr>
-                <w:sz w:val="20"/>
-                <w:lang w:val="en-GB"/>
-              </w:rPr>
-              <w:fldChar w:fldCharType="end"/>
+              <w:t>5 September 2018</w:t>
             </w:r>
           </w:p>
         </w:tc>
@@ -839,34 +819,6 @@
                 <w:lang w:val="en-GB"/>
               </w:rPr>
             </w:pPr>
-            <w:r>
-              <w:rPr>
-                <w:sz w:val="20"/>
-                <w:lang w:val="en-GB"/>
-              </w:rPr>
-              <w:t>&lt;PH&gt;</w:t>
-            </w:r>
-            <w:r>
-              <w:rPr>
-                <w:sz w:val="20"/>
-                <w:lang w:val="en-GB"/>
-              </w:rPr>
-              <w:t xml:space="preserve"> (</w:t>
-            </w:r>
-            <w:r>
-              <w:rPr>
-                <w:sz w:val="20"/>
-                <w:lang w:val="en-GB"/>
-              </w:rPr>
-              <w:t>SERIS</w:t>
-            </w:r>
-            <w:r>
-              <w:rPr>
-                <w:sz w:val="20"/>
-                <w:lang w:val="en-GB"/>
-              </w:rPr>
-              <w:t>)</w:t>
-            </w:r>
           </w:p>
           <w:p>
             <w:pPr>
@@ -879,7 +831,168 @@
                 <w:lang w:val="en-GB"/>
               </w:rPr>
             </w:pPr>
+            <w:proofErr w:type="spellStart"/>
+            <w:r>
+              <w:rPr>
+                <w:sz w:val="20"/>
+                <w:lang w:val="en-GB"/>
+              </w:rPr>
+              <w:t>Soe</w:t>
+            </w:r>
+            <w:proofErr w:type="spellEnd"/>
+            <w:r>
+              <w:rPr>
+                <w:sz w:val="20"/>
+                <w:lang w:val="en-GB"/>
+              </w:rPr>
+              <w:t xml:space="preserve"> </w:t>
+            </w:r>
+            <w:proofErr w:type="spellStart"/>
+            <w:r>
+              <w:rPr>
+                <w:sz w:val="20"/>
+                <w:lang w:val="en-GB"/>
+              </w:rPr>
+              <w:t>Pyae</w:t>
+            </w:r>
+            <w:proofErr w:type="spellEnd"/>
+            <w:r>
+              <w:rPr>
+                <w:sz w:val="20"/>
+                <w:lang w:val="en-GB"/>
+              </w:rPr>
+              <w:t xml:space="preserve"> - SERIS</w:t>
+            </w:r>
           </w:p>
+        </w:tc>
+      </w:tr>
+      <w:tr>
+        <w:trPr>
+          <w:cantSplit/>
+          <w:trHeight w:hRule="exact" w:val="200"/>
+        </w:trPr>
+        <w:tc>
+          <w:tcPr>
+            <w:tcW w:w="4428" w:type="dxa"/>
+            <w:gridSpan w:val="2"/>
+          </w:tcPr>
+          <w:p>
+            <w:pPr>
+              <w:spacing w:before="120"/>
+              <w:jc w:val="right"/>
+            </w:pPr>
+          </w:p>
+        </w:tc>
+        <w:tc>
+          <w:tcPr>
+            <w:tcW w:w="4428" w:type="dxa"/>
+            <w:gridSpan w:val="2"/>
+          </w:tcPr>
+          <w:p>
+            <w:pPr>
+              <w:pStyle w:val="Title"/>
+              <w:spacing w:before="120" w:after="60"/>
+              <w:ind w:left="216"/>
+              <w:jc w:val="left"/>
+              <w:rPr>
+                <w:sz w:val="20"/>
+                <w:lang w:val="en-GB"/>
+              </w:rPr>
+            </w:pPr>
+          </w:p>
+        </w:tc>
+      </w:tr>
+      <w:tr>
+        <w:trPr>
+          <w:cantSplit/>
+        </w:trPr>
+        <w:tc>
+          <w:tcPr>
+            <w:tcW w:w="4428" w:type="dxa"/>
+            <w:gridSpan w:val="2"/>
+          </w:tcPr>
+          <w:p>
+            <w:pPr>
+              <w:spacing w:before="120"/>
+              <w:jc w:val="right"/>
+            </w:pPr>
+          </w:p>
+        </w:tc>
+        <w:tc>
+          <w:tcPr>
+            <w:tcW w:w="4428" w:type="dxa"/>
+            <w:gridSpan w:val="2"/>
+          </w:tcPr>
+          <w:p>
+            <w:pPr>
+              <w:pStyle w:val="Title"/>
+              <w:spacing w:before="120" w:after="60"/>
+              <w:ind w:left="216"/>
+              <w:jc w:val="left"/>
+              <w:rPr>
+                <w:sz w:val="20"/>
+                <w:lang w:val="en-GB"/>
+              </w:rPr>
+            </w:pPr>
+          </w:p>
+        </w:tc>
+      </w:tr>
+      <w:tr>
+        <w:trPr>
+          <w:cantSplit/>
+        </w:trPr>
+        <w:tc>
+          <w:tcPr>
+            <w:tcW w:w="4428" w:type="dxa"/>
+            <w:gridSpan w:val="2"/>
+          </w:tcPr>
+          <w:p>
+            <w:pPr>
+              <w:spacing w:before="120"/>
+              <w:jc w:val="right"/>
+            </w:pPr>
+          </w:p>
+        </w:tc>
+        <w:tc>
+          <w:tcPr>
+            <w:tcW w:w="4428" w:type="dxa"/>
+            <w:gridSpan w:val="2"/>
+          </w:tcPr>
+          <w:p>
+            <w:pPr>
+              <w:pStyle w:val="Title"/>
+              <w:spacing w:before="120" w:after="60"/>
+              <w:ind w:left="216"/>
+              <w:jc w:val="left"/>
+              <w:rPr>
+                <w:sz w:val="20"/>
+                <w:lang w:val="en-GB"/>
+              </w:rPr>
+            </w:pPr>
+          </w:p>
+        </w:tc>
+      </w:tr>
+      <w:tr>
+        <w:trPr>
+          <w:cantSplit/>
+        </w:trPr>
+        <w:tc>
+          <w:tcPr>
+            <w:tcW w:w="4428" w:type="dxa"/>
+            <w:gridSpan w:val="2"/>
+          </w:tcPr>
+          <w:p>
+            <w:pPr>
+              <w:spacing w:before="120"/>
+              <w:jc w:val="right"/>
+            </w:pPr>
+          </w:p>
+        </w:tc>
+        <w:tc>
+          <w:tcPr>
+            <w:tcW w:w="4428" w:type="dxa"/>
+            <w:gridSpan w:val="2"/>
+          </w:tcPr>
           <w:p>
             <w:pPr>
               <w:pStyle w:val="Title"/>
@@ -1037,147 +1150,6 @@
       </w:tr>
       <w:tr>
         <w:trPr>
-          <w:cantSplit/>
-          <w:trHeight w:hRule="exact" w:val="200"/>
-        </w:trPr>
-        <w:tc>
-          <w:tcPr>
-            <w:tcW w:w="4428" w:type="dxa"/>
-            <w:gridSpan w:val="2"/>
-          </w:tcPr>
-          <w:p>
-            <w:pPr>
-              <w:spacing w:before="120"/>
-              <w:jc w:val="right"/>
-            </w:pPr>
-          </w:p>
-        </w:tc>
-        <w:tc>
-          <w:tcPr>
-            <w:tcW w:w="4428" w:type="dxa"/>
-            <w:gridSpan w:val="2"/>
-          </w:tcPr>
-          <w:p>
-            <w:pPr>
-              <w:pStyle w:val="Title"/>
-              <w:spacing w:before="120" w:after="60"/>
-              <w:ind w:left="216"/>
-              <w:jc w:val="left"/>
-              <w:rPr>
-                <w:sz w:val="20"/>
-                <w:lang w:val="en-GB"/>
-              </w:rPr>
-            </w:pPr>
-          </w:p>
-        </w:tc>
-      </w:tr>
-      <w:tr>
-        <w:trPr>
-          <w:cantSplit/>
-        </w:trPr>
-        <w:tc>
-          <w:tcPr>
-            <w:tcW w:w="4428" w:type="dxa"/>
-            <w:gridSpan w:val="2"/>
-          </w:tcPr>
-          <w:p>
-            <w:pPr>
-              <w:spacing w:before="120"/>
-              <w:jc w:val="right"/>
-            </w:pPr>
-          </w:p>
-        </w:tc>
-        <w:tc>
-          <w:tcPr>
-            <w:tcW w:w="4428" w:type="dxa"/>
-            <w:gridSpan w:val="2"/>
-          </w:tcPr>
-          <w:p>
-            <w:pPr>
-              <w:pStyle w:val="Title"/>
-              <w:spacing w:before="120" w:after="60"/>
-              <w:ind w:left="216"/>
-              <w:jc w:val="left"/>
-              <w:rPr>
-                <w:sz w:val="20"/>
-                <w:lang w:val="en-GB"/>
-              </w:rPr>
-            </w:pPr>
-          </w:p>
-        </w:tc>
-      </w:tr>
-      <w:tr>
-        <w:trPr>
-          <w:cantSplit/>
-        </w:trPr>
-        <w:tc>
-          <w:tcPr>
-            <w:tcW w:w="4428" w:type="dxa"/>
-            <w:gridSpan w:val="2"/>
-          </w:tcPr>
-          <w:p>
-            <w:pPr>
-              <w:spacing w:before="120"/>
-              <w:jc w:val="right"/>
-            </w:pPr>
-          </w:p>
-        </w:tc>
-        <w:tc>
-          <w:tcPr>
-            <w:tcW w:w="4428" w:type="dxa"/>
-            <w:gridSpan w:val="2"/>
-          </w:tcPr>
-          <w:p>
-            <w:pPr>
-              <w:pStyle w:val="Title"/>
-              <w:spacing w:before="120" w:after="60"/>
-              <w:ind w:left="216"/>
-              <w:jc w:val="left"/>
-              <w:rPr>
-                <w:sz w:val="20"/>
-                <w:lang w:val="en-GB"/>
-              </w:rPr>
-            </w:pPr>
-          </w:p>
-        </w:tc>
-      </w:tr>
-      <w:tr>
-        <w:trPr>
-          <w:cantSplit/>
-        </w:trPr>
-        <w:tc>
-          <w:tcPr>
-            <w:tcW w:w="4428" w:type="dxa"/>
-            <w:gridSpan w:val="2"/>
-          </w:tcPr>
-          <w:p>
-            <w:pPr>
-              <w:spacing w:before="120"/>
-              <w:jc w:val="right"/>
-            </w:pPr>
-          </w:p>
-        </w:tc>
-        <w:tc>
-          <w:tcPr>
-            <w:tcW w:w="4428" w:type="dxa"/>
-            <w:gridSpan w:val="2"/>
-          </w:tcPr>
-          <w:p>
-            <w:pPr>
-              <w:pStyle w:val="Title"/>
-              <w:spacing w:before="120" w:after="60"/>
-              <w:ind w:left="216"/>
-              <w:jc w:val="left"/>
-              <w:rPr>
-                <w:sz w:val="20"/>
-                <w:lang w:val="en-GB"/>
-              </w:rPr>
-            </w:pPr>
-          </w:p>
-        </w:tc>
-      </w:tr>
-      <w:tr>
-        <w:trPr>
           <w:gridBefore w:val="1"/>
           <w:gridAfter w:val="1"/>
           <w:wBefore w:w="1080" w:type="dxa"/>
@@ -1250,7 +1222,7 @@
                 <w:noProof/>
                 <w:lang w:val="en-US"/>
               </w:rPr>
-              <w:object w:dxaOrig="1440" w:dyaOrig="1440" w14:anchorId="57120472">
+              <w:pict w14:anchorId="57120472">
                 <v:shapetype id="_x0000_t75" coordsize="21600,21600" o:spt="75" o:preferrelative="t" path="m@4@5l@4@11@9@11@9@5xe" filled="f" stroked="f">
                   <v:stroke joinstyle="miter"/>
                   <v:formulas>
@@ -1271,10 +1243,10 @@
                   <o:lock v:ext="edit" aspectratio="t"/>
                 </v:shapetype>
                 <v:shape id="_x0000_s1026" type="#_x0000_t75" alt="" style="position:absolute;left:0;text-align:left;margin-left:7.65pt;margin-top:8.6pt;width:162pt;height:107.75pt;z-index:251657728;visibility:visible;mso-wrap-edited:f;mso-width-percent:0;mso-height-percent:0;mso-position-horizontal-relative:text;mso-position-vertical-relative:text;mso-width-percent:0;mso-height-percent:0" o:userdrawn="t">
-                  <v:imagedata r:id="rId12" o:title=""/>
+                  <v:imagedata r:id="rId13" o:title=""/>
                 </v:shape>
-                <o:OLEObject Type="Embed" ProgID="Word.Picture.8" ShapeID="_x0000_s1026" DrawAspect="Content" ObjectID="_1597258546" r:id="rId13"/>
-              </w:object>
+                <o:OLEObject Type="Embed" ProgID="Word.Picture.8" ShapeID="_x0000_s1026" DrawAspect="Content" ObjectID="_1606384877" r:id="rId14"/>
+              </w:pict>
             </w:r>
           </w:p>
         </w:tc>
@@ -1375,8 +1347,8 @@
           <w:b/>
         </w:rPr>
         <w:sectPr>
-          <w:headerReference w:type="default" r:id="rId14"/>
-          <w:footerReference w:type="default" r:id="rId15"/>
+          <w:headerReference w:type="default" r:id="rId15"/>
+          <w:footerReference w:type="default" r:id="rId16"/>
           <w:pgSz w:w="11909" w:h="16834"/>
           <w:pgMar w:top="1080" w:right="1440" w:bottom="1440" w:left="1440" w:header="720" w:footer="720" w:gutter="0"/>
           <w:pgNumType w:start="1"/>
@@ -2090,7 +2062,7 @@
                 <w:sz w:val="20"/>
                 <w:lang w:val="en-GB"/>
               </w:rPr>
-              <w:t>1.4</w:t>
+              <w:t>2.0</w:t>
             </w:r>
           </w:p>
         </w:tc>
@@ -2114,6 +2086,20 @@
                 <w:lang w:val="en-GB"/>
               </w:rPr>
             </w:pPr>
+            <w:r>
+              <w:rPr>
+                <w:sz w:val="20"/>
+                <w:lang w:val="en-GB"/>
+              </w:rPr>
+              <w:t>RAM/TURS</w:t>
+            </w:r>
+            <w:r>
+              <w:rPr>
+                <w:sz w:val="20"/>
+                <w:lang w:val="en-GB"/>
+              </w:rPr>
+              <w:t xml:space="preserve"> (Baseline Version)</w:t>
+            </w:r>
           </w:p>
         </w:tc>
         <w:tc>
@@ -2136,6 +2122,13 @@
                 <w:lang w:val="en-GB"/>
               </w:rPr>
             </w:pPr>
+            <w:r>
+              <w:rPr>
+                <w:sz w:val="20"/>
+                <w:lang w:val="en-GB"/>
+              </w:rPr>
+              <w:t>5/9/2018</w:t>
+            </w:r>
           </w:p>
         </w:tc>
         <w:tc>
@@ -2158,6 +2151,80 @@
                 <w:lang w:val="en-GB"/>
               </w:rPr>
             </w:pPr>
+            <w:r>
+              <w:rPr>
+                <w:sz w:val="20"/>
+                <w:lang w:val="en-GB"/>
+              </w:rPr>
+              <w:t>Singed-Off</w:t>
+            </w:r>
+            <w:r>
+              <w:rPr>
+                <w:sz w:val="20"/>
+                <w:lang w:val="en-GB"/>
+              </w:rPr>
+              <w:t xml:space="preserve"> by </w:t>
+            </w:r>
+            <w:r>
+              <w:rPr>
+                <w:sz w:val="20"/>
+                <w:lang w:val="en-GB"/>
+              </w:rPr>
+              <w:t>‘</w:t>
+            </w:r>
+            <w:proofErr w:type="spellStart"/>
+            <w:r>
+              <w:rPr>
+                <w:sz w:val="20"/>
+                <w:lang w:val="en-GB"/>
+              </w:rPr>
+              <w:t>Soe</w:t>
+            </w:r>
+            <w:proofErr w:type="spellEnd"/>
+            <w:r>
+              <w:rPr>
+                <w:sz w:val="20"/>
+                <w:lang w:val="en-GB"/>
+              </w:rPr>
+              <w:t xml:space="preserve"> </w:t>
+            </w:r>
+            <w:proofErr w:type="spellStart"/>
+            <w:r>
+              <w:rPr>
+                <w:sz w:val="20"/>
+                <w:lang w:val="en-GB"/>
+              </w:rPr>
+              <w:t>Pyae</w:t>
+            </w:r>
+            <w:proofErr w:type="spellEnd"/>
+            <w:r>
+              <w:rPr>
+                <w:sz w:val="20"/>
+                <w:lang w:val="en-GB"/>
+              </w:rPr>
+              <w:t>/</w:t>
+            </w:r>
+            <w:r>
+              <w:rPr>
+                <w:sz w:val="20"/>
+                <w:lang w:val="en-GB"/>
+              </w:rPr>
+              <w:t>SERIS</w:t>
+            </w:r>
+            <w:r>
+              <w:rPr>
+                <w:sz w:val="20"/>
+                <w:lang w:val="en-GB"/>
+              </w:rPr>
+              <w:t>’</w:t>
+            </w:r>
+            <w:r>
+              <w:rPr>
+                <w:sz w:val="20"/>
+                <w:lang w:val="en-GB"/>
+              </w:rPr>
+              <w:t xml:space="preserve"> on 5-Sep-2018</w:t>
+            </w:r>
           </w:p>
         </w:tc>
       </w:tr>
@@ -3927,10 +3994,10 @@
           <w:sz w:val="20"/>
         </w:rPr>
       </w:pPr>
-      <w:bookmarkStart w:id="1" w:name="_Toc360684088"/>
-      <w:bookmarkStart w:id="2" w:name="_Toc360686144"/>
-      <w:bookmarkStart w:id="3" w:name="_Toc360686488"/>
-      <w:bookmarkStart w:id="4" w:name="_Toc521933011"/>
+      <w:bookmarkStart w:id="2" w:name="_Toc360684088"/>
+      <w:bookmarkStart w:id="3" w:name="_Toc360686144"/>
+      <w:bookmarkStart w:id="4" w:name="_Toc360686488"/>
+      <w:bookmarkStart w:id="5" w:name="_Toc521933011"/>
       <w:r>
         <w:rPr>
           <w:sz w:val="20"/>
@@ -3938,10 +4005,10 @@
         <w:lastRenderedPageBreak/>
         <w:t>INTRODUCTION</w:t>
       </w:r>
-      <w:bookmarkEnd w:id="1"/>
       <w:bookmarkEnd w:id="2"/>
       <w:bookmarkEnd w:id="3"/>
       <w:bookmarkEnd w:id="4"/>
+      <w:bookmarkEnd w:id="5"/>
     </w:p>
     <w:p>
       <w:pPr>
@@ -3950,14 +4017,14 @@
           <w:sz w:val="20"/>
         </w:rPr>
       </w:pPr>
-      <w:bookmarkStart w:id="5" w:name="_Toc521933012"/>
+      <w:bookmarkStart w:id="6" w:name="_Toc521933012"/>
       <w:r>
         <w:rPr>
           <w:sz w:val="20"/>
         </w:rPr>
         <w:t>Background</w:t>
       </w:r>
-      <w:bookmarkEnd w:id="5"/>
+      <w:bookmarkEnd w:id="6"/>
     </w:p>
     <w:p>
       <w:pPr>
@@ -4061,14 +4128,14 @@
           <w:sz w:val="20"/>
         </w:rPr>
       </w:pPr>
-      <w:bookmarkStart w:id="6" w:name="_Toc521933013"/>
+      <w:bookmarkStart w:id="7" w:name="_Toc521933013"/>
       <w:r>
         <w:rPr>
           <w:sz w:val="20"/>
         </w:rPr>
         <w:t>Objectives</w:t>
       </w:r>
-      <w:bookmarkEnd w:id="6"/>
+      <w:bookmarkEnd w:id="7"/>
     </w:p>
     <w:p>
       <w:pPr>
@@ -4142,14 +4209,14 @@
           <w:sz w:val="20"/>
         </w:rPr>
       </w:pPr>
-      <w:bookmarkStart w:id="7" w:name="_Toc521933014"/>
+      <w:bookmarkStart w:id="8" w:name="_Toc521933014"/>
       <w:r>
         <w:rPr>
           <w:sz w:val="20"/>
         </w:rPr>
         <w:t>Organization</w:t>
       </w:r>
-      <w:bookmarkEnd w:id="7"/>
+      <w:bookmarkEnd w:id="8"/>
     </w:p>
     <w:p>
       <w:pPr>
@@ -4166,14 +4233,14 @@
           <w:sz w:val="20"/>
         </w:rPr>
       </w:pPr>
-      <w:bookmarkStart w:id="8" w:name="_Toc521933015"/>
+      <w:bookmarkStart w:id="9" w:name="_Toc521933015"/>
       <w:r>
         <w:rPr>
           <w:sz w:val="20"/>
         </w:rPr>
         <w:t>Scope</w:t>
       </w:r>
-      <w:bookmarkEnd w:id="8"/>
+      <w:bookmarkEnd w:id="9"/>
     </w:p>
     <w:p>
       <w:pPr>
@@ -4248,14 +4315,14 @@
           <w:sz w:val="20"/>
         </w:rPr>
       </w:pPr>
-      <w:bookmarkStart w:id="9" w:name="_Toc521933016"/>
+      <w:bookmarkStart w:id="10" w:name="_Toc521933016"/>
       <w:r>
         <w:rPr>
           <w:sz w:val="20"/>
         </w:rPr>
         <w:t>Definition of Terms</w:t>
       </w:r>
-      <w:bookmarkEnd w:id="9"/>
+      <w:bookmarkEnd w:id="10"/>
     </w:p>
     <w:p>
       <w:pPr>
@@ -4416,7 +4483,7 @@
           <w:sz w:val="20"/>
         </w:rPr>
       </w:pPr>
-      <w:bookmarkStart w:id="10" w:name="_Toc521933017"/>
+      <w:bookmarkStart w:id="11" w:name="_Toc521933017"/>
       <w:r>
         <w:rPr>
           <w:sz w:val="20"/>
@@ -4429,7 +4496,7 @@
         </w:rPr>
         <w:t>s, acronyms and abbreviations</w:t>
       </w:r>
-      <w:bookmarkEnd w:id="10"/>
+      <w:bookmarkEnd w:id="11"/>
     </w:p>
     <w:p>
       <w:pPr>
@@ -4624,7 +4691,7 @@
           <w:sz w:val="20"/>
         </w:rPr>
       </w:pPr>
-      <w:bookmarkStart w:id="11" w:name="_Toc521933018"/>
+      <w:bookmarkStart w:id="12" w:name="_Toc521933018"/>
       <w:r>
         <w:rPr>
           <w:sz w:val="20"/>
@@ -4632,7 +4699,7 @@
         <w:lastRenderedPageBreak/>
         <w:t>OVERVIEW OF REQUIREMENTS</w:t>
       </w:r>
-      <w:bookmarkEnd w:id="11"/>
+      <w:bookmarkEnd w:id="12"/>
     </w:p>
     <w:p>
       <w:pPr>
@@ -4641,14 +4708,14 @@
           <w:sz w:val="20"/>
         </w:rPr>
       </w:pPr>
-      <w:bookmarkStart w:id="12" w:name="_Toc521933019"/>
+      <w:bookmarkStart w:id="13" w:name="_Toc521933019"/>
       <w:r>
         <w:rPr>
           <w:sz w:val="20"/>
         </w:rPr>
         <w:t>Introduction</w:t>
       </w:r>
-      <w:bookmarkEnd w:id="12"/>
+      <w:bookmarkEnd w:id="13"/>
     </w:p>
     <w:p>
       <w:pPr>
@@ -4787,14 +4854,14 @@
           <w:sz w:val="20"/>
         </w:rPr>
       </w:pPr>
-      <w:bookmarkStart w:id="13" w:name="_Toc521933020"/>
+      <w:bookmarkStart w:id="14" w:name="_Toc521933020"/>
       <w:r>
         <w:rPr>
           <w:sz w:val="20"/>
         </w:rPr>
         <w:t>System Perspective</w:t>
       </w:r>
-      <w:bookmarkEnd w:id="13"/>
+      <w:bookmarkEnd w:id="14"/>
     </w:p>
     <w:p>
       <w:pPr>
@@ -4914,7 +4981,7 @@
           <w:sz w:val="20"/>
         </w:rPr>
       </w:pPr>
-      <w:bookmarkStart w:id="14" w:name="_Toc521933021"/>
+      <w:bookmarkStart w:id="15" w:name="_Toc521933021"/>
       <w:r>
         <w:rPr>
           <w:sz w:val="20"/>
@@ -4922,7 +4989,7 @@
         <w:lastRenderedPageBreak/>
         <w:t>System Functions</w:t>
       </w:r>
-      <w:bookmarkEnd w:id="14"/>
+      <w:bookmarkEnd w:id="15"/>
     </w:p>
     <w:p>
       <w:pPr>
@@ -5310,7 +5377,7 @@
           <w:sz w:val="20"/>
         </w:rPr>
       </w:pPr>
-      <w:bookmarkStart w:id="15" w:name="_Toc521933022"/>
+      <w:bookmarkStart w:id="16" w:name="_Toc521933022"/>
       <w:r>
         <w:rPr>
           <w:sz w:val="20"/>
@@ -5323,7 +5390,7 @@
         </w:rPr>
         <w:t>Characteristics</w:t>
       </w:r>
-      <w:bookmarkEnd w:id="15"/>
+      <w:bookmarkEnd w:id="16"/>
     </w:p>
     <w:p>
       <w:pPr>
@@ -5414,14 +5481,14 @@
           <w:sz w:val="20"/>
         </w:rPr>
       </w:pPr>
-      <w:bookmarkStart w:id="16" w:name="_Toc521933023"/>
+      <w:bookmarkStart w:id="17" w:name="_Toc521933023"/>
       <w:r>
         <w:rPr>
           <w:sz w:val="20"/>
         </w:rPr>
         <w:t>User Characteristics</w:t>
       </w:r>
-      <w:bookmarkEnd w:id="16"/>
+      <w:bookmarkEnd w:id="17"/>
     </w:p>
     <w:p>
       <w:pPr>
@@ -5467,7 +5534,7 @@
           <w:sz w:val="20"/>
         </w:rPr>
       </w:pPr>
-      <w:bookmarkStart w:id="17" w:name="_Toc521933024"/>
+      <w:bookmarkStart w:id="18" w:name="_Toc521933024"/>
       <w:r>
         <w:rPr>
           <w:sz w:val="20"/>
@@ -5480,7 +5547,7 @@
         </w:rPr>
         <w:t>Constraints and Assumptions</w:t>
       </w:r>
-      <w:bookmarkEnd w:id="17"/>
+      <w:bookmarkEnd w:id="18"/>
     </w:p>
     <w:p>
       <w:pPr>
@@ -5565,7 +5632,7 @@
           <w:sz w:val="20"/>
         </w:rPr>
       </w:pPr>
-      <w:bookmarkStart w:id="18" w:name="_Toc521933025"/>
+      <w:bookmarkStart w:id="19" w:name="_Toc521933025"/>
       <w:r>
         <w:rPr>
           <w:sz w:val="20"/>
@@ -5573,7 +5640,7 @@
         <w:lastRenderedPageBreak/>
         <w:t>FUNCTIONAL REQUIREMENTS</w:t>
       </w:r>
-      <w:bookmarkEnd w:id="18"/>
+      <w:bookmarkEnd w:id="19"/>
     </w:p>
     <w:p>
       <w:pPr>
@@ -5597,6 +5664,7 @@
       <w:r>
         <w:rPr>
           <w:noProof/>
+          <w:lang w:eastAsia="en-GB"/>
         </w:rPr>
         <w:drawing>
           <wp:inline distT="0" distB="0" distL="0" distR="0" wp14:anchorId="4436D280" wp14:editId="2963C2D3">
@@ -5614,7 +5682,7 @@
                     <pic:cNvPicPr/>
                   </pic:nvPicPr>
                   <pic:blipFill>
-                    <a:blip r:embed="rId16">
+                    <a:blip r:embed="rId17">
                       <a:extLst>
                         <a:ext uri="{28A0092B-C50C-407E-A947-70E740481C1C}">
                           <a14:useLocalDpi xmlns:a14="http://schemas.microsoft.com/office/drawing/2010/main" val="0"/>
@@ -5679,6 +5747,7 @@
       <w:r>
         <w:rPr>
           <w:noProof/>
+          <w:lang w:eastAsia="en-GB"/>
         </w:rPr>
         <w:drawing>
           <wp:inline distT="0" distB="0" distL="0" distR="0" wp14:anchorId="7A89CE66" wp14:editId="13C00B2E">
@@ -5696,7 +5765,7 @@
                     <pic:cNvPicPr/>
                   </pic:nvPicPr>
                   <pic:blipFill>
-                    <a:blip r:embed="rId17">
+                    <a:blip r:embed="rId18">
                       <a:extLst>
                         <a:ext uri="{28A0092B-C50C-407E-A947-70E740481C1C}">
                           <a14:useLocalDpi xmlns:a14="http://schemas.microsoft.com/office/drawing/2010/main" val="0"/>
@@ -5731,6 +5800,7 @@
       <w:r>
         <w:rPr>
           <w:noProof/>
+          <w:lang w:eastAsia="en-GB"/>
         </w:rPr>
         <w:lastRenderedPageBreak/>
         <w:drawing>
@@ -5749,7 +5819,7 @@
                     <pic:cNvPicPr/>
                   </pic:nvPicPr>
                   <pic:blipFill>
-                    <a:blip r:embed="rId18">
+                    <a:blip r:embed="rId19">
                       <a:extLst>
                         <a:ext uri="{28A0092B-C50C-407E-A947-70E740481C1C}">
                           <a14:useLocalDpi xmlns:a14="http://schemas.microsoft.com/office/drawing/2010/main" val="0"/>
@@ -5775,8 +5845,6 @@
           </wp:inline>
         </w:drawing>
       </w:r>
-      <w:bookmarkStart w:id="19" w:name="_GoBack"/>
-      <w:bookmarkEnd w:id="19"/>
     </w:p>
     <w:p>
       <w:pPr>
@@ -5983,7 +6051,7 @@
                     <pic:cNvPicPr/>
                   </pic:nvPicPr>
                   <pic:blipFill>
-                    <a:blip r:embed="rId19"/>
+                    <a:blip r:embed="rId20"/>
                     <a:stretch>
                       <a:fillRect/>
                     </a:stretch>
@@ -7437,7 +7505,7 @@
                     <pic:cNvPicPr/>
                   </pic:nvPicPr>
                   <pic:blipFill>
-                    <a:blip r:embed="rId20"/>
+                    <a:blip r:embed="rId21"/>
                     <a:stretch>
                       <a:fillRect/>
                     </a:stretch>
@@ -7744,7 +7812,7 @@
 </file>
 
 <file path=word/endnotes.xml><?xml version="1.0" encoding="utf-8"?>
-<w:endnotes xmlns:wpc="http://schemas.microsoft.com/office/word/2010/wordprocessingCanvas" xmlns:cx="http://schemas.microsoft.com/office/drawing/2014/chartex" xmlns:cx1="http://schemas.microsoft.com/office/drawing/2015/9/8/chartex" xmlns:cx2="http://schemas.microsoft.com/office/drawing/2015/10/21/chartex" xmlns:cx3="http://schemas.microsoft.com/office/drawing/2016/5/9/chartex" xmlns:cx4="http://schemas.microsoft.com/office/drawing/2016/5/10/chartex" xmlns:cx5="http://schemas.microsoft.com/office/drawing/2016/5/11/chartex" xmlns:cx6="http://schemas.microsoft.com/office/drawing/2016/5/12/chartex" xmlns:cx7="http://schemas.microsoft.com/office/drawing/2016/5/13/chartex" xmlns:cx8="http://schemas.microsoft.com/office/drawing/2016/5/14/chartex" xmlns:mc="http://schemas.openxmlformats.org/markup-compatibility/2006" xmlns:aink="http://schemas.microsoft.com/office/drawing/2016/ink" xmlns:am3d="http://schemas.microsoft.com/office/drawing/2017/model3d" xmlns:o="urn:schemas-microsoft-com:office:office" xmlns:r="http://schemas.openxmlformats.org/officeDocument/2006/relationships" xmlns:m="http://schemas.openxmlformats.org/officeDocument/2006/math" xmlns:v="urn:schemas-microsoft-com:vml" xmlns:wp14="http://schemas.microsoft.com/office/word/2010/wordprocessingDrawing" xmlns:wp="http://schemas.openxmlformats.org/drawingml/2006/wordprocessingDrawing" xmlns:w10="urn:schemas-microsoft-com:office:word" xmlns:w="http://schemas.openxmlformats.org/wordprocessingml/2006/main" xmlns:w14="http://schemas.microsoft.com/office/word/2010/wordml" xmlns:w15="http://schemas.microsoft.com/office/word/2012/wordml" xmlns:w16cid="http://schemas.microsoft.com/office/word/2016/wordml/cid" xmlns:w16se="http://schemas.microsoft.com/office/word/2015/wordml/symex" xmlns:wpg="http://schemas.microsoft.com/office/word/2010/wordprocessingGroup" xmlns:wpi="http://schemas.microsoft.com/office/word/2010/wordprocessingInk" xmlns:wne="http://schemas.microsoft.com/office/word/2006/wordml" xmlns:wps="http://schemas.microsoft.com/office/word/2010/wordprocessingShape" mc:Ignorable="w14 w15 w16se w16cid wp14">
+<w:endnotes xmlns:wpc="http://schemas.microsoft.com/office/word/2010/wordprocessingCanvas" xmlns:mc="http://schemas.openxmlformats.org/markup-compatibility/2006" xmlns:o="urn:schemas-microsoft-com:office:office" xmlns:r="http://schemas.openxmlformats.org/officeDocument/2006/relationships" xmlns:m="http://schemas.openxmlformats.org/officeDocument/2006/math" xmlns:v="urn:schemas-microsoft-com:vml" xmlns:wp14="http://schemas.microsoft.com/office/word/2010/wordprocessingDrawing" xmlns:wp="http://schemas.openxmlformats.org/drawingml/2006/wordprocessingDrawing" xmlns:w10="urn:schemas-microsoft-com:office:word" xmlns:w="http://schemas.openxmlformats.org/wordprocessingml/2006/main" xmlns:w14="http://schemas.microsoft.com/office/word/2010/wordml" xmlns:wpg="http://schemas.microsoft.com/office/word/2010/wordprocessingGroup" xmlns:wpi="http://schemas.microsoft.com/office/word/2010/wordprocessingInk" xmlns:wne="http://schemas.microsoft.com/office/word/2006/wordml" xmlns:wps="http://schemas.microsoft.com/office/word/2010/wordprocessingShape" mc:Ignorable="w14 wp14">
   <w:endnote w:type="separator" w:id="-1">
     <w:p>
       <w:r>
@@ -7765,7 +7833,7 @@
 </file>
 
 <file path=word/footer1.xml><?xml version="1.0" encoding="utf-8"?>
-<w:ftr xmlns:wpc="http://schemas.microsoft.com/office/word/2010/wordprocessingCanvas" xmlns:cx="http://schemas.microsoft.com/office/drawing/2014/chartex" xmlns:cx1="http://schemas.microsoft.com/office/drawing/2015/9/8/chartex" xmlns:cx2="http://schemas.microsoft.com/office/drawing/2015/10/21/chartex" xmlns:cx3="http://schemas.microsoft.com/office/drawing/2016/5/9/chartex" xmlns:cx4="http://schemas.microsoft.com/office/drawing/2016/5/10/chartex" xmlns:cx5="http://schemas.microsoft.com/office/drawing/2016/5/11/chartex" xmlns:cx6="http://schemas.microsoft.com/office/drawing/2016/5/12/chartex" xmlns:cx7="http://schemas.microsoft.com/office/drawing/2016/5/13/chartex" xmlns:cx8="http://schemas.microsoft.com/office/drawing/2016/5/14/chartex" xmlns:mc="http://schemas.openxmlformats.org/markup-compatibility/2006" xmlns:aink="http://schemas.microsoft.com/office/drawing/2016/ink" xmlns:am3d="http://schemas.microsoft.com/office/drawing/2017/model3d" xmlns:o="urn:schemas-microsoft-com:office:office" xmlns:r="http://schemas.openxmlformats.org/officeDocument/2006/relationships" xmlns:m="http://schemas.openxmlformats.org/officeDocument/2006/math" xmlns:v="urn:schemas-microsoft-com:vml" xmlns:wp14="http://schemas.microsoft.com/office/word/2010/wordprocessingDrawing" xmlns:wp="http://schemas.openxmlformats.org/drawingml/2006/wordprocessingDrawing" xmlns:w10="urn:schemas-microsoft-com:office:word" xmlns:w="http://schemas.openxmlformats.org/wordprocessingml/2006/main" xmlns:w14="http://schemas.microsoft.com/office/word/2010/wordml" xmlns:w15="http://schemas.microsoft.com/office/word/2012/wordml" xmlns:w16cid="http://schemas.microsoft.com/office/word/2016/wordml/cid" xmlns:w16se="http://schemas.microsoft.com/office/word/2015/wordml/symex" xmlns:wpg="http://schemas.microsoft.com/office/word/2010/wordprocessingGroup" xmlns:wpi="http://schemas.microsoft.com/office/word/2010/wordprocessingInk" xmlns:wne="http://schemas.microsoft.com/office/word/2006/wordml" xmlns:wps="http://schemas.microsoft.com/office/word/2010/wordprocessingShape" mc:Ignorable="w14 w15 w16se w16cid wp14">
+<w:ftr xmlns:wpc="http://schemas.microsoft.com/office/word/2010/wordprocessingCanvas" xmlns:mc="http://schemas.openxmlformats.org/markup-compatibility/2006" xmlns:o="urn:schemas-microsoft-com:office:office" xmlns:r="http://schemas.openxmlformats.org/officeDocument/2006/relationships" xmlns:m="http://schemas.openxmlformats.org/officeDocument/2006/math" xmlns:v="urn:schemas-microsoft-com:vml" xmlns:wp14="http://schemas.microsoft.com/office/word/2010/wordprocessingDrawing" xmlns:wp="http://schemas.openxmlformats.org/drawingml/2006/wordprocessingDrawing" xmlns:w10="urn:schemas-microsoft-com:office:word" xmlns:w="http://schemas.openxmlformats.org/wordprocessingml/2006/main" xmlns:w14="http://schemas.microsoft.com/office/word/2010/wordml" xmlns:wpg="http://schemas.microsoft.com/office/word/2010/wordprocessingGroup" xmlns:wpi="http://schemas.microsoft.com/office/word/2010/wordprocessingInk" xmlns:wne="http://schemas.microsoft.com/office/word/2006/wordml" xmlns:wps="http://schemas.microsoft.com/office/word/2010/wordprocessingShape" mc:Ignorable="w14 wp14">
   <w:p>
     <w:pPr>
       <w:pStyle w:val="Footer"/>
@@ -7818,15 +7886,15 @@
       </w:rPr>
       <w:tab/>
     </w:r>
-    <w:bookmarkStart w:id="0" w:name="_MON_1056352890"/>
-    <w:bookmarkEnd w:id="0"/>
+    <w:bookmarkStart w:id="1" w:name="_MON_1056352890"/>
+    <w:bookmarkEnd w:id="1"/>
     <w:r>
       <w:rPr>
         <w:b w:val="0"/>
         <w:noProof/>
         <w:sz w:val="16"/>
       </w:rPr>
-      <w:object w:dxaOrig="1170" w:dyaOrig="780" w14:anchorId="5712049E">
+      <w:object w:dxaOrig="1180" w:dyaOrig="781" w14:anchorId="5712049E">
         <v:shapetype id="_x0000_t75" coordsize="21600,21600" o:spt="75" o:preferrelative="t" path="m@4@5l@4@11@9@11@9@5xe" filled="f" stroked="f">
           <v:stroke joinstyle="miter"/>
           <v:formulas>
@@ -7846,10 +7914,10 @@
           <v:path o:extrusionok="f" gradientshapeok="t" o:connecttype="rect"/>
           <o:lock v:ext="edit" aspectratio="t"/>
         </v:shapetype>
-        <v:shape id="_x0000_i1026" type="#_x0000_t75" alt="" style="width:59pt;height:39.05pt;mso-width-percent:0;mso-height-percent:0;mso-width-percent:0;mso-height-percent:0">
+        <v:shape id="_x0000_i1026" type="#_x0000_t75" alt="" style="width:58.75pt;height:39.15pt;mso-width-percent:0;mso-height-percent:0;mso-width-percent:0;mso-height-percent:0" o:ole="">
           <v:imagedata r:id="rId1" o:title=""/>
         </v:shape>
-        <o:OLEObject Type="Embed" ProgID="Word.Picture.8" ShapeID="_x0000_i1026" DrawAspect="Content" ObjectID="_1597258545" r:id="rId2"/>
+        <o:OLEObject Type="Embed" ProgID="Word.Picture.8" ShapeID="_x0000_i1026" DrawAspect="Content" ObjectID="_1606384876" r:id="rId2"/>
       </w:object>
     </w:r>
   </w:p>
@@ -7884,7 +7952,7 @@
 </file>
 
 <file path=word/footnotes.xml><?xml version="1.0" encoding="utf-8"?>
-<w:footnotes xmlns:wpc="http://schemas.microsoft.com/office/word/2010/wordprocessingCanvas" xmlns:cx="http://schemas.microsoft.com/office/drawing/2014/chartex" xmlns:cx1="http://schemas.microsoft.com/office/drawing/2015/9/8/chartex" xmlns:cx2="http://schemas.microsoft.com/office/drawing/2015/10/21/chartex" xmlns:cx3="http://schemas.microsoft.com/office/drawing/2016/5/9/chartex" xmlns:cx4="http://schemas.microsoft.com/office/drawing/2016/5/10/chartex" xmlns:cx5="http://schemas.microsoft.com/office/drawing/2016/5/11/chartex" xmlns:cx6="http://schemas.microsoft.com/office/drawing/2016/5/12/chartex" xmlns:cx7="http://schemas.microsoft.com/office/drawing/2016/5/13/chartex" xmlns:cx8="http://schemas.microsoft.com/office/drawing/2016/5/14/chartex" xmlns:mc="http://schemas.openxmlformats.org/markup-compatibility/2006" xmlns:aink="http://schemas.microsoft.com/office/drawing/2016/ink" xmlns:am3d="http://schemas.microsoft.com/office/drawing/2017/model3d" xmlns:o="urn:schemas-microsoft-com:office:office" xmlns:r="http://schemas.openxmlformats.org/officeDocument/2006/relationships" xmlns:m="http://schemas.openxmlformats.org/officeDocument/2006/math" xmlns:v="urn:schemas-microsoft-com:vml" xmlns:wp14="http://schemas.microsoft.com/office/word/2010/wordprocessingDrawing" xmlns:wp="http://schemas.openxmlformats.org/drawingml/2006/wordprocessingDrawing" xmlns:w10="urn:schemas-microsoft-com:office:word" xmlns:w="http://schemas.openxmlformats.org/wordprocessingml/2006/main" xmlns:w14="http://schemas.microsoft.com/office/word/2010/wordml" xmlns:w15="http://schemas.microsoft.com/office/word/2012/wordml" xmlns:w16cid="http://schemas.microsoft.com/office/word/2016/wordml/cid" xmlns:w16se="http://schemas.microsoft.com/office/word/2015/wordml/symex" xmlns:wpg="http://schemas.microsoft.com/office/word/2010/wordprocessingGroup" xmlns:wpi="http://schemas.microsoft.com/office/word/2010/wordprocessingInk" xmlns:wne="http://schemas.microsoft.com/office/word/2006/wordml" xmlns:wps="http://schemas.microsoft.com/office/word/2010/wordprocessingShape" mc:Ignorable="w14 w15 w16se w16cid wp14">
+<w:footnotes xmlns:wpc="http://schemas.microsoft.com/office/word/2010/wordprocessingCanvas" xmlns:mc="http://schemas.openxmlformats.org/markup-compatibility/2006" xmlns:o="urn:schemas-microsoft-com:office:office" xmlns:r="http://schemas.openxmlformats.org/officeDocument/2006/relationships" xmlns:m="http://schemas.openxmlformats.org/officeDocument/2006/math" xmlns:v="urn:schemas-microsoft-com:vml" xmlns:wp14="http://schemas.microsoft.com/office/word/2010/wordprocessingDrawing" xmlns:wp="http://schemas.openxmlformats.org/drawingml/2006/wordprocessingDrawing" xmlns:w10="urn:schemas-microsoft-com:office:word" xmlns:w="http://schemas.openxmlformats.org/wordprocessingml/2006/main" xmlns:w14="http://schemas.microsoft.com/office/word/2010/wordml" xmlns:wpg="http://schemas.microsoft.com/office/word/2010/wordprocessingGroup" xmlns:wpi="http://schemas.microsoft.com/office/word/2010/wordprocessingInk" xmlns:wne="http://schemas.microsoft.com/office/word/2006/wordml" xmlns:wps="http://schemas.microsoft.com/office/word/2010/wordprocessingShape" mc:Ignorable="w14 wp14">
   <w:footnote w:type="separator" w:id="-1">
     <w:p>
       <w:r>
@@ -7905,7 +7973,7 @@
 </file>
 
 <file path=word/header1.xml><?xml version="1.0" encoding="utf-8"?>
-<w:hdr xmlns:wpc="http://schemas.microsoft.com/office/word/2010/wordprocessingCanvas" xmlns:cx="http://schemas.microsoft.com/office/drawing/2014/chartex" xmlns:cx1="http://schemas.microsoft.com/office/drawing/2015/9/8/chartex" xmlns:cx2="http://schemas.microsoft.com/office/drawing/2015/10/21/chartex" xmlns:cx3="http://schemas.microsoft.com/office/drawing/2016/5/9/chartex" xmlns:cx4="http://schemas.microsoft.com/office/drawing/2016/5/10/chartex" xmlns:cx5="http://schemas.microsoft.com/office/drawing/2016/5/11/chartex" xmlns:cx6="http://schemas.microsoft.com/office/drawing/2016/5/12/chartex" xmlns:cx7="http://schemas.microsoft.com/office/drawing/2016/5/13/chartex" xmlns:cx8="http://schemas.microsoft.com/office/drawing/2016/5/14/chartex" xmlns:mc="http://schemas.openxmlformats.org/markup-compatibility/2006" xmlns:aink="http://schemas.microsoft.com/office/drawing/2016/ink" xmlns:am3d="http://schemas.microsoft.com/office/drawing/2017/model3d" xmlns:o="urn:schemas-microsoft-com:office:office" xmlns:r="http://schemas.openxmlformats.org/officeDocument/2006/relationships" xmlns:m="http://schemas.openxmlformats.org/officeDocument/2006/math" xmlns:v="urn:schemas-microsoft-com:vml" xmlns:wp14="http://schemas.microsoft.com/office/word/2010/wordprocessingDrawing" xmlns:wp="http://schemas.openxmlformats.org/drawingml/2006/wordprocessingDrawing" xmlns:w10="urn:schemas-microsoft-com:office:word" xmlns:w="http://schemas.openxmlformats.org/wordprocessingml/2006/main" xmlns:w14="http://schemas.microsoft.com/office/word/2010/wordml" xmlns:w15="http://schemas.microsoft.com/office/word/2012/wordml" xmlns:w16cid="http://schemas.microsoft.com/office/word/2016/wordml/cid" xmlns:w16se="http://schemas.microsoft.com/office/word/2015/wordml/symex" xmlns:wpg="http://schemas.microsoft.com/office/word/2010/wordprocessingGroup" xmlns:wpi="http://schemas.microsoft.com/office/word/2010/wordprocessingInk" xmlns:wne="http://schemas.microsoft.com/office/word/2006/wordml" xmlns:wps="http://schemas.microsoft.com/office/word/2010/wordprocessingShape" mc:Ignorable="w14 w15 w16se w16cid wp14">
+<w:hdr xmlns:wpc="http://schemas.microsoft.com/office/word/2010/wordprocessingCanvas" xmlns:mc="http://schemas.openxmlformats.org/markup-compatibility/2006" xmlns:o="urn:schemas-microsoft-com:office:office" xmlns:r="http://schemas.openxmlformats.org/officeDocument/2006/relationships" xmlns:m="http://schemas.openxmlformats.org/officeDocument/2006/math" xmlns:v="urn:schemas-microsoft-com:vml" xmlns:wp14="http://schemas.microsoft.com/office/word/2010/wordprocessingDrawing" xmlns:wp="http://schemas.openxmlformats.org/drawingml/2006/wordprocessingDrawing" xmlns:w10="urn:schemas-microsoft-com:office:word" xmlns:w="http://schemas.openxmlformats.org/wordprocessingml/2006/main" xmlns:w14="http://schemas.microsoft.com/office/word/2010/wordml" xmlns:wpg="http://schemas.microsoft.com/office/word/2010/wordprocessingGroup" xmlns:wpi="http://schemas.microsoft.com/office/word/2010/wordprocessingInk" xmlns:wne="http://schemas.microsoft.com/office/word/2006/wordml" xmlns:wps="http://schemas.microsoft.com/office/word/2010/wordprocessingShape" mc:Ignorable="w14 wp14">
   <w:p>
     <w:pPr>
       <w:pStyle w:val="Header"/>
@@ -8024,7 +8092,7 @@
         <w:sz w:val="16"/>
         <w:szCs w:val="16"/>
       </w:rPr>
-      <w:t>17</w:t>
+      <w:t>18</w:t>
     </w:r>
     <w:r>
       <w:rPr>
@@ -8048,8 +8116,8 @@
 </file>
 
 <file path=word/numbering.xml><?xml version="1.0" encoding="utf-8"?>
-<w:numbering xmlns:wpc="http://schemas.microsoft.com/office/word/2010/wordprocessingCanvas" xmlns:cx="http://schemas.microsoft.com/office/drawing/2014/chartex" xmlns:cx1="http://schemas.microsoft.com/office/drawing/2015/9/8/chartex" xmlns:cx2="http://schemas.microsoft.com/office/drawing/2015/10/21/chartex" xmlns:cx3="http://schemas.microsoft.com/office/drawing/2016/5/9/chartex" xmlns:cx4="http://schemas.microsoft.com/office/drawing/2016/5/10/chartex" xmlns:cx5="http://schemas.microsoft.com/office/drawing/2016/5/11/chartex" xmlns:cx6="http://schemas.microsoft.com/office/drawing/2016/5/12/chartex" xmlns:cx7="http://schemas.microsoft.com/office/drawing/2016/5/13/chartex" xmlns:cx8="http://schemas.microsoft.com/office/drawing/2016/5/14/chartex" xmlns:mc="http://schemas.openxmlformats.org/markup-compatibility/2006" xmlns:aink="http://schemas.microsoft.com/office/drawing/2016/ink" xmlns:am3d="http://schemas.microsoft.com/office/drawing/2017/model3d" xmlns:o="urn:schemas-microsoft-com:office:office" xmlns:r="http://schemas.openxmlformats.org/officeDocument/2006/relationships" xmlns:m="http://schemas.openxmlformats.org/officeDocument/2006/math" xmlns:v="urn:schemas-microsoft-com:vml" xmlns:wp14="http://schemas.microsoft.com/office/word/2010/wordprocessingDrawing" xmlns:wp="http://schemas.openxmlformats.org/drawingml/2006/wordprocessingDrawing" xmlns:w10="urn:schemas-microsoft-com:office:word" xmlns:w="http://schemas.openxmlformats.org/wordprocessingml/2006/main" xmlns:w14="http://schemas.microsoft.com/office/word/2010/wordml" xmlns:w15="http://schemas.microsoft.com/office/word/2012/wordml" xmlns:w16cid="http://schemas.microsoft.com/office/word/2016/wordml/cid" xmlns:w16se="http://schemas.microsoft.com/office/word/2015/wordml/symex" xmlns:wpg="http://schemas.microsoft.com/office/word/2010/wordprocessingGroup" xmlns:wpi="http://schemas.microsoft.com/office/word/2010/wordprocessingInk" xmlns:wne="http://schemas.microsoft.com/office/word/2006/wordml" xmlns:wps="http://schemas.microsoft.com/office/word/2010/wordprocessingShape" mc:Ignorable="w14 w15 w16se w16cid wp14">
-  <w:abstractNum w:abstractNumId="0" w15:restartNumberingAfterBreak="0">
+<w:numbering xmlns:wpc="http://schemas.microsoft.com/office/word/2010/wordprocessingCanvas" xmlns:mc="http://schemas.openxmlformats.org/markup-compatibility/2006" xmlns:o="urn:schemas-microsoft-com:office:office" xmlns:r="http://schemas.openxmlformats.org/officeDocument/2006/relationships" xmlns:m="http://schemas.openxmlformats.org/officeDocument/2006/math" xmlns:v="urn:schemas-microsoft-com:vml" xmlns:wp14="http://schemas.microsoft.com/office/word/2010/wordprocessingDrawing" xmlns:wp="http://schemas.openxmlformats.org/drawingml/2006/wordprocessingDrawing" xmlns:w10="urn:schemas-microsoft-com:office:word" xmlns:w="http://schemas.openxmlformats.org/wordprocessingml/2006/main" xmlns:w14="http://schemas.microsoft.com/office/word/2010/wordml" xmlns:wpg="http://schemas.microsoft.com/office/word/2010/wordprocessingGroup" xmlns:wpi="http://schemas.microsoft.com/office/word/2010/wordprocessingInk" xmlns:wne="http://schemas.microsoft.com/office/word/2006/wordml" xmlns:wps="http://schemas.microsoft.com/office/word/2010/wordprocessingShape" mc:Ignorable="w14 wp14">
+  <w:abstractNum w:abstractNumId="0">
     <w:nsid w:val="FFFFFFFB"/>
     <w:multiLevelType w:val="multilevel"/>
     <w:tmpl w:val="6BC876DE"/>
@@ -8138,7 +8206,7 @@
       <w:lvlJc w:val="left"/>
     </w:lvl>
   </w:abstractNum>
-  <w:abstractNum w:abstractNumId="1" w15:restartNumberingAfterBreak="0">
+  <w:abstractNum w:abstractNumId="1">
     <w:nsid w:val="01891AD0"/>
     <w:multiLevelType w:val="singleLevel"/>
     <w:tmpl w:val="9ABA452A"/>
@@ -8159,7 +8227,7 @@
       </w:rPr>
     </w:lvl>
   </w:abstractNum>
-  <w:abstractNum w:abstractNumId="2" w15:restartNumberingAfterBreak="0">
+  <w:abstractNum w:abstractNumId="2">
     <w:nsid w:val="0CFC5685"/>
     <w:multiLevelType w:val="hybridMultilevel"/>
     <w:tmpl w:val="E8E675BA"/>
@@ -8272,7 +8340,7 @@
       </w:rPr>
     </w:lvl>
   </w:abstractNum>
-  <w:abstractNum w:abstractNumId="3" w15:restartNumberingAfterBreak="0">
+  <w:abstractNum w:abstractNumId="3">
     <w:nsid w:val="0EE10EEA"/>
     <w:multiLevelType w:val="hybridMultilevel"/>
     <w:tmpl w:val="9652647C"/>
@@ -8384,7 +8452,7 @@
       </w:rPr>
     </w:lvl>
   </w:abstractNum>
-  <w:abstractNum w:abstractNumId="4" w15:restartNumberingAfterBreak="0">
+  <w:abstractNum w:abstractNumId="4">
     <w:nsid w:val="1F664EEA"/>
     <w:multiLevelType w:val="hybridMultilevel"/>
     <w:tmpl w:val="0AD8406E"/>
@@ -8470,7 +8538,7 @@
       </w:pPr>
     </w:lvl>
   </w:abstractNum>
-  <w:abstractNum w:abstractNumId="5" w15:restartNumberingAfterBreak="0">
+  <w:abstractNum w:abstractNumId="5">
     <w:nsid w:val="213E6F13"/>
     <w:multiLevelType w:val="hybridMultilevel"/>
     <w:tmpl w:val="2B8AADCE"/>
@@ -8583,7 +8651,7 @@
       </w:rPr>
     </w:lvl>
   </w:abstractNum>
-  <w:abstractNum w:abstractNumId="6" w15:restartNumberingAfterBreak="0">
+  <w:abstractNum w:abstractNumId="6">
     <w:nsid w:val="2ADE51D3"/>
     <w:multiLevelType w:val="hybridMultilevel"/>
     <w:tmpl w:val="90EAD6EC"/>
@@ -8696,7 +8764,7 @@
       </w:rPr>
     </w:lvl>
   </w:abstractNum>
-  <w:abstractNum w:abstractNumId="7" w15:restartNumberingAfterBreak="0">
+  <w:abstractNum w:abstractNumId="7">
     <w:nsid w:val="37DA5692"/>
     <w:multiLevelType w:val="hybridMultilevel"/>
     <w:tmpl w:val="3CE22C7A"/>
@@ -8809,7 +8877,7 @@
       </w:rPr>
     </w:lvl>
   </w:abstractNum>
-  <w:abstractNum w:abstractNumId="8" w15:restartNumberingAfterBreak="0">
+  <w:abstractNum w:abstractNumId="8">
     <w:nsid w:val="3BB12C96"/>
     <w:multiLevelType w:val="hybridMultilevel"/>
     <w:tmpl w:val="43C8E646"/>
@@ -8922,7 +8990,7 @@
       </w:rPr>
     </w:lvl>
   </w:abstractNum>
-  <w:abstractNum w:abstractNumId="9" w15:restartNumberingAfterBreak="0">
+  <w:abstractNum w:abstractNumId="9">
     <w:nsid w:val="3BE041B2"/>
     <w:multiLevelType w:val="hybridMultilevel"/>
     <w:tmpl w:val="0854E450"/>
@@ -9035,7 +9103,7 @@
       </w:rPr>
     </w:lvl>
   </w:abstractNum>
-  <w:abstractNum w:abstractNumId="10" w15:restartNumberingAfterBreak="0">
+  <w:abstractNum w:abstractNumId="10">
     <w:nsid w:val="445415D0"/>
     <w:multiLevelType w:val="hybridMultilevel"/>
     <w:tmpl w:val="0AD8406E"/>
@@ -9121,7 +9189,7 @@
       </w:pPr>
     </w:lvl>
   </w:abstractNum>
-  <w:abstractNum w:abstractNumId="11" w15:restartNumberingAfterBreak="0">
+  <w:abstractNum w:abstractNumId="11">
     <w:nsid w:val="450359FA"/>
     <w:multiLevelType w:val="hybridMultilevel"/>
     <w:tmpl w:val="1772E112"/>
@@ -9234,7 +9302,7 @@
       </w:rPr>
     </w:lvl>
   </w:abstractNum>
-  <w:abstractNum w:abstractNumId="12" w15:restartNumberingAfterBreak="0">
+  <w:abstractNum w:abstractNumId="12">
     <w:nsid w:val="47CD37B2"/>
     <w:multiLevelType w:val="hybridMultilevel"/>
     <w:tmpl w:val="1772E112"/>
@@ -9347,7 +9415,7 @@
       </w:rPr>
     </w:lvl>
   </w:abstractNum>
-  <w:abstractNum w:abstractNumId="13" w15:restartNumberingAfterBreak="0">
+  <w:abstractNum w:abstractNumId="13">
     <w:nsid w:val="57202524"/>
     <w:multiLevelType w:val="singleLevel"/>
     <w:tmpl w:val="86FC04CE"/>
@@ -9365,7 +9433,7 @@
       </w:pPr>
     </w:lvl>
   </w:abstractNum>
-  <w:abstractNum w:abstractNumId="14" w15:restartNumberingAfterBreak="0">
+  <w:abstractNum w:abstractNumId="14">
     <w:nsid w:val="5A5112B0"/>
     <w:multiLevelType w:val="hybridMultilevel"/>
     <w:tmpl w:val="52BA1FAC"/>
@@ -9478,7 +9546,7 @@
       </w:rPr>
     </w:lvl>
   </w:abstractNum>
-  <w:abstractNum w:abstractNumId="15" w15:restartNumberingAfterBreak="0">
+  <w:abstractNum w:abstractNumId="15">
     <w:nsid w:val="63947D7C"/>
     <w:multiLevelType w:val="singleLevel"/>
     <w:tmpl w:val="EB86FEF8"/>
@@ -9499,7 +9567,7 @@
       </w:rPr>
     </w:lvl>
   </w:abstractNum>
-  <w:abstractNum w:abstractNumId="16" w15:restartNumberingAfterBreak="0">
+  <w:abstractNum w:abstractNumId="16">
     <w:nsid w:val="69E9679D"/>
     <w:multiLevelType w:val="hybridMultilevel"/>
     <w:tmpl w:val="680E3AC6"/>
@@ -9612,7 +9680,7 @@
       </w:rPr>
     </w:lvl>
   </w:abstractNum>
-  <w:abstractNum w:abstractNumId="17" w15:restartNumberingAfterBreak="0">
+  <w:abstractNum w:abstractNumId="17">
     <w:nsid w:val="6E47738B"/>
     <w:multiLevelType w:val="hybridMultilevel"/>
     <w:tmpl w:val="11F09040"/>
@@ -9724,7 +9792,7 @@
       </w:rPr>
     </w:lvl>
   </w:abstractNum>
-  <w:abstractNum w:abstractNumId="18" w15:restartNumberingAfterBreak="0">
+  <w:abstractNum w:abstractNumId="18">
     <w:nsid w:val="781048EC"/>
     <w:multiLevelType w:val="hybridMultilevel"/>
     <w:tmpl w:val="876A8CD4"/>
@@ -9837,7 +9905,7 @@
       </w:rPr>
     </w:lvl>
   </w:abstractNum>
-  <w:abstractNum w:abstractNumId="19" w15:restartNumberingAfterBreak="0">
+  <w:abstractNum w:abstractNumId="19">
     <w:nsid w:val="7A630B9D"/>
     <w:multiLevelType w:val="hybridMultilevel"/>
     <w:tmpl w:val="70ECA892"/>
@@ -9950,7 +10018,7 @@
       </w:rPr>
     </w:lvl>
   </w:abstractNum>
-  <w:abstractNum w:abstractNumId="20" w15:restartNumberingAfterBreak="0">
+  <w:abstractNum w:abstractNumId="20">
     <w:nsid w:val="7C1E5D3C"/>
     <w:multiLevelType w:val="hybridMultilevel"/>
     <w:tmpl w:val="0C50D968"/>
@@ -10063,7 +10131,7 @@
       </w:rPr>
     </w:lvl>
   </w:abstractNum>
-  <w:abstractNum w:abstractNumId="21" w15:restartNumberingAfterBreak="0">
+  <w:abstractNum w:abstractNumId="21">
     <w:nsid w:val="7CBC1E1C"/>
     <w:multiLevelType w:val="hybridMultilevel"/>
     <w:tmpl w:val="B6489A62"/>
@@ -10280,7 +10348,7 @@
 </file>
 
 <file path=word/styles.xml><?xml version="1.0" encoding="utf-8"?>
-<w:styles xmlns:mc="http://schemas.openxmlformats.org/markup-compatibility/2006" xmlns:r="http://schemas.openxmlformats.org/officeDocument/2006/relationships" xmlns:w="http://schemas.openxmlformats.org/wordprocessingml/2006/main" xmlns:w14="http://schemas.microsoft.com/office/word/2010/wordml" xmlns:w15="http://schemas.microsoft.com/office/word/2012/wordml" xmlns:w16cid="http://schemas.microsoft.com/office/word/2016/wordml/cid" xmlns:w16se="http://schemas.microsoft.com/office/word/2015/wordml/symex" mc:Ignorable="w14 w15 w16se w16cid">
+<w:styles xmlns:mc="http://schemas.openxmlformats.org/markup-compatibility/2006" xmlns:r="http://schemas.openxmlformats.org/officeDocument/2006/relationships" xmlns:w="http://schemas.openxmlformats.org/wordprocessingml/2006/main" xmlns:w14="http://schemas.microsoft.com/office/word/2010/wordml" mc:Ignorable="w14">
   <w:docDefaults>
     <w:rPrDefault>
       <w:rPr>
@@ -10290,371 +10358,1133 @@
     </w:rPrDefault>
     <w:pPrDefault/>
   </w:docDefaults>
-  <w:latentStyles w:defLockedState="0" w:defUIPriority="0" w:defSemiHidden="0" w:defUnhideWhenUsed="0" w:defQFormat="0" w:count="375">
-    <w:lsdException w:name="Normal" w:qFormat="1"/>
-    <w:lsdException w:name="heading 1" w:qFormat="1"/>
-    <w:lsdException w:name="heading 2" w:qFormat="1"/>
-    <w:lsdException w:name="heading 3" w:semiHidden="1" w:unhideWhenUsed="1" w:qFormat="1"/>
-    <w:lsdException w:name="heading 4" w:semiHidden="1" w:unhideWhenUsed="1" w:qFormat="1"/>
-    <w:lsdException w:name="heading 5" w:semiHidden="1" w:unhideWhenUsed="1" w:qFormat="1"/>
-    <w:lsdException w:name="heading 6" w:semiHidden="1" w:unhideWhenUsed="1" w:qFormat="1"/>
-    <w:lsdException w:name="heading 7" w:semiHidden="1" w:unhideWhenUsed="1" w:qFormat="1"/>
-    <w:lsdException w:name="heading 8" w:semiHidden="1" w:unhideWhenUsed="1" w:qFormat="1"/>
-    <w:lsdException w:name="heading 9" w:semiHidden="1" w:unhideWhenUsed="1" w:qFormat="1"/>
-    <w:lsdException w:name="index 1" w:semiHidden="1" w:unhideWhenUsed="1"/>
-    <w:lsdException w:name="index 2" w:semiHidden="1" w:unhideWhenUsed="1"/>
-    <w:lsdException w:name="index 3" w:semiHidden="1" w:unhideWhenUsed="1"/>
-    <w:lsdException w:name="index 4" w:semiHidden="1" w:unhideWhenUsed="1"/>
-    <w:lsdException w:name="index 5" w:semiHidden="1" w:unhideWhenUsed="1"/>
-    <w:lsdException w:name="index 6" w:semiHidden="1" w:unhideWhenUsed="1"/>
-    <w:lsdException w:name="index 7" w:semiHidden="1" w:unhideWhenUsed="1"/>
-    <w:lsdException w:name="index 8" w:semiHidden="1" w:unhideWhenUsed="1"/>
-    <w:lsdException w:name="index 9" w:semiHidden="1" w:unhideWhenUsed="1"/>
-    <w:lsdException w:name="toc 1" w:semiHidden="1" w:uiPriority="39" w:unhideWhenUsed="1"/>
-    <w:lsdException w:name="toc 2" w:semiHidden="1" w:uiPriority="39" w:unhideWhenUsed="1"/>
-    <w:lsdException w:name="toc 3" w:semiHidden="1" w:unhideWhenUsed="1"/>
-    <w:lsdException w:name="toc 4" w:semiHidden="1" w:unhideWhenUsed="1"/>
-    <w:lsdException w:name="toc 5" w:semiHidden="1" w:unhideWhenUsed="1"/>
-    <w:lsdException w:name="toc 6" w:semiHidden="1" w:unhideWhenUsed="1"/>
-    <w:lsdException w:name="toc 7" w:semiHidden="1" w:unhideWhenUsed="1"/>
-    <w:lsdException w:name="toc 8" w:semiHidden="1" w:unhideWhenUsed="1"/>
-    <w:lsdException w:name="toc 9" w:semiHidden="1" w:unhideWhenUsed="1"/>
-    <w:lsdException w:name="Normal Indent" w:semiHidden="1" w:unhideWhenUsed="1"/>
-    <w:lsdException w:name="footnote text" w:semiHidden="1" w:unhideWhenUsed="1"/>
-    <w:lsdException w:name="annotation text" w:semiHidden="1" w:unhideWhenUsed="1"/>
-    <w:lsdException w:name="header" w:semiHidden="1" w:unhideWhenUsed="1"/>
-    <w:lsdException w:name="footer" w:semiHidden="1" w:unhideWhenUsed="1"/>
-    <w:lsdException w:name="index heading" w:semiHidden="1" w:unhideWhenUsed="1"/>
-    <w:lsdException w:name="caption" w:semiHidden="1" w:unhideWhenUsed="1" w:qFormat="1"/>
-    <w:lsdException w:name="table of figures" w:semiHidden="1" w:unhideWhenUsed="1"/>
-    <w:lsdException w:name="envelope address" w:semiHidden="1" w:unhideWhenUsed="1"/>
-    <w:lsdException w:name="envelope return" w:semiHidden="1" w:unhideWhenUsed="1"/>
-    <w:lsdException w:name="footnote reference" w:semiHidden="1" w:unhideWhenUsed="1"/>
-    <w:lsdException w:name="annotation reference" w:semiHidden="1" w:unhideWhenUsed="1"/>
-    <w:lsdException w:name="line number" w:semiHidden="1" w:unhideWhenUsed="1"/>
-    <w:lsdException w:name="page number" w:semiHidden="1" w:unhideWhenUsed="1"/>
-    <w:lsdException w:name="endnote reference" w:semiHidden="1" w:unhideWhenUsed="1"/>
-    <w:lsdException w:name="endnote text" w:semiHidden="1" w:unhideWhenUsed="1"/>
-    <w:lsdException w:name="table of authorities" w:semiHidden="1" w:unhideWhenUsed="1"/>
-    <w:lsdException w:name="toa heading" w:semiHidden="1" w:unhideWhenUsed="1"/>
-    <w:lsdException w:name="List" w:semiHidden="1" w:unhideWhenUsed="1"/>
-    <w:lsdException w:name="List 2" w:semiHidden="1" w:unhideWhenUsed="1"/>
-    <w:lsdException w:name="List 3" w:semiHidden="1" w:unhideWhenUsed="1"/>
-    <w:lsdException w:name="List 4" w:semiHidden="1" w:unhideWhenUsed="1"/>
-    <w:lsdException w:name="List 5" w:semiHidden="1" w:unhideWhenUsed="1"/>
-    <w:lsdException w:name="List Bullet 2" w:semiHidden="1" w:unhideWhenUsed="1"/>
-    <w:lsdException w:name="List Bullet 3" w:semiHidden="1" w:unhideWhenUsed="1"/>
-    <w:lsdException w:name="List Bullet 4" w:semiHidden="1" w:unhideWhenUsed="1"/>
-    <w:lsdException w:name="List Bullet 5" w:semiHidden="1" w:unhideWhenUsed="1"/>
-    <w:lsdException w:name="List Number 2" w:semiHidden="1" w:unhideWhenUsed="1"/>
-    <w:lsdException w:name="List Number 3" w:semiHidden="1" w:unhideWhenUsed="1"/>
-    <w:lsdException w:name="List Number 4" w:semiHidden="1" w:unhideWhenUsed="1"/>
-    <w:lsdException w:name="List Number 5" w:semiHidden="1" w:unhideWhenUsed="1"/>
-    <w:lsdException w:name="Title" w:qFormat="1"/>
-    <w:lsdException w:name="Closing" w:semiHidden="1" w:unhideWhenUsed="1"/>
-    <w:lsdException w:name="Signature" w:semiHidden="1" w:unhideWhenUsed="1"/>
-    <w:lsdException w:name="Default Paragraph Font" w:semiHidden="1" w:unhideWhenUsed="1"/>
-    <w:lsdException w:name="Body Text" w:semiHidden="1" w:unhideWhenUsed="1"/>
-    <w:lsdException w:name="Body Text Indent" w:semiHidden="1" w:unhideWhenUsed="1"/>
-    <w:lsdException w:name="List Continue" w:semiHidden="1" w:unhideWhenUsed="1"/>
-    <w:lsdException w:name="List Continue 2" w:semiHidden="1" w:unhideWhenUsed="1"/>
-    <w:lsdException w:name="Subtitle" w:qFormat="1"/>
-    <w:lsdException w:name="Salutation" w:semiHidden="1" w:unhideWhenUsed="1"/>
-    <w:lsdException w:name="Date" w:semiHidden="1" w:unhideWhenUsed="1"/>
-    <w:lsdException w:name="Body Text First Indent" w:semiHidden="1" w:unhideWhenUsed="1"/>
-    <w:lsdException w:name="Body Text First Indent 2" w:semiHidden="1" w:unhideWhenUsed="1"/>
-    <w:lsdException w:name="Note Heading" w:semiHidden="1" w:unhideWhenUsed="1"/>
-    <w:lsdException w:name="Body Text 2" w:semiHidden="1" w:unhideWhenUsed="1"/>
-    <w:lsdException w:name="Body Text 3" w:semiHidden="1" w:unhideWhenUsed="1"/>
-    <w:lsdException w:name="Body Text Indent 2" w:semiHidden="1" w:unhideWhenUsed="1"/>
-    <w:lsdException w:name="Body Text Indent 3" w:semiHidden="1" w:unhideWhenUsed="1"/>
-    <w:lsdException w:name="Block Text" w:semiHidden="1" w:unhideWhenUsed="1"/>
-    <w:lsdException w:name="Hyperlink" w:semiHidden="1" w:unhideWhenUsed="1"/>
-    <w:lsdException w:name="FollowedHyperlink" w:semiHidden="1" w:unhideWhenUsed="1"/>
-    <w:lsdException w:name="Strong" w:qFormat="1"/>
-    <w:lsdException w:name="Emphasis" w:qFormat="1"/>
-    <w:lsdException w:name="Document Map" w:semiHidden="1" w:unhideWhenUsed="1"/>
-    <w:lsdException w:name="Plain Text" w:semiHidden="1" w:unhideWhenUsed="1"/>
-    <w:lsdException w:name="E-mail Signature" w:semiHidden="1" w:unhideWhenUsed="1"/>
-    <w:lsdException w:name="HTML Top of Form" w:semiHidden="1" w:unhideWhenUsed="1"/>
-    <w:lsdException w:name="HTML Bottom of Form" w:semiHidden="1" w:unhideWhenUsed="1"/>
-    <w:lsdException w:name="Normal (Web)" w:semiHidden="1" w:unhideWhenUsed="1"/>
-    <w:lsdException w:name="HTML Acronym" w:semiHidden="1" w:unhideWhenUsed="1"/>
-    <w:lsdException w:name="HTML Address" w:semiHidden="1" w:unhideWhenUsed="1"/>
-    <w:lsdException w:name="HTML Cite" w:semiHidden="1" w:unhideWhenUsed="1"/>
-    <w:lsdException w:name="HTML Code" w:semiHidden="1" w:unhideWhenUsed="1"/>
-    <w:lsdException w:name="HTML Definition" w:semiHidden="1" w:unhideWhenUsed="1"/>
-    <w:lsdException w:name="HTML Keyboard" w:semiHidden="1" w:unhideWhenUsed="1"/>
-    <w:lsdException w:name="HTML Preformatted" w:semiHidden="1" w:unhideWhenUsed="1"/>
-    <w:lsdException w:name="HTML Sample" w:semiHidden="1" w:unhideWhenUsed="1"/>
-    <w:lsdException w:name="HTML Typewriter" w:semiHidden="1" w:unhideWhenUsed="1"/>
-    <w:lsdException w:name="HTML Variable" w:semiHidden="1" w:unhideWhenUsed="1"/>
-    <w:lsdException w:name="Normal Table" w:semiHidden="1" w:unhideWhenUsed="1"/>
-    <w:lsdException w:name="annotation subject" w:semiHidden="1" w:unhideWhenUsed="1"/>
-    <w:lsdException w:name="No List" w:semiHidden="1" w:unhideWhenUsed="1"/>
-    <w:lsdException w:name="Outline List 1" w:semiHidden="1" w:unhideWhenUsed="1"/>
-    <w:lsdException w:name="Outline List 2" w:semiHidden="1" w:unhideWhenUsed="1"/>
-    <w:lsdException w:name="Outline List 3" w:semiHidden="1" w:unhideWhenUsed="1"/>
-    <w:lsdException w:name="Table Simple 1" w:semiHidden="1" w:unhideWhenUsed="1"/>
-    <w:lsdException w:name="Table Simple 2" w:semiHidden="1" w:unhideWhenUsed="1"/>
-    <w:lsdException w:name="Table Simple 3" w:semiHidden="1" w:unhideWhenUsed="1"/>
-    <w:lsdException w:name="Table Classic 1" w:semiHidden="1" w:unhideWhenUsed="1"/>
-    <w:lsdException w:name="Table Classic 2" w:semiHidden="1" w:unhideWhenUsed="1"/>
-    <w:lsdException w:name="Table Classic 3" w:semiHidden="1" w:unhideWhenUsed="1"/>
-    <w:lsdException w:name="Table Classic 4" w:semiHidden="1" w:unhideWhenUsed="1"/>
-    <w:lsdException w:name="Table Colorful 1" w:semiHidden="1" w:unhideWhenUsed="1"/>
-    <w:lsdException w:name="Table Colorful 2" w:semiHidden="1" w:unhideWhenUsed="1"/>
-    <w:lsdException w:name="Table Colorful 3" w:semiHidden="1" w:unhideWhenUsed="1"/>
-    <w:lsdException w:name="Table Columns 1" w:semiHidden="1" w:unhideWhenUsed="1"/>
-    <w:lsdException w:name="Table Columns 2" w:semiHidden="1" w:unhideWhenUsed="1"/>
-    <w:lsdException w:name="Table Columns 3" w:semiHidden="1" w:unhideWhenUsed="1"/>
-    <w:lsdException w:name="Table Columns 4" w:semiHidden="1" w:unhideWhenUsed="1"/>
-    <w:lsdException w:name="Table Columns 5" w:semiHidden="1" w:unhideWhenUsed="1"/>
-    <w:lsdException w:name="Table Grid 1" w:semiHidden="1" w:unhideWhenUsed="1"/>
-    <w:lsdException w:name="Table Grid 2" w:semiHidden="1" w:unhideWhenUsed="1"/>
-    <w:lsdException w:name="Table Grid 3" w:semiHidden="1" w:unhideWhenUsed="1"/>
-    <w:lsdException w:name="Table Grid 4" w:semiHidden="1" w:unhideWhenUsed="1"/>
-    <w:lsdException w:name="Table Grid 5" w:semiHidden="1" w:unhideWhenUsed="1"/>
-    <w:lsdException w:name="Table Grid 6" w:semiHidden="1" w:unhideWhenUsed="1"/>
-    <w:lsdException w:name="Table Grid 7" w:semiHidden="1" w:unhideWhenUsed="1"/>
-    <w:lsdException w:name="Table Grid 8" w:semiHidden="1" w:unhideWhenUsed="1"/>
-    <w:lsdException w:name="Table List 1" w:semiHidden="1" w:unhideWhenUsed="1"/>
-    <w:lsdException w:name="Table List 2" w:semiHidden="1" w:unhideWhenUsed="1"/>
-    <w:lsdException w:name="Table List 3" w:semiHidden="1" w:unhideWhenUsed="1"/>
-    <w:lsdException w:name="Table List 4" w:semiHidden="1" w:unhideWhenUsed="1"/>
-    <w:lsdException w:name="Table List 5" w:semiHidden="1" w:unhideWhenUsed="1"/>
-    <w:lsdException w:name="Table List 6" w:semiHidden="1" w:unhideWhenUsed="1"/>
-    <w:lsdException w:name="Table List 7" w:semiHidden="1" w:unhideWhenUsed="1"/>
-    <w:lsdException w:name="Table List 8" w:semiHidden="1" w:unhideWhenUsed="1"/>
-    <w:lsdException w:name="Table 3D effects 1" w:semiHidden="1" w:unhideWhenUsed="1"/>
-    <w:lsdException w:name="Table 3D effects 2" w:semiHidden="1" w:unhideWhenUsed="1"/>
-    <w:lsdException w:name="Table 3D effects 3" w:semiHidden="1" w:unhideWhenUsed="1"/>
-    <w:lsdException w:name="Table Contemporary" w:semiHidden="1" w:unhideWhenUsed="1"/>
-    <w:lsdException w:name="Table Elegant" w:semiHidden="1" w:unhideWhenUsed="1"/>
-    <w:lsdException w:name="Table Professional" w:semiHidden="1" w:unhideWhenUsed="1"/>
-    <w:lsdException w:name="Table Subtle 1" w:semiHidden="1" w:unhideWhenUsed="1"/>
-    <w:lsdException w:name="Table Subtle 2" w:semiHidden="1" w:unhideWhenUsed="1"/>
-    <w:lsdException w:name="Table Web 1" w:semiHidden="1" w:unhideWhenUsed="1"/>
-    <w:lsdException w:name="Table Web 2" w:semiHidden="1" w:unhideWhenUsed="1"/>
-    <w:lsdException w:name="Placeholder Text" w:semiHidden="1" w:uiPriority="99"/>
-    <w:lsdException w:name="No Spacing" w:uiPriority="1" w:qFormat="1"/>
-    <w:lsdException w:name="Light Shading" w:uiPriority="60"/>
-    <w:lsdException w:name="Light List" w:uiPriority="61"/>
-    <w:lsdException w:name="Light Grid" w:uiPriority="62"/>
-    <w:lsdException w:name="Medium Shading 1" w:uiPriority="63"/>
-    <w:lsdException w:name="Medium Shading 2" w:uiPriority="64"/>
-    <w:lsdException w:name="Medium List 1" w:uiPriority="65"/>
-    <w:lsdException w:name="Medium List 2" w:uiPriority="66"/>
-    <w:lsdException w:name="Medium Grid 1" w:uiPriority="67"/>
-    <w:lsdException w:name="Medium Grid 2" w:uiPriority="68"/>
-    <w:lsdException w:name="Medium Grid 3" w:uiPriority="69"/>
-    <w:lsdException w:name="Dark List" w:uiPriority="70"/>
-    <w:lsdException w:name="Colorful Shading" w:uiPriority="71"/>
-    <w:lsdException w:name="Colorful List" w:uiPriority="72"/>
-    <w:lsdException w:name="Colorful Grid" w:uiPriority="73"/>
-    <w:lsdException w:name="Light Shading Accent 1" w:uiPriority="60"/>
-    <w:lsdException w:name="Light List Accent 1" w:uiPriority="61"/>
-    <w:lsdException w:name="Light Grid Accent 1" w:uiPriority="62"/>
-    <w:lsdException w:name="Medium Shading 1 Accent 1" w:uiPriority="63"/>
-    <w:lsdException w:name="Medium Shading 2 Accent 1" w:uiPriority="64"/>
-    <w:lsdException w:name="Medium List 1 Accent 1" w:uiPriority="65"/>
-    <w:lsdException w:name="Revision" w:semiHidden="1" w:uiPriority="99"/>
-    <w:lsdException w:name="List Paragraph" w:uiPriority="34" w:qFormat="1"/>
-    <w:lsdException w:name="Quote" w:uiPriority="29" w:qFormat="1"/>
-    <w:lsdException w:name="Intense Quote" w:uiPriority="30" w:qFormat="1"/>
-    <w:lsdException w:name="Medium List 2 Accent 1" w:uiPriority="66"/>
-    <w:lsdException w:name="Medium Grid 1 Accent 1" w:uiPriority="67"/>
-    <w:lsdException w:name="Medium Grid 2 Accent 1" w:uiPriority="68"/>
-    <w:lsdException w:name="Medium Grid 3 Accent 1" w:uiPriority="69"/>
-    <w:lsdException w:name="Dark List Accent 1" w:uiPriority="70"/>
-    <w:lsdException w:name="Colorful Shading Accent 1" w:uiPriority="71"/>
-    <w:lsdException w:name="Colorful List Accent 1" w:uiPriority="72"/>
-    <w:lsdException w:name="Colorful Grid Accent 1" w:uiPriority="73"/>
-    <w:lsdException w:name="Light Shading Accent 2" w:uiPriority="60"/>
-    <w:lsdException w:name="Light List Accent 2" w:uiPriority="61"/>
-    <w:lsdException w:name="Light Grid Accent 2" w:uiPriority="62"/>
-    <w:lsdException w:name="Medium Shading 1 Accent 2" w:uiPriority="63"/>
-    <w:lsdException w:name="Medium Shading 2 Accent 2" w:uiPriority="64"/>
-    <w:lsdException w:name="Medium List 1 Accent 2" w:uiPriority="65"/>
-    <w:lsdException w:name="Medium List 2 Accent 2" w:uiPriority="66"/>
-    <w:lsdException w:name="Medium Grid 1 Accent 2" w:uiPriority="67"/>
-    <w:lsdException w:name="Medium Grid 2 Accent 2" w:uiPriority="68"/>
-    <w:lsdException w:name="Medium Grid 3 Accent 2" w:uiPriority="69"/>
-    <w:lsdException w:name="Dark List Accent 2" w:uiPriority="70"/>
-    <w:lsdException w:name="Colorful Shading Accent 2" w:uiPriority="71"/>
-    <w:lsdException w:name="Colorful List Accent 2" w:uiPriority="72"/>
-    <w:lsdException w:name="Colorful Grid Accent 2" w:uiPriority="73"/>
-    <w:lsdException w:name="Light Shading Accent 3" w:uiPriority="60"/>
-    <w:lsdException w:name="Light List Accent 3" w:uiPriority="61"/>
-    <w:lsdException w:name="Light Grid Accent 3" w:uiPriority="62"/>
-    <w:lsdException w:name="Medium Shading 1 Accent 3" w:uiPriority="63"/>
-    <w:lsdException w:name="Medium Shading 2 Accent 3" w:uiPriority="64"/>
-    <w:lsdException w:name="Medium List 1 Accent 3" w:uiPriority="65"/>
-    <w:lsdException w:name="Medium List 2 Accent 3" w:uiPriority="66"/>
-    <w:lsdException w:name="Medium Grid 1 Accent 3" w:uiPriority="67"/>
-    <w:lsdException w:name="Medium Grid 2 Accent 3" w:uiPriority="68"/>
-    <w:lsdException w:name="Medium Grid 3 Accent 3" w:uiPriority="69"/>
-    <w:lsdException w:name="Dark List Accent 3" w:uiPriority="70"/>
-    <w:lsdException w:name="Colorful Shading Accent 3" w:uiPriority="71"/>
-    <w:lsdException w:name="Colorful List Accent 3" w:uiPriority="72"/>
-    <w:lsdException w:name="Colorful Grid Accent 3" w:uiPriority="73"/>
-    <w:lsdException w:name="Light Shading Accent 4" w:uiPriority="60"/>
-    <w:lsdException w:name="Light List Accent 4" w:uiPriority="61"/>
-    <w:lsdException w:name="Light Grid Accent 4" w:uiPriority="62"/>
-    <w:lsdException w:name="Medium Shading 1 Accent 4" w:uiPriority="63"/>
-    <w:lsdException w:name="Medium Shading 2 Accent 4" w:uiPriority="64"/>
-    <w:lsdException w:name="Medium List 1 Accent 4" w:uiPriority="65"/>
-    <w:lsdException w:name="Medium List 2 Accent 4" w:uiPriority="66"/>
-    <w:lsdException w:name="Medium Grid 1 Accent 4" w:uiPriority="67"/>
-    <w:lsdException w:name="Medium Grid 2 Accent 4" w:uiPriority="68"/>
-    <w:lsdException w:name="Medium Grid 3 Accent 4" w:uiPriority="69"/>
-    <w:lsdException w:name="Dark List Accent 4" w:uiPriority="70"/>
-    <w:lsdException w:name="Colorful Shading Accent 4" w:uiPriority="71"/>
-    <w:lsdException w:name="Colorful List Accent 4" w:uiPriority="72"/>
-    <w:lsdException w:name="Colorful Grid Accent 4" w:uiPriority="73"/>
-    <w:lsdException w:name="Light Shading Accent 5" w:uiPriority="60"/>
-    <w:lsdException w:name="Light List Accent 5" w:uiPriority="61"/>
-    <w:lsdException w:name="Light Grid Accent 5" w:uiPriority="62"/>
-    <w:lsdException w:name="Medium Shading 1 Accent 5" w:uiPriority="63"/>
-    <w:lsdException w:name="Medium Shading 2 Accent 5" w:uiPriority="64"/>
-    <w:lsdException w:name="Medium List 1 Accent 5" w:uiPriority="65"/>
-    <w:lsdException w:name="Medium List 2 Accent 5" w:uiPriority="66"/>
-    <w:lsdException w:name="Medium Grid 1 Accent 5" w:uiPriority="67"/>
-    <w:lsdException w:name="Medium Grid 2 Accent 5" w:uiPriority="68"/>
-    <w:lsdException w:name="Medium Grid 3 Accent 5" w:uiPriority="69"/>
-    <w:lsdException w:name="Dark List Accent 5" w:uiPriority="70"/>
-    <w:lsdException w:name="Colorful Shading Accent 5" w:uiPriority="71"/>
-    <w:lsdException w:name="Colorful List Accent 5" w:uiPriority="72"/>
-    <w:lsdException w:name="Colorful Grid Accent 5" w:uiPriority="73"/>
-    <w:lsdException w:name="Light Shading Accent 6" w:uiPriority="60"/>
-    <w:lsdException w:name="Light List Accent 6" w:uiPriority="61"/>
-    <w:lsdException w:name="Light Grid Accent 6" w:uiPriority="62"/>
-    <w:lsdException w:name="Medium Shading 1 Accent 6" w:uiPriority="63"/>
-    <w:lsdException w:name="Medium Shading 2 Accent 6" w:uiPriority="64"/>
-    <w:lsdException w:name="Medium List 1 Accent 6" w:uiPriority="65"/>
-    <w:lsdException w:name="Medium List 2 Accent 6" w:uiPriority="66"/>
-    <w:lsdException w:name="Medium Grid 1 Accent 6" w:uiPriority="67"/>
-    <w:lsdException w:name="Medium Grid 2 Accent 6" w:uiPriority="68"/>
-    <w:lsdException w:name="Medium Grid 3 Accent 6" w:uiPriority="69"/>
-    <w:lsdException w:name="Dark List Accent 6" w:uiPriority="70"/>
-    <w:lsdException w:name="Colorful Shading Accent 6" w:uiPriority="71"/>
-    <w:lsdException w:name="Colorful List Accent 6" w:uiPriority="72"/>
-    <w:lsdException w:name="Colorful Grid Accent 6" w:uiPriority="73"/>
-    <w:lsdException w:name="Subtle Emphasis" w:uiPriority="19" w:qFormat="1"/>
-    <w:lsdException w:name="Intense Emphasis" w:uiPriority="21" w:qFormat="1"/>
-    <w:lsdException w:name="Subtle Reference" w:uiPriority="31" w:qFormat="1"/>
-    <w:lsdException w:name="Intense Reference" w:uiPriority="32" w:qFormat="1"/>
-    <w:lsdException w:name="Book Title" w:uiPriority="33" w:qFormat="1"/>
-    <w:lsdException w:name="Bibliography" w:semiHidden="1" w:uiPriority="37" w:unhideWhenUsed="1"/>
-    <w:lsdException w:name="TOC Heading" w:semiHidden="1" w:uiPriority="39" w:unhideWhenUsed="1" w:qFormat="1"/>
-    <w:lsdException w:name="Plain Table 1" w:uiPriority="41"/>
-    <w:lsdException w:name="Plain Table 2" w:uiPriority="42"/>
-    <w:lsdException w:name="Plain Table 3" w:uiPriority="43"/>
-    <w:lsdException w:name="Plain Table 4" w:uiPriority="44"/>
-    <w:lsdException w:name="Plain Table 5" w:uiPriority="45"/>
-    <w:lsdException w:name="Grid Table Light" w:uiPriority="40"/>
-    <w:lsdException w:name="Grid Table 1 Light" w:uiPriority="46"/>
-    <w:lsdException w:name="Grid Table 2" w:uiPriority="47"/>
-    <w:lsdException w:name="Grid Table 3" w:uiPriority="48"/>
-    <w:lsdException w:name="Grid Table 4" w:uiPriority="49"/>
-    <w:lsdException w:name="Grid Table 5 Dark" w:uiPriority="50"/>
-    <w:lsdException w:name="Grid Table 6 Colorful" w:uiPriority="51"/>
-    <w:lsdException w:name="Grid Table 7 Colorful" w:uiPriority="52"/>
-    <w:lsdException w:name="Grid Table 1 Light Accent 1" w:uiPriority="46"/>
-    <w:lsdException w:name="Grid Table 2 Accent 1" w:uiPriority="47"/>
-    <w:lsdException w:name="Grid Table 3 Accent 1" w:uiPriority="48"/>
-    <w:lsdException w:name="Grid Table 4 Accent 1" w:uiPriority="49"/>
-    <w:lsdException w:name="Grid Table 5 Dark Accent 1" w:uiPriority="50"/>
-    <w:lsdException w:name="Grid Table 6 Colorful Accent 1" w:uiPriority="51"/>
-    <w:lsdException w:name="Grid Table 7 Colorful Accent 1" w:uiPriority="52"/>
-    <w:lsdException w:name="Grid Table 1 Light Accent 2" w:uiPriority="46"/>
-    <w:lsdException w:name="Grid Table 2 Accent 2" w:uiPriority="47"/>
-    <w:lsdException w:name="Grid Table 3 Accent 2" w:uiPriority="48"/>
-    <w:lsdException w:name="Grid Table 4 Accent 2" w:uiPriority="49"/>
-    <w:lsdException w:name="Grid Table 5 Dark Accent 2" w:uiPriority="50"/>
-    <w:lsdException w:name="Grid Table 6 Colorful Accent 2" w:uiPriority="51"/>
-    <w:lsdException w:name="Grid Table 7 Colorful Accent 2" w:uiPriority="52"/>
-    <w:lsdException w:name="Grid Table 1 Light Accent 3" w:uiPriority="46"/>
-    <w:lsdException w:name="Grid Table 2 Accent 3" w:uiPriority="47"/>
-    <w:lsdException w:name="Grid Table 3 Accent 3" w:uiPriority="48"/>
-    <w:lsdException w:name="Grid Table 4 Accent 3" w:uiPriority="49"/>
-    <w:lsdException w:name="Grid Table 5 Dark Accent 3" w:uiPriority="50"/>
-    <w:lsdException w:name="Grid Table 6 Colorful Accent 3" w:uiPriority="51"/>
-    <w:lsdException w:name="Grid Table 7 Colorful Accent 3" w:uiPriority="52"/>
-    <w:lsdException w:name="Grid Table 1 Light Accent 4" w:uiPriority="46"/>
-    <w:lsdException w:name="Grid Table 2 Accent 4" w:uiPriority="47"/>
-    <w:lsdException w:name="Grid Table 3 Accent 4" w:uiPriority="48"/>
-    <w:lsdException w:name="Grid Table 4 Accent 4" w:uiPriority="49"/>
-    <w:lsdException w:name="Grid Table 5 Dark Accent 4" w:uiPriority="50"/>
-    <w:lsdException w:name="Grid Table 6 Colorful Accent 4" w:uiPriority="51"/>
-    <w:lsdException w:name="Grid Table 7 Colorful Accent 4" w:uiPriority="52"/>
-    <w:lsdException w:name="Grid Table 1 Light Accent 5" w:uiPriority="46"/>
-    <w:lsdException w:name="Grid Table 2 Accent 5" w:uiPriority="47"/>
-    <w:lsdException w:name="Grid Table 3 Accent 5" w:uiPriority="48"/>
-    <w:lsdException w:name="Grid Table 4 Accent 5" w:uiPriority="49"/>
-    <w:lsdException w:name="Grid Table 5 Dark Accent 5" w:uiPriority="50"/>
-    <w:lsdException w:name="Grid Table 6 Colorful Accent 5" w:uiPriority="51"/>
-    <w:lsdException w:name="Grid Table 7 Colorful Accent 5" w:uiPriority="52"/>
-    <w:lsdException w:name="Grid Table 1 Light Accent 6" w:uiPriority="46"/>
-    <w:lsdException w:name="Grid Table 2 Accent 6" w:uiPriority="47"/>
-    <w:lsdException w:name="Grid Table 3 Accent 6" w:uiPriority="48"/>
-    <w:lsdException w:name="Grid Table 4 Accent 6" w:uiPriority="49"/>
-    <w:lsdException w:name="Grid Table 5 Dark Accent 6" w:uiPriority="50"/>
-    <w:lsdException w:name="Grid Table 6 Colorful Accent 6" w:uiPriority="51"/>
-    <w:lsdException w:name="Grid Table 7 Colorful Accent 6" w:uiPriority="52"/>
-    <w:lsdException w:name="List Table 1 Light" w:uiPriority="46"/>
-    <w:lsdException w:name="List Table 2" w:uiPriority="47"/>
-    <w:lsdException w:name="List Table 3" w:uiPriority="48"/>
-    <w:lsdException w:name="List Table 4" w:uiPriority="49"/>
-    <w:lsdException w:name="List Table 5 Dark" w:uiPriority="50"/>
-    <w:lsdException w:name="List Table 6 Colorful" w:uiPriority="51"/>
-    <w:lsdException w:name="List Table 7 Colorful" w:uiPriority="52"/>
-    <w:lsdException w:name="List Table 1 Light Accent 1" w:uiPriority="46"/>
-    <w:lsdException w:name="List Table 2 Accent 1" w:uiPriority="47"/>
-    <w:lsdException w:name="List Table 3 Accent 1" w:uiPriority="48"/>
-    <w:lsdException w:name="List Table 4 Accent 1" w:uiPriority="49"/>
-    <w:lsdException w:name="List Table 5 Dark Accent 1" w:uiPriority="50"/>
-    <w:lsdException w:name="List Table 6 Colorful Accent 1" w:uiPriority="51"/>
-    <w:lsdException w:name="List Table 7 Colorful Accent 1" w:uiPriority="52"/>
-    <w:lsdException w:name="List Table 1 Light Accent 2" w:uiPriority="46"/>
-    <w:lsdException w:name="List Table 2 Accent 2" w:uiPriority="47"/>
-    <w:lsdException w:name="List Table 3 Accent 2" w:uiPriority="48"/>
-    <w:lsdException w:name="List Table 4 Accent 2" w:uiPriority="49"/>
-    <w:lsdException w:name="List Table 5 Dark Accent 2" w:uiPriority="50"/>
-    <w:lsdException w:name="List Table 6 Colorful Accent 2" w:uiPriority="51"/>
-    <w:lsdException w:name="List Table 7 Colorful Accent 2" w:uiPriority="52"/>
-    <w:lsdException w:name="List Table 1 Light Accent 3" w:uiPriority="46"/>
-    <w:lsdException w:name="List Table 2 Accent 3" w:uiPriority="47"/>
-    <w:lsdException w:name="List Table 3 Accent 3" w:uiPriority="48"/>
-    <w:lsdException w:name="List Table 4 Accent 3" w:uiPriority="49"/>
-    <w:lsdException w:name="List Table 5 Dark Accent 3" w:uiPriority="50"/>
-    <w:lsdException w:name="List Table 6 Colorful Accent 3" w:uiPriority="51"/>
-    <w:lsdException w:name="List Table 7 Colorful Accent 3" w:uiPriority="52"/>
-    <w:lsdException w:name="List Table 1 Light Accent 4" w:uiPriority="46"/>
-    <w:lsdException w:name="List Table 2 Accent 4" w:uiPriority="47"/>
-    <w:lsdException w:name="List Table 3 Accent 4" w:uiPriority="48"/>
-    <w:lsdException w:name="List Table 4 Accent 4" w:uiPriority="49"/>
-    <w:lsdException w:name="List Table 5 Dark Accent 4" w:uiPriority="50"/>
-    <w:lsdException w:name="List Table 6 Colorful Accent 4" w:uiPriority="51"/>
-    <w:lsdException w:name="List Table 7 Colorful Accent 4" w:uiPriority="52"/>
-    <w:lsdException w:name="List Table 1 Light Accent 5" w:uiPriority="46"/>
-    <w:lsdException w:name="List Table 2 Accent 5" w:uiPriority="47"/>
-    <w:lsdException w:name="List Table 3 Accent 5" w:uiPriority="48"/>
-    <w:lsdException w:name="List Table 4 Accent 5" w:uiPriority="49"/>
-    <w:lsdException w:name="List Table 5 Dark Accent 5" w:uiPriority="50"/>
-    <w:lsdException w:name="List Table 6 Colorful Accent 5" w:uiPriority="51"/>
-    <w:lsdException w:name="List Table 7 Colorful Accent 5" w:uiPriority="52"/>
-    <w:lsdException w:name="List Table 1 Light Accent 6" w:uiPriority="46"/>
-    <w:lsdException w:name="List Table 2 Accent 6" w:uiPriority="47"/>
-    <w:lsdException w:name="List Table 3 Accent 6" w:uiPriority="48"/>
-    <w:lsdException w:name="List Table 4 Accent 6" w:uiPriority="49"/>
-    <w:lsdException w:name="List Table 5 Dark Accent 6" w:uiPriority="50"/>
-    <w:lsdException w:name="List Table 6 Colorful Accent 6" w:uiPriority="51"/>
-    <w:lsdException w:name="List Table 7 Colorful Accent 6" w:uiPriority="52"/>
-    <w:lsdException w:name="Mention" w:semiHidden="1" w:uiPriority="99" w:unhideWhenUsed="1"/>
-    <w:lsdException w:name="Smart Hyperlink" w:semiHidden="1" w:uiPriority="99" w:unhideWhenUsed="1"/>
-    <w:lsdException w:name="Hashtag" w:semiHidden="1" w:uiPriority="99" w:unhideWhenUsed="1"/>
-    <w:lsdException w:name="Unresolved Mention" w:semiHidden="1" w:uiPriority="99" w:unhideWhenUsed="1"/>
+  <w:latentStyles w:defLockedState="0" w:defUIPriority="0" w:defSemiHidden="1" w:defUnhideWhenUsed="1" w:defQFormat="0" w:count="267">
+    <w:lsdException w:name="Normal" w:semiHidden="0" w:unhideWhenUsed="0" w:qFormat="1"/>
+    <w:lsdException w:name="heading 1" w:semiHidden="0" w:unhideWhenUsed="0" w:qFormat="1"/>
+    <w:lsdException w:name="heading 2" w:semiHidden="0" w:unhideWhenUsed="0" w:qFormat="1"/>
+    <w:lsdException w:name="heading 3" w:qFormat="1"/>
+    <w:lsdException w:name="heading 4" w:qFormat="1"/>
+    <w:lsdException w:name="heading 5" w:qFormat="1"/>
+    <w:lsdException w:name="heading 6" w:qFormat="1"/>
+    <w:lsdException w:name="heading 7" w:qFormat="1"/>
+    <w:lsdException w:name="heading 8" w:qFormat="1"/>
+    <w:lsdException w:name="heading 9" w:qFormat="1"/>
+    <w:lsdException w:name="toc 1" w:uiPriority="39"/>
+    <w:lsdException w:name="toc 2" w:uiPriority="39"/>
+    <w:lsdException w:name="caption" w:qFormat="1"/>
+    <w:lsdException w:name="macro" w:semiHidden="0" w:unhideWhenUsed="0"/>
+    <w:lsdException w:name="List Bullet" w:semiHidden="0" w:unhideWhenUsed="0"/>
+    <w:lsdException w:name="List Number" w:semiHidden="0" w:unhideWhenUsed="0"/>
+    <w:lsdException w:name="Title" w:semiHidden="0" w:unhideWhenUsed="0" w:qFormat="1"/>
+    <w:lsdException w:name="List Continue 3" w:semiHidden="0" w:unhideWhenUsed="0"/>
+    <w:lsdException w:name="List Continue 4" w:semiHidden="0" w:unhideWhenUsed="0"/>
+    <w:lsdException w:name="List Continue 5" w:semiHidden="0" w:unhideWhenUsed="0"/>
+    <w:lsdException w:name="Message Header" w:semiHidden="0" w:unhideWhenUsed="0"/>
+    <w:lsdException w:name="Subtitle" w:semiHidden="0" w:unhideWhenUsed="0" w:qFormat="1"/>
+    <w:lsdException w:name="Strong" w:semiHidden="0" w:unhideWhenUsed="0" w:qFormat="1"/>
+    <w:lsdException w:name="Emphasis" w:semiHidden="0" w:unhideWhenUsed="0" w:qFormat="1"/>
+    <w:lsdException w:name="Table Web 3" w:semiHidden="0" w:unhideWhenUsed="0"/>
+    <w:lsdException w:name="Balloon Text" w:semiHidden="0" w:unhideWhenUsed="0"/>
+    <w:lsdException w:name="Table Grid" w:semiHidden="0" w:unhideWhenUsed="0"/>
+    <w:lsdException w:name="Table Theme" w:semiHidden="0" w:unhideWhenUsed="0"/>
+    <w:lsdException w:name="Placeholder Text" w:uiPriority="99" w:unhideWhenUsed="0"/>
+    <w:lsdException w:name="No Spacing" w:semiHidden="0" w:uiPriority="1" w:unhideWhenUsed="0" w:qFormat="1"/>
+    <w:lsdException w:name="Light Shading" w:semiHidden="0" w:uiPriority="60" w:unhideWhenUsed="0"/>
+    <w:lsdException w:name="Light List" w:semiHidden="0" w:uiPriority="61" w:unhideWhenUsed="0"/>
+    <w:lsdException w:name="Light Grid" w:semiHidden="0" w:uiPriority="62" w:unhideWhenUsed="0"/>
+    <w:lsdException w:name="Medium Shading 1" w:semiHidden="0" w:uiPriority="63" w:unhideWhenUsed="0"/>
+    <w:lsdException w:name="Medium Shading 2" w:semiHidden="0" w:uiPriority="64" w:unhideWhenUsed="0"/>
+    <w:lsdException w:name="Medium List 1" w:semiHidden="0" w:uiPriority="65" w:unhideWhenUsed="0"/>
+    <w:lsdException w:name="Medium List 2" w:semiHidden="0" w:uiPriority="66" w:unhideWhenUsed="0"/>
+    <w:lsdException w:name="Medium Grid 1" w:semiHidden="0" w:uiPriority="67" w:unhideWhenUsed="0"/>
+    <w:lsdException w:name="Medium Grid 2" w:semiHidden="0" w:uiPriority="68" w:unhideWhenUsed="0"/>
+    <w:lsdException w:name="Medium Grid 3" w:semiHidden="0" w:uiPriority="69" w:unhideWhenUsed="0"/>
+    <w:lsdException w:name="Dark List" w:semiHidden="0" w:uiPriority="70" w:unhideWhenUsed="0"/>
+    <w:lsdException w:name="Colorful Shading" w:semiHidden="0" w:uiPriority="71" w:unhideWhenUsed="0"/>
+    <w:lsdException w:name="Colorful List" w:semiHidden="0" w:uiPriority="72" w:unhideWhenUsed="0"/>
+    <w:lsdException w:name="Colorful Grid" w:semiHidden="0" w:uiPriority="73" w:unhideWhenUsed="0"/>
+    <w:lsdException w:name="Light Shading Accent 1" w:semiHidden="0" w:uiPriority="60" w:unhideWhenUsed="0"/>
+    <w:lsdException w:name="Light List Accent 1" w:semiHidden="0" w:uiPriority="61" w:unhideWhenUsed="0"/>
+    <w:lsdException w:name="Light Grid Accent 1" w:semiHidden="0" w:uiPriority="62" w:unhideWhenUsed="0"/>
+    <w:lsdException w:name="Medium Shading 1 Accent 1" w:semiHidden="0" w:uiPriority="63" w:unhideWhenUsed="0"/>
+    <w:lsdException w:name="Medium Shading 2 Accent 1" w:semiHidden="0" w:uiPriority="64" w:unhideWhenUsed="0"/>
+    <w:lsdException w:name="Medium List 1 Accent 1" w:semiHidden="0" w:uiPriority="65" w:unhideWhenUsed="0"/>
+    <w:lsdException w:name="Revision" w:uiPriority="99" w:unhideWhenUsed="0"/>
+    <w:lsdException w:name="List Paragraph" w:semiHidden="0" w:uiPriority="34" w:unhideWhenUsed="0" w:qFormat="1"/>
+    <w:lsdException w:name="Quote" w:semiHidden="0" w:uiPriority="29" w:unhideWhenUsed="0" w:qFormat="1"/>
+    <w:lsdException w:name="Intense Quote" w:semiHidden="0" w:uiPriority="30" w:unhideWhenUsed="0" w:qFormat="1"/>
+    <w:lsdException w:name="Medium List 2 Accent 1" w:semiHidden="0" w:uiPriority="66" w:unhideWhenUsed="0"/>
+    <w:lsdException w:name="Medium Grid 1 Accent 1" w:semiHidden="0" w:uiPriority="67" w:unhideWhenUsed="0"/>
+    <w:lsdException w:name="Medium Grid 2 Accent 1" w:semiHidden="0" w:uiPriority="68" w:unhideWhenUsed="0"/>
+    <w:lsdException w:name="Medium Grid 3 Accent 1" w:semiHidden="0" w:uiPriority="69" w:unhideWhenUsed="0"/>
+    <w:lsdException w:name="Dark List Accent 1" w:semiHidden="0" w:uiPriority="70" w:unhideWhenUsed="0"/>
+    <w:lsdException w:name="Colorful Shading Accent 1" w:semiHidden="0" w:uiPriority="71" w:unhideWhenUsed="0"/>
+    <w:lsdException w:name="Colorful List Accent 1" w:semiHidden="0" w:uiPriority="72" w:unhideWhenUsed="0"/>
+    <w:lsdException w:name="Colorful Grid Accent 1" w:semiHidden="0" w:uiPriority="73" w:unhideWhenUsed="0"/>
+    <w:lsdException w:name="Light Shading Accent 2" w:semiHidden="0" w:uiPriority="60" w:unhideWhenUsed="0"/>
+    <w:lsdException w:name="Light List Accent 2" w:semiHidden="0" w:uiPriority="61" w:unhideWhenUsed="0"/>
+    <w:lsdException w:name="Light Grid Accent 2" w:semiHidden="0" w:uiPriority="62" w:unhideWhenUsed="0"/>
+    <w:lsdException w:name="Medium Shading 1 Accent 2" w:semiHidden="0" w:uiPriority="63" w:unhideWhenUsed="0"/>
+    <w:lsdException w:name="Medium Shading 2 Accent 2" w:semiHidden="0" w:uiPriority="64" w:unhideWhenUsed="0"/>
+    <w:lsdException w:name="Medium List 1 Accent 2" w:semiHidden="0" w:uiPriority="65" w:unhideWhenUsed="0"/>
+    <w:lsdException w:name="Medium List 2 Accent 2" w:semiHidden="0" w:uiPriority="66" w:unhideWhenUsed="0"/>
+    <w:lsdException w:name="Medium Grid 1 Accent 2" w:semiHidden="0" w:uiPriority="67" w:unhideWhenUsed="0"/>
+    <w:lsdException w:name="Medium Grid 2 Accent 2" w:semiHidden="0" w:uiPriority="68" w:unhideWhenUsed="0"/>
+    <w:lsdException w:name="Medium Grid 3 Accent 2" w:semiHidden="0" w:uiPriority="69" w:unhideWhenUsed="0"/>
+    <w:lsdException w:name="Dark List Accent 2" w:semiHidden="0" w:uiPriority="70" w:unhideWhenUsed="0"/>
+    <w:lsdException w:name="Colorful Shading Accent 2" w:semiHidden="0" w:uiPriority="71" w:unhideWhenUsed="0"/>
+    <w:lsdException w:name="Colorful List Accent 2" w:semiHidden="0" w:uiPriority="72" w:unhideWhenUsed="0"/>
+    <w:lsdException w:name="Colorful Grid Accent 2" w:semiHidden="0" w:uiPriority="73" w:unhideWhenUsed="0"/>
+    <w:lsdException w:name="Light Shading Accent 3" w:semiHidden="0" w:uiPriority="60" w:unhideWhenUsed="0"/>
+    <w:lsdException w:name="Light List Accent 3" w:semiHidden="0" w:uiPriority="61" w:unhideWhenUsed="0"/>
+    <w:lsdException w:name="Light Grid Accent 3" w:semiHidden="0" w:uiPriority="62" w:unhideWhenUsed="0"/>
+    <w:lsdException w:name="Medium Shading 1 Accent 3" w:semiHidden="0" w:uiPriority="63" w:unhideWhenUsed="0"/>
+    <w:lsdException w:name="Medium Shading 2 Accent 3" w:semiHidden="0" w:uiPriority="64" w:unhideWhenUsed="0"/>
+    <w:lsdException w:name="Medium List 1 Accent 3" w:semiHidden="0" w:uiPriority="65" w:unhideWhenUsed="0"/>
+    <w:lsdException w:name="Medium List 2 Accent 3" w:semiHidden="0" w:uiPriority="66" w:unhideWhenUsed="0"/>
+    <w:lsdException w:name="Medium Grid 1 Accent 3" w:semiHidden="0" w:uiPriority="67" w:unhideWhenUsed="0"/>
+    <w:lsdException w:name="Medium Grid 2 Accent 3" w:semiHidden="0" w:uiPriority="68" w:unhideWhenUsed="0"/>
+    <w:lsdException w:name="Medium Grid 3 Accent 3" w:semiHidden="0" w:uiPriority="69" w:unhideWhenUsed="0"/>
+    <w:lsdException w:name="Dark List Accent 3" w:semiHidden="0" w:uiPriority="70" w:unhideWhenUsed="0"/>
+    <w:lsdException w:name="Colorful Shading Accent 3" w:semiHidden="0" w:uiPriority="71" w:unhideWhenUsed="0"/>
+    <w:lsdException w:name="Colorful List Accent 3" w:semiHidden="0" w:uiPriority="72" w:unhideWhenUsed="0"/>
+    <w:lsdException w:name="Colorful Grid Accent 3" w:semiHidden="0" w:uiPriority="73" w:unhideWhenUsed="0"/>
+    <w:lsdException w:name="Light Shading Accent 4" w:semiHidden="0" w:uiPriority="60" w:unhideWhenUsed="0"/>
+    <w:lsdException w:name="Light List Accent 4" w:semiHidden="0" w:uiPriority="61" w:unhideWhenUsed="0"/>
+    <w:lsdException w:name="Light Grid Accent 4" w:semiHidden="0" w:uiPriority="62" w:unhideWhenUsed="0"/>
+    <w:lsdException w:name="Medium Shading 1 Accent 4" w:semiHidden="0" w:uiPriority="63" w:unhideWhenUsed="0"/>
+    <w:lsdException w:name="Medium Shading 2 Accent 4" w:semiHidden="0" w:uiPriority="64" w:unhideWhenUsed="0"/>
+    <w:lsdException w:name="Medium List 1 Accent 4" w:semiHidden="0" w:uiPriority="65" w:unhideWhenUsed="0"/>
+    <w:lsdException w:name="Medium List 2 Accent 4" w:semiHidden="0" w:uiPriority="66" w:unhideWhenUsed="0"/>
+    <w:lsdException w:name="Medium Grid 1 Accent 4" w:semiHidden="0" w:uiPriority="67" w:unhideWhenUsed="0"/>
+    <w:lsdException w:name="Medium Grid 2 Accent 4" w:semiHidden="0" w:uiPriority="68" w:unhideWhenUsed="0"/>
+    <w:lsdException w:name="Medium Grid 3 Accent 4" w:semiHidden="0" w:uiPriority="69" w:unhideWhenUsed="0"/>
+    <w:lsdException w:name="Dark List Accent 4" w:semiHidden="0" w:uiPriority="70" w:unhideWhenUsed="0"/>
+    <w:lsdException w:name="Colorful Shading Accent 4" w:semiHidden="0" w:uiPriority="71" w:unhideWhenUsed="0"/>
+    <w:lsdException w:name="Colorful List Accent 4" w:semiHidden="0" w:uiPriority="72" w:unhideWhenUsed="0"/>
+    <w:lsdException w:name="Colorful Grid Accent 4" w:semiHidden="0" w:uiPriority="73" w:unhideWhenUsed="0"/>
+    <w:lsdException w:name="Light Shading Accent 5" w:semiHidden="0" w:uiPriority="60" w:unhideWhenUsed="0"/>
+    <w:lsdException w:name="Light List Accent 5" w:semiHidden="0" w:uiPriority="61" w:unhideWhenUsed="0"/>
+    <w:lsdException w:name="Light Grid Accent 5" w:semiHidden="0" w:uiPriority="62" w:unhideWhenUsed="0"/>
+    <w:lsdException w:name="Medium Shading 1 Accent 5" w:semiHidden="0" w:uiPriority="63" w:unhideWhenUsed="0"/>
+    <w:lsdException w:name="Medium Shading 2 Accent 5" w:semiHidden="0" w:uiPriority="64" w:unhideWhenUsed="0"/>
+    <w:lsdException w:name="Medium List 1 Accent 5" w:semiHidden="0" w:uiPriority="65" w:unhideWhenUsed="0"/>
+    <w:lsdException w:name="Medium List 2 Accent 5" w:semiHidden="0" w:uiPriority="66" w:unhideWhenUsed="0"/>
+    <w:lsdException w:name="Medium Grid 1 Accent 5" w:semiHidden="0" w:uiPriority="67" w:unhideWhenUsed="0"/>
+    <w:lsdException w:name="Medium Grid 2 Accent 5" w:semiHidden="0" w:uiPriority="68" w:unhideWhenUsed="0"/>
+    <w:lsdException w:name="Medium Grid 3 Accent 5" w:semiHidden="0" w:uiPriority="69" w:unhideWhenUsed="0"/>
+    <w:lsdException w:name="Dark List Accent 5" w:semiHidden="0" w:uiPriority="70" w:unhideWhenUsed="0"/>
+    <w:lsdException w:name="Colorful Shading Accent 5" w:semiHidden="0" w:uiPriority="71" w:unhideWhenUsed="0"/>
+    <w:lsdException w:name="Colorful List Accent 5" w:semiHidden="0" w:uiPriority="72" w:unhideWhenUsed="0"/>
+    <w:lsdException w:name="Colorful Grid Accent 5" w:semiHidden="0" w:uiPriority="73" w:unhideWhenUsed="0"/>
+    <w:lsdException w:name="Light Shading Accent 6" w:semiHidden="0" w:uiPriority="60" w:unhideWhenUsed="0"/>
+    <w:lsdException w:name="Light List Accent 6" w:semiHidden="0" w:uiPriority="61" w:unhideWhenUsed="0"/>
+    <w:lsdException w:name="Light Grid Accent 6" w:semiHidden="0" w:uiPriority="62" w:unhideWhenUsed="0"/>
+    <w:lsdException w:name="Medium Shading 1 Accent 6" w:semiHidden="0" w:uiPriority="63" w:unhideWhenUsed="0"/>
+    <w:lsdException w:name="Medium Shading 2 Accent 6" w:semiHidden="0" w:uiPriority="64" w:unhideWhenUsed="0"/>
+    <w:lsdException w:name="Medium List 1 Accent 6" w:semiHidden="0" w:uiPriority="65" w:unhideWhenUsed="0"/>
+    <w:lsdException w:name="Medium List 2 Accent 6" w:semiHidden="0" w:uiPriority="66" w:unhideWhenUsed="0"/>
+    <w:lsdException w:name="Medium Grid 1 Accent 6" w:semiHidden="0" w:uiPriority="67" w:unhideWhenUsed="0"/>
+    <w:lsdException w:name="Medium Grid 2 Accent 6" w:semiHidden="0" w:uiPriority="68" w:unhideWhenUsed="0"/>
+    <w:lsdException w:name="Medium Grid 3 Accent 6" w:semiHidden="0" w:uiPriority="69" w:unhideWhenUsed="0"/>
+    <w:lsdException w:name="Dark List Accent 6" w:semiHidden="0" w:uiPriority="70" w:unhideWhenUsed="0"/>
+    <w:lsdException w:name="Colorful Shading Accent 6" w:semiHidden="0" w:uiPriority="71" w:unhideWhenUsed="0"/>
+    <w:lsdException w:name="Colorful List Accent 6" w:semiHidden="0" w:uiPriority="72" w:unhideWhenUsed="0"/>
+    <w:lsdException w:name="Colorful Grid Accent 6" w:semiHidden="0" w:uiPriority="73" w:unhideWhenUsed="0"/>
+    <w:lsdException w:name="Subtle Emphasis" w:semiHidden="0" w:uiPriority="19" w:unhideWhenUsed="0" w:qFormat="1"/>
+    <w:lsdException w:name="Intense Emphasis" w:semiHidden="0" w:uiPriority="21" w:unhideWhenUsed="0" w:qFormat="1"/>
+    <w:lsdException w:name="Subtle Reference" w:semiHidden="0" w:uiPriority="31" w:unhideWhenUsed="0" w:qFormat="1"/>
+    <w:lsdException w:name="Intense Reference" w:semiHidden="0" w:uiPriority="32" w:unhideWhenUsed="0" w:qFormat="1"/>
+    <w:lsdException w:name="Book Title" w:semiHidden="0" w:uiPriority="33" w:unhideWhenUsed="0" w:qFormat="1"/>
+    <w:lsdException w:name="Bibliography" w:uiPriority="37"/>
+    <w:lsdException w:name="TOC Heading" w:uiPriority="39" w:qFormat="1"/>
+  </w:latentStyles>
+  <w:style w:type="paragraph" w:default="1" w:styleId="Normal">
+    <w:name w:val="Normal"/>
+    <w:qFormat/>
+    <w:rsid w:val="00336ED0"/>
+    <w:rPr>
+      <w:rFonts w:ascii="Arial" w:hAnsi="Arial"/>
+      <w:lang w:val="en-GB" w:eastAsia="en-US"/>
+    </w:rPr>
+  </w:style>
+  <w:style w:type="paragraph" w:styleId="Heading1">
+    <w:name w:val="heading 1"/>
+    <w:basedOn w:val="Normal"/>
+    <w:next w:val="Heading2"/>
+    <w:qFormat/>
+    <w:pPr>
+      <w:keepNext/>
+      <w:pageBreakBefore/>
+      <w:numPr>
+        <w:numId w:val="1"/>
+      </w:numPr>
+      <w:tabs>
+        <w:tab w:val="left" w:pos="360"/>
+      </w:tabs>
+      <w:spacing w:before="120" w:after="120"/>
+      <w:outlineLvl w:val="0"/>
+    </w:pPr>
+    <w:rPr>
+      <w:b/>
+      <w:caps/>
+      <w:sz w:val="36"/>
+    </w:rPr>
+  </w:style>
+  <w:style w:type="paragraph" w:styleId="Heading2">
+    <w:name w:val="heading 2"/>
+    <w:basedOn w:val="Normal"/>
+    <w:next w:val="Heading3"/>
+    <w:qFormat/>
+    <w:pPr>
+      <w:keepNext/>
+      <w:numPr>
+        <w:ilvl w:val="1"/>
+        <w:numId w:val="1"/>
+      </w:numPr>
+      <w:spacing w:before="120" w:after="120"/>
+      <w:jc w:val="both"/>
+      <w:outlineLvl w:val="1"/>
+    </w:pPr>
+    <w:rPr>
+      <w:b/>
+      <w:sz w:val="28"/>
+    </w:rPr>
+  </w:style>
+  <w:style w:type="paragraph" w:styleId="Heading3">
+    <w:name w:val="heading 3"/>
+    <w:basedOn w:val="Normal"/>
+    <w:qFormat/>
+    <w:pPr>
+      <w:keepNext/>
+      <w:numPr>
+        <w:ilvl w:val="2"/>
+        <w:numId w:val="1"/>
+      </w:numPr>
+      <w:spacing w:before="120" w:after="120"/>
+      <w:outlineLvl w:val="2"/>
+    </w:pPr>
+    <w:rPr>
+      <w:b/>
+    </w:rPr>
+  </w:style>
+  <w:style w:type="paragraph" w:styleId="Heading4">
+    <w:name w:val="heading 4"/>
+    <w:basedOn w:val="Normal"/>
+    <w:next w:val="Normal"/>
+    <w:qFormat/>
+    <w:pPr>
+      <w:numPr>
+        <w:ilvl w:val="3"/>
+        <w:numId w:val="1"/>
+      </w:numPr>
+      <w:spacing w:before="120" w:after="120"/>
+      <w:outlineLvl w:val="3"/>
+    </w:pPr>
+    <w:rPr>
+      <w:i/>
+    </w:rPr>
+  </w:style>
+  <w:style w:type="paragraph" w:styleId="Heading5">
+    <w:name w:val="heading 5"/>
+    <w:basedOn w:val="Normal"/>
+    <w:next w:val="Normal"/>
+    <w:qFormat/>
+    <w:pPr>
+      <w:numPr>
+        <w:ilvl w:val="4"/>
+        <w:numId w:val="1"/>
+      </w:numPr>
+      <w:spacing w:before="240" w:after="60"/>
+      <w:outlineLvl w:val="4"/>
+    </w:pPr>
+    <w:rPr>
+      <w:sz w:val="22"/>
+    </w:rPr>
+  </w:style>
+  <w:style w:type="paragraph" w:styleId="Heading6">
+    <w:name w:val="heading 6"/>
+    <w:basedOn w:val="Normal"/>
+    <w:next w:val="Normal"/>
+    <w:qFormat/>
+    <w:pPr>
+      <w:numPr>
+        <w:ilvl w:val="5"/>
+        <w:numId w:val="1"/>
+      </w:numPr>
+      <w:spacing w:before="240" w:after="60"/>
+      <w:outlineLvl w:val="5"/>
+    </w:pPr>
+    <w:rPr>
+      <w:i/>
+      <w:sz w:val="22"/>
+    </w:rPr>
+  </w:style>
+  <w:style w:type="paragraph" w:styleId="Heading7">
+    <w:name w:val="heading 7"/>
+    <w:basedOn w:val="Normal"/>
+    <w:next w:val="Normal"/>
+    <w:qFormat/>
+    <w:pPr>
+      <w:numPr>
+        <w:ilvl w:val="6"/>
+        <w:numId w:val="1"/>
+      </w:numPr>
+      <w:spacing w:before="240" w:after="60"/>
+      <w:outlineLvl w:val="6"/>
+    </w:pPr>
+  </w:style>
+  <w:style w:type="paragraph" w:styleId="Heading8">
+    <w:name w:val="heading 8"/>
+    <w:basedOn w:val="Normal"/>
+    <w:next w:val="Normal"/>
+    <w:qFormat/>
+    <w:pPr>
+      <w:numPr>
+        <w:ilvl w:val="7"/>
+        <w:numId w:val="1"/>
+      </w:numPr>
+      <w:spacing w:before="240" w:after="60"/>
+      <w:outlineLvl w:val="7"/>
+    </w:pPr>
+    <w:rPr>
+      <w:i/>
+    </w:rPr>
+  </w:style>
+  <w:style w:type="paragraph" w:styleId="Heading9">
+    <w:name w:val="heading 9"/>
+    <w:basedOn w:val="Normal"/>
+    <w:next w:val="Normal"/>
+    <w:qFormat/>
+    <w:pPr>
+      <w:numPr>
+        <w:ilvl w:val="8"/>
+        <w:numId w:val="1"/>
+      </w:numPr>
+      <w:spacing w:before="240" w:after="60"/>
+      <w:outlineLvl w:val="8"/>
+    </w:pPr>
+    <w:rPr>
+      <w:i/>
+      <w:sz w:val="18"/>
+    </w:rPr>
+  </w:style>
+  <w:style w:type="character" w:default="1" w:styleId="DefaultParagraphFont">
+    <w:name w:val="Default Paragraph Font"/>
+    <w:uiPriority w:val="1"/>
+    <w:semiHidden/>
+    <w:unhideWhenUsed/>
+  </w:style>
+  <w:style w:type="table" w:default="1" w:styleId="TableNormal">
+    <w:name w:val="Normal Table"/>
+    <w:uiPriority w:val="99"/>
+    <w:semiHidden/>
+    <w:unhideWhenUsed/>
+    <w:tblPr>
+      <w:tblInd w:w="0" w:type="dxa"/>
+      <w:tblCellMar>
+        <w:top w:w="0" w:type="dxa"/>
+        <w:left w:w="108" w:type="dxa"/>
+        <w:bottom w:w="0" w:type="dxa"/>
+        <w:right w:w="108" w:type="dxa"/>
+      </w:tblCellMar>
+    </w:tblPr>
+  </w:style>
+  <w:style w:type="numbering" w:default="1" w:styleId="NoList">
+    <w:name w:val="No List"/>
+    <w:uiPriority w:val="99"/>
+    <w:semiHidden/>
+    <w:unhideWhenUsed/>
+  </w:style>
+  <w:style w:type="paragraph" w:styleId="TOC2">
+    <w:name w:val="toc 2"/>
+    <w:basedOn w:val="Normal"/>
+    <w:next w:val="Normal"/>
+    <w:uiPriority w:val="39"/>
+    <w:pPr>
+      <w:tabs>
+        <w:tab w:val="right" w:pos="9029"/>
+      </w:tabs>
+      <w:spacing w:before="240"/>
+      <w:ind w:left="240"/>
+    </w:pPr>
+    <w:rPr>
+      <w:rFonts w:ascii="Times New Roman" w:hAnsi="Times New Roman"/>
+      <w:b/>
+    </w:rPr>
+  </w:style>
+  <w:style w:type="paragraph" w:styleId="TOC1">
+    <w:name w:val="toc 1"/>
+    <w:basedOn w:val="Normal"/>
+    <w:next w:val="Normal"/>
+    <w:uiPriority w:val="39"/>
+    <w:pPr>
+      <w:tabs>
+        <w:tab w:val="right" w:pos="9029"/>
+      </w:tabs>
+      <w:spacing w:before="360"/>
+    </w:pPr>
+    <w:rPr>
+      <w:b/>
+      <w:caps/>
+    </w:rPr>
+  </w:style>
+  <w:style w:type="paragraph" w:styleId="Index7">
+    <w:name w:val="index 7"/>
+    <w:basedOn w:val="Normal"/>
+    <w:next w:val="Normal"/>
+    <w:semiHidden/>
+    <w:pPr>
+      <w:ind w:left="2160"/>
+    </w:pPr>
+  </w:style>
+  <w:style w:type="paragraph" w:styleId="Index6">
+    <w:name w:val="index 6"/>
+    <w:basedOn w:val="Normal"/>
+    <w:next w:val="Normal"/>
+    <w:semiHidden/>
+    <w:pPr>
+      <w:ind w:left="1800"/>
+    </w:pPr>
+  </w:style>
+  <w:style w:type="paragraph" w:styleId="Index5">
+    <w:name w:val="index 5"/>
+    <w:basedOn w:val="Normal"/>
+    <w:next w:val="Normal"/>
+    <w:semiHidden/>
+    <w:pPr>
+      <w:ind w:left="1440"/>
+    </w:pPr>
+  </w:style>
+  <w:style w:type="paragraph" w:styleId="Index4">
+    <w:name w:val="index 4"/>
+    <w:basedOn w:val="Normal"/>
+    <w:next w:val="Normal"/>
+    <w:semiHidden/>
+    <w:pPr>
+      <w:ind w:left="1080"/>
+    </w:pPr>
+  </w:style>
+  <w:style w:type="paragraph" w:styleId="Index3">
+    <w:name w:val="index 3"/>
+    <w:basedOn w:val="Normal"/>
+    <w:next w:val="Normal"/>
+    <w:semiHidden/>
+    <w:pPr>
+      <w:ind w:left="720"/>
+    </w:pPr>
+  </w:style>
+  <w:style w:type="paragraph" w:styleId="Index2">
+    <w:name w:val="index 2"/>
+    <w:basedOn w:val="Normal"/>
+    <w:next w:val="Normal"/>
+    <w:semiHidden/>
+    <w:pPr>
+      <w:ind w:left="360"/>
+    </w:pPr>
+  </w:style>
+  <w:style w:type="paragraph" w:styleId="Index1">
+    <w:name w:val="index 1"/>
+    <w:basedOn w:val="Normal"/>
+    <w:next w:val="Normal"/>
+    <w:semiHidden/>
+  </w:style>
+  <w:style w:type="paragraph" w:styleId="IndexHeading">
+    <w:name w:val="index heading"/>
+    <w:basedOn w:val="Normal"/>
+    <w:next w:val="Normal"/>
+    <w:semiHidden/>
+  </w:style>
+  <w:style w:type="paragraph" w:styleId="Footer">
+    <w:name w:val="footer"/>
+    <w:basedOn w:val="Normal"/>
+    <w:pPr>
+      <w:pBdr>
+        <w:top w:val="single" w:sz="18" w:space="3" w:color="auto"/>
+      </w:pBdr>
+      <w:tabs>
+        <w:tab w:val="left" w:pos="360"/>
+        <w:tab w:val="right" w:pos="8820"/>
+      </w:tabs>
+      <w:spacing w:before="60"/>
+    </w:pPr>
+    <w:rPr>
+      <w:b/>
+      <w:i/>
+      <w:caps/>
+    </w:rPr>
+  </w:style>
+  <w:style w:type="paragraph" w:styleId="Header">
+    <w:name w:val="header"/>
+    <w:basedOn w:val="Normal"/>
+    <w:pPr>
+      <w:pBdr>
+        <w:bottom w:val="single" w:sz="18" w:space="3" w:color="auto"/>
+      </w:pBdr>
+      <w:tabs>
+        <w:tab w:val="left" w:pos="360"/>
+        <w:tab w:val="right" w:pos="8827"/>
+      </w:tabs>
+      <w:spacing w:before="60" w:after="60"/>
+    </w:pPr>
+    <w:rPr>
+      <w:b/>
+      <w:i/>
+      <w:caps/>
+    </w:rPr>
+  </w:style>
+  <w:style w:type="paragraph" w:styleId="FootnoteText">
+    <w:name w:val="footnote text"/>
+    <w:basedOn w:val="Normal"/>
+    <w:next w:val="Normal"/>
+    <w:semiHidden/>
+  </w:style>
+  <w:style w:type="paragraph" w:styleId="NormalIndent">
+    <w:name w:val="Normal Indent"/>
+    <w:basedOn w:val="Normal"/>
+    <w:next w:val="Normal"/>
+    <w:pPr>
+      <w:ind w:left="720"/>
+    </w:pPr>
+  </w:style>
+  <w:style w:type="paragraph" w:customStyle="1" w:styleId="Body-list">
+    <w:name w:val="Body-list"/>
+    <w:basedOn w:val="Normal"/>
+    <w:pPr>
+      <w:numPr>
+        <w:numId w:val="2"/>
+      </w:numPr>
+      <w:tabs>
+        <w:tab w:val="left" w:pos="4320"/>
+      </w:tabs>
+      <w:spacing w:after="120"/>
+      <w:jc w:val="both"/>
+    </w:pPr>
+  </w:style>
+  <w:style w:type="paragraph" w:customStyle="1" w:styleId="Super-title">
+    <w:name w:val="Super-title"/>
+    <w:basedOn w:val="Normal"/>
+    <w:pPr>
+      <w:spacing w:before="240"/>
+      <w:jc w:val="right"/>
+    </w:pPr>
+    <w:rPr>
+      <w:b/>
+      <w:sz w:val="28"/>
+      <w:lang w:val="en-US"/>
+    </w:rPr>
+  </w:style>
+  <w:style w:type="paragraph" w:styleId="Title">
+    <w:name w:val="Title"/>
+    <w:basedOn w:val="Normal"/>
+    <w:qFormat/>
+    <w:pPr>
+      <w:spacing w:before="480"/>
+      <w:jc w:val="right"/>
+    </w:pPr>
+    <w:rPr>
+      <w:b/>
+      <w:sz w:val="72"/>
+      <w:lang w:val="en-US"/>
+    </w:rPr>
+  </w:style>
+  <w:style w:type="paragraph" w:customStyle="1" w:styleId="ByLine">
+    <w:name w:val="ByLine"/>
+    <w:basedOn w:val="Title"/>
+    <w:pPr>
+      <w:spacing w:after="1440"/>
+    </w:pPr>
+    <w:rPr>
+      <w:sz w:val="28"/>
+    </w:rPr>
+  </w:style>
+  <w:style w:type="paragraph" w:customStyle="1" w:styleId="Body">
+    <w:name w:val="Body"/>
+    <w:basedOn w:val="Normal"/>
+    <w:pPr>
+      <w:spacing w:after="120"/>
+      <w:jc w:val="both"/>
+    </w:pPr>
+  </w:style>
+  <w:style w:type="paragraph" w:customStyle="1" w:styleId="Body-list2">
+    <w:name w:val="Body-list2"/>
+    <w:basedOn w:val="Body-list"/>
+    <w:pPr>
+      <w:numPr>
+        <w:numId w:val="3"/>
+      </w:numPr>
+      <w:tabs>
+        <w:tab w:val="clear" w:pos="720"/>
+        <w:tab w:val="clear" w:pos="4320"/>
+        <w:tab w:val="left" w:pos="2160"/>
+      </w:tabs>
+      <w:ind w:left="2160"/>
+    </w:pPr>
+  </w:style>
+  <w:style w:type="paragraph" w:customStyle="1" w:styleId="Appdx-head3">
+    <w:name w:val="Appdx-head3"/>
+    <w:basedOn w:val="Normal"/>
+    <w:pPr>
+      <w:tabs>
+        <w:tab w:val="left" w:pos="1440"/>
+      </w:tabs>
+      <w:spacing w:before="240"/>
+      <w:ind w:left="1440" w:hanging="720"/>
+    </w:pPr>
+  </w:style>
+  <w:style w:type="paragraph" w:customStyle="1" w:styleId="Appdx-head2">
+    <w:name w:val="Appdx-head2"/>
+    <w:basedOn w:val="Normal"/>
+    <w:pPr>
+      <w:keepNext/>
+      <w:spacing w:before="360" w:after="60"/>
+    </w:pPr>
+    <w:rPr>
+      <w:b/>
+    </w:rPr>
+  </w:style>
+  <w:style w:type="paragraph" w:customStyle="1" w:styleId="Appdx-head1">
+    <w:name w:val="Appdx-head1"/>
+    <w:basedOn w:val="Normal"/>
+    <w:pPr>
+      <w:keepNext/>
+      <w:spacing w:after="60"/>
+      <w:ind w:left="3326" w:hanging="3326"/>
+    </w:pPr>
+    <w:rPr>
+      <w:b/>
+      <w:sz w:val="36"/>
+    </w:rPr>
+  </w:style>
+  <w:style w:type="paragraph" w:customStyle="1" w:styleId="Appdx-body">
+    <w:name w:val="Appdx-body"/>
+    <w:basedOn w:val="Appdx-head3"/>
+    <w:pPr>
+      <w:spacing w:before="180"/>
+      <w:ind w:left="720" w:firstLine="0"/>
+    </w:pPr>
+  </w:style>
+  <w:style w:type="paragraph" w:styleId="BodyText">
+    <w:name w:val="Body Text"/>
+    <w:basedOn w:val="Normal"/>
+    <w:pPr>
+      <w:tabs>
+        <w:tab w:val="left" w:pos="864"/>
+      </w:tabs>
+      <w:spacing w:after="80"/>
+      <w:ind w:left="1440"/>
+    </w:pPr>
+    <w:rPr>
+      <w:rFonts w:ascii="Times New Roman" w:hAnsi="Times New Roman"/>
+      <w:lang w:val="en-US"/>
+    </w:rPr>
+  </w:style>
+  <w:style w:type="paragraph" w:styleId="List">
+    <w:name w:val="List"/>
+    <w:basedOn w:val="BodyText"/>
+    <w:pPr>
+      <w:tabs>
+        <w:tab w:val="clear" w:pos="864"/>
+        <w:tab w:val="left" w:pos="2160"/>
+      </w:tabs>
+      <w:ind w:left="2160" w:hanging="720"/>
+    </w:pPr>
+  </w:style>
+  <w:style w:type="paragraph" w:styleId="List2">
+    <w:name w:val="List 2"/>
+    <w:basedOn w:val="List"/>
+    <w:pPr>
+      <w:ind w:left="2880"/>
+    </w:pPr>
+  </w:style>
+  <w:style w:type="paragraph" w:customStyle="1" w:styleId="DetailList">
+    <w:name w:val="Detail List"/>
+    <w:basedOn w:val="Normal"/>
+    <w:pPr>
+      <w:numPr>
+        <w:numId w:val="6"/>
+      </w:numPr>
+      <w:spacing w:after="120"/>
+      <w:jc w:val="both"/>
+    </w:pPr>
+    <w:rPr>
+      <w:color w:val="000000"/>
+      <w:lang w:val="en-US"/>
+    </w:rPr>
+  </w:style>
+  <w:style w:type="paragraph" w:customStyle="1" w:styleId="detail">
+    <w:name w:val="detail"/>
+    <w:basedOn w:val="Normal"/>
+    <w:pPr>
+      <w:spacing w:before="120"/>
+      <w:ind w:left="1800"/>
+      <w:jc w:val="both"/>
+    </w:pPr>
+    <w:rPr>
+      <w:rFonts w:ascii="Palatino" w:hAnsi="Palatino"/>
+      <w:color w:val="000000"/>
+      <w:lang w:val="en-US"/>
+    </w:rPr>
+  </w:style>
+  <w:style w:type="paragraph" w:customStyle="1" w:styleId="heading31">
+    <w:name w:val="heading 3.1"/>
+    <w:basedOn w:val="Heading3"/>
+    <w:pPr>
+      <w:numPr>
+        <w:ilvl w:val="0"/>
+        <w:numId w:val="0"/>
+      </w:numPr>
+      <w:tabs>
+        <w:tab w:val="right" w:pos="6480"/>
+      </w:tabs>
+      <w:ind w:left="2160" w:hanging="720"/>
+      <w:outlineLvl w:val="9"/>
+    </w:pPr>
+  </w:style>
+  <w:style w:type="paragraph" w:customStyle="1" w:styleId="heading15">
+    <w:name w:val="heading 15"/>
+    <w:basedOn w:val="Heading3"/>
+    <w:pPr>
+      <w:keepNext w:val="0"/>
+      <w:numPr>
+        <w:ilvl w:val="0"/>
+        <w:numId w:val="0"/>
+      </w:numPr>
+      <w:spacing w:after="240"/>
+      <w:jc w:val="center"/>
+      <w:outlineLvl w:val="9"/>
+    </w:pPr>
+    <w:rPr>
+      <w:i/>
+      <w:u w:val="single"/>
+    </w:rPr>
+  </w:style>
+  <w:style w:type="paragraph" w:styleId="TOC3">
+    <w:name w:val="toc 3"/>
+    <w:basedOn w:val="Normal"/>
+    <w:next w:val="Normal"/>
+    <w:semiHidden/>
+    <w:pPr>
+      <w:tabs>
+        <w:tab w:val="right" w:pos="9029"/>
+      </w:tabs>
+      <w:ind w:left="480"/>
+    </w:pPr>
+    <w:rPr>
+      <w:rFonts w:ascii="Times New Roman" w:hAnsi="Times New Roman"/>
+    </w:rPr>
+  </w:style>
+  <w:style w:type="paragraph" w:styleId="TOC4">
+    <w:name w:val="toc 4"/>
+    <w:basedOn w:val="Normal"/>
+    <w:next w:val="Normal"/>
+    <w:semiHidden/>
+    <w:pPr>
+      <w:tabs>
+        <w:tab w:val="right" w:pos="9029"/>
+      </w:tabs>
+      <w:ind w:left="720"/>
+    </w:pPr>
+    <w:rPr>
+      <w:rFonts w:ascii="Times New Roman" w:hAnsi="Times New Roman"/>
+    </w:rPr>
+  </w:style>
+  <w:style w:type="paragraph" w:styleId="TOC5">
+    <w:name w:val="toc 5"/>
+    <w:basedOn w:val="Normal"/>
+    <w:next w:val="Normal"/>
+    <w:semiHidden/>
+    <w:pPr>
+      <w:tabs>
+        <w:tab w:val="right" w:pos="9029"/>
+      </w:tabs>
+      <w:ind w:left="960"/>
+    </w:pPr>
+    <w:rPr>
+      <w:rFonts w:ascii="Times New Roman" w:hAnsi="Times New Roman"/>
+    </w:rPr>
+  </w:style>
+  <w:style w:type="paragraph" w:styleId="TOC6">
+    <w:name w:val="toc 6"/>
+    <w:basedOn w:val="Normal"/>
+    <w:next w:val="Normal"/>
+    <w:semiHidden/>
+    <w:pPr>
+      <w:tabs>
+        <w:tab w:val="right" w:pos="9029"/>
+      </w:tabs>
+      <w:ind w:left="1200"/>
+    </w:pPr>
+    <w:rPr>
+      <w:rFonts w:ascii="Times New Roman" w:hAnsi="Times New Roman"/>
+    </w:rPr>
+  </w:style>
+  <w:style w:type="paragraph" w:styleId="TOC7">
+    <w:name w:val="toc 7"/>
+    <w:basedOn w:val="Normal"/>
+    <w:next w:val="Normal"/>
+    <w:semiHidden/>
+    <w:pPr>
+      <w:tabs>
+        <w:tab w:val="right" w:pos="9029"/>
+      </w:tabs>
+      <w:ind w:left="1440"/>
+    </w:pPr>
+    <w:rPr>
+      <w:rFonts w:ascii="Times New Roman" w:hAnsi="Times New Roman"/>
+    </w:rPr>
+  </w:style>
+  <w:style w:type="paragraph" w:styleId="TOC8">
+    <w:name w:val="toc 8"/>
+    <w:basedOn w:val="Normal"/>
+    <w:next w:val="Normal"/>
+    <w:semiHidden/>
+    <w:pPr>
+      <w:tabs>
+        <w:tab w:val="right" w:pos="9029"/>
+      </w:tabs>
+      <w:ind w:left="1680"/>
+    </w:pPr>
+    <w:rPr>
+      <w:rFonts w:ascii="Times New Roman" w:hAnsi="Times New Roman"/>
+    </w:rPr>
+  </w:style>
+  <w:style w:type="paragraph" w:styleId="TOC9">
+    <w:name w:val="toc 9"/>
+    <w:basedOn w:val="Normal"/>
+    <w:next w:val="Normal"/>
+    <w:semiHidden/>
+    <w:pPr>
+      <w:tabs>
+        <w:tab w:val="right" w:pos="9029"/>
+      </w:tabs>
+      <w:ind w:left="1920"/>
+    </w:pPr>
+    <w:rPr>
+      <w:rFonts w:ascii="Times New Roman" w:hAnsi="Times New Roman"/>
+    </w:rPr>
+  </w:style>
+  <w:style w:type="paragraph" w:customStyle="1" w:styleId="List20">
+    <w:name w:val="List2"/>
+    <w:basedOn w:val="List"/>
+    <w:pPr>
+      <w:widowControl w:val="0"/>
+      <w:tabs>
+        <w:tab w:val="clear" w:pos="2160"/>
+        <w:tab w:val="left" w:pos="3600"/>
+      </w:tabs>
+      <w:spacing w:before="115" w:after="0"/>
+      <w:ind w:left="4320" w:hanging="360"/>
+    </w:pPr>
+  </w:style>
+  <w:style w:type="paragraph" w:customStyle="1" w:styleId="PageNumber1">
+    <w:name w:val="Page Number1"/>
+    <w:basedOn w:val="Normal"/>
+    <w:pPr>
+      <w:tabs>
+        <w:tab w:val="left" w:pos="720"/>
+        <w:tab w:val="left" w:pos="1440"/>
+        <w:tab w:val="left" w:pos="2160"/>
+        <w:tab w:val="left" w:pos="2880"/>
+        <w:tab w:val="left" w:pos="3600"/>
+        <w:tab w:val="left" w:pos="4320"/>
+        <w:tab w:val="left" w:pos="5040"/>
+        <w:tab w:val="left" w:pos="5760"/>
+        <w:tab w:val="left" w:pos="6480"/>
+        <w:tab w:val="left" w:pos="7200"/>
+        <w:tab w:val="left" w:pos="7920"/>
+        <w:tab w:val="left" w:pos="8640"/>
+      </w:tabs>
+    </w:pPr>
+    <w:rPr>
+      <w:rFonts w:ascii="Tms Rmn" w:hAnsi="Tms Rmn"/>
+      <w:noProof/>
+      <w:lang w:val="en-US"/>
+    </w:rPr>
+  </w:style>
+  <w:style w:type="paragraph" w:customStyle="1" w:styleId="Footer1">
+    <w:name w:val="Footer1"/>
+    <w:basedOn w:val="Normal"/>
+    <w:pPr>
+      <w:tabs>
+        <w:tab w:val="left" w:pos="4320"/>
+        <w:tab w:val="left" w:pos="8640"/>
+      </w:tabs>
+    </w:pPr>
+    <w:rPr>
+      <w:rFonts w:ascii="Tms Rmn" w:hAnsi="Tms Rmn"/>
+      <w:noProof/>
+      <w:lang w:val="en-US"/>
+    </w:rPr>
+  </w:style>
+  <w:style w:type="paragraph" w:customStyle="1" w:styleId="Header1">
+    <w:name w:val="Header1"/>
+    <w:basedOn w:val="Normal"/>
+    <w:pPr>
+      <w:tabs>
+        <w:tab w:val="left" w:pos="4320"/>
+        <w:tab w:val="left" w:pos="8640"/>
+      </w:tabs>
+    </w:pPr>
+    <w:rPr>
+      <w:rFonts w:ascii="Tms Rmn" w:hAnsi="Tms Rmn"/>
+      <w:noProof/>
+      <w:lang w:val="en-US"/>
+    </w:rPr>
+  </w:style>
+  <w:style w:type="paragraph" w:customStyle="1" w:styleId="FootnoteReference1">
+    <w:name w:val="Footnote Reference1"/>
+    <w:basedOn w:val="Normal"/>
+    <w:pPr>
+      <w:tabs>
+        <w:tab w:val="left" w:pos="720"/>
+        <w:tab w:val="left" w:pos="1440"/>
+        <w:tab w:val="left" w:pos="2160"/>
+        <w:tab w:val="left" w:pos="2880"/>
+        <w:tab w:val="left" w:pos="3600"/>
+        <w:tab w:val="left" w:pos="4320"/>
+        <w:tab w:val="left" w:pos="5040"/>
+        <w:tab w:val="left" w:pos="5760"/>
+        <w:tab w:val="left" w:pos="6480"/>
+        <w:tab w:val="left" w:pos="7200"/>
+        <w:tab w:val="left" w:pos="7920"/>
+        <w:tab w:val="left" w:pos="8640"/>
+      </w:tabs>
+    </w:pPr>
+    <w:rPr>
+      <w:rFonts w:ascii="Tms Rmn" w:hAnsi="Tms Rmn"/>
+      <w:noProof/>
+      <w:position w:val="5"/>
+      <w:sz w:val="18"/>
+      <w:lang w:val="en-US"/>
+    </w:rPr>
+  </w:style>
+  <w:style w:type="paragraph" w:customStyle="1" w:styleId="FootnoteText1">
+    <w:name w:val="Footnote Text1"/>
+    <w:basedOn w:val="Normal"/>
+    <w:pPr>
+      <w:tabs>
+        <w:tab w:val="left" w:pos="720"/>
+        <w:tab w:val="left" w:pos="1440"/>
+        <w:tab w:val="left" w:pos="2160"/>
+        <w:tab w:val="left" w:pos="2880"/>
+        <w:tab w:val="left" w:pos="3600"/>
+        <w:tab w:val="left" w:pos="4320"/>
+        <w:tab w:val="left" w:pos="5040"/>
+        <w:tab w:val="left" w:pos="5760"/>
+        <w:tab w:val="left" w:pos="6480"/>
+        <w:tab w:val="left" w:pos="7200"/>
+        <w:tab w:val="left" w:pos="7920"/>
+        <w:tab w:val="left" w:pos="8640"/>
+      </w:tabs>
+    </w:pPr>
+    <w:rPr>
+      <w:rFonts w:ascii="Tms Rmn" w:hAnsi="Tms Rmn"/>
+      <w:noProof/>
+      <w:lang w:val="en-US"/>
+    </w:rPr>
+  </w:style>
+  <w:style w:type="table" w:styleId="TableGrid">
+    <w:name w:val="Table Grid"/>
+    <w:basedOn w:val="TableNormal"/>
+    <w:rsid w:val="00814AD3"/>
+    <w:tblPr>
+      <w:tblBorders>
+        <w:top w:val="single" w:sz="4" w:space="0" w:color="auto"/>
+        <w:left w:val="single" w:sz="4" w:space="0" w:color="auto"/>
+        <w:bottom w:val="single" w:sz="4" w:space="0" w:color="auto"/>
+        <w:right w:val="single" w:sz="4" w:space="0" w:color="auto"/>
+        <w:insideH w:val="single" w:sz="4" w:space="0" w:color="auto"/>
+        <w:insideV w:val="single" w:sz="4" w:space="0" w:color="auto"/>
+      </w:tblBorders>
+    </w:tblPr>
+  </w:style>
+  <w:style w:type="paragraph" w:styleId="ListParagraph">
+    <w:name w:val="List Paragraph"/>
+    <w:basedOn w:val="Normal"/>
+    <w:uiPriority w:val="34"/>
+    <w:qFormat/>
+    <w:rsid w:val="00693260"/>
+    <w:pPr>
+      <w:ind w:left="720"/>
+    </w:pPr>
+  </w:style>
+  <w:style w:type="paragraph" w:styleId="BalloonText">
+    <w:name w:val="Balloon Text"/>
+    <w:basedOn w:val="Normal"/>
+    <w:link w:val="BalloonTextChar"/>
+    <w:rsid w:val="003720DA"/>
+    <w:rPr>
+      <w:rFonts w:ascii="Segoe UI" w:hAnsi="Segoe UI" w:cs="Segoe UI"/>
+      <w:sz w:val="18"/>
+      <w:szCs w:val="18"/>
+    </w:rPr>
+  </w:style>
+  <w:style w:type="character" w:customStyle="1" w:styleId="BalloonTextChar">
+    <w:name w:val="Balloon Text Char"/>
+    <w:link w:val="BalloonText"/>
+    <w:rsid w:val="003720DA"/>
+    <w:rPr>
+      <w:rFonts w:ascii="Segoe UI" w:hAnsi="Segoe UI" w:cs="Segoe UI"/>
+      <w:sz w:val="18"/>
+      <w:szCs w:val="18"/>
+      <w:lang w:val="en-GB"/>
+    </w:rPr>
+  </w:style>
+</w:styles>
+</file>
+
+<file path=word/stylesWithEffects.xml><?xml version="1.0" encoding="utf-8"?>
+<w:styles xmlns:wpc="http://schemas.microsoft.com/office/word/2010/wordprocessingCanvas" xmlns:mc="http://schemas.openxmlformats.org/markup-compatibility/2006" xmlns:o="urn:schemas-microsoft-com:office:office" xmlns:r="http://schemas.openxmlformats.org/officeDocument/2006/relationships" xmlns:m="http://schemas.openxmlformats.org/officeDocument/2006/math" xmlns:v="urn:schemas-microsoft-com:vml" xmlns:wp14="http://schemas.microsoft.com/office/word/2010/wordprocessingDrawing" xmlns:wp="http://schemas.openxmlformats.org/drawingml/2006/wordprocessingDrawing" xmlns:w10="urn:schemas-microsoft-com:office:word" xmlns:w="http://schemas.openxmlformats.org/wordprocessingml/2006/main" xmlns:w14="http://schemas.microsoft.com/office/word/2010/wordml" xmlns:wpg="http://schemas.microsoft.com/office/word/2010/wordprocessingGroup" xmlns:wpi="http://schemas.microsoft.com/office/word/2010/wordprocessingInk" xmlns:wne="http://schemas.microsoft.com/office/word/2006/wordml" xmlns:wps="http://schemas.microsoft.com/office/word/2010/wordprocessingShape" mc:Ignorable="w14 wp14">
+  <w:docDefaults>
+    <w:rPrDefault>
+      <w:rPr>
+        <w:rFonts w:ascii="Times" w:eastAsia="Times New Roman" w:hAnsi="Times" w:cs="Times New Roman"/>
+        <w:lang w:val="en-US" w:eastAsia="ja-JP" w:bidi="ar-SA"/>
+      </w:rPr>
+    </w:rPrDefault>
+    <w:pPrDefault/>
+  </w:docDefaults>
+  <w:latentStyles w:defLockedState="0" w:defUIPriority="0" w:defSemiHidden="1" w:defUnhideWhenUsed="1" w:defQFormat="0" w:count="267">
+    <w:lsdException w:name="Normal" w:semiHidden="0" w:unhideWhenUsed="0" w:qFormat="1"/>
+    <w:lsdException w:name="heading 1" w:semiHidden="0" w:unhideWhenUsed="0" w:qFormat="1"/>
+    <w:lsdException w:name="heading 2" w:semiHidden="0" w:unhideWhenUsed="0" w:qFormat="1"/>
+    <w:lsdException w:name="heading 3" w:qFormat="1"/>
+    <w:lsdException w:name="heading 4" w:qFormat="1"/>
+    <w:lsdException w:name="heading 5" w:qFormat="1"/>
+    <w:lsdException w:name="heading 6" w:qFormat="1"/>
+    <w:lsdException w:name="heading 7" w:qFormat="1"/>
+    <w:lsdException w:name="heading 8" w:qFormat="1"/>
+    <w:lsdException w:name="heading 9" w:qFormat="1"/>
+    <w:lsdException w:name="toc 1" w:uiPriority="39"/>
+    <w:lsdException w:name="toc 2" w:uiPriority="39"/>
+    <w:lsdException w:name="caption" w:qFormat="1"/>
+    <w:lsdException w:name="macro" w:semiHidden="0" w:unhideWhenUsed="0"/>
+    <w:lsdException w:name="List Bullet" w:semiHidden="0" w:unhideWhenUsed="0"/>
+    <w:lsdException w:name="List Number" w:semiHidden="0" w:unhideWhenUsed="0"/>
+    <w:lsdException w:name="Title" w:semiHidden="0" w:unhideWhenUsed="0" w:qFormat="1"/>
+    <w:lsdException w:name="List Continue 3" w:semiHidden="0" w:unhideWhenUsed="0"/>
+    <w:lsdException w:name="List Continue 4" w:semiHidden="0" w:unhideWhenUsed="0"/>
+    <w:lsdException w:name="List Continue 5" w:semiHidden="0" w:unhideWhenUsed="0"/>
+    <w:lsdException w:name="Message Header" w:semiHidden="0" w:unhideWhenUsed="0"/>
+    <w:lsdException w:name="Subtitle" w:semiHidden="0" w:unhideWhenUsed="0" w:qFormat="1"/>
+    <w:lsdException w:name="Strong" w:semiHidden="0" w:unhideWhenUsed="0" w:qFormat="1"/>
+    <w:lsdException w:name="Emphasis" w:semiHidden="0" w:unhideWhenUsed="0" w:qFormat="1"/>
+    <w:lsdException w:name="Table Web 3" w:semiHidden="0" w:unhideWhenUsed="0"/>
+    <w:lsdException w:name="Balloon Text" w:semiHidden="0" w:unhideWhenUsed="0"/>
+    <w:lsdException w:name="Table Grid" w:semiHidden="0" w:unhideWhenUsed="0"/>
+    <w:lsdException w:name="Table Theme" w:semiHidden="0" w:unhideWhenUsed="0"/>
+    <w:lsdException w:name="Placeholder Text" w:uiPriority="99" w:unhideWhenUsed="0"/>
+    <w:lsdException w:name="No Spacing" w:semiHidden="0" w:uiPriority="1" w:unhideWhenUsed="0" w:qFormat="1"/>
+    <w:lsdException w:name="Light Shading" w:semiHidden="0" w:uiPriority="60" w:unhideWhenUsed="0"/>
+    <w:lsdException w:name="Light List" w:semiHidden="0" w:uiPriority="61" w:unhideWhenUsed="0"/>
+    <w:lsdException w:name="Light Grid" w:semiHidden="0" w:uiPriority="62" w:unhideWhenUsed="0"/>
+    <w:lsdException w:name="Medium Shading 1" w:semiHidden="0" w:uiPriority="63" w:unhideWhenUsed="0"/>
+    <w:lsdException w:name="Medium Shading 2" w:semiHidden="0" w:uiPriority="64" w:unhideWhenUsed="0"/>
+    <w:lsdException w:name="Medium List 1" w:semiHidden="0" w:uiPriority="65" w:unhideWhenUsed="0"/>
+    <w:lsdException w:name="Medium List 2" w:semiHidden="0" w:uiPriority="66" w:unhideWhenUsed="0"/>
+    <w:lsdException w:name="Medium Grid 1" w:semiHidden="0" w:uiPriority="67" w:unhideWhenUsed="0"/>
+    <w:lsdException w:name="Medium Grid 2" w:semiHidden="0" w:uiPriority="68" w:unhideWhenUsed="0"/>
+    <w:lsdException w:name="Medium Grid 3" w:semiHidden="0" w:uiPriority="69" w:unhideWhenUsed="0"/>
+    <w:lsdException w:name="Dark List" w:semiHidden="0" w:uiPriority="70" w:unhideWhenUsed="0"/>
+    <w:lsdException w:name="Colorful Shading" w:semiHidden="0" w:uiPriority="71" w:unhideWhenUsed="0"/>
+    <w:lsdException w:name="Colorful List" w:semiHidden="0" w:uiPriority="72" w:unhideWhenUsed="0"/>
+    <w:lsdException w:name="Colorful Grid" w:semiHidden="0" w:uiPriority="73" w:unhideWhenUsed="0"/>
+    <w:lsdException w:name="Light Shading Accent 1" w:semiHidden="0" w:uiPriority="60" w:unhideWhenUsed="0"/>
+    <w:lsdException w:name="Light List Accent 1" w:semiHidden="0" w:uiPriority="61" w:unhideWhenUsed="0"/>
+    <w:lsdException w:name="Light Grid Accent 1" w:semiHidden="0" w:uiPriority="62" w:unhideWhenUsed="0"/>
+    <w:lsdException w:name="Medium Shading 1 Accent 1" w:semiHidden="0" w:uiPriority="63" w:unhideWhenUsed="0"/>
+    <w:lsdException w:name="Medium Shading 2 Accent 1" w:semiHidden="0" w:uiPriority="64" w:unhideWhenUsed="0"/>
+    <w:lsdException w:name="Medium List 1 Accent 1" w:semiHidden="0" w:uiPriority="65" w:unhideWhenUsed="0"/>
+    <w:lsdException w:name="Revision" w:uiPriority="99" w:unhideWhenUsed="0"/>
+    <w:lsdException w:name="List Paragraph" w:semiHidden="0" w:uiPriority="34" w:unhideWhenUsed="0" w:qFormat="1"/>
+    <w:lsdException w:name="Quote" w:semiHidden="0" w:uiPriority="29" w:unhideWhenUsed="0" w:qFormat="1"/>
+    <w:lsdException w:name="Intense Quote" w:semiHidden="0" w:uiPriority="30" w:unhideWhenUsed="0" w:qFormat="1"/>
+    <w:lsdException w:name="Medium List 2 Accent 1" w:semiHidden="0" w:uiPriority="66" w:unhideWhenUsed="0"/>
+    <w:lsdException w:name="Medium Grid 1 Accent 1" w:semiHidden="0" w:uiPriority="67" w:unhideWhenUsed="0"/>
+    <w:lsdException w:name="Medium Grid 2 Accent 1" w:semiHidden="0" w:uiPriority="68" w:unhideWhenUsed="0"/>
+    <w:lsdException w:name="Medium Grid 3 Accent 1" w:semiHidden="0" w:uiPriority="69" w:unhideWhenUsed="0"/>
+    <w:lsdException w:name="Dark List Accent 1" w:semiHidden="0" w:uiPriority="70" w:unhideWhenUsed="0"/>
+    <w:lsdException w:name="Colorful Shading Accent 1" w:semiHidden="0" w:uiPriority="71" w:unhideWhenUsed="0"/>
+    <w:lsdException w:name="Colorful List Accent 1" w:semiHidden="0" w:uiPriority="72" w:unhideWhenUsed="0"/>
+    <w:lsdException w:name="Colorful Grid Accent 1" w:semiHidden="0" w:uiPriority="73" w:unhideWhenUsed="0"/>
+    <w:lsdException w:name="Light Shading Accent 2" w:semiHidden="0" w:uiPriority="60" w:unhideWhenUsed="0"/>
+    <w:lsdException w:name="Light List Accent 2" w:semiHidden="0" w:uiPriority="61" w:unhideWhenUsed="0"/>
+    <w:lsdException w:name="Light Grid Accent 2" w:semiHidden="0" w:uiPriority="62" w:unhideWhenUsed="0"/>
+    <w:lsdException w:name="Medium Shading 1 Accent 2" w:semiHidden="0" w:uiPriority="63" w:unhideWhenUsed="0"/>
+    <w:lsdException w:name="Medium Shading 2 Accent 2" w:semiHidden="0" w:uiPriority="64" w:unhideWhenUsed="0"/>
+    <w:lsdException w:name="Medium List 1 Accent 2" w:semiHidden="0" w:uiPriority="65" w:unhideWhenUsed="0"/>
+    <w:lsdException w:name="Medium List 2 Accent 2" w:semiHidden="0" w:uiPriority="66" w:unhideWhenUsed="0"/>
+    <w:lsdException w:name="Medium Grid 1 Accent 2" w:semiHidden="0" w:uiPriority="67" w:unhideWhenUsed="0"/>
+    <w:lsdException w:name="Medium Grid 2 Accent 2" w:semiHidden="0" w:uiPriority="68" w:unhideWhenUsed="0"/>
+    <w:lsdException w:name="Medium Grid 3 Accent 2" w:semiHidden="0" w:uiPriority="69" w:unhideWhenUsed="0"/>
+    <w:lsdException w:name="Dark List Accent 2" w:semiHidden="0" w:uiPriority="70" w:unhideWhenUsed="0"/>
+    <w:lsdException w:name="Colorful Shading Accent 2" w:semiHidden="0" w:uiPriority="71" w:unhideWhenUsed="0"/>
+    <w:lsdException w:name="Colorful List Accent 2" w:semiHidden="0" w:uiPriority="72" w:unhideWhenUsed="0"/>
+    <w:lsdException w:name="Colorful Grid Accent 2" w:semiHidden="0" w:uiPriority="73" w:unhideWhenUsed="0"/>
+    <w:lsdException w:name="Light Shading Accent 3" w:semiHidden="0" w:uiPriority="60" w:unhideWhenUsed="0"/>
+    <w:lsdException w:name="Light List Accent 3" w:semiHidden="0" w:uiPriority="61" w:unhideWhenUsed="0"/>
+    <w:lsdException w:name="Light Grid Accent 3" w:semiHidden="0" w:uiPriority="62" w:unhideWhenUsed="0"/>
+    <w:lsdException w:name="Medium Shading 1 Accent 3" w:semiHidden="0" w:uiPriority="63" w:unhideWhenUsed="0"/>
+    <w:lsdException w:name="Medium Shading 2 Accent 3" w:semiHidden="0" w:uiPriority="64" w:unhideWhenUsed="0"/>
+    <w:lsdException w:name="Medium List 1 Accent 3" w:semiHidden="0" w:uiPriority="65" w:unhideWhenUsed="0"/>
+    <w:lsdException w:name="Medium List 2 Accent 3" w:semiHidden="0" w:uiPriority="66" w:unhideWhenUsed="0"/>
+    <w:lsdException w:name="Medium Grid 1 Accent 3" w:semiHidden="0" w:uiPriority="67" w:unhideWhenUsed="0"/>
+    <w:lsdException w:name="Medium Grid 2 Accent 3" w:semiHidden="0" w:uiPriority="68" w:unhideWhenUsed="0"/>
+    <w:lsdException w:name="Medium Grid 3 Accent 3" w:semiHidden="0" w:uiPriority="69" w:unhideWhenUsed="0"/>
+    <w:lsdException w:name="Dark List Accent 3" w:semiHidden="0" w:uiPriority="70" w:unhideWhenUsed="0"/>
+    <w:lsdException w:name="Colorful Shading Accent 3" w:semiHidden="0" w:uiPriority="71" w:unhideWhenUsed="0"/>
+    <w:lsdException w:name="Colorful List Accent 3" w:semiHidden="0" w:uiPriority="72" w:unhideWhenUsed="0"/>
+    <w:lsdException w:name="Colorful Grid Accent 3" w:semiHidden="0" w:uiPriority="73" w:unhideWhenUsed="0"/>
+    <w:lsdException w:name="Light Shading Accent 4" w:semiHidden="0" w:uiPriority="60" w:unhideWhenUsed="0"/>
+    <w:lsdException w:name="Light List Accent 4" w:semiHidden="0" w:uiPriority="61" w:unhideWhenUsed="0"/>
+    <w:lsdException w:name="Light Grid Accent 4" w:semiHidden="0" w:uiPriority="62" w:unhideWhenUsed="0"/>
+    <w:lsdException w:name="Medium Shading 1 Accent 4" w:semiHidden="0" w:uiPriority="63" w:unhideWhenUsed="0"/>
+    <w:lsdException w:name="Medium Shading 2 Accent 4" w:semiHidden="0" w:uiPriority="64" w:unhideWhenUsed="0"/>
+    <w:lsdException w:name="Medium List 1 Accent 4" w:semiHidden="0" w:uiPriority="65" w:unhideWhenUsed="0"/>
+    <w:lsdException w:name="Medium List 2 Accent 4" w:semiHidden="0" w:uiPriority="66" w:unhideWhenUsed="0"/>
+    <w:lsdException w:name="Medium Grid 1 Accent 4" w:semiHidden="0" w:uiPriority="67" w:unhideWhenUsed="0"/>
+    <w:lsdException w:name="Medium Grid 2 Accent 4" w:semiHidden="0" w:uiPriority="68" w:unhideWhenUsed="0"/>
+    <w:lsdException w:name="Medium Grid 3 Accent 4" w:semiHidden="0" w:uiPriority="69" w:unhideWhenUsed="0"/>
+    <w:lsdException w:name="Dark List Accent 4" w:semiHidden="0" w:uiPriority="70" w:unhideWhenUsed="0"/>
+    <w:lsdException w:name="Colorful Shading Accent 4" w:semiHidden="0" w:uiPriority="71" w:unhideWhenUsed="0"/>
+    <w:lsdException w:name="Colorful List Accent 4" w:semiHidden="0" w:uiPriority="72" w:unhideWhenUsed="0"/>
+    <w:lsdException w:name="Colorful Grid Accent 4" w:semiHidden="0" w:uiPriority="73" w:unhideWhenUsed="0"/>
+    <w:lsdException w:name="Light Shading Accent 5" w:semiHidden="0" w:uiPriority="60" w:unhideWhenUsed="0"/>
+    <w:lsdException w:name="Light List Accent 5" w:semiHidden="0" w:uiPriority="61" w:unhideWhenUsed="0"/>
+    <w:lsdException w:name="Light Grid Accent 5" w:semiHidden="0" w:uiPriority="62" w:unhideWhenUsed="0"/>
+    <w:lsdException w:name="Medium Shading 1 Accent 5" w:semiHidden="0" w:uiPriority="63" w:unhideWhenUsed="0"/>
+    <w:lsdException w:name="Medium Shading 2 Accent 5" w:semiHidden="0" w:uiPriority="64" w:unhideWhenUsed="0"/>
+    <w:lsdException w:name="Medium List 1 Accent 5" w:semiHidden="0" w:uiPriority="65" w:unhideWhenUsed="0"/>
+    <w:lsdException w:name="Medium List 2 Accent 5" w:semiHidden="0" w:uiPriority="66" w:unhideWhenUsed="0"/>
+    <w:lsdException w:name="Medium Grid 1 Accent 5" w:semiHidden="0" w:uiPriority="67" w:unhideWhenUsed="0"/>
+    <w:lsdException w:name="Medium Grid 2 Accent 5" w:semiHidden="0" w:uiPriority="68" w:unhideWhenUsed="0"/>
+    <w:lsdException w:name="Medium Grid 3 Accent 5" w:semiHidden="0" w:uiPriority="69" w:unhideWhenUsed="0"/>
+    <w:lsdException w:name="Dark List Accent 5" w:semiHidden="0" w:uiPriority="70" w:unhideWhenUsed="0"/>
+    <w:lsdException w:name="Colorful Shading Accent 5" w:semiHidden="0" w:uiPriority="71" w:unhideWhenUsed="0"/>
+    <w:lsdException w:name="Colorful List Accent 5" w:semiHidden="0" w:uiPriority="72" w:unhideWhenUsed="0"/>
+    <w:lsdException w:name="Colorful Grid Accent 5" w:semiHidden="0" w:uiPriority="73" w:unhideWhenUsed="0"/>
+    <w:lsdException w:name="Light Shading Accent 6" w:semiHidden="0" w:uiPriority="60" w:unhideWhenUsed="0"/>
+    <w:lsdException w:name="Light List Accent 6" w:semiHidden="0" w:uiPriority="61" w:unhideWhenUsed="0"/>
+    <w:lsdException w:name="Light Grid Accent 6" w:semiHidden="0" w:uiPriority="62" w:unhideWhenUsed="0"/>
+    <w:lsdException w:name="Medium Shading 1 Accent 6" w:semiHidden="0" w:uiPriority="63" w:unhideWhenUsed="0"/>
+    <w:lsdException w:name="Medium Shading 2 Accent 6" w:semiHidden="0" w:uiPriority="64" w:unhideWhenUsed="0"/>
+    <w:lsdException w:name="Medium List 1 Accent 6" w:semiHidden="0" w:uiPriority="65" w:unhideWhenUsed="0"/>
+    <w:lsdException w:name="Medium List 2 Accent 6" w:semiHidden="0" w:uiPriority="66" w:unhideWhenUsed="0"/>
+    <w:lsdException w:name="Medium Grid 1 Accent 6" w:semiHidden="0" w:uiPriority="67" w:unhideWhenUsed="0"/>
+    <w:lsdException w:name="Medium Grid 2 Accent 6" w:semiHidden="0" w:uiPriority="68" w:unhideWhenUsed="0"/>
+    <w:lsdException w:name="Medium Grid 3 Accent 6" w:semiHidden="0" w:uiPriority="69" w:unhideWhenUsed="0"/>
+    <w:lsdException w:name="Dark List Accent 6" w:semiHidden="0" w:uiPriority="70" w:unhideWhenUsed="0"/>
+    <w:lsdException w:name="Colorful Shading Accent 6" w:semiHidden="0" w:uiPriority="71" w:unhideWhenUsed="0"/>
+    <w:lsdException w:name="Colorful List Accent 6" w:semiHidden="0" w:uiPriority="72" w:unhideWhenUsed="0"/>
+    <w:lsdException w:name="Colorful Grid Accent 6" w:semiHidden="0" w:uiPriority="73" w:unhideWhenUsed="0"/>
+    <w:lsdException w:name="Subtle Emphasis" w:semiHidden="0" w:uiPriority="19" w:unhideWhenUsed="0" w:qFormat="1"/>
+    <w:lsdException w:name="Intense Emphasis" w:semiHidden="0" w:uiPriority="21" w:unhideWhenUsed="0" w:qFormat="1"/>
+    <w:lsdException w:name="Subtle Reference" w:semiHidden="0" w:uiPriority="31" w:unhideWhenUsed="0" w:qFormat="1"/>
+    <w:lsdException w:name="Intense Reference" w:semiHidden="0" w:uiPriority="32" w:unhideWhenUsed="0" w:qFormat="1"/>
+    <w:lsdException w:name="Book Title" w:semiHidden="0" w:uiPriority="33" w:unhideWhenUsed="0" w:qFormat="1"/>
+    <w:lsdException w:name="Bibliography" w:uiPriority="37"/>
+    <w:lsdException w:name="TOC Heading" w:uiPriority="39" w:qFormat="1"/>
   </w:latentStyles>
   <w:style w:type="paragraph" w:default="1" w:styleId="Normal">
     <w:name w:val="Normal"/>
@@ -11780,37 +12610,13 @@
   <a:extraClrSchemeLst/>
   <a:extLst>
     <a:ext uri="{05A4C25C-085E-4340-85A3-A5531E510DB2}">
-      <thm15:themeFamily xmlns:thm15="http://schemas.microsoft.com/office/thememl/2012/main" name="Office Theme" id="{62F939B6-93AF-4DB8-9C6B-D6C7DFDC589F}" vid="{4A3C46E8-61CC-4603-A589-7422A47A8E4A}"/>
+      <thm15:themeFamily xmlns:thm15="http://schemas.microsoft.com/office/thememl/2012/main" xmlns="" name="Office Theme" id="{62F939B6-93AF-4DB8-9C6B-D6C7DFDC589F}" vid="{4A3C46E8-61CC-4603-A589-7422A47A8E4A}"/>
     </a:ext>
   </a:extLst>
 </a:theme>
 </file>
 
 <file path=customXml/item1.xml><?xml version="1.0" encoding="utf-8"?>
-<p:properties xmlns:p="http://schemas.microsoft.com/office/2006/metadata/properties" xmlns:xsi="http://www.w3.org/2001/XMLSchema-instance" xmlns:pc="http://schemas.microsoft.com/office/infopath/2007/PartnerControls">
-  <documentManagement>
-    <last_x0020_updated xmlns="aa606edf-d360-4d28-9266-fcd27bf14afa" xsi:nil="true"/>
-    <SharedWithUsers xmlns="643cc4c9-974a-459b-a4e2-b99cf79270c5">
-      <UserInfo>
-        <DisplayName/>
-        <AccountId xsi:nil="true"/>
-        <AccountType/>
-      </UserInfo>
-    </SharedWithUsers>
-  </documentManagement>
-</p:properties>
-</file>
-
-<file path=customXml/item2.xml><?xml version="1.0" encoding="utf-8"?>
-<?mso-contentType ?>
-<FormTemplates xmlns="http://schemas.microsoft.com/sharepoint/v3/contenttype/forms">
-  <Display>DocumentLibraryForm</Display>
-  <Edit>DocumentLibraryForm</Edit>
-  <New>DocumentLibraryForm</New>
-</FormTemplates>
-</file>
-
-<file path=customXml/item3.xml><?xml version="1.0" encoding="utf-8"?>
 <ct:contentTypeSchema xmlns:ct="http://schemas.microsoft.com/office/2006/metadata/contentType" xmlns:ma="http://schemas.microsoft.com/office/2006/metadata/properties/metaAttributes" ct:_="" ma:_="" ma:contentTypeName="Document" ma:contentTypeID="0x010100C8E325197F898B48A90A7E46E62C04EB" ma:contentTypeVersion="6" ma:contentTypeDescription="Create a new document." ma:contentTypeScope="" ma:versionID="45bf6c6b843f420da7a781387aae65b6">
   <xsd:schema xmlns:xsd="http://www.w3.org/2001/XMLSchema" xmlns:xs="http://www.w3.org/2001/XMLSchema" xmlns:p="http://schemas.microsoft.com/office/2006/metadata/properties" xmlns:ns2="643cc4c9-974a-459b-a4e2-b99cf79270c5" xmlns:ns3="aa606edf-d360-4d28-9266-fcd27bf14afa" targetNamespace="http://schemas.microsoft.com/office/2006/metadata/properties" ma:root="true" ma:fieldsID="33bf902a72c8aba0171457a20b77a55e" ns2:_="" ns3:_="">
     <xsd:import namespace="643cc4c9-974a-459b-a4e2-b99cf79270c5"/>
@@ -11987,30 +12793,35 @@
 </ct:contentTypeSchema>
 </file>
 
+<file path=customXml/item2.xml><?xml version="1.0" encoding="utf-8"?>
+<?mso-contentType ?>
+<FormTemplates xmlns="http://schemas.microsoft.com/sharepoint/v3/contenttype/forms">
+  <Display>DocumentLibraryForm</Display>
+  <Edit>DocumentLibraryForm</Edit>
+  <New>DocumentLibraryForm</New>
+</FormTemplates>
+</file>
+
+<file path=customXml/item3.xml><?xml version="1.0" encoding="utf-8"?>
+<p:properties xmlns:p="http://schemas.microsoft.com/office/2006/metadata/properties" xmlns:xsi="http://www.w3.org/2001/XMLSchema-instance" xmlns:pc="http://schemas.microsoft.com/office/infopath/2007/PartnerControls">
+  <documentManagement>
+    <last_x0020_updated xmlns="aa606edf-d360-4d28-9266-fcd27bf14afa" xsi:nil="true"/>
+    <SharedWithUsers xmlns="643cc4c9-974a-459b-a4e2-b99cf79270c5">
+      <UserInfo>
+        <DisplayName/>
+        <AccountId xsi:nil="true"/>
+        <AccountType/>
+      </UserInfo>
+    </SharedWithUsers>
+  </documentManagement>
+</p:properties>
+</file>
+
 <file path=customXml/item4.xml><?xml version="1.0" encoding="utf-8"?>
 <b:Sources xmlns:b="http://schemas.openxmlformats.org/officeDocument/2006/bibliography" xmlns="http://schemas.openxmlformats.org/officeDocument/2006/bibliography" SelectedStyle="\APA.XSL" StyleName="APA"/>
 </file>
 
 <file path=customXml/itemProps1.xml><?xml version="1.0" encoding="utf-8"?>
-<ds:datastoreItem xmlns:ds="http://schemas.openxmlformats.org/officeDocument/2006/customXml" ds:itemID="{9A2F955B-67EC-463C-BED5-21F7B5CA3BAD}">
-  <ds:schemaRefs>
-    <ds:schemaRef ds:uri="http://schemas.microsoft.com/office/2006/metadata/properties"/>
-    <ds:schemaRef ds:uri="http://schemas.microsoft.com/office/infopath/2007/PartnerControls"/>
-    <ds:schemaRef ds:uri="aa606edf-d360-4d28-9266-fcd27bf14afa"/>
-    <ds:schemaRef ds:uri="643cc4c9-974a-459b-a4e2-b99cf79270c5"/>
-  </ds:schemaRefs>
-</ds:datastoreItem>
-</file>
-
-<file path=customXml/itemProps2.xml><?xml version="1.0" encoding="utf-8"?>
-<ds:datastoreItem xmlns:ds="http://schemas.openxmlformats.org/officeDocument/2006/customXml" ds:itemID="{E93571E3-2CE9-41A1-BFDC-D2DF3610FA43}">
-  <ds:schemaRefs>
-    <ds:schemaRef ds:uri="http://schemas.microsoft.com/sharepoint/v3/contenttype/forms"/>
-  </ds:schemaRefs>
-</ds:datastoreItem>
-</file>
-
-<file path=customXml/itemProps3.xml><?xml version="1.0" encoding="utf-8"?>
 <ds:datastoreItem xmlns:ds="http://schemas.openxmlformats.org/officeDocument/2006/customXml" ds:itemID="{58DB8868-2BB7-4828-9E33-49D5EE1B2950}">
   <ds:schemaRefs>
     <ds:schemaRef ds:uri="http://schemas.microsoft.com/office/2006/metadata/contentType"/>
@@ -12029,8 +12840,27 @@
 </ds:datastoreItem>
 </file>
 
+<file path=customXml/itemProps2.xml><?xml version="1.0" encoding="utf-8"?>
+<ds:datastoreItem xmlns:ds="http://schemas.openxmlformats.org/officeDocument/2006/customXml" ds:itemID="{E93571E3-2CE9-41A1-BFDC-D2DF3610FA43}">
+  <ds:schemaRefs>
+    <ds:schemaRef ds:uri="http://schemas.microsoft.com/sharepoint/v3/contenttype/forms"/>
+  </ds:schemaRefs>
+</ds:datastoreItem>
+</file>
+
+<file path=customXml/itemProps3.xml><?xml version="1.0" encoding="utf-8"?>
+<ds:datastoreItem xmlns:ds="http://schemas.openxmlformats.org/officeDocument/2006/customXml" ds:itemID="{9A2F955B-67EC-463C-BED5-21F7B5CA3BAD}">
+  <ds:schemaRefs>
+    <ds:schemaRef ds:uri="http://schemas.microsoft.com/office/2006/metadata/properties"/>
+    <ds:schemaRef ds:uri="http://schemas.microsoft.com/office/infopath/2007/PartnerControls"/>
+    <ds:schemaRef ds:uri="aa606edf-d360-4d28-9266-fcd27bf14afa"/>
+    <ds:schemaRef ds:uri="643cc4c9-974a-459b-a4e2-b99cf79270c5"/>
+  </ds:schemaRefs>
+</ds:datastoreItem>
+</file>
+
 <file path=customXml/itemProps4.xml><?xml version="1.0" encoding="utf-8"?>
-<ds:datastoreItem xmlns:ds="http://schemas.openxmlformats.org/officeDocument/2006/customXml" ds:itemID="{58715150-99F9-5F4F-B8BB-B30EC82B2F3E}">
+<ds:datastoreItem xmlns:ds="http://schemas.openxmlformats.org/officeDocument/2006/customXml" ds:itemID="{F54C1408-72D9-45C7-9088-B8FA36F55150}">
   <ds:schemaRefs>
     <ds:schemaRef ds:uri="http://schemas.openxmlformats.org/officeDocument/2006/bibliography"/>
   </ds:schemaRefs>

</xml_diff>

<commit_message>
URS updated based on the revised set of req.
2.1	RAM/TURS	20/11/2018	Updated URS based on the revised set of Requirements received from the client
</commit_message>
<xml_diff>
--- a/SPEC/REQUIREMENT/URS/WORK IN PROGRESS/RAM_TURS.docx
+++ b/SPEC/REQUIREMENT/URS/WORK IN PROGRESS/RAM_TURS.docx
@@ -2,8 +2,6 @@
 <file path=word/document.xml><?xml version="1.0" encoding="utf-8"?>
 <w:document xmlns:wpc="http://schemas.microsoft.com/office/word/2010/wordprocessingCanvas" xmlns:mc="http://schemas.openxmlformats.org/markup-compatibility/2006" xmlns:o="urn:schemas-microsoft-com:office:office" xmlns:r="http://schemas.openxmlformats.org/officeDocument/2006/relationships" xmlns:m="http://schemas.openxmlformats.org/officeDocument/2006/math" xmlns:v="urn:schemas-microsoft-com:vml" xmlns:wp14="http://schemas.microsoft.com/office/word/2010/wordprocessingDrawing" xmlns:wp="http://schemas.openxmlformats.org/drawingml/2006/wordprocessingDrawing" xmlns:w10="urn:schemas-microsoft-com:office:word" xmlns:w="http://schemas.openxmlformats.org/wordprocessingml/2006/main" xmlns:w14="http://schemas.microsoft.com/office/word/2010/wordml" xmlns:wpg="http://schemas.microsoft.com/office/word/2010/wordprocessingGroup" xmlns:wpi="http://schemas.microsoft.com/office/word/2010/wordprocessingInk" xmlns:wne="http://schemas.microsoft.com/office/word/2006/wordml" xmlns:wps="http://schemas.microsoft.com/office/word/2010/wordprocessingShape" mc:Ignorable="w14 wp14">
   <w:body>
-    <w:bookmarkStart w:id="0" w:name="_GoBack"/>
-    <w:bookmarkEnd w:id="0"/>
     <w:p>
       <w:pPr>
         <w:pStyle w:val="Super-title"/>
@@ -447,21 +445,7 @@
                 <w:sz w:val="20"/>
                 <w:lang w:val="en-GB"/>
               </w:rPr>
-              <w:t>2</w:t>
-            </w:r>
-            <w:r>
-              <w:rPr>
-                <w:sz w:val="20"/>
-                <w:lang w:val="en-GB"/>
-              </w:rPr>
-              <w:t>.</w:t>
-            </w:r>
-            <w:r>
-              <w:rPr>
-                <w:sz w:val="20"/>
-                <w:lang w:val="en-GB"/>
-              </w:rPr>
-              <w:t>0</w:t>
+              <w:t>2.1</w:t>
             </w:r>
           </w:p>
         </w:tc>
@@ -506,7 +490,7 @@
                 <w:sz w:val="20"/>
                 <w:lang w:val="en-GB"/>
               </w:rPr>
-              <w:t>5 September 2018</w:t>
+              <w:t>20-Nov-2018</w:t>
             </w:r>
           </w:p>
         </w:tc>
@@ -831,38 +815,6 @@
                 <w:lang w:val="en-GB"/>
               </w:rPr>
             </w:pPr>
-            <w:proofErr w:type="spellStart"/>
-            <w:r>
-              <w:rPr>
-                <w:sz w:val="20"/>
-                <w:lang w:val="en-GB"/>
-              </w:rPr>
-              <w:t>Soe</w:t>
-            </w:r>
-            <w:proofErr w:type="spellEnd"/>
-            <w:r>
-              <w:rPr>
-                <w:sz w:val="20"/>
-                <w:lang w:val="en-GB"/>
-              </w:rPr>
-              <w:t xml:space="preserve"> </w:t>
-            </w:r>
-            <w:proofErr w:type="spellStart"/>
-            <w:r>
-              <w:rPr>
-                <w:sz w:val="20"/>
-                <w:lang w:val="en-GB"/>
-              </w:rPr>
-              <w:t>Pyae</w:t>
-            </w:r>
-            <w:proofErr w:type="spellEnd"/>
-            <w:r>
-              <w:rPr>
-                <w:sz w:val="20"/>
-                <w:lang w:val="en-GB"/>
-              </w:rPr>
-              <w:t xml:space="preserve"> - SERIS</w:t>
-            </w:r>
           </w:p>
         </w:tc>
       </w:tr>
@@ -1245,7 +1197,7 @@
                 <v:shape id="_x0000_s1026" type="#_x0000_t75" alt="" style="position:absolute;left:0;text-align:left;margin-left:7.65pt;margin-top:8.6pt;width:162pt;height:107.75pt;z-index:251657728;visibility:visible;mso-wrap-edited:f;mso-width-percent:0;mso-height-percent:0;mso-position-horizontal-relative:text;mso-position-vertical-relative:text;mso-width-percent:0;mso-height-percent:0" o:userdrawn="t">
                   <v:imagedata r:id="rId13" o:title=""/>
                 </v:shape>
-                <o:OLEObject Type="Embed" ProgID="Word.Picture.8" ShapeID="_x0000_s1026" DrawAspect="Content" ObjectID="_1606384877" r:id="rId14"/>
+                <o:OLEObject Type="Embed" ProgID="Word.Picture.8" ShapeID="_x0000_s1026" DrawAspect="Content" ObjectID="_1606385245" r:id="rId14"/>
               </w:pict>
             </w:r>
           </w:p>
@@ -1386,8 +1338,8 @@
       <w:tblGrid>
         <w:gridCol w:w="1188"/>
         <w:gridCol w:w="2160"/>
-        <w:gridCol w:w="1152"/>
-        <w:gridCol w:w="4752"/>
+        <w:gridCol w:w="1260"/>
+        <w:gridCol w:w="4644"/>
       </w:tblGrid>
       <w:tr>
         <w:trPr>
@@ -1453,7 +1405,7 @@
         </w:tc>
         <w:tc>
           <w:tcPr>
-            <w:tcW w:w="1152" w:type="dxa"/>
+            <w:tcW w:w="1260" w:type="dxa"/>
             <w:tcBorders>
               <w:top w:val="single" w:sz="12" w:space="0" w:color="auto"/>
               <w:left w:val="single" w:sz="6" w:space="0" w:color="auto"/>
@@ -1482,7 +1434,7 @@
         </w:tc>
         <w:tc>
           <w:tcPr>
-            <w:tcW w:w="4752" w:type="dxa"/>
+            <w:tcW w:w="4644" w:type="dxa"/>
             <w:tcBorders>
               <w:top w:val="single" w:sz="12" w:space="0" w:color="auto"/>
               <w:left w:val="single" w:sz="6" w:space="0" w:color="auto"/>
@@ -1572,7 +1524,7 @@
         </w:tc>
         <w:tc>
           <w:tcPr>
-            <w:tcW w:w="1152" w:type="dxa"/>
+            <w:tcW w:w="1260" w:type="dxa"/>
             <w:tcBorders>
               <w:left w:val="single" w:sz="6" w:space="0" w:color="auto"/>
               <w:bottom w:val="single" w:sz="6" w:space="0" w:color="auto"/>
@@ -1614,7 +1566,7 @@
         </w:tc>
         <w:tc>
           <w:tcPr>
-            <w:tcW w:w="4752" w:type="dxa"/>
+            <w:tcW w:w="4644" w:type="dxa"/>
             <w:tcBorders>
               <w:left w:val="single" w:sz="6" w:space="0" w:color="auto"/>
               <w:bottom w:val="single" w:sz="6" w:space="0" w:color="auto"/>
@@ -1705,7 +1657,7 @@
         </w:tc>
         <w:tc>
           <w:tcPr>
-            <w:tcW w:w="1152" w:type="dxa"/>
+            <w:tcW w:w="1260" w:type="dxa"/>
             <w:tcBorders>
               <w:top w:val="single" w:sz="6" w:space="0" w:color="auto"/>
               <w:left w:val="single" w:sz="6" w:space="0" w:color="auto"/>
@@ -1734,7 +1686,7 @@
         </w:tc>
         <w:tc>
           <w:tcPr>
-            <w:tcW w:w="4752" w:type="dxa"/>
+            <w:tcW w:w="4644" w:type="dxa"/>
             <w:tcBorders>
               <w:top w:val="single" w:sz="6" w:space="0" w:color="auto"/>
               <w:left w:val="single" w:sz="6" w:space="0" w:color="auto"/>
@@ -1855,7 +1807,7 @@
         </w:tc>
         <w:tc>
           <w:tcPr>
-            <w:tcW w:w="1152" w:type="dxa"/>
+            <w:tcW w:w="1260" w:type="dxa"/>
             <w:tcBorders>
               <w:top w:val="single" w:sz="6" w:space="0" w:color="auto"/>
               <w:left w:val="single" w:sz="6" w:space="0" w:color="auto"/>
@@ -1884,7 +1836,7 @@
         </w:tc>
         <w:tc>
           <w:tcPr>
-            <w:tcW w:w="4752" w:type="dxa"/>
+            <w:tcW w:w="4644" w:type="dxa"/>
             <w:tcBorders>
               <w:top w:val="single" w:sz="6" w:space="0" w:color="auto"/>
               <w:left w:val="single" w:sz="6" w:space="0" w:color="auto"/>
@@ -1976,7 +1928,7 @@
         </w:tc>
         <w:tc>
           <w:tcPr>
-            <w:tcW w:w="1152" w:type="dxa"/>
+            <w:tcW w:w="1260" w:type="dxa"/>
             <w:tcBorders>
               <w:top w:val="single" w:sz="6" w:space="0" w:color="auto"/>
               <w:left w:val="single" w:sz="6" w:space="0" w:color="auto"/>
@@ -2005,7 +1957,7 @@
         </w:tc>
         <w:tc>
           <w:tcPr>
-            <w:tcW w:w="4752" w:type="dxa"/>
+            <w:tcW w:w="4644" w:type="dxa"/>
             <w:tcBorders>
               <w:top w:val="single" w:sz="6" w:space="0" w:color="auto"/>
               <w:left w:val="single" w:sz="6" w:space="0" w:color="auto"/>
@@ -2091,20 +2043,13 @@
                 <w:sz w:val="20"/>
                 <w:lang w:val="en-GB"/>
               </w:rPr>
-              <w:t>RAM/TURS</w:t>
-            </w:r>
-            <w:r>
-              <w:rPr>
-                <w:sz w:val="20"/>
-                <w:lang w:val="en-GB"/>
-              </w:rPr>
-              <w:t xml:space="preserve"> (Baseline Version)</w:t>
+              <w:t>RAM/TURS (Baseline Version)</w:t>
             </w:r>
           </w:p>
         </w:tc>
         <w:tc>
           <w:tcPr>
-            <w:tcW w:w="1152" w:type="dxa"/>
+            <w:tcW w:w="1260" w:type="dxa"/>
             <w:tcBorders>
               <w:top w:val="single" w:sz="6" w:space="0" w:color="auto"/>
               <w:left w:val="single" w:sz="6" w:space="0" w:color="auto"/>
@@ -2133,7 +2078,7 @@
         </w:tc>
         <w:tc>
           <w:tcPr>
-            <w:tcW w:w="4752" w:type="dxa"/>
+            <w:tcW w:w="4644" w:type="dxa"/>
             <w:tcBorders>
               <w:top w:val="single" w:sz="6" w:space="0" w:color="auto"/>
               <w:left w:val="single" w:sz="6" w:space="0" w:color="auto"/>
@@ -2156,21 +2101,7 @@
                 <w:sz w:val="20"/>
                 <w:lang w:val="en-GB"/>
               </w:rPr>
-              <w:t>Singed-Off</w:t>
-            </w:r>
-            <w:r>
-              <w:rPr>
-                <w:sz w:val="20"/>
-                <w:lang w:val="en-GB"/>
-              </w:rPr>
-              <w:t xml:space="preserve"> by </w:t>
-            </w:r>
-            <w:r>
-              <w:rPr>
-                <w:sz w:val="20"/>
-                <w:lang w:val="en-GB"/>
-              </w:rPr>
-              <w:t>‘</w:t>
+              <w:t>Singed-Off by ‘</w:t>
             </w:r>
             <w:proofErr w:type="spellStart"/>
             <w:r>
@@ -2202,28 +2133,7 @@
                 <w:sz w:val="20"/>
                 <w:lang w:val="en-GB"/>
               </w:rPr>
-              <w:t>/</w:t>
-            </w:r>
-            <w:r>
-              <w:rPr>
-                <w:sz w:val="20"/>
-                <w:lang w:val="en-GB"/>
-              </w:rPr>
-              <w:t>SERIS</w:t>
-            </w:r>
-            <w:r>
-              <w:rPr>
-                <w:sz w:val="20"/>
-                <w:lang w:val="en-GB"/>
-              </w:rPr>
-              <w:t>’</w:t>
-            </w:r>
-            <w:r>
-              <w:rPr>
-                <w:sz w:val="20"/>
-                <w:lang w:val="en-GB"/>
-              </w:rPr>
-              <w:t xml:space="preserve"> on 5-Sep-2018</w:t>
+              <w:t>/SERIS’ on 5-Sep-2018</w:t>
             </w:r>
           </w:p>
         </w:tc>
@@ -2252,6 +2162,13 @@
                 <w:lang w:val="en-GB"/>
               </w:rPr>
             </w:pPr>
+            <w:r>
+              <w:rPr>
+                <w:sz w:val="20"/>
+                <w:lang w:val="en-GB"/>
+              </w:rPr>
+              <w:t>2.1</w:t>
+            </w:r>
           </w:p>
         </w:tc>
         <w:tc>
@@ -2274,11 +2191,18 @@
                 <w:lang w:val="en-GB"/>
               </w:rPr>
             </w:pPr>
+            <w:r>
+              <w:rPr>
+                <w:sz w:val="20"/>
+                <w:lang w:val="en-GB"/>
+              </w:rPr>
+              <w:t>RAM/TURS</w:t>
+            </w:r>
           </w:p>
         </w:tc>
         <w:tc>
           <w:tcPr>
-            <w:tcW w:w="1152" w:type="dxa"/>
+            <w:tcW w:w="1260" w:type="dxa"/>
             <w:tcBorders>
               <w:top w:val="single" w:sz="6" w:space="0" w:color="auto"/>
               <w:left w:val="single" w:sz="6" w:space="0" w:color="auto"/>
@@ -2296,11 +2220,25 @@
                 <w:lang w:val="en-GB"/>
               </w:rPr>
             </w:pPr>
+            <w:r>
+              <w:rPr>
+                <w:sz w:val="20"/>
+                <w:lang w:val="en-GB"/>
+              </w:rPr>
+              <w:t>2</w:t>
+            </w:r>
+            <w:r>
+              <w:rPr>
+                <w:sz w:val="20"/>
+                <w:lang w:val="en-GB"/>
+              </w:rPr>
+              <w:t>0/11/2018</w:t>
+            </w:r>
           </w:p>
         </w:tc>
         <w:tc>
           <w:tcPr>
-            <w:tcW w:w="4752" w:type="dxa"/>
+            <w:tcW w:w="4644" w:type="dxa"/>
             <w:tcBorders>
               <w:top w:val="single" w:sz="6" w:space="0" w:color="auto"/>
               <w:left w:val="single" w:sz="6" w:space="0" w:color="auto"/>
@@ -2318,6 +2256,43 @@
                 <w:lang w:val="en-GB"/>
               </w:rPr>
             </w:pPr>
+            <w:r>
+              <w:rPr>
+                <w:sz w:val="20"/>
+                <w:lang w:val="en-GB"/>
+              </w:rPr>
+              <w:t>Update</w:t>
+            </w:r>
+            <w:r>
+              <w:rPr>
+                <w:sz w:val="20"/>
+                <w:lang w:val="en-GB"/>
+              </w:rPr>
+              <w:t>d</w:t>
+            </w:r>
+            <w:bookmarkStart w:id="1" w:name="_GoBack"/>
+            <w:bookmarkEnd w:id="1"/>
+            <w:r>
+              <w:rPr>
+                <w:sz w:val="20"/>
+                <w:lang w:val="en-GB"/>
+              </w:rPr>
+              <w:t xml:space="preserve"> URS based on the </w:t>
+            </w:r>
+            <w:r>
+              <w:rPr>
+                <w:sz w:val="20"/>
+                <w:lang w:val="en-GB"/>
+              </w:rPr>
+              <w:t xml:space="preserve">revised </w:t>
+            </w:r>
+            <w:r>
+              <w:rPr>
+                <w:sz w:val="20"/>
+                <w:lang w:val="en-GB"/>
+              </w:rPr>
+              <w:t>set of Requirements received from the client</w:t>
+            </w:r>
           </w:p>
         </w:tc>
       </w:tr>
@@ -4053,7 +4028,13 @@
         <w:t>3</w:t>
       </w:r>
       <w:r>
-        <w:t xml:space="preserve"> different </w:t>
+        <w:t xml:space="preserve"> different</w:t>
+      </w:r>
+      <w:r>
+        <w:t xml:space="preserve"> sub</w:t>
+      </w:r>
+      <w:r>
+        <w:t xml:space="preserve"> </w:t>
       </w:r>
       <w:r>
         <w:t>projects</w:t>
@@ -4104,7 +4085,10 @@
         <w:t xml:space="preserve">. </w:t>
       </w:r>
       <w:r>
-        <w:t xml:space="preserve">This interface enables communication and interaction between the proposed application and the SERIS Central Monitoring system </w:t>
+        <w:t xml:space="preserve">This interface enables communication and interaction between the proposed application and the </w:t>
+      </w:r>
+      <w:r>
+        <w:t xml:space="preserve">SERIS Central Monitoring system.  </w:t>
       </w:r>
     </w:p>
     <w:p>
@@ -4845,6 +4829,54 @@
     <w:p>
       <w:pPr>
         <w:pStyle w:val="Body"/>
+        <w:numPr>
+          <w:ilvl w:val="1"/>
+          <w:numId w:val="15"/>
+        </w:numPr>
+      </w:pPr>
+      <w:r>
+        <w:t xml:space="preserve">The ‘SERIS Interface’ is not a physical interface built within the RAM application.  </w:t>
+      </w:r>
+    </w:p>
+    <w:p>
+      <w:pPr>
+        <w:pStyle w:val="Body"/>
+        <w:numPr>
+          <w:ilvl w:val="1"/>
+          <w:numId w:val="15"/>
+        </w:numPr>
+      </w:pPr>
+      <w:r>
+        <w:t>This interface is a soft implementation of data availability to SERIS central monitoring system.</w:t>
+      </w:r>
+    </w:p>
+    <w:p>
+      <w:pPr>
+        <w:pStyle w:val="Body"/>
+        <w:numPr>
+          <w:ilvl w:val="1"/>
+          <w:numId w:val="15"/>
+        </w:numPr>
+      </w:pPr>
+      <w:r>
+        <w:t>The SERIS central monitoring system will be amended by SERIS to directly interface with the data available in the cloud for its monitoring purposes.</w:t>
+      </w:r>
+    </w:p>
+    <w:p>
+      <w:pPr>
+        <w:pStyle w:val="Body"/>
+        <w:numPr>
+          <w:ilvl w:val="1"/>
+          <w:numId w:val="15"/>
+        </w:numPr>
+      </w:pPr>
+      <w:r>
+        <w:t>The RAM application is expected to capture device data, record them in the cloud storage and make the data available in the cloud for SERIS central monitoring system.</w:t>
+      </w:r>
+    </w:p>
+    <w:p>
+      <w:pPr>
+        <w:pStyle w:val="Body"/>
       </w:pPr>
     </w:p>
     <w:p>
@@ -4922,7 +4954,11 @@
         <w:jc w:val="left"/>
       </w:pPr>
       <w:r>
+        <w:lastRenderedPageBreak/>
         <w:t>Interface with other backend systems within the organization, in this integration with SERIS central monitoring system.</w:t>
+      </w:r>
+      <w:r>
+        <w:t xml:space="preserve">  A soft implementation of making the data available on the cloud for SERIS internal applications</w:t>
       </w:r>
     </w:p>
     <w:p>
@@ -4950,6 +4986,48 @@
       <w:r>
         <w:t>Transformation of unstructured data into structured data</w:t>
       </w:r>
+      <w:r>
+        <w:t xml:space="preserve">.  </w:t>
+      </w:r>
+    </w:p>
+    <w:p>
+      <w:pPr>
+        <w:pStyle w:val="Body"/>
+        <w:numPr>
+          <w:ilvl w:val="1"/>
+          <w:numId w:val="16"/>
+        </w:numPr>
+        <w:jc w:val="left"/>
+      </w:pPr>
+      <w:r>
+        <w:t>During subsequent discussions with the client, the client has revised the requirements.</w:t>
+      </w:r>
+    </w:p>
+    <w:p>
+      <w:pPr>
+        <w:pStyle w:val="Body"/>
+        <w:numPr>
+          <w:ilvl w:val="1"/>
+          <w:numId w:val="16"/>
+        </w:numPr>
+        <w:jc w:val="left"/>
+      </w:pPr>
+      <w:r>
+        <w:t xml:space="preserve">The data from devices will be in the form of JSON files.  They have to be stored in the same format. </w:t>
+      </w:r>
+    </w:p>
+    <w:p>
+      <w:pPr>
+        <w:pStyle w:val="Body"/>
+        <w:numPr>
+          <w:ilvl w:val="1"/>
+          <w:numId w:val="16"/>
+        </w:numPr>
+        <w:jc w:val="left"/>
+      </w:pPr>
+      <w:r>
+        <w:t>RAM application need not translate it further into any form of structured data.  They will be maintained in JSON format with in the RAM Application.</w:t>
+      </w:r>
     </w:p>
     <w:p>
       <w:pPr>
@@ -4967,11 +5045,32 @@
     <w:p>
       <w:pPr>
         <w:pStyle w:val="Body"/>
-      </w:pPr>
+        <w:numPr>
+          <w:ilvl w:val="1"/>
+          <w:numId w:val="16"/>
+        </w:numPr>
+        <w:jc w:val="left"/>
+      </w:pPr>
+      <w:r>
+        <w:t>Real time dashboard</w:t>
+      </w:r>
     </w:p>
     <w:p>
       <w:pPr>
         <w:pStyle w:val="Body"/>
+        <w:numPr>
+          <w:ilvl w:val="1"/>
+          <w:numId w:val="16"/>
+        </w:numPr>
+        <w:jc w:val="left"/>
+      </w:pPr>
+      <w:r>
+        <w:t>Historical charts</w:t>
+      </w:r>
+    </w:p>
+    <w:p>
+      <w:pPr>
+        <w:pStyle w:val="Body"/>
       </w:pPr>
     </w:p>
     <w:p>
@@ -4986,7 +5085,6 @@
         <w:rPr>
           <w:sz w:val="20"/>
         </w:rPr>
-        <w:lastRenderedPageBreak/>
         <w:t>System Functions</w:t>
       </w:r>
       <w:bookmarkEnd w:id="15"/>
@@ -5021,41 +5119,10 @@
         <w:pStyle w:val="DetailList"/>
         <w:numPr>
           <w:ilvl w:val="0"/>
-          <w:numId w:val="5"/>
+          <w:numId w:val="0"/>
         </w:numPr>
-        <w:tabs>
-          <w:tab w:val="clear" w:pos="720"/>
-          <w:tab w:val="num" w:pos="1440"/>
-        </w:tabs>
         <w:ind w:left="1440"/>
       </w:pPr>
-      <w:r>
-        <w:t>User Login</w:t>
-      </w:r>
-      <w:r>
-        <w:t xml:space="preserve"> &amp; A</w:t>
-      </w:r>
-      <w:r>
-        <w:t xml:space="preserve">ccess </w:t>
-      </w:r>
-      <w:r>
-        <w:t>control</w:t>
-      </w:r>
-      <w:r>
-        <w:t xml:space="preserve"> –</w:t>
-      </w:r>
-      <w:r>
-        <w:t xml:space="preserve"> R</w:t>
-      </w:r>
-      <w:r>
-        <w:t>elevant components are exposed and are accessible by the user</w:t>
-      </w:r>
-      <w:r>
-        <w:t xml:space="preserve">, </w:t>
-      </w:r>
-      <w:r>
-        <w:t>delivering effective user access.</w:t>
-      </w:r>
     </w:p>
     <w:p>
       <w:pPr>
@@ -5071,34 +5138,31 @@
         <w:ind w:left="1440"/>
       </w:pPr>
       <w:r>
-        <w:t xml:space="preserve">Application </w:t>
-      </w:r>
-      <w:r>
-        <w:t>Administration – Perform setup, configuration and other supervisory</w:t>
-      </w:r>
-      <w:r>
-        <w:t xml:space="preserve"> </w:t>
-      </w:r>
-      <w:r>
-        <w:t>/</w:t>
-      </w:r>
-      <w:r>
-        <w:t xml:space="preserve"> </w:t>
-      </w:r>
-      <w:r>
-        <w:t xml:space="preserve">administrative functions to be carried out </w:t>
-      </w:r>
-      <w:r>
-        <w:t>by the administrators</w:t>
+        <w:t>User Login</w:t>
+      </w:r>
+      <w:r>
+        <w:t xml:space="preserve"> &amp; A</w:t>
+      </w:r>
+      <w:r>
+        <w:t xml:space="preserve">ccess </w:t>
+      </w:r>
+      <w:r>
+        <w:t>control</w:t>
+      </w:r>
+      <w:r>
+        <w:t xml:space="preserve"> –</w:t>
+      </w:r>
+      <w:r>
+        <w:t xml:space="preserve"> R</w:t>
+      </w:r>
+      <w:r>
+        <w:t>elevant components are exposed and are accessible by the user</w:t>
       </w:r>
       <w:r>
         <w:t xml:space="preserve">, </w:t>
       </w:r>
       <w:r>
-        <w:t xml:space="preserve">primarily focused </w:t>
-      </w:r>
-      <w:r>
-        <w:t>on application level components</w:t>
+        <w:t>delivering effective user access.</w:t>
       </w:r>
     </w:p>
     <w:p>
@@ -5106,93 +5170,9 @@
         <w:pStyle w:val="DetailList"/>
         <w:numPr>
           <w:ilvl w:val="0"/>
-          <w:numId w:val="18"/>
+          <w:numId w:val="0"/>
         </w:numPr>
-        <w:ind w:left="1440"/>
-      </w:pPr>
-      <w:r>
-        <w:t>User Management</w:t>
-      </w:r>
-    </w:p>
-    <w:p>
-      <w:pPr>
-        <w:pStyle w:val="DetailList"/>
-        <w:numPr>
-          <w:ilvl w:val="0"/>
-          <w:numId w:val="18"/>
-        </w:numPr>
-        <w:ind w:left="1440"/>
-      </w:pPr>
-      <w:r>
-        <w:t>User Role</w:t>
-      </w:r>
-      <w:r>
-        <w:t xml:space="preserve"> </w:t>
-      </w:r>
-      <w:r>
-        <w:t>Management</w:t>
-      </w:r>
-    </w:p>
-    <w:p>
-      <w:pPr>
-        <w:pStyle w:val="DetailList"/>
-        <w:numPr>
-          <w:ilvl w:val="0"/>
-          <w:numId w:val="18"/>
-        </w:numPr>
-        <w:ind w:left="1440"/>
-      </w:pPr>
-      <w:r>
-        <w:t>Device Management</w:t>
-      </w:r>
-    </w:p>
-    <w:p>
-      <w:pPr>
-        <w:pStyle w:val="DetailList"/>
-        <w:numPr>
-          <w:ilvl w:val="0"/>
-          <w:numId w:val="18"/>
-        </w:numPr>
-        <w:ind w:left="1440"/>
-      </w:pPr>
-      <w:r>
-        <w:t xml:space="preserve">Device </w:t>
-      </w:r>
-      <w:r>
-        <w:t>Group</w:t>
-      </w:r>
-      <w:r>
-        <w:t xml:space="preserve"> Management</w:t>
-      </w:r>
-    </w:p>
-    <w:p>
-      <w:pPr>
-        <w:pStyle w:val="DetailList"/>
-        <w:numPr>
-          <w:ilvl w:val="0"/>
-          <w:numId w:val="18"/>
-        </w:numPr>
-        <w:ind w:left="1440"/>
-      </w:pPr>
-      <w:r>
-        <w:t>Station Management</w:t>
-      </w:r>
-    </w:p>
-    <w:p>
-      <w:pPr>
-        <w:pStyle w:val="DetailList"/>
-        <w:numPr>
-          <w:ilvl w:val="0"/>
-          <w:numId w:val="18"/>
-        </w:numPr>
-        <w:ind w:left="1440"/>
-      </w:pPr>
-      <w:r>
-        <w:t xml:space="preserve">Persona </w:t>
-      </w:r>
-      <w:r>
-        <w:t>Management</w:t>
-      </w:r>
+      </w:pPr>
     </w:p>
     <w:p>
       <w:pPr>
@@ -5208,7 +5188,10 @@
         <w:ind w:left="1440"/>
       </w:pPr>
       <w:r>
-        <w:t>System Administration – Perform setup, configuration and other supervisory</w:t>
+        <w:t xml:space="preserve">Application </w:t>
+      </w:r>
+      <w:r>
+        <w:t>Administration – Perform setup, configuration and other supervisory</w:t>
       </w:r>
       <w:r>
         <w:t xml:space="preserve"> </w:t>
@@ -5220,31 +5203,19 @@
         <w:t xml:space="preserve"> </w:t>
       </w:r>
       <w:r>
-        <w:t xml:space="preserve">administrative  functions </w:t>
-      </w:r>
-      <w:r>
-        <w:t xml:space="preserve">to be carried out </w:t>
+        <w:t xml:space="preserve">administrative functions to be carried out </w:t>
       </w:r>
       <w:r>
         <w:t>by the administrators</w:t>
       </w:r>
       <w:r>
-        <w:t>,</w:t>
-      </w:r>
-      <w:r>
-        <w:t xml:space="preserve"> primarily focused on system</w:t>
-      </w:r>
-      <w:r>
-        <w:t xml:space="preserve"> / in</w:t>
-      </w:r>
-      <w:r>
-        <w:t>fra</w:t>
-      </w:r>
-      <w:r>
-        <w:t>structure</w:t>
-      </w:r>
-      <w:r>
-        <w:t xml:space="preserve"> level components</w:t>
+        <w:t xml:space="preserve">, </w:t>
+      </w:r>
+      <w:r>
+        <w:t xml:space="preserve">primarily focused </w:t>
+      </w:r>
+      <w:r>
+        <w:t>on application level components</w:t>
       </w:r>
     </w:p>
     <w:p>
@@ -5252,12 +5223,84 @@
         <w:pStyle w:val="DetailList"/>
         <w:numPr>
           <w:ilvl w:val="0"/>
-          <w:numId w:val="19"/>
+          <w:numId w:val="18"/>
         </w:numPr>
         <w:ind w:left="1440"/>
       </w:pPr>
       <w:r>
-        <w:t>System Setup</w:t>
+        <w:t>User Management</w:t>
+      </w:r>
+    </w:p>
+    <w:p>
+      <w:pPr>
+        <w:pStyle w:val="DetailList"/>
+        <w:numPr>
+          <w:ilvl w:val="1"/>
+          <w:numId w:val="18"/>
+        </w:numPr>
+      </w:pPr>
+      <w:r>
+        <w:t>Personal Management</w:t>
+      </w:r>
+    </w:p>
+    <w:p>
+      <w:pPr>
+        <w:pStyle w:val="DetailList"/>
+        <w:numPr>
+          <w:ilvl w:val="2"/>
+          <w:numId w:val="18"/>
+        </w:numPr>
+      </w:pPr>
+      <w:r>
+        <w:t>This requirement is to be implemented in the form mapping users to a set of stations, which can be dynamically managed via the RAM application.</w:t>
+      </w:r>
+    </w:p>
+    <w:p>
+      <w:pPr>
+        <w:pStyle w:val="DetailList"/>
+        <w:numPr>
+          <w:ilvl w:val="2"/>
+          <w:numId w:val="18"/>
+        </w:numPr>
+      </w:pPr>
+      <w:r>
+        <w:t>Mapping of users to select set of stations (None, one or more stations).</w:t>
+      </w:r>
+    </w:p>
+    <w:p>
+      <w:pPr>
+        <w:pStyle w:val="DetailList"/>
+        <w:numPr>
+          <w:ilvl w:val="2"/>
+          <w:numId w:val="18"/>
+        </w:numPr>
+      </w:pPr>
+      <w:r>
+        <w:t>Under ‘User Management’, the selected user can be assigned a specific set of stations.</w:t>
+      </w:r>
+    </w:p>
+    <w:p>
+      <w:pPr>
+        <w:pStyle w:val="DetailList"/>
+        <w:numPr>
+          <w:ilvl w:val="1"/>
+          <w:numId w:val="18"/>
+        </w:numPr>
+      </w:pPr>
+      <w:r>
+        <w:t>User Role Management</w:t>
+      </w:r>
+    </w:p>
+    <w:p>
+      <w:pPr>
+        <w:pStyle w:val="DetailList"/>
+        <w:numPr>
+          <w:ilvl w:val="2"/>
+          <w:numId w:val="18"/>
+        </w:numPr>
+      </w:pPr>
+      <w:r>
+        <w:t>This requirement is to be implemented in the form mapping users to a pre-defined set of roles, in this case either ‘Administrator’ or ‘System User’ via a simplified user interface(drop down selection)</w:t>
       </w:r>
     </w:p>
     <w:p>
@@ -5265,13 +5308,211 @@
         <w:pStyle w:val="DetailList"/>
         <w:numPr>
           <w:ilvl w:val="0"/>
-          <w:numId w:val="19"/>
+          <w:numId w:val="18"/>
         </w:numPr>
         <w:ind w:left="1440"/>
       </w:pPr>
       <w:r>
-        <w:t>System Configuration Management</w:t>
-      </w:r>
+        <w:rPr>
+          <w:shd w:val="clear" w:color="auto" w:fill="F2F2F2" w:themeFill="background1" w:themeFillShade="F2"/>
+        </w:rPr>
+        <w:t>User Role</w:t>
+      </w:r>
+      <w:r>
+        <w:rPr>
+          <w:shd w:val="clear" w:color="auto" w:fill="F2F2F2" w:themeFill="background1" w:themeFillShade="F2"/>
+        </w:rPr>
+        <w:t xml:space="preserve"> </w:t>
+      </w:r>
+      <w:r>
+        <w:rPr>
+          <w:shd w:val="clear" w:color="auto" w:fill="F2F2F2" w:themeFill="background1" w:themeFillShade="F2"/>
+        </w:rPr>
+        <w:t>Management</w:t>
+      </w:r>
+      <w:r>
+        <w:rPr>
+          <w:shd w:val="clear" w:color="auto" w:fill="F2F2F2" w:themeFill="background1" w:themeFillShade="F2"/>
+        </w:rPr>
+        <w:t xml:space="preserve">. </w:t>
+      </w:r>
+      <w:r>
+        <w:rPr>
+          <w:shd w:val="clear" w:color="auto" w:fill="F2F2F2" w:themeFill="background1" w:themeFillShade="F2"/>
+        </w:rPr>
+        <w:t>This requirement has been subsequently withdrawn by the client.</w:t>
+      </w:r>
+      <w:r>
+        <w:t xml:space="preserve"> </w:t>
+      </w:r>
+      <w:r>
+        <w:t>The client has subsequently requested us to remove this requirement to simplify the administration and cater for a better user experience</w:t>
+      </w:r>
+      <w:r>
+        <w:t xml:space="preserve">.  </w:t>
+      </w:r>
+    </w:p>
+    <w:p>
+      <w:pPr>
+        <w:pStyle w:val="DetailList"/>
+        <w:numPr>
+          <w:ilvl w:val="0"/>
+          <w:numId w:val="18"/>
+        </w:numPr>
+        <w:ind w:left="1440"/>
+      </w:pPr>
+      <w:r>
+        <w:rPr>
+          <w:shd w:val="clear" w:color="auto" w:fill="F2F2F2" w:themeFill="background1" w:themeFillShade="F2"/>
+        </w:rPr>
+        <w:t>Device Management</w:t>
+      </w:r>
+      <w:r>
+        <w:rPr>
+          <w:shd w:val="clear" w:color="auto" w:fill="F2F2F2" w:themeFill="background1" w:themeFillShade="F2"/>
+        </w:rPr>
+        <w:t xml:space="preserve">. </w:t>
+      </w:r>
+      <w:r>
+        <w:rPr>
+          <w:shd w:val="clear" w:color="auto" w:fill="F2F2F2" w:themeFill="background1" w:themeFillShade="F2"/>
+        </w:rPr>
+        <w:t>This requirement has been subsequently withdrawn by the client.</w:t>
+      </w:r>
+      <w:r>
+        <w:t xml:space="preserve"> The lowest granularity has been revised to stations, instead of individual devices. </w:t>
+      </w:r>
+      <w:r>
+        <w:t>The client has subsequently requested us to remove this requirement to simplify the administration and cater for a better user experience</w:t>
+      </w:r>
+      <w:r>
+        <w:t xml:space="preserve">.  </w:t>
+      </w:r>
+    </w:p>
+    <w:p>
+      <w:pPr>
+        <w:pStyle w:val="DetailList"/>
+        <w:numPr>
+          <w:ilvl w:val="0"/>
+          <w:numId w:val="18"/>
+        </w:numPr>
+        <w:ind w:left="1440"/>
+      </w:pPr>
+      <w:r>
+        <w:rPr>
+          <w:shd w:val="clear" w:color="auto" w:fill="F2F2F2" w:themeFill="background1" w:themeFillShade="F2"/>
+        </w:rPr>
+        <w:lastRenderedPageBreak/>
+        <w:t xml:space="preserve">Device </w:t>
+      </w:r>
+      <w:r>
+        <w:rPr>
+          <w:shd w:val="clear" w:color="auto" w:fill="F2F2F2" w:themeFill="background1" w:themeFillShade="F2"/>
+        </w:rPr>
+        <w:t>Group</w:t>
+      </w:r>
+      <w:r>
+        <w:rPr>
+          <w:shd w:val="clear" w:color="auto" w:fill="F2F2F2" w:themeFill="background1" w:themeFillShade="F2"/>
+        </w:rPr>
+        <w:t xml:space="preserve"> Management</w:t>
+      </w:r>
+      <w:r>
+        <w:rPr>
+          <w:shd w:val="clear" w:color="auto" w:fill="F2F2F2" w:themeFill="background1" w:themeFillShade="F2"/>
+        </w:rPr>
+        <w:t>. This requirement has been subsequently withdrawn by the client</w:t>
+      </w:r>
+      <w:r>
+        <w:rPr>
+          <w:shd w:val="clear" w:color="auto" w:fill="F2F2F2" w:themeFill="background1" w:themeFillShade="F2"/>
+        </w:rPr>
+        <w:t>.</w:t>
+      </w:r>
+      <w:r>
+        <w:t xml:space="preserve"> </w:t>
+      </w:r>
+      <w:r>
+        <w:t xml:space="preserve">The lowest granularity has been revised to stations, instead of individual devices. </w:t>
+      </w:r>
+      <w:r>
+        <w:t>The client has subsequently requested us to remove this requirement to simplify the administration and cater for a better user experience</w:t>
+      </w:r>
+      <w:r>
+        <w:t xml:space="preserve">.  </w:t>
+      </w:r>
+    </w:p>
+    <w:p>
+      <w:pPr>
+        <w:pStyle w:val="DetailList"/>
+        <w:numPr>
+          <w:ilvl w:val="0"/>
+          <w:numId w:val="18"/>
+        </w:numPr>
+        <w:ind w:left="1440"/>
+      </w:pPr>
+      <w:r>
+        <w:t>Station Management</w:t>
+      </w:r>
+      <w:r>
+        <w:t>.</w:t>
+      </w:r>
+    </w:p>
+    <w:p>
+      <w:pPr>
+        <w:pStyle w:val="DetailList"/>
+        <w:numPr>
+          <w:ilvl w:val="0"/>
+          <w:numId w:val="18"/>
+        </w:numPr>
+        <w:ind w:left="1440"/>
+      </w:pPr>
+      <w:r>
+        <w:rPr>
+          <w:shd w:val="clear" w:color="auto" w:fill="F2F2F2" w:themeFill="background1" w:themeFillShade="F2"/>
+        </w:rPr>
+        <w:t xml:space="preserve">Persona </w:t>
+      </w:r>
+      <w:r>
+        <w:rPr>
+          <w:shd w:val="clear" w:color="auto" w:fill="F2F2F2" w:themeFill="background1" w:themeFillShade="F2"/>
+        </w:rPr>
+        <w:t>Management</w:t>
+      </w:r>
+      <w:r>
+        <w:rPr>
+          <w:shd w:val="clear" w:color="auto" w:fill="F2F2F2" w:themeFill="background1" w:themeFillShade="F2"/>
+        </w:rPr>
+        <w:t>.</w:t>
+      </w:r>
+      <w:r>
+        <w:rPr>
+          <w:shd w:val="clear" w:color="auto" w:fill="FFFFFF" w:themeFill="background1"/>
+        </w:rPr>
+        <w:t xml:space="preserve">  </w:t>
+      </w:r>
+      <w:r>
+        <w:t>The client has subsequently requested us to remove this requirement to simplify the administration and cater for a better user experience</w:t>
+      </w:r>
+      <w:r>
+        <w:t>.  This requirement is now addressed under ‘User Management’.</w:t>
+      </w:r>
+      <w:r>
+        <w:rPr>
+          <w:shd w:val="clear" w:color="auto" w:fill="F2F2F2" w:themeFill="background1" w:themeFillShade="F2"/>
+        </w:rPr>
+        <w:t xml:space="preserve"> </w:t>
+      </w:r>
+    </w:p>
+    <w:p>
+      <w:pPr>
+        <w:pStyle w:val="DetailList"/>
+        <w:numPr>
+          <w:ilvl w:val="0"/>
+          <w:numId w:val="0"/>
+        </w:numPr>
+        <w:ind w:left="1440"/>
+      </w:pPr>
     </w:p>
     <w:p>
       <w:pPr>
@@ -5287,13 +5528,43 @@
         <w:ind w:left="1440"/>
       </w:pPr>
       <w:r>
-        <w:t xml:space="preserve">Central </w:t>
-      </w:r>
-      <w:r>
-        <w:t xml:space="preserve">Data </w:t>
-      </w:r>
-      <w:r>
-        <w:t>Management</w:t>
+        <w:t>System Administration – Perform setup, configuration and other supervisory</w:t>
+      </w:r>
+      <w:r>
+        <w:t xml:space="preserve"> </w:t>
+      </w:r>
+      <w:r>
+        <w:t>/</w:t>
+      </w:r>
+      <w:r>
+        <w:t xml:space="preserve"> </w:t>
+      </w:r>
+      <w:r>
+        <w:t xml:space="preserve">administrative  functions </w:t>
+      </w:r>
+      <w:r>
+        <w:t xml:space="preserve">to be carried out </w:t>
+      </w:r>
+      <w:r>
+        <w:t>by the administrators</w:t>
+      </w:r>
+      <w:r>
+        <w:t>,</w:t>
+      </w:r>
+      <w:r>
+        <w:t xml:space="preserve"> primarily focused on system</w:t>
+      </w:r>
+      <w:r>
+        <w:t xml:space="preserve"> / in</w:t>
+      </w:r>
+      <w:r>
+        <w:t>fra</w:t>
+      </w:r>
+      <w:r>
+        <w:t>structure</w:t>
+      </w:r>
+      <w:r>
+        <w:t xml:space="preserve"> level components</w:t>
       </w:r>
     </w:p>
     <w:p>
@@ -5301,15 +5572,12 @@
         <w:pStyle w:val="DetailList"/>
         <w:numPr>
           <w:ilvl w:val="0"/>
-          <w:numId w:val="20"/>
+          <w:numId w:val="19"/>
         </w:numPr>
         <w:ind w:left="1440"/>
       </w:pPr>
       <w:r>
-        <w:t xml:space="preserve">Data </w:t>
-      </w:r>
-      <w:r>
-        <w:t>Capture</w:t>
+        <w:t>System Setup</w:t>
       </w:r>
     </w:p>
     <w:p>
@@ -5317,15 +5585,12 @@
         <w:pStyle w:val="DetailList"/>
         <w:numPr>
           <w:ilvl w:val="0"/>
-          <w:numId w:val="20"/>
+          <w:numId w:val="19"/>
         </w:numPr>
-        <w:tabs>
-          <w:tab w:val="num" w:pos="2160"/>
-        </w:tabs>
         <w:ind w:left="1440"/>
       </w:pPr>
       <w:r>
-        <w:t>Transformation</w:t>
+        <w:t>System Configuration Management</w:t>
       </w:r>
     </w:p>
     <w:p>
@@ -5333,16 +5598,10 @@
         <w:pStyle w:val="DetailList"/>
         <w:numPr>
           <w:ilvl w:val="0"/>
-          <w:numId w:val="20"/>
+          <w:numId w:val="0"/>
         </w:numPr>
-        <w:tabs>
-          <w:tab w:val="num" w:pos="2160"/>
-        </w:tabs>
-        <w:ind w:left="1440"/>
-      </w:pPr>
-      <w:r>
-        <w:t>Reporting</w:t>
-      </w:r>
+        <w:ind w:left="1080"/>
+      </w:pPr>
     </w:p>
     <w:p>
       <w:pPr>
@@ -5358,7 +5617,151 @@
         <w:ind w:left="1440"/>
       </w:pPr>
       <w:r>
-        <w:t>Interface to SERIS/Central Monitoring System</w:t>
+        <w:t xml:space="preserve">Central </w:t>
+      </w:r>
+      <w:r>
+        <w:t xml:space="preserve">Data </w:t>
+      </w:r>
+      <w:r>
+        <w:t>Management</w:t>
+      </w:r>
+    </w:p>
+    <w:p>
+      <w:pPr>
+        <w:pStyle w:val="DetailList"/>
+        <w:numPr>
+          <w:ilvl w:val="0"/>
+          <w:numId w:val="20"/>
+        </w:numPr>
+        <w:ind w:left="1440"/>
+      </w:pPr>
+      <w:r>
+        <w:t xml:space="preserve">Data </w:t>
+      </w:r>
+      <w:r>
+        <w:t>Capture</w:t>
+      </w:r>
+    </w:p>
+    <w:p>
+      <w:pPr>
+        <w:pStyle w:val="DetailList"/>
+        <w:numPr>
+          <w:ilvl w:val="0"/>
+          <w:numId w:val="20"/>
+        </w:numPr>
+        <w:shd w:val="clear" w:color="auto" w:fill="FFFFFF" w:themeFill="background1"/>
+        <w:tabs>
+          <w:tab w:val="num" w:pos="2160"/>
+        </w:tabs>
+        <w:ind w:left="1440"/>
+      </w:pPr>
+      <w:r>
+        <w:rPr>
+          <w:shd w:val="clear" w:color="auto" w:fill="F2F2F2" w:themeFill="background1" w:themeFillShade="F2"/>
+        </w:rPr>
+        <w:t>Transformation</w:t>
+      </w:r>
+      <w:r>
+        <w:rPr>
+          <w:shd w:val="clear" w:color="auto" w:fill="F2F2F2" w:themeFill="background1" w:themeFillShade="F2"/>
+        </w:rPr>
+        <w:t xml:space="preserve">. </w:t>
+      </w:r>
+      <w:r>
+        <w:t xml:space="preserve"> </w:t>
+      </w:r>
+      <w:r>
+        <w:t>The client has subsequently requested us to remove this requirement to simplify the administration and cater for a better user experience</w:t>
+      </w:r>
+    </w:p>
+    <w:p>
+      <w:pPr>
+        <w:pStyle w:val="Body"/>
+        <w:numPr>
+          <w:ilvl w:val="2"/>
+          <w:numId w:val="20"/>
+        </w:numPr>
+        <w:jc w:val="left"/>
+      </w:pPr>
+      <w:r>
+        <w:t>During subsequent discussions with the client, the client has revised the requirements.</w:t>
+      </w:r>
+    </w:p>
+    <w:p>
+      <w:pPr>
+        <w:pStyle w:val="Body"/>
+        <w:numPr>
+          <w:ilvl w:val="2"/>
+          <w:numId w:val="20"/>
+        </w:numPr>
+        <w:jc w:val="left"/>
+      </w:pPr>
+      <w:r>
+        <w:t xml:space="preserve">The data from devices will be in the form of JSON files.  They have to be stored in the </w:t>
+      </w:r>
+      <w:r>
+        <w:t xml:space="preserve">JSON </w:t>
+      </w:r>
+      <w:r>
+        <w:t xml:space="preserve">same format. </w:t>
+      </w:r>
+    </w:p>
+    <w:p>
+      <w:pPr>
+        <w:pStyle w:val="Body"/>
+        <w:numPr>
+          <w:ilvl w:val="2"/>
+          <w:numId w:val="20"/>
+        </w:numPr>
+        <w:jc w:val="left"/>
+      </w:pPr>
+      <w:r>
+        <w:t>RAM application need not translate it further into any form of structured data.  They will be maintained in JSON format with in the RAM Application.</w:t>
+      </w:r>
+    </w:p>
+    <w:p>
+      <w:pPr>
+        <w:pStyle w:val="DetailList"/>
+        <w:numPr>
+          <w:ilvl w:val="0"/>
+          <w:numId w:val="20"/>
+        </w:numPr>
+        <w:tabs>
+          <w:tab w:val="num" w:pos="2160"/>
+        </w:tabs>
+        <w:ind w:left="1440"/>
+      </w:pPr>
+      <w:r>
+        <w:t>Reporting</w:t>
+      </w:r>
+    </w:p>
+    <w:p>
+      <w:pPr>
+        <w:pStyle w:val="Body"/>
+        <w:numPr>
+          <w:ilvl w:val="2"/>
+          <w:numId w:val="20"/>
+        </w:numPr>
+        <w:jc w:val="left"/>
+      </w:pPr>
+      <w:r>
+        <w:t>Real time dashboard</w:t>
+      </w:r>
+    </w:p>
+    <w:p>
+      <w:pPr>
+        <w:pStyle w:val="Body"/>
+        <w:numPr>
+          <w:ilvl w:val="2"/>
+          <w:numId w:val="20"/>
+        </w:numPr>
+        <w:jc w:val="left"/>
+      </w:pPr>
+      <w:r>
+        <w:t>Historical charts</w:t>
+      </w:r>
+      <w:r>
+        <w:t xml:space="preserve"> (Daily, Monthly &amp; Yearly)</w:t>
       </w:r>
     </w:p>
     <w:p>
@@ -5368,6 +5771,100 @@
           <w:ilvl w:val="0"/>
           <w:numId w:val="0"/>
         </w:numPr>
+        <w:ind w:left="720" w:hanging="720"/>
+      </w:pPr>
+    </w:p>
+    <w:p>
+      <w:pPr>
+        <w:pStyle w:val="DetailList"/>
+        <w:numPr>
+          <w:ilvl w:val="0"/>
+          <w:numId w:val="5"/>
+        </w:numPr>
+        <w:tabs>
+          <w:tab w:val="clear" w:pos="720"/>
+          <w:tab w:val="num" w:pos="1440"/>
+        </w:tabs>
+        <w:ind w:left="1440"/>
+      </w:pPr>
+      <w:r>
+        <w:rPr>
+          <w:shd w:val="clear" w:color="auto" w:fill="F2F2F2" w:themeFill="background1" w:themeFillShade="F2"/>
+        </w:rPr>
+        <w:t>Interface to SERIS/Central Monitoring System</w:t>
+      </w:r>
+      <w:r>
+        <w:t xml:space="preserve">.  </w:t>
+      </w:r>
+      <w:r>
+        <w:t xml:space="preserve">The client has subsequently requested us to </w:t>
+      </w:r>
+      <w:r>
+        <w:t>amend</w:t>
+      </w:r>
+      <w:r>
+        <w:t xml:space="preserve"> this requirement to simplify the administration and cater for a better user experience</w:t>
+      </w:r>
+    </w:p>
+    <w:p>
+      <w:pPr>
+        <w:pStyle w:val="Body"/>
+        <w:numPr>
+          <w:ilvl w:val="2"/>
+          <w:numId w:val="20"/>
+        </w:numPr>
+        <w:jc w:val="left"/>
+      </w:pPr>
+      <w:r>
+        <w:t xml:space="preserve">The ‘SERIS Interface’ is not a physical interface built within the RAM application.  </w:t>
+      </w:r>
+    </w:p>
+    <w:p>
+      <w:pPr>
+        <w:pStyle w:val="Body"/>
+        <w:numPr>
+          <w:ilvl w:val="2"/>
+          <w:numId w:val="20"/>
+        </w:numPr>
+        <w:jc w:val="left"/>
+      </w:pPr>
+      <w:r>
+        <w:t>This interface is a soft implementation of data availability to SERIS central monitoring system.</w:t>
+      </w:r>
+    </w:p>
+    <w:p>
+      <w:pPr>
+        <w:pStyle w:val="Body"/>
+        <w:numPr>
+          <w:ilvl w:val="2"/>
+          <w:numId w:val="20"/>
+        </w:numPr>
+        <w:jc w:val="left"/>
+      </w:pPr>
+      <w:r>
+        <w:t>The SERIS central monitoring system will be amended by SERIS to directly interface with the data available in the cloud for its monitoring purposes.</w:t>
+      </w:r>
+    </w:p>
+    <w:p>
+      <w:pPr>
+        <w:pStyle w:val="Body"/>
+        <w:numPr>
+          <w:ilvl w:val="2"/>
+          <w:numId w:val="20"/>
+        </w:numPr>
+        <w:jc w:val="left"/>
+      </w:pPr>
+      <w:r>
+        <w:t>The RAM application is expected to capture device data, record them in the cloud storage and make the data available in the cloud for SERIS central monitoring system.</w:t>
+      </w:r>
+    </w:p>
+    <w:p>
+      <w:pPr>
+        <w:pStyle w:val="DetailList"/>
+        <w:numPr>
+          <w:ilvl w:val="0"/>
+          <w:numId w:val="0"/>
+        </w:numPr>
       </w:pPr>
     </w:p>
     <w:p>
@@ -5405,6 +5902,7 @@
         <w:pStyle w:val="Body-list"/>
       </w:pPr>
       <w:r>
+        <w:lastRenderedPageBreak/>
         <w:t>RAM</w:t>
       </w:r>
       <w:r>
@@ -5503,7 +6001,6 @@
         <w:pStyle w:val="Body-list"/>
       </w:pPr>
       <w:r>
-        <w:lastRenderedPageBreak/>
         <w:t xml:space="preserve">Users will use the application </w:t>
       </w:r>
       <w:r>
@@ -6133,19 +6630,56 @@
         <w:jc w:val="both"/>
       </w:pPr>
       <w:r>
+        <w:rPr>
+          <w:i/>
+          <w:shd w:val="clear" w:color="auto" w:fill="F2F2F2" w:themeFill="background1" w:themeFillShade="F2"/>
+        </w:rPr>
         <w:t xml:space="preserve">Further the System should allow the Users to create, edit, copy and delete </w:t>
       </w:r>
       <w:r>
+        <w:rPr>
+          <w:i/>
+          <w:shd w:val="clear" w:color="auto" w:fill="F2F2F2" w:themeFill="background1" w:themeFillShade="F2"/>
+        </w:rPr>
         <w:t>User Groups.</w:t>
       </w:r>
       <w:r>
-        <w:t xml:space="preserve"> A user group is set of (one or more) individual users tagged together.  That way the admins can manage the access rights at group level rather than at individual user level.</w:t>
+        <w:rPr>
+          <w:i/>
+          <w:shd w:val="clear" w:color="auto" w:fill="F2F2F2" w:themeFill="background1" w:themeFillShade="F2"/>
+        </w:rPr>
+        <w:t xml:space="preserve"> A user group is set of (one or more) individual users tagged together.  That way the admins can manage the access rights at group level rather than at individual user level</w:t>
+      </w:r>
+      <w:r>
+        <w:rPr>
+          <w:shd w:val="clear" w:color="auto" w:fill="F2F2F2" w:themeFill="background1" w:themeFillShade="F2"/>
+        </w:rPr>
+        <w:t>.</w:t>
+      </w:r>
+      <w:r>
+        <w:t xml:space="preserve">  </w:t>
       </w:r>
     </w:p>
     <w:p>
       <w:pPr>
         <w:ind w:left="720"/>
         <w:jc w:val="both"/>
+      </w:pPr>
+      <w:r>
+        <w:lastRenderedPageBreak/>
+        <w:t xml:space="preserve">The client has subsequently requested us to remove </w:t>
+      </w:r>
+      <w:r>
+        <w:t xml:space="preserve">‘User Groups’ </w:t>
+      </w:r>
+      <w:r>
+        <w:t>requirement to simplify the administration and cater for a better user experience.</w:t>
+      </w:r>
+    </w:p>
+    <w:p>
+      <w:pPr>
+        <w:ind w:left="720"/>
+        <w:jc w:val="both"/>
         <w:rPr>
           <w:b/>
         </w:rPr>
@@ -6164,7 +6698,6 @@
           <w:b/>
           <w:bCs/>
         </w:rPr>
-        <w:lastRenderedPageBreak/>
         <w:t>User/Access C</w:t>
       </w:r>
       <w:r>
@@ -6177,39 +6710,188 @@
     </w:p>
     <w:p>
       <w:pPr>
+        <w:shd w:val="clear" w:color="auto" w:fill="FFFFFF" w:themeFill="background1"/>
         <w:ind w:left="720"/>
         <w:jc w:val="both"/>
-      </w:pPr>
-      <w:r>
-        <w:t>The system allows admins an easy and organized way of mapping permissions to users, via roles.  The System should allow the Users to maintain roles to be assigned to the business users. It is through these Roles that the User Permissions are controlled. As a first step you must maintain at least an administrator role</w:t>
-      </w:r>
-      <w:r>
+        <w:rPr>
+          <w:i/>
+          <w:shd w:val="clear" w:color="auto" w:fill="FFFFFF" w:themeFill="background1"/>
+        </w:rPr>
+      </w:pPr>
+      <w:r>
+        <w:rPr>
+          <w:i/>
+          <w:shd w:val="clear" w:color="auto" w:fill="F2F2F2" w:themeFill="background1" w:themeFillShade="F2"/>
+        </w:rPr>
+        <w:t>The system allows admins an easy and organized way of mapping permissions to users, via roles.  The System should allow the Users to maintain roles to be assigned to the business users. It is through these Roles that the User Permissions are controlled. As a first step you must maintain at least an administrator role.</w:t>
+      </w:r>
+      <w:r>
+        <w:rPr>
+          <w:i/>
+          <w:shd w:val="clear" w:color="auto" w:fill="F2F2F2" w:themeFill="background1" w:themeFillShade="F2"/>
+        </w:rPr>
+        <w:t xml:space="preserve"> </w:t>
+      </w:r>
+      <w:r>
+        <w:rPr>
+          <w:i/>
+          <w:shd w:val="clear" w:color="auto" w:fill="F2F2F2" w:themeFill="background1" w:themeFillShade="F2"/>
+        </w:rPr>
+        <w:t>The System allows the user with appropriate permission to browse list of all roles existing in the system</w:t>
+      </w:r>
+      <w:r>
+        <w:rPr>
+          <w:i/>
+          <w:shd w:val="clear" w:color="auto" w:fill="F2F2F2" w:themeFill="background1" w:themeFillShade="F2"/>
+        </w:rPr>
+        <w:t xml:space="preserve">. This requirement </w:t>
+      </w:r>
+      <w:r>
+        <w:rPr>
+          <w:i/>
+          <w:shd w:val="clear" w:color="auto" w:fill="F2F2F2" w:themeFill="background1" w:themeFillShade="F2"/>
+        </w:rPr>
+        <w:t>(‘</w:t>
+      </w:r>
+      <w:r>
+        <w:rPr>
+          <w:b/>
+          <w:i/>
+          <w:shd w:val="clear" w:color="auto" w:fill="F2F2F2" w:themeFill="background1" w:themeFillShade="F2"/>
+        </w:rPr>
+        <w:t>User/Access Control Mapping</w:t>
+      </w:r>
+      <w:r>
+        <w:rPr>
+          <w:i/>
+          <w:shd w:val="clear" w:color="auto" w:fill="F2F2F2" w:themeFill="background1" w:themeFillShade="F2"/>
+        </w:rPr>
+        <w:t xml:space="preserve">’) </w:t>
+      </w:r>
+      <w:r>
+        <w:rPr>
+          <w:i/>
+          <w:shd w:val="clear" w:color="auto" w:fill="F2F2F2" w:themeFill="background1" w:themeFillShade="F2"/>
+        </w:rPr>
+        <w:t>has been subsequently withdrawn by the client</w:t>
+      </w:r>
+      <w:r>
+        <w:rPr>
+          <w:i/>
+        </w:rPr>
         <w:t>.</w:t>
       </w:r>
-    </w:p>
-    <w:p>
-      <w:pPr>
+      <w:r>
+        <w:rPr>
+          <w:i/>
+          <w:shd w:val="clear" w:color="auto" w:fill="FFFFFF" w:themeFill="background1"/>
+        </w:rPr>
+        <w:t xml:space="preserve">  </w:t>
+      </w:r>
+    </w:p>
+    <w:p>
+      <w:pPr>
+        <w:shd w:val="clear" w:color="auto" w:fill="FFFFFF" w:themeFill="background1"/>
         <w:ind w:left="720"/>
         <w:jc w:val="both"/>
         <w:rPr>
-          <w:b/>
-        </w:rPr>
-      </w:pPr>
-    </w:p>
-    <w:p>
-      <w:pPr>
+          <w:shd w:val="clear" w:color="auto" w:fill="FFFFFF" w:themeFill="background1"/>
+        </w:rPr>
+      </w:pPr>
+    </w:p>
+    <w:p>
+      <w:pPr>
+        <w:shd w:val="clear" w:color="auto" w:fill="FFFFFF" w:themeFill="background1"/>
         <w:ind w:left="720"/>
         <w:jc w:val="both"/>
-      </w:pPr>
-      <w:r>
-        <w:t>The System allows the user with appropriate permission to browse list of all roles existing in the system</w:t>
-      </w:r>
-    </w:p>
-    <w:p>
-      <w:pPr>
+        <w:rPr>
+          <w:shd w:val="clear" w:color="auto" w:fill="FFFFFF" w:themeFill="background1"/>
+        </w:rPr>
+      </w:pPr>
+      <w:r>
+        <w:rPr>
+          <w:shd w:val="clear" w:color="auto" w:fill="FFFFFF" w:themeFill="background1"/>
+        </w:rPr>
+        <w:t xml:space="preserve">The client has subsequently requested us to remove this requirement to simplify the administration and cater for a better user experience.  </w:t>
+      </w:r>
+    </w:p>
+    <w:p>
+      <w:pPr>
+        <w:shd w:val="clear" w:color="auto" w:fill="FFFFFF" w:themeFill="background1"/>
         <w:ind w:left="720"/>
         <w:jc w:val="both"/>
         <w:rPr>
+          <w:shd w:val="clear" w:color="auto" w:fill="FFFFFF" w:themeFill="background1"/>
+        </w:rPr>
+      </w:pPr>
+    </w:p>
+    <w:p>
+      <w:pPr>
+        <w:shd w:val="clear" w:color="auto" w:fill="FFFFFF" w:themeFill="background1"/>
+        <w:ind w:left="720"/>
+        <w:jc w:val="both"/>
+      </w:pPr>
+      <w:r>
+        <w:rPr>
+          <w:shd w:val="clear" w:color="auto" w:fill="FFFFFF" w:themeFill="background1"/>
+        </w:rPr>
+        <w:t xml:space="preserve">The current requirement is to a have 2 pre-defined set of roles (i.e. </w:t>
+      </w:r>
+      <w:r>
+        <w:rPr>
+          <w:shd w:val="clear" w:color="auto" w:fill="FFFFFF" w:themeFill="background1"/>
+        </w:rPr>
+        <w:t>‘</w:t>
+      </w:r>
+      <w:r>
+        <w:rPr>
+          <w:shd w:val="clear" w:color="auto" w:fill="FFFFFF" w:themeFill="background1"/>
+        </w:rPr>
+        <w:t>Administrator</w:t>
+      </w:r>
+      <w:r>
+        <w:rPr>
+          <w:shd w:val="clear" w:color="auto" w:fill="FFFFFF" w:themeFill="background1"/>
+        </w:rPr>
+        <w:t>’</w:t>
+      </w:r>
+      <w:r>
+        <w:rPr>
+          <w:shd w:val="clear" w:color="auto" w:fill="FFFFFF" w:themeFill="background1"/>
+        </w:rPr>
+        <w:t xml:space="preserve"> and </w:t>
+      </w:r>
+      <w:r>
+        <w:rPr>
+          <w:shd w:val="clear" w:color="auto" w:fill="FFFFFF" w:themeFill="background1"/>
+        </w:rPr>
+        <w:t>‘</w:t>
+      </w:r>
+      <w:r>
+        <w:rPr>
+          <w:shd w:val="clear" w:color="auto" w:fill="FFFFFF" w:themeFill="background1"/>
+        </w:rPr>
+        <w:t>System User</w:t>
+      </w:r>
+      <w:r>
+        <w:rPr>
+          <w:shd w:val="clear" w:color="auto" w:fill="FFFFFF" w:themeFill="background1"/>
+        </w:rPr>
+        <w:t>’</w:t>
+      </w:r>
+      <w:r>
+        <w:rPr>
+          <w:shd w:val="clear" w:color="auto" w:fill="FFFFFF" w:themeFill="background1"/>
+        </w:rPr>
+        <w:t>).  The user can be assigned to either one of these pre-defined role(s).</w:t>
+      </w:r>
+    </w:p>
+    <w:p>
+      <w:pPr>
+        <w:shd w:val="clear" w:color="auto" w:fill="FFFFFF" w:themeFill="background1"/>
+        <w:ind w:left="720"/>
+        <w:jc w:val="both"/>
+        <w:rPr>
           <w:b/>
         </w:rPr>
       </w:pPr>
@@ -6232,35 +6914,141 @@
     </w:p>
     <w:p>
       <w:pPr>
+        <w:shd w:val="clear" w:color="auto" w:fill="FFFFFF" w:themeFill="background1"/>
         <w:ind w:left="720"/>
         <w:jc w:val="both"/>
-      </w:pPr>
-      <w:r>
-        <w:t xml:space="preserve">The System should allow the Users to create, edit, copy and delete </w:t>
-      </w:r>
-      <w:r>
-        <w:t>IoT devices that are to be monitored by the application.</w:t>
-      </w:r>
-    </w:p>
-    <w:p>
-      <w:pPr>
+        <w:rPr>
+          <w:i/>
+        </w:rPr>
+      </w:pPr>
+      <w:r>
+        <w:rPr>
+          <w:i/>
+          <w:shd w:val="clear" w:color="auto" w:fill="F2F2F2" w:themeFill="background1" w:themeFillShade="F2"/>
+        </w:rPr>
+        <w:t>The System should allow the Users to create, edit, copy and delete IoT devices that are to be monitored by the application.</w:t>
+      </w:r>
+      <w:r>
+        <w:rPr>
+          <w:i/>
+          <w:shd w:val="clear" w:color="auto" w:fill="F2F2F2" w:themeFill="background1" w:themeFillShade="F2"/>
+        </w:rPr>
+        <w:t xml:space="preserve"> </w:t>
+      </w:r>
+      <w:r>
+        <w:rPr>
+          <w:i/>
+          <w:shd w:val="clear" w:color="auto" w:fill="F2F2F2" w:themeFill="background1" w:themeFillShade="F2"/>
+        </w:rPr>
+        <w:t>The System allows the user with appropriate permission to browse list of all devices existing in the system</w:t>
+      </w:r>
+      <w:r>
+        <w:rPr>
+          <w:i/>
+          <w:shd w:val="clear" w:color="auto" w:fill="F2F2F2" w:themeFill="background1" w:themeFillShade="F2"/>
+        </w:rPr>
+        <w:t>.</w:t>
+      </w:r>
+      <w:r>
+        <w:rPr>
+          <w:i/>
+          <w:shd w:val="clear" w:color="auto" w:fill="F2F2F2" w:themeFill="background1" w:themeFillShade="F2"/>
+        </w:rPr>
+        <w:t xml:space="preserve"> </w:t>
+      </w:r>
+      <w:r>
+        <w:rPr>
+          <w:i/>
+          <w:shd w:val="clear" w:color="auto" w:fill="F2F2F2" w:themeFill="background1" w:themeFillShade="F2"/>
+        </w:rPr>
+        <w:t xml:space="preserve">This requirement </w:t>
+      </w:r>
+      <w:r>
+        <w:rPr>
+          <w:i/>
+          <w:shd w:val="clear" w:color="auto" w:fill="F2F2F2" w:themeFill="background1" w:themeFillShade="F2"/>
+        </w:rPr>
+        <w:t>(‘</w:t>
+      </w:r>
+      <w:r>
+        <w:rPr>
+          <w:b/>
+          <w:i/>
+          <w:shd w:val="clear" w:color="auto" w:fill="F2F2F2" w:themeFill="background1" w:themeFillShade="F2"/>
+        </w:rPr>
+        <w:t>Device Management</w:t>
+      </w:r>
+      <w:r>
+        <w:rPr>
+          <w:i/>
+          <w:shd w:val="clear" w:color="auto" w:fill="F2F2F2" w:themeFill="background1" w:themeFillShade="F2"/>
+        </w:rPr>
+        <w:t xml:space="preserve">’) </w:t>
+      </w:r>
+      <w:r>
+        <w:rPr>
+          <w:i/>
+          <w:shd w:val="clear" w:color="auto" w:fill="F2F2F2" w:themeFill="background1" w:themeFillShade="F2"/>
+        </w:rPr>
+        <w:t>has been subsequently withdrawn by the clien</w:t>
+      </w:r>
+      <w:r>
+        <w:rPr>
+          <w:i/>
+          <w:shd w:val="clear" w:color="auto" w:fill="F2F2F2" w:themeFill="background1" w:themeFillShade="F2"/>
+        </w:rPr>
+        <w:t>t.</w:t>
+      </w:r>
+      <w:r>
+        <w:rPr>
+          <w:i/>
+          <w:shd w:val="clear" w:color="auto" w:fill="FFFFFF" w:themeFill="background1"/>
+        </w:rPr>
+        <w:t xml:space="preserve"> </w:t>
+      </w:r>
+    </w:p>
+    <w:p>
+      <w:pPr>
+        <w:shd w:val="clear" w:color="auto" w:fill="FFFFFF" w:themeFill="background1"/>
         <w:ind w:left="720"/>
         <w:jc w:val="both"/>
-        <w:rPr>
-          <w:b/>
-        </w:rPr>
-      </w:pPr>
-    </w:p>
-    <w:p>
-      <w:pPr>
+      </w:pPr>
+    </w:p>
+    <w:p>
+      <w:pPr>
+        <w:shd w:val="clear" w:color="auto" w:fill="FFFFFF" w:themeFill="background1"/>
         <w:ind w:left="720"/>
         <w:jc w:val="both"/>
       </w:pPr>
       <w:r>
-        <w:t>The System allows the user with appropriate permission to browse list of all devices existing in the system</w:t>
-      </w:r>
-    </w:p>
-    <w:p/>
+        <w:t>The client has subsequently requested us to remove this requirement to simplify the administration and cater for a better user experience</w:t>
+      </w:r>
+      <w:r>
+        <w:t>.</w:t>
+      </w:r>
+    </w:p>
+    <w:p>
+      <w:pPr>
+        <w:shd w:val="clear" w:color="auto" w:fill="FFFFFF" w:themeFill="background1"/>
+        <w:ind w:left="720"/>
+        <w:jc w:val="both"/>
+      </w:pPr>
+    </w:p>
+    <w:p>
+      <w:pPr>
+        <w:shd w:val="clear" w:color="auto" w:fill="FFFFFF" w:themeFill="background1"/>
+        <w:ind w:left="720"/>
+        <w:jc w:val="both"/>
+      </w:pPr>
+      <w:r>
+        <w:t>The lowest granularity has been revised to stations, instead of individual devices.</w:t>
+      </w:r>
+    </w:p>
+    <w:p>
+      <w:pPr>
+        <w:shd w:val="clear" w:color="auto" w:fill="FFFFFF" w:themeFill="background1"/>
+      </w:pPr>
+    </w:p>
     <w:p>
       <w:pPr>
         <w:pStyle w:val="Heading4"/>
@@ -6295,18 +7083,177 @@
       <w:pPr>
         <w:ind w:left="720"/>
         <w:jc w:val="both"/>
-      </w:pPr>
-      <w:r>
+        <w:rPr>
+          <w:i/>
+        </w:rPr>
+      </w:pPr>
+      <w:r>
+        <w:rPr>
+          <w:i/>
+          <w:shd w:val="clear" w:color="auto" w:fill="F2F2F2" w:themeFill="background1" w:themeFillShade="F2"/>
+        </w:rPr>
         <w:t>Each device comes with a set of parameters that they can monitor and send it to the RAM application.  As set of devices that share similar characteristics can be tagged to device group and the device group in-turn maintains these configuration parameters.</w:t>
+      </w:r>
+      <w:r>
+        <w:rPr>
+          <w:i/>
+          <w:shd w:val="clear" w:color="auto" w:fill="F2F2F2" w:themeFill="background1" w:themeFillShade="F2"/>
+        </w:rPr>
+        <w:t xml:space="preserve">  </w:t>
+      </w:r>
+      <w:r>
+        <w:rPr>
+          <w:i/>
+          <w:shd w:val="clear" w:color="auto" w:fill="F2F2F2" w:themeFill="background1" w:themeFillShade="F2"/>
+        </w:rPr>
+        <w:t xml:space="preserve">The System should allow the Users to create, edit, and delete device groups to which </w:t>
+      </w:r>
+      <w:r>
+        <w:rPr>
+          <w:i/>
+          <w:shd w:val="clear" w:color="auto" w:fill="F2F2F2" w:themeFill="background1" w:themeFillShade="F2"/>
+        </w:rPr>
+        <w:t>an</w:t>
+      </w:r>
+      <w:r>
+        <w:rPr>
+          <w:i/>
+          <w:shd w:val="clear" w:color="auto" w:fill="F2F2F2" w:themeFill="background1" w:themeFillShade="F2"/>
+        </w:rPr>
+        <w:t xml:space="preserve"> IoT device</w:t>
+      </w:r>
+      <w:r>
+        <w:rPr>
+          <w:i/>
+          <w:shd w:val="clear" w:color="auto" w:fill="F2F2F2" w:themeFill="background1" w:themeFillShade="F2"/>
+        </w:rPr>
+        <w:t xml:space="preserve"> must to be </w:t>
+      </w:r>
+      <w:r>
+        <w:rPr>
+          <w:i/>
+          <w:shd w:val="clear" w:color="auto" w:fill="F2F2F2" w:themeFill="background1" w:themeFillShade="F2"/>
+        </w:rPr>
+        <w:t>tagged</w:t>
+      </w:r>
+      <w:r>
+        <w:rPr>
+          <w:i/>
+          <w:shd w:val="clear" w:color="auto" w:fill="F2F2F2" w:themeFill="background1" w:themeFillShade="F2"/>
+        </w:rPr>
+        <w:t>-to</w:t>
+      </w:r>
+      <w:r>
+        <w:rPr>
+          <w:i/>
+          <w:shd w:val="clear" w:color="auto" w:fill="F2F2F2" w:themeFill="background1" w:themeFillShade="F2"/>
+        </w:rPr>
+        <w:t xml:space="preserve"> </w:t>
+      </w:r>
+      <w:r>
+        <w:rPr>
+          <w:i/>
+          <w:shd w:val="clear" w:color="auto" w:fill="F2F2F2" w:themeFill="background1" w:themeFillShade="F2"/>
+        </w:rPr>
+        <w:t>w</w:t>
+      </w:r>
+      <w:r>
+        <w:rPr>
+          <w:i/>
+          <w:shd w:val="clear" w:color="auto" w:fill="F2F2F2" w:themeFill="background1" w:themeFillShade="F2"/>
+        </w:rPr>
+        <w:t>ithin</w:t>
+      </w:r>
+      <w:r>
+        <w:rPr>
+          <w:i/>
+          <w:shd w:val="clear" w:color="auto" w:fill="F2F2F2" w:themeFill="background1" w:themeFillShade="F2"/>
+        </w:rPr>
+        <w:t xml:space="preserve"> the application.</w:t>
+      </w:r>
+      <w:r>
+        <w:rPr>
+          <w:i/>
+          <w:shd w:val="clear" w:color="auto" w:fill="F2F2F2" w:themeFill="background1" w:themeFillShade="F2"/>
+        </w:rPr>
+        <w:t xml:space="preserve"> </w:t>
+      </w:r>
+      <w:r>
+        <w:rPr>
+          <w:i/>
+          <w:shd w:val="clear" w:color="auto" w:fill="F2F2F2" w:themeFill="background1" w:themeFillShade="F2"/>
+        </w:rPr>
+        <w:t xml:space="preserve">The System allows the user with appropriate permission to browse list of all device </w:t>
+      </w:r>
+      <w:r>
+        <w:rPr>
+          <w:i/>
+          <w:shd w:val="clear" w:color="auto" w:fill="F2F2F2" w:themeFill="background1" w:themeFillShade="F2"/>
+        </w:rPr>
+        <w:t>groups</w:t>
+      </w:r>
+      <w:r>
+        <w:rPr>
+          <w:i/>
+          <w:shd w:val="clear" w:color="auto" w:fill="F2F2F2" w:themeFill="background1" w:themeFillShade="F2"/>
+        </w:rPr>
+        <w:t xml:space="preserve"> </w:t>
+      </w:r>
+      <w:r>
+        <w:rPr>
+          <w:i/>
+          <w:shd w:val="clear" w:color="auto" w:fill="F2F2F2" w:themeFill="background1" w:themeFillShade="F2"/>
+        </w:rPr>
+        <w:t xml:space="preserve">present </w:t>
+      </w:r>
+      <w:r>
+        <w:rPr>
+          <w:i/>
+          <w:shd w:val="clear" w:color="auto" w:fill="F2F2F2" w:themeFill="background1" w:themeFillShade="F2"/>
+        </w:rPr>
+        <w:t>in the system.</w:t>
+      </w:r>
+      <w:r>
+        <w:rPr>
+          <w:i/>
+          <w:shd w:val="clear" w:color="auto" w:fill="F2F2F2" w:themeFill="background1" w:themeFillShade="F2"/>
+        </w:rPr>
+        <w:t xml:space="preserve"> This requirement </w:t>
+      </w:r>
+      <w:r>
+        <w:rPr>
+          <w:i/>
+          <w:shd w:val="clear" w:color="auto" w:fill="F2F2F2" w:themeFill="background1" w:themeFillShade="F2"/>
+        </w:rPr>
+        <w:t>(‘</w:t>
+      </w:r>
+      <w:r>
+        <w:rPr>
+          <w:b/>
+          <w:i/>
+          <w:shd w:val="clear" w:color="auto" w:fill="F2F2F2" w:themeFill="background1" w:themeFillShade="F2"/>
+        </w:rPr>
+        <w:t>Device Group Management</w:t>
+      </w:r>
+      <w:r>
+        <w:rPr>
+          <w:i/>
+          <w:shd w:val="clear" w:color="auto" w:fill="F2F2F2" w:themeFill="background1" w:themeFillShade="F2"/>
+        </w:rPr>
+        <w:t xml:space="preserve">’) </w:t>
+      </w:r>
+      <w:r>
+        <w:rPr>
+          <w:i/>
+          <w:shd w:val="clear" w:color="auto" w:fill="F2F2F2" w:themeFill="background1" w:themeFillShade="F2"/>
+        </w:rPr>
+        <w:t>has been subsequently withdrawn by the client.</w:t>
       </w:r>
     </w:p>
     <w:p>
       <w:pPr>
         <w:ind w:left="720"/>
         <w:jc w:val="both"/>
-        <w:rPr>
-          <w:b/>
-        </w:rPr>
       </w:pPr>
     </w:p>
     <w:p>
@@ -6315,46 +7262,13 @@
         <w:jc w:val="both"/>
       </w:pPr>
       <w:r>
-        <w:t xml:space="preserve">The System should allow the Users to create, edit, and delete </w:t>
-      </w:r>
-      <w:r>
-        <w:t xml:space="preserve">device groups to which </w:t>
-      </w:r>
-      <w:r>
-        <w:t>an</w:t>
-      </w:r>
-      <w:r>
-        <w:t xml:space="preserve"> IoT device</w:t>
-      </w:r>
-      <w:r>
-        <w:t xml:space="preserve"> must to be </w:t>
-      </w:r>
-      <w:r>
-        <w:t>tagged</w:t>
-      </w:r>
-      <w:r>
-        <w:t>-to</w:t>
-      </w:r>
-      <w:r>
-        <w:t xml:space="preserve"> </w:t>
-      </w:r>
-      <w:r>
-        <w:t>w</w:t>
-      </w:r>
-      <w:r>
-        <w:t>ithin</w:t>
-      </w:r>
-      <w:r>
-        <w:t xml:space="preserve"> the application.</w:t>
+        <w:t>The client has subsequently requested us to remove this requirement to simplify the administration and cater for a better user experience</w:t>
       </w:r>
     </w:p>
     <w:p>
       <w:pPr>
         <w:ind w:left="720"/>
         <w:jc w:val="both"/>
-        <w:rPr>
-          <w:b/>
-        </w:rPr>
       </w:pPr>
     </w:p>
     <w:p>
@@ -6363,22 +7277,7 @@
         <w:jc w:val="both"/>
       </w:pPr>
       <w:r>
-        <w:t xml:space="preserve">The System allows the user with appropriate permission to browse list of all </w:t>
-      </w:r>
-      <w:r>
-        <w:t xml:space="preserve">device </w:t>
-      </w:r>
-      <w:r>
-        <w:t>groups</w:t>
-      </w:r>
-      <w:r>
-        <w:t xml:space="preserve"> </w:t>
-      </w:r>
-      <w:r>
-        <w:t xml:space="preserve">present </w:t>
-      </w:r>
-      <w:r>
-        <w:t>in the system.</w:t>
+        <w:t>The lowest granularity has been revised to stations, instead of individual devices.</w:t>
       </w:r>
     </w:p>
     <w:p>
@@ -6450,6 +7349,12 @@
     </w:p>
     <w:p>
       <w:pPr>
+        <w:ind w:left="720"/>
+        <w:jc w:val="both"/>
+      </w:pPr>
+    </w:p>
+    <w:p>
+      <w:pPr>
         <w:pStyle w:val="Heading4"/>
         <w:rPr>
           <w:b/>
@@ -6477,13 +7382,74 @@
         <w:jc w:val="both"/>
       </w:pPr>
       <w:r>
-        <w:t xml:space="preserve">A group of stations collectively administered/monitored is called a PERSONA.  Each persona can have one or more stations tagged to them.  The users are then tagged one these personas. </w:t>
-      </w:r>
-      <w:r>
-        <w:t xml:space="preserve">The System should allow the Users to create, edit, and delete </w:t>
-      </w:r>
-      <w:r>
-        <w:t xml:space="preserve">PERSONAs to which the stations are mapped to within the RAM application. </w:t>
+        <w:rPr>
+          <w:shd w:val="clear" w:color="auto" w:fill="F2F2F2" w:themeFill="background1" w:themeFillShade="F2"/>
+        </w:rPr>
+        <w:t xml:space="preserve">A group of stations collectively administered/monitored is called a PERSONA.  Each persona can have one or more stations tagged to them.  The users are then tagged one these </w:t>
+      </w:r>
+      <w:r>
+        <w:rPr>
+          <w:shd w:val="clear" w:color="auto" w:fill="F2F2F2" w:themeFill="background1" w:themeFillShade="F2"/>
+        </w:rPr>
+        <w:lastRenderedPageBreak/>
+        <w:t xml:space="preserve">personas. The System should allow the Users to create, edit, and delete PERSONAs to which the stations are mapped to within the RAM application. </w:t>
+      </w:r>
+      <w:r>
+        <w:rPr>
+          <w:shd w:val="clear" w:color="auto" w:fill="F2F2F2" w:themeFill="background1" w:themeFillShade="F2"/>
+        </w:rPr>
+        <w:t xml:space="preserve"> </w:t>
+      </w:r>
+      <w:r>
+        <w:rPr>
+          <w:shd w:val="clear" w:color="auto" w:fill="F2F2F2" w:themeFill="background1" w:themeFillShade="F2"/>
+        </w:rPr>
+        <w:t>The System allows the user with appropriate permission to browse list of all PERSONAs present in the system</w:t>
+      </w:r>
+      <w:r>
+        <w:rPr>
+          <w:shd w:val="clear" w:color="auto" w:fill="F2F2F2" w:themeFill="background1" w:themeFillShade="F2"/>
+        </w:rPr>
+        <w:t>.</w:t>
+      </w:r>
+      <w:r>
+        <w:t xml:space="preserve">  </w:t>
+      </w:r>
+      <w:r>
+        <w:rPr>
+          <w:i/>
+          <w:shd w:val="clear" w:color="auto" w:fill="F2F2F2" w:themeFill="background1" w:themeFillShade="F2"/>
+        </w:rPr>
+        <w:t xml:space="preserve">This requirement </w:t>
+      </w:r>
+      <w:r>
+        <w:rPr>
+          <w:i/>
+          <w:shd w:val="clear" w:color="auto" w:fill="F2F2F2" w:themeFill="background1" w:themeFillShade="F2"/>
+        </w:rPr>
+        <w:t>(‘</w:t>
+      </w:r>
+      <w:r>
+        <w:rPr>
+          <w:b/>
+          <w:i/>
+          <w:shd w:val="clear" w:color="auto" w:fill="F2F2F2" w:themeFill="background1" w:themeFillShade="F2"/>
+        </w:rPr>
+        <w:t>Persona Management</w:t>
+      </w:r>
+      <w:r>
+        <w:rPr>
+          <w:i/>
+          <w:shd w:val="clear" w:color="auto" w:fill="F2F2F2" w:themeFill="background1" w:themeFillShade="F2"/>
+        </w:rPr>
+        <w:t xml:space="preserve">’) </w:t>
+      </w:r>
+      <w:r>
+        <w:rPr>
+          <w:i/>
+          <w:shd w:val="clear" w:color="auto" w:fill="F2F2F2" w:themeFill="background1" w:themeFillShade="F2"/>
+        </w:rPr>
+        <w:t>has been subsequently withdrawn by the client.</w:t>
       </w:r>
     </w:p>
     <w:p>
@@ -6498,13 +7464,7 @@
         <w:jc w:val="both"/>
       </w:pPr>
       <w:r>
-        <w:t xml:space="preserve">The System allows the user with appropriate permission to browse list of all </w:t>
-      </w:r>
-      <w:r>
-        <w:t xml:space="preserve">PERSONAs present </w:t>
-      </w:r>
-      <w:r>
-        <w:t>in the system</w:t>
+        <w:t>The client has subsequently requested us to remove this requirement to simplify the administration and cater for a better user experience</w:t>
       </w:r>
     </w:p>
     <w:p>
@@ -6564,11 +7524,7 @@
         <w:t>The System allows to be built on Cloud technology to offer high degrees of agility and the ability to collect huge volumes of data from the enterprise and beyond</w:t>
       </w:r>
       <w:r>
-        <w:t xml:space="preserve">.  This function </w:t>
-      </w:r>
-      <w:r>
-        <w:lastRenderedPageBreak/>
-        <w:t>facilitates the initial setting up of the application’s high level infra-structure components and its details.</w:t>
+        <w:t>.  This function facilitates the initial setting up of the application’s high level infra-structure components and its details.</w:t>
       </w:r>
     </w:p>
     <w:p>
@@ -6655,9 +7611,36 @@
           <w:ilvl w:val="0"/>
           <w:numId w:val="25"/>
         </w:numPr>
-      </w:pPr>
-      <w:r>
+        <w:rPr>
+          <w:i/>
+        </w:rPr>
+      </w:pPr>
+      <w:r>
+        <w:rPr>
+          <w:i/>
+          <w:shd w:val="clear" w:color="auto" w:fill="F2F2F2" w:themeFill="background1" w:themeFillShade="F2"/>
+        </w:rPr>
         <w:t>Transformation of raw data into structured data</w:t>
+      </w:r>
+      <w:r>
+        <w:rPr>
+          <w:i/>
+          <w:shd w:val="clear" w:color="auto" w:fill="F2F2F2" w:themeFill="background1" w:themeFillShade="F2"/>
+        </w:rPr>
+        <w:t>. The</w:t>
+      </w:r>
+      <w:r>
+        <w:rPr>
+          <w:i/>
+          <w:shd w:val="clear" w:color="auto" w:fill="F2F2F2" w:themeFill="background1" w:themeFillShade="F2"/>
+        </w:rPr>
+        <w:t xml:space="preserve"> client has subsequently requested us to remove this requirement to simplify the administration and cater for a better user experience</w:t>
+      </w:r>
+      <w:r>
+        <w:rPr>
+          <w:i/>
+        </w:rPr>
+        <w:t xml:space="preserve">. </w:t>
       </w:r>
     </w:p>
     <w:p>
@@ -6733,17 +7716,122 @@
     </w:p>
     <w:p>
       <w:pPr>
+        <w:shd w:val="clear" w:color="auto" w:fill="FFFFFF" w:themeFill="background1"/>
         <w:ind w:left="720"/>
         <w:jc w:val="both"/>
       </w:pPr>
       <w:r>
-        <w:t>The System allows these unstructured data to be formatted into structured data format based on the device parameters configuration.</w:t>
-      </w:r>
-      <w:r>
+        <w:rPr>
+          <w:i/>
+          <w:shd w:val="clear" w:color="auto" w:fill="F2F2F2" w:themeFill="background1" w:themeFillShade="F2"/>
+        </w:rPr>
+        <w:t>The System allows these unstructured data to be formatted into structured data format based on the device parameters configuration. The system records structured data accurately and in real-</w:t>
+      </w:r>
+      <w:r>
+        <w:rPr>
+          <w:i/>
+          <w:shd w:val="clear" w:color="auto" w:fill="F2F2F2" w:themeFill="background1" w:themeFillShade="F2"/>
+        </w:rPr>
+        <w:t>time</w:t>
+      </w:r>
+      <w:r>
+        <w:rPr>
+          <w:i/>
+          <w:shd w:val="clear" w:color="auto" w:fill="F2F2F2" w:themeFill="background1" w:themeFillShade="F2"/>
+        </w:rPr>
+        <w:t xml:space="preserve">. </w:t>
+      </w:r>
+      <w:r>
+        <w:rPr>
+          <w:i/>
+          <w:shd w:val="clear" w:color="auto" w:fill="F2F2F2" w:themeFill="background1" w:themeFillShade="F2"/>
+        </w:rPr>
+        <w:t xml:space="preserve">The client has subsequently requested us to remove this </w:t>
+      </w:r>
+      <w:r>
+        <w:rPr>
+          <w:i/>
+          <w:shd w:val="clear" w:color="auto" w:fill="F2F2F2" w:themeFill="background1" w:themeFillShade="F2"/>
+        </w:rPr>
+        <w:t>(‘</w:t>
+      </w:r>
+      <w:r>
+        <w:rPr>
+          <w:b/>
+          <w:i/>
+          <w:shd w:val="clear" w:color="auto" w:fill="F2F2F2" w:themeFill="background1" w:themeFillShade="F2"/>
+        </w:rPr>
+        <w:t>Transformation</w:t>
+      </w:r>
+      <w:r>
+        <w:rPr>
+          <w:i/>
+          <w:shd w:val="clear" w:color="auto" w:fill="F2F2F2" w:themeFill="background1" w:themeFillShade="F2"/>
+        </w:rPr>
+        <w:t xml:space="preserve">’) </w:t>
+      </w:r>
+      <w:r>
+        <w:rPr>
+          <w:i/>
+          <w:shd w:val="clear" w:color="auto" w:fill="F2F2F2" w:themeFill="background1" w:themeFillShade="F2"/>
+        </w:rPr>
+        <w:t>requirement to simplify the administration and cater for a better user experience</w:t>
+      </w:r>
+      <w:r>
+        <w:rPr>
+          <w:shd w:val="clear" w:color="auto" w:fill="F2F2F2" w:themeFill="background1" w:themeFillShade="F2"/>
+        </w:rPr>
+        <w:t>.</w:t>
+      </w:r>
+      <w:r>
+        <w:rPr>
+          <w:shd w:val="clear" w:color="auto" w:fill="FFFFFF" w:themeFill="background1"/>
+        </w:rPr>
         <w:t xml:space="preserve"> </w:t>
       </w:r>
       <w:r>
-        <w:t>The system records structured data accurately and in real-time.</w:t>
+        <w:t>During subsequent discussions with the client, the client has revised the requirements as stated below.</w:t>
+      </w:r>
+    </w:p>
+    <w:p>
+      <w:pPr>
+        <w:pStyle w:val="ListParagraph"/>
+        <w:numPr>
+          <w:ilvl w:val="1"/>
+          <w:numId w:val="25"/>
+        </w:numPr>
+      </w:pPr>
+      <w:r>
+        <w:t xml:space="preserve">The data sent from devices will be in the form of JSON files.  They have to be stored in the JSON same format. </w:t>
+      </w:r>
+    </w:p>
+    <w:p>
+      <w:pPr>
+        <w:pStyle w:val="ListParagraph"/>
+        <w:numPr>
+          <w:ilvl w:val="1"/>
+          <w:numId w:val="25"/>
+        </w:numPr>
+      </w:pPr>
+      <w:r>
+        <w:t>RAM application need not translate it further into any form of structured data.  They will be maintained in the same JSON format with in the RAM Application.</w:t>
+      </w:r>
+    </w:p>
+    <w:p/>
+    <w:p>
+      <w:pPr>
+        <w:pStyle w:val="Heading4"/>
+        <w:rPr>
+          <w:b/>
+          <w:bCs/>
+        </w:rPr>
+      </w:pPr>
+      <w:r>
+        <w:rPr>
+          <w:b/>
+          <w:bCs/>
+        </w:rPr>
+        <w:t>Reporting</w:t>
       </w:r>
     </w:p>
     <w:p>
@@ -6751,6 +7839,33 @@
         <w:ind w:left="720"/>
         <w:jc w:val="both"/>
       </w:pPr>
+      <w:r>
+        <w:t>The structured data should be available and accessible by users in the form of reports, charts, and graphs.  The users are able to customize these reports further.</w:t>
+      </w:r>
+      <w:r>
+        <w:t xml:space="preserve"> </w:t>
+      </w:r>
+    </w:p>
+    <w:p>
+      <w:pPr>
+        <w:ind w:left="720"/>
+        <w:jc w:val="both"/>
+      </w:pPr>
+    </w:p>
+    <w:p>
+      <w:pPr>
+        <w:ind w:left="720"/>
+        <w:jc w:val="both"/>
+      </w:pPr>
+      <w:r>
+        <w:lastRenderedPageBreak/>
+        <w:t>The raw/un-structured data should be available and accessible by users, and they will be given an option to download the raw data.</w:t>
+      </w:r>
+    </w:p>
+    <w:p>
+      <w:pPr>
+        <w:ind w:left="720"/>
+      </w:pPr>
     </w:p>
     <w:p>
       <w:pPr>
@@ -6765,7 +7880,7 @@
           <w:b/>
           <w:bCs/>
         </w:rPr>
-        <w:t>Reporting</w:t>
+        <w:t>System Alerts</w:t>
       </w:r>
     </w:p>
     <w:p>
@@ -6774,10 +7889,19 @@
         <w:jc w:val="both"/>
       </w:pPr>
       <w:r>
-        <w:t>The structured data should be available and accessible by users in the form of reports, charts, and graphs.  The users are able to customize these reports further.</w:t>
-      </w:r>
-      <w:r>
-        <w:t xml:space="preserve"> </w:t>
+        <w:t xml:space="preserve">The RAM Application will send certain alerts to notify </w:t>
+      </w:r>
+      <w:r>
+        <w:t>the users</w:t>
+      </w:r>
+      <w:r>
+        <w:t xml:space="preserve"> of </w:t>
+      </w:r>
+      <w:r>
+        <w:t xml:space="preserve">important or time-sensitive information </w:t>
+      </w:r>
+      <w:r>
+        <w:t xml:space="preserve">captured by the application.  </w:t>
       </w:r>
     </w:p>
     <w:p>
@@ -6792,7 +7916,31 @@
         <w:jc w:val="both"/>
       </w:pPr>
       <w:r>
-        <w:t>The raw/un-structured data should be available and accessible by users, and they will be given an option to download the raw data.</w:t>
+        <w:t xml:space="preserve">Users have requested that </w:t>
+      </w:r>
+      <w:r>
+        <w:t xml:space="preserve">an </w:t>
+      </w:r>
+      <w:r>
+        <w:t>alert be triggered and sen</w:t>
+      </w:r>
+      <w:r>
+        <w:t>t in case of device failures.</w:t>
+      </w:r>
+      <w:r>
+        <w:t xml:space="preserve">  </w:t>
+      </w:r>
+      <w:r>
+        <w:t xml:space="preserve">The application will receive device failure information in real-time from an external device monitoring application managed by SERIS.  The RAM application in-turn makes use of this information to trigger an alert and notify the user of such device </w:t>
+      </w:r>
+      <w:r>
+        <w:t>failures</w:t>
+      </w:r>
+      <w:r>
+        <w:t xml:space="preserve">. </w:t>
+      </w:r>
+      <w:r>
+        <w:t xml:space="preserve"> </w:t>
       </w:r>
     </w:p>
     <w:p>
@@ -6802,18 +7950,10 @@
     </w:p>
     <w:p>
       <w:pPr>
-        <w:pStyle w:val="Heading4"/>
-        <w:rPr>
-          <w:b/>
-          <w:bCs/>
-        </w:rPr>
-      </w:pPr>
-      <w:r>
-        <w:rPr>
-          <w:b/>
-          <w:bCs/>
-        </w:rPr>
-        <w:t>System Alerts</w:t>
+        <w:pStyle w:val="Heading3"/>
+      </w:pPr>
+      <w:r>
+        <w:t>Interface to SERIS/Central Monitoring System</w:t>
       </w:r>
     </w:p>
     <w:p>
@@ -6822,72 +7962,98 @@
         <w:jc w:val="both"/>
       </w:pPr>
       <w:r>
-        <w:t xml:space="preserve">The RAM Application will send certain alerts to notify </w:t>
-      </w:r>
-      <w:r>
-        <w:t>the users</w:t>
-      </w:r>
-      <w:r>
-        <w:t xml:space="preserve"> of </w:t>
-      </w:r>
-      <w:r>
-        <w:t xml:space="preserve">important or time-sensitive information </w:t>
-      </w:r>
-      <w:r>
-        <w:t xml:space="preserve">captured by the application.  </w:t>
-      </w:r>
+        <w:t xml:space="preserve">The </w:t>
+      </w:r>
+      <w:r>
+        <w:t>system should be designed to allow</w:t>
+      </w:r>
+      <w:r>
+        <w:t xml:space="preserve"> an</w:t>
+      </w:r>
+      <w:r>
+        <w:t xml:space="preserve"> interface to be built to SERIS’s</w:t>
+      </w:r>
+      <w:r>
+        <w:t xml:space="preserve"> Central Monitoring System.</w:t>
+      </w:r>
+    </w:p>
+    <w:p>
+      <w:pPr>
+        <w:ind w:left="720"/>
+      </w:pPr>
+    </w:p>
+    <w:p>
+      <w:pPr>
+        <w:pStyle w:val="Heading2"/>
+        <w:rPr>
+          <w:sz w:val="20"/>
+        </w:rPr>
+      </w:pPr>
+      <w:bookmarkStart w:id="21" w:name="_Toc521933027"/>
+      <w:r>
+        <w:rPr>
+          <w:sz w:val="20"/>
+        </w:rPr>
+        <w:t>User Interface Requirements</w:t>
+      </w:r>
+      <w:bookmarkEnd w:id="21"/>
     </w:p>
     <w:p>
       <w:pPr>
         <w:ind w:left="720"/>
         <w:jc w:val="both"/>
       </w:pPr>
+      <w:r>
+        <w:t xml:space="preserve">The 'User Interface specification' is documented </w:t>
+      </w:r>
+      <w:r>
+        <w:t xml:space="preserve">and available as a separate document </w:t>
+      </w:r>
+      <w:r>
+        <w:t xml:space="preserve">in </w:t>
+      </w:r>
+      <w:r>
+        <w:t>‘</w:t>
+      </w:r>
+      <w:r>
+        <w:t>\SPEC\REQUIREMENT\UIS\</w:t>
+      </w:r>
+      <w:proofErr w:type="spellStart"/>
+      <w:r>
+        <w:t>UIS.docsx</w:t>
+      </w:r>
+      <w:proofErr w:type="spellEnd"/>
+      <w:r>
+        <w:t>’.</w:t>
+      </w:r>
     </w:p>
     <w:p>
       <w:pPr>
         <w:ind w:left="720"/>
         <w:jc w:val="both"/>
       </w:pPr>
-      <w:r>
-        <w:t xml:space="preserve">Users have requested that </w:t>
-      </w:r>
-      <w:r>
-        <w:t xml:space="preserve">an </w:t>
-      </w:r>
-      <w:r>
-        <w:t>alert be triggered and sen</w:t>
-      </w:r>
-      <w:r>
-        <w:t>t in case of device failures.</w:t>
-      </w:r>
-      <w:r>
-        <w:t xml:space="preserve">  </w:t>
-      </w:r>
-      <w:r>
-        <w:t xml:space="preserve">The application will receive device failure information in real-time from an external device monitoring application managed by SERIS.  The RAM application in-turn makes use of this information to trigger an alert and notify the user of such device </w:t>
-      </w:r>
-      <w:r>
-        <w:t>failures</w:t>
-      </w:r>
-      <w:r>
-        <w:t xml:space="preserve">. </w:t>
-      </w:r>
-      <w:r>
-        <w:t xml:space="preserve"> </w:t>
-      </w:r>
-    </w:p>
-    <w:p>
-      <w:pPr>
-        <w:ind w:left="720"/>
-      </w:pPr>
-    </w:p>
-    <w:p>
-      <w:pPr>
-        <w:pStyle w:val="Heading3"/>
-      </w:pPr>
-      <w:r>
-        <w:t>Interface to SERIS/Central Monitoring System</w:t>
-      </w:r>
+    </w:p>
+    <w:p>
+      <w:pPr>
+        <w:pStyle w:val="Heading2"/>
+        <w:rPr>
+          <w:sz w:val="20"/>
+        </w:rPr>
+      </w:pPr>
+      <w:bookmarkStart w:id="22" w:name="_Toc521933028"/>
+      <w:r>
+        <w:rPr>
+          <w:sz w:val="20"/>
+        </w:rPr>
+        <w:t>Raw/</w:t>
+      </w:r>
+      <w:r>
+        <w:rPr>
+          <w:sz w:val="20"/>
+        </w:rPr>
+        <w:t>Source Data Packets</w:t>
+      </w:r>
+      <w:bookmarkEnd w:id="22"/>
     </w:p>
     <w:p>
       <w:pPr>
@@ -6895,107 +8061,10 @@
         <w:jc w:val="both"/>
       </w:pPr>
       <w:r>
-        <w:t xml:space="preserve">The </w:t>
-      </w:r>
-      <w:r>
-        <w:t>system should be designed to allow</w:t>
-      </w:r>
-      <w:r>
-        <w:t xml:space="preserve"> an</w:t>
-      </w:r>
-      <w:r>
-        <w:t xml:space="preserve"> interface to be built to SERIS’s</w:t>
-      </w:r>
-      <w:r>
-        <w:t xml:space="preserve"> Central Monitoring System.</w:t>
-      </w:r>
-    </w:p>
-    <w:p>
-      <w:pPr>
-        <w:ind w:left="720"/>
-      </w:pPr>
-    </w:p>
-    <w:p>
-      <w:pPr>
-        <w:pStyle w:val="Heading2"/>
-        <w:rPr>
-          <w:sz w:val="20"/>
-        </w:rPr>
-      </w:pPr>
-      <w:bookmarkStart w:id="21" w:name="_Toc521933027"/>
-      <w:r>
-        <w:rPr>
-          <w:sz w:val="20"/>
-        </w:rPr>
-        <w:t>User Interface Requirements</w:t>
-      </w:r>
-      <w:bookmarkEnd w:id="21"/>
-    </w:p>
-    <w:p>
-      <w:pPr>
-        <w:ind w:left="720"/>
-        <w:jc w:val="both"/>
-      </w:pPr>
-      <w:r>
-        <w:t xml:space="preserve">The 'User Interface specification' is documented </w:t>
-      </w:r>
-      <w:r>
-        <w:t xml:space="preserve">and available as a separate document </w:t>
-      </w:r>
-      <w:r>
-        <w:t xml:space="preserve">in </w:t>
-      </w:r>
-      <w:r>
-        <w:t>‘</w:t>
-      </w:r>
-      <w:r>
-        <w:t>\SPEC\REQUIREMENT\UIS\</w:t>
-      </w:r>
-      <w:proofErr w:type="spellStart"/>
-      <w:r>
-        <w:t>UIS.docsx</w:t>
-      </w:r>
-      <w:proofErr w:type="spellEnd"/>
-      <w:r>
-        <w:t>’.</w:t>
-      </w:r>
-    </w:p>
-    <w:p>
-      <w:pPr>
-        <w:ind w:left="720"/>
-        <w:jc w:val="both"/>
-      </w:pPr>
-    </w:p>
-    <w:p>
-      <w:pPr>
-        <w:pStyle w:val="Heading2"/>
-        <w:rPr>
-          <w:sz w:val="20"/>
-        </w:rPr>
-      </w:pPr>
-      <w:bookmarkStart w:id="22" w:name="_Toc521933028"/>
-      <w:r>
-        <w:rPr>
-          <w:sz w:val="20"/>
-        </w:rPr>
-        <w:lastRenderedPageBreak/>
-        <w:t>Raw/</w:t>
-      </w:r>
-      <w:r>
-        <w:rPr>
-          <w:sz w:val="20"/>
-        </w:rPr>
-        <w:t>Source Data Packets</w:t>
-      </w:r>
-      <w:bookmarkEnd w:id="22"/>
-    </w:p>
-    <w:p>
-      <w:pPr>
-        <w:ind w:left="720"/>
-        <w:jc w:val="both"/>
-      </w:pPr>
-      <w:r>
-        <w:t xml:space="preserve">The raw/un-structured data consist of sensor data &amp; health data, both of which comes in the form of delimited data </w:t>
+        <w:t xml:space="preserve">The raw/un-structured data consist of sensor data &amp; health data, both of which comes in the form of </w:t>
+      </w:r>
+      <w:r>
+        <w:t>JSON format</w:t>
       </w:r>
     </w:p>
     <w:p>
@@ -7238,7 +8307,10 @@
         <w:t>280</w:t>
       </w:r>
       <w:r>
-        <w:t xml:space="preserve"> records from each of the device </w:t>
+        <w:t xml:space="preserve"> records from each of the device</w:t>
+      </w:r>
+      <w:r>
+        <w:t xml:space="preserve">/station </w:t>
       </w:r>
       <w:r>
         <w:t>on a daily basis under normal operating conditions</w:t>
@@ -7350,7 +8422,16 @@
         <w:jc w:val="both"/>
       </w:pPr>
       <w:r>
-        <w:t>Delimited data sent in string format</w:t>
+        <w:t>D</w:t>
+      </w:r>
+      <w:r>
+        <w:t xml:space="preserve">ata sent in </w:t>
+      </w:r>
+      <w:r>
+        <w:t xml:space="preserve">JSON </w:t>
+      </w:r>
+      <w:r>
+        <w:t>format</w:t>
       </w:r>
     </w:p>
     <w:p>
@@ -7363,190 +8444,14 @@
         <w:jc w:val="both"/>
       </w:pPr>
       <w:r>
-        <w:t xml:space="preserve">Variable length data, dependent on the device configuration </w:t>
-      </w:r>
-      <w:r>
-        <w:t xml:space="preserve">mapping </w:t>
-      </w:r>
-      <w:r>
-        <w:t xml:space="preserve">with in the RAM application.  </w:t>
-      </w:r>
-    </w:p>
-    <w:p>
-      <w:pPr>
-        <w:pStyle w:val="ListParagraph"/>
-        <w:numPr>
-          <w:ilvl w:val="1"/>
-          <w:numId w:val="27"/>
-        </w:numPr>
-        <w:jc w:val="both"/>
-      </w:pPr>
-      <w:r>
-        <w:t xml:space="preserve">Ideally mapped </w:t>
-      </w:r>
-      <w:r>
-        <w:t xml:space="preserve">to a common </w:t>
-      </w:r>
-      <w:r>
-        <w:t xml:space="preserve">configuration </w:t>
-      </w:r>
-      <w:r>
-        <w:t>pool</w:t>
-      </w:r>
-      <w:r>
-        <w:t xml:space="preserve"> which can be reused across similar devices sending same set of information in the same order / sequence</w:t>
-      </w:r>
-      <w:r>
-        <w:t>.</w:t>
-      </w:r>
-    </w:p>
-    <w:p>
-      <w:pPr>
-        <w:pStyle w:val="ListParagraph"/>
-        <w:numPr>
-          <w:ilvl w:val="1"/>
-          <w:numId w:val="27"/>
-        </w:numPr>
-        <w:jc w:val="both"/>
-      </w:pPr>
-      <w:r>
-        <w:t>D</w:t>
-      </w:r>
-      <w:r>
-        <w:t xml:space="preserve">evice configuration </w:t>
-      </w:r>
-      <w:r>
-        <w:t xml:space="preserve">mapping </w:t>
-      </w:r>
-      <w:r>
-        <w:t xml:space="preserve">consists of  </w:t>
-      </w:r>
-    </w:p>
-    <w:p>
-      <w:pPr>
-        <w:pStyle w:val="ListParagraph"/>
-        <w:numPr>
-          <w:ilvl w:val="2"/>
-          <w:numId w:val="27"/>
-        </w:numPr>
-      </w:pPr>
-      <w:r>
-        <w:t xml:space="preserve">The number of </w:t>
-      </w:r>
-      <w:r>
-        <w:t xml:space="preserve">such </w:t>
-      </w:r>
-      <w:r>
-        <w:t>data points</w:t>
-      </w:r>
-      <w:r>
-        <w:t xml:space="preserve">, </w:t>
-      </w:r>
-    </w:p>
-    <w:p>
-      <w:pPr>
-        <w:pStyle w:val="ListParagraph"/>
-        <w:numPr>
-          <w:ilvl w:val="2"/>
-          <w:numId w:val="27"/>
-        </w:numPr>
-      </w:pPr>
-      <w:r>
-        <w:t xml:space="preserve">Name of </w:t>
-      </w:r>
-      <w:r>
-        <w:t xml:space="preserve">these </w:t>
-      </w:r>
-      <w:r>
-        <w:t>data points</w:t>
-      </w:r>
-    </w:p>
-    <w:p>
-      <w:pPr>
-        <w:pStyle w:val="ListParagraph"/>
-        <w:numPr>
-          <w:ilvl w:val="2"/>
-          <w:numId w:val="27"/>
-        </w:numPr>
-      </w:pPr>
-      <w:r>
-        <w:t>Sequence of the data points</w:t>
-      </w:r>
-    </w:p>
-    <w:p>
-      <w:pPr>
-        <w:ind w:left="720"/>
-      </w:pPr>
-    </w:p>
-    <w:p>
-      <w:pPr>
-        <w:ind w:left="720"/>
-        <w:jc w:val="center"/>
-      </w:pPr>
-      <w:r>
-        <w:rPr>
-          <w:noProof/>
-          <w:lang w:eastAsia="en-GB"/>
-        </w:rPr>
-        <w:lastRenderedPageBreak/>
-        <w:drawing>
-          <wp:inline distT="0" distB="0" distL="0" distR="0" wp14:anchorId="45CC733B" wp14:editId="698A7FA6">
-            <wp:extent cx="4370832" cy="4370832"/>
-            <wp:effectExtent l="19050" t="19050" r="10795" b="10795"/>
-            <wp:docPr id="5" name="Picture 5"/>
-            <wp:cNvGraphicFramePr>
-              <a:graphicFrameLocks xmlns:a="http://schemas.openxmlformats.org/drawingml/2006/main" noChangeAspect="1"/>
-            </wp:cNvGraphicFramePr>
-            <a:graphic xmlns:a="http://schemas.openxmlformats.org/drawingml/2006/main">
-              <a:graphicData uri="http://schemas.openxmlformats.org/drawingml/2006/picture">
-                <pic:pic xmlns:pic="http://schemas.openxmlformats.org/drawingml/2006/picture">
-                  <pic:nvPicPr>
-                    <pic:cNvPr id="0" name=""/>
-                    <pic:cNvPicPr/>
-                  </pic:nvPicPr>
-                  <pic:blipFill>
-                    <a:blip r:embed="rId21"/>
-                    <a:stretch>
-                      <a:fillRect/>
-                    </a:stretch>
-                  </pic:blipFill>
-                  <pic:spPr>
-                    <a:xfrm>
-                      <a:off x="0" y="0"/>
-                      <a:ext cx="4370832" cy="4370832"/>
-                    </a:xfrm>
-                    <a:prstGeom prst="rect">
-                      <a:avLst/>
-                    </a:prstGeom>
-                    <a:ln>
-                      <a:solidFill>
-                        <a:schemeClr val="tx1"/>
-                      </a:solidFill>
-                    </a:ln>
-                  </pic:spPr>
-                </pic:pic>
-              </a:graphicData>
-            </a:graphic>
-          </wp:inline>
-        </w:drawing>
-      </w:r>
-    </w:p>
-    <w:p>
-      <w:pPr>
-        <w:pStyle w:val="heading15"/>
-        <w:keepNext/>
-        <w:keepLines/>
-        <w:ind w:left="720"/>
-      </w:pPr>
-      <w:r>
-        <w:t>Figure 4: Initial Mapping for Raw/Source Data Packets</w:t>
-      </w:r>
-    </w:p>
-    <w:p>
-      <w:pPr>
-        <w:ind w:left="1440"/>
-        <w:jc w:val="center"/>
-      </w:pPr>
+        <w:t>Dynamic v</w:t>
+      </w:r>
+      <w:r>
+        <w:t xml:space="preserve">ariable length data, dependent on the device </w:t>
+      </w:r>
+      <w:r>
+        <w:t>in JSON format</w:t>
+      </w:r>
     </w:p>
     <w:p>
       <w:pPr>
@@ -7886,8 +8791,8 @@
       </w:rPr>
       <w:tab/>
     </w:r>
-    <w:bookmarkStart w:id="1" w:name="_MON_1056352890"/>
-    <w:bookmarkEnd w:id="1"/>
+    <w:bookmarkStart w:id="0" w:name="_MON_1056352890"/>
+    <w:bookmarkEnd w:id="0"/>
     <w:r>
       <w:rPr>
         <w:b w:val="0"/>
@@ -7914,10 +8819,10 @@
           <v:path o:extrusionok="f" gradientshapeok="t" o:connecttype="rect"/>
           <o:lock v:ext="edit" aspectratio="t"/>
         </v:shapetype>
-        <v:shape id="_x0000_i1026" type="#_x0000_t75" alt="" style="width:58.75pt;height:39.15pt;mso-width-percent:0;mso-height-percent:0;mso-width-percent:0;mso-height-percent:0" o:ole="">
+        <v:shape id="_x0000_i1026" type="#_x0000_t75" alt="" style="width:59.1pt;height:39.4pt;mso-width-percent:0;mso-height-percent:0;mso-width-percent:0;mso-height-percent:0" o:ole="">
           <v:imagedata r:id="rId1" o:title=""/>
         </v:shape>
-        <o:OLEObject Type="Embed" ProgID="Word.Picture.8" ShapeID="_x0000_i1026" DrawAspect="Content" ObjectID="_1606384876" r:id="rId2"/>
+        <o:OLEObject Type="Embed" ProgID="Word.Picture.8" ShapeID="_x0000_i1026" DrawAspect="Content" ObjectID="_1606385244" r:id="rId2"/>
       </w:object>
     </w:r>
   </w:p>
@@ -8044,7 +8949,7 @@
         <w:sz w:val="16"/>
         <w:szCs w:val="16"/>
       </w:rPr>
-      <w:t>1</w:t>
+      <w:t>3</w:t>
     </w:r>
     <w:r>
       <w:rPr>
@@ -8228,6 +9133,92 @@
     </w:lvl>
   </w:abstractNum>
   <w:abstractNum w:abstractNumId="2">
+    <w:nsid w:val="01F30561"/>
+    <w:multiLevelType w:val="hybridMultilevel"/>
+    <w:tmpl w:val="31F6F5A4"/>
+    <w:lvl w:ilvl="0" w:tplc="04090017">
+      <w:start w:val="1"/>
+      <w:numFmt w:val="lowerLetter"/>
+      <w:lvlText w:val="%1)"/>
+      <w:lvlJc w:val="left"/>
+      <w:pPr>
+        <w:ind w:left="1440" w:hanging="360"/>
+      </w:pPr>
+    </w:lvl>
+    <w:lvl w:ilvl="1" w:tplc="08090019" w:tentative="1">
+      <w:start w:val="1"/>
+      <w:numFmt w:val="lowerLetter"/>
+      <w:lvlText w:val="%2."/>
+      <w:lvlJc w:val="left"/>
+      <w:pPr>
+        <w:ind w:left="2160" w:hanging="360"/>
+      </w:pPr>
+    </w:lvl>
+    <w:lvl w:ilvl="2" w:tplc="0809001B" w:tentative="1">
+      <w:start w:val="1"/>
+      <w:numFmt w:val="lowerRoman"/>
+      <w:lvlText w:val="%3."/>
+      <w:lvlJc w:val="right"/>
+      <w:pPr>
+        <w:ind w:left="2880" w:hanging="180"/>
+      </w:pPr>
+    </w:lvl>
+    <w:lvl w:ilvl="3" w:tplc="0809000F" w:tentative="1">
+      <w:start w:val="1"/>
+      <w:numFmt w:val="decimal"/>
+      <w:lvlText w:val="%4."/>
+      <w:lvlJc w:val="left"/>
+      <w:pPr>
+        <w:ind w:left="3600" w:hanging="360"/>
+      </w:pPr>
+    </w:lvl>
+    <w:lvl w:ilvl="4" w:tplc="08090019" w:tentative="1">
+      <w:start w:val="1"/>
+      <w:numFmt w:val="lowerLetter"/>
+      <w:lvlText w:val="%5."/>
+      <w:lvlJc w:val="left"/>
+      <w:pPr>
+        <w:ind w:left="4320" w:hanging="360"/>
+      </w:pPr>
+    </w:lvl>
+    <w:lvl w:ilvl="5" w:tplc="0809001B" w:tentative="1">
+      <w:start w:val="1"/>
+      <w:numFmt w:val="lowerRoman"/>
+      <w:lvlText w:val="%6."/>
+      <w:lvlJc w:val="right"/>
+      <w:pPr>
+        <w:ind w:left="5040" w:hanging="180"/>
+      </w:pPr>
+    </w:lvl>
+    <w:lvl w:ilvl="6" w:tplc="0809000F" w:tentative="1">
+      <w:start w:val="1"/>
+      <w:numFmt w:val="decimal"/>
+      <w:lvlText w:val="%7."/>
+      <w:lvlJc w:val="left"/>
+      <w:pPr>
+        <w:ind w:left="5760" w:hanging="360"/>
+      </w:pPr>
+    </w:lvl>
+    <w:lvl w:ilvl="7" w:tplc="08090019" w:tentative="1">
+      <w:start w:val="1"/>
+      <w:numFmt w:val="lowerLetter"/>
+      <w:lvlText w:val="%8."/>
+      <w:lvlJc w:val="left"/>
+      <w:pPr>
+        <w:ind w:left="6480" w:hanging="360"/>
+      </w:pPr>
+    </w:lvl>
+    <w:lvl w:ilvl="8" w:tplc="0809001B" w:tentative="1">
+      <w:start w:val="1"/>
+      <w:numFmt w:val="lowerRoman"/>
+      <w:lvlText w:val="%9."/>
+      <w:lvlJc w:val="right"/>
+      <w:pPr>
+        <w:ind w:left="7200" w:hanging="180"/>
+      </w:pPr>
+    </w:lvl>
+  </w:abstractNum>
+  <w:abstractNum w:abstractNumId="3">
     <w:nsid w:val="0CFC5685"/>
     <w:multiLevelType w:val="hybridMultilevel"/>
     <w:tmpl w:val="E8E675BA"/>
@@ -8340,7 +9331,7 @@
       </w:rPr>
     </w:lvl>
   </w:abstractNum>
-  <w:abstractNum w:abstractNumId="3">
+  <w:abstractNum w:abstractNumId="4">
     <w:nsid w:val="0EE10EEA"/>
     <w:multiLevelType w:val="hybridMultilevel"/>
     <w:tmpl w:val="9652647C"/>
@@ -8452,7 +9443,7 @@
       </w:rPr>
     </w:lvl>
   </w:abstractNum>
-  <w:abstractNum w:abstractNumId="4">
+  <w:abstractNum w:abstractNumId="5">
     <w:nsid w:val="1F664EEA"/>
     <w:multiLevelType w:val="hybridMultilevel"/>
     <w:tmpl w:val="0AD8406E"/>
@@ -8538,7 +9529,7 @@
       </w:pPr>
     </w:lvl>
   </w:abstractNum>
-  <w:abstractNum w:abstractNumId="5">
+  <w:abstractNum w:abstractNumId="6">
     <w:nsid w:val="213E6F13"/>
     <w:multiLevelType w:val="hybridMultilevel"/>
     <w:tmpl w:val="2B8AADCE"/>
@@ -8651,7 +9642,7 @@
       </w:rPr>
     </w:lvl>
   </w:abstractNum>
-  <w:abstractNum w:abstractNumId="6">
+  <w:abstractNum w:abstractNumId="7">
     <w:nsid w:val="2ADE51D3"/>
     <w:multiLevelType w:val="hybridMultilevel"/>
     <w:tmpl w:val="90EAD6EC"/>
@@ -8667,7 +9658,7 @@
         <w:rFonts w:ascii="Symbol" w:hAnsi="Symbol" w:hint="default"/>
       </w:rPr>
     </w:lvl>
-    <w:lvl w:ilvl="1" w:tplc="08090003" w:tentative="1">
+    <w:lvl w:ilvl="1" w:tplc="08090003">
       <w:start w:val="1"/>
       <w:numFmt w:val="bullet"/>
       <w:lvlText w:val="o"/>
@@ -8764,7 +9755,7 @@
       </w:rPr>
     </w:lvl>
   </w:abstractNum>
-  <w:abstractNum w:abstractNumId="7">
+  <w:abstractNum w:abstractNumId="8">
     <w:nsid w:val="37DA5692"/>
     <w:multiLevelType w:val="hybridMultilevel"/>
     <w:tmpl w:val="3CE22C7A"/>
@@ -8877,7 +9868,7 @@
       </w:rPr>
     </w:lvl>
   </w:abstractNum>
-  <w:abstractNum w:abstractNumId="8">
+  <w:abstractNum w:abstractNumId="9">
     <w:nsid w:val="3BB12C96"/>
     <w:multiLevelType w:val="hybridMultilevel"/>
     <w:tmpl w:val="43C8E646"/>
@@ -8990,7 +9981,7 @@
       </w:rPr>
     </w:lvl>
   </w:abstractNum>
-  <w:abstractNum w:abstractNumId="9">
+  <w:abstractNum w:abstractNumId="10">
     <w:nsid w:val="3BE041B2"/>
     <w:multiLevelType w:val="hybridMultilevel"/>
     <w:tmpl w:val="0854E450"/>
@@ -9103,7 +10094,7 @@
       </w:rPr>
     </w:lvl>
   </w:abstractNum>
-  <w:abstractNum w:abstractNumId="10">
+  <w:abstractNum w:abstractNumId="11">
     <w:nsid w:val="445415D0"/>
     <w:multiLevelType w:val="hybridMultilevel"/>
     <w:tmpl w:val="0AD8406E"/>
@@ -9189,7 +10180,7 @@
       </w:pPr>
     </w:lvl>
   </w:abstractNum>
-  <w:abstractNum w:abstractNumId="11">
+  <w:abstractNum w:abstractNumId="12">
     <w:nsid w:val="450359FA"/>
     <w:multiLevelType w:val="hybridMultilevel"/>
     <w:tmpl w:val="1772E112"/>
@@ -9205,7 +10196,7 @@
         <w:rFonts w:hint="default"/>
       </w:rPr>
     </w:lvl>
-    <w:lvl w:ilvl="1" w:tplc="08090003" w:tentative="1">
+    <w:lvl w:ilvl="1" w:tplc="08090003">
       <w:start w:val="1"/>
       <w:numFmt w:val="bullet"/>
       <w:lvlText w:val="o"/>
@@ -9217,7 +10208,7 @@
         <w:rFonts w:ascii="Courier New" w:hAnsi="Courier New" w:cs="Courier New" w:hint="default"/>
       </w:rPr>
     </w:lvl>
-    <w:lvl w:ilvl="2" w:tplc="08090005" w:tentative="1">
+    <w:lvl w:ilvl="2" w:tplc="08090005">
       <w:start w:val="1"/>
       <w:numFmt w:val="bullet"/>
       <w:lvlText w:val=""/>
@@ -9302,7 +10293,7 @@
       </w:rPr>
     </w:lvl>
   </w:abstractNum>
-  <w:abstractNum w:abstractNumId="12">
+  <w:abstractNum w:abstractNumId="13">
     <w:nsid w:val="47CD37B2"/>
     <w:multiLevelType w:val="hybridMultilevel"/>
     <w:tmpl w:val="1772E112"/>
@@ -9318,7 +10309,7 @@
         <w:rFonts w:hint="default"/>
       </w:rPr>
     </w:lvl>
-    <w:lvl w:ilvl="1" w:tplc="08090003" w:tentative="1">
+    <w:lvl w:ilvl="1" w:tplc="08090003">
       <w:start w:val="1"/>
       <w:numFmt w:val="bullet"/>
       <w:lvlText w:val="o"/>
@@ -9330,7 +10321,7 @@
         <w:rFonts w:ascii="Courier New" w:hAnsi="Courier New" w:cs="Courier New" w:hint="default"/>
       </w:rPr>
     </w:lvl>
-    <w:lvl w:ilvl="2" w:tplc="08090005" w:tentative="1">
+    <w:lvl w:ilvl="2" w:tplc="08090005">
       <w:start w:val="1"/>
       <w:numFmt w:val="bullet"/>
       <w:lvlText w:val=""/>
@@ -9415,7 +10406,7 @@
       </w:rPr>
     </w:lvl>
   </w:abstractNum>
-  <w:abstractNum w:abstractNumId="13">
+  <w:abstractNum w:abstractNumId="14">
     <w:nsid w:val="57202524"/>
     <w:multiLevelType w:val="singleLevel"/>
     <w:tmpl w:val="86FC04CE"/>
@@ -9433,7 +10424,7 @@
       </w:pPr>
     </w:lvl>
   </w:abstractNum>
-  <w:abstractNum w:abstractNumId="14">
+  <w:abstractNum w:abstractNumId="15">
     <w:nsid w:val="5A5112B0"/>
     <w:multiLevelType w:val="hybridMultilevel"/>
     <w:tmpl w:val="52BA1FAC"/>
@@ -9449,7 +10440,7 @@
         <w:rFonts w:ascii="Symbol" w:hAnsi="Symbol" w:hint="default"/>
       </w:rPr>
     </w:lvl>
-    <w:lvl w:ilvl="1" w:tplc="08090003" w:tentative="1">
+    <w:lvl w:ilvl="1" w:tplc="08090003">
       <w:start w:val="1"/>
       <w:numFmt w:val="bullet"/>
       <w:lvlText w:val="o"/>
@@ -9546,7 +10537,7 @@
       </w:rPr>
     </w:lvl>
   </w:abstractNum>
-  <w:abstractNum w:abstractNumId="15">
+  <w:abstractNum w:abstractNumId="16">
     <w:nsid w:val="63947D7C"/>
     <w:multiLevelType w:val="singleLevel"/>
     <w:tmpl w:val="EB86FEF8"/>
@@ -9567,7 +10558,7 @@
       </w:rPr>
     </w:lvl>
   </w:abstractNum>
-  <w:abstractNum w:abstractNumId="16">
+  <w:abstractNum w:abstractNumId="17">
     <w:nsid w:val="69E9679D"/>
     <w:multiLevelType w:val="hybridMultilevel"/>
     <w:tmpl w:val="680E3AC6"/>
@@ -9680,7 +10671,7 @@
       </w:rPr>
     </w:lvl>
   </w:abstractNum>
-  <w:abstractNum w:abstractNumId="17">
+  <w:abstractNum w:abstractNumId="18">
     <w:nsid w:val="6E47738B"/>
     <w:multiLevelType w:val="hybridMultilevel"/>
     <w:tmpl w:val="11F09040"/>
@@ -9792,7 +10783,7 @@
       </w:rPr>
     </w:lvl>
   </w:abstractNum>
-  <w:abstractNum w:abstractNumId="18">
+  <w:abstractNum w:abstractNumId="19">
     <w:nsid w:val="781048EC"/>
     <w:multiLevelType w:val="hybridMultilevel"/>
     <w:tmpl w:val="876A8CD4"/>
@@ -9905,7 +10896,7 @@
       </w:rPr>
     </w:lvl>
   </w:abstractNum>
-  <w:abstractNum w:abstractNumId="19">
+  <w:abstractNum w:abstractNumId="20">
     <w:nsid w:val="7A630B9D"/>
     <w:multiLevelType w:val="hybridMultilevel"/>
     <w:tmpl w:val="70ECA892"/>
@@ -10018,7 +11009,7 @@
       </w:rPr>
     </w:lvl>
   </w:abstractNum>
-  <w:abstractNum w:abstractNumId="20">
+  <w:abstractNum w:abstractNumId="21">
     <w:nsid w:val="7C1E5D3C"/>
     <w:multiLevelType w:val="hybridMultilevel"/>
     <w:tmpl w:val="0C50D968"/>
@@ -10131,7 +11122,7 @@
       </w:rPr>
     </w:lvl>
   </w:abstractNum>
-  <w:abstractNum w:abstractNumId="21">
+  <w:abstractNum w:abstractNumId="22">
     <w:nsid w:val="7CBC1E1C"/>
     <w:multiLevelType w:val="hybridMultilevel"/>
     <w:tmpl w:val="B6489A62"/>
@@ -10248,76 +11239,76 @@
     <w:abstractNumId w:val="0"/>
   </w:num>
   <w:num w:numId="2">
-    <w:abstractNumId w:val="15"/>
+    <w:abstractNumId w:val="16"/>
   </w:num>
   <w:num w:numId="3">
     <w:abstractNumId w:val="1"/>
   </w:num>
   <w:num w:numId="4">
-    <w:abstractNumId w:val="13"/>
+    <w:abstractNumId w:val="14"/>
     <w:lvlOverride w:ilvl="0">
       <w:startOverride w:val="1"/>
     </w:lvlOverride>
   </w:num>
   <w:num w:numId="5">
-    <w:abstractNumId w:val="13"/>
+    <w:abstractNumId w:val="14"/>
     <w:lvlOverride w:ilvl="0">
       <w:startOverride w:val="1"/>
     </w:lvlOverride>
   </w:num>
   <w:num w:numId="6">
-    <w:abstractNumId w:val="13"/>
+    <w:abstractNumId w:val="14"/>
   </w:num>
   <w:num w:numId="7">
-    <w:abstractNumId w:val="13"/>
+    <w:abstractNumId w:val="14"/>
     <w:lvlOverride w:ilvl="0">
       <w:startOverride w:val="1"/>
     </w:lvlOverride>
   </w:num>
   <w:num w:numId="8">
-    <w:abstractNumId w:val="13"/>
+    <w:abstractNumId w:val="14"/>
     <w:lvlOverride w:ilvl="0">
       <w:startOverride w:val="1"/>
     </w:lvlOverride>
   </w:num>
   <w:num w:numId="9">
-    <w:abstractNumId w:val="10"/>
+    <w:abstractNumId w:val="11"/>
   </w:num>
   <w:num w:numId="10">
+    <w:abstractNumId w:val="6"/>
+  </w:num>
+  <w:num w:numId="11">
+    <w:abstractNumId w:val="17"/>
+  </w:num>
+  <w:num w:numId="12">
+    <w:abstractNumId w:val="8"/>
+  </w:num>
+  <w:num w:numId="13">
+    <w:abstractNumId w:val="22"/>
+  </w:num>
+  <w:num w:numId="14">
+    <w:abstractNumId w:val="20"/>
+  </w:num>
+  <w:num w:numId="15">
     <w:abstractNumId w:val="5"/>
   </w:num>
-  <w:num w:numId="11">
-    <w:abstractNumId w:val="16"/>
-  </w:num>
-  <w:num w:numId="12">
+  <w:num w:numId="16">
     <w:abstractNumId w:val="7"/>
   </w:num>
-  <w:num w:numId="13">
-    <w:abstractNumId w:val="21"/>
-  </w:num>
-  <w:num w:numId="14">
-    <w:abstractNumId w:val="19"/>
-  </w:num>
-  <w:num w:numId="15">
-    <w:abstractNumId w:val="4"/>
-  </w:num>
-  <w:num w:numId="16">
-    <w:abstractNumId w:val="6"/>
-  </w:num>
   <w:num w:numId="17">
-    <w:abstractNumId w:val="2"/>
+    <w:abstractNumId w:val="3"/>
   </w:num>
   <w:num w:numId="18">
-    <w:abstractNumId w:val="11"/>
+    <w:abstractNumId w:val="12"/>
   </w:num>
   <w:num w:numId="19">
-    <w:abstractNumId w:val="8"/>
+    <w:abstractNumId w:val="9"/>
   </w:num>
   <w:num w:numId="20">
-    <w:abstractNumId w:val="12"/>
+    <w:abstractNumId w:val="13"/>
   </w:num>
   <w:num w:numId="21">
-    <w:abstractNumId w:val="9"/>
+    <w:abstractNumId w:val="10"/>
   </w:num>
   <w:num w:numId="22">
     <w:abstractNumId w:val="0"/>
@@ -10329,19 +11320,31 @@
     <w:abstractNumId w:val="0"/>
   </w:num>
   <w:num w:numId="25">
+    <w:abstractNumId w:val="15"/>
+  </w:num>
+  <w:num w:numId="26">
+    <w:abstractNumId w:val="21"/>
+  </w:num>
+  <w:num w:numId="27">
+    <w:abstractNumId w:val="19"/>
+  </w:num>
+  <w:num w:numId="28">
+    <w:abstractNumId w:val="4"/>
+  </w:num>
+  <w:num w:numId="29">
+    <w:abstractNumId w:val="18"/>
+  </w:num>
+  <w:num w:numId="30">
+    <w:abstractNumId w:val="2"/>
+  </w:num>
+  <w:num w:numId="31">
     <w:abstractNumId w:val="14"/>
   </w:num>
-  <w:num w:numId="26">
-    <w:abstractNumId w:val="20"/>
+  <w:num w:numId="32">
+    <w:abstractNumId w:val="14"/>
   </w:num>
-  <w:num w:numId="27">
-    <w:abstractNumId w:val="18"/>
-  </w:num>
-  <w:num w:numId="28">
-    <w:abstractNumId w:val="3"/>
-  </w:num>
-  <w:num w:numId="29">
-    <w:abstractNumId w:val="17"/>
+  <w:num w:numId="33">
+    <w:abstractNumId w:val="14"/>
   </w:num>
   <w:numIdMacAtCleanup w:val="20"/>
 </w:numbering>
@@ -12860,7 +13863,7 @@
 </file>
 
 <file path=customXml/itemProps4.xml><?xml version="1.0" encoding="utf-8"?>
-<ds:datastoreItem xmlns:ds="http://schemas.openxmlformats.org/officeDocument/2006/customXml" ds:itemID="{F54C1408-72D9-45C7-9088-B8FA36F55150}">
+<ds:datastoreItem xmlns:ds="http://schemas.openxmlformats.org/officeDocument/2006/customXml" ds:itemID="{6513F25F-E24A-416C-9C0D-06753D611CCD}">
   <ds:schemaRefs>
     <ds:schemaRef ds:uri="http://schemas.openxmlformats.org/officeDocument/2006/bibliography"/>
   </ds:schemaRefs>

</xml_diff>

<commit_message>
Clean-up URS for further internal review
2.2	RAM/TURS	1/12/2018	Clean-up URS based on the revised set of requirements for further circulation and review
</commit_message>
<xml_diff>
--- a/SPEC/REQUIREMENT/URS/WORK IN PROGRESS/RAM_TURS.docx
+++ b/SPEC/REQUIREMENT/URS/WORK IN PROGRESS/RAM_TURS.docx
@@ -445,7 +445,14 @@
                 <w:sz w:val="20"/>
                 <w:lang w:val="en-GB"/>
               </w:rPr>
-              <w:t>2.1</w:t>
+              <w:t>2.</w:t>
+            </w:r>
+            <w:r>
+              <w:rPr>
+                <w:sz w:val="20"/>
+                <w:lang w:val="en-GB"/>
+              </w:rPr>
+              <w:t>2</w:t>
             </w:r>
           </w:p>
         </w:tc>
@@ -490,7 +497,28 @@
                 <w:sz w:val="20"/>
                 <w:lang w:val="en-GB"/>
               </w:rPr>
-              <w:t>20-Nov-2018</w:t>
+              <w:t>1</w:t>
+            </w:r>
+            <w:r>
+              <w:rPr>
+                <w:sz w:val="20"/>
+                <w:lang w:val="en-GB"/>
+              </w:rPr>
+              <w:t>-</w:t>
+            </w:r>
+            <w:r>
+              <w:rPr>
+                <w:sz w:val="20"/>
+                <w:lang w:val="en-GB"/>
+              </w:rPr>
+              <w:t>Dec</w:t>
+            </w:r>
+            <w:r>
+              <w:rPr>
+                <w:sz w:val="20"/>
+                <w:lang w:val="en-GB"/>
+              </w:rPr>
+              <w:t>-2018</w:t>
             </w:r>
           </w:p>
         </w:tc>
@@ -1197,7 +1225,7 @@
                 <v:shape id="_x0000_s1026" type="#_x0000_t75" alt="" style="position:absolute;left:0;text-align:left;margin-left:7.65pt;margin-top:8.6pt;width:162pt;height:107.75pt;z-index:251657728;visibility:visible;mso-wrap-edited:f;mso-width-percent:0;mso-height-percent:0;mso-position-horizontal-relative:text;mso-position-vertical-relative:text;mso-width-percent:0;mso-height-percent:0" o:userdrawn="t">
                   <v:imagedata r:id="rId13" o:title=""/>
                 </v:shape>
-                <o:OLEObject Type="Embed" ProgID="Word.Picture.8" ShapeID="_x0000_s1026" DrawAspect="Content" ObjectID="_1606385245" r:id="rId14"/>
+                <o:OLEObject Type="Embed" ProgID="Word.Picture.8" ShapeID="_x0000_s1026" DrawAspect="Content" ObjectID="_1606392550" r:id="rId14"/>
               </w:pict>
             </w:r>
           </w:p>
@@ -2270,8 +2298,6 @@
               </w:rPr>
               <w:t>d</w:t>
             </w:r>
-            <w:bookmarkStart w:id="1" w:name="_GoBack"/>
-            <w:bookmarkEnd w:id="1"/>
             <w:r>
               <w:rPr>
                 <w:sz w:val="20"/>
@@ -2296,6 +2322,408 @@
           </w:p>
         </w:tc>
       </w:tr>
+      <w:tr>
+        <w:trPr>
+          <w:cantSplit/>
+        </w:trPr>
+        <w:tc>
+          <w:tcPr>
+            <w:tcW w:w="1188" w:type="dxa"/>
+            <w:tcBorders>
+              <w:top w:val="single" w:sz="6" w:space="0" w:color="auto"/>
+              <w:left w:val="single" w:sz="12" w:space="0" w:color="auto"/>
+              <w:bottom w:val="single" w:sz="6" w:space="0" w:color="auto"/>
+              <w:right w:val="single" w:sz="6" w:space="0" w:color="auto"/>
+            </w:tcBorders>
+          </w:tcPr>
+          <w:p>
+            <w:pPr>
+              <w:pStyle w:val="Title"/>
+              <w:spacing w:before="120" w:after="120"/>
+              <w:jc w:val="center"/>
+              <w:rPr>
+                <w:sz w:val="20"/>
+                <w:lang w:val="en-GB"/>
+              </w:rPr>
+            </w:pPr>
+            <w:r>
+              <w:rPr>
+                <w:sz w:val="20"/>
+                <w:lang w:val="en-GB"/>
+              </w:rPr>
+              <w:t>2.2</w:t>
+            </w:r>
+          </w:p>
+        </w:tc>
+        <w:tc>
+          <w:tcPr>
+            <w:tcW w:w="2160" w:type="dxa"/>
+            <w:tcBorders>
+              <w:top w:val="single" w:sz="6" w:space="0" w:color="auto"/>
+              <w:left w:val="single" w:sz="6" w:space="0" w:color="auto"/>
+              <w:bottom w:val="single" w:sz="6" w:space="0" w:color="auto"/>
+              <w:right w:val="single" w:sz="6" w:space="0" w:color="auto"/>
+            </w:tcBorders>
+          </w:tcPr>
+          <w:p>
+            <w:pPr>
+              <w:pStyle w:val="Title"/>
+              <w:spacing w:before="120" w:after="120"/>
+              <w:jc w:val="center"/>
+              <w:rPr>
+                <w:sz w:val="20"/>
+                <w:lang w:val="en-GB"/>
+              </w:rPr>
+            </w:pPr>
+            <w:r>
+              <w:rPr>
+                <w:sz w:val="20"/>
+                <w:lang w:val="en-GB"/>
+              </w:rPr>
+              <w:t>RAM/TURS</w:t>
+            </w:r>
+          </w:p>
+        </w:tc>
+        <w:tc>
+          <w:tcPr>
+            <w:tcW w:w="1260" w:type="dxa"/>
+            <w:tcBorders>
+              <w:top w:val="single" w:sz="6" w:space="0" w:color="auto"/>
+              <w:left w:val="single" w:sz="6" w:space="0" w:color="auto"/>
+              <w:bottom w:val="single" w:sz="6" w:space="0" w:color="auto"/>
+              <w:right w:val="single" w:sz="6" w:space="0" w:color="auto"/>
+            </w:tcBorders>
+          </w:tcPr>
+          <w:p>
+            <w:pPr>
+              <w:pStyle w:val="Title"/>
+              <w:spacing w:before="120" w:after="120"/>
+              <w:jc w:val="center"/>
+              <w:rPr>
+                <w:sz w:val="20"/>
+                <w:lang w:val="en-GB"/>
+              </w:rPr>
+            </w:pPr>
+            <w:r>
+              <w:rPr>
+                <w:sz w:val="20"/>
+                <w:lang w:val="en-GB"/>
+              </w:rPr>
+              <w:t>1/12/2018</w:t>
+            </w:r>
+          </w:p>
+        </w:tc>
+        <w:tc>
+          <w:tcPr>
+            <w:tcW w:w="4644" w:type="dxa"/>
+            <w:tcBorders>
+              <w:top w:val="single" w:sz="6" w:space="0" w:color="auto"/>
+              <w:left w:val="single" w:sz="6" w:space="0" w:color="auto"/>
+              <w:bottom w:val="single" w:sz="6" w:space="0" w:color="auto"/>
+              <w:right w:val="single" w:sz="12" w:space="0" w:color="auto"/>
+            </w:tcBorders>
+          </w:tcPr>
+          <w:p>
+            <w:pPr>
+              <w:pStyle w:val="Title"/>
+              <w:spacing w:before="120" w:after="120"/>
+              <w:jc w:val="left"/>
+              <w:rPr>
+                <w:sz w:val="20"/>
+                <w:lang w:val="en-GB"/>
+              </w:rPr>
+            </w:pPr>
+            <w:r>
+              <w:rPr>
+                <w:sz w:val="20"/>
+                <w:lang w:val="en-GB"/>
+              </w:rPr>
+              <w:t xml:space="preserve">Clean-up URS </w:t>
+            </w:r>
+            <w:r>
+              <w:rPr>
+                <w:sz w:val="20"/>
+                <w:lang w:val="en-GB"/>
+              </w:rPr>
+              <w:t xml:space="preserve">based on the revised set of </w:t>
+            </w:r>
+            <w:r>
+              <w:rPr>
+                <w:sz w:val="20"/>
+                <w:lang w:val="en-GB"/>
+              </w:rPr>
+              <w:t>requirements</w:t>
+            </w:r>
+            <w:r>
+              <w:rPr>
+                <w:sz w:val="20"/>
+                <w:lang w:val="en-GB"/>
+              </w:rPr>
+              <w:t xml:space="preserve"> for further circulation and review</w:t>
+            </w:r>
+          </w:p>
+        </w:tc>
+      </w:tr>
+      <w:tr>
+        <w:trPr>
+          <w:cantSplit/>
+        </w:trPr>
+        <w:tc>
+          <w:tcPr>
+            <w:tcW w:w="1188" w:type="dxa"/>
+            <w:tcBorders>
+              <w:top w:val="single" w:sz="6" w:space="0" w:color="auto"/>
+              <w:left w:val="single" w:sz="12" w:space="0" w:color="auto"/>
+              <w:bottom w:val="single" w:sz="6" w:space="0" w:color="auto"/>
+              <w:right w:val="single" w:sz="6" w:space="0" w:color="auto"/>
+            </w:tcBorders>
+          </w:tcPr>
+          <w:p>
+            <w:pPr>
+              <w:pStyle w:val="Title"/>
+              <w:spacing w:before="120" w:after="120"/>
+              <w:jc w:val="center"/>
+              <w:rPr>
+                <w:sz w:val="20"/>
+                <w:lang w:val="en-GB"/>
+              </w:rPr>
+            </w:pPr>
+            <w:r>
+              <w:rPr>
+                <w:sz w:val="20"/>
+                <w:lang w:val="en-GB"/>
+              </w:rPr>
+              <w:t>2.3</w:t>
+            </w:r>
+          </w:p>
+        </w:tc>
+        <w:tc>
+          <w:tcPr>
+            <w:tcW w:w="2160" w:type="dxa"/>
+            <w:tcBorders>
+              <w:top w:val="single" w:sz="6" w:space="0" w:color="auto"/>
+              <w:left w:val="single" w:sz="6" w:space="0" w:color="auto"/>
+              <w:bottom w:val="single" w:sz="6" w:space="0" w:color="auto"/>
+              <w:right w:val="single" w:sz="6" w:space="0" w:color="auto"/>
+            </w:tcBorders>
+          </w:tcPr>
+          <w:p>
+            <w:pPr>
+              <w:pStyle w:val="Title"/>
+              <w:spacing w:before="120" w:after="120"/>
+              <w:jc w:val="center"/>
+              <w:rPr>
+                <w:sz w:val="20"/>
+                <w:lang w:val="en-GB"/>
+              </w:rPr>
+            </w:pPr>
+            <w:r>
+              <w:rPr>
+                <w:sz w:val="20"/>
+                <w:lang w:val="en-GB"/>
+              </w:rPr>
+              <w:t>RAM/TURS</w:t>
+            </w:r>
+          </w:p>
+        </w:tc>
+        <w:tc>
+          <w:tcPr>
+            <w:tcW w:w="1260" w:type="dxa"/>
+            <w:tcBorders>
+              <w:top w:val="single" w:sz="6" w:space="0" w:color="auto"/>
+              <w:left w:val="single" w:sz="6" w:space="0" w:color="auto"/>
+              <w:bottom w:val="single" w:sz="6" w:space="0" w:color="auto"/>
+              <w:right w:val="single" w:sz="6" w:space="0" w:color="auto"/>
+            </w:tcBorders>
+          </w:tcPr>
+          <w:p>
+            <w:pPr>
+              <w:pStyle w:val="Title"/>
+              <w:spacing w:before="120" w:after="120"/>
+              <w:jc w:val="center"/>
+              <w:rPr>
+                <w:sz w:val="20"/>
+                <w:lang w:val="en-GB"/>
+              </w:rPr>
+            </w:pPr>
+          </w:p>
+        </w:tc>
+        <w:tc>
+          <w:tcPr>
+            <w:tcW w:w="4644" w:type="dxa"/>
+            <w:tcBorders>
+              <w:top w:val="single" w:sz="6" w:space="0" w:color="auto"/>
+              <w:left w:val="single" w:sz="6" w:space="0" w:color="auto"/>
+              <w:bottom w:val="single" w:sz="6" w:space="0" w:color="auto"/>
+              <w:right w:val="single" w:sz="12" w:space="0" w:color="auto"/>
+            </w:tcBorders>
+          </w:tcPr>
+          <w:p>
+            <w:pPr>
+              <w:pStyle w:val="Title"/>
+              <w:spacing w:before="120" w:after="120"/>
+              <w:jc w:val="left"/>
+              <w:rPr>
+                <w:sz w:val="20"/>
+                <w:lang w:val="en-GB"/>
+              </w:rPr>
+            </w:pPr>
+            <w:r>
+              <w:rPr>
+                <w:sz w:val="20"/>
+                <w:lang w:val="en-GB"/>
+              </w:rPr>
+              <w:t>Incorporate the review comments</w:t>
+            </w:r>
+          </w:p>
+        </w:tc>
+      </w:tr>
+      <w:tr>
+        <w:trPr>
+          <w:cantSplit/>
+        </w:trPr>
+        <w:tc>
+          <w:tcPr>
+            <w:tcW w:w="1188" w:type="dxa"/>
+            <w:tcBorders>
+              <w:top w:val="single" w:sz="6" w:space="0" w:color="auto"/>
+              <w:left w:val="single" w:sz="12" w:space="0" w:color="auto"/>
+              <w:bottom w:val="single" w:sz="6" w:space="0" w:color="auto"/>
+              <w:right w:val="single" w:sz="6" w:space="0" w:color="auto"/>
+            </w:tcBorders>
+          </w:tcPr>
+          <w:p>
+            <w:pPr>
+              <w:pStyle w:val="Title"/>
+              <w:spacing w:before="120" w:after="120"/>
+              <w:jc w:val="center"/>
+              <w:rPr>
+                <w:sz w:val="20"/>
+                <w:lang w:val="en-GB"/>
+              </w:rPr>
+            </w:pPr>
+            <w:r>
+              <w:rPr>
+                <w:sz w:val="20"/>
+                <w:lang w:val="en-GB"/>
+              </w:rPr>
+              <w:t>3.0</w:t>
+            </w:r>
+          </w:p>
+        </w:tc>
+        <w:tc>
+          <w:tcPr>
+            <w:tcW w:w="2160" w:type="dxa"/>
+            <w:tcBorders>
+              <w:top w:val="single" w:sz="6" w:space="0" w:color="auto"/>
+              <w:left w:val="single" w:sz="6" w:space="0" w:color="auto"/>
+              <w:bottom w:val="single" w:sz="6" w:space="0" w:color="auto"/>
+              <w:right w:val="single" w:sz="6" w:space="0" w:color="auto"/>
+            </w:tcBorders>
+          </w:tcPr>
+          <w:p>
+            <w:pPr>
+              <w:pStyle w:val="Title"/>
+              <w:spacing w:before="120" w:after="120"/>
+              <w:jc w:val="center"/>
+              <w:rPr>
+                <w:sz w:val="20"/>
+                <w:lang w:val="en-GB"/>
+              </w:rPr>
+            </w:pPr>
+            <w:r>
+              <w:rPr>
+                <w:sz w:val="20"/>
+                <w:lang w:val="en-GB"/>
+              </w:rPr>
+              <w:t>RAM/TURS (Baseline Version)</w:t>
+            </w:r>
+          </w:p>
+        </w:tc>
+        <w:tc>
+          <w:tcPr>
+            <w:tcW w:w="1260" w:type="dxa"/>
+            <w:tcBorders>
+              <w:top w:val="single" w:sz="6" w:space="0" w:color="auto"/>
+              <w:left w:val="single" w:sz="6" w:space="0" w:color="auto"/>
+              <w:bottom w:val="single" w:sz="6" w:space="0" w:color="auto"/>
+              <w:right w:val="single" w:sz="6" w:space="0" w:color="auto"/>
+            </w:tcBorders>
+          </w:tcPr>
+          <w:p>
+            <w:pPr>
+              <w:pStyle w:val="Title"/>
+              <w:spacing w:before="120" w:after="120"/>
+              <w:jc w:val="center"/>
+              <w:rPr>
+                <w:sz w:val="20"/>
+                <w:lang w:val="en-GB"/>
+              </w:rPr>
+            </w:pPr>
+          </w:p>
+        </w:tc>
+        <w:tc>
+          <w:tcPr>
+            <w:tcW w:w="4644" w:type="dxa"/>
+            <w:tcBorders>
+              <w:top w:val="single" w:sz="6" w:space="0" w:color="auto"/>
+              <w:left w:val="single" w:sz="6" w:space="0" w:color="auto"/>
+              <w:bottom w:val="single" w:sz="6" w:space="0" w:color="auto"/>
+              <w:right w:val="single" w:sz="12" w:space="0" w:color="auto"/>
+            </w:tcBorders>
+          </w:tcPr>
+          <w:p>
+            <w:pPr>
+              <w:pStyle w:val="Title"/>
+              <w:spacing w:before="120" w:after="120"/>
+              <w:jc w:val="left"/>
+              <w:rPr>
+                <w:sz w:val="20"/>
+                <w:lang w:val="en-GB"/>
+              </w:rPr>
+            </w:pPr>
+            <w:r>
+              <w:rPr>
+                <w:sz w:val="20"/>
+                <w:lang w:val="en-GB"/>
+              </w:rPr>
+              <w:t>Singed-Off by ‘</w:t>
+            </w:r>
+            <w:proofErr w:type="spellStart"/>
+            <w:r>
+              <w:rPr>
+                <w:sz w:val="20"/>
+                <w:lang w:val="en-GB"/>
+              </w:rPr>
+              <w:t>Soe</w:t>
+            </w:r>
+            <w:proofErr w:type="spellEnd"/>
+            <w:r>
+              <w:rPr>
+                <w:sz w:val="20"/>
+                <w:lang w:val="en-GB"/>
+              </w:rPr>
+              <w:t xml:space="preserve"> </w:t>
+            </w:r>
+            <w:proofErr w:type="spellStart"/>
+            <w:r>
+              <w:rPr>
+                <w:sz w:val="20"/>
+                <w:lang w:val="en-GB"/>
+              </w:rPr>
+              <w:t>Pyae</w:t>
+            </w:r>
+            <w:proofErr w:type="spellEnd"/>
+            <w:r>
+              <w:rPr>
+                <w:sz w:val="20"/>
+                <w:lang w:val="en-GB"/>
+              </w:rPr>
+              <w:t>/SERIS’ on x-Xxx-201x</w:t>
+            </w:r>
+          </w:p>
+        </w:tc>
+      </w:tr>
     </w:tbl>
     <w:p>
       <w:pPr>
@@ -2358,6 +2786,8 @@
       <w:r>
         <w:fldChar w:fldCharType="separate"/>
       </w:r>
+      <w:bookmarkStart w:id="1" w:name="_GoBack"/>
+      <w:bookmarkEnd w:id="1"/>
       <w:r>
         <w:rPr>
           <w:noProof/>
@@ -2398,7 +2828,7 @@
         <w:rPr>
           <w:noProof/>
         </w:rPr>
-        <w:instrText xml:space="preserve"> PAGEREF _Toc521933011 \h </w:instrText>
+        <w:instrText xml:space="preserve"> PAGEREF _Toc532650709 \h </w:instrText>
       </w:r>
       <w:r>
         <w:rPr>
@@ -2478,7 +2908,7 @@
         <w:rPr>
           <w:noProof/>
         </w:rPr>
-        <w:instrText xml:space="preserve"> PAGEREF _Toc521933012 \h </w:instrText>
+        <w:instrText xml:space="preserve"> PAGEREF _Toc532650710 \h </w:instrText>
       </w:r>
       <w:r>
         <w:rPr>
@@ -2558,7 +2988,7 @@
         <w:rPr>
           <w:noProof/>
         </w:rPr>
-        <w:instrText xml:space="preserve"> PAGEREF _Toc521933013 \h </w:instrText>
+        <w:instrText xml:space="preserve"> PAGEREF _Toc532650711 \h </w:instrText>
       </w:r>
       <w:r>
         <w:rPr>
@@ -2638,7 +3068,7 @@
         <w:rPr>
           <w:noProof/>
         </w:rPr>
-        <w:instrText xml:space="preserve"> PAGEREF _Toc521933014 \h </w:instrText>
+        <w:instrText xml:space="preserve"> PAGEREF _Toc532650712 \h </w:instrText>
       </w:r>
       <w:r>
         <w:rPr>
@@ -2718,7 +3148,7 @@
         <w:rPr>
           <w:noProof/>
         </w:rPr>
-        <w:instrText xml:space="preserve"> PAGEREF _Toc521933015 \h </w:instrText>
+        <w:instrText xml:space="preserve"> PAGEREF _Toc532650713 \h </w:instrText>
       </w:r>
       <w:r>
         <w:rPr>
@@ -2780,7 +3210,7 @@
         <w:rPr>
           <w:noProof/>
         </w:rPr>
-        <w:t>Definition of Terms</w:t>
+        <w:t>Out of Scope</w:t>
       </w:r>
       <w:r>
         <w:rPr>
@@ -2798,7 +3228,7 @@
         <w:rPr>
           <w:noProof/>
         </w:rPr>
-        <w:instrText xml:space="preserve"> PAGEREF _Toc521933016 \h </w:instrText>
+        <w:instrText xml:space="preserve"> PAGEREF _Toc532650714 \h </w:instrText>
       </w:r>
       <w:r>
         <w:rPr>
@@ -2860,6 +3290,86 @@
         <w:rPr>
           <w:noProof/>
         </w:rPr>
+        <w:t>Definition of Terms</w:t>
+      </w:r>
+      <w:r>
+        <w:rPr>
+          <w:noProof/>
+        </w:rPr>
+        <w:tab/>
+      </w:r>
+      <w:r>
+        <w:rPr>
+          <w:noProof/>
+        </w:rPr>
+        <w:fldChar w:fldCharType="begin"/>
+      </w:r>
+      <w:r>
+        <w:rPr>
+          <w:noProof/>
+        </w:rPr>
+        <w:instrText xml:space="preserve"> PAGEREF _Toc532650715 \h </w:instrText>
+      </w:r>
+      <w:r>
+        <w:rPr>
+          <w:noProof/>
+        </w:rPr>
+      </w:r>
+      <w:r>
+        <w:rPr>
+          <w:noProof/>
+        </w:rPr>
+        <w:fldChar w:fldCharType="separate"/>
+      </w:r>
+      <w:r>
+        <w:rPr>
+          <w:noProof/>
+        </w:rPr>
+        <w:t>6</w:t>
+      </w:r>
+      <w:r>
+        <w:rPr>
+          <w:noProof/>
+        </w:rPr>
+        <w:fldChar w:fldCharType="end"/>
+      </w:r>
+    </w:p>
+    <w:p>
+      <w:pPr>
+        <w:pStyle w:val="TOC2"/>
+        <w:tabs>
+          <w:tab w:val="left" w:pos="720"/>
+        </w:tabs>
+        <w:rPr>
+          <w:rFonts w:asciiTheme="minorHAnsi" w:eastAsiaTheme="minorEastAsia" w:hAnsiTheme="minorHAnsi" w:cstheme="minorBidi"/>
+          <w:b w:val="0"/>
+          <w:noProof/>
+          <w:sz w:val="22"/>
+          <w:szCs w:val="22"/>
+          <w:lang w:eastAsia="en-GB"/>
+        </w:rPr>
+      </w:pPr>
+      <w:r>
+        <w:rPr>
+          <w:noProof/>
+        </w:rPr>
+        <w:t>1.7</w:t>
+      </w:r>
+      <w:r>
+        <w:rPr>
+          <w:rFonts w:asciiTheme="minorHAnsi" w:eastAsiaTheme="minorEastAsia" w:hAnsiTheme="minorHAnsi" w:cstheme="minorBidi"/>
+          <w:b w:val="0"/>
+          <w:noProof/>
+          <w:sz w:val="22"/>
+          <w:szCs w:val="22"/>
+          <w:lang w:eastAsia="en-GB"/>
+        </w:rPr>
+        <w:tab/>
+      </w:r>
+      <w:r>
+        <w:rPr>
+          <w:noProof/>
+        </w:rPr>
         <w:t>Definitions, acronyms and abbreviations</w:t>
       </w:r>
       <w:r>
@@ -2878,7 +3388,7 @@
         <w:rPr>
           <w:noProof/>
         </w:rPr>
-        <w:instrText xml:space="preserve"> PAGEREF _Toc521933017 \h </w:instrText>
+        <w:instrText xml:space="preserve"> PAGEREF _Toc532650716 \h </w:instrText>
       </w:r>
       <w:r>
         <w:rPr>
@@ -2960,7 +3470,7 @@
         <w:rPr>
           <w:noProof/>
         </w:rPr>
-        <w:instrText xml:space="preserve"> PAGEREF _Toc521933018 \h </w:instrText>
+        <w:instrText xml:space="preserve"> PAGEREF _Toc532650717 \h </w:instrText>
       </w:r>
       <w:r>
         <w:rPr>
@@ -3040,7 +3550,7 @@
         <w:rPr>
           <w:noProof/>
         </w:rPr>
-        <w:instrText xml:space="preserve"> PAGEREF _Toc521933019 \h </w:instrText>
+        <w:instrText xml:space="preserve"> PAGEREF _Toc532650718 \h </w:instrText>
       </w:r>
       <w:r>
         <w:rPr>
@@ -3120,7 +3630,7 @@
         <w:rPr>
           <w:noProof/>
         </w:rPr>
-        <w:instrText xml:space="preserve"> PAGEREF _Toc521933020 \h </w:instrText>
+        <w:instrText xml:space="preserve"> PAGEREF _Toc532650719 \h </w:instrText>
       </w:r>
       <w:r>
         <w:rPr>
@@ -3200,7 +3710,7 @@
         <w:rPr>
           <w:noProof/>
         </w:rPr>
-        <w:instrText xml:space="preserve"> PAGEREF _Toc521933021 \h </w:instrText>
+        <w:instrText xml:space="preserve"> PAGEREF _Toc532650720 \h </w:instrText>
       </w:r>
       <w:r>
         <w:rPr>
@@ -3280,7 +3790,7 @@
         <w:rPr>
           <w:noProof/>
         </w:rPr>
-        <w:instrText xml:space="preserve"> PAGEREF _Toc521933022 \h </w:instrText>
+        <w:instrText xml:space="preserve"> PAGEREF _Toc532650721 \h </w:instrText>
       </w:r>
       <w:r>
         <w:rPr>
@@ -3360,7 +3870,7 @@
         <w:rPr>
           <w:noProof/>
         </w:rPr>
-        <w:instrText xml:space="preserve"> PAGEREF _Toc521933023 \h </w:instrText>
+        <w:instrText xml:space="preserve"> PAGEREF _Toc532650722 \h </w:instrText>
       </w:r>
       <w:r>
         <w:rPr>
@@ -3377,7 +3887,7 @@
         <w:rPr>
           <w:noProof/>
         </w:rPr>
-        <w:t>8</w:t>
+        <w:t>9</w:t>
       </w:r>
       <w:r>
         <w:rPr>
@@ -3440,7 +3950,7 @@
         <w:rPr>
           <w:noProof/>
         </w:rPr>
-        <w:instrText xml:space="preserve"> PAGEREF _Toc521933024 \h </w:instrText>
+        <w:instrText xml:space="preserve"> PAGEREF _Toc532650723 \h </w:instrText>
       </w:r>
       <w:r>
         <w:rPr>
@@ -3522,7 +4032,7 @@
         <w:rPr>
           <w:noProof/>
         </w:rPr>
-        <w:instrText xml:space="preserve"> PAGEREF _Toc521933025 \h </w:instrText>
+        <w:instrText xml:space="preserve"> PAGEREF _Toc532650724 \h </w:instrText>
       </w:r>
       <w:r>
         <w:rPr>
@@ -3539,7 +4049,7 @@
         <w:rPr>
           <w:noProof/>
         </w:rPr>
-        <w:t>10</w:t>
+        <w:t>11</w:t>
       </w:r>
       <w:r>
         <w:rPr>
@@ -3602,7 +4112,7 @@
         <w:rPr>
           <w:noProof/>
         </w:rPr>
-        <w:instrText xml:space="preserve"> PAGEREF _Toc521933026 \h </w:instrText>
+        <w:instrText xml:space="preserve"> PAGEREF _Toc532650725 \h </w:instrText>
       </w:r>
       <w:r>
         <w:rPr>
@@ -3619,7 +4129,7 @@
         <w:rPr>
           <w:noProof/>
         </w:rPr>
-        <w:t>12</w:t>
+        <w:t>14</w:t>
       </w:r>
       <w:r>
         <w:rPr>
@@ -3682,7 +4192,7 @@
         <w:rPr>
           <w:noProof/>
         </w:rPr>
-        <w:instrText xml:space="preserve"> PAGEREF _Toc521933027 \h </w:instrText>
+        <w:instrText xml:space="preserve"> PAGEREF _Toc532650726 \h </w:instrText>
       </w:r>
       <w:r>
         <w:rPr>
@@ -3699,7 +4209,7 @@
         <w:rPr>
           <w:noProof/>
         </w:rPr>
-        <w:t>14</w:t>
+        <w:t>16</w:t>
       </w:r>
       <w:r>
         <w:rPr>
@@ -3762,7 +4272,7 @@
         <w:rPr>
           <w:noProof/>
         </w:rPr>
-        <w:instrText xml:space="preserve"> PAGEREF _Toc521933028 \h </w:instrText>
+        <w:instrText xml:space="preserve"> PAGEREF _Toc532650727 \h </w:instrText>
       </w:r>
       <w:r>
         <w:rPr>
@@ -3779,7 +4289,7 @@
         <w:rPr>
           <w:noProof/>
         </w:rPr>
-        <w:t>15</w:t>
+        <w:t>16</w:t>
       </w:r>
       <w:r>
         <w:rPr>
@@ -3844,7 +4354,7 @@
         <w:rPr>
           <w:noProof/>
         </w:rPr>
-        <w:instrText xml:space="preserve"> PAGEREF _Toc521933029 \h </w:instrText>
+        <w:instrText xml:space="preserve"> PAGEREF _Toc532650728 \h </w:instrText>
       </w:r>
       <w:r>
         <w:rPr>
@@ -3924,7 +4434,7 @@
         <w:rPr>
           <w:noProof/>
         </w:rPr>
-        <w:instrText xml:space="preserve"> PAGEREF _Toc521933030 \h </w:instrText>
+        <w:instrText xml:space="preserve"> PAGEREF _Toc532650729 \h </w:instrText>
       </w:r>
       <w:r>
         <w:rPr>
@@ -3972,7 +4482,7 @@
       <w:bookmarkStart w:id="2" w:name="_Toc360684088"/>
       <w:bookmarkStart w:id="3" w:name="_Toc360686144"/>
       <w:bookmarkStart w:id="4" w:name="_Toc360686488"/>
-      <w:bookmarkStart w:id="5" w:name="_Toc521933011"/>
+      <w:bookmarkStart w:id="5" w:name="_Toc532650709"/>
       <w:r>
         <w:rPr>
           <w:sz w:val="20"/>
@@ -3992,7 +4502,7 @@
           <w:sz w:val="20"/>
         </w:rPr>
       </w:pPr>
-      <w:bookmarkStart w:id="6" w:name="_Toc521933012"/>
+      <w:bookmarkStart w:id="6" w:name="_Toc532650710"/>
       <w:r>
         <w:rPr>
           <w:sz w:val="20"/>
@@ -4112,7 +4622,7 @@
           <w:sz w:val="20"/>
         </w:rPr>
       </w:pPr>
-      <w:bookmarkStart w:id="7" w:name="_Toc521933013"/>
+      <w:bookmarkStart w:id="7" w:name="_Toc532650711"/>
       <w:r>
         <w:rPr>
           <w:sz w:val="20"/>
@@ -4193,7 +4703,7 @@
           <w:sz w:val="20"/>
         </w:rPr>
       </w:pPr>
-      <w:bookmarkStart w:id="8" w:name="_Toc521933014"/>
+      <w:bookmarkStart w:id="8" w:name="_Toc532650712"/>
       <w:r>
         <w:rPr>
           <w:sz w:val="20"/>
@@ -4217,7 +4727,7 @@
           <w:sz w:val="20"/>
         </w:rPr>
       </w:pPr>
-      <w:bookmarkStart w:id="9" w:name="_Toc521933015"/>
+      <w:bookmarkStart w:id="9" w:name="_Toc532650713"/>
       <w:r>
         <w:rPr>
           <w:sz w:val="20"/>
@@ -4277,20 +4787,38 @@
     </w:p>
     <w:p>
       <w:pPr>
+        <w:pStyle w:val="Heading2"/>
+        <w:rPr>
+          <w:sz w:val="20"/>
+        </w:rPr>
+      </w:pPr>
+      <w:bookmarkStart w:id="10" w:name="_Toc532650714"/>
+      <w:r>
+        <w:rPr>
+          <w:sz w:val="20"/>
+        </w:rPr>
+        <w:t xml:space="preserve">Out of </w:t>
+      </w:r>
+      <w:r>
+        <w:rPr>
+          <w:sz w:val="20"/>
+        </w:rPr>
+        <w:t>Scope</w:t>
+      </w:r>
+      <w:bookmarkEnd w:id="10"/>
+    </w:p>
+    <w:p>
+      <w:pPr>
         <w:pStyle w:val="Body"/>
       </w:pPr>
       <w:r>
-        <w:t>&lt;PH</w:t>
-      </w:r>
-      <w:r>
-        <w:t>&gt;&lt;</w:t>
-      </w:r>
-      <w:r>
-        <w:t>Out-of-scope&gt;</w:t>
-      </w:r>
-      <w:r>
-        <w:t xml:space="preserve"> </w:t>
-      </w:r>
+        <w:t>The interface to SERIS ‘Central Monitoring System’ is being scoped out of this RAM Application.  The SERIS internal team will look into this at a later point-in-time, as long as the data is available and accessible in the cloud.</w:t>
+      </w:r>
+    </w:p>
+    <w:p>
+      <w:pPr>
+        <w:pStyle w:val="Body"/>
+      </w:pPr>
     </w:p>
     <w:p>
       <w:pPr>
@@ -4299,14 +4827,14 @@
           <w:sz w:val="20"/>
         </w:rPr>
       </w:pPr>
-      <w:bookmarkStart w:id="10" w:name="_Toc521933016"/>
+      <w:bookmarkStart w:id="11" w:name="_Toc532650715"/>
       <w:r>
         <w:rPr>
           <w:sz w:val="20"/>
         </w:rPr>
         <w:t>Definition of Terms</w:t>
       </w:r>
-      <w:bookmarkEnd w:id="10"/>
+      <w:bookmarkEnd w:id="11"/>
     </w:p>
     <w:p>
       <w:pPr>
@@ -4325,7 +4853,6 @@
         </w:numPr>
       </w:pPr>
       <w:r>
-        <w:lastRenderedPageBreak/>
         <w:t xml:space="preserve">The word </w:t>
       </w:r>
       <w:r>
@@ -4467,7 +4994,7 @@
           <w:sz w:val="20"/>
         </w:rPr>
       </w:pPr>
-      <w:bookmarkStart w:id="11" w:name="_Toc521933017"/>
+      <w:bookmarkStart w:id="12" w:name="_Toc532650716"/>
       <w:r>
         <w:rPr>
           <w:sz w:val="20"/>
@@ -4480,7 +5007,7 @@
         </w:rPr>
         <w:t>s, acronyms and abbreviations</w:t>
       </w:r>
-      <w:bookmarkEnd w:id="11"/>
+      <w:bookmarkEnd w:id="12"/>
     </w:p>
     <w:p>
       <w:pPr>
@@ -4675,7 +5202,7 @@
           <w:sz w:val="20"/>
         </w:rPr>
       </w:pPr>
-      <w:bookmarkStart w:id="12" w:name="_Toc521933018"/>
+      <w:bookmarkStart w:id="13" w:name="_Toc532650717"/>
       <w:r>
         <w:rPr>
           <w:sz w:val="20"/>
@@ -4683,7 +5210,7 @@
         <w:lastRenderedPageBreak/>
         <w:t>OVERVIEW OF REQUIREMENTS</w:t>
       </w:r>
-      <w:bookmarkEnd w:id="12"/>
+      <w:bookmarkEnd w:id="13"/>
     </w:p>
     <w:p>
       <w:pPr>
@@ -4692,14 +5219,14 @@
           <w:sz w:val="20"/>
         </w:rPr>
       </w:pPr>
-      <w:bookmarkStart w:id="13" w:name="_Toc521933019"/>
+      <w:bookmarkStart w:id="14" w:name="_Toc532650718"/>
       <w:r>
         <w:rPr>
           <w:sz w:val="20"/>
         </w:rPr>
         <w:t>Introduction</w:t>
       </w:r>
-      <w:bookmarkEnd w:id="13"/>
+      <w:bookmarkEnd w:id="14"/>
     </w:p>
     <w:p>
       <w:pPr>
@@ -4751,7 +5278,7 @@
         </w:numPr>
       </w:pPr>
       <w:r>
-        <w:t>Device and Station configurations</w:t>
+        <w:t>Station Management</w:t>
       </w:r>
     </w:p>
     <w:p>
@@ -4763,7 +5290,19 @@
         </w:numPr>
       </w:pPr>
       <w:r>
-        <w:t>Report configuration</w:t>
+        <w:t xml:space="preserve">User </w:t>
+      </w:r>
+      <w:r>
+        <w:sym w:font="Wingdings" w:char="F0E7"/>
+      </w:r>
+      <w:r>
+        <w:t xml:space="preserve"> </w:t>
+      </w:r>
+      <w:r>
+        <w:sym w:font="Wingdings" w:char="F0E8"/>
+      </w:r>
+      <w:r>
+        <w:t xml:space="preserve"> Station Mapping</w:t>
       </w:r>
     </w:p>
     <w:p>
@@ -4799,101 +5338,24 @@
         </w:numPr>
       </w:pPr>
       <w:r>
-        <w:t>Transformation – Cloud based components that transform and records the unstructured data into structured data for further analytics and reporting purposes</w:t>
-      </w:r>
-    </w:p>
-    <w:p>
-      <w:pPr>
-        <w:pStyle w:val="Body"/>
-        <w:numPr>
-          <w:ilvl w:val="1"/>
-          <w:numId w:val="15"/>
-        </w:numPr>
-      </w:pPr>
-      <w:r>
         <w:t>Reporting – Cloud based reporting component that performs back-end analytical calculations and make it available for both front-end reporting and as well as for interfacing with SERIS’s in-house central monitoring system</w:t>
       </w:r>
     </w:p>
     <w:p>
       <w:pPr>
-        <w:pStyle w:val="Body"/>
-        <w:numPr>
-          <w:ilvl w:val="0"/>
-          <w:numId w:val="15"/>
-        </w:numPr>
-      </w:pPr>
-      <w:r>
-        <w:t xml:space="preserve">SERIS Interface – The interface between the application and SERIS central monitoring system which. This interface enables communication and interaction between the proposed application and the SERIS Central Monitoring system </w:t>
-      </w:r>
-    </w:p>
-    <w:p>
-      <w:pPr>
-        <w:pStyle w:val="Body"/>
-        <w:numPr>
-          <w:ilvl w:val="1"/>
-          <w:numId w:val="15"/>
-        </w:numPr>
-      </w:pPr>
-      <w:r>
-        <w:t xml:space="preserve">The ‘SERIS Interface’ is not a physical interface built within the RAM application.  </w:t>
-      </w:r>
-    </w:p>
-    <w:p>
-      <w:pPr>
-        <w:pStyle w:val="Body"/>
-        <w:numPr>
-          <w:ilvl w:val="1"/>
-          <w:numId w:val="15"/>
-        </w:numPr>
-      </w:pPr>
-      <w:r>
-        <w:t>This interface is a soft implementation of data availability to SERIS central monitoring system.</w:t>
-      </w:r>
-    </w:p>
-    <w:p>
-      <w:pPr>
-        <w:pStyle w:val="Body"/>
-        <w:numPr>
-          <w:ilvl w:val="1"/>
-          <w:numId w:val="15"/>
-        </w:numPr>
-      </w:pPr>
-      <w:r>
-        <w:t>The SERIS central monitoring system will be amended by SERIS to directly interface with the data available in the cloud for its monitoring purposes.</w:t>
-      </w:r>
-    </w:p>
-    <w:p>
-      <w:pPr>
-        <w:pStyle w:val="Body"/>
-        <w:numPr>
-          <w:ilvl w:val="1"/>
-          <w:numId w:val="15"/>
-        </w:numPr>
-      </w:pPr>
-      <w:r>
-        <w:t>The RAM application is expected to capture device data, record them in the cloud storage and make the data available in the cloud for SERIS central monitoring system.</w:t>
-      </w:r>
-    </w:p>
-    <w:p>
-      <w:pPr>
-        <w:pStyle w:val="Body"/>
-      </w:pPr>
-    </w:p>
-    <w:p>
-      <w:pPr>
         <w:pStyle w:val="Heading2"/>
         <w:rPr>
           <w:sz w:val="20"/>
         </w:rPr>
       </w:pPr>
-      <w:bookmarkStart w:id="14" w:name="_Toc521933020"/>
+      <w:bookmarkStart w:id="15" w:name="_Toc532650719"/>
       <w:r>
         <w:rPr>
           <w:sz w:val="20"/>
         </w:rPr>
         <w:t>System Perspective</w:t>
       </w:r>
-      <w:bookmarkEnd w:id="14"/>
+      <w:bookmarkEnd w:id="15"/>
     </w:p>
     <w:p>
       <w:pPr>
@@ -4954,7 +5416,6 @@
         <w:jc w:val="left"/>
       </w:pPr>
       <w:r>
-        <w:lastRenderedPageBreak/>
         <w:t>Interface with other backend systems within the organization, in this integration with SERIS central monitoring system.</w:t>
       </w:r>
       <w:r>
@@ -5080,14 +5541,14 @@
           <w:sz w:val="20"/>
         </w:rPr>
       </w:pPr>
-      <w:bookmarkStart w:id="15" w:name="_Toc521933021"/>
+      <w:bookmarkStart w:id="16" w:name="_Toc532650720"/>
       <w:r>
         <w:rPr>
           <w:sz w:val="20"/>
         </w:rPr>
         <w:t>System Functions</w:t>
       </w:r>
-      <w:bookmarkEnd w:id="15"/>
+      <w:bookmarkEnd w:id="16"/>
     </w:p>
     <w:p>
       <w:pPr>
@@ -5102,8 +5563,31 @@
         <w:pStyle w:val="DetailList"/>
         <w:numPr>
           <w:ilvl w:val="0"/>
-          <w:numId w:val="5"/>
+          <w:numId w:val="40"/>
         </w:numPr>
+        <w:tabs>
+          <w:tab w:val="clear" w:pos="720"/>
+          <w:tab w:val="num" w:pos="2160"/>
+        </w:tabs>
+        <w:ind w:left="1440"/>
+      </w:pPr>
+      <w:r>
+        <w:t>Browser Interface – Access to the application via standard browser interface</w:t>
+      </w:r>
+    </w:p>
+    <w:p>
+      <w:pPr>
+        <w:pStyle w:val="DetailList"/>
+        <w:numPr>
+          <w:ilvl w:val="0"/>
+          <w:numId w:val="0"/>
+        </w:numPr>
+        <w:ind w:left="720" w:hanging="720"/>
+      </w:pPr>
+    </w:p>
+    <w:p>
+      <w:pPr>
+        <w:pStyle w:val="DetailList"/>
         <w:tabs>
           <w:tab w:val="clear" w:pos="720"/>
           <w:tab w:val="num" w:pos="1440"/>
@@ -5111,7 +5595,31 @@
         <w:ind w:left="1440"/>
       </w:pPr>
       <w:r>
-        <w:t>Browser Interface – Access to the application via standard browser interface</w:t>
+        <w:t>User Login</w:t>
+      </w:r>
+      <w:r>
+        <w:t xml:space="preserve"> &amp; A</w:t>
+      </w:r>
+      <w:r>
+        <w:t xml:space="preserve">ccess </w:t>
+      </w:r>
+      <w:r>
+        <w:t>control</w:t>
+      </w:r>
+      <w:r>
+        <w:t xml:space="preserve"> –</w:t>
+      </w:r>
+      <w:r>
+        <w:t xml:space="preserve"> R</w:t>
+      </w:r>
+      <w:r>
+        <w:t>elevant components are exposed and are accessible by the user</w:t>
+      </w:r>
+      <w:r>
+        <w:t xml:space="preserve">, </w:t>
+      </w:r>
+      <w:r>
+        <w:t>delivering effective user access.</w:t>
       </w:r>
     </w:p>
     <w:p>
@@ -5121,66 +5629,11 @@
           <w:ilvl w:val="0"/>
           <w:numId w:val="0"/>
         </w:numPr>
-        <w:ind w:left="1440"/>
       </w:pPr>
     </w:p>
     <w:p>
       <w:pPr>
         <w:pStyle w:val="DetailList"/>
-        <w:numPr>
-          <w:ilvl w:val="0"/>
-          <w:numId w:val="5"/>
-        </w:numPr>
-        <w:tabs>
-          <w:tab w:val="clear" w:pos="720"/>
-          <w:tab w:val="num" w:pos="1440"/>
-        </w:tabs>
-        <w:ind w:left="1440"/>
-      </w:pPr>
-      <w:r>
-        <w:t>User Login</w:t>
-      </w:r>
-      <w:r>
-        <w:t xml:space="preserve"> &amp; A</w:t>
-      </w:r>
-      <w:r>
-        <w:t xml:space="preserve">ccess </w:t>
-      </w:r>
-      <w:r>
-        <w:t>control</w:t>
-      </w:r>
-      <w:r>
-        <w:t xml:space="preserve"> –</w:t>
-      </w:r>
-      <w:r>
-        <w:t xml:space="preserve"> R</w:t>
-      </w:r>
-      <w:r>
-        <w:t>elevant components are exposed and are accessible by the user</w:t>
-      </w:r>
-      <w:r>
-        <w:t xml:space="preserve">, </w:t>
-      </w:r>
-      <w:r>
-        <w:t>delivering effective user access.</w:t>
-      </w:r>
-    </w:p>
-    <w:p>
-      <w:pPr>
-        <w:pStyle w:val="DetailList"/>
-        <w:numPr>
-          <w:ilvl w:val="0"/>
-          <w:numId w:val="0"/>
-        </w:numPr>
-      </w:pPr>
-    </w:p>
-    <w:p>
-      <w:pPr>
-        <w:pStyle w:val="DetailList"/>
-        <w:numPr>
-          <w:ilvl w:val="0"/>
-          <w:numId w:val="5"/>
-        </w:numPr>
         <w:tabs>
           <w:tab w:val="clear" w:pos="720"/>
           <w:tab w:val="num" w:pos="1440"/>
@@ -5235,12 +5688,48 @@
       <w:pPr>
         <w:pStyle w:val="DetailList"/>
         <w:numPr>
-          <w:ilvl w:val="1"/>
+          <w:ilvl w:val="2"/>
           <w:numId w:val="18"/>
         </w:numPr>
       </w:pPr>
       <w:r>
         <w:t>Personal Management</w:t>
+      </w:r>
+    </w:p>
+    <w:p>
+      <w:pPr>
+        <w:pStyle w:val="DetailList"/>
+        <w:numPr>
+          <w:ilvl w:val="3"/>
+          <w:numId w:val="18"/>
+        </w:numPr>
+      </w:pPr>
+      <w:r>
+        <w:t>This requirement is to be implemented in the form mapping users to a set of stations, which can be dynamically managed via the RAM application.</w:t>
+      </w:r>
+    </w:p>
+    <w:p>
+      <w:pPr>
+        <w:pStyle w:val="DetailList"/>
+        <w:numPr>
+          <w:ilvl w:val="3"/>
+          <w:numId w:val="18"/>
+        </w:numPr>
+      </w:pPr>
+      <w:r>
+        <w:t>Mapping of users to select set of stations (None, one or more stations).</w:t>
+      </w:r>
+    </w:p>
+    <w:p>
+      <w:pPr>
+        <w:pStyle w:val="DetailList"/>
+        <w:numPr>
+          <w:ilvl w:val="3"/>
+          <w:numId w:val="18"/>
+        </w:numPr>
+      </w:pPr>
+      <w:r>
+        <w:t>Under ‘User Management’, the selected user can be assigned a specific set of stations.</w:t>
       </w:r>
     </w:p>
     <w:p>
@@ -5252,50 +5741,14 @@
         </w:numPr>
       </w:pPr>
       <w:r>
-        <w:t>This requirement is to be implemented in the form mapping users to a set of stations, which can be dynamically managed via the RAM application.</w:t>
+        <w:t>User Role Management</w:t>
       </w:r>
     </w:p>
     <w:p>
       <w:pPr>
         <w:pStyle w:val="DetailList"/>
         <w:numPr>
-          <w:ilvl w:val="2"/>
-          <w:numId w:val="18"/>
-        </w:numPr>
-      </w:pPr>
-      <w:r>
-        <w:t>Mapping of users to select set of stations (None, one or more stations).</w:t>
-      </w:r>
-    </w:p>
-    <w:p>
-      <w:pPr>
-        <w:pStyle w:val="DetailList"/>
-        <w:numPr>
-          <w:ilvl w:val="2"/>
-          <w:numId w:val="18"/>
-        </w:numPr>
-      </w:pPr>
-      <w:r>
-        <w:t>Under ‘User Management’, the selected user can be assigned a specific set of stations.</w:t>
-      </w:r>
-    </w:p>
-    <w:p>
-      <w:pPr>
-        <w:pStyle w:val="DetailList"/>
-        <w:numPr>
-          <w:ilvl w:val="1"/>
-          <w:numId w:val="18"/>
-        </w:numPr>
-      </w:pPr>
-      <w:r>
-        <w:t>User Role Management</w:t>
-      </w:r>
-    </w:p>
-    <w:p>
-      <w:pPr>
-        <w:pStyle w:val="DetailList"/>
-        <w:numPr>
-          <w:ilvl w:val="2"/>
+          <w:ilvl w:val="3"/>
           <w:numId w:val="18"/>
         </w:numPr>
       </w:pPr>
@@ -5313,195 +5766,10 @@
         <w:ind w:left="1440"/>
       </w:pPr>
       <w:r>
-        <w:rPr>
-          <w:shd w:val="clear" w:color="auto" w:fill="F2F2F2" w:themeFill="background1" w:themeFillShade="F2"/>
-        </w:rPr>
-        <w:t>User Role</w:t>
-      </w:r>
-      <w:r>
-        <w:rPr>
-          <w:shd w:val="clear" w:color="auto" w:fill="F2F2F2" w:themeFill="background1" w:themeFillShade="F2"/>
-        </w:rPr>
-        <w:t xml:space="preserve"> </w:t>
-      </w:r>
-      <w:r>
-        <w:rPr>
-          <w:shd w:val="clear" w:color="auto" w:fill="F2F2F2" w:themeFill="background1" w:themeFillShade="F2"/>
-        </w:rPr>
-        <w:t>Management</w:t>
-      </w:r>
-      <w:r>
-        <w:rPr>
-          <w:shd w:val="clear" w:color="auto" w:fill="F2F2F2" w:themeFill="background1" w:themeFillShade="F2"/>
-        </w:rPr>
-        <w:t xml:space="preserve">. </w:t>
-      </w:r>
-      <w:r>
-        <w:rPr>
-          <w:shd w:val="clear" w:color="auto" w:fill="F2F2F2" w:themeFill="background1" w:themeFillShade="F2"/>
-        </w:rPr>
-        <w:t>This requirement has been subsequently withdrawn by the client.</w:t>
-      </w:r>
-      <w:r>
-        <w:t xml:space="preserve"> </w:t>
-      </w:r>
-      <w:r>
-        <w:t>The client has subsequently requested us to remove this requirement to simplify the administration and cater for a better user experience</w:t>
-      </w:r>
-      <w:r>
-        <w:t xml:space="preserve">.  </w:t>
-      </w:r>
-    </w:p>
-    <w:p>
-      <w:pPr>
-        <w:pStyle w:val="DetailList"/>
-        <w:numPr>
-          <w:ilvl w:val="0"/>
-          <w:numId w:val="18"/>
-        </w:numPr>
-        <w:ind w:left="1440"/>
-      </w:pPr>
-      <w:r>
-        <w:rPr>
-          <w:shd w:val="clear" w:color="auto" w:fill="F2F2F2" w:themeFill="background1" w:themeFillShade="F2"/>
-        </w:rPr>
-        <w:t>Device Management</w:t>
-      </w:r>
-      <w:r>
-        <w:rPr>
-          <w:shd w:val="clear" w:color="auto" w:fill="F2F2F2" w:themeFill="background1" w:themeFillShade="F2"/>
-        </w:rPr>
-        <w:t xml:space="preserve">. </w:t>
-      </w:r>
-      <w:r>
-        <w:rPr>
-          <w:shd w:val="clear" w:color="auto" w:fill="F2F2F2" w:themeFill="background1" w:themeFillShade="F2"/>
-        </w:rPr>
-        <w:t>This requirement has been subsequently withdrawn by the client.</w:t>
-      </w:r>
-      <w:r>
-        <w:t xml:space="preserve"> The lowest granularity has been revised to stations, instead of individual devices. </w:t>
-      </w:r>
-      <w:r>
-        <w:t>The client has subsequently requested us to remove this requirement to simplify the administration and cater for a better user experience</w:t>
-      </w:r>
-      <w:r>
-        <w:t xml:space="preserve">.  </w:t>
-      </w:r>
-    </w:p>
-    <w:p>
-      <w:pPr>
-        <w:pStyle w:val="DetailList"/>
-        <w:numPr>
-          <w:ilvl w:val="0"/>
-          <w:numId w:val="18"/>
-        </w:numPr>
-        <w:ind w:left="1440"/>
-      </w:pPr>
-      <w:r>
-        <w:rPr>
-          <w:shd w:val="clear" w:color="auto" w:fill="F2F2F2" w:themeFill="background1" w:themeFillShade="F2"/>
-        </w:rPr>
-        <w:lastRenderedPageBreak/>
-        <w:t xml:space="preserve">Device </w:t>
-      </w:r>
-      <w:r>
-        <w:rPr>
-          <w:shd w:val="clear" w:color="auto" w:fill="F2F2F2" w:themeFill="background1" w:themeFillShade="F2"/>
-        </w:rPr>
-        <w:t>Group</w:t>
-      </w:r>
-      <w:r>
-        <w:rPr>
-          <w:shd w:val="clear" w:color="auto" w:fill="F2F2F2" w:themeFill="background1" w:themeFillShade="F2"/>
-        </w:rPr>
-        <w:t xml:space="preserve"> Management</w:t>
-      </w:r>
-      <w:r>
-        <w:rPr>
-          <w:shd w:val="clear" w:color="auto" w:fill="F2F2F2" w:themeFill="background1" w:themeFillShade="F2"/>
-        </w:rPr>
-        <w:t>. This requirement has been subsequently withdrawn by the client</w:t>
-      </w:r>
-      <w:r>
-        <w:rPr>
-          <w:shd w:val="clear" w:color="auto" w:fill="F2F2F2" w:themeFill="background1" w:themeFillShade="F2"/>
-        </w:rPr>
+        <w:t>Station Management</w:t>
+      </w:r>
+      <w:r>
         <w:t>.</w:t>
-      </w:r>
-      <w:r>
-        <w:t xml:space="preserve"> </w:t>
-      </w:r>
-      <w:r>
-        <w:t xml:space="preserve">The lowest granularity has been revised to stations, instead of individual devices. </w:t>
-      </w:r>
-      <w:r>
-        <w:t>The client has subsequently requested us to remove this requirement to simplify the administration and cater for a better user experience</w:t>
-      </w:r>
-      <w:r>
-        <w:t xml:space="preserve">.  </w:t>
-      </w:r>
-    </w:p>
-    <w:p>
-      <w:pPr>
-        <w:pStyle w:val="DetailList"/>
-        <w:numPr>
-          <w:ilvl w:val="0"/>
-          <w:numId w:val="18"/>
-        </w:numPr>
-        <w:ind w:left="1440"/>
-      </w:pPr>
-      <w:r>
-        <w:t>Station Management</w:t>
-      </w:r>
-      <w:r>
-        <w:t>.</w:t>
-      </w:r>
-    </w:p>
-    <w:p>
-      <w:pPr>
-        <w:pStyle w:val="DetailList"/>
-        <w:numPr>
-          <w:ilvl w:val="0"/>
-          <w:numId w:val="18"/>
-        </w:numPr>
-        <w:ind w:left="1440"/>
-      </w:pPr>
-      <w:r>
-        <w:rPr>
-          <w:shd w:val="clear" w:color="auto" w:fill="F2F2F2" w:themeFill="background1" w:themeFillShade="F2"/>
-        </w:rPr>
-        <w:t xml:space="preserve">Persona </w:t>
-      </w:r>
-      <w:r>
-        <w:rPr>
-          <w:shd w:val="clear" w:color="auto" w:fill="F2F2F2" w:themeFill="background1" w:themeFillShade="F2"/>
-        </w:rPr>
-        <w:t>Management</w:t>
-      </w:r>
-      <w:r>
-        <w:rPr>
-          <w:shd w:val="clear" w:color="auto" w:fill="F2F2F2" w:themeFill="background1" w:themeFillShade="F2"/>
-        </w:rPr>
-        <w:t>.</w:t>
-      </w:r>
-      <w:r>
-        <w:rPr>
-          <w:shd w:val="clear" w:color="auto" w:fill="FFFFFF" w:themeFill="background1"/>
-        </w:rPr>
-        <w:t xml:space="preserve">  </w:t>
-      </w:r>
-      <w:r>
-        <w:t>The client has subsequently requested us to remove this requirement to simplify the administration and cater for a better user experience</w:t>
-      </w:r>
-      <w:r>
-        <w:t>.  This requirement is now addressed under ‘User Management’.</w:t>
-      </w:r>
-      <w:r>
-        <w:rPr>
-          <w:shd w:val="clear" w:color="auto" w:fill="F2F2F2" w:themeFill="background1" w:themeFillShade="F2"/>
-        </w:rPr>
-        <w:t xml:space="preserve"> </w:t>
       </w:r>
     </w:p>
     <w:p>
@@ -5511,16 +5779,12 @@
           <w:ilvl w:val="0"/>
           <w:numId w:val="0"/>
         </w:numPr>
-        <w:ind w:left="1440"/>
+        <w:ind w:left="720" w:hanging="720"/>
       </w:pPr>
     </w:p>
     <w:p>
       <w:pPr>
         <w:pStyle w:val="DetailList"/>
-        <w:numPr>
-          <w:ilvl w:val="0"/>
-          <w:numId w:val="5"/>
-        </w:numPr>
         <w:tabs>
           <w:tab w:val="clear" w:pos="720"/>
           <w:tab w:val="num" w:pos="1440"/>
@@ -5600,16 +5864,11 @@
           <w:ilvl w:val="0"/>
           <w:numId w:val="0"/>
         </w:numPr>
-        <w:ind w:left="1080"/>
       </w:pPr>
     </w:p>
     <w:p>
       <w:pPr>
         <w:pStyle w:val="DetailList"/>
-        <w:numPr>
-          <w:ilvl w:val="0"/>
-          <w:numId w:val="5"/>
-        </w:numPr>
         <w:tabs>
           <w:tab w:val="clear" w:pos="720"/>
           <w:tab w:val="num" w:pos="1440"/>
@@ -5640,83 +5899,6 @@
       </w:r>
       <w:r>
         <w:t>Capture</w:t>
-      </w:r>
-    </w:p>
-    <w:p>
-      <w:pPr>
-        <w:pStyle w:val="DetailList"/>
-        <w:numPr>
-          <w:ilvl w:val="0"/>
-          <w:numId w:val="20"/>
-        </w:numPr>
-        <w:shd w:val="clear" w:color="auto" w:fill="FFFFFF" w:themeFill="background1"/>
-        <w:tabs>
-          <w:tab w:val="num" w:pos="2160"/>
-        </w:tabs>
-        <w:ind w:left="1440"/>
-      </w:pPr>
-      <w:r>
-        <w:rPr>
-          <w:shd w:val="clear" w:color="auto" w:fill="F2F2F2" w:themeFill="background1" w:themeFillShade="F2"/>
-        </w:rPr>
-        <w:t>Transformation</w:t>
-      </w:r>
-      <w:r>
-        <w:rPr>
-          <w:shd w:val="clear" w:color="auto" w:fill="F2F2F2" w:themeFill="background1" w:themeFillShade="F2"/>
-        </w:rPr>
-        <w:t xml:space="preserve">. </w:t>
-      </w:r>
-      <w:r>
-        <w:t xml:space="preserve"> </w:t>
-      </w:r>
-      <w:r>
-        <w:t>The client has subsequently requested us to remove this requirement to simplify the administration and cater for a better user experience</w:t>
-      </w:r>
-    </w:p>
-    <w:p>
-      <w:pPr>
-        <w:pStyle w:val="Body"/>
-        <w:numPr>
-          <w:ilvl w:val="2"/>
-          <w:numId w:val="20"/>
-        </w:numPr>
-        <w:jc w:val="left"/>
-      </w:pPr>
-      <w:r>
-        <w:t>During subsequent discussions with the client, the client has revised the requirements.</w:t>
-      </w:r>
-    </w:p>
-    <w:p>
-      <w:pPr>
-        <w:pStyle w:val="Body"/>
-        <w:numPr>
-          <w:ilvl w:val="2"/>
-          <w:numId w:val="20"/>
-        </w:numPr>
-        <w:jc w:val="left"/>
-      </w:pPr>
-      <w:r>
-        <w:t xml:space="preserve">The data from devices will be in the form of JSON files.  They have to be stored in the </w:t>
-      </w:r>
-      <w:r>
-        <w:t xml:space="preserve">JSON </w:t>
-      </w:r>
-      <w:r>
-        <w:t xml:space="preserve">same format. </w:t>
-      </w:r>
-    </w:p>
-    <w:p>
-      <w:pPr>
-        <w:pStyle w:val="Body"/>
-        <w:numPr>
-          <w:ilvl w:val="2"/>
-          <w:numId w:val="20"/>
-        </w:numPr>
-        <w:jc w:val="left"/>
-      </w:pPr>
-      <w:r>
-        <w:t>RAM application need not translate it further into any form of structured data.  They will be maintained in JSON format with in the RAM Application.</w:t>
       </w:r>
     </w:p>
     <w:p>
@@ -5776,26 +5958,296 @@
     </w:p>
     <w:p>
       <w:pPr>
+        <w:pStyle w:val="Heading2"/>
+        <w:rPr>
+          <w:sz w:val="20"/>
+        </w:rPr>
+      </w:pPr>
+      <w:bookmarkStart w:id="17" w:name="_Toc532650721"/>
+      <w:r>
+        <w:rPr>
+          <w:sz w:val="20"/>
+        </w:rPr>
+        <w:t xml:space="preserve">System </w:t>
+      </w:r>
+      <w:r>
+        <w:rPr>
+          <w:sz w:val="20"/>
+        </w:rPr>
+        <w:t>Characteristics</w:t>
+      </w:r>
+      <w:bookmarkEnd w:id="17"/>
+    </w:p>
+    <w:p>
+      <w:pPr>
+        <w:pStyle w:val="Body"/>
+      </w:pPr>
+      <w:r>
+        <w:t xml:space="preserve">The system has below listed characteristics </w:t>
+      </w:r>
+    </w:p>
+    <w:p>
+      <w:pPr>
+        <w:pStyle w:val="Body-list"/>
+      </w:pPr>
+      <w:r>
+        <w:t>RAM</w:t>
+      </w:r>
+      <w:r>
+        <w:t xml:space="preserve"> to be built on Cloud technology to offer high degrees of agility and the ability to collect high volumes of data in real time</w:t>
+      </w:r>
+    </w:p>
+    <w:p>
+      <w:pPr>
+        <w:pStyle w:val="Body-list"/>
+      </w:pPr>
+      <w:r>
+        <w:lastRenderedPageBreak/>
+        <w:t>RAM</w:t>
+      </w:r>
+      <w:r>
+        <w:t xml:space="preserve"> allows PV system device(s) to generate very high volumes of unstructured data. This could typically be unstructured data sent at every second and every minute interval</w:t>
+      </w:r>
+      <w:r>
+        <w:t>(s)</w:t>
+      </w:r>
+      <w:r>
+        <w:t xml:space="preserve"> from a variety of devices and store it in Cloud Database. These devices are spread across various industrial and remote sites that will stream data </w:t>
+      </w:r>
+      <w:r>
+        <w:t>in</w:t>
+      </w:r>
+      <w:r>
+        <w:t xml:space="preserve">to the application which is to be stored </w:t>
+      </w:r>
+      <w:r>
+        <w:t xml:space="preserve">with </w:t>
+      </w:r>
+      <w:r>
+        <w:t>in the cloud database</w:t>
+      </w:r>
+      <w:r>
+        <w:t xml:space="preserve"> infrastructure</w:t>
+      </w:r>
+    </w:p>
+    <w:p>
+      <w:pPr>
+        <w:pStyle w:val="Body-list"/>
+      </w:pPr>
+      <w:r>
+        <w:t>RAM</w:t>
+      </w:r>
+      <w:r>
+        <w:t xml:space="preserve"> allows admins to configure and incorporate cloud-based system to reduce the cost of maintaining servers, to avoid data losses and to </w:t>
+      </w:r>
+      <w:r>
+        <w:t xml:space="preserve">simultaneously </w:t>
+      </w:r>
+      <w:r>
+        <w:t xml:space="preserve">access the system from multiple internet connected devices (computer, tablet, mobile phone)  </w:t>
+      </w:r>
+    </w:p>
+    <w:p>
+      <w:pPr>
+        <w:pStyle w:val="Body-list"/>
+      </w:pPr>
+      <w:r>
+        <w:t>A default admin (super</w:t>
+      </w:r>
+      <w:r>
+        <w:t>-</w:t>
+      </w:r>
+      <w:r>
+        <w:t>user) user account will be setup during the installation.  The admin will come with a set of pre-configured rights and privileges. Unlike other user accounts this account cannot be deleted/deactivated from the system.</w:t>
+      </w:r>
+    </w:p>
+    <w:p>
+      <w:pPr>
+        <w:pStyle w:val="Heading2"/>
+        <w:rPr>
+          <w:sz w:val="20"/>
+        </w:rPr>
+      </w:pPr>
+      <w:bookmarkStart w:id="18" w:name="_Toc532650722"/>
+      <w:r>
+        <w:rPr>
+          <w:sz w:val="20"/>
+        </w:rPr>
+        <w:t>User Characteristics</w:t>
+      </w:r>
+      <w:bookmarkEnd w:id="18"/>
+    </w:p>
+    <w:p>
+      <w:pPr>
+        <w:pStyle w:val="Body"/>
+      </w:pPr>
+      <w:r>
+        <w:t xml:space="preserve">The users have below listed characteristics </w:t>
+      </w:r>
+    </w:p>
+    <w:p>
+      <w:pPr>
+        <w:pStyle w:val="Body-list"/>
+      </w:pPr>
+      <w:r>
+        <w:t xml:space="preserve">Users will use the application </w:t>
+      </w:r>
+      <w:r>
+        <w:t>via browser interface.</w:t>
+      </w:r>
+      <w:r>
+        <w:t xml:space="preserve"> The browser version supported are </w:t>
+      </w:r>
+      <w:r>
+        <w:t>Chrome, Mozilla Firefox, Safari, Microsoft Edge, and Internet Explorer 11 and above.</w:t>
+      </w:r>
+      <w:r>
+        <w:t xml:space="preserve"> In general we expect the client to upgrade their browser to recent version if not the latest version to maintain compatibility with the application.</w:t>
+      </w:r>
+    </w:p>
+    <w:p>
+      <w:pPr>
+        <w:pStyle w:val="Body-list"/>
+      </w:pPr>
+      <w:r>
+        <w:t>A user can only login from at most one system at any point in time.  Concurrent login for the same user is not allowed, in which case the previous session will be automatically logged out</w:t>
+      </w:r>
+    </w:p>
+    <w:p>
+      <w:pPr>
+        <w:pStyle w:val="Heading2"/>
+        <w:rPr>
+          <w:sz w:val="20"/>
+        </w:rPr>
+      </w:pPr>
+      <w:bookmarkStart w:id="19" w:name="_Toc532650723"/>
+      <w:r>
+        <w:rPr>
+          <w:sz w:val="20"/>
+        </w:rPr>
+        <w:t xml:space="preserve">General </w:t>
+      </w:r>
+      <w:r>
+        <w:rPr>
+          <w:sz w:val="20"/>
+        </w:rPr>
+        <w:t>Constraints and Assumptions</w:t>
+      </w:r>
+      <w:bookmarkEnd w:id="19"/>
+    </w:p>
+    <w:p>
+      <w:pPr>
+        <w:pStyle w:val="Body"/>
+      </w:pPr>
+      <w:r>
+        <w:t xml:space="preserve">The following are certain </w:t>
+      </w:r>
+      <w:r>
+        <w:t xml:space="preserve">general </w:t>
+      </w:r>
+      <w:r>
+        <w:t xml:space="preserve">assumptions and constraints of the intended application. </w:t>
+      </w:r>
+    </w:p>
+    <w:p>
+      <w:pPr>
+        <w:pStyle w:val="Body-list"/>
+      </w:pPr>
+      <w:r>
+        <w:t xml:space="preserve">Base version of application with following set of interfaces will be available. </w:t>
+      </w:r>
+    </w:p>
+    <w:p>
+      <w:pPr>
+        <w:pStyle w:val="Body-list"/>
+      </w:pPr>
+      <w:r>
+        <w:t>All partner systems will provide the required interface to integrate with Cloud based Real-time Analytical Monitoring of Photovoltaic Systems.</w:t>
+      </w:r>
+    </w:p>
+    <w:p>
+      <w:pPr>
+        <w:pStyle w:val="Body-list"/>
+      </w:pPr>
+      <w:r>
+        <w:t>Required Hardware and Software infrastructure will be made available in SERIS. The server and database are stored, managed and maintained by the SERIS, which is also responsible for maintaining the system and ensuring its qualification.</w:t>
+      </w:r>
+    </w:p>
+    <w:p>
+      <w:pPr>
+        <w:pStyle w:val="Body-list"/>
+      </w:pPr>
+      <w:r>
+        <w:t xml:space="preserve">The Sensors and Readers </w:t>
+      </w:r>
+      <w:r>
+        <w:t>are</w:t>
+      </w:r>
+      <w:r>
+        <w:t xml:space="preserve"> installed at the Remote site, but the software, server and database are hosted by the system. The data are collected, stored and managed by the system whilst the SERIS has access to the data through a secure web interface.</w:t>
+      </w:r>
+    </w:p>
+    <w:p>
+      <w:pPr>
+        <w:pStyle w:val="Body-list"/>
+      </w:pPr>
+      <w:r>
+        <w:t>Application Development would be done by the MTECH SE25-PT07.</w:t>
+      </w:r>
+    </w:p>
+    <w:p>
+      <w:pPr>
+        <w:pStyle w:val="Body-list"/>
+      </w:pPr>
+      <w:r>
+        <w:t>Sensors should have a built-in data storage capability so that they can also act as data loggers. Sensors continuously collect and buffer data, even during network outages and power cuts. The buffered data should then be sent to the host server when the connection is re-established.</w:t>
+      </w:r>
+    </w:p>
+    <w:p>
+      <w:pPr>
+        <w:pStyle w:val="Body"/>
+      </w:pPr>
+    </w:p>
+    <w:p>
+      <w:pPr>
+        <w:pStyle w:val="Body"/>
+      </w:pPr>
+      <w:r>
+        <w:t>The following are retired functionalities that have been marked as ‘Out-of-scope’ of the RAM Application.</w:t>
+      </w:r>
+    </w:p>
+    <w:p>
+      <w:pPr>
         <w:pStyle w:val="DetailList"/>
         <w:numPr>
           <w:ilvl w:val="0"/>
-          <w:numId w:val="5"/>
+          <w:numId w:val="36"/>
         </w:numPr>
-        <w:tabs>
-          <w:tab w:val="clear" w:pos="720"/>
-          <w:tab w:val="num" w:pos="1440"/>
-        </w:tabs>
-        <w:ind w:left="1440"/>
-      </w:pPr>
-      <w:r>
-        <w:rPr>
-          <w:shd w:val="clear" w:color="auto" w:fill="F2F2F2" w:themeFill="background1" w:themeFillShade="F2"/>
-        </w:rPr>
-        <w:t>Interface to SERIS/Central Monitoring System</w:t>
-      </w:r>
-      <w:r>
-        <w:t xml:space="preserve">.  </w:t>
-      </w:r>
+      </w:pPr>
+      <w:r>
+        <w:t xml:space="preserve">Interface to SERIS/Central Monitoring System.  </w:t>
+      </w:r>
+    </w:p>
+    <w:p>
+      <w:pPr>
+        <w:pStyle w:val="DetailList"/>
+        <w:numPr>
+          <w:ilvl w:val="1"/>
+          <w:numId w:val="36"/>
+        </w:numPr>
+      </w:pPr>
+      <w:r>
+        <w:t xml:space="preserve">Interface to SERIS/Central Monitoring System is outside the scope of the RAM Application.  </w:t>
+      </w:r>
+    </w:p>
+    <w:p>
+      <w:pPr>
+        <w:pStyle w:val="DetailList"/>
+        <w:numPr>
+          <w:ilvl w:val="1"/>
+          <w:numId w:val="36"/>
+        </w:numPr>
+      </w:pPr>
       <w:r>
         <w:t xml:space="preserve">The client has subsequently requested us to </w:t>
       </w:r>
@@ -5804,6 +6256,9 @@
       </w:r>
       <w:r>
         <w:t xml:space="preserve"> this requirement to simplify the administration and cater for a better user experience</w:t>
+      </w:r>
+      <w:r>
+        <w:t>.</w:t>
       </w:r>
     </w:p>
     <w:p>
@@ -5816,6 +6271,7 @@
         <w:jc w:val="left"/>
       </w:pPr>
       <w:r>
+        <w:lastRenderedPageBreak/>
         <w:t xml:space="preserve">The ‘SERIS Interface’ is not a physical interface built within the RAM application.  </w:t>
       </w:r>
     </w:p>
@@ -5860,276 +6316,17 @@
     </w:p>
     <w:p>
       <w:pPr>
-        <w:pStyle w:val="DetailList"/>
-        <w:numPr>
-          <w:ilvl w:val="0"/>
-          <w:numId w:val="0"/>
-        </w:numPr>
-      </w:pPr>
-    </w:p>
-    <w:p>
-      <w:pPr>
-        <w:pStyle w:val="Heading2"/>
+        <w:pStyle w:val="Body"/>
+      </w:pPr>
+    </w:p>
+    <w:p>
+      <w:pPr>
+        <w:pStyle w:val="Heading1"/>
         <w:rPr>
           <w:sz w:val="20"/>
         </w:rPr>
       </w:pPr>
-      <w:bookmarkStart w:id="16" w:name="_Toc521933022"/>
-      <w:r>
-        <w:rPr>
-          <w:sz w:val="20"/>
-        </w:rPr>
-        <w:t xml:space="preserve">System </w:t>
-      </w:r>
-      <w:r>
-        <w:rPr>
-          <w:sz w:val="20"/>
-        </w:rPr>
-        <w:t>Characteristics</w:t>
-      </w:r>
-      <w:bookmarkEnd w:id="16"/>
-    </w:p>
-    <w:p>
-      <w:pPr>
-        <w:pStyle w:val="Body"/>
-      </w:pPr>
-      <w:r>
-        <w:t xml:space="preserve">The system has below listed characteristics </w:t>
-      </w:r>
-    </w:p>
-    <w:p>
-      <w:pPr>
-        <w:pStyle w:val="Body-list"/>
-      </w:pPr>
-      <w:r>
-        <w:lastRenderedPageBreak/>
-        <w:t>RAM</w:t>
-      </w:r>
-      <w:r>
-        <w:t xml:space="preserve"> to be built on Cloud technology to offer high degrees of agility and the ability to collect high volumes of data in real time</w:t>
-      </w:r>
-    </w:p>
-    <w:p>
-      <w:pPr>
-        <w:pStyle w:val="Body-list"/>
-      </w:pPr>
-      <w:r>
-        <w:t>RAM</w:t>
-      </w:r>
-      <w:r>
-        <w:t xml:space="preserve"> allows PV system device(s) to generate very high volumes of unstructured data. This could typically be unstructured data sent at every second and every minute interval</w:t>
-      </w:r>
-      <w:r>
-        <w:t>(s)</w:t>
-      </w:r>
-      <w:r>
-        <w:t xml:space="preserve"> from a variety of devices and store it in Cloud Database. These devices are spread across various industrial and remote sites that will stream data </w:t>
-      </w:r>
-      <w:r>
-        <w:t>in</w:t>
-      </w:r>
-      <w:r>
-        <w:t xml:space="preserve">to the application which is to be stored </w:t>
-      </w:r>
-      <w:r>
-        <w:t xml:space="preserve">with </w:t>
-      </w:r>
-      <w:r>
-        <w:t>in the cloud database</w:t>
-      </w:r>
-      <w:r>
-        <w:t xml:space="preserve"> infrastructure</w:t>
-      </w:r>
-    </w:p>
-    <w:p>
-      <w:pPr>
-        <w:pStyle w:val="Body-list"/>
-      </w:pPr>
-      <w:r>
-        <w:t>RAM</w:t>
-      </w:r>
-      <w:r>
-        <w:t xml:space="preserve"> allows admins to configure and incorporate cloud-based system to reduce the cost of maintaining servers, to avoid data losses and to </w:t>
-      </w:r>
-      <w:r>
-        <w:t xml:space="preserve">simultaneously </w:t>
-      </w:r>
-      <w:r>
-        <w:t xml:space="preserve">access the system from multiple internet connected devices (computer, tablet, mobile phone)  </w:t>
-      </w:r>
-    </w:p>
-    <w:p>
-      <w:pPr>
-        <w:pStyle w:val="Body-list"/>
-      </w:pPr>
-      <w:r>
-        <w:t>A default admin (super</w:t>
-      </w:r>
-      <w:r>
-        <w:t>-</w:t>
-      </w:r>
-      <w:r>
-        <w:t>user) user account will be setup during the installation.  The admin will come with a set of pre-configured rights and privileges. Unlike other user accounts this account cannot be deleted/deactivated from the system.</w:t>
-      </w:r>
-    </w:p>
-    <w:p>
-      <w:pPr>
-        <w:pStyle w:val="Heading2"/>
-        <w:rPr>
-          <w:sz w:val="20"/>
-        </w:rPr>
-      </w:pPr>
-      <w:bookmarkStart w:id="17" w:name="_Toc521933023"/>
-      <w:r>
-        <w:rPr>
-          <w:sz w:val="20"/>
-        </w:rPr>
-        <w:t>User Characteristics</w:t>
-      </w:r>
-      <w:bookmarkEnd w:id="17"/>
-    </w:p>
-    <w:p>
-      <w:pPr>
-        <w:pStyle w:val="Body"/>
-      </w:pPr>
-      <w:r>
-        <w:t xml:space="preserve">The users have below listed characteristics </w:t>
-      </w:r>
-    </w:p>
-    <w:p>
-      <w:pPr>
-        <w:pStyle w:val="Body-list"/>
-      </w:pPr>
-      <w:r>
-        <w:t xml:space="preserve">Users will use the application </w:t>
-      </w:r>
-      <w:r>
-        <w:t>via browser interface.</w:t>
-      </w:r>
-      <w:r>
-        <w:t xml:space="preserve"> The browser version supported are </w:t>
-      </w:r>
-      <w:r>
-        <w:t>Chrome, Mozilla Firefox, Safari, Microsoft Edge, and Internet Explorer 11 and above.</w:t>
-      </w:r>
-      <w:r>
-        <w:t xml:space="preserve"> In general we expect the client to upgrade their browser to recent version if not the latest version to maintain compatibility with the application.</w:t>
-      </w:r>
-    </w:p>
-    <w:p>
-      <w:pPr>
-        <w:pStyle w:val="Body-list"/>
-      </w:pPr>
-      <w:r>
-        <w:t>A user can only login from at most one system at any point in time.  Concurrent login for the same user is not allowed, in which case the previous session will be automatically logged out</w:t>
-      </w:r>
-    </w:p>
-    <w:p>
-      <w:pPr>
-        <w:pStyle w:val="Heading2"/>
-        <w:rPr>
-          <w:sz w:val="20"/>
-        </w:rPr>
-      </w:pPr>
-      <w:bookmarkStart w:id="18" w:name="_Toc521933024"/>
-      <w:r>
-        <w:rPr>
-          <w:sz w:val="20"/>
-        </w:rPr>
-        <w:t xml:space="preserve">General </w:t>
-      </w:r>
-      <w:r>
-        <w:rPr>
-          <w:sz w:val="20"/>
-        </w:rPr>
-        <w:t>Constraints and Assumptions</w:t>
-      </w:r>
-      <w:bookmarkEnd w:id="18"/>
-    </w:p>
-    <w:p>
-      <w:pPr>
-        <w:pStyle w:val="Body"/>
-      </w:pPr>
-      <w:r>
-        <w:t xml:space="preserve">The following are certain </w:t>
-      </w:r>
-      <w:r>
-        <w:t xml:space="preserve">general </w:t>
-      </w:r>
-      <w:r>
-        <w:t xml:space="preserve">assumptions and constraints of the intended application. </w:t>
-      </w:r>
-    </w:p>
-    <w:p>
-      <w:pPr>
-        <w:pStyle w:val="Body-list"/>
-      </w:pPr>
-      <w:r>
-        <w:t xml:space="preserve">Base version of application with following set of interfaces will be available. </w:t>
-      </w:r>
-    </w:p>
-    <w:p>
-      <w:pPr>
-        <w:pStyle w:val="Body-list"/>
-      </w:pPr>
-      <w:r>
-        <w:t>All partner systems will provide the required interface to integrate with Cloud based Real-time Analytical Monitoring of Photovoltaic Systems.</w:t>
-      </w:r>
-    </w:p>
-    <w:p>
-      <w:pPr>
-        <w:pStyle w:val="Body-list"/>
-      </w:pPr>
-      <w:r>
-        <w:t>Required Hardware and Software infrastructure will be made available in SERIS. The server and database are stored, managed and maintained by the SERIS, which is also responsible for maintaining the system and ensuring its qualification.</w:t>
-      </w:r>
-    </w:p>
-    <w:p>
-      <w:pPr>
-        <w:pStyle w:val="Body-list"/>
-      </w:pPr>
-      <w:r>
-        <w:t xml:space="preserve">The Sensors and Readers </w:t>
-      </w:r>
-      <w:r>
-        <w:t>are</w:t>
-      </w:r>
-      <w:r>
-        <w:t xml:space="preserve"> installed at the Remote site, but the software, server and database are hosted by the system. The data are collected, stored and managed by the system whilst the SERIS has access to the data through a secure web interface.</w:t>
-      </w:r>
-    </w:p>
-    <w:p>
-      <w:pPr>
-        <w:pStyle w:val="Body-list"/>
-      </w:pPr>
-      <w:r>
-        <w:t>Application Development would be done by the MTECH SE25-PT07.</w:t>
-      </w:r>
-    </w:p>
-    <w:p>
-      <w:pPr>
-        <w:pStyle w:val="Body-list"/>
-      </w:pPr>
-      <w:r>
-        <w:t>Sensors should have a built-in data storage capability so that they can also act as data loggers. Sensors continuously collect and buffer data, even during network outages and power cuts. The buffered data should then be sent to the host server when the connection is re-established.</w:t>
-      </w:r>
-    </w:p>
-    <w:p>
-      <w:pPr>
-        <w:pStyle w:val="Body"/>
-      </w:pPr>
-      <w:r>
-        <w:t xml:space="preserve">&lt;PH-Out-of-scope&gt; </w:t>
-      </w:r>
-    </w:p>
-    <w:p>
-      <w:pPr>
-        <w:pStyle w:val="Heading1"/>
-        <w:rPr>
-          <w:sz w:val="20"/>
-        </w:rPr>
-      </w:pPr>
-      <w:bookmarkStart w:id="19" w:name="_Toc521933025"/>
+      <w:bookmarkStart w:id="20" w:name="_Toc532650724"/>
       <w:r>
         <w:rPr>
           <w:sz w:val="20"/>
@@ -6137,7 +6334,7 @@
         <w:lastRenderedPageBreak/>
         <w:t>FUNCTIONAL REQUIREMENTS</w:t>
       </w:r>
-      <w:bookmarkEnd w:id="19"/>
+      <w:bookmarkEnd w:id="20"/>
     </w:p>
     <w:p>
       <w:pPr>
@@ -6359,7 +6556,7 @@
           <w:sz w:val="20"/>
         </w:rPr>
       </w:pPr>
-      <w:bookmarkStart w:id="20" w:name="_Toc521933026"/>
+      <w:bookmarkStart w:id="21" w:name="_Toc532650725"/>
       <w:r>
         <w:rPr>
           <w:sz w:val="20"/>
@@ -6367,15 +6564,12 @@
         <w:lastRenderedPageBreak/>
         <w:t>Functional Requirements</w:t>
       </w:r>
-      <w:bookmarkEnd w:id="20"/>
+      <w:bookmarkEnd w:id="21"/>
     </w:p>
     <w:p>
       <w:pPr>
         <w:ind w:left="720"/>
         <w:jc w:val="both"/>
-        <w:rPr>
-          <w:b/>
-        </w:rPr>
       </w:pPr>
       <w:r>
         <w:t xml:space="preserve">This section describes in brief on the </w:t>
@@ -6421,14 +6615,6 @@
       </w:r>
       <w:r>
         <w:t xml:space="preserve"> </w:t>
-      </w:r>
-    </w:p>
-    <w:p>
-      <w:pPr>
-        <w:pStyle w:val="Heading3"/>
-      </w:pPr>
-      <w:r>
-        <w:t xml:space="preserve">Browser Interface </w:t>
       </w:r>
     </w:p>
     <w:p>
@@ -6439,16 +6625,13 @@
           <w:b/>
         </w:rPr>
       </w:pPr>
-      <w:r>
-        <w:t>Users access the application’s web-portal via a standard browser interface with an active internet connection. The web-portal should be user-friendly and is capable of performing complex operations by accessing the data stored in the cloud.</w:t>
-      </w:r>
     </w:p>
     <w:p>
       <w:pPr>
         <w:pStyle w:val="Heading3"/>
       </w:pPr>
       <w:r>
-        <w:t>User Login and User Access Mapping</w:t>
+        <w:t xml:space="preserve">Browser Interface </w:t>
       </w:r>
     </w:p>
     <w:p>
@@ -6457,7 +6640,7 @@
         <w:jc w:val="both"/>
       </w:pPr>
       <w:r>
-        <w:t xml:space="preserve">The system allows authorised user(s) to access the application.  The user is required to provide username and password. It specifies the access and usage privileges of authenticated users and client applications. </w:t>
+        <w:t>Users access the application’s web-portal via a standard browser interface with an active internet connection. The web-portal should be user-friendly and is capable of performing complex operations by accessing the data stored in the cloud.</w:t>
       </w:r>
     </w:p>
     <w:p>
@@ -6471,14 +6654,19 @@
     </w:p>
     <w:p>
       <w:pPr>
+        <w:pStyle w:val="Heading3"/>
+      </w:pPr>
+      <w:r>
+        <w:t>User Login and User Access Mapping</w:t>
+      </w:r>
+    </w:p>
+    <w:p>
+      <w:pPr>
         <w:ind w:left="720"/>
         <w:jc w:val="both"/>
       </w:pPr>
       <w:r>
-        <w:t>After authentication user will have access to main menu. Availability of menu functions depends on user’s level</w:t>
-      </w:r>
-      <w:r>
-        <w:t xml:space="preserve"> of access.  </w:t>
+        <w:t xml:space="preserve">The system allows authorised user(s) to access the application.  The user is required to provide username and password. It specifies the access and usage privileges of authenticated users and client applications. </w:t>
       </w:r>
     </w:p>
     <w:p>
@@ -6494,13 +6682,40 @@
       <w:pPr>
         <w:ind w:left="720"/>
         <w:jc w:val="both"/>
+      </w:pPr>
+      <w:r>
+        <w:t>After authentication user will have access to main menu. Availability of menu functions depends on user’s level</w:t>
+      </w:r>
+      <w:r>
+        <w:t xml:space="preserve"> of access.  </w:t>
+      </w:r>
+    </w:p>
+    <w:p>
+      <w:pPr>
+        <w:ind w:left="720"/>
+        <w:jc w:val="both"/>
         <w:rPr>
           <w:b/>
         </w:rPr>
       </w:pPr>
+    </w:p>
+    <w:p>
+      <w:pPr>
+        <w:ind w:left="720"/>
+        <w:jc w:val="both"/>
+      </w:pPr>
       <w:r>
         <w:t>The system allows access to relevant application components and functionalities based on the users permissions. This function allows the user with appropriate permissions to combine list of Devices/locations into a group</w:t>
       </w:r>
+    </w:p>
+    <w:p>
+      <w:pPr>
+        <w:ind w:left="720"/>
+        <w:jc w:val="both"/>
+        <w:rPr>
+          <w:b/>
+        </w:rPr>
+      </w:pPr>
     </w:p>
     <w:p>
       <w:pPr>
@@ -6515,77 +6730,18 @@
       <w:pPr>
         <w:ind w:left="720"/>
         <w:jc w:val="both"/>
+      </w:pPr>
+      <w:r>
+        <w:t>Perform setup, configuration and other supervisory / administrative functions to be carried out by the administrators, primarily focused on application level components</w:t>
+      </w:r>
+    </w:p>
+    <w:p>
+      <w:pPr>
+        <w:jc w:val="both"/>
         <w:rPr>
           <w:b/>
         </w:rPr>
       </w:pPr>
-      <w:r>
-        <w:t>Perform setup, configuration and other supervisory / administrative functions to be carried out by the administrators, primarily focused on application level components</w:t>
-      </w:r>
-    </w:p>
-    <w:p>
-      <w:pPr>
-        <w:jc w:val="center"/>
-      </w:pPr>
-      <w:r>
-        <w:rPr>
-          <w:noProof/>
-          <w:lang w:eastAsia="en-GB"/>
-        </w:rPr>
-        <w:drawing>
-          <wp:inline distT="0" distB="0" distL="0" distR="0" wp14:anchorId="6D64E3CE" wp14:editId="79B6C7F7">
-            <wp:extent cx="2575235" cy="2587065"/>
-            <wp:effectExtent l="19050" t="19050" r="15875" b="22860"/>
-            <wp:docPr id="1" name="Picture 1"/>
-            <wp:cNvGraphicFramePr>
-              <a:graphicFrameLocks xmlns:a="http://schemas.openxmlformats.org/drawingml/2006/main" noChangeAspect="1"/>
-            </wp:cNvGraphicFramePr>
-            <a:graphic xmlns:a="http://schemas.openxmlformats.org/drawingml/2006/main">
-              <a:graphicData uri="http://schemas.openxmlformats.org/drawingml/2006/picture">
-                <pic:pic xmlns:pic="http://schemas.openxmlformats.org/drawingml/2006/picture">
-                  <pic:nvPicPr>
-                    <pic:cNvPr id="0" name=""/>
-                    <pic:cNvPicPr/>
-                  </pic:nvPicPr>
-                  <pic:blipFill>
-                    <a:blip r:embed="rId20"/>
-                    <a:stretch>
-                      <a:fillRect/>
-                    </a:stretch>
-                  </pic:blipFill>
-                  <pic:spPr>
-                    <a:xfrm>
-                      <a:off x="0" y="0"/>
-                      <a:ext cx="2576105" cy="2587939"/>
-                    </a:xfrm>
-                    <a:prstGeom prst="rect">
-                      <a:avLst/>
-                    </a:prstGeom>
-                    <a:ln>
-                      <a:solidFill>
-                        <a:schemeClr val="tx1"/>
-                      </a:solidFill>
-                    </a:ln>
-                  </pic:spPr>
-                </pic:pic>
-              </a:graphicData>
-            </a:graphic>
-          </wp:inline>
-        </w:drawing>
-      </w:r>
-    </w:p>
-    <w:p>
-      <w:pPr>
-        <w:pStyle w:val="heading15"/>
-        <w:keepNext/>
-        <w:keepLines/>
-      </w:pPr>
-      <w:r>
-        <w:t>Figure 3</w:t>
-      </w:r>
-      <w:r>
-        <w:t>: Application Administration Components</w:t>
-      </w:r>
     </w:p>
     <w:p>
       <w:pPr>
@@ -6617,68 +6773,6 @@
     </w:p>
     <w:p>
       <w:pPr>
-        <w:ind w:left="720"/>
-        <w:jc w:val="both"/>
-        <w:rPr>
-          <w:b/>
-        </w:rPr>
-      </w:pPr>
-    </w:p>
-    <w:p>
-      <w:pPr>
-        <w:ind w:left="720"/>
-        <w:jc w:val="both"/>
-      </w:pPr>
-      <w:r>
-        <w:rPr>
-          <w:i/>
-          <w:shd w:val="clear" w:color="auto" w:fill="F2F2F2" w:themeFill="background1" w:themeFillShade="F2"/>
-        </w:rPr>
-        <w:t xml:space="preserve">Further the System should allow the Users to create, edit, copy and delete </w:t>
-      </w:r>
-      <w:r>
-        <w:rPr>
-          <w:i/>
-          <w:shd w:val="clear" w:color="auto" w:fill="F2F2F2" w:themeFill="background1" w:themeFillShade="F2"/>
-        </w:rPr>
-        <w:t>User Groups.</w:t>
-      </w:r>
-      <w:r>
-        <w:rPr>
-          <w:i/>
-          <w:shd w:val="clear" w:color="auto" w:fill="F2F2F2" w:themeFill="background1" w:themeFillShade="F2"/>
-        </w:rPr>
-        <w:t xml:space="preserve"> A user group is set of (one or more) individual users tagged together.  That way the admins can manage the access rights at group level rather than at individual user level</w:t>
-      </w:r>
-      <w:r>
-        <w:rPr>
-          <w:shd w:val="clear" w:color="auto" w:fill="F2F2F2" w:themeFill="background1" w:themeFillShade="F2"/>
-        </w:rPr>
-        <w:t>.</w:t>
-      </w:r>
-      <w:r>
-        <w:t xml:space="preserve">  </w:t>
-      </w:r>
-    </w:p>
-    <w:p>
-      <w:pPr>
-        <w:ind w:left="720"/>
-        <w:jc w:val="both"/>
-      </w:pPr>
-      <w:r>
-        <w:lastRenderedPageBreak/>
-        <w:t xml:space="preserve">The client has subsequently requested us to remove </w:t>
-      </w:r>
-      <w:r>
-        <w:t xml:space="preserve">‘User Groups’ </w:t>
-      </w:r>
-      <w:r>
-        <w:t>requirement to simplify the administration and cater for a better user experience.</w:t>
-      </w:r>
-    </w:p>
-    <w:p>
-      <w:pPr>
-        <w:ind w:left="720"/>
         <w:jc w:val="both"/>
         <w:rPr>
           <w:b/>
@@ -6714,79 +6808,26 @@
         <w:ind w:left="720"/>
         <w:jc w:val="both"/>
         <w:rPr>
-          <w:i/>
           <w:shd w:val="clear" w:color="auto" w:fill="FFFFFF" w:themeFill="background1"/>
         </w:rPr>
       </w:pPr>
       <w:r>
         <w:rPr>
-          <w:i/>
-          <w:shd w:val="clear" w:color="auto" w:fill="F2F2F2" w:themeFill="background1" w:themeFillShade="F2"/>
-        </w:rPr>
-        <w:t>The system allows admins an easy and organized way of mapping permissions to users, via roles.  The System should allow the Users to maintain roles to be assigned to the business users. It is through these Roles that the User Permissions are controlled. As a first step you must maintain at least an administrator role.</w:t>
-      </w:r>
-      <w:r>
-        <w:rPr>
-          <w:i/>
-          <w:shd w:val="clear" w:color="auto" w:fill="F2F2F2" w:themeFill="background1" w:themeFillShade="F2"/>
-        </w:rPr>
-        <w:t xml:space="preserve"> </w:t>
-      </w:r>
-      <w:r>
-        <w:rPr>
-          <w:i/>
-          <w:shd w:val="clear" w:color="auto" w:fill="F2F2F2" w:themeFill="background1" w:themeFillShade="F2"/>
-        </w:rPr>
-        <w:t>The System allows the user with appropriate permission to browse list of all roles existing in the system</w:t>
-      </w:r>
-      <w:r>
-        <w:rPr>
-          <w:i/>
-          <w:shd w:val="clear" w:color="auto" w:fill="F2F2F2" w:themeFill="background1" w:themeFillShade="F2"/>
-        </w:rPr>
-        <w:t xml:space="preserve">. This requirement </w:t>
-      </w:r>
-      <w:r>
-        <w:rPr>
-          <w:i/>
-          <w:shd w:val="clear" w:color="auto" w:fill="F2F2F2" w:themeFill="background1" w:themeFillShade="F2"/>
-        </w:rPr>
-        <w:t>(‘</w:t>
-      </w:r>
-      <w:r>
-        <w:rPr>
-          <w:b/>
-          <w:i/>
-          <w:shd w:val="clear" w:color="auto" w:fill="F2F2F2" w:themeFill="background1" w:themeFillShade="F2"/>
-        </w:rPr>
-        <w:t>User/Access Control Mapping</w:t>
-      </w:r>
-      <w:r>
-        <w:rPr>
-          <w:i/>
-          <w:shd w:val="clear" w:color="auto" w:fill="F2F2F2" w:themeFill="background1" w:themeFillShade="F2"/>
-        </w:rPr>
-        <w:t xml:space="preserve">’) </w:t>
-      </w:r>
-      <w:r>
-        <w:rPr>
-          <w:i/>
-          <w:shd w:val="clear" w:color="auto" w:fill="F2F2F2" w:themeFill="background1" w:themeFillShade="F2"/>
-        </w:rPr>
-        <w:t>has been subsequently withdrawn by the client</w:t>
-      </w:r>
-      <w:r>
-        <w:rPr>
-          <w:i/>
-        </w:rPr>
-        <w:t>.</w:t>
-      </w:r>
-      <w:r>
-        <w:rPr>
-          <w:i/>
           <w:shd w:val="clear" w:color="auto" w:fill="FFFFFF" w:themeFill="background1"/>
         </w:rPr>
-        <w:t xml:space="preserve">  </w:t>
+        <w:t xml:space="preserve">In order </w:t>
+      </w:r>
+      <w:r>
+        <w:rPr>
+          <w:shd w:val="clear" w:color="auto" w:fill="FFFFFF" w:themeFill="background1"/>
+        </w:rPr>
+        <w:t>to simplify the administration and cater for a better user experience</w:t>
+      </w:r>
+      <w:r>
+        <w:rPr>
+          <w:shd w:val="clear" w:color="auto" w:fill="FFFFFF" w:themeFill="background1"/>
+        </w:rPr>
+        <w:t xml:space="preserve">, the requirements have been simplified to cater for 2 sets of pre-configured roles; they are ‘Administrator’ and ‘System User’. </w:t>
       </w:r>
     </w:p>
     <w:p>
@@ -6812,7 +6853,95 @@
         <w:rPr>
           <w:shd w:val="clear" w:color="auto" w:fill="FFFFFF" w:themeFill="background1"/>
         </w:rPr>
-        <w:t xml:space="preserve">The client has subsequently requested us to remove this requirement to simplify the administration and cater for a better user experience.  </w:t>
+        <w:t xml:space="preserve">The current requirement is to a have 2 </w:t>
+      </w:r>
+      <w:r>
+        <w:rPr>
+          <w:shd w:val="clear" w:color="auto" w:fill="FFFFFF" w:themeFill="background1"/>
+        </w:rPr>
+        <w:t xml:space="preserve">sets of </w:t>
+      </w:r>
+      <w:r>
+        <w:rPr>
+          <w:shd w:val="clear" w:color="auto" w:fill="FFFFFF" w:themeFill="background1"/>
+        </w:rPr>
+        <w:t>pre-</w:t>
+      </w:r>
+      <w:r>
+        <w:rPr>
+          <w:shd w:val="clear" w:color="auto" w:fill="FFFFFF" w:themeFill="background1"/>
+        </w:rPr>
+        <w:t xml:space="preserve">configured </w:t>
+      </w:r>
+      <w:r>
+        <w:rPr>
+          <w:shd w:val="clear" w:color="auto" w:fill="FFFFFF" w:themeFill="background1"/>
+        </w:rPr>
+        <w:t xml:space="preserve">roles (i.e. </w:t>
+      </w:r>
+      <w:r>
+        <w:rPr>
+          <w:shd w:val="clear" w:color="auto" w:fill="FFFFFF" w:themeFill="background1"/>
+        </w:rPr>
+        <w:t>‘</w:t>
+      </w:r>
+      <w:r>
+        <w:rPr>
+          <w:b/>
+          <w:shd w:val="clear" w:color="auto" w:fill="FFFFFF" w:themeFill="background1"/>
+        </w:rPr>
+        <w:t>Administrator</w:t>
+      </w:r>
+      <w:r>
+        <w:rPr>
+          <w:b/>
+          <w:shd w:val="clear" w:color="auto" w:fill="FFFFFF" w:themeFill="background1"/>
+        </w:rPr>
+        <w:t>’</w:t>
+      </w:r>
+      <w:r>
+        <w:rPr>
+          <w:shd w:val="clear" w:color="auto" w:fill="FFFFFF" w:themeFill="background1"/>
+        </w:rPr>
+        <w:t xml:space="preserve"> and </w:t>
+      </w:r>
+      <w:r>
+        <w:rPr>
+          <w:shd w:val="clear" w:color="auto" w:fill="FFFFFF" w:themeFill="background1"/>
+        </w:rPr>
+        <w:t>‘</w:t>
+      </w:r>
+      <w:r>
+        <w:rPr>
+          <w:b/>
+          <w:shd w:val="clear" w:color="auto" w:fill="FFFFFF" w:themeFill="background1"/>
+        </w:rPr>
+        <w:t>System User</w:t>
+      </w:r>
+      <w:r>
+        <w:rPr>
+          <w:b/>
+          <w:shd w:val="clear" w:color="auto" w:fill="FFFFFF" w:themeFill="background1"/>
+        </w:rPr>
+        <w:t>’</w:t>
+      </w:r>
+      <w:r>
+        <w:rPr>
+          <w:shd w:val="clear" w:color="auto" w:fill="FFFFFF" w:themeFill="background1"/>
+        </w:rPr>
+        <w:t xml:space="preserve">).  The </w:t>
+      </w:r>
+      <w:r>
+        <w:rPr>
+          <w:shd w:val="clear" w:color="auto" w:fill="FFFFFF" w:themeFill="background1"/>
+        </w:rPr>
+        <w:t>system should allow the user to choose between one of these 2 roles, ideally via the ‘User Management’ interface</w:t>
+      </w:r>
+      <w:r>
+        <w:rPr>
+          <w:shd w:val="clear" w:color="auto" w:fill="FFFFFF" w:themeFill="background1"/>
+        </w:rPr>
+        <w:t>.</w:t>
       </w:r>
     </w:p>
     <w:p>
@@ -6820,657 +6949,146 @@
         <w:shd w:val="clear" w:color="auto" w:fill="FFFFFF" w:themeFill="background1"/>
         <w:ind w:left="720"/>
         <w:jc w:val="both"/>
-        <w:rPr>
-          <w:shd w:val="clear" w:color="auto" w:fill="FFFFFF" w:themeFill="background1"/>
-        </w:rPr>
-      </w:pPr>
+      </w:pPr>
+    </w:p>
+    <w:p>
+      <w:pPr>
+        <w:pStyle w:val="Heading4"/>
+        <w:rPr>
+          <w:b/>
+          <w:bCs/>
+        </w:rPr>
+      </w:pPr>
+      <w:r>
+        <w:rPr>
+          <w:b/>
+          <w:bCs/>
+        </w:rPr>
+        <w:t>Station Management</w:t>
+      </w:r>
+    </w:p>
+    <w:p>
+      <w:pPr>
+        <w:ind w:left="720"/>
+        <w:jc w:val="both"/>
+      </w:pPr>
+      <w:r>
+        <w:t xml:space="preserve">A station is a site that has a set of IoT devices tagged to them.  </w:t>
+      </w:r>
+      <w:r>
+        <w:t xml:space="preserve">The System should allow the Users to create, edit, and delete </w:t>
+      </w:r>
+      <w:r>
+        <w:t xml:space="preserve">stations to which the IoT devices are tagged to within the RAM application. The lowest level of granularity of devices/sensors has been revised to </w:t>
+      </w:r>
+      <w:r>
+        <w:rPr>
+          <w:b/>
+        </w:rPr>
+        <w:t>stations</w:t>
+      </w:r>
+      <w:r>
+        <w:t>, instead of individual devices/sensors.</w:t>
+      </w:r>
+    </w:p>
+    <w:p>
+      <w:pPr>
+        <w:ind w:left="720"/>
+        <w:jc w:val="both"/>
+      </w:pPr>
+    </w:p>
+    <w:p>
+      <w:pPr>
+        <w:ind w:left="720"/>
+        <w:jc w:val="both"/>
+      </w:pPr>
+      <w:r>
+        <w:t xml:space="preserve">The System allows the user with appropriate permission to browse list of all </w:t>
+      </w:r>
+      <w:r>
+        <w:t>stations</w:t>
+      </w:r>
+      <w:r>
+        <w:t xml:space="preserve"> existing in the system</w:t>
+      </w:r>
+      <w:r>
+        <w:t>.</w:t>
+      </w:r>
     </w:p>
     <w:p>
       <w:pPr>
         <w:shd w:val="clear" w:color="auto" w:fill="FFFFFF" w:themeFill="background1"/>
         <w:ind w:left="720"/>
         <w:jc w:val="both"/>
-      </w:pPr>
-      <w:r>
-        <w:rPr>
-          <w:shd w:val="clear" w:color="auto" w:fill="FFFFFF" w:themeFill="background1"/>
-        </w:rPr>
-        <w:t xml:space="preserve">The current requirement is to a have 2 pre-defined set of roles (i.e. </w:t>
-      </w:r>
-      <w:r>
-        <w:rPr>
-          <w:shd w:val="clear" w:color="auto" w:fill="FFFFFF" w:themeFill="background1"/>
-        </w:rPr>
-        <w:t>‘</w:t>
-      </w:r>
-      <w:r>
-        <w:rPr>
-          <w:shd w:val="clear" w:color="auto" w:fill="FFFFFF" w:themeFill="background1"/>
-        </w:rPr>
-        <w:t>Administrator</w:t>
-      </w:r>
-      <w:r>
-        <w:rPr>
-          <w:shd w:val="clear" w:color="auto" w:fill="FFFFFF" w:themeFill="background1"/>
-        </w:rPr>
-        <w:t>’</w:t>
-      </w:r>
-      <w:r>
-        <w:rPr>
-          <w:shd w:val="clear" w:color="auto" w:fill="FFFFFF" w:themeFill="background1"/>
-        </w:rPr>
-        <w:t xml:space="preserve"> and </w:t>
-      </w:r>
-      <w:r>
-        <w:rPr>
-          <w:shd w:val="clear" w:color="auto" w:fill="FFFFFF" w:themeFill="background1"/>
-        </w:rPr>
-        <w:t>‘</w:t>
-      </w:r>
-      <w:r>
-        <w:rPr>
-          <w:shd w:val="clear" w:color="auto" w:fill="FFFFFF" w:themeFill="background1"/>
-        </w:rPr>
-        <w:t>System User</w:t>
-      </w:r>
-      <w:r>
-        <w:rPr>
-          <w:shd w:val="clear" w:color="auto" w:fill="FFFFFF" w:themeFill="background1"/>
-        </w:rPr>
-        <w:t>’</w:t>
-      </w:r>
-      <w:r>
-        <w:rPr>
-          <w:shd w:val="clear" w:color="auto" w:fill="FFFFFF" w:themeFill="background1"/>
-        </w:rPr>
-        <w:t>).  The user can be assigned to either one of these pre-defined role(s).</w:t>
-      </w:r>
-    </w:p>
-    <w:p>
-      <w:pPr>
-        <w:shd w:val="clear" w:color="auto" w:fill="FFFFFF" w:themeFill="background1"/>
+        <w:rPr>
+          <w:b/>
+        </w:rPr>
+      </w:pPr>
+    </w:p>
+    <w:p>
+      <w:pPr>
+        <w:pStyle w:val="Heading4"/>
+        <w:rPr>
+          <w:b/>
+          <w:bCs/>
+        </w:rPr>
+      </w:pPr>
+      <w:r>
+        <w:rPr>
+          <w:b/>
+          <w:bCs/>
+        </w:rPr>
+        <w:lastRenderedPageBreak/>
+        <w:t xml:space="preserve">User </w:t>
+      </w:r>
+      <w:r>
+        <w:rPr>
+          <w:b/>
+          <w:bCs/>
+        </w:rPr>
+        <w:sym w:font="Wingdings" w:char="F0E7"/>
+      </w:r>
+      <w:r>
+        <w:rPr>
+          <w:b/>
+          <w:bCs/>
+        </w:rPr>
+        <w:t xml:space="preserve"> </w:t>
+      </w:r>
+      <w:r>
+        <w:rPr>
+          <w:b/>
+          <w:bCs/>
+        </w:rPr>
+        <w:sym w:font="Wingdings" w:char="F0E8"/>
+      </w:r>
+      <w:r>
+        <w:rPr>
+          <w:b/>
+          <w:bCs/>
+        </w:rPr>
+        <w:t xml:space="preserve"> Station Mapping</w:t>
+      </w:r>
+    </w:p>
+    <w:p>
+      <w:pPr>
         <w:ind w:left="720"/>
         <w:jc w:val="both"/>
-        <w:rPr>
-          <w:b/>
-        </w:rPr>
-      </w:pPr>
-    </w:p>
-    <w:p>
-      <w:pPr>
-        <w:pStyle w:val="Heading4"/>
-        <w:rPr>
-          <w:b/>
-          <w:bCs/>
-        </w:rPr>
-      </w:pPr>
-      <w:r>
-        <w:rPr>
-          <w:b/>
-          <w:bCs/>
-        </w:rPr>
-        <w:t>Device Management</w:t>
-      </w:r>
-    </w:p>
-    <w:p>
-      <w:pPr>
-        <w:shd w:val="clear" w:color="auto" w:fill="FFFFFF" w:themeFill="background1"/>
+      </w:pPr>
+      <w:r>
+        <w:t xml:space="preserve">The System should allow the </w:t>
+      </w:r>
+      <w:r>
+        <w:t xml:space="preserve">administrators to create, edit and remove stations attached and authorised to individual users.  </w:t>
+      </w:r>
+    </w:p>
+    <w:p>
+      <w:pPr>
         <w:ind w:left="720"/>
         <w:jc w:val="both"/>
         <w:rPr>
-          <w:i/>
-        </w:rPr>
-      </w:pPr>
-      <w:r>
-        <w:rPr>
-          <w:i/>
-          <w:shd w:val="clear" w:color="auto" w:fill="F2F2F2" w:themeFill="background1" w:themeFillShade="F2"/>
-        </w:rPr>
-        <w:t>The System should allow the Users to create, edit, copy and delete IoT devices that are to be monitored by the application.</w:t>
-      </w:r>
-      <w:r>
-        <w:rPr>
-          <w:i/>
-          <w:shd w:val="clear" w:color="auto" w:fill="F2F2F2" w:themeFill="background1" w:themeFillShade="F2"/>
-        </w:rPr>
-        <w:t xml:space="preserve"> </w:t>
-      </w:r>
-      <w:r>
-        <w:rPr>
-          <w:i/>
-          <w:shd w:val="clear" w:color="auto" w:fill="F2F2F2" w:themeFill="background1" w:themeFillShade="F2"/>
-        </w:rPr>
-        <w:t>The System allows the user with appropriate permission to browse list of all devices existing in the system</w:t>
-      </w:r>
-      <w:r>
-        <w:rPr>
-          <w:i/>
-          <w:shd w:val="clear" w:color="auto" w:fill="F2F2F2" w:themeFill="background1" w:themeFillShade="F2"/>
-        </w:rPr>
-        <w:t>.</w:t>
-      </w:r>
-      <w:r>
-        <w:rPr>
-          <w:i/>
-          <w:shd w:val="clear" w:color="auto" w:fill="F2F2F2" w:themeFill="background1" w:themeFillShade="F2"/>
-        </w:rPr>
-        <w:t xml:space="preserve"> </w:t>
-      </w:r>
-      <w:r>
-        <w:rPr>
-          <w:i/>
-          <w:shd w:val="clear" w:color="auto" w:fill="F2F2F2" w:themeFill="background1" w:themeFillShade="F2"/>
-        </w:rPr>
-        <w:t xml:space="preserve">This requirement </w:t>
-      </w:r>
-      <w:r>
-        <w:rPr>
-          <w:i/>
-          <w:shd w:val="clear" w:color="auto" w:fill="F2F2F2" w:themeFill="background1" w:themeFillShade="F2"/>
-        </w:rPr>
-        <w:t>(‘</w:t>
-      </w:r>
-      <w:r>
-        <w:rPr>
           <w:b/>
-          <w:i/>
-          <w:shd w:val="clear" w:color="auto" w:fill="F2F2F2" w:themeFill="background1" w:themeFillShade="F2"/>
-        </w:rPr>
-        <w:t>Device Management</w:t>
-      </w:r>
-      <w:r>
-        <w:rPr>
-          <w:i/>
-          <w:shd w:val="clear" w:color="auto" w:fill="F2F2F2" w:themeFill="background1" w:themeFillShade="F2"/>
-        </w:rPr>
-        <w:t xml:space="preserve">’) </w:t>
-      </w:r>
-      <w:r>
-        <w:rPr>
-          <w:i/>
-          <w:shd w:val="clear" w:color="auto" w:fill="F2F2F2" w:themeFill="background1" w:themeFillShade="F2"/>
-        </w:rPr>
-        <w:t>has been subsequently withdrawn by the clien</w:t>
-      </w:r>
-      <w:r>
-        <w:rPr>
-          <w:i/>
-          <w:shd w:val="clear" w:color="auto" w:fill="F2F2F2" w:themeFill="background1" w:themeFillShade="F2"/>
-        </w:rPr>
-        <w:t>t.</w:t>
-      </w:r>
-      <w:r>
-        <w:rPr>
-          <w:i/>
-          <w:shd w:val="clear" w:color="auto" w:fill="FFFFFF" w:themeFill="background1"/>
-        </w:rPr>
-        <w:t xml:space="preserve"> </w:t>
-      </w:r>
-    </w:p>
-    <w:p>
-      <w:pPr>
-        <w:shd w:val="clear" w:color="auto" w:fill="FFFFFF" w:themeFill="background1"/>
-        <w:ind w:left="720"/>
-        <w:jc w:val="both"/>
-      </w:pPr>
-    </w:p>
-    <w:p>
-      <w:pPr>
-        <w:shd w:val="clear" w:color="auto" w:fill="FFFFFF" w:themeFill="background1"/>
-        <w:ind w:left="720"/>
-        <w:jc w:val="both"/>
-      </w:pPr>
-      <w:r>
-        <w:t>The client has subsequently requested us to remove this requirement to simplify the administration and cater for a better user experience</w:t>
-      </w:r>
-      <w:r>
-        <w:t>.</w:t>
-      </w:r>
-    </w:p>
-    <w:p>
-      <w:pPr>
-        <w:shd w:val="clear" w:color="auto" w:fill="FFFFFF" w:themeFill="background1"/>
-        <w:ind w:left="720"/>
-        <w:jc w:val="both"/>
-      </w:pPr>
-    </w:p>
-    <w:p>
-      <w:pPr>
-        <w:shd w:val="clear" w:color="auto" w:fill="FFFFFF" w:themeFill="background1"/>
-        <w:ind w:left="720"/>
-        <w:jc w:val="both"/>
-      </w:pPr>
-      <w:r>
-        <w:t>The lowest granularity has been revised to stations, instead of individual devices.</w:t>
-      </w:r>
-    </w:p>
-    <w:p>
-      <w:pPr>
-        <w:shd w:val="clear" w:color="auto" w:fill="FFFFFF" w:themeFill="background1"/>
-      </w:pPr>
-    </w:p>
-    <w:p>
-      <w:pPr>
-        <w:pStyle w:val="Heading4"/>
-        <w:rPr>
-          <w:b/>
-          <w:bCs/>
-        </w:rPr>
-      </w:pPr>
-      <w:r>
-        <w:rPr>
-          <w:b/>
-          <w:bCs/>
-        </w:rPr>
-        <w:t xml:space="preserve">Device </w:t>
-      </w:r>
-      <w:r>
-        <w:rPr>
-          <w:b/>
-          <w:bCs/>
-        </w:rPr>
-        <w:t>Group</w:t>
-      </w:r>
-      <w:r>
-        <w:rPr>
-          <w:b/>
-          <w:bCs/>
-        </w:rPr>
-        <w:t xml:space="preserve"> Management</w:t>
-      </w:r>
-    </w:p>
-    <w:p>
-      <w:pPr>
-        <w:ind w:left="720"/>
-        <w:jc w:val="both"/>
-        <w:rPr>
-          <w:i/>
-        </w:rPr>
-      </w:pPr>
-      <w:r>
-        <w:rPr>
-          <w:i/>
-          <w:shd w:val="clear" w:color="auto" w:fill="F2F2F2" w:themeFill="background1" w:themeFillShade="F2"/>
-        </w:rPr>
-        <w:t>Each device comes with a set of parameters that they can monitor and send it to the RAM application.  As set of devices that share similar characteristics can be tagged to device group and the device group in-turn maintains these configuration parameters.</w:t>
-      </w:r>
-      <w:r>
-        <w:rPr>
-          <w:i/>
-          <w:shd w:val="clear" w:color="auto" w:fill="F2F2F2" w:themeFill="background1" w:themeFillShade="F2"/>
-        </w:rPr>
-        <w:t xml:space="preserve">  </w:t>
-      </w:r>
-      <w:r>
-        <w:rPr>
-          <w:i/>
-          <w:shd w:val="clear" w:color="auto" w:fill="F2F2F2" w:themeFill="background1" w:themeFillShade="F2"/>
-        </w:rPr>
-        <w:t xml:space="preserve">The System should allow the Users to create, edit, and delete device groups to which </w:t>
-      </w:r>
-      <w:r>
-        <w:rPr>
-          <w:i/>
-          <w:shd w:val="clear" w:color="auto" w:fill="F2F2F2" w:themeFill="background1" w:themeFillShade="F2"/>
-        </w:rPr>
-        <w:t>an</w:t>
-      </w:r>
-      <w:r>
-        <w:rPr>
-          <w:i/>
-          <w:shd w:val="clear" w:color="auto" w:fill="F2F2F2" w:themeFill="background1" w:themeFillShade="F2"/>
-        </w:rPr>
-        <w:t xml:space="preserve"> IoT device</w:t>
-      </w:r>
-      <w:r>
-        <w:rPr>
-          <w:i/>
-          <w:shd w:val="clear" w:color="auto" w:fill="F2F2F2" w:themeFill="background1" w:themeFillShade="F2"/>
-        </w:rPr>
-        <w:t xml:space="preserve"> must to be </w:t>
-      </w:r>
-      <w:r>
-        <w:rPr>
-          <w:i/>
-          <w:shd w:val="clear" w:color="auto" w:fill="F2F2F2" w:themeFill="background1" w:themeFillShade="F2"/>
-        </w:rPr>
-        <w:t>tagged</w:t>
-      </w:r>
-      <w:r>
-        <w:rPr>
-          <w:i/>
-          <w:shd w:val="clear" w:color="auto" w:fill="F2F2F2" w:themeFill="background1" w:themeFillShade="F2"/>
-        </w:rPr>
-        <w:t>-to</w:t>
-      </w:r>
-      <w:r>
-        <w:rPr>
-          <w:i/>
-          <w:shd w:val="clear" w:color="auto" w:fill="F2F2F2" w:themeFill="background1" w:themeFillShade="F2"/>
-        </w:rPr>
-        <w:t xml:space="preserve"> </w:t>
-      </w:r>
-      <w:r>
-        <w:rPr>
-          <w:i/>
-          <w:shd w:val="clear" w:color="auto" w:fill="F2F2F2" w:themeFill="background1" w:themeFillShade="F2"/>
-        </w:rPr>
-        <w:t>w</w:t>
-      </w:r>
-      <w:r>
-        <w:rPr>
-          <w:i/>
-          <w:shd w:val="clear" w:color="auto" w:fill="F2F2F2" w:themeFill="background1" w:themeFillShade="F2"/>
-        </w:rPr>
-        <w:t>ithin</w:t>
-      </w:r>
-      <w:r>
-        <w:rPr>
-          <w:i/>
-          <w:shd w:val="clear" w:color="auto" w:fill="F2F2F2" w:themeFill="background1" w:themeFillShade="F2"/>
-        </w:rPr>
-        <w:t xml:space="preserve"> the application.</w:t>
-      </w:r>
-      <w:r>
-        <w:rPr>
-          <w:i/>
-          <w:shd w:val="clear" w:color="auto" w:fill="F2F2F2" w:themeFill="background1" w:themeFillShade="F2"/>
-        </w:rPr>
-        <w:t xml:space="preserve"> </w:t>
-      </w:r>
-      <w:r>
-        <w:rPr>
-          <w:i/>
-          <w:shd w:val="clear" w:color="auto" w:fill="F2F2F2" w:themeFill="background1" w:themeFillShade="F2"/>
-        </w:rPr>
-        <w:t xml:space="preserve">The System allows the user with appropriate permission to browse list of all device </w:t>
-      </w:r>
-      <w:r>
-        <w:rPr>
-          <w:i/>
-          <w:shd w:val="clear" w:color="auto" w:fill="F2F2F2" w:themeFill="background1" w:themeFillShade="F2"/>
-        </w:rPr>
-        <w:t>groups</w:t>
-      </w:r>
-      <w:r>
-        <w:rPr>
-          <w:i/>
-          <w:shd w:val="clear" w:color="auto" w:fill="F2F2F2" w:themeFill="background1" w:themeFillShade="F2"/>
-        </w:rPr>
-        <w:t xml:space="preserve"> </w:t>
-      </w:r>
-      <w:r>
-        <w:rPr>
-          <w:i/>
-          <w:shd w:val="clear" w:color="auto" w:fill="F2F2F2" w:themeFill="background1" w:themeFillShade="F2"/>
-        </w:rPr>
-        <w:t xml:space="preserve">present </w:t>
-      </w:r>
-      <w:r>
-        <w:rPr>
-          <w:i/>
-          <w:shd w:val="clear" w:color="auto" w:fill="F2F2F2" w:themeFill="background1" w:themeFillShade="F2"/>
-        </w:rPr>
-        <w:t>in the system.</w:t>
-      </w:r>
-      <w:r>
-        <w:rPr>
-          <w:i/>
-          <w:shd w:val="clear" w:color="auto" w:fill="F2F2F2" w:themeFill="background1" w:themeFillShade="F2"/>
-        </w:rPr>
-        <w:t xml:space="preserve"> This requirement </w:t>
-      </w:r>
-      <w:r>
-        <w:rPr>
-          <w:i/>
-          <w:shd w:val="clear" w:color="auto" w:fill="F2F2F2" w:themeFill="background1" w:themeFillShade="F2"/>
-        </w:rPr>
-        <w:t>(‘</w:t>
-      </w:r>
-      <w:r>
-        <w:rPr>
-          <w:b/>
-          <w:i/>
-          <w:shd w:val="clear" w:color="auto" w:fill="F2F2F2" w:themeFill="background1" w:themeFillShade="F2"/>
-        </w:rPr>
-        <w:t>Device Group Management</w:t>
-      </w:r>
-      <w:r>
-        <w:rPr>
-          <w:i/>
-          <w:shd w:val="clear" w:color="auto" w:fill="F2F2F2" w:themeFill="background1" w:themeFillShade="F2"/>
-        </w:rPr>
-        <w:t xml:space="preserve">’) </w:t>
-      </w:r>
-      <w:r>
-        <w:rPr>
-          <w:i/>
-          <w:shd w:val="clear" w:color="auto" w:fill="F2F2F2" w:themeFill="background1" w:themeFillShade="F2"/>
-        </w:rPr>
-        <w:t>has been subsequently withdrawn by the client.</w:t>
-      </w:r>
-    </w:p>
-    <w:p>
-      <w:pPr>
-        <w:ind w:left="720"/>
-        <w:jc w:val="both"/>
-      </w:pPr>
-    </w:p>
-    <w:p>
-      <w:pPr>
-        <w:ind w:left="720"/>
-        <w:jc w:val="both"/>
-      </w:pPr>
-      <w:r>
-        <w:t>The client has subsequently requested us to remove this requirement to simplify the administration and cater for a better user experience</w:t>
-      </w:r>
-    </w:p>
-    <w:p>
-      <w:pPr>
-        <w:ind w:left="720"/>
-        <w:jc w:val="both"/>
-      </w:pPr>
-    </w:p>
-    <w:p>
-      <w:pPr>
-        <w:ind w:left="720"/>
-        <w:jc w:val="both"/>
-      </w:pPr>
-      <w:r>
-        <w:t>The lowest granularity has been revised to stations, instead of individual devices.</w:t>
-      </w:r>
-    </w:p>
-    <w:p>
-      <w:pPr>
-        <w:ind w:left="720"/>
-        <w:jc w:val="both"/>
-        <w:rPr>
-          <w:b/>
-        </w:rPr>
-      </w:pPr>
-    </w:p>
-    <w:p>
-      <w:pPr>
-        <w:pStyle w:val="Heading4"/>
-        <w:rPr>
-          <w:b/>
-          <w:bCs/>
-        </w:rPr>
-      </w:pPr>
-      <w:r>
-        <w:rPr>
-          <w:b/>
-          <w:bCs/>
-        </w:rPr>
-        <w:t>Station Management</w:t>
-      </w:r>
-    </w:p>
-    <w:p>
-      <w:pPr>
-        <w:ind w:left="720"/>
-        <w:jc w:val="both"/>
-      </w:pPr>
-      <w:r>
-        <w:t xml:space="preserve">A station is a site that has a set of IoT devices tagged to them.  </w:t>
-      </w:r>
-      <w:r>
-        <w:t xml:space="preserve">The System should allow the Users to create, edit, and delete </w:t>
-      </w:r>
-      <w:r>
-        <w:t xml:space="preserve">stations to which the IoT devices are tagged to within the </w:t>
-      </w:r>
-      <w:r>
-        <w:t xml:space="preserve">RAM </w:t>
-      </w:r>
-      <w:r>
-        <w:t>application.</w:t>
-      </w:r>
-    </w:p>
-    <w:p>
-      <w:pPr>
-        <w:ind w:left="720"/>
-        <w:jc w:val="both"/>
-      </w:pPr>
-    </w:p>
-    <w:p>
-      <w:pPr>
-        <w:ind w:left="720"/>
-        <w:jc w:val="both"/>
-      </w:pPr>
-      <w:r>
-        <w:t xml:space="preserve">The System allows the user with appropriate permission to browse list of all </w:t>
-      </w:r>
-      <w:r>
-        <w:t>stations</w:t>
-      </w:r>
-      <w:r>
-        <w:t xml:space="preserve"> existing in the system</w:t>
-      </w:r>
-    </w:p>
-    <w:p>
-      <w:pPr>
-        <w:ind w:left="720"/>
-        <w:jc w:val="both"/>
-      </w:pPr>
-    </w:p>
-    <w:p>
-      <w:pPr>
-        <w:pStyle w:val="Heading4"/>
-        <w:rPr>
-          <w:b/>
-          <w:bCs/>
-        </w:rPr>
-      </w:pPr>
-      <w:r>
-        <w:rPr>
-          <w:b/>
-          <w:bCs/>
-        </w:rPr>
-        <w:t xml:space="preserve">Persona </w:t>
-      </w:r>
-      <w:r>
-        <w:rPr>
-          <w:b/>
-          <w:bCs/>
-        </w:rPr>
-        <w:t>Management</w:t>
-      </w:r>
-    </w:p>
-    <w:p>
-      <w:pPr>
-        <w:ind w:left="720"/>
-        <w:jc w:val="both"/>
-      </w:pPr>
-      <w:r>
-        <w:rPr>
-          <w:shd w:val="clear" w:color="auto" w:fill="F2F2F2" w:themeFill="background1" w:themeFillShade="F2"/>
-        </w:rPr>
-        <w:t xml:space="preserve">A group of stations collectively administered/monitored is called a PERSONA.  Each persona can have one or more stations tagged to them.  The users are then tagged one these </w:t>
-      </w:r>
-      <w:r>
-        <w:rPr>
-          <w:shd w:val="clear" w:color="auto" w:fill="F2F2F2" w:themeFill="background1" w:themeFillShade="F2"/>
-        </w:rPr>
-        <w:lastRenderedPageBreak/>
-        <w:t xml:space="preserve">personas. The System should allow the Users to create, edit, and delete PERSONAs to which the stations are mapped to within the RAM application. </w:t>
-      </w:r>
-      <w:r>
-        <w:rPr>
-          <w:shd w:val="clear" w:color="auto" w:fill="F2F2F2" w:themeFill="background1" w:themeFillShade="F2"/>
-        </w:rPr>
-        <w:t xml:space="preserve"> </w:t>
-      </w:r>
-      <w:r>
-        <w:rPr>
-          <w:shd w:val="clear" w:color="auto" w:fill="F2F2F2" w:themeFill="background1" w:themeFillShade="F2"/>
-        </w:rPr>
-        <w:t>The System allows the user with appropriate permission to browse list of all PERSONAs present in the system</w:t>
-      </w:r>
-      <w:r>
-        <w:rPr>
-          <w:shd w:val="clear" w:color="auto" w:fill="F2F2F2" w:themeFill="background1" w:themeFillShade="F2"/>
-        </w:rPr>
-        <w:t>.</w:t>
-      </w:r>
-      <w:r>
-        <w:t xml:space="preserve">  </w:t>
-      </w:r>
-      <w:r>
-        <w:rPr>
-          <w:i/>
-          <w:shd w:val="clear" w:color="auto" w:fill="F2F2F2" w:themeFill="background1" w:themeFillShade="F2"/>
-        </w:rPr>
-        <w:t xml:space="preserve">This requirement </w:t>
-      </w:r>
-      <w:r>
-        <w:rPr>
-          <w:i/>
-          <w:shd w:val="clear" w:color="auto" w:fill="F2F2F2" w:themeFill="background1" w:themeFillShade="F2"/>
-        </w:rPr>
-        <w:t>(‘</w:t>
-      </w:r>
-      <w:r>
-        <w:rPr>
-          <w:b/>
-          <w:i/>
-          <w:shd w:val="clear" w:color="auto" w:fill="F2F2F2" w:themeFill="background1" w:themeFillShade="F2"/>
-        </w:rPr>
-        <w:t>Persona Management</w:t>
-      </w:r>
-      <w:r>
-        <w:rPr>
-          <w:i/>
-          <w:shd w:val="clear" w:color="auto" w:fill="F2F2F2" w:themeFill="background1" w:themeFillShade="F2"/>
-        </w:rPr>
-        <w:t xml:space="preserve">’) </w:t>
-      </w:r>
-      <w:r>
-        <w:rPr>
-          <w:i/>
-          <w:shd w:val="clear" w:color="auto" w:fill="F2F2F2" w:themeFill="background1" w:themeFillShade="F2"/>
-        </w:rPr>
-        <w:t>has been subsequently withdrawn by the client.</w:t>
-      </w:r>
-    </w:p>
-    <w:p>
-      <w:pPr>
-        <w:ind w:left="720"/>
-        <w:jc w:val="both"/>
-      </w:pPr>
-    </w:p>
-    <w:p>
-      <w:pPr>
-        <w:ind w:left="720"/>
-        <w:jc w:val="both"/>
-      </w:pPr>
-      <w:r>
-        <w:t>The client has subsequently requested us to remove this requirement to simplify the administration and cater for a better user experience</w:t>
-      </w:r>
-    </w:p>
-    <w:p>
-      <w:pPr>
-        <w:ind w:left="720"/>
-        <w:jc w:val="both"/>
+        </w:rPr>
       </w:pPr>
     </w:p>
     <w:p>
@@ -7611,36 +7229,15 @@
           <w:ilvl w:val="0"/>
           <w:numId w:val="25"/>
         </w:numPr>
+      </w:pPr>
+      <w:r>
+        <w:t>No data transformation is expected to be carried out by the RAM Application.</w:t>
+      </w:r>
+      <w:r>
         <w:rPr>
           <w:i/>
         </w:rPr>
-      </w:pPr>
-      <w:r>
-        <w:rPr>
-          <w:i/>
-          <w:shd w:val="clear" w:color="auto" w:fill="F2F2F2" w:themeFill="background1" w:themeFillShade="F2"/>
-        </w:rPr>
-        <w:t>Transformation of raw data into structured data</w:t>
-      </w:r>
-      <w:r>
-        <w:rPr>
-          <w:i/>
-          <w:shd w:val="clear" w:color="auto" w:fill="F2F2F2" w:themeFill="background1" w:themeFillShade="F2"/>
-        </w:rPr>
-        <w:t>. The</w:t>
-      </w:r>
-      <w:r>
-        <w:rPr>
-          <w:i/>
-          <w:shd w:val="clear" w:color="auto" w:fill="F2F2F2" w:themeFill="background1" w:themeFillShade="F2"/>
-        </w:rPr>
-        <w:t xml:space="preserve"> client has subsequently requested us to remove this requirement to simplify the administration and cater for a better user experience</w:t>
-      </w:r>
-      <w:r>
-        <w:rPr>
-          <w:i/>
-        </w:rPr>
-        <w:t xml:space="preserve">. </w:t>
+        <w:t xml:space="preserve"> </w:t>
       </w:r>
     </w:p>
     <w:p>
@@ -7697,6 +7294,30 @@
         <w:t>.</w:t>
       </w:r>
     </w:p>
+    <w:p>
+      <w:pPr>
+        <w:pStyle w:val="ListParagraph"/>
+        <w:numPr>
+          <w:ilvl w:val="0"/>
+          <w:numId w:val="25"/>
+        </w:numPr>
+      </w:pPr>
+      <w:r>
+        <w:t xml:space="preserve">The data sent from devices will be in the form of JSON files.  They have to be stored in the JSON same format. </w:t>
+      </w:r>
+    </w:p>
+    <w:p>
+      <w:pPr>
+        <w:pStyle w:val="ListParagraph"/>
+        <w:numPr>
+          <w:ilvl w:val="0"/>
+          <w:numId w:val="25"/>
+        </w:numPr>
+      </w:pPr>
+      <w:r>
+        <w:t>RAM application need not translate it further into any form of structured data.  They will be maintained in the same JSON format with in the RAM Application.</w:t>
+      </w:r>
+    </w:p>
     <w:p/>
     <w:p>
       <w:pPr>
@@ -7711,113 +7332,41 @@
           <w:b/>
           <w:bCs/>
         </w:rPr>
-        <w:t>Transformation</w:t>
-      </w:r>
-    </w:p>
-    <w:p>
-      <w:pPr>
-        <w:shd w:val="clear" w:color="auto" w:fill="FFFFFF" w:themeFill="background1"/>
+        <w:t>Reporting</w:t>
+      </w:r>
+    </w:p>
+    <w:p>
+      <w:pPr>
         <w:ind w:left="720"/>
         <w:jc w:val="both"/>
       </w:pPr>
       <w:r>
-        <w:rPr>
-          <w:i/>
-          <w:shd w:val="clear" w:color="auto" w:fill="F2F2F2" w:themeFill="background1" w:themeFillShade="F2"/>
-        </w:rPr>
-        <w:t>The System allows these unstructured data to be formatted into structured data format based on the device parameters configuration. The system records structured data accurately and in real-</w:t>
-      </w:r>
-      <w:r>
-        <w:rPr>
-          <w:i/>
-          <w:shd w:val="clear" w:color="auto" w:fill="F2F2F2" w:themeFill="background1" w:themeFillShade="F2"/>
-        </w:rPr>
-        <w:t>time</w:t>
-      </w:r>
-      <w:r>
-        <w:rPr>
-          <w:i/>
-          <w:shd w:val="clear" w:color="auto" w:fill="F2F2F2" w:themeFill="background1" w:themeFillShade="F2"/>
-        </w:rPr>
-        <w:t xml:space="preserve">. </w:t>
-      </w:r>
-      <w:r>
-        <w:rPr>
-          <w:i/>
-          <w:shd w:val="clear" w:color="auto" w:fill="F2F2F2" w:themeFill="background1" w:themeFillShade="F2"/>
-        </w:rPr>
-        <w:t xml:space="preserve">The client has subsequently requested us to remove this </w:t>
-      </w:r>
-      <w:r>
-        <w:rPr>
-          <w:i/>
-          <w:shd w:val="clear" w:color="auto" w:fill="F2F2F2" w:themeFill="background1" w:themeFillShade="F2"/>
-        </w:rPr>
-        <w:t>(‘</w:t>
-      </w:r>
-      <w:r>
-        <w:rPr>
-          <w:b/>
-          <w:i/>
-          <w:shd w:val="clear" w:color="auto" w:fill="F2F2F2" w:themeFill="background1" w:themeFillShade="F2"/>
-        </w:rPr>
-        <w:t>Transformation</w:t>
-      </w:r>
-      <w:r>
-        <w:rPr>
-          <w:i/>
-          <w:shd w:val="clear" w:color="auto" w:fill="F2F2F2" w:themeFill="background1" w:themeFillShade="F2"/>
-        </w:rPr>
-        <w:t xml:space="preserve">’) </w:t>
-      </w:r>
-      <w:r>
-        <w:rPr>
-          <w:i/>
-          <w:shd w:val="clear" w:color="auto" w:fill="F2F2F2" w:themeFill="background1" w:themeFillShade="F2"/>
-        </w:rPr>
-        <w:t>requirement to simplify the administration and cater for a better user experience</w:t>
-      </w:r>
-      <w:r>
-        <w:rPr>
-          <w:shd w:val="clear" w:color="auto" w:fill="F2F2F2" w:themeFill="background1" w:themeFillShade="F2"/>
-        </w:rPr>
-        <w:t>.</w:t>
-      </w:r>
-      <w:r>
-        <w:rPr>
-          <w:shd w:val="clear" w:color="auto" w:fill="FFFFFF" w:themeFill="background1"/>
-        </w:rPr>
+        <w:t>The structured data should be available and accessible by users in the form of reports, charts, and graphs.  The users are able to customize these reports further.</w:t>
+      </w:r>
+      <w:r>
         <w:t xml:space="preserve"> </w:t>
       </w:r>
-      <w:r>
-        <w:t>During subsequent discussions with the client, the client has revised the requirements as stated below.</w:t>
-      </w:r>
-    </w:p>
-    <w:p>
-      <w:pPr>
-        <w:pStyle w:val="ListParagraph"/>
-        <w:numPr>
-          <w:ilvl w:val="1"/>
-          <w:numId w:val="25"/>
-        </w:numPr>
-      </w:pPr>
-      <w:r>
-        <w:t xml:space="preserve">The data sent from devices will be in the form of JSON files.  They have to be stored in the JSON same format. </w:t>
-      </w:r>
-    </w:p>
-    <w:p>
-      <w:pPr>
-        <w:pStyle w:val="ListParagraph"/>
-        <w:numPr>
-          <w:ilvl w:val="1"/>
-          <w:numId w:val="25"/>
-        </w:numPr>
-      </w:pPr>
-      <w:r>
-        <w:t>RAM application need not translate it further into any form of structured data.  They will be maintained in the same JSON format with in the RAM Application.</w:t>
-      </w:r>
-    </w:p>
-    <w:p/>
+    </w:p>
+    <w:p>
+      <w:pPr>
+        <w:ind w:left="720"/>
+        <w:jc w:val="both"/>
+      </w:pPr>
+    </w:p>
+    <w:p>
+      <w:pPr>
+        <w:ind w:left="720"/>
+        <w:jc w:val="both"/>
+      </w:pPr>
+      <w:r>
+        <w:t>The raw/un-structured data should be available and accessible by users, and they will be given an option to download the raw data.</w:t>
+      </w:r>
+    </w:p>
+    <w:p>
+      <w:pPr>
+        <w:ind w:left="720"/>
+      </w:pPr>
+    </w:p>
     <w:p>
       <w:pPr>
         <w:pStyle w:val="Heading4"/>
@@ -7831,7 +7380,7 @@
           <w:b/>
           <w:bCs/>
         </w:rPr>
-        <w:t>Reporting</w:t>
+        <w:t>System Alerts</w:t>
       </w:r>
     </w:p>
     <w:p>
@@ -7840,10 +7389,19 @@
         <w:jc w:val="both"/>
       </w:pPr>
       <w:r>
-        <w:t>The structured data should be available and accessible by users in the form of reports, charts, and graphs.  The users are able to customize these reports further.</w:t>
-      </w:r>
-      <w:r>
-        <w:t xml:space="preserve"> </w:t>
+        <w:t xml:space="preserve">The RAM Application will send certain alerts to notify </w:t>
+      </w:r>
+      <w:r>
+        <w:t>the users</w:t>
+      </w:r>
+      <w:r>
+        <w:t xml:space="preserve"> of </w:t>
+      </w:r>
+      <w:r>
+        <w:t xml:space="preserve">important or time-sensitive information </w:t>
+      </w:r>
+      <w:r>
+        <w:t xml:space="preserve">captured by the application.  </w:t>
       </w:r>
     </w:p>
     <w:p>
@@ -7858,29 +7416,45 @@
         <w:jc w:val="both"/>
       </w:pPr>
       <w:r>
+        <w:t xml:space="preserve">Users have requested that </w:t>
+      </w:r>
+      <w:r>
+        <w:t xml:space="preserve">an </w:t>
+      </w:r>
+      <w:r>
+        <w:t>alert be triggered and sen</w:t>
+      </w:r>
+      <w:r>
+        <w:t>t in case of device failures.</w:t>
+      </w:r>
+      <w:r>
+        <w:t xml:space="preserve">  </w:t>
+      </w:r>
+      <w:r>
+        <w:t xml:space="preserve">The application will receive device failure information in real-time from an external device monitoring application managed by SERIS.  The RAM application in-turn makes use of this information to trigger an alert and notify the user of such device </w:t>
+      </w:r>
+      <w:r>
+        <w:t>failures</w:t>
+      </w:r>
+      <w:r>
+        <w:t xml:space="preserve">. </w:t>
+      </w:r>
+      <w:r>
+        <w:t xml:space="preserve"> </w:t>
+      </w:r>
+    </w:p>
+    <w:p>
+      <w:pPr>
+        <w:ind w:left="720"/>
+      </w:pPr>
+    </w:p>
+    <w:p>
+      <w:pPr>
+        <w:pStyle w:val="Heading3"/>
+      </w:pPr>
+      <w:r>
         <w:lastRenderedPageBreak/>
-        <w:t>The raw/un-structured data should be available and accessible by users, and they will be given an option to download the raw data.</w:t>
-      </w:r>
-    </w:p>
-    <w:p>
-      <w:pPr>
-        <w:ind w:left="720"/>
-      </w:pPr>
-    </w:p>
-    <w:p>
-      <w:pPr>
-        <w:pStyle w:val="Heading4"/>
-        <w:rPr>
-          <w:b/>
-          <w:bCs/>
-        </w:rPr>
-      </w:pPr>
-      <w:r>
-        <w:rPr>
-          <w:b/>
-          <w:bCs/>
-        </w:rPr>
-        <w:t>System Alerts</w:t>
+        <w:t>Interface to SERIS/Central Monitoring System</w:t>
       </w:r>
     </w:p>
     <w:p>
@@ -7889,98 +7463,76 @@
         <w:jc w:val="both"/>
       </w:pPr>
       <w:r>
-        <w:t xml:space="preserve">The RAM Application will send certain alerts to notify </w:t>
-      </w:r>
-      <w:r>
-        <w:t>the users</w:t>
-      </w:r>
-      <w:r>
-        <w:t xml:space="preserve"> of </w:t>
-      </w:r>
-      <w:r>
-        <w:t xml:space="preserve">important or time-sensitive information </w:t>
-      </w:r>
-      <w:r>
-        <w:t xml:space="preserve">captured by the application.  </w:t>
-      </w:r>
+        <w:t xml:space="preserve">The </w:t>
+      </w:r>
+      <w:r>
+        <w:t>system should be designed to allow</w:t>
+      </w:r>
+      <w:r>
+        <w:t xml:space="preserve"> an</w:t>
+      </w:r>
+      <w:r>
+        <w:t xml:space="preserve"> interface to be built to SERIS’s</w:t>
+      </w:r>
+      <w:r>
+        <w:t xml:space="preserve"> Central Monitoring System.</w:t>
+      </w:r>
+    </w:p>
+    <w:p>
+      <w:pPr>
+        <w:ind w:left="720"/>
+      </w:pPr>
+    </w:p>
+    <w:p>
+      <w:pPr>
+        <w:pStyle w:val="Heading2"/>
+        <w:rPr>
+          <w:sz w:val="20"/>
+        </w:rPr>
+      </w:pPr>
+      <w:bookmarkStart w:id="22" w:name="_Toc532650726"/>
+      <w:r>
+        <w:rPr>
+          <w:sz w:val="20"/>
+        </w:rPr>
+        <w:t>User Interface Requirements</w:t>
+      </w:r>
+      <w:bookmarkEnd w:id="22"/>
     </w:p>
     <w:p>
       <w:pPr>
         <w:ind w:left="720"/>
         <w:jc w:val="both"/>
       </w:pPr>
+      <w:r>
+        <w:t xml:space="preserve">The 'User Interface specification' is documented </w:t>
+      </w:r>
+      <w:r>
+        <w:t xml:space="preserve">and available as a separate document </w:t>
+      </w:r>
+      <w:r>
+        <w:t xml:space="preserve">in </w:t>
+      </w:r>
+      <w:r>
+        <w:t>‘</w:t>
+      </w:r>
+      <w:r>
+        <w:t>\SPEC\REQUIREMENT\UIS\</w:t>
+      </w:r>
+      <w:proofErr w:type="spellStart"/>
+      <w:r>
+        <w:t>UIS.docsx</w:t>
+      </w:r>
+      <w:proofErr w:type="spellEnd"/>
+      <w:r>
+        <w:t>’.</w:t>
+      </w:r>
     </w:p>
     <w:p>
       <w:pPr>
         <w:ind w:left="720"/>
         <w:jc w:val="both"/>
       </w:pPr>
-      <w:r>
-        <w:t xml:space="preserve">Users have requested that </w:t>
-      </w:r>
-      <w:r>
-        <w:t xml:space="preserve">an </w:t>
-      </w:r>
-      <w:r>
-        <w:t>alert be triggered and sen</w:t>
-      </w:r>
-      <w:r>
-        <w:t>t in case of device failures.</w:t>
-      </w:r>
-      <w:r>
-        <w:t xml:space="preserve">  </w:t>
-      </w:r>
-      <w:r>
-        <w:t xml:space="preserve">The application will receive device failure information in real-time from an external device monitoring application managed by SERIS.  The RAM application in-turn makes use of this information to trigger an alert and notify the user of such device </w:t>
-      </w:r>
-      <w:r>
-        <w:t>failures</w:t>
-      </w:r>
-      <w:r>
-        <w:t xml:space="preserve">. </w:t>
-      </w:r>
-      <w:r>
-        <w:t xml:space="preserve"> </w:t>
-      </w:r>
-    </w:p>
-    <w:p>
-      <w:pPr>
-        <w:ind w:left="720"/>
-      </w:pPr>
-    </w:p>
-    <w:p>
-      <w:pPr>
-        <w:pStyle w:val="Heading3"/>
-      </w:pPr>
-      <w:r>
-        <w:t>Interface to SERIS/Central Monitoring System</w:t>
-      </w:r>
-    </w:p>
-    <w:p>
-      <w:pPr>
-        <w:ind w:left="720"/>
-        <w:jc w:val="both"/>
-      </w:pPr>
-      <w:r>
-        <w:t xml:space="preserve">The </w:t>
-      </w:r>
-      <w:r>
-        <w:t>system should be designed to allow</w:t>
-      </w:r>
-      <w:r>
-        <w:t xml:space="preserve"> an</w:t>
-      </w:r>
-      <w:r>
-        <w:t xml:space="preserve"> interface to be built to SERIS’s</w:t>
-      </w:r>
-      <w:r>
-        <w:t xml:space="preserve"> Central Monitoring System.</w:t>
-      </w:r>
-    </w:p>
-    <w:p>
-      <w:pPr>
-        <w:ind w:left="720"/>
-      </w:pPr>
     </w:p>
     <w:p>
       <w:pPr>
@@ -7989,71 +7541,20 @@
           <w:sz w:val="20"/>
         </w:rPr>
       </w:pPr>
-      <w:bookmarkStart w:id="21" w:name="_Toc521933027"/>
+      <w:bookmarkStart w:id="23" w:name="_Toc532650727"/>
       <w:r>
         <w:rPr>
           <w:sz w:val="20"/>
         </w:rPr>
-        <w:t>User Interface Requirements</w:t>
-      </w:r>
-      <w:bookmarkEnd w:id="21"/>
-    </w:p>
-    <w:p>
-      <w:pPr>
-        <w:ind w:left="720"/>
-        <w:jc w:val="both"/>
-      </w:pPr>
-      <w:r>
-        <w:t xml:space="preserve">The 'User Interface specification' is documented </w:t>
-      </w:r>
-      <w:r>
-        <w:t xml:space="preserve">and available as a separate document </w:t>
-      </w:r>
-      <w:r>
-        <w:t xml:space="preserve">in </w:t>
-      </w:r>
-      <w:r>
-        <w:t>‘</w:t>
-      </w:r>
-      <w:r>
-        <w:t>\SPEC\REQUIREMENT\UIS\</w:t>
-      </w:r>
-      <w:proofErr w:type="spellStart"/>
-      <w:r>
-        <w:t>UIS.docsx</w:t>
-      </w:r>
-      <w:proofErr w:type="spellEnd"/>
-      <w:r>
-        <w:t>’.</w:t>
-      </w:r>
-    </w:p>
-    <w:p>
-      <w:pPr>
-        <w:ind w:left="720"/>
-        <w:jc w:val="both"/>
-      </w:pPr>
-    </w:p>
-    <w:p>
-      <w:pPr>
-        <w:pStyle w:val="Heading2"/>
+        <w:t>Raw/</w:t>
+      </w:r>
+      <w:r>
         <w:rPr>
           <w:sz w:val="20"/>
         </w:rPr>
-      </w:pPr>
-      <w:bookmarkStart w:id="22" w:name="_Toc521933028"/>
-      <w:r>
-        <w:rPr>
-          <w:sz w:val="20"/>
-        </w:rPr>
-        <w:t>Raw/</w:t>
-      </w:r>
-      <w:r>
-        <w:rPr>
-          <w:sz w:val="20"/>
-        </w:rPr>
         <w:t>Source Data Packets</w:t>
       </w:r>
-      <w:bookmarkEnd w:id="22"/>
+      <w:bookmarkEnd w:id="23"/>
     </w:p>
     <w:p>
       <w:pPr>
@@ -8460,7 +7961,7 @@
           <w:sz w:val="20"/>
         </w:rPr>
       </w:pPr>
-      <w:bookmarkStart w:id="23" w:name="_Toc521933029"/>
+      <w:bookmarkStart w:id="24" w:name="_Toc532650728"/>
       <w:r>
         <w:rPr>
           <w:sz w:val="20"/>
@@ -8474,7 +7975,7 @@
         </w:rPr>
         <w:t>FUNCTIONAL REQUIREMENTS</w:t>
       </w:r>
-      <w:bookmarkEnd w:id="23"/>
+      <w:bookmarkEnd w:id="24"/>
     </w:p>
     <w:p>
       <w:pPr>
@@ -8496,7 +7997,7 @@
           <w:sz w:val="20"/>
         </w:rPr>
       </w:pPr>
-      <w:bookmarkStart w:id="24" w:name="_Toc521933030"/>
+      <w:bookmarkStart w:id="25" w:name="_Toc532650729"/>
       <w:r>
         <w:rPr>
           <w:sz w:val="20"/>
@@ -8515,7 +8016,7 @@
         </w:rPr>
         <w:t>Functional Requirements</w:t>
       </w:r>
-      <w:bookmarkEnd w:id="24"/>
+      <w:bookmarkEnd w:id="25"/>
     </w:p>
     <w:p>
       <w:pPr>
@@ -8822,7 +8323,7 @@
         <v:shape id="_x0000_i1026" type="#_x0000_t75" alt="" style="width:59.1pt;height:39.4pt;mso-width-percent:0;mso-height-percent:0;mso-width-percent:0;mso-height-percent:0" o:ole="">
           <v:imagedata r:id="rId1" o:title=""/>
         </v:shape>
-        <o:OLEObject Type="Embed" ProgID="Word.Picture.8" ShapeID="_x0000_i1026" DrawAspect="Content" ObjectID="_1606385244" r:id="rId2"/>
+        <o:OLEObject Type="Embed" ProgID="Word.Picture.8" ShapeID="_x0000_i1026" DrawAspect="Content" ObjectID="_1606392549" r:id="rId2"/>
       </w:object>
     </w:r>
   </w:p>
@@ -8949,7 +8450,7 @@
         <w:sz w:val="16"/>
         <w:szCs w:val="16"/>
       </w:rPr>
-      <w:t>3</w:t>
+      <w:t>17</w:t>
     </w:r>
     <w:r>
       <w:rPr>
@@ -8997,7 +8498,7 @@
         <w:sz w:val="16"/>
         <w:szCs w:val="16"/>
       </w:rPr>
-      <w:t>18</w:t>
+      <w:t>17</w:t>
     </w:r>
     <w:r>
       <w:rPr>
@@ -9219,6 +8720,119 @@
     </w:lvl>
   </w:abstractNum>
   <w:abstractNum w:abstractNumId="3">
+    <w:nsid w:val="04A27C36"/>
+    <w:multiLevelType w:val="hybridMultilevel"/>
+    <w:tmpl w:val="ECDA041C"/>
+    <w:lvl w:ilvl="0" w:tplc="08090001">
+      <w:start w:val="1"/>
+      <w:numFmt w:val="bullet"/>
+      <w:lvlText w:val=""/>
+      <w:lvlJc w:val="left"/>
+      <w:pPr>
+        <w:ind w:left="720" w:hanging="360"/>
+      </w:pPr>
+      <w:rPr>
+        <w:rFonts w:ascii="Symbol" w:hAnsi="Symbol" w:hint="default"/>
+      </w:rPr>
+    </w:lvl>
+    <w:lvl w:ilvl="1" w:tplc="08090003">
+      <w:start w:val="1"/>
+      <w:numFmt w:val="bullet"/>
+      <w:lvlText w:val="o"/>
+      <w:lvlJc w:val="left"/>
+      <w:pPr>
+        <w:ind w:left="1440" w:hanging="360"/>
+      </w:pPr>
+      <w:rPr>
+        <w:rFonts w:ascii="Courier New" w:hAnsi="Courier New" w:cs="Courier New" w:hint="default"/>
+      </w:rPr>
+    </w:lvl>
+    <w:lvl w:ilvl="2" w:tplc="08090005" w:tentative="1">
+      <w:start w:val="1"/>
+      <w:numFmt w:val="bullet"/>
+      <w:lvlText w:val=""/>
+      <w:lvlJc w:val="left"/>
+      <w:pPr>
+        <w:ind w:left="2160" w:hanging="360"/>
+      </w:pPr>
+      <w:rPr>
+        <w:rFonts w:ascii="Wingdings" w:hAnsi="Wingdings" w:hint="default"/>
+      </w:rPr>
+    </w:lvl>
+    <w:lvl w:ilvl="3" w:tplc="08090001" w:tentative="1">
+      <w:start w:val="1"/>
+      <w:numFmt w:val="bullet"/>
+      <w:lvlText w:val=""/>
+      <w:lvlJc w:val="left"/>
+      <w:pPr>
+        <w:ind w:left="2880" w:hanging="360"/>
+      </w:pPr>
+      <w:rPr>
+        <w:rFonts w:ascii="Symbol" w:hAnsi="Symbol" w:hint="default"/>
+      </w:rPr>
+    </w:lvl>
+    <w:lvl w:ilvl="4" w:tplc="08090003" w:tentative="1">
+      <w:start w:val="1"/>
+      <w:numFmt w:val="bullet"/>
+      <w:lvlText w:val="o"/>
+      <w:lvlJc w:val="left"/>
+      <w:pPr>
+        <w:ind w:left="3600" w:hanging="360"/>
+      </w:pPr>
+      <w:rPr>
+        <w:rFonts w:ascii="Courier New" w:hAnsi="Courier New" w:cs="Courier New" w:hint="default"/>
+      </w:rPr>
+    </w:lvl>
+    <w:lvl w:ilvl="5" w:tplc="08090005" w:tentative="1">
+      <w:start w:val="1"/>
+      <w:numFmt w:val="bullet"/>
+      <w:lvlText w:val=""/>
+      <w:lvlJc w:val="left"/>
+      <w:pPr>
+        <w:ind w:left="4320" w:hanging="360"/>
+      </w:pPr>
+      <w:rPr>
+        <w:rFonts w:ascii="Wingdings" w:hAnsi="Wingdings" w:hint="default"/>
+      </w:rPr>
+    </w:lvl>
+    <w:lvl w:ilvl="6" w:tplc="08090001" w:tentative="1">
+      <w:start w:val="1"/>
+      <w:numFmt w:val="bullet"/>
+      <w:lvlText w:val=""/>
+      <w:lvlJc w:val="left"/>
+      <w:pPr>
+        <w:ind w:left="5040" w:hanging="360"/>
+      </w:pPr>
+      <w:rPr>
+        <w:rFonts w:ascii="Symbol" w:hAnsi="Symbol" w:hint="default"/>
+      </w:rPr>
+    </w:lvl>
+    <w:lvl w:ilvl="7" w:tplc="08090003" w:tentative="1">
+      <w:start w:val="1"/>
+      <w:numFmt w:val="bullet"/>
+      <w:lvlText w:val="o"/>
+      <w:lvlJc w:val="left"/>
+      <w:pPr>
+        <w:ind w:left="5760" w:hanging="360"/>
+      </w:pPr>
+      <w:rPr>
+        <w:rFonts w:ascii="Courier New" w:hAnsi="Courier New" w:cs="Courier New" w:hint="default"/>
+      </w:rPr>
+    </w:lvl>
+    <w:lvl w:ilvl="8" w:tplc="08090005" w:tentative="1">
+      <w:start w:val="1"/>
+      <w:numFmt w:val="bullet"/>
+      <w:lvlText w:val=""/>
+      <w:lvlJc w:val="left"/>
+      <w:pPr>
+        <w:ind w:left="6480" w:hanging="360"/>
+      </w:pPr>
+      <w:rPr>
+        <w:rFonts w:ascii="Wingdings" w:hAnsi="Wingdings" w:hint="default"/>
+      </w:rPr>
+    </w:lvl>
+  </w:abstractNum>
+  <w:abstractNum w:abstractNumId="4">
     <w:nsid w:val="0CFC5685"/>
     <w:multiLevelType w:val="hybridMultilevel"/>
     <w:tmpl w:val="E8E675BA"/>
@@ -9331,7 +8945,7 @@
       </w:rPr>
     </w:lvl>
   </w:abstractNum>
-  <w:abstractNum w:abstractNumId="4">
+  <w:abstractNum w:abstractNumId="5">
     <w:nsid w:val="0EE10EEA"/>
     <w:multiLevelType w:val="hybridMultilevel"/>
     <w:tmpl w:val="9652647C"/>
@@ -9443,7 +9057,7 @@
       </w:rPr>
     </w:lvl>
   </w:abstractNum>
-  <w:abstractNum w:abstractNumId="5">
+  <w:abstractNum w:abstractNumId="6">
     <w:nsid w:val="1F664EEA"/>
     <w:multiLevelType w:val="hybridMultilevel"/>
     <w:tmpl w:val="0AD8406E"/>
@@ -9529,7 +9143,7 @@
       </w:pPr>
     </w:lvl>
   </w:abstractNum>
-  <w:abstractNum w:abstractNumId="6">
+  <w:abstractNum w:abstractNumId="7">
     <w:nsid w:val="213E6F13"/>
     <w:multiLevelType w:val="hybridMultilevel"/>
     <w:tmpl w:val="2B8AADCE"/>
@@ -9642,7 +9256,7 @@
       </w:rPr>
     </w:lvl>
   </w:abstractNum>
-  <w:abstractNum w:abstractNumId="7">
+  <w:abstractNum w:abstractNumId="8">
     <w:nsid w:val="2ADE51D3"/>
     <w:multiLevelType w:val="hybridMultilevel"/>
     <w:tmpl w:val="90EAD6EC"/>
@@ -9755,7 +9369,7 @@
       </w:rPr>
     </w:lvl>
   </w:abstractNum>
-  <w:abstractNum w:abstractNumId="8">
+  <w:abstractNum w:abstractNumId="9">
     <w:nsid w:val="37DA5692"/>
     <w:multiLevelType w:val="hybridMultilevel"/>
     <w:tmpl w:val="3CE22C7A"/>
@@ -9868,7 +9482,7 @@
       </w:rPr>
     </w:lvl>
   </w:abstractNum>
-  <w:abstractNum w:abstractNumId="9">
+  <w:abstractNum w:abstractNumId="10">
     <w:nsid w:val="3BB12C96"/>
     <w:multiLevelType w:val="hybridMultilevel"/>
     <w:tmpl w:val="43C8E646"/>
@@ -9981,7 +9595,7 @@
       </w:rPr>
     </w:lvl>
   </w:abstractNum>
-  <w:abstractNum w:abstractNumId="10">
+  <w:abstractNum w:abstractNumId="11">
     <w:nsid w:val="3BE041B2"/>
     <w:multiLevelType w:val="hybridMultilevel"/>
     <w:tmpl w:val="0854E450"/>
@@ -10094,7 +9708,7 @@
       </w:rPr>
     </w:lvl>
   </w:abstractNum>
-  <w:abstractNum w:abstractNumId="11">
+  <w:abstractNum w:abstractNumId="12">
     <w:nsid w:val="445415D0"/>
     <w:multiLevelType w:val="hybridMultilevel"/>
     <w:tmpl w:val="0AD8406E"/>
@@ -10180,7 +9794,7 @@
       </w:pPr>
     </w:lvl>
   </w:abstractNum>
-  <w:abstractNum w:abstractNumId="12">
+  <w:abstractNum w:abstractNumId="13">
     <w:nsid w:val="450359FA"/>
     <w:multiLevelType w:val="hybridMultilevel"/>
     <w:tmpl w:val="1772E112"/>
@@ -10220,7 +9834,7 @@
         <w:rFonts w:ascii="Wingdings" w:hAnsi="Wingdings" w:hint="default"/>
       </w:rPr>
     </w:lvl>
-    <w:lvl w:ilvl="3" w:tplc="08090001" w:tentative="1">
+    <w:lvl w:ilvl="3" w:tplc="08090001">
       <w:start w:val="1"/>
       <w:numFmt w:val="bullet"/>
       <w:lvlText w:val=""/>
@@ -10293,7 +9907,7 @@
       </w:rPr>
     </w:lvl>
   </w:abstractNum>
-  <w:abstractNum w:abstractNumId="13">
+  <w:abstractNum w:abstractNumId="14">
     <w:nsid w:val="47CD37B2"/>
     <w:multiLevelType w:val="hybridMultilevel"/>
     <w:tmpl w:val="1772E112"/>
@@ -10406,10 +10020,10 @@
       </w:rPr>
     </w:lvl>
   </w:abstractNum>
-  <w:abstractNum w:abstractNumId="14">
+  <w:abstractNum w:abstractNumId="15">
     <w:nsid w:val="57202524"/>
     <w:multiLevelType w:val="singleLevel"/>
-    <w:tmpl w:val="86FC04CE"/>
+    <w:tmpl w:val="06400EE0"/>
     <w:lvl w:ilvl="0">
       <w:start w:val="1"/>
       <w:numFmt w:val="decimal"/>
@@ -10422,9 +10036,12 @@
         </w:tabs>
         <w:ind w:left="720" w:hanging="720"/>
       </w:pPr>
+      <w:rPr>
+        <w:rFonts w:hint="default"/>
+      </w:rPr>
     </w:lvl>
   </w:abstractNum>
-  <w:abstractNum w:abstractNumId="15">
+  <w:abstractNum w:abstractNumId="16">
     <w:nsid w:val="5A5112B0"/>
     <w:multiLevelType w:val="hybridMultilevel"/>
     <w:tmpl w:val="52BA1FAC"/>
@@ -10537,7 +10154,7 @@
       </w:rPr>
     </w:lvl>
   </w:abstractNum>
-  <w:abstractNum w:abstractNumId="16">
+  <w:abstractNum w:abstractNumId="17">
     <w:nsid w:val="63947D7C"/>
     <w:multiLevelType w:val="singleLevel"/>
     <w:tmpl w:val="EB86FEF8"/>
@@ -10558,7 +10175,7 @@
       </w:rPr>
     </w:lvl>
   </w:abstractNum>
-  <w:abstractNum w:abstractNumId="17">
+  <w:abstractNum w:abstractNumId="18">
     <w:nsid w:val="69E9679D"/>
     <w:multiLevelType w:val="hybridMultilevel"/>
     <w:tmpl w:val="680E3AC6"/>
@@ -10671,7 +10288,7 @@
       </w:rPr>
     </w:lvl>
   </w:abstractNum>
-  <w:abstractNum w:abstractNumId="18">
+  <w:abstractNum w:abstractNumId="19">
     <w:nsid w:val="6E47738B"/>
     <w:multiLevelType w:val="hybridMultilevel"/>
     <w:tmpl w:val="11F09040"/>
@@ -10783,7 +10400,7 @@
       </w:rPr>
     </w:lvl>
   </w:abstractNum>
-  <w:abstractNum w:abstractNumId="19">
+  <w:abstractNum w:abstractNumId="20">
     <w:nsid w:val="781048EC"/>
     <w:multiLevelType w:val="hybridMultilevel"/>
     <w:tmpl w:val="876A8CD4"/>
@@ -10896,7 +10513,7 @@
       </w:rPr>
     </w:lvl>
   </w:abstractNum>
-  <w:abstractNum w:abstractNumId="20">
+  <w:abstractNum w:abstractNumId="21">
     <w:nsid w:val="7A630B9D"/>
     <w:multiLevelType w:val="hybridMultilevel"/>
     <w:tmpl w:val="70ECA892"/>
@@ -11009,7 +10626,7 @@
       </w:rPr>
     </w:lvl>
   </w:abstractNum>
-  <w:abstractNum w:abstractNumId="21">
+  <w:abstractNum w:abstractNumId="22">
     <w:nsid w:val="7C1E5D3C"/>
     <w:multiLevelType w:val="hybridMultilevel"/>
     <w:tmpl w:val="0C50D968"/>
@@ -11122,7 +10739,7 @@
       </w:rPr>
     </w:lvl>
   </w:abstractNum>
-  <w:abstractNum w:abstractNumId="22">
+  <w:abstractNum w:abstractNumId="23">
     <w:nsid w:val="7CBC1E1C"/>
     <w:multiLevelType w:val="hybridMultilevel"/>
     <w:tmpl w:val="B6489A62"/>
@@ -11239,76 +10856,73 @@
     <w:abstractNumId w:val="0"/>
   </w:num>
   <w:num w:numId="2">
-    <w:abstractNumId w:val="16"/>
+    <w:abstractNumId w:val="17"/>
   </w:num>
   <w:num w:numId="3">
     <w:abstractNumId w:val="1"/>
   </w:num>
   <w:num w:numId="4">
-    <w:abstractNumId w:val="14"/>
+    <w:abstractNumId w:val="15"/>
     <w:lvlOverride w:ilvl="0">
       <w:startOverride w:val="1"/>
     </w:lvlOverride>
   </w:num>
   <w:num w:numId="5">
-    <w:abstractNumId w:val="14"/>
-    <w:lvlOverride w:ilvl="0">
-      <w:startOverride w:val="1"/>
-    </w:lvlOverride>
+    <w:abstractNumId w:val="15"/>
   </w:num>
   <w:num w:numId="6">
-    <w:abstractNumId w:val="14"/>
+    <w:abstractNumId w:val="15"/>
   </w:num>
   <w:num w:numId="7">
-    <w:abstractNumId w:val="14"/>
+    <w:abstractNumId w:val="15"/>
     <w:lvlOverride w:ilvl="0">
       <w:startOverride w:val="1"/>
     </w:lvlOverride>
   </w:num>
   <w:num w:numId="8">
-    <w:abstractNumId w:val="14"/>
+    <w:abstractNumId w:val="15"/>
     <w:lvlOverride w:ilvl="0">
       <w:startOverride w:val="1"/>
     </w:lvlOverride>
   </w:num>
   <w:num w:numId="9">
-    <w:abstractNumId w:val="11"/>
+    <w:abstractNumId w:val="12"/>
   </w:num>
   <w:num w:numId="10">
+    <w:abstractNumId w:val="7"/>
+  </w:num>
+  <w:num w:numId="11">
+    <w:abstractNumId w:val="18"/>
+  </w:num>
+  <w:num w:numId="12">
+    <w:abstractNumId w:val="9"/>
+  </w:num>
+  <w:num w:numId="13">
+    <w:abstractNumId w:val="23"/>
+  </w:num>
+  <w:num w:numId="14">
+    <w:abstractNumId w:val="21"/>
+  </w:num>
+  <w:num w:numId="15">
     <w:abstractNumId w:val="6"/>
   </w:num>
-  <w:num w:numId="11">
-    <w:abstractNumId w:val="17"/>
-  </w:num>
-  <w:num w:numId="12">
+  <w:num w:numId="16">
     <w:abstractNumId w:val="8"/>
   </w:num>
-  <w:num w:numId="13">
-    <w:abstractNumId w:val="22"/>
-  </w:num>
-  <w:num w:numId="14">
-    <w:abstractNumId w:val="20"/>
-  </w:num>
-  <w:num w:numId="15">
-    <w:abstractNumId w:val="5"/>
-  </w:num>
-  <w:num w:numId="16">
-    <w:abstractNumId w:val="7"/>
-  </w:num>
   <w:num w:numId="17">
-    <w:abstractNumId w:val="3"/>
+    <w:abstractNumId w:val="4"/>
   </w:num>
   <w:num w:numId="18">
-    <w:abstractNumId w:val="12"/>
+    <w:abstractNumId w:val="13"/>
   </w:num>
   <w:num w:numId="19">
-    <w:abstractNumId w:val="9"/>
+    <w:abstractNumId w:val="10"/>
   </w:num>
   <w:num w:numId="20">
-    <w:abstractNumId w:val="13"/>
+    <w:abstractNumId w:val="14"/>
   </w:num>
   <w:num w:numId="21">
-    <w:abstractNumId w:val="10"/>
+    <w:abstractNumId w:val="11"/>
   </w:num>
   <w:num w:numId="22">
     <w:abstractNumId w:val="0"/>
@@ -11320,31 +10934,61 @@
     <w:abstractNumId w:val="0"/>
   </w:num>
   <w:num w:numId="25">
-    <w:abstractNumId w:val="15"/>
+    <w:abstractNumId w:val="16"/>
   </w:num>
   <w:num w:numId="26">
-    <w:abstractNumId w:val="21"/>
+    <w:abstractNumId w:val="22"/>
   </w:num>
   <w:num w:numId="27">
-    <w:abstractNumId w:val="19"/>
+    <w:abstractNumId w:val="20"/>
   </w:num>
   <w:num w:numId="28">
-    <w:abstractNumId w:val="4"/>
+    <w:abstractNumId w:val="5"/>
   </w:num>
   <w:num w:numId="29">
-    <w:abstractNumId w:val="18"/>
+    <w:abstractNumId w:val="19"/>
   </w:num>
   <w:num w:numId="30">
     <w:abstractNumId w:val="2"/>
   </w:num>
   <w:num w:numId="31">
-    <w:abstractNumId w:val="14"/>
+    <w:abstractNumId w:val="15"/>
   </w:num>
   <w:num w:numId="32">
-    <w:abstractNumId w:val="14"/>
+    <w:abstractNumId w:val="15"/>
   </w:num>
   <w:num w:numId="33">
-    <w:abstractNumId w:val="14"/>
+    <w:abstractNumId w:val="15"/>
+  </w:num>
+  <w:num w:numId="34">
+    <w:abstractNumId w:val="15"/>
+    <w:lvlOverride w:ilvl="0">
+      <w:startOverride w:val="1"/>
+    </w:lvlOverride>
+  </w:num>
+  <w:num w:numId="35">
+    <w:abstractNumId w:val="15"/>
+  </w:num>
+  <w:num w:numId="36">
+    <w:abstractNumId w:val="3"/>
+  </w:num>
+  <w:num w:numId="37">
+    <w:abstractNumId w:val="15"/>
+  </w:num>
+  <w:num w:numId="38">
+    <w:abstractNumId w:val="15"/>
+  </w:num>
+  <w:num w:numId="39">
+    <w:abstractNumId w:val="15"/>
+    <w:lvlOverride w:ilvl="0">
+      <w:startOverride w:val="1"/>
+    </w:lvlOverride>
+  </w:num>
+  <w:num w:numId="40">
+    <w:abstractNumId w:val="15"/>
+    <w:lvlOverride w:ilvl="0">
+      <w:startOverride w:val="1"/>
+    </w:lvlOverride>
   </w:num>
   <w:numIdMacAtCleanup w:val="20"/>
 </w:numbering>
@@ -12005,7 +11649,7 @@
     <w:basedOn w:val="Normal"/>
     <w:pPr>
       <w:numPr>
-        <w:numId w:val="6"/>
+        <w:numId w:val="5"/>
       </w:numPr>
       <w:spacing w:after="120"/>
       <w:jc w:val="both"/>
@@ -12992,7 +12636,7 @@
     <w:basedOn w:val="Normal"/>
     <w:pPr>
       <w:numPr>
-        <w:numId w:val="6"/>
+        <w:numId w:val="5"/>
       </w:numPr>
       <w:spacing w:after="120"/>
       <w:jc w:val="both"/>
@@ -13613,13 +13257,37 @@
   <a:extraClrSchemeLst/>
   <a:extLst>
     <a:ext uri="{05A4C25C-085E-4340-85A3-A5531E510DB2}">
-      <thm15:themeFamily xmlns:thm15="http://schemas.microsoft.com/office/thememl/2012/main" xmlns="" name="Office Theme" id="{62F939B6-93AF-4DB8-9C6B-D6C7DFDC589F}" vid="{4A3C46E8-61CC-4603-A589-7422A47A8E4A}"/>
+      <thm15:themeFamily xmlns="" xmlns:thm15="http://schemas.microsoft.com/office/thememl/2012/main" name="Office Theme" id="{62F939B6-93AF-4DB8-9C6B-D6C7DFDC589F}" vid="{4A3C46E8-61CC-4603-A589-7422A47A8E4A}"/>
     </a:ext>
   </a:extLst>
 </a:theme>
 </file>
 
 <file path=customXml/item1.xml><?xml version="1.0" encoding="utf-8"?>
+<p:properties xmlns:p="http://schemas.microsoft.com/office/2006/metadata/properties" xmlns:xsi="http://www.w3.org/2001/XMLSchema-instance" xmlns:pc="http://schemas.microsoft.com/office/infopath/2007/PartnerControls">
+  <documentManagement>
+    <last_x0020_updated xmlns="aa606edf-d360-4d28-9266-fcd27bf14afa" xsi:nil="true"/>
+    <SharedWithUsers xmlns="643cc4c9-974a-459b-a4e2-b99cf79270c5">
+      <UserInfo>
+        <DisplayName/>
+        <AccountId xsi:nil="true"/>
+        <AccountType/>
+      </UserInfo>
+    </SharedWithUsers>
+  </documentManagement>
+</p:properties>
+</file>
+
+<file path=customXml/item2.xml><?xml version="1.0" encoding="utf-8"?>
+<?mso-contentType ?>
+<FormTemplates xmlns="http://schemas.microsoft.com/sharepoint/v3/contenttype/forms">
+  <Display>DocumentLibraryForm</Display>
+  <Edit>DocumentLibraryForm</Edit>
+  <New>DocumentLibraryForm</New>
+</FormTemplates>
+</file>
+
+<file path=customXml/item3.xml><?xml version="1.0" encoding="utf-8"?>
 <ct:contentTypeSchema xmlns:ct="http://schemas.microsoft.com/office/2006/metadata/contentType" xmlns:ma="http://schemas.microsoft.com/office/2006/metadata/properties/metaAttributes" ct:_="" ma:_="" ma:contentTypeName="Document" ma:contentTypeID="0x010100C8E325197F898B48A90A7E46E62C04EB" ma:contentTypeVersion="6" ma:contentTypeDescription="Create a new document." ma:contentTypeScope="" ma:versionID="45bf6c6b843f420da7a781387aae65b6">
   <xsd:schema xmlns:xsd="http://www.w3.org/2001/XMLSchema" xmlns:xs="http://www.w3.org/2001/XMLSchema" xmlns:p="http://schemas.microsoft.com/office/2006/metadata/properties" xmlns:ns2="643cc4c9-974a-459b-a4e2-b99cf79270c5" xmlns:ns3="aa606edf-d360-4d28-9266-fcd27bf14afa" targetNamespace="http://schemas.microsoft.com/office/2006/metadata/properties" ma:root="true" ma:fieldsID="33bf902a72c8aba0171457a20b77a55e" ns2:_="" ns3:_="">
     <xsd:import namespace="643cc4c9-974a-459b-a4e2-b99cf79270c5"/>
@@ -13796,35 +13464,30 @@
 </ct:contentTypeSchema>
 </file>
 
-<file path=customXml/item2.xml><?xml version="1.0" encoding="utf-8"?>
-<?mso-contentType ?>
-<FormTemplates xmlns="http://schemas.microsoft.com/sharepoint/v3/contenttype/forms">
-  <Display>DocumentLibraryForm</Display>
-  <Edit>DocumentLibraryForm</Edit>
-  <New>DocumentLibraryForm</New>
-</FormTemplates>
-</file>
-
-<file path=customXml/item3.xml><?xml version="1.0" encoding="utf-8"?>
-<p:properties xmlns:p="http://schemas.microsoft.com/office/2006/metadata/properties" xmlns:xsi="http://www.w3.org/2001/XMLSchema-instance" xmlns:pc="http://schemas.microsoft.com/office/infopath/2007/PartnerControls">
-  <documentManagement>
-    <last_x0020_updated xmlns="aa606edf-d360-4d28-9266-fcd27bf14afa" xsi:nil="true"/>
-    <SharedWithUsers xmlns="643cc4c9-974a-459b-a4e2-b99cf79270c5">
-      <UserInfo>
-        <DisplayName/>
-        <AccountId xsi:nil="true"/>
-        <AccountType/>
-      </UserInfo>
-    </SharedWithUsers>
-  </documentManagement>
-</p:properties>
-</file>
-
 <file path=customXml/item4.xml><?xml version="1.0" encoding="utf-8"?>
 <b:Sources xmlns:b="http://schemas.openxmlformats.org/officeDocument/2006/bibliography" xmlns="http://schemas.openxmlformats.org/officeDocument/2006/bibliography" SelectedStyle="\APA.XSL" StyleName="APA"/>
 </file>
 
 <file path=customXml/itemProps1.xml><?xml version="1.0" encoding="utf-8"?>
+<ds:datastoreItem xmlns:ds="http://schemas.openxmlformats.org/officeDocument/2006/customXml" ds:itemID="{9A2F955B-67EC-463C-BED5-21F7B5CA3BAD}">
+  <ds:schemaRefs>
+    <ds:schemaRef ds:uri="http://schemas.microsoft.com/office/2006/metadata/properties"/>
+    <ds:schemaRef ds:uri="http://schemas.microsoft.com/office/infopath/2007/PartnerControls"/>
+    <ds:schemaRef ds:uri="aa606edf-d360-4d28-9266-fcd27bf14afa"/>
+    <ds:schemaRef ds:uri="643cc4c9-974a-459b-a4e2-b99cf79270c5"/>
+  </ds:schemaRefs>
+</ds:datastoreItem>
+</file>
+
+<file path=customXml/itemProps2.xml><?xml version="1.0" encoding="utf-8"?>
+<ds:datastoreItem xmlns:ds="http://schemas.openxmlformats.org/officeDocument/2006/customXml" ds:itemID="{E93571E3-2CE9-41A1-BFDC-D2DF3610FA43}">
+  <ds:schemaRefs>
+    <ds:schemaRef ds:uri="http://schemas.microsoft.com/sharepoint/v3/contenttype/forms"/>
+  </ds:schemaRefs>
+</ds:datastoreItem>
+</file>
+
+<file path=customXml/itemProps3.xml><?xml version="1.0" encoding="utf-8"?>
 <ds:datastoreItem xmlns:ds="http://schemas.openxmlformats.org/officeDocument/2006/customXml" ds:itemID="{58DB8868-2BB7-4828-9E33-49D5EE1B2950}">
   <ds:schemaRefs>
     <ds:schemaRef ds:uri="http://schemas.microsoft.com/office/2006/metadata/contentType"/>
@@ -13843,27 +13506,8 @@
 </ds:datastoreItem>
 </file>
 
-<file path=customXml/itemProps2.xml><?xml version="1.0" encoding="utf-8"?>
-<ds:datastoreItem xmlns:ds="http://schemas.openxmlformats.org/officeDocument/2006/customXml" ds:itemID="{E93571E3-2CE9-41A1-BFDC-D2DF3610FA43}">
-  <ds:schemaRefs>
-    <ds:schemaRef ds:uri="http://schemas.microsoft.com/sharepoint/v3/contenttype/forms"/>
-  </ds:schemaRefs>
-</ds:datastoreItem>
-</file>
-
-<file path=customXml/itemProps3.xml><?xml version="1.0" encoding="utf-8"?>
-<ds:datastoreItem xmlns:ds="http://schemas.openxmlformats.org/officeDocument/2006/customXml" ds:itemID="{9A2F955B-67EC-463C-BED5-21F7B5CA3BAD}">
-  <ds:schemaRefs>
-    <ds:schemaRef ds:uri="http://schemas.microsoft.com/office/2006/metadata/properties"/>
-    <ds:schemaRef ds:uri="http://schemas.microsoft.com/office/infopath/2007/PartnerControls"/>
-    <ds:schemaRef ds:uri="aa606edf-d360-4d28-9266-fcd27bf14afa"/>
-    <ds:schemaRef ds:uri="643cc4c9-974a-459b-a4e2-b99cf79270c5"/>
-  </ds:schemaRefs>
-</ds:datastoreItem>
-</file>
-
 <file path=customXml/itemProps4.xml><?xml version="1.0" encoding="utf-8"?>
-<ds:datastoreItem xmlns:ds="http://schemas.openxmlformats.org/officeDocument/2006/customXml" ds:itemID="{6513F25F-E24A-416C-9C0D-06753D611CCD}">
+<ds:datastoreItem xmlns:ds="http://schemas.openxmlformats.org/officeDocument/2006/customXml" ds:itemID="{14173197-B6CF-4684-B9D9-CD60073AEEF5}">
   <ds:schemaRefs>
     <ds:schemaRef ds:uri="http://schemas.openxmlformats.org/officeDocument/2006/bibliography"/>
   </ds:schemaRefs>

</xml_diff>

<commit_message>
2.2	TURS elaborate all of the outstanding req.
2.2	RAM/TURS	1/12/2018	Clean-up URS based on the revised set of requirements for further circulation and review; elaborate further on all of the outstanding requirements
</commit_message>
<xml_diff>
--- a/SPEC/REQUIREMENT/URS/WORK IN PROGRESS/RAM_TURS.docx
+++ b/SPEC/REQUIREMENT/URS/WORK IN PROGRESS/RAM_TURS.docx
@@ -2,6 +2,8 @@
 <file path=word/document.xml><?xml version="1.0" encoding="utf-8"?>
 <w:document xmlns:wpc="http://schemas.microsoft.com/office/word/2010/wordprocessingCanvas" xmlns:mc="http://schemas.openxmlformats.org/markup-compatibility/2006" xmlns:o="urn:schemas-microsoft-com:office:office" xmlns:r="http://schemas.openxmlformats.org/officeDocument/2006/relationships" xmlns:m="http://schemas.openxmlformats.org/officeDocument/2006/math" xmlns:v="urn:schemas-microsoft-com:vml" xmlns:wp14="http://schemas.microsoft.com/office/word/2010/wordprocessingDrawing" xmlns:wp="http://schemas.openxmlformats.org/drawingml/2006/wordprocessingDrawing" xmlns:w10="urn:schemas-microsoft-com:office:word" xmlns:w="http://schemas.openxmlformats.org/wordprocessingml/2006/main" xmlns:w14="http://schemas.microsoft.com/office/word/2010/wordml" xmlns:wpg="http://schemas.microsoft.com/office/word/2010/wordprocessingGroup" xmlns:wpi="http://schemas.microsoft.com/office/word/2010/wordprocessingInk" xmlns:wne="http://schemas.microsoft.com/office/word/2006/wordml" xmlns:wps="http://schemas.microsoft.com/office/word/2010/wordprocessingShape" mc:Ignorable="w14 wp14">
   <w:body>
+    <w:bookmarkStart w:id="0" w:name="_GoBack"/>
+    <w:bookmarkEnd w:id="0"/>
     <w:p>
       <w:pPr>
         <w:pStyle w:val="Super-title"/>
@@ -671,12 +673,37 @@
                 <w:lang w:val="en-GB"/>
               </w:rPr>
             </w:pPr>
+            <w:proofErr w:type="spellStart"/>
             <w:r>
               <w:rPr>
                 <w:sz w:val="20"/>
                 <w:lang w:val="en-GB"/>
               </w:rPr>
-              <w:t xml:space="preserve">Kaung Myat Bo </w:t>
+              <w:t>Kaung</w:t>
+            </w:r>
+            <w:proofErr w:type="spellEnd"/>
+            <w:r>
+              <w:rPr>
+                <w:sz w:val="20"/>
+                <w:lang w:val="en-GB"/>
+              </w:rPr>
+              <w:t xml:space="preserve"> </w:t>
+            </w:r>
+            <w:proofErr w:type="spellStart"/>
+            <w:r>
+              <w:rPr>
+                <w:sz w:val="20"/>
+                <w:lang w:val="en-GB"/>
+              </w:rPr>
+              <w:t>Myat</w:t>
+            </w:r>
+            <w:proofErr w:type="spellEnd"/>
+            <w:r>
+              <w:rPr>
+                <w:sz w:val="20"/>
+                <w:lang w:val="en-GB"/>
+              </w:rPr>
+              <w:t xml:space="preserve"> Bo </w:t>
             </w:r>
             <w:r>
               <w:rPr>
@@ -1225,7 +1252,7 @@
                 <v:shape id="_x0000_s1026" type="#_x0000_t75" alt="" style="position:absolute;left:0;text-align:left;margin-left:7.65pt;margin-top:8.6pt;width:162pt;height:107.75pt;z-index:251657728;visibility:visible;mso-wrap-edited:f;mso-width-percent:0;mso-height-percent:0;mso-position-horizontal-relative:text;mso-position-vertical-relative:text;mso-width-percent:0;mso-height-percent:0" o:userdrawn="t">
                   <v:imagedata r:id="rId13" o:title=""/>
                 </v:shape>
-                <o:OLEObject Type="Embed" ProgID="Word.Picture.8" ShapeID="_x0000_s1026" DrawAspect="Content" ObjectID="_1606394366" r:id="rId14"/>
+                <o:OLEObject Type="Embed" ProgID="Word.Picture.8" ShapeID="_x0000_s1026" DrawAspect="Content" ObjectID="_1606498617" r:id="rId14"/>
               </w:pict>
             </w:r>
           </w:p>
@@ -2461,6 +2488,27 @@
               </w:rPr>
               <w:t xml:space="preserve"> for further circulation and review</w:t>
             </w:r>
+            <w:r>
+              <w:rPr>
+                <w:sz w:val="20"/>
+                <w:lang w:val="en-GB"/>
+              </w:rPr>
+              <w:t xml:space="preserve">; </w:t>
+            </w:r>
+            <w:r>
+              <w:rPr>
+                <w:sz w:val="20"/>
+                <w:lang w:val="en-GB"/>
+              </w:rPr>
+              <w:t>elaborate</w:t>
+            </w:r>
+            <w:r>
+              <w:rPr>
+                <w:sz w:val="20"/>
+                <w:lang w:val="en-GB"/>
+              </w:rPr>
+              <w:t xml:space="preserve"> further on all of the outstanding requirements</w:t>
+            </w:r>
           </w:p>
         </w:tc>
       </w:tr>
@@ -2826,7 +2874,7 @@
         <w:rPr>
           <w:noProof/>
         </w:rPr>
-        <w:instrText xml:space="preserve"> PAGEREF _Toc532652516 \h </w:instrText>
+        <w:instrText xml:space="preserve"> PAGEREF _Toc532756780 \h </w:instrText>
       </w:r>
       <w:r>
         <w:rPr>
@@ -2906,7 +2954,7 @@
         <w:rPr>
           <w:noProof/>
         </w:rPr>
-        <w:instrText xml:space="preserve"> PAGEREF _Toc532652517 \h </w:instrText>
+        <w:instrText xml:space="preserve"> PAGEREF _Toc532756781 \h </w:instrText>
       </w:r>
       <w:r>
         <w:rPr>
@@ -2986,7 +3034,7 @@
         <w:rPr>
           <w:noProof/>
         </w:rPr>
-        <w:instrText xml:space="preserve"> PAGEREF _Toc532652518 \h </w:instrText>
+        <w:instrText xml:space="preserve"> PAGEREF _Toc532756782 \h </w:instrText>
       </w:r>
       <w:r>
         <w:rPr>
@@ -3066,7 +3114,7 @@
         <w:rPr>
           <w:noProof/>
         </w:rPr>
-        <w:instrText xml:space="preserve"> PAGEREF _Toc532652519 \h </w:instrText>
+        <w:instrText xml:space="preserve"> PAGEREF _Toc532756783 \h </w:instrText>
       </w:r>
       <w:r>
         <w:rPr>
@@ -3146,7 +3194,7 @@
         <w:rPr>
           <w:noProof/>
         </w:rPr>
-        <w:instrText xml:space="preserve"> PAGEREF _Toc532652520 \h </w:instrText>
+        <w:instrText xml:space="preserve"> PAGEREF _Toc532756784 \h </w:instrText>
       </w:r>
       <w:r>
         <w:rPr>
@@ -3226,7 +3274,7 @@
         <w:rPr>
           <w:noProof/>
         </w:rPr>
-        <w:instrText xml:space="preserve"> PAGEREF _Toc532652521 \h </w:instrText>
+        <w:instrText xml:space="preserve"> PAGEREF _Toc532756785 \h </w:instrText>
       </w:r>
       <w:r>
         <w:rPr>
@@ -3306,7 +3354,7 @@
         <w:rPr>
           <w:noProof/>
         </w:rPr>
-        <w:instrText xml:space="preserve"> PAGEREF _Toc532652522 \h </w:instrText>
+        <w:instrText xml:space="preserve"> PAGEREF _Toc532756786 \h </w:instrText>
       </w:r>
       <w:r>
         <w:rPr>
@@ -3386,7 +3434,7 @@
         <w:rPr>
           <w:noProof/>
         </w:rPr>
-        <w:instrText xml:space="preserve"> PAGEREF _Toc532652523 \h </w:instrText>
+        <w:instrText xml:space="preserve"> PAGEREF _Toc532756787 \h </w:instrText>
       </w:r>
       <w:r>
         <w:rPr>
@@ -3468,7 +3516,7 @@
         <w:rPr>
           <w:noProof/>
         </w:rPr>
-        <w:instrText xml:space="preserve"> PAGEREF _Toc532652524 \h </w:instrText>
+        <w:instrText xml:space="preserve"> PAGEREF _Toc532756788 \h </w:instrText>
       </w:r>
       <w:r>
         <w:rPr>
@@ -3548,7 +3596,7 @@
         <w:rPr>
           <w:noProof/>
         </w:rPr>
-        <w:instrText xml:space="preserve"> PAGEREF _Toc532652525 \h </w:instrText>
+        <w:instrText xml:space="preserve"> PAGEREF _Toc532756789 \h </w:instrText>
       </w:r>
       <w:r>
         <w:rPr>
@@ -3628,7 +3676,7 @@
         <w:rPr>
           <w:noProof/>
         </w:rPr>
-        <w:instrText xml:space="preserve"> PAGEREF _Toc532652526 \h </w:instrText>
+        <w:instrText xml:space="preserve"> PAGEREF _Toc532756790 \h </w:instrText>
       </w:r>
       <w:r>
         <w:rPr>
@@ -3708,7 +3756,7 @@
         <w:rPr>
           <w:noProof/>
         </w:rPr>
-        <w:instrText xml:space="preserve"> PAGEREF _Toc532652527 \h </w:instrText>
+        <w:instrText xml:space="preserve"> PAGEREF _Toc532756791 \h </w:instrText>
       </w:r>
       <w:r>
         <w:rPr>
@@ -3788,7 +3836,7 @@
         <w:rPr>
           <w:noProof/>
         </w:rPr>
-        <w:instrText xml:space="preserve"> PAGEREF _Toc532652528 \h </w:instrText>
+        <w:instrText xml:space="preserve"> PAGEREF _Toc532756792 \h </w:instrText>
       </w:r>
       <w:r>
         <w:rPr>
@@ -3868,7 +3916,7 @@
         <w:rPr>
           <w:noProof/>
         </w:rPr>
-        <w:instrText xml:space="preserve"> PAGEREF _Toc532652529 \h </w:instrText>
+        <w:instrText xml:space="preserve"> PAGEREF _Toc532756793 \h </w:instrText>
       </w:r>
       <w:r>
         <w:rPr>
@@ -3948,7 +3996,7 @@
         <w:rPr>
           <w:noProof/>
         </w:rPr>
-        <w:instrText xml:space="preserve"> PAGEREF _Toc532652530 \h </w:instrText>
+        <w:instrText xml:space="preserve"> PAGEREF _Toc532756794 \h </w:instrText>
       </w:r>
       <w:r>
         <w:rPr>
@@ -4030,7 +4078,7 @@
         <w:rPr>
           <w:noProof/>
         </w:rPr>
-        <w:instrText xml:space="preserve"> PAGEREF _Toc532652531 \h </w:instrText>
+        <w:instrText xml:space="preserve"> PAGEREF _Toc532756795 \h </w:instrText>
       </w:r>
       <w:r>
         <w:rPr>
@@ -4092,7 +4140,7 @@
         <w:rPr>
           <w:noProof/>
         </w:rPr>
-        <w:t>Functional Requirements</w:t>
+        <w:t>Raw/Source Data Packets</w:t>
       </w:r>
       <w:r>
         <w:rPr>
@@ -4110,7 +4158,7 @@
         <w:rPr>
           <w:noProof/>
         </w:rPr>
-        <w:instrText xml:space="preserve"> PAGEREF _Toc532652532 \h </w:instrText>
+        <w:instrText xml:space="preserve"> PAGEREF _Toc532756796 \h </w:instrText>
       </w:r>
       <w:r>
         <w:rPr>
@@ -4172,7 +4220,7 @@
         <w:rPr>
           <w:noProof/>
         </w:rPr>
-        <w:t>User Interface Requirements</w:t>
+        <w:t>Functional Requirements</w:t>
       </w:r>
       <w:r>
         <w:rPr>
@@ -4190,7 +4238,7 @@
         <w:rPr>
           <w:noProof/>
         </w:rPr>
-        <w:instrText xml:space="preserve"> PAGEREF _Toc532652533 \h </w:instrText>
+        <w:instrText xml:space="preserve"> PAGEREF _Toc532756797 \h </w:instrText>
       </w:r>
       <w:r>
         <w:rPr>
@@ -4207,13 +4255,7 @@
         <w:rPr>
           <w:noProof/>
         </w:rPr>
-        <w:t>1</w:t>
-      </w:r>
-      <w:r>
-        <w:rPr>
-          <w:noProof/>
-        </w:rPr>
-        <w:t>6</w:t>
+        <w:t>15</w:t>
       </w:r>
       <w:r>
         <w:rPr>
@@ -4258,7 +4300,7 @@
         <w:rPr>
           <w:noProof/>
         </w:rPr>
-        <w:t>Raw/Source Data Packets</w:t>
+        <w:t>User Interface Requirements</w:t>
       </w:r>
       <w:r>
         <w:rPr>
@@ -4276,7 +4318,7 @@
         <w:rPr>
           <w:noProof/>
         </w:rPr>
-        <w:instrText xml:space="preserve"> PAGEREF _Toc532652534 \h </w:instrText>
+        <w:instrText xml:space="preserve"> PAGEREF _Toc532756798 \h </w:instrText>
       </w:r>
       <w:r>
         <w:rPr>
@@ -4293,7 +4335,7 @@
         <w:rPr>
           <w:noProof/>
         </w:rPr>
-        <w:t>16</w:t>
+        <w:t>18</w:t>
       </w:r>
       <w:r>
         <w:rPr>
@@ -4358,7 +4400,7 @@
         <w:rPr>
           <w:noProof/>
         </w:rPr>
-        <w:instrText xml:space="preserve"> PAGEREF _Toc532652535 \h </w:instrText>
+        <w:instrText xml:space="preserve"> PAGEREF _Toc532756799 \h </w:instrText>
       </w:r>
       <w:r>
         <w:rPr>
@@ -4375,7 +4417,7 @@
         <w:rPr>
           <w:noProof/>
         </w:rPr>
-        <w:t>17</w:t>
+        <w:t>19</w:t>
       </w:r>
       <w:r>
         <w:rPr>
@@ -4438,7 +4480,7 @@
         <w:rPr>
           <w:noProof/>
         </w:rPr>
-        <w:instrText xml:space="preserve"> PAGEREF _Toc532652536 \h </w:instrText>
+        <w:instrText xml:space="preserve"> PAGEREF _Toc532756800 \h </w:instrText>
       </w:r>
       <w:r>
         <w:rPr>
@@ -4455,7 +4497,7 @@
         <w:rPr>
           <w:noProof/>
         </w:rPr>
-        <w:t>17</w:t>
+        <w:t>19</w:t>
       </w:r>
       <w:r>
         <w:rPr>
@@ -4483,10 +4525,10 @@
           <w:sz w:val="20"/>
         </w:rPr>
       </w:pPr>
-      <w:bookmarkStart w:id="1" w:name="_Toc360684088"/>
-      <w:bookmarkStart w:id="2" w:name="_Toc360686144"/>
-      <w:bookmarkStart w:id="3" w:name="_Toc360686488"/>
-      <w:bookmarkStart w:id="4" w:name="_Toc532652516"/>
+      <w:bookmarkStart w:id="2" w:name="_Toc360684088"/>
+      <w:bookmarkStart w:id="3" w:name="_Toc360686144"/>
+      <w:bookmarkStart w:id="4" w:name="_Toc360686488"/>
+      <w:bookmarkStart w:id="5" w:name="_Toc532756780"/>
       <w:r>
         <w:rPr>
           <w:sz w:val="20"/>
@@ -4494,10 +4536,10 @@
         <w:lastRenderedPageBreak/>
         <w:t>INTRODUCTION</w:t>
       </w:r>
-      <w:bookmarkEnd w:id="1"/>
       <w:bookmarkEnd w:id="2"/>
       <w:bookmarkEnd w:id="3"/>
       <w:bookmarkEnd w:id="4"/>
+      <w:bookmarkEnd w:id="5"/>
     </w:p>
     <w:p>
       <w:pPr>
@@ -4506,14 +4548,14 @@
           <w:sz w:val="20"/>
         </w:rPr>
       </w:pPr>
-      <w:bookmarkStart w:id="5" w:name="_Toc532652517"/>
+      <w:bookmarkStart w:id="6" w:name="_Toc532756781"/>
       <w:r>
         <w:rPr>
           <w:sz w:val="20"/>
         </w:rPr>
         <w:t>Background</w:t>
       </w:r>
-      <w:bookmarkEnd w:id="5"/>
+      <w:bookmarkEnd w:id="6"/>
     </w:p>
     <w:p>
       <w:pPr>
@@ -4626,14 +4668,14 @@
           <w:sz w:val="20"/>
         </w:rPr>
       </w:pPr>
-      <w:bookmarkStart w:id="6" w:name="_Toc532652518"/>
+      <w:bookmarkStart w:id="7" w:name="_Toc532756782"/>
       <w:r>
         <w:rPr>
           <w:sz w:val="20"/>
         </w:rPr>
         <w:t>Objectives</w:t>
       </w:r>
-      <w:bookmarkEnd w:id="6"/>
+      <w:bookmarkEnd w:id="7"/>
     </w:p>
     <w:p>
       <w:pPr>
@@ -4707,14 +4749,14 @@
           <w:sz w:val="20"/>
         </w:rPr>
       </w:pPr>
-      <w:bookmarkStart w:id="7" w:name="_Toc532652519"/>
+      <w:bookmarkStart w:id="8" w:name="_Toc532756783"/>
       <w:r>
         <w:rPr>
           <w:sz w:val="20"/>
         </w:rPr>
         <w:t>Organization</w:t>
       </w:r>
-      <w:bookmarkEnd w:id="7"/>
+      <w:bookmarkEnd w:id="8"/>
     </w:p>
     <w:p>
       <w:pPr>
@@ -4731,14 +4773,14 @@
           <w:sz w:val="20"/>
         </w:rPr>
       </w:pPr>
-      <w:bookmarkStart w:id="8" w:name="_Toc532652520"/>
+      <w:bookmarkStart w:id="9" w:name="_Toc532756784"/>
       <w:r>
         <w:rPr>
           <w:sz w:val="20"/>
         </w:rPr>
         <w:t>Scope</w:t>
       </w:r>
-      <w:bookmarkEnd w:id="8"/>
+      <w:bookmarkEnd w:id="9"/>
     </w:p>
     <w:p>
       <w:pPr>
@@ -4796,7 +4838,7 @@
           <w:sz w:val="20"/>
         </w:rPr>
       </w:pPr>
-      <w:bookmarkStart w:id="9" w:name="_Toc532652521"/>
+      <w:bookmarkStart w:id="10" w:name="_Toc532756785"/>
       <w:r>
         <w:rPr>
           <w:sz w:val="20"/>
@@ -4809,7 +4851,7 @@
         </w:rPr>
         <w:t>Scope</w:t>
       </w:r>
-      <w:bookmarkEnd w:id="9"/>
+      <w:bookmarkEnd w:id="10"/>
     </w:p>
     <w:p>
       <w:pPr>
@@ -4831,14 +4873,14 @@
           <w:sz w:val="20"/>
         </w:rPr>
       </w:pPr>
-      <w:bookmarkStart w:id="10" w:name="_Toc532652522"/>
+      <w:bookmarkStart w:id="11" w:name="_Toc532756786"/>
       <w:r>
         <w:rPr>
           <w:sz w:val="20"/>
         </w:rPr>
         <w:t>Definition of Terms</w:t>
       </w:r>
-      <w:bookmarkEnd w:id="10"/>
+      <w:bookmarkEnd w:id="11"/>
     </w:p>
     <w:p>
       <w:pPr>
@@ -4998,7 +5040,7 @@
           <w:sz w:val="20"/>
         </w:rPr>
       </w:pPr>
-      <w:bookmarkStart w:id="11" w:name="_Toc532652523"/>
+      <w:bookmarkStart w:id="12" w:name="_Toc532756787"/>
       <w:r>
         <w:rPr>
           <w:sz w:val="20"/>
@@ -5011,7 +5053,7 @@
         </w:rPr>
         <w:t>s, acronyms and abbreviations</w:t>
       </w:r>
-      <w:bookmarkEnd w:id="11"/>
+      <w:bookmarkEnd w:id="12"/>
     </w:p>
     <w:p>
       <w:pPr>
@@ -5197,7 +5239,119 @@
     <w:p>
       <w:pPr>
         <w:pStyle w:val="Body"/>
-      </w:pPr>
+        <w:numPr>
+          <w:ilvl w:val="0"/>
+          <w:numId w:val="17"/>
+        </w:numPr>
+      </w:pPr>
+      <w:r>
+        <w:t>Both ‘</w:t>
+      </w:r>
+      <w:r>
+        <w:rPr>
+          <w:b/>
+          <w:i/>
+        </w:rPr>
+        <w:t>Fast Data’</w:t>
+      </w:r>
+      <w:r>
+        <w:t xml:space="preserve"> and ‘</w:t>
+      </w:r>
+      <w:r>
+        <w:rPr>
+          <w:b/>
+          <w:i/>
+        </w:rPr>
+        <w:t>per second data</w:t>
+      </w:r>
+      <w:r>
+        <w:t>’ refer to one and the same. Hence, these two terms can be used interchangeably without altering the meaning.</w:t>
+      </w:r>
+    </w:p>
+    <w:p>
+      <w:pPr>
+        <w:pStyle w:val="Body"/>
+        <w:numPr>
+          <w:ilvl w:val="0"/>
+          <w:numId w:val="17"/>
+        </w:numPr>
+      </w:pPr>
+      <w:r>
+        <w:t>Both ‘</w:t>
+      </w:r>
+      <w:r>
+        <w:rPr>
+          <w:b/>
+          <w:i/>
+        </w:rPr>
+        <w:t>Slow</w:t>
+      </w:r>
+      <w:r>
+        <w:rPr>
+          <w:b/>
+          <w:i/>
+        </w:rPr>
+        <w:t xml:space="preserve"> Data’</w:t>
+      </w:r>
+      <w:r>
+        <w:t xml:space="preserve"> and ‘</w:t>
+      </w:r>
+      <w:r>
+        <w:rPr>
+          <w:b/>
+          <w:i/>
+        </w:rPr>
+        <w:t xml:space="preserve">per </w:t>
+      </w:r>
+      <w:r>
+        <w:rPr>
+          <w:b/>
+          <w:i/>
+        </w:rPr>
+        <w:t>minute</w:t>
+      </w:r>
+      <w:r>
+        <w:rPr>
+          <w:b/>
+          <w:i/>
+        </w:rPr>
+        <w:t xml:space="preserve"> data</w:t>
+      </w:r>
+      <w:r>
+        <w:t>’ refers to one and the same. Hence, these two terms can be used interchangeably without altering the meaning</w:t>
+      </w:r>
+    </w:p>
+    <w:p>
+      <w:pPr>
+        <w:pStyle w:val="Body"/>
+        <w:numPr>
+          <w:ilvl w:val="0"/>
+          <w:numId w:val="17"/>
+        </w:numPr>
+      </w:pPr>
+      <w:r>
+        <w:t>Both ‘</w:t>
+      </w:r>
+      <w:r>
+        <w:rPr>
+          <w:b/>
+          <w:i/>
+        </w:rPr>
+        <w:t>Device Health</w:t>
+      </w:r>
+      <w:r>
+        <w:t>’ and ‘</w:t>
+      </w:r>
+      <w:r>
+        <w:rPr>
+          <w:b/>
+          <w:i/>
+        </w:rPr>
+        <w:t>per minute health data</w:t>
+      </w:r>
+      <w:r>
+        <w:t>’ refers to one and the same. Hence, these two terms can be used interchangeably without altering the meaning</w:t>
+      </w:r>
     </w:p>
     <w:p>
       <w:pPr>
@@ -5206,7 +5360,7 @@
           <w:sz w:val="20"/>
         </w:rPr>
       </w:pPr>
-      <w:bookmarkStart w:id="12" w:name="_Toc532652524"/>
+      <w:bookmarkStart w:id="13" w:name="_Toc532756788"/>
       <w:r>
         <w:rPr>
           <w:sz w:val="20"/>
@@ -5214,7 +5368,7 @@
         <w:lastRenderedPageBreak/>
         <w:t>OVERVIEW OF REQUIREMENTS</w:t>
       </w:r>
-      <w:bookmarkEnd w:id="12"/>
+      <w:bookmarkEnd w:id="13"/>
     </w:p>
     <w:p>
       <w:pPr>
@@ -5223,14 +5377,14 @@
           <w:sz w:val="20"/>
         </w:rPr>
       </w:pPr>
-      <w:bookmarkStart w:id="13" w:name="_Toc532652525"/>
+      <w:bookmarkStart w:id="14" w:name="_Toc532756789"/>
       <w:r>
         <w:rPr>
           <w:sz w:val="20"/>
         </w:rPr>
         <w:t>Introduction</w:t>
       </w:r>
-      <w:bookmarkEnd w:id="13"/>
+      <w:bookmarkEnd w:id="14"/>
     </w:p>
     <w:p>
       <w:pPr>
@@ -5330,7 +5484,13 @@
         </w:numPr>
       </w:pPr>
       <w:r>
-        <w:t>Data Capture – Cloud based components that captures and records the incoming data (unstructured) sent from sensors</w:t>
+        <w:t>Data Capture – Cloud based components that captures and records the incoming data (</w:t>
+      </w:r>
+      <w:r>
+        <w:t xml:space="preserve">both structured and </w:t>
+      </w:r>
+      <w:r>
+        <w:t>unstructured) sent from sensors</w:t>
       </w:r>
     </w:p>
     <w:p>
@@ -5342,7 +5502,13 @@
         </w:numPr>
       </w:pPr>
       <w:r>
-        <w:t>Reporting – Cloud based reporting component that performs back-end analytical calculations and make it available for both front-end reporting and as well as for interfacing with SERIS’s in-house central monitoring system</w:t>
+        <w:t xml:space="preserve">Reporting – Cloud based reporting component that performs back-end analytical calculations and make it available for front-end reporting and as well as for </w:t>
+      </w:r>
+      <w:r>
+        <w:t xml:space="preserve">future </w:t>
+      </w:r>
+      <w:r>
+        <w:t>interfacing with SERIS’s in-house central monitoring system</w:t>
       </w:r>
     </w:p>
     <w:p>
@@ -5352,14 +5518,14 @@
           <w:sz w:val="20"/>
         </w:rPr>
       </w:pPr>
-      <w:bookmarkStart w:id="14" w:name="_Toc532652526"/>
+      <w:bookmarkStart w:id="15" w:name="_Toc532756790"/>
       <w:r>
         <w:rPr>
           <w:sz w:val="20"/>
         </w:rPr>
         <w:t>System Perspective</w:t>
       </w:r>
-      <w:bookmarkEnd w:id="14"/>
+      <w:bookmarkEnd w:id="15"/>
     </w:p>
     <w:p>
       <w:pPr>
@@ -5478,7 +5644,13 @@
         <w:jc w:val="left"/>
       </w:pPr>
       <w:r>
-        <w:t xml:space="preserve">The data from devices will be in the form of JSON files.  They have to be stored in the same format. </w:t>
+        <w:t>The data from devices will be in the form of JSON files.  They have to be stored in the same</w:t>
+      </w:r>
+      <w:r>
+        <w:t xml:space="preserve"> JSON</w:t>
+      </w:r>
+      <w:r>
+        <w:t xml:space="preserve"> format. </w:t>
       </w:r>
     </w:p>
     <w:p>
@@ -5545,14 +5717,14 @@
           <w:sz w:val="20"/>
         </w:rPr>
       </w:pPr>
-      <w:bookmarkStart w:id="15" w:name="_Toc532652527"/>
+      <w:bookmarkStart w:id="16" w:name="_Toc532756791"/>
       <w:r>
         <w:rPr>
           <w:sz w:val="20"/>
         </w:rPr>
         <w:t>System Functions</w:t>
       </w:r>
-      <w:bookmarkEnd w:id="15"/>
+      <w:bookmarkEnd w:id="16"/>
     </w:p>
     <w:p>
       <w:pPr>
@@ -5967,7 +6139,7 @@
           <w:sz w:val="20"/>
         </w:rPr>
       </w:pPr>
-      <w:bookmarkStart w:id="16" w:name="_Toc532652528"/>
+      <w:bookmarkStart w:id="17" w:name="_Toc532756792"/>
       <w:r>
         <w:rPr>
           <w:sz w:val="20"/>
@@ -5980,7 +6152,7 @@
         </w:rPr>
         <w:t>Characteristics</w:t>
       </w:r>
-      <w:bookmarkEnd w:id="16"/>
+      <w:bookmarkEnd w:id="17"/>
     </w:p>
     <w:p>
       <w:pPr>
@@ -6072,14 +6244,14 @@
           <w:sz w:val="20"/>
         </w:rPr>
       </w:pPr>
-      <w:bookmarkStart w:id="17" w:name="_Toc532652529"/>
+      <w:bookmarkStart w:id="18" w:name="_Toc532756793"/>
       <w:r>
         <w:rPr>
           <w:sz w:val="20"/>
         </w:rPr>
         <w:t>User Characteristics</w:t>
       </w:r>
-      <w:bookmarkEnd w:id="17"/>
+      <w:bookmarkEnd w:id="18"/>
     </w:p>
     <w:p>
       <w:pPr>
@@ -6124,7 +6296,7 @@
           <w:sz w:val="20"/>
         </w:rPr>
       </w:pPr>
-      <w:bookmarkStart w:id="18" w:name="_Toc532652530"/>
+      <w:bookmarkStart w:id="19" w:name="_Toc532756794"/>
       <w:r>
         <w:rPr>
           <w:sz w:val="20"/>
@@ -6137,7 +6309,7 @@
         </w:rPr>
         <w:t>Constraints and Assumptions</w:t>
       </w:r>
-      <w:bookmarkEnd w:id="18"/>
+      <w:bookmarkEnd w:id="19"/>
     </w:p>
     <w:p>
       <w:pPr>
@@ -6205,6 +6377,23 @@
       </w:pPr>
       <w:r>
         <w:t>Sensors should have a built-in data storage capability so that they can also act as data loggers. Sensors continuously collect and buffer data, even during network outages and power cuts. The buffered data should then be sent to the host server when the connection is re-established.</w:t>
+      </w:r>
+    </w:p>
+    <w:p>
+      <w:pPr>
+        <w:pStyle w:val="Body-list"/>
+      </w:pPr>
+      <w:r>
+        <w:t xml:space="preserve">All new stations created are to be approved and </w:t>
+      </w:r>
+      <w:r>
+        <w:t xml:space="preserve">will undergo a manual configuration of the associated rules by the </w:t>
+      </w:r>
+      <w:r>
+        <w:t>SERIS administrator.</w:t>
+      </w:r>
+      <w:r>
+        <w:t xml:space="preserve">  </w:t>
       </w:r>
     </w:p>
     <w:p>
@@ -6253,6 +6442,7 @@
         </w:numPr>
       </w:pPr>
       <w:r>
+        <w:lastRenderedPageBreak/>
         <w:t xml:space="preserve">The client has subsequently requested us to </w:t>
       </w:r>
       <w:r>
@@ -6275,7 +6465,6 @@
         <w:jc w:val="left"/>
       </w:pPr>
       <w:r>
-        <w:lastRenderedPageBreak/>
         <w:t xml:space="preserve">The ‘SERIS Interface’ is not a physical interface built within the RAM application.  </w:t>
       </w:r>
     </w:p>
@@ -6330,7 +6519,7 @@
           <w:sz w:val="20"/>
         </w:rPr>
       </w:pPr>
-      <w:bookmarkStart w:id="19" w:name="_Toc532652531"/>
+      <w:bookmarkStart w:id="20" w:name="_Toc532756795"/>
       <w:r>
         <w:rPr>
           <w:sz w:val="20"/>
@@ -6338,7 +6527,7 @@
         <w:lastRenderedPageBreak/>
         <w:t>FUNCTIONAL REQUIREMENTS</w:t>
       </w:r>
-      <w:bookmarkEnd w:id="19"/>
+      <w:bookmarkEnd w:id="20"/>
     </w:p>
     <w:p>
       <w:pPr>
@@ -6554,88 +6743,37 @@
     </w:p>
     <w:p>
       <w:pPr>
-        <w:pStyle w:val="Heading2"/>
-        <w:pageBreakBefore/>
-        <w:rPr>
-          <w:sz w:val="20"/>
-        </w:rPr>
-      </w:pPr>
-      <w:bookmarkStart w:id="20" w:name="_Toc532652532"/>
-      <w:r>
-        <w:rPr>
-          <w:sz w:val="20"/>
-        </w:rPr>
-        <w:lastRenderedPageBreak/>
-        <w:t>Functional Requirements</w:t>
-      </w:r>
-      <w:bookmarkEnd w:id="20"/>
-    </w:p>
-    <w:p>
-      <w:pPr>
         <w:ind w:left="720"/>
         <w:jc w:val="both"/>
-      </w:pPr>
-      <w:r>
-        <w:t xml:space="preserve">This section describes in brief on the </w:t>
-      </w:r>
-      <w:r>
-        <w:t xml:space="preserve">functional </w:t>
-      </w:r>
-      <w:r>
-        <w:t xml:space="preserve">requirements of </w:t>
-      </w:r>
-      <w:r>
-        <w:t>RAM</w:t>
-      </w:r>
-      <w:r>
-        <w:t xml:space="preserve">. Although the </w:t>
-      </w:r>
-      <w:r>
-        <w:t xml:space="preserve">technical </w:t>
-      </w:r>
-      <w:r>
-        <w:t xml:space="preserve">requirement does not cover each and every </w:t>
-      </w:r>
-      <w:r>
-        <w:t>aspect of the intended functionality at this point in time</w:t>
-      </w:r>
-      <w:r>
-        <w:t xml:space="preserve">; it does </w:t>
-      </w:r>
-      <w:r>
-        <w:t xml:space="preserve">give an overview of the functionality to be implemented by RAM application. The implementation details of the functionality may change </w:t>
-      </w:r>
-      <w:r>
-        <w:t xml:space="preserve">based on </w:t>
-      </w:r>
-      <w:r>
-        <w:t xml:space="preserve">the </w:t>
-      </w:r>
-      <w:r>
-        <w:t>implementation technology choice</w:t>
-      </w:r>
-      <w:r>
-        <w:t>, infrastructure and software components.</w:t>
-      </w:r>
-      <w:r>
-        <w:t xml:space="preserve"> </w:t>
-      </w:r>
+        <w:rPr>
+          <w:b/>
+        </w:rPr>
+      </w:pPr>
+    </w:p>
+    <w:p>
+      <w:pPr>
+        <w:pStyle w:val="Heading2"/>
+        <w:rPr>
+          <w:sz w:val="20"/>
+        </w:rPr>
+      </w:pPr>
+      <w:bookmarkStart w:id="21" w:name="_Toc532756796"/>
+      <w:r>
+        <w:rPr>
+          <w:sz w:val="20"/>
+        </w:rPr>
+        <w:lastRenderedPageBreak/>
+        <w:t>Raw/Source Data Packets</w:t>
+      </w:r>
+      <w:bookmarkEnd w:id="21"/>
     </w:p>
     <w:p>
       <w:pPr>
         <w:ind w:left="720"/>
         <w:jc w:val="both"/>
-        <w:rPr>
-          <w:b/>
-        </w:rPr>
-      </w:pPr>
-    </w:p>
-    <w:p>
-      <w:pPr>
-        <w:pStyle w:val="Heading3"/>
-      </w:pPr>
-      <w:r>
-        <w:t xml:space="preserve">Browser Interface </w:t>
+      </w:pPr>
+      <w:r>
+        <w:t>The source data consist of sensor data &amp; health data, both of which come in the form of JSON format. There are 3 types of data that will be sent by the stations. They are ‘fast data’, ‘slow data’ and ‘device health’.</w:t>
       </w:r>
     </w:p>
     <w:p>
@@ -6643,902 +6781,6 @@
         <w:ind w:left="720"/>
         <w:jc w:val="both"/>
       </w:pPr>
-      <w:r>
-        <w:t>Users access the application’s web-portal via a standard browser interface with an active internet connection. The web-portal should be user-friendly and is capable of performing complex operations by accessing the data stored in the cloud.</w:t>
-      </w:r>
-    </w:p>
-    <w:p>
-      <w:pPr>
-        <w:ind w:left="720"/>
-        <w:jc w:val="both"/>
-        <w:rPr>
-          <w:b/>
-        </w:rPr>
-      </w:pPr>
-    </w:p>
-    <w:p>
-      <w:pPr>
-        <w:pStyle w:val="Heading3"/>
-      </w:pPr>
-      <w:r>
-        <w:t>User Login and User Access Mapping</w:t>
-      </w:r>
-    </w:p>
-    <w:p>
-      <w:pPr>
-        <w:ind w:left="720"/>
-        <w:jc w:val="both"/>
-      </w:pPr>
-      <w:r>
-        <w:t xml:space="preserve">The system allows authorised user(s) to access the application.  The user is required to provide username and password. It specifies the access and usage privileges of authenticated users and client applications. </w:t>
-      </w:r>
-    </w:p>
-    <w:p>
-      <w:pPr>
-        <w:ind w:left="720"/>
-        <w:jc w:val="both"/>
-        <w:rPr>
-          <w:b/>
-        </w:rPr>
-      </w:pPr>
-    </w:p>
-    <w:p>
-      <w:pPr>
-        <w:ind w:left="720"/>
-        <w:jc w:val="both"/>
-      </w:pPr>
-      <w:r>
-        <w:t>After authentication user will have access to main menu. Availability of menu functions depends on user’s level</w:t>
-      </w:r>
-      <w:r>
-        <w:t xml:space="preserve"> of access.  </w:t>
-      </w:r>
-    </w:p>
-    <w:p>
-      <w:pPr>
-        <w:ind w:left="720"/>
-        <w:jc w:val="both"/>
-        <w:rPr>
-          <w:b/>
-        </w:rPr>
-      </w:pPr>
-    </w:p>
-    <w:p>
-      <w:pPr>
-        <w:ind w:left="720"/>
-        <w:jc w:val="both"/>
-      </w:pPr>
-      <w:r>
-        <w:t>The system allows access to relevant application components and functionalities based on the users permissions. This function allows the user with appropriate permissions to combine list of Devices/locations into a group</w:t>
-      </w:r>
-    </w:p>
-    <w:p>
-      <w:pPr>
-        <w:ind w:left="720"/>
-        <w:jc w:val="both"/>
-        <w:rPr>
-          <w:b/>
-        </w:rPr>
-      </w:pPr>
-    </w:p>
-    <w:p>
-      <w:pPr>
-        <w:pStyle w:val="Heading3"/>
-        <w:keepLines/>
-      </w:pPr>
-      <w:r>
-        <w:t xml:space="preserve">Application Administration </w:t>
-      </w:r>
-    </w:p>
-    <w:p>
-      <w:pPr>
-        <w:ind w:left="720"/>
-        <w:jc w:val="both"/>
-      </w:pPr>
-      <w:r>
-        <w:t>Perform setup, configuration and other supervisory / administrative functions to be carried out by the administrators, primarily focused on application level components</w:t>
-      </w:r>
-    </w:p>
-    <w:p>
-      <w:pPr>
-        <w:jc w:val="both"/>
-        <w:rPr>
-          <w:b/>
-        </w:rPr>
-      </w:pPr>
-    </w:p>
-    <w:p>
-      <w:pPr>
-        <w:pStyle w:val="Heading4"/>
-        <w:rPr>
-          <w:b/>
-          <w:bCs/>
-        </w:rPr>
-      </w:pPr>
-      <w:r>
-        <w:rPr>
-          <w:b/>
-          <w:bCs/>
-        </w:rPr>
-        <w:t>User Management</w:t>
-      </w:r>
-    </w:p>
-    <w:p>
-      <w:pPr>
-        <w:ind w:left="720"/>
-        <w:jc w:val="both"/>
-      </w:pPr>
-      <w:r>
-        <w:t xml:space="preserve">The System should allow the Users to create, edit, copy and delete </w:t>
-      </w:r>
-      <w:r>
-        <w:t>Individual Users, who will login and access the application.</w:t>
-      </w:r>
-    </w:p>
-    <w:p>
-      <w:pPr>
-        <w:jc w:val="both"/>
-        <w:rPr>
-          <w:b/>
-        </w:rPr>
-      </w:pPr>
-    </w:p>
-    <w:p>
-      <w:pPr>
-        <w:pStyle w:val="Heading4"/>
-        <w:rPr>
-          <w:b/>
-          <w:bCs/>
-        </w:rPr>
-      </w:pPr>
-      <w:r>
-        <w:rPr>
-          <w:b/>
-          <w:bCs/>
-        </w:rPr>
-        <w:t>User/Access C</w:t>
-      </w:r>
-      <w:r>
-        <w:rPr>
-          <w:b/>
-          <w:bCs/>
-        </w:rPr>
-        <w:t>ontrol Mapping</w:t>
-      </w:r>
-    </w:p>
-    <w:p>
-      <w:pPr>
-        <w:shd w:val="clear" w:color="auto" w:fill="FFFFFF" w:themeFill="background1"/>
-        <w:ind w:left="720"/>
-        <w:jc w:val="both"/>
-        <w:rPr>
-          <w:shd w:val="clear" w:color="auto" w:fill="FFFFFF" w:themeFill="background1"/>
-        </w:rPr>
-      </w:pPr>
-      <w:r>
-        <w:rPr>
-          <w:shd w:val="clear" w:color="auto" w:fill="FFFFFF" w:themeFill="background1"/>
-        </w:rPr>
-        <w:t xml:space="preserve">In order </w:t>
-      </w:r>
-      <w:r>
-        <w:rPr>
-          <w:shd w:val="clear" w:color="auto" w:fill="FFFFFF" w:themeFill="background1"/>
-        </w:rPr>
-        <w:t>to simplify the administration and cater for a better user experience</w:t>
-      </w:r>
-      <w:r>
-        <w:rPr>
-          <w:shd w:val="clear" w:color="auto" w:fill="FFFFFF" w:themeFill="background1"/>
-        </w:rPr>
-        <w:t xml:space="preserve">, the requirements have been simplified to cater for 2 sets of pre-configured roles; they are ‘Administrator’ and ‘System User’. </w:t>
-      </w:r>
-    </w:p>
-    <w:p>
-      <w:pPr>
-        <w:shd w:val="clear" w:color="auto" w:fill="FFFFFF" w:themeFill="background1"/>
-        <w:ind w:left="720"/>
-        <w:jc w:val="both"/>
-        <w:rPr>
-          <w:shd w:val="clear" w:color="auto" w:fill="FFFFFF" w:themeFill="background1"/>
-        </w:rPr>
-      </w:pPr>
-    </w:p>
-    <w:p>
-      <w:pPr>
-        <w:shd w:val="clear" w:color="auto" w:fill="FFFFFF" w:themeFill="background1"/>
-        <w:ind w:left="720"/>
-        <w:jc w:val="both"/>
-        <w:rPr>
-          <w:shd w:val="clear" w:color="auto" w:fill="FFFFFF" w:themeFill="background1"/>
-        </w:rPr>
-      </w:pPr>
-      <w:r>
-        <w:rPr>
-          <w:shd w:val="clear" w:color="auto" w:fill="FFFFFF" w:themeFill="background1"/>
-        </w:rPr>
-        <w:t xml:space="preserve">The current requirement is to a have 2 </w:t>
-      </w:r>
-      <w:r>
-        <w:rPr>
-          <w:shd w:val="clear" w:color="auto" w:fill="FFFFFF" w:themeFill="background1"/>
-        </w:rPr>
-        <w:t xml:space="preserve">sets of </w:t>
-      </w:r>
-      <w:r>
-        <w:rPr>
-          <w:shd w:val="clear" w:color="auto" w:fill="FFFFFF" w:themeFill="background1"/>
-        </w:rPr>
-        <w:t>pre-</w:t>
-      </w:r>
-      <w:r>
-        <w:rPr>
-          <w:shd w:val="clear" w:color="auto" w:fill="FFFFFF" w:themeFill="background1"/>
-        </w:rPr>
-        <w:t xml:space="preserve">configured </w:t>
-      </w:r>
-      <w:r>
-        <w:rPr>
-          <w:shd w:val="clear" w:color="auto" w:fill="FFFFFF" w:themeFill="background1"/>
-        </w:rPr>
-        <w:t xml:space="preserve">roles (i.e. </w:t>
-      </w:r>
-      <w:r>
-        <w:rPr>
-          <w:shd w:val="clear" w:color="auto" w:fill="FFFFFF" w:themeFill="background1"/>
-        </w:rPr>
-        <w:t>‘</w:t>
-      </w:r>
-      <w:r>
-        <w:rPr>
-          <w:b/>
-          <w:shd w:val="clear" w:color="auto" w:fill="FFFFFF" w:themeFill="background1"/>
-        </w:rPr>
-        <w:t>Administrator</w:t>
-      </w:r>
-      <w:r>
-        <w:rPr>
-          <w:b/>
-          <w:shd w:val="clear" w:color="auto" w:fill="FFFFFF" w:themeFill="background1"/>
-        </w:rPr>
-        <w:t>’</w:t>
-      </w:r>
-      <w:r>
-        <w:rPr>
-          <w:shd w:val="clear" w:color="auto" w:fill="FFFFFF" w:themeFill="background1"/>
-        </w:rPr>
-        <w:t xml:space="preserve"> and </w:t>
-      </w:r>
-      <w:r>
-        <w:rPr>
-          <w:shd w:val="clear" w:color="auto" w:fill="FFFFFF" w:themeFill="background1"/>
-        </w:rPr>
-        <w:t>‘</w:t>
-      </w:r>
-      <w:r>
-        <w:rPr>
-          <w:b/>
-          <w:shd w:val="clear" w:color="auto" w:fill="FFFFFF" w:themeFill="background1"/>
-        </w:rPr>
-        <w:t>System User</w:t>
-      </w:r>
-      <w:r>
-        <w:rPr>
-          <w:b/>
-          <w:shd w:val="clear" w:color="auto" w:fill="FFFFFF" w:themeFill="background1"/>
-        </w:rPr>
-        <w:t>’</w:t>
-      </w:r>
-      <w:r>
-        <w:rPr>
-          <w:shd w:val="clear" w:color="auto" w:fill="FFFFFF" w:themeFill="background1"/>
-        </w:rPr>
-        <w:t xml:space="preserve">).  The </w:t>
-      </w:r>
-      <w:r>
-        <w:rPr>
-          <w:shd w:val="clear" w:color="auto" w:fill="FFFFFF" w:themeFill="background1"/>
-        </w:rPr>
-        <w:t>system should allow the user to choose between one of these 2 roles, ideally via the ‘User Management’ interface</w:t>
-      </w:r>
-      <w:r>
-        <w:rPr>
-          <w:shd w:val="clear" w:color="auto" w:fill="FFFFFF" w:themeFill="background1"/>
-        </w:rPr>
-        <w:t>.</w:t>
-      </w:r>
-    </w:p>
-    <w:p>
-      <w:pPr>
-        <w:shd w:val="clear" w:color="auto" w:fill="FFFFFF" w:themeFill="background1"/>
-        <w:ind w:left="720"/>
-        <w:jc w:val="both"/>
-      </w:pPr>
-    </w:p>
-    <w:p>
-      <w:pPr>
-        <w:pStyle w:val="Heading4"/>
-        <w:rPr>
-          <w:b/>
-          <w:bCs/>
-        </w:rPr>
-      </w:pPr>
-      <w:r>
-        <w:rPr>
-          <w:b/>
-          <w:bCs/>
-        </w:rPr>
-        <w:t>Station Management</w:t>
-      </w:r>
-    </w:p>
-    <w:p>
-      <w:pPr>
-        <w:ind w:left="720"/>
-        <w:jc w:val="both"/>
-      </w:pPr>
-      <w:r>
-        <w:t xml:space="preserve">A station is a site that has a set of IoT devices tagged to them.  </w:t>
-      </w:r>
-      <w:r>
-        <w:t xml:space="preserve">The System should allow the Users to create, edit, and delete </w:t>
-      </w:r>
-      <w:r>
-        <w:t xml:space="preserve">stations to which the IoT devices are tagged to within the RAM application. The lowest level of granularity of devices/sensors has been revised to </w:t>
-      </w:r>
-      <w:r>
-        <w:rPr>
-          <w:b/>
-        </w:rPr>
-        <w:t>stations</w:t>
-      </w:r>
-      <w:r>
-        <w:t>, instead of individual devices/sensors.</w:t>
-      </w:r>
-    </w:p>
-    <w:p>
-      <w:pPr>
-        <w:ind w:left="720"/>
-        <w:jc w:val="both"/>
-      </w:pPr>
-    </w:p>
-    <w:p>
-      <w:pPr>
-        <w:ind w:left="720"/>
-        <w:jc w:val="both"/>
-      </w:pPr>
-      <w:r>
-        <w:t xml:space="preserve">The System allows the user with appropriate permission to browse list of all </w:t>
-      </w:r>
-      <w:r>
-        <w:t>stations</w:t>
-      </w:r>
-      <w:r>
-        <w:t xml:space="preserve"> existing in the system</w:t>
-      </w:r>
-      <w:r>
-        <w:t>.</w:t>
-      </w:r>
-    </w:p>
-    <w:p>
-      <w:pPr>
-        <w:shd w:val="clear" w:color="auto" w:fill="FFFFFF" w:themeFill="background1"/>
-        <w:ind w:left="720"/>
-        <w:jc w:val="both"/>
-        <w:rPr>
-          <w:b/>
-        </w:rPr>
-      </w:pPr>
-    </w:p>
-    <w:p>
-      <w:pPr>
-        <w:pStyle w:val="Heading4"/>
-        <w:rPr>
-          <w:b/>
-          <w:bCs/>
-        </w:rPr>
-      </w:pPr>
-      <w:r>
-        <w:rPr>
-          <w:b/>
-          <w:bCs/>
-        </w:rPr>
-        <w:lastRenderedPageBreak/>
-        <w:t xml:space="preserve">User </w:t>
-      </w:r>
-      <w:r>
-        <w:rPr>
-          <w:b/>
-          <w:bCs/>
-        </w:rPr>
-        <w:sym w:font="Wingdings" w:char="F0E7"/>
-      </w:r>
-      <w:r>
-        <w:rPr>
-          <w:b/>
-          <w:bCs/>
-        </w:rPr>
-        <w:t xml:space="preserve"> </w:t>
-      </w:r>
-      <w:r>
-        <w:rPr>
-          <w:b/>
-          <w:bCs/>
-        </w:rPr>
-        <w:sym w:font="Wingdings" w:char="F0E8"/>
-      </w:r>
-      <w:r>
-        <w:rPr>
-          <w:b/>
-          <w:bCs/>
-        </w:rPr>
-        <w:t xml:space="preserve"> Station Mapping</w:t>
-      </w:r>
-    </w:p>
-    <w:p>
-      <w:pPr>
-        <w:ind w:left="720"/>
-        <w:jc w:val="both"/>
-      </w:pPr>
-      <w:r>
-        <w:t xml:space="preserve">The System should allow the </w:t>
-      </w:r>
-      <w:r>
-        <w:t xml:space="preserve">administrators to create, edit and remove stations attached and authorised to individual users.  </w:t>
-      </w:r>
-    </w:p>
-    <w:p>
-      <w:pPr>
-        <w:ind w:left="720"/>
-        <w:jc w:val="both"/>
-        <w:rPr>
-          <w:b/>
-        </w:rPr>
-      </w:pPr>
-    </w:p>
-    <w:p>
-      <w:pPr>
-        <w:pStyle w:val="Heading3"/>
-      </w:pPr>
-      <w:r>
-        <w:t xml:space="preserve">System Administration </w:t>
-      </w:r>
-    </w:p>
-    <w:p>
-      <w:pPr>
-        <w:ind w:left="720"/>
-        <w:jc w:val="both"/>
-      </w:pPr>
-      <w:r>
-        <w:t>Perform setup, configuration and other supervisory / administrative functions to be carried out by the administrators, primarily focused on system / infrastructure level components</w:t>
-      </w:r>
-    </w:p>
-    <w:p>
-      <w:pPr>
-        <w:ind w:left="720"/>
-        <w:jc w:val="both"/>
-        <w:rPr>
-          <w:b/>
-        </w:rPr>
-      </w:pPr>
-    </w:p>
-    <w:p>
-      <w:pPr>
-        <w:pStyle w:val="Heading4"/>
-        <w:rPr>
-          <w:b/>
-          <w:bCs/>
-        </w:rPr>
-      </w:pPr>
-      <w:r>
-        <w:rPr>
-          <w:b/>
-          <w:bCs/>
-        </w:rPr>
-        <w:t>System Setup</w:t>
-      </w:r>
-    </w:p>
-    <w:p>
-      <w:pPr>
-        <w:ind w:left="720"/>
-        <w:jc w:val="both"/>
-      </w:pPr>
-      <w:r>
-        <w:t>The System allows to be built on Cloud technology to offer high degrees of agility and the ability to collect huge volumes of data from the enterprise and beyond</w:t>
-      </w:r>
-      <w:r>
-        <w:t>.  This function facilitates the initial setting up of the application’s high level infra-structure components and its details.</w:t>
-      </w:r>
-    </w:p>
-    <w:p>
-      <w:pPr>
-        <w:ind w:left="720"/>
-        <w:jc w:val="both"/>
-      </w:pPr>
-    </w:p>
-    <w:p>
-      <w:pPr>
-        <w:pStyle w:val="Heading4"/>
-        <w:rPr>
-          <w:b/>
-          <w:bCs/>
-        </w:rPr>
-      </w:pPr>
-      <w:r>
-        <w:rPr>
-          <w:b/>
-          <w:bCs/>
-        </w:rPr>
-        <w:t>System Configuration Management</w:t>
-      </w:r>
-    </w:p>
-    <w:p>
-      <w:pPr>
-        <w:ind w:left="720"/>
-        <w:jc w:val="both"/>
-      </w:pPr>
-      <w:r>
-        <w:t>The System a</w:t>
-      </w:r>
-      <w:r>
-        <w:t>l</w:t>
-      </w:r>
-      <w:r>
-        <w:t xml:space="preserve">lows admins to configure and incorporate cloud-based monitoring system to reduce the cost of maintaining servers, to avoid data losses and to access the system from multiple </w:t>
-      </w:r>
-      <w:r>
-        <w:t>internet</w:t>
-      </w:r>
-      <w:r>
-        <w:t xml:space="preserve"> connected devices (computer, tablet, mobile phone) in parallel manner</w:t>
-      </w:r>
-    </w:p>
-    <w:p>
-      <w:pPr>
-        <w:ind w:left="720"/>
-        <w:jc w:val="both"/>
-      </w:pPr>
-    </w:p>
-    <w:p>
-      <w:pPr>
-        <w:pStyle w:val="Heading3"/>
-      </w:pPr>
-      <w:r>
-        <w:t>Central Data Management</w:t>
-      </w:r>
-    </w:p>
-    <w:p>
-      <w:pPr>
-        <w:ind w:left="720"/>
-      </w:pPr>
-      <w:r>
-        <w:t xml:space="preserve">A central component of the application which manages </w:t>
-      </w:r>
-    </w:p>
-    <w:p>
-      <w:pPr>
-        <w:pStyle w:val="ListParagraph"/>
-        <w:numPr>
-          <w:ilvl w:val="0"/>
-          <w:numId w:val="25"/>
-        </w:numPr>
-      </w:pPr>
-      <w:r>
-        <w:t>Incoming data from IoT devices</w:t>
-      </w:r>
-    </w:p>
-    <w:p>
-      <w:pPr>
-        <w:pStyle w:val="ListParagraph"/>
-        <w:numPr>
-          <w:ilvl w:val="0"/>
-          <w:numId w:val="25"/>
-        </w:numPr>
-      </w:pPr>
-      <w:r>
-        <w:t>No data transformation is expected to be carried out by the RAM Application.</w:t>
-      </w:r>
-      <w:r>
-        <w:rPr>
-          <w:i/>
-        </w:rPr>
-        <w:t xml:space="preserve"> </w:t>
-      </w:r>
-    </w:p>
-    <w:p>
-      <w:pPr>
-        <w:pStyle w:val="ListParagraph"/>
-        <w:numPr>
-          <w:ilvl w:val="0"/>
-          <w:numId w:val="25"/>
-        </w:numPr>
-      </w:pPr>
-      <w:r>
-        <w:t xml:space="preserve">Preparation of analytical data and Reporting requirements </w:t>
-      </w:r>
-    </w:p>
-    <w:p>
-      <w:pPr>
-        <w:pStyle w:val="ListParagraph"/>
-        <w:ind w:left="1080"/>
-      </w:pPr>
-    </w:p>
-    <w:p>
-      <w:pPr>
-        <w:pStyle w:val="Heading4"/>
-        <w:rPr>
-          <w:b/>
-          <w:bCs/>
-        </w:rPr>
-      </w:pPr>
-      <w:r>
-        <w:rPr>
-          <w:b/>
-          <w:bCs/>
-        </w:rPr>
-        <w:t>Data Capture</w:t>
-      </w:r>
-    </w:p>
-    <w:p>
-      <w:pPr>
-        <w:ind w:left="720"/>
-      </w:pPr>
-      <w:r>
-        <w:t xml:space="preserve">The System allows </w:t>
-      </w:r>
-      <w:r>
-        <w:t xml:space="preserve">capturing </w:t>
-      </w:r>
-      <w:r>
-        <w:t xml:space="preserve">unstructured data </w:t>
-      </w:r>
-      <w:r>
-        <w:t>sent from IoT devices in real-time</w:t>
-      </w:r>
-      <w:r>
-        <w:t>.</w:t>
-      </w:r>
-    </w:p>
-    <w:p>
-      <w:pPr>
-        <w:pStyle w:val="ListParagraph"/>
-        <w:numPr>
-          <w:ilvl w:val="0"/>
-          <w:numId w:val="25"/>
-        </w:numPr>
-      </w:pPr>
-      <w:r>
-        <w:t xml:space="preserve">The data sent from devices will be in the form of JSON files.  They have to be stored in the JSON same format. </w:t>
-      </w:r>
-    </w:p>
-    <w:p>
-      <w:pPr>
-        <w:pStyle w:val="ListParagraph"/>
-        <w:numPr>
-          <w:ilvl w:val="0"/>
-          <w:numId w:val="25"/>
-        </w:numPr>
-      </w:pPr>
-      <w:r>
-        <w:t>RAM application need not translate it further into any form of structured data.  They will be maintained in the same JSON format with in the RAM Application.</w:t>
-      </w:r>
-    </w:p>
-    <w:p/>
-    <w:p>
-      <w:pPr>
-        <w:pStyle w:val="Heading4"/>
-        <w:rPr>
-          <w:b/>
-          <w:bCs/>
-        </w:rPr>
-      </w:pPr>
-      <w:r>
-        <w:rPr>
-          <w:b/>
-          <w:bCs/>
-        </w:rPr>
-        <w:t>Reporting</w:t>
-      </w:r>
-    </w:p>
-    <w:p>
-      <w:pPr>
-        <w:ind w:left="720"/>
-        <w:jc w:val="both"/>
-      </w:pPr>
-      <w:r>
-        <w:t>The structured data should be available and accessible by users in the form of reports, charts, and graphs.  The users are able to customize these reports further.</w:t>
-      </w:r>
-      <w:r>
-        <w:t xml:space="preserve"> </w:t>
-      </w:r>
-    </w:p>
-    <w:p>
-      <w:pPr>
-        <w:ind w:left="720"/>
-        <w:jc w:val="both"/>
-      </w:pPr>
-    </w:p>
-    <w:p>
-      <w:pPr>
-        <w:ind w:left="720"/>
-        <w:jc w:val="both"/>
-      </w:pPr>
-      <w:r>
-        <w:t>The raw/un-structured data should be available and accessible by users, and they will be given an option to download the raw data.</w:t>
-      </w:r>
-    </w:p>
-    <w:p>
-      <w:pPr>
-        <w:ind w:left="720"/>
-      </w:pPr>
-    </w:p>
-    <w:p>
-      <w:pPr>
-        <w:pStyle w:val="Heading4"/>
-        <w:rPr>
-          <w:b/>
-          <w:bCs/>
-        </w:rPr>
-      </w:pPr>
-      <w:r>
-        <w:rPr>
-          <w:b/>
-          <w:bCs/>
-        </w:rPr>
-        <w:t>System Alerts</w:t>
-      </w:r>
-    </w:p>
-    <w:p>
-      <w:pPr>
-        <w:ind w:left="720"/>
-        <w:jc w:val="both"/>
-      </w:pPr>
-      <w:r>
-        <w:t xml:space="preserve">The RAM Application will send certain alerts to notify </w:t>
-      </w:r>
-      <w:r>
-        <w:t>the users</w:t>
-      </w:r>
-      <w:r>
-        <w:t xml:space="preserve"> of </w:t>
-      </w:r>
-      <w:r>
-        <w:t xml:space="preserve">important or time-sensitive information </w:t>
-      </w:r>
-      <w:r>
-        <w:t xml:space="preserve">captured by the application.  </w:t>
-      </w:r>
-    </w:p>
-    <w:p>
-      <w:pPr>
-        <w:ind w:left="720"/>
-        <w:jc w:val="both"/>
-      </w:pPr>
-    </w:p>
-    <w:p>
-      <w:pPr>
-        <w:ind w:left="720"/>
-        <w:jc w:val="both"/>
-      </w:pPr>
-      <w:r>
-        <w:t xml:space="preserve">Users have requested that </w:t>
-      </w:r>
-      <w:r>
-        <w:t xml:space="preserve">an </w:t>
-      </w:r>
-      <w:r>
-        <w:t>alert be triggered and sen</w:t>
-      </w:r>
-      <w:r>
-        <w:t>t in case of device failures.</w:t>
-      </w:r>
-      <w:r>
-        <w:t xml:space="preserve">  </w:t>
-      </w:r>
-      <w:r>
-        <w:t xml:space="preserve">The application will receive device failure information in real-time from an external device monitoring application managed by SERIS.  The RAM application in-turn makes use of this information to trigger an alert and notify the user of such device </w:t>
-      </w:r>
-      <w:r>
-        <w:t>failures</w:t>
-      </w:r>
-      <w:r>
-        <w:t xml:space="preserve">. </w:t>
-      </w:r>
-      <w:r>
-        <w:t xml:space="preserve"> </w:t>
-      </w:r>
-    </w:p>
-    <w:p>
-      <w:pPr>
-        <w:ind w:left="720"/>
-      </w:pPr>
-    </w:p>
-    <w:p>
-      <w:pPr>
-        <w:pStyle w:val="Heading2"/>
-        <w:rPr>
-          <w:sz w:val="20"/>
-        </w:rPr>
-      </w:pPr>
-      <w:bookmarkStart w:id="21" w:name="_Toc532652533"/>
-      <w:bookmarkStart w:id="22" w:name="_GoBack"/>
-      <w:bookmarkEnd w:id="22"/>
-      <w:r>
-        <w:rPr>
-          <w:sz w:val="20"/>
-        </w:rPr>
-        <w:lastRenderedPageBreak/>
-        <w:t>User Interface Requirements</w:t>
-      </w:r>
-      <w:bookmarkEnd w:id="21"/>
-    </w:p>
-    <w:p>
-      <w:pPr>
-        <w:ind w:left="720"/>
-        <w:jc w:val="both"/>
-      </w:pPr>
-      <w:r>
-        <w:t xml:space="preserve">The 'User Interface specification' is documented </w:t>
-      </w:r>
-      <w:r>
-        <w:t xml:space="preserve">and available as a separate document </w:t>
-      </w:r>
-      <w:r>
-        <w:t xml:space="preserve">in </w:t>
-      </w:r>
-      <w:r>
-        <w:t>‘</w:t>
-      </w:r>
-      <w:r>
-        <w:t>\SPEC\REQUIREMENT\UIS\</w:t>
-      </w:r>
-      <w:proofErr w:type="spellStart"/>
-      <w:r>
-        <w:t>UIS.docsx</w:t>
-      </w:r>
-      <w:proofErr w:type="spellEnd"/>
-      <w:r>
-        <w:t>’.</w:t>
-      </w:r>
-    </w:p>
-    <w:p>
-      <w:pPr>
-        <w:ind w:left="720"/>
-        <w:jc w:val="both"/>
-      </w:pPr>
-    </w:p>
-    <w:p>
-      <w:pPr>
-        <w:pStyle w:val="Heading2"/>
-        <w:rPr>
-          <w:sz w:val="20"/>
-        </w:rPr>
-      </w:pPr>
-      <w:bookmarkStart w:id="23" w:name="_Toc532652534"/>
-      <w:r>
-        <w:rPr>
-          <w:sz w:val="20"/>
-        </w:rPr>
-        <w:t>Raw/</w:t>
-      </w:r>
-      <w:r>
-        <w:rPr>
-          <w:sz w:val="20"/>
-        </w:rPr>
-        <w:t>Source Data Packets</w:t>
-      </w:r>
-      <w:bookmarkEnd w:id="23"/>
-    </w:p>
-    <w:p>
-      <w:pPr>
-        <w:ind w:left="720"/>
-        <w:jc w:val="both"/>
-      </w:pPr>
-      <w:r>
-        <w:t xml:space="preserve">The raw/un-structured data consist of sensor data &amp; health data, both of which comes in the form of </w:t>
-      </w:r>
-      <w:r>
-        <w:t>JSON format</w:t>
-      </w:r>
     </w:p>
     <w:p>
       <w:pPr>
@@ -7556,19 +6798,7 @@
         <w:t>Fast Data:</w:t>
       </w:r>
       <w:r>
-        <w:t xml:space="preserve"> </w:t>
-      </w:r>
-      <w:r>
-        <w:t>S</w:t>
-      </w:r>
-      <w:r>
-        <w:t xml:space="preserve">ensor data from devices </w:t>
-      </w:r>
-      <w:r>
-        <w:t>are</w:t>
-      </w:r>
-      <w:r>
-        <w:t xml:space="preserve"> buffered and sent to RAM Application at per second interval</w:t>
+        <w:t xml:space="preserve"> Sensor data from devices are buffered and sent to RAM Application at per second interval.  The ‘fast data’ is used for real time monitoring of station(s) within the user’s dashboard.  </w:t>
       </w:r>
     </w:p>
     <w:p>
@@ -7634,10 +6864,7 @@
         <w:t>Slow Data</w:t>
       </w:r>
       <w:r>
-        <w:t xml:space="preserve">: </w:t>
-      </w:r>
-      <w:r>
-        <w:t>Sensor data from devices are buffered and sent to RAM Application at per minute  interval as well</w:t>
+        <w:t>: Sensor data from devices are buffered and sent to RAM Application at per minute  interval as well</w:t>
       </w:r>
     </w:p>
     <w:p>
@@ -7704,10 +6931,7 @@
         <w:t>Device Health</w:t>
       </w:r>
       <w:r>
-        <w:t xml:space="preserve">: </w:t>
-      </w:r>
-      <w:r>
-        <w:t>Health data from devices are buffered and sent to RAM Application at per minute  interval</w:t>
+        <w:t>: Health data from devices are buffered and sent to RAM Application at per minute  interval</w:t>
       </w:r>
     </w:p>
     <w:p>
@@ -7780,13 +7004,7 @@
         <w:t>280</w:t>
       </w:r>
       <w:r>
-        <w:t xml:space="preserve"> records from each of the device</w:t>
-      </w:r>
-      <w:r>
-        <w:t xml:space="preserve">/station </w:t>
-      </w:r>
-      <w:r>
-        <w:t>on a daily basis under normal operating conditions</w:t>
+        <w:t xml:space="preserve"> records from each of the device/station on a daily basis under normal operating conditions</w:t>
       </w:r>
     </w:p>
     <w:p>
@@ -7799,13 +7017,7 @@
         <w:jc w:val="both"/>
       </w:pPr>
       <w:r>
-        <w:t xml:space="preserve">Per second senor </w:t>
-      </w:r>
-      <w:r>
-        <w:t xml:space="preserve">(fast) </w:t>
-      </w:r>
-      <w:r>
-        <w:t xml:space="preserve">data </w:t>
+        <w:t xml:space="preserve">Per second senor (fast) data </w:t>
       </w:r>
       <w:r>
         <w:sym w:font="Wingdings" w:char="F0E0"/>
@@ -7824,13 +7036,7 @@
         <w:jc w:val="both"/>
       </w:pPr>
       <w:r>
-        <w:t xml:space="preserve">Per minute sensor </w:t>
-      </w:r>
-      <w:r>
-        <w:t xml:space="preserve">(slow) </w:t>
-      </w:r>
-      <w:r>
-        <w:t xml:space="preserve">data </w:t>
+        <w:t xml:space="preserve">Per minute sensor (slow) data </w:t>
       </w:r>
       <w:r>
         <w:sym w:font="Wingdings" w:char="F0E0"/>
@@ -7849,13 +7055,7 @@
         <w:jc w:val="both"/>
       </w:pPr>
       <w:r>
-        <w:t xml:space="preserve">Per minute health </w:t>
-      </w:r>
-      <w:r>
-        <w:t xml:space="preserve">(device health) </w:t>
-      </w:r>
-      <w:r>
-        <w:t xml:space="preserve">data </w:t>
+        <w:t xml:space="preserve">Per minute health (device health) data </w:t>
       </w:r>
       <w:r>
         <w:tab/>
@@ -7895,16 +7095,7 @@
         <w:jc w:val="both"/>
       </w:pPr>
       <w:r>
-        <w:t>D</w:t>
-      </w:r>
-      <w:r>
-        <w:t xml:space="preserve">ata sent in </w:t>
-      </w:r>
-      <w:r>
-        <w:t xml:space="preserve">JSON </w:t>
-      </w:r>
-      <w:r>
-        <w:t>format</w:t>
+        <w:t>Data sent in JSON format</w:t>
       </w:r>
     </w:p>
     <w:p>
@@ -7917,14 +7108,1658 @@
         <w:jc w:val="both"/>
       </w:pPr>
       <w:r>
-        <w:t>Dynamic v</w:t>
-      </w:r>
-      <w:r>
-        <w:t xml:space="preserve">ariable length data, dependent on the device </w:t>
-      </w:r>
-      <w:r>
-        <w:t>in JSON format</w:t>
-      </w:r>
+        <w:t>Dynamic variable length data, dependent on the device in JSON format</w:t>
+      </w:r>
+    </w:p>
+    <w:p/>
+    <w:p>
+      <w:pPr>
+        <w:pStyle w:val="ListParagraph"/>
+        <w:numPr>
+          <w:ilvl w:val="0"/>
+          <w:numId w:val="27"/>
+        </w:numPr>
+        <w:jc w:val="both"/>
+      </w:pPr>
+      <w:r>
+        <w:t>The data is to be recorded and stored within the cloud platform in an indexed manner to support easy access and retrieval on a per day basis.  The data is to be captured and stored on a daily basis in separate files for each of the three types of data.</w:t>
+      </w:r>
+    </w:p>
+    <w:p>
+      <w:pPr>
+        <w:pStyle w:val="Heading2"/>
+        <w:pageBreakBefore/>
+        <w:rPr>
+          <w:sz w:val="20"/>
+        </w:rPr>
+      </w:pPr>
+      <w:bookmarkStart w:id="22" w:name="_Toc532756797"/>
+      <w:r>
+        <w:rPr>
+          <w:sz w:val="20"/>
+        </w:rPr>
+        <w:lastRenderedPageBreak/>
+        <w:t>Functional Requirements</w:t>
+      </w:r>
+      <w:bookmarkEnd w:id="22"/>
+    </w:p>
+    <w:p>
+      <w:pPr>
+        <w:ind w:left="720"/>
+        <w:jc w:val="both"/>
+      </w:pPr>
+      <w:r>
+        <w:t xml:space="preserve">This section describes in brief on the </w:t>
+      </w:r>
+      <w:r>
+        <w:t xml:space="preserve">functional </w:t>
+      </w:r>
+      <w:r>
+        <w:t xml:space="preserve">requirements of </w:t>
+      </w:r>
+      <w:r>
+        <w:t>RAM</w:t>
+      </w:r>
+      <w:r>
+        <w:t xml:space="preserve">. Although the </w:t>
+      </w:r>
+      <w:r>
+        <w:t xml:space="preserve">technical </w:t>
+      </w:r>
+      <w:r>
+        <w:t xml:space="preserve">requirement does not cover each and every </w:t>
+      </w:r>
+      <w:r>
+        <w:t>aspect of the intended functionality at this point in time</w:t>
+      </w:r>
+      <w:r>
+        <w:t xml:space="preserve">; it does </w:t>
+      </w:r>
+      <w:r>
+        <w:t xml:space="preserve">give an overview of the functionality to be implemented by RAM application. The implementation details of the functionality may change </w:t>
+      </w:r>
+      <w:r>
+        <w:t xml:space="preserve">based on </w:t>
+      </w:r>
+      <w:r>
+        <w:t xml:space="preserve">the </w:t>
+      </w:r>
+      <w:r>
+        <w:t>implementation technology choice</w:t>
+      </w:r>
+      <w:r>
+        <w:t>, infrastructure and software components.</w:t>
+      </w:r>
+      <w:r>
+        <w:t xml:space="preserve"> </w:t>
+      </w:r>
+    </w:p>
+    <w:p>
+      <w:pPr>
+        <w:ind w:left="720"/>
+        <w:jc w:val="both"/>
+        <w:rPr>
+          <w:b/>
+        </w:rPr>
+      </w:pPr>
+    </w:p>
+    <w:p>
+      <w:pPr>
+        <w:pStyle w:val="Heading3"/>
+      </w:pPr>
+      <w:r>
+        <w:t xml:space="preserve">Browser Interface </w:t>
+      </w:r>
+    </w:p>
+    <w:p>
+      <w:pPr>
+        <w:ind w:left="720"/>
+        <w:jc w:val="both"/>
+      </w:pPr>
+      <w:r>
+        <w:t>Users access the application’s web-portal via a standard browser interface with an active internet connection. The web-portal should be user-friendly and is capable of performing complex operations by accessing the data stored in the cloud.</w:t>
+      </w:r>
+    </w:p>
+    <w:p>
+      <w:pPr>
+        <w:ind w:left="720"/>
+        <w:jc w:val="both"/>
+        <w:rPr>
+          <w:b/>
+        </w:rPr>
+      </w:pPr>
+    </w:p>
+    <w:p>
+      <w:pPr>
+        <w:pStyle w:val="Heading3"/>
+      </w:pPr>
+      <w:r>
+        <w:t xml:space="preserve">User Login and Access </w:t>
+      </w:r>
+      <w:r>
+        <w:t>Control</w:t>
+      </w:r>
+    </w:p>
+    <w:p>
+      <w:pPr>
+        <w:ind w:left="720"/>
+        <w:jc w:val="both"/>
+      </w:pPr>
+      <w:r>
+        <w:t xml:space="preserve">The system allows authorised user(s) to access the application.  The user is required to provide username and password. It specifies the access and usage privileges of authenticated users and client applications. </w:t>
+      </w:r>
+    </w:p>
+    <w:p>
+      <w:pPr>
+        <w:ind w:left="720"/>
+        <w:jc w:val="both"/>
+        <w:rPr>
+          <w:b/>
+        </w:rPr>
+      </w:pPr>
+    </w:p>
+    <w:p>
+      <w:pPr>
+        <w:ind w:left="720"/>
+        <w:jc w:val="both"/>
+      </w:pPr>
+      <w:r>
+        <w:t>After authentication user will have access to main menu. Availability of menu functions depends on user’s level</w:t>
+      </w:r>
+      <w:r>
+        <w:t xml:space="preserve"> of access.  </w:t>
+      </w:r>
+      <w:r>
+        <w:t>This is explained in detail under the section ‘User/Access Control Mapping’</w:t>
+      </w:r>
+    </w:p>
+    <w:p>
+      <w:pPr>
+        <w:ind w:left="720"/>
+        <w:jc w:val="both"/>
+        <w:rPr>
+          <w:b/>
+        </w:rPr>
+      </w:pPr>
+    </w:p>
+    <w:p>
+      <w:pPr>
+        <w:ind w:left="720"/>
+        <w:jc w:val="both"/>
+      </w:pPr>
+      <w:r>
+        <w:t xml:space="preserve">The system allows access to relevant application components and functionalities based on the users permissions. This function allows the user </w:t>
+      </w:r>
+      <w:r>
+        <w:t>with appropriate permissions to view and extract reports for the stations to which he/she has been authorised within the application.  This is managed in the form of ‘User | Station’ mapping which is explained in details under a separate heading.</w:t>
+      </w:r>
+    </w:p>
+    <w:p>
+      <w:pPr>
+        <w:ind w:left="720"/>
+        <w:jc w:val="both"/>
+      </w:pPr>
+    </w:p>
+    <w:p>
+      <w:pPr>
+        <w:ind w:left="720"/>
+        <w:jc w:val="both"/>
+      </w:pPr>
+      <w:r>
+        <w:t>A user can only login from at most one system at any point in time.  Concurrent login for the same user is not allowed, in which case the previous session will be automatically logged out for that user.</w:t>
+      </w:r>
+    </w:p>
+    <w:p>
+      <w:pPr>
+        <w:ind w:left="720"/>
+        <w:jc w:val="both"/>
+      </w:pPr>
+    </w:p>
+    <w:p>
+      <w:pPr>
+        <w:pStyle w:val="Heading3"/>
+        <w:keepLines/>
+      </w:pPr>
+      <w:r>
+        <w:t xml:space="preserve">Application Administration </w:t>
+      </w:r>
+    </w:p>
+    <w:p>
+      <w:pPr>
+        <w:ind w:left="720"/>
+        <w:jc w:val="both"/>
+      </w:pPr>
+      <w:r>
+        <w:t>Perform setup, configuration and other supervisory / administrative functions to be carried out by the administrators, primarily focused on application level components</w:t>
+      </w:r>
+    </w:p>
+    <w:p>
+      <w:pPr>
+        <w:jc w:val="both"/>
+        <w:rPr>
+          <w:b/>
+        </w:rPr>
+      </w:pPr>
+    </w:p>
+    <w:p>
+      <w:pPr>
+        <w:pStyle w:val="Heading4"/>
+        <w:rPr>
+          <w:b/>
+          <w:bCs/>
+        </w:rPr>
+      </w:pPr>
+      <w:r>
+        <w:rPr>
+          <w:b/>
+          <w:bCs/>
+        </w:rPr>
+        <w:t>User Management</w:t>
+      </w:r>
+    </w:p>
+    <w:p>
+      <w:pPr>
+        <w:ind w:left="720"/>
+        <w:jc w:val="both"/>
+      </w:pPr>
+      <w:r>
+        <w:t xml:space="preserve">A user needs to be registered before he/she can get access to the system. </w:t>
+      </w:r>
+      <w:r>
+        <w:t xml:space="preserve">The System should allow the Users to create, edit, copy and delete </w:t>
+      </w:r>
+      <w:r>
+        <w:t>Individual Users, who will login and access the application.</w:t>
+      </w:r>
+      <w:r>
+        <w:t xml:space="preserve">  </w:t>
+      </w:r>
+    </w:p>
+    <w:p>
+      <w:pPr>
+        <w:jc w:val="both"/>
+        <w:rPr>
+          <w:b/>
+        </w:rPr>
+      </w:pPr>
+    </w:p>
+    <w:p>
+      <w:pPr>
+        <w:pStyle w:val="Heading4"/>
+        <w:rPr>
+          <w:b/>
+          <w:bCs/>
+        </w:rPr>
+      </w:pPr>
+      <w:r>
+        <w:rPr>
+          <w:b/>
+          <w:bCs/>
+        </w:rPr>
+        <w:t>User/Access C</w:t>
+      </w:r>
+      <w:r>
+        <w:rPr>
+          <w:b/>
+          <w:bCs/>
+        </w:rPr>
+        <w:t>ontrol Mapping</w:t>
+      </w:r>
+    </w:p>
+    <w:p>
+      <w:pPr>
+        <w:shd w:val="clear" w:color="auto" w:fill="FFFFFF" w:themeFill="background1"/>
+        <w:ind w:left="720"/>
+        <w:jc w:val="both"/>
+        <w:rPr>
+          <w:shd w:val="clear" w:color="auto" w:fill="FFFFFF" w:themeFill="background1"/>
+        </w:rPr>
+      </w:pPr>
+      <w:r>
+        <w:rPr>
+          <w:shd w:val="clear" w:color="auto" w:fill="FFFFFF" w:themeFill="background1"/>
+        </w:rPr>
+        <w:t xml:space="preserve">In order </w:t>
+      </w:r>
+      <w:r>
+        <w:rPr>
+          <w:shd w:val="clear" w:color="auto" w:fill="FFFFFF" w:themeFill="background1"/>
+        </w:rPr>
+        <w:t>to simplify the administration and cater for a better user experience</w:t>
+      </w:r>
+      <w:r>
+        <w:rPr>
+          <w:shd w:val="clear" w:color="auto" w:fill="FFFFFF" w:themeFill="background1"/>
+        </w:rPr>
+        <w:t xml:space="preserve">, the requirements have been simplified to cater for 2 sets of pre-configured roles; they are ‘Administrator’ and ‘System User’. </w:t>
+      </w:r>
+    </w:p>
+    <w:p>
+      <w:pPr>
+        <w:shd w:val="clear" w:color="auto" w:fill="FFFFFF" w:themeFill="background1"/>
+        <w:ind w:left="720"/>
+        <w:jc w:val="both"/>
+        <w:rPr>
+          <w:shd w:val="clear" w:color="auto" w:fill="FFFFFF" w:themeFill="background1"/>
+        </w:rPr>
+      </w:pPr>
+    </w:p>
+    <w:p>
+      <w:pPr>
+        <w:shd w:val="clear" w:color="auto" w:fill="FFFFFF" w:themeFill="background1"/>
+        <w:ind w:left="720"/>
+        <w:jc w:val="both"/>
+        <w:rPr>
+          <w:shd w:val="clear" w:color="auto" w:fill="FFFFFF" w:themeFill="background1"/>
+        </w:rPr>
+      </w:pPr>
+      <w:r>
+        <w:rPr>
+          <w:shd w:val="clear" w:color="auto" w:fill="FFFFFF" w:themeFill="background1"/>
+        </w:rPr>
+        <w:t xml:space="preserve">The current requirement is to a have 2 </w:t>
+      </w:r>
+      <w:r>
+        <w:rPr>
+          <w:shd w:val="clear" w:color="auto" w:fill="FFFFFF" w:themeFill="background1"/>
+        </w:rPr>
+        <w:t xml:space="preserve">sets of </w:t>
+      </w:r>
+      <w:r>
+        <w:rPr>
+          <w:shd w:val="clear" w:color="auto" w:fill="FFFFFF" w:themeFill="background1"/>
+        </w:rPr>
+        <w:t>pre-</w:t>
+      </w:r>
+      <w:r>
+        <w:rPr>
+          <w:shd w:val="clear" w:color="auto" w:fill="FFFFFF" w:themeFill="background1"/>
+        </w:rPr>
+        <w:t xml:space="preserve">configured </w:t>
+      </w:r>
+      <w:r>
+        <w:rPr>
+          <w:shd w:val="clear" w:color="auto" w:fill="FFFFFF" w:themeFill="background1"/>
+        </w:rPr>
+        <w:t xml:space="preserve">roles (i.e. </w:t>
+      </w:r>
+      <w:r>
+        <w:rPr>
+          <w:shd w:val="clear" w:color="auto" w:fill="FFFFFF" w:themeFill="background1"/>
+        </w:rPr>
+        <w:t>‘</w:t>
+      </w:r>
+      <w:r>
+        <w:rPr>
+          <w:b/>
+          <w:shd w:val="clear" w:color="auto" w:fill="FFFFFF" w:themeFill="background1"/>
+        </w:rPr>
+        <w:t>Administrator</w:t>
+      </w:r>
+      <w:r>
+        <w:rPr>
+          <w:b/>
+          <w:shd w:val="clear" w:color="auto" w:fill="FFFFFF" w:themeFill="background1"/>
+        </w:rPr>
+        <w:t>’</w:t>
+      </w:r>
+      <w:r>
+        <w:rPr>
+          <w:shd w:val="clear" w:color="auto" w:fill="FFFFFF" w:themeFill="background1"/>
+        </w:rPr>
+        <w:t xml:space="preserve"> and </w:t>
+      </w:r>
+      <w:r>
+        <w:rPr>
+          <w:shd w:val="clear" w:color="auto" w:fill="FFFFFF" w:themeFill="background1"/>
+        </w:rPr>
+        <w:t>‘</w:t>
+      </w:r>
+      <w:r>
+        <w:rPr>
+          <w:b/>
+          <w:shd w:val="clear" w:color="auto" w:fill="FFFFFF" w:themeFill="background1"/>
+        </w:rPr>
+        <w:t>System User</w:t>
+      </w:r>
+      <w:r>
+        <w:rPr>
+          <w:b/>
+          <w:shd w:val="clear" w:color="auto" w:fill="FFFFFF" w:themeFill="background1"/>
+        </w:rPr>
+        <w:t>’</w:t>
+      </w:r>
+      <w:r>
+        <w:rPr>
+          <w:shd w:val="clear" w:color="auto" w:fill="FFFFFF" w:themeFill="background1"/>
+        </w:rPr>
+        <w:t xml:space="preserve">).  The </w:t>
+      </w:r>
+      <w:r>
+        <w:rPr>
+          <w:shd w:val="clear" w:color="auto" w:fill="FFFFFF" w:themeFill="background1"/>
+        </w:rPr>
+        <w:t>system should allow the user to choose between one of these 2 roles, ideally via the ‘User Management’ interface</w:t>
+      </w:r>
+      <w:r>
+        <w:rPr>
+          <w:shd w:val="clear" w:color="auto" w:fill="FFFFFF" w:themeFill="background1"/>
+        </w:rPr>
+        <w:t>.</w:t>
+      </w:r>
+    </w:p>
+    <w:p>
+      <w:pPr>
+        <w:shd w:val="clear" w:color="auto" w:fill="FFFFFF" w:themeFill="background1"/>
+        <w:ind w:left="720"/>
+        <w:jc w:val="both"/>
+        <w:rPr>
+          <w:shd w:val="clear" w:color="auto" w:fill="FFFFFF" w:themeFill="background1"/>
+        </w:rPr>
+      </w:pPr>
+    </w:p>
+    <w:p>
+      <w:pPr>
+        <w:pStyle w:val="Heading4"/>
+        <w:rPr>
+          <w:b/>
+          <w:bCs/>
+        </w:rPr>
+      </w:pPr>
+      <w:r>
+        <w:rPr>
+          <w:b/>
+          <w:bCs/>
+        </w:rPr>
+        <w:t>Persona</w:t>
+      </w:r>
+    </w:p>
+    <w:p>
+      <w:pPr>
+        <w:shd w:val="clear" w:color="auto" w:fill="FFFFFF" w:themeFill="background1"/>
+        <w:ind w:left="720"/>
+        <w:jc w:val="both"/>
+        <w:rPr>
+          <w:shd w:val="clear" w:color="auto" w:fill="FFFFFF" w:themeFill="background1"/>
+        </w:rPr>
+      </w:pPr>
+      <w:r>
+        <w:rPr>
+          <w:shd w:val="clear" w:color="auto" w:fill="FFFFFF" w:themeFill="background1"/>
+        </w:rPr>
+        <w:lastRenderedPageBreak/>
+        <w:t xml:space="preserve">Persona refers to the user job designation or role within SERIS.  As </w:t>
+      </w:r>
+      <w:r>
+        <w:rPr>
+          <w:shd w:val="clear" w:color="auto" w:fill="FFFFFF" w:themeFill="background1"/>
+        </w:rPr>
+        <w:t>such a</w:t>
+      </w:r>
+      <w:r>
+        <w:rPr>
+          <w:shd w:val="clear" w:color="auto" w:fill="FFFFFF" w:themeFill="background1"/>
+        </w:rPr>
+        <w:t xml:space="preserve"> user can be tagged to </w:t>
+      </w:r>
+      <w:r>
+        <w:rPr>
+          <w:shd w:val="clear" w:color="auto" w:fill="FFFFFF" w:themeFill="background1"/>
+        </w:rPr>
+        <w:t xml:space="preserve">a specific persona.  The persona can be one of the personas which have already been created within the RAM Application.  The administrators should also be able to create personas dynamically and tag it to users during user management screens. </w:t>
+      </w:r>
+    </w:p>
+    <w:p>
+      <w:pPr>
+        <w:shd w:val="clear" w:color="auto" w:fill="FFFFFF" w:themeFill="background1"/>
+        <w:ind w:left="720"/>
+        <w:jc w:val="both"/>
+      </w:pPr>
+    </w:p>
+    <w:p>
+      <w:pPr>
+        <w:pStyle w:val="Heading4"/>
+        <w:rPr>
+          <w:b/>
+          <w:bCs/>
+        </w:rPr>
+      </w:pPr>
+      <w:r>
+        <w:rPr>
+          <w:b/>
+          <w:bCs/>
+        </w:rPr>
+        <w:t>Station Management</w:t>
+      </w:r>
+    </w:p>
+    <w:p>
+      <w:pPr>
+        <w:ind w:left="720"/>
+        <w:jc w:val="both"/>
+      </w:pPr>
+      <w:r>
+        <w:t xml:space="preserve">A station is a site that has a set of IoT devices tagged to them.  </w:t>
+      </w:r>
+      <w:r>
+        <w:t xml:space="preserve">The station needs to be registered before it can send data to the system. </w:t>
+      </w:r>
+      <w:r>
+        <w:t xml:space="preserve">The System should allow the Users to create, edit, and delete </w:t>
+      </w:r>
+      <w:r>
+        <w:t xml:space="preserve">stations to which the IoT devices are tagged to within the RAM application. The lowest level of granularity of devices/sensors has been revised to </w:t>
+      </w:r>
+      <w:r>
+        <w:rPr>
+          <w:b/>
+        </w:rPr>
+        <w:t>stations</w:t>
+      </w:r>
+      <w:r>
+        <w:t>, instead of individual devices/sensors.</w:t>
+      </w:r>
+    </w:p>
+    <w:p>
+      <w:pPr>
+        <w:ind w:left="720"/>
+        <w:jc w:val="both"/>
+      </w:pPr>
+    </w:p>
+    <w:p>
+      <w:pPr>
+        <w:ind w:left="720"/>
+        <w:jc w:val="both"/>
+      </w:pPr>
+      <w:r>
+        <w:t xml:space="preserve">The System allows the user with appropriate permission to browse list of all </w:t>
+      </w:r>
+      <w:r>
+        <w:t>stations</w:t>
+      </w:r>
+      <w:r>
+        <w:t xml:space="preserve"> existing in the system</w:t>
+      </w:r>
+      <w:r>
+        <w:t>.</w:t>
+      </w:r>
+    </w:p>
+    <w:p>
+      <w:pPr>
+        <w:shd w:val="clear" w:color="auto" w:fill="FFFFFF" w:themeFill="background1"/>
+        <w:ind w:left="720"/>
+        <w:jc w:val="both"/>
+        <w:rPr>
+          <w:b/>
+        </w:rPr>
+      </w:pPr>
+    </w:p>
+    <w:p>
+      <w:pPr>
+        <w:pStyle w:val="Heading4"/>
+        <w:rPr>
+          <w:b/>
+          <w:bCs/>
+        </w:rPr>
+      </w:pPr>
+      <w:r>
+        <w:rPr>
+          <w:b/>
+          <w:bCs/>
+        </w:rPr>
+        <w:t xml:space="preserve">User </w:t>
+      </w:r>
+      <w:r>
+        <w:rPr>
+          <w:b/>
+          <w:bCs/>
+        </w:rPr>
+        <w:sym w:font="Wingdings" w:char="F0E7"/>
+      </w:r>
+      <w:r>
+        <w:rPr>
+          <w:b/>
+          <w:bCs/>
+        </w:rPr>
+        <w:t xml:space="preserve"> </w:t>
+      </w:r>
+      <w:r>
+        <w:rPr>
+          <w:b/>
+          <w:bCs/>
+        </w:rPr>
+        <w:sym w:font="Wingdings" w:char="F0E8"/>
+      </w:r>
+      <w:r>
+        <w:rPr>
+          <w:b/>
+          <w:bCs/>
+        </w:rPr>
+        <w:t xml:space="preserve"> Station Mapping</w:t>
+      </w:r>
+    </w:p>
+    <w:p>
+      <w:pPr>
+        <w:ind w:left="720"/>
+        <w:jc w:val="both"/>
+      </w:pPr>
+      <w:r>
+        <w:t xml:space="preserve">The System should allow the </w:t>
+      </w:r>
+      <w:r>
+        <w:t xml:space="preserve">administrators to create, edit and remove stations </w:t>
+      </w:r>
+      <w:r>
+        <w:t>mapped to individual users.</w:t>
+      </w:r>
+    </w:p>
+    <w:p>
+      <w:pPr>
+        <w:ind w:left="720"/>
+        <w:jc w:val="both"/>
+        <w:rPr>
+          <w:b/>
+        </w:rPr>
+      </w:pPr>
+    </w:p>
+    <w:p>
+      <w:pPr>
+        <w:pStyle w:val="Heading4"/>
+        <w:rPr>
+          <w:b/>
+          <w:bCs/>
+        </w:rPr>
+      </w:pPr>
+      <w:r>
+        <w:rPr>
+          <w:b/>
+          <w:bCs/>
+        </w:rPr>
+        <w:t>Forgot password</w:t>
+      </w:r>
+    </w:p>
+    <w:p>
+      <w:pPr>
+        <w:ind w:left="720"/>
+        <w:jc w:val="both"/>
+      </w:pPr>
+      <w:r>
+        <w:t xml:space="preserve">This option allows an existing user to </w:t>
+      </w:r>
+      <w:r>
+        <w:t xml:space="preserve">reset </w:t>
+      </w:r>
+      <w:r>
+        <w:t xml:space="preserve">password, in case he/she is not able recollect the </w:t>
+      </w:r>
+      <w:r>
+        <w:t>current</w:t>
+      </w:r>
+      <w:r>
+        <w:t xml:space="preserve"> password.  A registered user can request for </w:t>
+      </w:r>
+      <w:r>
+        <w:t xml:space="preserve">a </w:t>
+      </w:r>
+      <w:r>
+        <w:t xml:space="preserve">password </w:t>
+      </w:r>
+      <w:r>
+        <w:t xml:space="preserve">reset link </w:t>
+      </w:r>
+      <w:r>
+        <w:t xml:space="preserve">to be sent to his/her registered email address.  Such a request should send an email to the user </w:t>
+      </w:r>
+      <w:r>
+        <w:t xml:space="preserve">which contains the link to reset </w:t>
+      </w:r>
+      <w:r>
+        <w:t>his/her</w:t>
+      </w:r>
+      <w:r>
+        <w:t xml:space="preserve"> </w:t>
+      </w:r>
+      <w:r>
+        <w:t>password.</w:t>
+      </w:r>
+      <w:r>
+        <w:t xml:space="preserve">  Using this link, the user will be able to choose and assign a new password.</w:t>
+      </w:r>
+    </w:p>
+    <w:p>
+      <w:pPr>
+        <w:ind w:left="720"/>
+        <w:jc w:val="both"/>
+        <w:rPr>
+          <w:b/>
+        </w:rPr>
+      </w:pPr>
+    </w:p>
+    <w:p>
+      <w:pPr>
+        <w:pStyle w:val="Heading3"/>
+      </w:pPr>
+      <w:r>
+        <w:t xml:space="preserve">System Administration </w:t>
+      </w:r>
+    </w:p>
+    <w:p>
+      <w:pPr>
+        <w:ind w:left="720"/>
+        <w:jc w:val="both"/>
+      </w:pPr>
+      <w:r>
+        <w:t>Perform setup, configuration and other supervisory / administrative functions to be carried out by the administrators, primarily focused on system / infrastructure level components</w:t>
+      </w:r>
+      <w:r>
+        <w:t>.  The user should be provided with 2 sets of technical documents catering to the system administration functionalities.  They are ‘System Setup’ and ‘System Configuration Management’ documents.</w:t>
+      </w:r>
+    </w:p>
+    <w:p>
+      <w:pPr>
+        <w:ind w:left="720"/>
+        <w:jc w:val="both"/>
+        <w:rPr>
+          <w:b/>
+        </w:rPr>
+      </w:pPr>
+    </w:p>
+    <w:p>
+      <w:pPr>
+        <w:pStyle w:val="Heading4"/>
+        <w:rPr>
+          <w:b/>
+          <w:bCs/>
+        </w:rPr>
+      </w:pPr>
+      <w:r>
+        <w:rPr>
+          <w:b/>
+          <w:bCs/>
+        </w:rPr>
+        <w:t>System Setup</w:t>
+      </w:r>
+    </w:p>
+    <w:p>
+      <w:pPr>
+        <w:ind w:left="720"/>
+        <w:jc w:val="both"/>
+      </w:pPr>
+      <w:r>
+        <w:t>The System allows to be built on Cloud technology to offer high degrees of agility and the ability to collect huge volumes of data from the enterprise and beyond</w:t>
+      </w:r>
+      <w:r>
+        <w:t>.  This function facilitates the initial setting up of the application’s high level infra-structure components and its details.</w:t>
+      </w:r>
+      <w:r>
+        <w:t xml:space="preserve"> A high level technical document is to be provided to cater for this functionality with the assumption that such a document is meant for system administrator’s reference</w:t>
+      </w:r>
+    </w:p>
+    <w:p>
+      <w:pPr>
+        <w:ind w:left="720"/>
+        <w:jc w:val="both"/>
+      </w:pPr>
+    </w:p>
+    <w:p>
+      <w:pPr>
+        <w:pStyle w:val="Heading4"/>
+        <w:rPr>
+          <w:b/>
+          <w:bCs/>
+        </w:rPr>
+      </w:pPr>
+      <w:r>
+        <w:rPr>
+          <w:b/>
+          <w:bCs/>
+        </w:rPr>
+        <w:t>System Configuration Management</w:t>
+      </w:r>
+    </w:p>
+    <w:p>
+      <w:pPr>
+        <w:ind w:left="720"/>
+        <w:jc w:val="both"/>
+      </w:pPr>
+      <w:r>
+        <w:t>The System a</w:t>
+      </w:r>
+      <w:r>
+        <w:t>l</w:t>
+      </w:r>
+      <w:r>
+        <w:t xml:space="preserve">lows admins to configure and incorporate cloud-based monitoring system to reduce the cost of maintaining servers, to avoid data losses and to access the system from multiple </w:t>
+      </w:r>
+      <w:proofErr w:type="gramStart"/>
+      <w:r>
+        <w:t>internet</w:t>
+      </w:r>
+      <w:proofErr w:type="gramEnd"/>
+      <w:r>
+        <w:t xml:space="preserve"> connected devices (computer, tablet, mobile phone) in parallel manner</w:t>
+      </w:r>
+      <w:r>
+        <w:t xml:space="preserve">. A high level technical document is to be provided to cater for this functionality with the assumption that such a document is meant for system administrator’s reference. </w:t>
+      </w:r>
+    </w:p>
+    <w:p>
+      <w:pPr>
+        <w:ind w:left="720"/>
+        <w:jc w:val="both"/>
+      </w:pPr>
+    </w:p>
+    <w:p>
+      <w:pPr>
+        <w:pStyle w:val="Heading3"/>
+      </w:pPr>
+      <w:r>
+        <w:t>Central Data Management</w:t>
+      </w:r>
+    </w:p>
+    <w:p>
+      <w:pPr>
+        <w:ind w:left="720"/>
+      </w:pPr>
+      <w:r>
+        <w:t xml:space="preserve">A central component of the application which manages </w:t>
+      </w:r>
+    </w:p>
+    <w:p>
+      <w:pPr>
+        <w:pStyle w:val="ListParagraph"/>
+        <w:numPr>
+          <w:ilvl w:val="0"/>
+          <w:numId w:val="25"/>
+        </w:numPr>
+      </w:pPr>
+      <w:r>
+        <w:t>Incoming data from IoT devices</w:t>
+      </w:r>
+    </w:p>
+    <w:p>
+      <w:pPr>
+        <w:pStyle w:val="ListParagraph"/>
+        <w:numPr>
+          <w:ilvl w:val="0"/>
+          <w:numId w:val="25"/>
+        </w:numPr>
+      </w:pPr>
+      <w:r>
+        <w:t xml:space="preserve">Preparation of analytical data and Reporting requirements </w:t>
+      </w:r>
+    </w:p>
+    <w:p>
+      <w:pPr>
+        <w:pStyle w:val="ListParagraph"/>
+        <w:numPr>
+          <w:ilvl w:val="0"/>
+          <w:numId w:val="25"/>
+        </w:numPr>
+      </w:pPr>
+      <w:r>
+        <w:lastRenderedPageBreak/>
+        <w:t>No data transformation is expected to be carried out by the RAM Application.</w:t>
+      </w:r>
+      <w:r>
+        <w:rPr>
+          <w:i/>
+        </w:rPr>
+        <w:t xml:space="preserve"> </w:t>
+      </w:r>
+    </w:p>
+    <w:p>
+      <w:pPr>
+        <w:pStyle w:val="ListParagraph"/>
+        <w:ind w:left="1080"/>
+      </w:pPr>
+    </w:p>
+    <w:p>
+      <w:pPr>
+        <w:pStyle w:val="Heading4"/>
+        <w:rPr>
+          <w:b/>
+          <w:bCs/>
+        </w:rPr>
+      </w:pPr>
+      <w:r>
+        <w:rPr>
+          <w:b/>
+          <w:bCs/>
+        </w:rPr>
+        <w:t>Data Capture</w:t>
+      </w:r>
+    </w:p>
+    <w:p>
+      <w:pPr>
+        <w:ind w:left="720"/>
+      </w:pPr>
+      <w:r>
+        <w:t xml:space="preserve">The System allows </w:t>
+      </w:r>
+      <w:r>
+        <w:t xml:space="preserve">capturing </w:t>
+      </w:r>
+      <w:r>
+        <w:t xml:space="preserve">unstructured data </w:t>
+      </w:r>
+      <w:r>
+        <w:t>sent from IoT devices in real-time</w:t>
+      </w:r>
+      <w:r>
+        <w:t>.</w:t>
+      </w:r>
+    </w:p>
+    <w:p>
+      <w:pPr>
+        <w:pStyle w:val="ListParagraph"/>
+        <w:numPr>
+          <w:ilvl w:val="0"/>
+          <w:numId w:val="25"/>
+        </w:numPr>
+      </w:pPr>
+      <w:r>
+        <w:t xml:space="preserve">The data sent from devices will be in the form of JSON files.  They have to be stored in the JSON same format. </w:t>
+      </w:r>
+    </w:p>
+    <w:p>
+      <w:pPr>
+        <w:pStyle w:val="ListParagraph"/>
+        <w:numPr>
+          <w:ilvl w:val="0"/>
+          <w:numId w:val="25"/>
+        </w:numPr>
+      </w:pPr>
+      <w:r>
+        <w:t>RAM application need not translate it further into any form of structured data.  They will be maintained in the same JSON format with in the RAM Application.</w:t>
+      </w:r>
+    </w:p>
+    <w:p/>
+    <w:p>
+      <w:pPr>
+        <w:pStyle w:val="Heading4"/>
+        <w:rPr>
+          <w:b/>
+          <w:bCs/>
+        </w:rPr>
+      </w:pPr>
+      <w:r>
+        <w:rPr>
+          <w:b/>
+          <w:bCs/>
+        </w:rPr>
+        <w:t xml:space="preserve">Data </w:t>
+      </w:r>
+      <w:r>
+        <w:rPr>
+          <w:b/>
+          <w:bCs/>
+        </w:rPr>
+        <w:t>Download</w:t>
+      </w:r>
+    </w:p>
+    <w:p>
+      <w:pPr>
+        <w:ind w:left="720"/>
+      </w:pPr>
+      <w:r>
+        <w:t xml:space="preserve">The System </w:t>
+      </w:r>
+      <w:r>
+        <w:t xml:space="preserve">should facilitate an easy way to download the data from the cloud into their local PC. </w:t>
+      </w:r>
+      <w:r>
+        <w:t xml:space="preserve"> </w:t>
+      </w:r>
+      <w:r>
+        <w:t>The user should be able to select a specific station or all of the station(s) tagged to that user.  The user should be able to customize the download further by specifying a date range for the data download.  The downloaded data will follow the JSON format, as received from the station.</w:t>
+      </w:r>
+    </w:p>
+    <w:p/>
+    <w:p>
+      <w:pPr>
+        <w:pStyle w:val="Heading3"/>
+        <w:rPr>
+          <w:b w:val="0"/>
+          <w:bCs/>
+        </w:rPr>
+      </w:pPr>
+      <w:r>
+        <w:t xml:space="preserve">Real-time </w:t>
+      </w:r>
+      <w:r>
+        <w:t>Dashboard</w:t>
+      </w:r>
+    </w:p>
+    <w:p>
+      <w:pPr>
+        <w:ind w:left="720"/>
+        <w:jc w:val="both"/>
+      </w:pPr>
+      <w:r>
+        <w:t>There should be option for users to easily access the dashboard.  Ideally there the dashboard is to be divided into 3 sections, the ‘</w:t>
+      </w:r>
+      <w:r>
+        <w:rPr>
+          <w:b/>
+        </w:rPr>
+        <w:t>map’</w:t>
+      </w:r>
+      <w:r>
+        <w:t>, ‘</w:t>
+      </w:r>
+      <w:r>
+        <w:rPr>
+          <w:b/>
+        </w:rPr>
+        <w:t>health’</w:t>
+      </w:r>
+      <w:r>
+        <w:t xml:space="preserve"> and ‘</w:t>
+      </w:r>
+      <w:r>
+        <w:rPr>
+          <w:b/>
+        </w:rPr>
+        <w:t>sensor</w:t>
+      </w:r>
+      <w:r>
+        <w:rPr>
+          <w:b/>
+        </w:rPr>
+        <w:t>’</w:t>
+      </w:r>
+      <w:r>
+        <w:t xml:space="preserve">.  </w:t>
+      </w:r>
+    </w:p>
+    <w:p>
+      <w:pPr>
+        <w:ind w:left="720"/>
+        <w:jc w:val="both"/>
+      </w:pPr>
+    </w:p>
+    <w:p>
+      <w:pPr>
+        <w:ind w:left="720"/>
+        <w:jc w:val="both"/>
+      </w:pPr>
+      <w:r>
+        <w:t>The ‘</w:t>
+      </w:r>
+      <w:r>
+        <w:rPr>
+          <w:b/>
+        </w:rPr>
+        <w:t>map’</w:t>
+      </w:r>
+      <w:r>
+        <w:t xml:space="preserve"> section displays the station(s) attached to the user on a map.  The user should be able to interactively navigate through the map that is presented.  The user should be able to select a specific station on the map by a simple click of the mouse.  </w:t>
+      </w:r>
+    </w:p>
+    <w:p>
+      <w:pPr>
+        <w:ind w:left="720"/>
+        <w:jc w:val="both"/>
+      </w:pPr>
+    </w:p>
+    <w:p>
+      <w:pPr>
+        <w:ind w:left="720"/>
+        <w:jc w:val="both"/>
+      </w:pPr>
+      <w:r>
+        <w:t xml:space="preserve">The </w:t>
+      </w:r>
+      <w:r>
+        <w:t>‘</w:t>
+      </w:r>
+      <w:r>
+        <w:rPr>
+          <w:b/>
+        </w:rPr>
+        <w:t>health’</w:t>
+      </w:r>
+      <w:r>
+        <w:t xml:space="preserve"> section displays a summary of health status of the stations/devices attached to the user in real-time.  Since the health data is sent to the RAM application on a per-minute basis, the health summary is to be refreshed with the same frequency of the incoming health data.</w:t>
+      </w:r>
+    </w:p>
+    <w:p>
+      <w:pPr>
+        <w:ind w:left="720"/>
+        <w:jc w:val="both"/>
+      </w:pPr>
+    </w:p>
+    <w:p>
+      <w:pPr>
+        <w:ind w:left="720"/>
+        <w:jc w:val="both"/>
+      </w:pPr>
+      <w:r>
+        <w:t>The ‘</w:t>
+      </w:r>
+      <w:r>
+        <w:rPr>
+          <w:b/>
+        </w:rPr>
+        <w:t>sensor’</w:t>
+      </w:r>
+      <w:r>
+        <w:t xml:space="preserve"> section displays </w:t>
+      </w:r>
+      <w:r>
+        <w:t>the data sent from sensors attached to the station in real-time. This section should work in-sync with the ‘map’ section.  The ‘sensor’ section displays the selected station’s sensor data.</w:t>
+      </w:r>
+      <w:r>
+        <w:t xml:space="preserve">  Since the </w:t>
+      </w:r>
+      <w:r>
+        <w:t xml:space="preserve">sensor </w:t>
+      </w:r>
+      <w:r>
+        <w:t>data is sent to the RAM application on a per-</w:t>
+      </w:r>
+      <w:r>
+        <w:t xml:space="preserve">second basis, this section is expected </w:t>
+      </w:r>
+      <w:r>
+        <w:t xml:space="preserve">to be refreshed </w:t>
+      </w:r>
+      <w:r>
+        <w:t>on a per-second basis.  The typical parameters required</w:t>
+      </w:r>
+      <w:r>
+        <w:t xml:space="preserve"> to be displayed with</w:t>
+      </w:r>
+      <w:r>
+        <w:t>in the real-time dashboard</w:t>
+      </w:r>
+      <w:r>
+        <w:t>s</w:t>
+      </w:r>
+      <w:r>
+        <w:t xml:space="preserve"> are </w:t>
+      </w:r>
+    </w:p>
+    <w:p>
+      <w:pPr>
+        <w:pStyle w:val="ListParagraph"/>
+        <w:numPr>
+          <w:ilvl w:val="0"/>
+          <w:numId w:val="42"/>
+        </w:numPr>
+        <w:jc w:val="both"/>
+      </w:pPr>
+      <w:r>
+        <w:t>Ambient Temperature</w:t>
+      </w:r>
+      <w:r>
+        <w:tab/>
+      </w:r>
+    </w:p>
+    <w:p>
+      <w:pPr>
+        <w:pStyle w:val="ListParagraph"/>
+        <w:numPr>
+          <w:ilvl w:val="0"/>
+          <w:numId w:val="42"/>
+        </w:numPr>
+        <w:jc w:val="both"/>
+      </w:pPr>
+      <w:r>
+        <w:t>Module Temperature</w:t>
+      </w:r>
+    </w:p>
+    <w:p>
+      <w:pPr>
+        <w:pStyle w:val="ListParagraph"/>
+        <w:numPr>
+          <w:ilvl w:val="0"/>
+          <w:numId w:val="42"/>
+        </w:numPr>
+        <w:jc w:val="both"/>
+      </w:pPr>
+      <w:r>
+        <w:t>Humidity</w:t>
+      </w:r>
+    </w:p>
+    <w:p>
+      <w:pPr>
+        <w:pStyle w:val="ListParagraph"/>
+        <w:numPr>
+          <w:ilvl w:val="0"/>
+          <w:numId w:val="42"/>
+        </w:numPr>
+        <w:jc w:val="both"/>
+      </w:pPr>
+      <w:r>
+        <w:t>Wind Speed</w:t>
+      </w:r>
+    </w:p>
+    <w:p>
+      <w:pPr>
+        <w:pStyle w:val="ListParagraph"/>
+        <w:numPr>
+          <w:ilvl w:val="0"/>
+          <w:numId w:val="42"/>
+        </w:numPr>
+        <w:jc w:val="both"/>
+      </w:pPr>
+      <w:r>
+        <w:t>Wind Direction</w:t>
+      </w:r>
+    </w:p>
+    <w:p>
+      <w:pPr>
+        <w:pStyle w:val="ListParagraph"/>
+        <w:numPr>
+          <w:ilvl w:val="0"/>
+          <w:numId w:val="42"/>
+        </w:numPr>
+        <w:jc w:val="both"/>
+      </w:pPr>
+      <w:r>
+        <w:t>Active Power readings</w:t>
+      </w:r>
+    </w:p>
+    <w:p>
+      <w:pPr>
+        <w:pStyle w:val="ListParagraph"/>
+        <w:numPr>
+          <w:ilvl w:val="0"/>
+          <w:numId w:val="42"/>
+        </w:numPr>
+        <w:jc w:val="both"/>
+      </w:pPr>
+      <w:r>
+        <w:t>Irradiance readings</w:t>
+      </w:r>
+    </w:p>
+    <w:p>
+      <w:pPr>
+        <w:pStyle w:val="ListParagraph"/>
+        <w:numPr>
+          <w:ilvl w:val="0"/>
+          <w:numId w:val="42"/>
+        </w:numPr>
+        <w:jc w:val="both"/>
+      </w:pPr>
+      <w:r>
+        <w:t>Pyranometer readings</w:t>
+      </w:r>
+    </w:p>
+    <w:p>
+      <w:pPr>
+        <w:ind w:left="720"/>
+        <w:jc w:val="both"/>
+      </w:pPr>
+    </w:p>
+    <w:p>
+      <w:pPr>
+        <w:ind w:left="720"/>
+        <w:jc w:val="both"/>
+      </w:pPr>
+    </w:p>
+    <w:p>
+      <w:pPr>
+        <w:pStyle w:val="Heading3"/>
+      </w:pPr>
+      <w:r>
+        <w:t>Reports</w:t>
+      </w:r>
+    </w:p>
+    <w:p>
+      <w:pPr>
+        <w:ind w:left="720"/>
+        <w:jc w:val="both"/>
+      </w:pPr>
+      <w:r>
+        <w:t>The data should be available and accessible by users in the form of reports, charts, and graphs.  The users are able to customize these reports further.</w:t>
+      </w:r>
+      <w:r>
+        <w:t xml:space="preserve"> </w:t>
+      </w:r>
+    </w:p>
+    <w:p>
+      <w:pPr>
+        <w:ind w:left="720"/>
+        <w:jc w:val="both"/>
+      </w:pPr>
+    </w:p>
+    <w:p>
+      <w:pPr>
+        <w:ind w:left="720"/>
+        <w:jc w:val="both"/>
+      </w:pPr>
+      <w:r>
+        <w:t xml:space="preserve">A single unified line graph is required to be provisioned for concise visualization.  The graph should be customizable, dynamically and interactively for a selected station.  </w:t>
+      </w:r>
+      <w:r>
+        <w:t xml:space="preserve">The user can only select from the stations that he was previously tagged to within the RAM application.  </w:t>
+      </w:r>
+      <w:r>
+        <w:t>The user should be able to choose a specific day</w:t>
+      </w:r>
+      <w:r>
+        <w:t xml:space="preserve"> or month or year from </w:t>
+      </w:r>
+      <w:r>
+        <w:t xml:space="preserve">the past and from </w:t>
+      </w:r>
+      <w:r>
+        <w:lastRenderedPageBreak/>
+        <w:t xml:space="preserve">there on </w:t>
+      </w:r>
+      <w:r>
+        <w:t xml:space="preserve">further customize it. </w:t>
+      </w:r>
+      <w:r>
+        <w:t>The customization requirements are daily, monthly and yearly chart.  The typical parameters required to be displayed within the chart are</w:t>
+      </w:r>
+    </w:p>
+    <w:p>
+      <w:pPr>
+        <w:pStyle w:val="ListParagraph"/>
+        <w:numPr>
+          <w:ilvl w:val="0"/>
+          <w:numId w:val="46"/>
+        </w:numPr>
+        <w:jc w:val="both"/>
+      </w:pPr>
+      <w:r>
+        <w:t>Module Temperature</w:t>
+      </w:r>
+    </w:p>
+    <w:p>
+      <w:pPr>
+        <w:pStyle w:val="ListParagraph"/>
+        <w:numPr>
+          <w:ilvl w:val="0"/>
+          <w:numId w:val="46"/>
+        </w:numPr>
+        <w:jc w:val="both"/>
+      </w:pPr>
+      <w:r>
+        <w:t>Humidity</w:t>
+      </w:r>
+    </w:p>
+    <w:p>
+      <w:pPr>
+        <w:pStyle w:val="ListParagraph"/>
+        <w:numPr>
+          <w:ilvl w:val="0"/>
+          <w:numId w:val="46"/>
+        </w:numPr>
+        <w:jc w:val="both"/>
+      </w:pPr>
+      <w:r>
+        <w:t>Ambient Temperature</w:t>
+      </w:r>
+      <w:r>
+        <w:tab/>
+      </w:r>
+    </w:p>
+    <w:p>
+      <w:pPr>
+        <w:pStyle w:val="ListParagraph"/>
+        <w:numPr>
+          <w:ilvl w:val="0"/>
+          <w:numId w:val="46"/>
+        </w:numPr>
+        <w:jc w:val="both"/>
+      </w:pPr>
+      <w:r>
+        <w:t>Irradiance</w:t>
+      </w:r>
+    </w:p>
+    <w:p>
+      <w:pPr>
+        <w:pStyle w:val="ListParagraph"/>
+        <w:ind w:left="1440"/>
+        <w:jc w:val="both"/>
+      </w:pPr>
+    </w:p>
+    <w:p>
+      <w:pPr>
+        <w:ind w:left="720"/>
+      </w:pPr>
+    </w:p>
+    <w:p>
+      <w:pPr>
+        <w:pStyle w:val="Heading3"/>
+      </w:pPr>
+      <w:r>
+        <w:t>System Alerts</w:t>
+      </w:r>
+      <w:r>
+        <w:t xml:space="preserve"> and Notifications</w:t>
+      </w:r>
+    </w:p>
+    <w:p>
+      <w:pPr>
+        <w:ind w:left="720"/>
+        <w:jc w:val="both"/>
+      </w:pPr>
+      <w:r>
+        <w:t xml:space="preserve">The RAM Application will send certain alerts to notify </w:t>
+      </w:r>
+      <w:r>
+        <w:t>the users</w:t>
+      </w:r>
+      <w:r>
+        <w:t xml:space="preserve"> of </w:t>
+      </w:r>
+      <w:r>
+        <w:t xml:space="preserve">important or time-sensitive information </w:t>
+      </w:r>
+      <w:r>
+        <w:t>captured by the application</w:t>
+      </w:r>
+      <w:r>
+        <w:t>, especially around device health status</w:t>
+      </w:r>
+      <w:r>
+        <w:t xml:space="preserve">.  </w:t>
+      </w:r>
+    </w:p>
+    <w:p>
+      <w:pPr>
+        <w:ind w:left="720"/>
+        <w:jc w:val="both"/>
+      </w:pPr>
+    </w:p>
+    <w:p>
+      <w:pPr>
+        <w:ind w:left="720"/>
+        <w:jc w:val="both"/>
+      </w:pPr>
+      <w:r>
+        <w:t xml:space="preserve">Users have requested that </w:t>
+      </w:r>
+      <w:r>
+        <w:t xml:space="preserve">an </w:t>
+      </w:r>
+      <w:r>
+        <w:t>alert be triggered and sen</w:t>
+      </w:r>
+      <w:r>
+        <w:t>t in case of device failures.</w:t>
+      </w:r>
+      <w:r>
+        <w:t xml:space="preserve">  </w:t>
+      </w:r>
+      <w:r>
+        <w:t xml:space="preserve">The application will receive device failure information in real-time from an external device monitoring application managed by SERIS.  The RAM application in-turn makes use of this information to trigger an alert and notify the user of such device </w:t>
+      </w:r>
+      <w:r>
+        <w:t>failures</w:t>
+      </w:r>
+      <w:r>
+        <w:t xml:space="preserve">. </w:t>
+      </w:r>
+      <w:r>
+        <w:t xml:space="preserve"> </w:t>
+      </w:r>
+    </w:p>
+    <w:p>
+      <w:pPr>
+        <w:ind w:left="720"/>
+        <w:jc w:val="both"/>
+      </w:pPr>
+    </w:p>
+    <w:p>
+      <w:pPr>
+        <w:ind w:left="720"/>
+        <w:jc w:val="both"/>
+      </w:pPr>
+      <w:r>
+        <w:t>The device health code sent by the station indicates the health status and error code.  Ideally we should be receiving a ‘1’ meaning device in good health and there are no errors.  In case the value is not ‘1’ then an alert to be trigger by the RAM application to the registered user tagged to that station.  This will help SERIS to intervene and take corrective action in a timely manner.</w:t>
+      </w:r>
+    </w:p>
+    <w:p>
+      <w:pPr>
+        <w:ind w:left="720"/>
+        <w:jc w:val="both"/>
+      </w:pPr>
+    </w:p>
+    <w:p>
+      <w:pPr>
+        <w:pStyle w:val="Heading3"/>
+      </w:pPr>
+      <w:r>
+        <w:t>Auditing and Traceability</w:t>
+      </w:r>
+    </w:p>
+    <w:p>
+      <w:pPr>
+        <w:ind w:left="720"/>
+        <w:jc w:val="both"/>
+      </w:pPr>
+      <w:r>
+        <w:t>The RAM Application is expected to capture and record certain key events and activities performed with in the system.  These include</w:t>
+      </w:r>
+    </w:p>
+    <w:p>
+      <w:pPr>
+        <w:pStyle w:val="ListParagraph"/>
+        <w:numPr>
+          <w:ilvl w:val="0"/>
+          <w:numId w:val="42"/>
+        </w:numPr>
+        <w:jc w:val="both"/>
+      </w:pPr>
+      <w:r>
+        <w:t>User Login/Logout details (Session details)</w:t>
+      </w:r>
+    </w:p>
+    <w:p>
+      <w:pPr>
+        <w:pStyle w:val="ListParagraph"/>
+        <w:numPr>
+          <w:ilvl w:val="0"/>
+          <w:numId w:val="42"/>
+        </w:numPr>
+        <w:jc w:val="both"/>
+      </w:pPr>
+      <w:r>
+        <w:t>User Management details, specifically creation and deletion of user accounts</w:t>
+      </w:r>
+    </w:p>
+    <w:p>
+      <w:pPr>
+        <w:pStyle w:val="ListParagraph"/>
+        <w:numPr>
+          <w:ilvl w:val="0"/>
+          <w:numId w:val="42"/>
+        </w:numPr>
+        <w:jc w:val="both"/>
+      </w:pPr>
+      <w:r>
+        <w:t>Station Management details, specifically creation and deletion of stations</w:t>
+      </w:r>
+    </w:p>
+    <w:p>
+      <w:pPr>
+        <w:ind w:left="720"/>
+        <w:jc w:val="both"/>
+      </w:pPr>
+      <w:r>
+        <w:t xml:space="preserve">The audit data captured should be made available and accessible to SERIS administrators.  They should be accessible interactively or through a download option for auditing the RAM application’s critical functionalities.  </w:t>
+      </w:r>
+    </w:p>
+    <w:p>
+      <w:pPr>
+        <w:ind w:left="720"/>
+        <w:jc w:val="both"/>
+      </w:pPr>
+    </w:p>
+    <w:p>
+      <w:pPr>
+        <w:pStyle w:val="Heading2"/>
+        <w:rPr>
+          <w:sz w:val="20"/>
+        </w:rPr>
+      </w:pPr>
+      <w:bookmarkStart w:id="23" w:name="_Toc532756798"/>
+      <w:r>
+        <w:rPr>
+          <w:sz w:val="20"/>
+        </w:rPr>
+        <w:t>User Interface Requirements</w:t>
+      </w:r>
+      <w:bookmarkEnd w:id="23"/>
+    </w:p>
+    <w:p>
+      <w:pPr>
+        <w:ind w:left="720"/>
+        <w:jc w:val="both"/>
+      </w:pPr>
+      <w:r>
+        <w:t xml:space="preserve">The 'User Interface specification' is documented </w:t>
+      </w:r>
+      <w:r>
+        <w:t xml:space="preserve">and available as a separate document </w:t>
+      </w:r>
+      <w:r>
+        <w:t xml:space="preserve">in </w:t>
+      </w:r>
+      <w:r>
+        <w:t>‘</w:t>
+      </w:r>
+      <w:r>
+        <w:t>\SPEC\REQUIREMENT\UIS\</w:t>
+      </w:r>
+      <w:proofErr w:type="spellStart"/>
+      <w:r>
+        <w:t>UIS.docsx</w:t>
+      </w:r>
+      <w:proofErr w:type="spellEnd"/>
+      <w:r>
+        <w:t>’.</w:t>
+      </w:r>
+    </w:p>
+    <w:p>
+      <w:pPr>
+        <w:ind w:left="720"/>
+        <w:jc w:val="both"/>
+      </w:pPr>
+    </w:p>
+    <w:p>
+      <w:pPr>
+        <w:pStyle w:val="ListParagraph"/>
+        <w:numPr>
+          <w:ilvl w:val="1"/>
+          <w:numId w:val="27"/>
+        </w:numPr>
+        <w:jc w:val="both"/>
+      </w:pPr>
+    </w:p>
+    <w:p>
+      <w:pPr>
+        <w:rPr>
+          <w:b/>
+          <w:caps/>
+        </w:rPr>
+      </w:pPr>
     </w:p>
     <w:p>
       <w:pPr>
@@ -7933,7 +8768,7 @@
           <w:sz w:val="20"/>
         </w:rPr>
       </w:pPr>
-      <w:bookmarkStart w:id="24" w:name="_Toc532652535"/>
+      <w:bookmarkStart w:id="24" w:name="_Toc532756799"/>
       <w:r>
         <w:rPr>
           <w:sz w:val="20"/>
@@ -7969,7 +8804,7 @@
           <w:sz w:val="20"/>
         </w:rPr>
       </w:pPr>
-      <w:bookmarkStart w:id="25" w:name="_Toc532652536"/>
+      <w:bookmarkStart w:id="25" w:name="_Toc532756800"/>
       <w:r>
         <w:rPr>
           <w:sz w:val="20"/>
@@ -8264,8 +9099,8 @@
       </w:rPr>
       <w:tab/>
     </w:r>
-    <w:bookmarkStart w:id="0" w:name="_MON_1056352890"/>
-    <w:bookmarkEnd w:id="0"/>
+    <w:bookmarkStart w:id="1" w:name="_MON_1056352890"/>
+    <w:bookmarkEnd w:id="1"/>
     <w:r>
       <w:rPr>
         <w:b w:val="0"/>
@@ -8295,7 +9130,7 @@
         <v:shape id="_x0000_i1026" type="#_x0000_t75" alt="" style="width:59.1pt;height:39.4pt;mso-width-percent:0;mso-height-percent:0;mso-width-percent:0;mso-height-percent:0" o:ole="">
           <v:imagedata r:id="rId1" o:title=""/>
         </v:shape>
-        <o:OLEObject Type="Embed" ProgID="Word.Picture.8" ShapeID="_x0000_i1026" DrawAspect="Content" ObjectID="_1606394365" r:id="rId2"/>
+        <o:OLEObject Type="Embed" ProgID="Word.Picture.8" ShapeID="_x0000_i1026" DrawAspect="Content" ObjectID="_1606498616" r:id="rId2"/>
       </w:object>
     </w:r>
   </w:p>
@@ -8422,7 +9257,7 @@
         <w:sz w:val="16"/>
         <w:szCs w:val="16"/>
       </w:rPr>
-      <w:t>13</w:t>
+      <w:t>1</w:t>
     </w:r>
     <w:r>
       <w:rPr>
@@ -8470,7 +9305,7 @@
         <w:sz w:val="16"/>
         <w:szCs w:val="16"/>
       </w:rPr>
-      <w:t>17</w:t>
+      <w:t>19</w:t>
     </w:r>
     <w:r>
       <w:rPr>
@@ -8498,7 +9333,7 @@
   <w:abstractNum w:abstractNumId="0">
     <w:nsid w:val="FFFFFFFB"/>
     <w:multiLevelType w:val="multilevel"/>
-    <w:tmpl w:val="6BC876DE"/>
+    <w:tmpl w:val="5D78601A"/>
     <w:lvl w:ilvl="0">
       <w:start w:val="1"/>
       <w:numFmt w:val="decimal"/>
@@ -8531,6 +9366,9 @@
       <w:pPr>
         <w:ind w:left="720" w:hanging="720"/>
       </w:pPr>
+      <w:rPr>
+        <w:b/>
+      </w:rPr>
     </w:lvl>
     <w:lvl w:ilvl="3">
       <w:start w:val="1"/>
@@ -9116,6 +9954,119 @@
     </w:lvl>
   </w:abstractNum>
   <w:abstractNum w:abstractNumId="7">
+    <w:nsid w:val="1F861E56"/>
+    <w:multiLevelType w:val="hybridMultilevel"/>
+    <w:tmpl w:val="DFC6492E"/>
+    <w:lvl w:ilvl="0" w:tplc="08090001">
+      <w:start w:val="1"/>
+      <w:numFmt w:val="bullet"/>
+      <w:lvlText w:val=""/>
+      <w:lvlJc w:val="left"/>
+      <w:pPr>
+        <w:ind w:left="1440" w:hanging="360"/>
+      </w:pPr>
+      <w:rPr>
+        <w:rFonts w:ascii="Symbol" w:hAnsi="Symbol" w:hint="default"/>
+      </w:rPr>
+    </w:lvl>
+    <w:lvl w:ilvl="1" w:tplc="08090003" w:tentative="1">
+      <w:start w:val="1"/>
+      <w:numFmt w:val="bullet"/>
+      <w:lvlText w:val="o"/>
+      <w:lvlJc w:val="left"/>
+      <w:pPr>
+        <w:ind w:left="2160" w:hanging="360"/>
+      </w:pPr>
+      <w:rPr>
+        <w:rFonts w:ascii="Courier New" w:hAnsi="Courier New" w:cs="Courier New" w:hint="default"/>
+      </w:rPr>
+    </w:lvl>
+    <w:lvl w:ilvl="2" w:tplc="08090005" w:tentative="1">
+      <w:start w:val="1"/>
+      <w:numFmt w:val="bullet"/>
+      <w:lvlText w:val=""/>
+      <w:lvlJc w:val="left"/>
+      <w:pPr>
+        <w:ind w:left="2880" w:hanging="360"/>
+      </w:pPr>
+      <w:rPr>
+        <w:rFonts w:ascii="Wingdings" w:hAnsi="Wingdings" w:hint="default"/>
+      </w:rPr>
+    </w:lvl>
+    <w:lvl w:ilvl="3" w:tplc="08090001" w:tentative="1">
+      <w:start w:val="1"/>
+      <w:numFmt w:val="bullet"/>
+      <w:lvlText w:val=""/>
+      <w:lvlJc w:val="left"/>
+      <w:pPr>
+        <w:ind w:left="3600" w:hanging="360"/>
+      </w:pPr>
+      <w:rPr>
+        <w:rFonts w:ascii="Symbol" w:hAnsi="Symbol" w:hint="default"/>
+      </w:rPr>
+    </w:lvl>
+    <w:lvl w:ilvl="4" w:tplc="08090003" w:tentative="1">
+      <w:start w:val="1"/>
+      <w:numFmt w:val="bullet"/>
+      <w:lvlText w:val="o"/>
+      <w:lvlJc w:val="left"/>
+      <w:pPr>
+        <w:ind w:left="4320" w:hanging="360"/>
+      </w:pPr>
+      <w:rPr>
+        <w:rFonts w:ascii="Courier New" w:hAnsi="Courier New" w:cs="Courier New" w:hint="default"/>
+      </w:rPr>
+    </w:lvl>
+    <w:lvl w:ilvl="5" w:tplc="08090005" w:tentative="1">
+      <w:start w:val="1"/>
+      <w:numFmt w:val="bullet"/>
+      <w:lvlText w:val=""/>
+      <w:lvlJc w:val="left"/>
+      <w:pPr>
+        <w:ind w:left="5040" w:hanging="360"/>
+      </w:pPr>
+      <w:rPr>
+        <w:rFonts w:ascii="Wingdings" w:hAnsi="Wingdings" w:hint="default"/>
+      </w:rPr>
+    </w:lvl>
+    <w:lvl w:ilvl="6" w:tplc="08090001" w:tentative="1">
+      <w:start w:val="1"/>
+      <w:numFmt w:val="bullet"/>
+      <w:lvlText w:val=""/>
+      <w:lvlJc w:val="left"/>
+      <w:pPr>
+        <w:ind w:left="5760" w:hanging="360"/>
+      </w:pPr>
+      <w:rPr>
+        <w:rFonts w:ascii="Symbol" w:hAnsi="Symbol" w:hint="default"/>
+      </w:rPr>
+    </w:lvl>
+    <w:lvl w:ilvl="7" w:tplc="08090003" w:tentative="1">
+      <w:start w:val="1"/>
+      <w:numFmt w:val="bullet"/>
+      <w:lvlText w:val="o"/>
+      <w:lvlJc w:val="left"/>
+      <w:pPr>
+        <w:ind w:left="6480" w:hanging="360"/>
+      </w:pPr>
+      <w:rPr>
+        <w:rFonts w:ascii="Courier New" w:hAnsi="Courier New" w:cs="Courier New" w:hint="default"/>
+      </w:rPr>
+    </w:lvl>
+    <w:lvl w:ilvl="8" w:tplc="08090005" w:tentative="1">
+      <w:start w:val="1"/>
+      <w:numFmt w:val="bullet"/>
+      <w:lvlText w:val=""/>
+      <w:lvlJc w:val="left"/>
+      <w:pPr>
+        <w:ind w:left="7200" w:hanging="360"/>
+      </w:pPr>
+      <w:rPr>
+        <w:rFonts w:ascii="Wingdings" w:hAnsi="Wingdings" w:hint="default"/>
+      </w:rPr>
+    </w:lvl>
+  </w:abstractNum>
+  <w:abstractNum w:abstractNumId="8">
     <w:nsid w:val="213E6F13"/>
     <w:multiLevelType w:val="hybridMultilevel"/>
     <w:tmpl w:val="2B8AADCE"/>
@@ -9228,7 +10179,7 @@
       </w:rPr>
     </w:lvl>
   </w:abstractNum>
-  <w:abstractNum w:abstractNumId="8">
+  <w:abstractNum w:abstractNumId="9">
     <w:nsid w:val="2ADE51D3"/>
     <w:multiLevelType w:val="hybridMultilevel"/>
     <w:tmpl w:val="90EAD6EC"/>
@@ -9341,7 +10292,120 @@
       </w:rPr>
     </w:lvl>
   </w:abstractNum>
-  <w:abstractNum w:abstractNumId="9">
+  <w:abstractNum w:abstractNumId="10">
+    <w:nsid w:val="302255BB"/>
+    <w:multiLevelType w:val="hybridMultilevel"/>
+    <w:tmpl w:val="71A2F70E"/>
+    <w:lvl w:ilvl="0" w:tplc="08090001">
+      <w:start w:val="1"/>
+      <w:numFmt w:val="bullet"/>
+      <w:lvlText w:val=""/>
+      <w:lvlJc w:val="left"/>
+      <w:pPr>
+        <w:ind w:left="1440" w:hanging="360"/>
+      </w:pPr>
+      <w:rPr>
+        <w:rFonts w:ascii="Symbol" w:hAnsi="Symbol" w:hint="default"/>
+      </w:rPr>
+    </w:lvl>
+    <w:lvl w:ilvl="1" w:tplc="08090003" w:tentative="1">
+      <w:start w:val="1"/>
+      <w:numFmt w:val="bullet"/>
+      <w:lvlText w:val="o"/>
+      <w:lvlJc w:val="left"/>
+      <w:pPr>
+        <w:ind w:left="2160" w:hanging="360"/>
+      </w:pPr>
+      <w:rPr>
+        <w:rFonts w:ascii="Courier New" w:hAnsi="Courier New" w:cs="Courier New" w:hint="default"/>
+      </w:rPr>
+    </w:lvl>
+    <w:lvl w:ilvl="2" w:tplc="08090005" w:tentative="1">
+      <w:start w:val="1"/>
+      <w:numFmt w:val="bullet"/>
+      <w:lvlText w:val=""/>
+      <w:lvlJc w:val="left"/>
+      <w:pPr>
+        <w:ind w:left="2880" w:hanging="360"/>
+      </w:pPr>
+      <w:rPr>
+        <w:rFonts w:ascii="Wingdings" w:hAnsi="Wingdings" w:hint="default"/>
+      </w:rPr>
+    </w:lvl>
+    <w:lvl w:ilvl="3" w:tplc="08090001" w:tentative="1">
+      <w:start w:val="1"/>
+      <w:numFmt w:val="bullet"/>
+      <w:lvlText w:val=""/>
+      <w:lvlJc w:val="left"/>
+      <w:pPr>
+        <w:ind w:left="3600" w:hanging="360"/>
+      </w:pPr>
+      <w:rPr>
+        <w:rFonts w:ascii="Symbol" w:hAnsi="Symbol" w:hint="default"/>
+      </w:rPr>
+    </w:lvl>
+    <w:lvl w:ilvl="4" w:tplc="08090003" w:tentative="1">
+      <w:start w:val="1"/>
+      <w:numFmt w:val="bullet"/>
+      <w:lvlText w:val="o"/>
+      <w:lvlJc w:val="left"/>
+      <w:pPr>
+        <w:ind w:left="4320" w:hanging="360"/>
+      </w:pPr>
+      <w:rPr>
+        <w:rFonts w:ascii="Courier New" w:hAnsi="Courier New" w:cs="Courier New" w:hint="default"/>
+      </w:rPr>
+    </w:lvl>
+    <w:lvl w:ilvl="5" w:tplc="08090005" w:tentative="1">
+      <w:start w:val="1"/>
+      <w:numFmt w:val="bullet"/>
+      <w:lvlText w:val=""/>
+      <w:lvlJc w:val="left"/>
+      <w:pPr>
+        <w:ind w:left="5040" w:hanging="360"/>
+      </w:pPr>
+      <w:rPr>
+        <w:rFonts w:ascii="Wingdings" w:hAnsi="Wingdings" w:hint="default"/>
+      </w:rPr>
+    </w:lvl>
+    <w:lvl w:ilvl="6" w:tplc="08090001" w:tentative="1">
+      <w:start w:val="1"/>
+      <w:numFmt w:val="bullet"/>
+      <w:lvlText w:val=""/>
+      <w:lvlJc w:val="left"/>
+      <w:pPr>
+        <w:ind w:left="5760" w:hanging="360"/>
+      </w:pPr>
+      <w:rPr>
+        <w:rFonts w:ascii="Symbol" w:hAnsi="Symbol" w:hint="default"/>
+      </w:rPr>
+    </w:lvl>
+    <w:lvl w:ilvl="7" w:tplc="08090003" w:tentative="1">
+      <w:start w:val="1"/>
+      <w:numFmt w:val="bullet"/>
+      <w:lvlText w:val="o"/>
+      <w:lvlJc w:val="left"/>
+      <w:pPr>
+        <w:ind w:left="6480" w:hanging="360"/>
+      </w:pPr>
+      <w:rPr>
+        <w:rFonts w:ascii="Courier New" w:hAnsi="Courier New" w:cs="Courier New" w:hint="default"/>
+      </w:rPr>
+    </w:lvl>
+    <w:lvl w:ilvl="8" w:tplc="08090005" w:tentative="1">
+      <w:start w:val="1"/>
+      <w:numFmt w:val="bullet"/>
+      <w:lvlText w:val=""/>
+      <w:lvlJc w:val="left"/>
+      <w:pPr>
+        <w:ind w:left="7200" w:hanging="360"/>
+      </w:pPr>
+      <w:rPr>
+        <w:rFonts w:ascii="Wingdings" w:hAnsi="Wingdings" w:hint="default"/>
+      </w:rPr>
+    </w:lvl>
+  </w:abstractNum>
+  <w:abstractNum w:abstractNumId="11">
     <w:nsid w:val="37DA5692"/>
     <w:multiLevelType w:val="hybridMultilevel"/>
     <w:tmpl w:val="3CE22C7A"/>
@@ -9454,7 +10518,7 @@
       </w:rPr>
     </w:lvl>
   </w:abstractNum>
-  <w:abstractNum w:abstractNumId="10">
+  <w:abstractNum w:abstractNumId="12">
     <w:nsid w:val="3BB12C96"/>
     <w:multiLevelType w:val="hybridMultilevel"/>
     <w:tmpl w:val="43C8E646"/>
@@ -9567,7 +10631,7 @@
       </w:rPr>
     </w:lvl>
   </w:abstractNum>
-  <w:abstractNum w:abstractNumId="11">
+  <w:abstractNum w:abstractNumId="13">
     <w:nsid w:val="3BE041B2"/>
     <w:multiLevelType w:val="hybridMultilevel"/>
     <w:tmpl w:val="0854E450"/>
@@ -9680,7 +10744,7 @@
       </w:rPr>
     </w:lvl>
   </w:abstractNum>
-  <w:abstractNum w:abstractNumId="12">
+  <w:abstractNum w:abstractNumId="14">
     <w:nsid w:val="445415D0"/>
     <w:multiLevelType w:val="hybridMultilevel"/>
     <w:tmpl w:val="0AD8406E"/>
@@ -9766,7 +10830,7 @@
       </w:pPr>
     </w:lvl>
   </w:abstractNum>
-  <w:abstractNum w:abstractNumId="13">
+  <w:abstractNum w:abstractNumId="15">
     <w:nsid w:val="450359FA"/>
     <w:multiLevelType w:val="hybridMultilevel"/>
     <w:tmpl w:val="1772E112"/>
@@ -9879,7 +10943,7 @@
       </w:rPr>
     </w:lvl>
   </w:abstractNum>
-  <w:abstractNum w:abstractNumId="14">
+  <w:abstractNum w:abstractNumId="16">
     <w:nsid w:val="47CD37B2"/>
     <w:multiLevelType w:val="hybridMultilevel"/>
     <w:tmpl w:val="1772E112"/>
@@ -9992,7 +11056,7 @@
       </w:rPr>
     </w:lvl>
   </w:abstractNum>
-  <w:abstractNum w:abstractNumId="15">
+  <w:abstractNum w:abstractNumId="17">
     <w:nsid w:val="57202524"/>
     <w:multiLevelType w:val="singleLevel"/>
     <w:tmpl w:val="06400EE0"/>
@@ -10013,7 +11077,7 @@
       </w:rPr>
     </w:lvl>
   </w:abstractNum>
-  <w:abstractNum w:abstractNumId="16">
+  <w:abstractNum w:abstractNumId="18">
     <w:nsid w:val="5A5112B0"/>
     <w:multiLevelType w:val="hybridMultilevel"/>
     <w:tmpl w:val="52BA1FAC"/>
@@ -10126,7 +11190,7 @@
       </w:rPr>
     </w:lvl>
   </w:abstractNum>
-  <w:abstractNum w:abstractNumId="17">
+  <w:abstractNum w:abstractNumId="19">
     <w:nsid w:val="63947D7C"/>
     <w:multiLevelType w:val="singleLevel"/>
     <w:tmpl w:val="EB86FEF8"/>
@@ -10147,7 +11211,7 @@
       </w:rPr>
     </w:lvl>
   </w:abstractNum>
-  <w:abstractNum w:abstractNumId="18">
+  <w:abstractNum w:abstractNumId="20">
     <w:nsid w:val="69E9679D"/>
     <w:multiLevelType w:val="hybridMultilevel"/>
     <w:tmpl w:val="680E3AC6"/>
@@ -10260,7 +11324,7 @@
       </w:rPr>
     </w:lvl>
   </w:abstractNum>
-  <w:abstractNum w:abstractNumId="19">
+  <w:abstractNum w:abstractNumId="21">
     <w:nsid w:val="6E47738B"/>
     <w:multiLevelType w:val="hybridMultilevel"/>
     <w:tmpl w:val="11F09040"/>
@@ -10372,7 +11436,120 @@
       </w:rPr>
     </w:lvl>
   </w:abstractNum>
-  <w:abstractNum w:abstractNumId="20">
+  <w:abstractNum w:abstractNumId="22">
+    <w:nsid w:val="76934538"/>
+    <w:multiLevelType w:val="hybridMultilevel"/>
+    <w:tmpl w:val="8FAE71C8"/>
+    <w:lvl w:ilvl="0" w:tplc="08090001">
+      <w:start w:val="1"/>
+      <w:numFmt w:val="bullet"/>
+      <w:lvlText w:val=""/>
+      <w:lvlJc w:val="left"/>
+      <w:pPr>
+        <w:ind w:left="1800" w:hanging="360"/>
+      </w:pPr>
+      <w:rPr>
+        <w:rFonts w:ascii="Symbol" w:hAnsi="Symbol" w:hint="default"/>
+      </w:rPr>
+    </w:lvl>
+    <w:lvl w:ilvl="1" w:tplc="08090003" w:tentative="1">
+      <w:start w:val="1"/>
+      <w:numFmt w:val="bullet"/>
+      <w:lvlText w:val="o"/>
+      <w:lvlJc w:val="left"/>
+      <w:pPr>
+        <w:ind w:left="2520" w:hanging="360"/>
+      </w:pPr>
+      <w:rPr>
+        <w:rFonts w:ascii="Courier New" w:hAnsi="Courier New" w:cs="Courier New" w:hint="default"/>
+      </w:rPr>
+    </w:lvl>
+    <w:lvl w:ilvl="2" w:tplc="08090005" w:tentative="1">
+      <w:start w:val="1"/>
+      <w:numFmt w:val="bullet"/>
+      <w:lvlText w:val=""/>
+      <w:lvlJc w:val="left"/>
+      <w:pPr>
+        <w:ind w:left="3240" w:hanging="360"/>
+      </w:pPr>
+      <w:rPr>
+        <w:rFonts w:ascii="Wingdings" w:hAnsi="Wingdings" w:hint="default"/>
+      </w:rPr>
+    </w:lvl>
+    <w:lvl w:ilvl="3" w:tplc="08090001" w:tentative="1">
+      <w:start w:val="1"/>
+      <w:numFmt w:val="bullet"/>
+      <w:lvlText w:val=""/>
+      <w:lvlJc w:val="left"/>
+      <w:pPr>
+        <w:ind w:left="3960" w:hanging="360"/>
+      </w:pPr>
+      <w:rPr>
+        <w:rFonts w:ascii="Symbol" w:hAnsi="Symbol" w:hint="default"/>
+      </w:rPr>
+    </w:lvl>
+    <w:lvl w:ilvl="4" w:tplc="08090003" w:tentative="1">
+      <w:start w:val="1"/>
+      <w:numFmt w:val="bullet"/>
+      <w:lvlText w:val="o"/>
+      <w:lvlJc w:val="left"/>
+      <w:pPr>
+        <w:ind w:left="4680" w:hanging="360"/>
+      </w:pPr>
+      <w:rPr>
+        <w:rFonts w:ascii="Courier New" w:hAnsi="Courier New" w:cs="Courier New" w:hint="default"/>
+      </w:rPr>
+    </w:lvl>
+    <w:lvl w:ilvl="5" w:tplc="08090005" w:tentative="1">
+      <w:start w:val="1"/>
+      <w:numFmt w:val="bullet"/>
+      <w:lvlText w:val=""/>
+      <w:lvlJc w:val="left"/>
+      <w:pPr>
+        <w:ind w:left="5400" w:hanging="360"/>
+      </w:pPr>
+      <w:rPr>
+        <w:rFonts w:ascii="Wingdings" w:hAnsi="Wingdings" w:hint="default"/>
+      </w:rPr>
+    </w:lvl>
+    <w:lvl w:ilvl="6" w:tplc="08090001" w:tentative="1">
+      <w:start w:val="1"/>
+      <w:numFmt w:val="bullet"/>
+      <w:lvlText w:val=""/>
+      <w:lvlJc w:val="left"/>
+      <w:pPr>
+        <w:ind w:left="6120" w:hanging="360"/>
+      </w:pPr>
+      <w:rPr>
+        <w:rFonts w:ascii="Symbol" w:hAnsi="Symbol" w:hint="default"/>
+      </w:rPr>
+    </w:lvl>
+    <w:lvl w:ilvl="7" w:tplc="08090003" w:tentative="1">
+      <w:start w:val="1"/>
+      <w:numFmt w:val="bullet"/>
+      <w:lvlText w:val="o"/>
+      <w:lvlJc w:val="left"/>
+      <w:pPr>
+        <w:ind w:left="6840" w:hanging="360"/>
+      </w:pPr>
+      <w:rPr>
+        <w:rFonts w:ascii="Courier New" w:hAnsi="Courier New" w:cs="Courier New" w:hint="default"/>
+      </w:rPr>
+    </w:lvl>
+    <w:lvl w:ilvl="8" w:tplc="08090005" w:tentative="1">
+      <w:start w:val="1"/>
+      <w:numFmt w:val="bullet"/>
+      <w:lvlText w:val=""/>
+      <w:lvlJc w:val="left"/>
+      <w:pPr>
+        <w:ind w:left="7560" w:hanging="360"/>
+      </w:pPr>
+      <w:rPr>
+        <w:rFonts w:ascii="Wingdings" w:hAnsi="Wingdings" w:hint="default"/>
+      </w:rPr>
+    </w:lvl>
+  </w:abstractNum>
+  <w:abstractNum w:abstractNumId="23">
     <w:nsid w:val="781048EC"/>
     <w:multiLevelType w:val="hybridMultilevel"/>
     <w:tmpl w:val="876A8CD4"/>
@@ -10485,7 +11662,7 @@
       </w:rPr>
     </w:lvl>
   </w:abstractNum>
-  <w:abstractNum w:abstractNumId="21">
+  <w:abstractNum w:abstractNumId="24">
     <w:nsid w:val="7A630B9D"/>
     <w:multiLevelType w:val="hybridMultilevel"/>
     <w:tmpl w:val="70ECA892"/>
@@ -10598,7 +11775,7 @@
       </w:rPr>
     </w:lvl>
   </w:abstractNum>
-  <w:abstractNum w:abstractNumId="22">
+  <w:abstractNum w:abstractNumId="25">
     <w:nsid w:val="7C1E5D3C"/>
     <w:multiLevelType w:val="hybridMultilevel"/>
     <w:tmpl w:val="0C50D968"/>
@@ -10711,7 +11888,7 @@
       </w:rPr>
     </w:lvl>
   </w:abstractNum>
-  <w:abstractNum w:abstractNumId="23">
+  <w:abstractNum w:abstractNumId="26">
     <w:nsid w:val="7CBC1E1C"/>
     <w:multiLevelType w:val="hybridMultilevel"/>
     <w:tmpl w:val="B6489A62"/>
@@ -10828,73 +12005,73 @@
     <w:abstractNumId w:val="0"/>
   </w:num>
   <w:num w:numId="2">
-    <w:abstractNumId w:val="17"/>
+    <w:abstractNumId w:val="19"/>
   </w:num>
   <w:num w:numId="3">
     <w:abstractNumId w:val="1"/>
   </w:num>
   <w:num w:numId="4">
-    <w:abstractNumId w:val="15"/>
+    <w:abstractNumId w:val="17"/>
     <w:lvlOverride w:ilvl="0">
       <w:startOverride w:val="1"/>
     </w:lvlOverride>
   </w:num>
   <w:num w:numId="5">
-    <w:abstractNumId w:val="15"/>
+    <w:abstractNumId w:val="17"/>
   </w:num>
   <w:num w:numId="6">
-    <w:abstractNumId w:val="15"/>
+    <w:abstractNumId w:val="17"/>
   </w:num>
   <w:num w:numId="7">
-    <w:abstractNumId w:val="15"/>
+    <w:abstractNumId w:val="17"/>
     <w:lvlOverride w:ilvl="0">
       <w:startOverride w:val="1"/>
     </w:lvlOverride>
   </w:num>
   <w:num w:numId="8">
-    <w:abstractNumId w:val="15"/>
+    <w:abstractNumId w:val="17"/>
     <w:lvlOverride w:ilvl="0">
       <w:startOverride w:val="1"/>
     </w:lvlOverride>
   </w:num>
   <w:num w:numId="9">
-    <w:abstractNumId w:val="12"/>
+    <w:abstractNumId w:val="14"/>
   </w:num>
   <w:num w:numId="10">
-    <w:abstractNumId w:val="7"/>
+    <w:abstractNumId w:val="8"/>
   </w:num>
   <w:num w:numId="11">
-    <w:abstractNumId w:val="18"/>
+    <w:abstractNumId w:val="20"/>
   </w:num>
   <w:num w:numId="12">
-    <w:abstractNumId w:val="9"/>
+    <w:abstractNumId w:val="11"/>
   </w:num>
   <w:num w:numId="13">
-    <w:abstractNumId w:val="23"/>
+    <w:abstractNumId w:val="26"/>
   </w:num>
   <w:num w:numId="14">
-    <w:abstractNumId w:val="21"/>
+    <w:abstractNumId w:val="24"/>
   </w:num>
   <w:num w:numId="15">
     <w:abstractNumId w:val="6"/>
   </w:num>
   <w:num w:numId="16">
-    <w:abstractNumId w:val="8"/>
+    <w:abstractNumId w:val="9"/>
   </w:num>
   <w:num w:numId="17">
     <w:abstractNumId w:val="4"/>
   </w:num>
   <w:num w:numId="18">
-    <w:abstractNumId w:val="13"/>
+    <w:abstractNumId w:val="15"/>
   </w:num>
   <w:num w:numId="19">
-    <w:abstractNumId w:val="10"/>
+    <w:abstractNumId w:val="12"/>
   </w:num>
   <w:num w:numId="20">
-    <w:abstractNumId w:val="14"/>
+    <w:abstractNumId w:val="16"/>
   </w:num>
   <w:num w:numId="21">
-    <w:abstractNumId w:val="11"/>
+    <w:abstractNumId w:val="13"/>
   </w:num>
   <w:num w:numId="22">
     <w:abstractNumId w:val="0"/>
@@ -10906,61 +12083,79 @@
     <w:abstractNumId w:val="0"/>
   </w:num>
   <w:num w:numId="25">
-    <w:abstractNumId w:val="16"/>
+    <w:abstractNumId w:val="18"/>
   </w:num>
   <w:num w:numId="26">
-    <w:abstractNumId w:val="22"/>
+    <w:abstractNumId w:val="25"/>
   </w:num>
   <w:num w:numId="27">
-    <w:abstractNumId w:val="20"/>
+    <w:abstractNumId w:val="23"/>
   </w:num>
   <w:num w:numId="28">
     <w:abstractNumId w:val="5"/>
   </w:num>
   <w:num w:numId="29">
-    <w:abstractNumId w:val="19"/>
+    <w:abstractNumId w:val="21"/>
   </w:num>
   <w:num w:numId="30">
     <w:abstractNumId w:val="2"/>
   </w:num>
   <w:num w:numId="31">
-    <w:abstractNumId w:val="15"/>
+    <w:abstractNumId w:val="17"/>
   </w:num>
   <w:num w:numId="32">
-    <w:abstractNumId w:val="15"/>
+    <w:abstractNumId w:val="17"/>
   </w:num>
   <w:num w:numId="33">
-    <w:abstractNumId w:val="15"/>
+    <w:abstractNumId w:val="17"/>
   </w:num>
   <w:num w:numId="34">
-    <w:abstractNumId w:val="15"/>
+    <w:abstractNumId w:val="17"/>
     <w:lvlOverride w:ilvl="0">
       <w:startOverride w:val="1"/>
     </w:lvlOverride>
   </w:num>
   <w:num w:numId="35">
-    <w:abstractNumId w:val="15"/>
+    <w:abstractNumId w:val="17"/>
   </w:num>
   <w:num w:numId="36">
     <w:abstractNumId w:val="3"/>
   </w:num>
   <w:num w:numId="37">
-    <w:abstractNumId w:val="15"/>
+    <w:abstractNumId w:val="17"/>
   </w:num>
   <w:num w:numId="38">
-    <w:abstractNumId w:val="15"/>
+    <w:abstractNumId w:val="17"/>
   </w:num>
   <w:num w:numId="39">
-    <w:abstractNumId w:val="15"/>
+    <w:abstractNumId w:val="17"/>
     <w:lvlOverride w:ilvl="0">
       <w:startOverride w:val="1"/>
     </w:lvlOverride>
   </w:num>
   <w:num w:numId="40">
-    <w:abstractNumId w:val="15"/>
+    <w:abstractNumId w:val="17"/>
     <w:lvlOverride w:ilvl="0">
       <w:startOverride w:val="1"/>
     </w:lvlOverride>
+  </w:num>
+  <w:num w:numId="41">
+    <w:abstractNumId w:val="22"/>
+  </w:num>
+  <w:num w:numId="42">
+    <w:abstractNumId w:val="7"/>
+  </w:num>
+  <w:num w:numId="43">
+    <w:abstractNumId w:val="0"/>
+  </w:num>
+  <w:num w:numId="44">
+    <w:abstractNumId w:val="0"/>
+  </w:num>
+  <w:num w:numId="45">
+    <w:abstractNumId w:val="0"/>
+  </w:num>
+  <w:num w:numId="46">
+    <w:abstractNumId w:val="10"/>
   </w:num>
   <w:numIdMacAtCleanup w:val="20"/>
 </w:numbering>
@@ -13479,7 +14674,7 @@
 </file>
 
 <file path=customXml/itemProps4.xml><?xml version="1.0" encoding="utf-8"?>
-<ds:datastoreItem xmlns:ds="http://schemas.openxmlformats.org/officeDocument/2006/customXml" ds:itemID="{5BFFE153-72C9-4857-943E-5CF550FA2D89}">
+<ds:datastoreItem xmlns:ds="http://schemas.openxmlformats.org/officeDocument/2006/customXml" ds:itemID="{FAC37B25-DC4E-4602-B5D5-3ABD6BF867C4}">
   <ds:schemaRefs>
     <ds:schemaRef ds:uri="http://schemas.openxmlformats.org/officeDocument/2006/bibliography"/>
   </ds:schemaRefs>

</xml_diff>

<commit_message>
2.2 Elaborate outstanding requirements
2.2	RAM/TURS	1/12/2018	Clean-up URS based on the revised set of requirements for further circulation and review; elaborate further on all of the outstanding requirements
</commit_message>
<xml_diff>
--- a/SPEC/REQUIREMENT/URS/WORK IN PROGRESS/RAM_TURS.docx
+++ b/SPEC/REQUIREMENT/URS/WORK IN PROGRESS/RAM_TURS.docx
@@ -1252,7 +1252,7 @@
                 <v:shape id="_x0000_s1026" type="#_x0000_t75" alt="" style="position:absolute;left:0;text-align:left;margin-left:7.65pt;margin-top:8.6pt;width:162pt;height:107.75pt;z-index:251657728;visibility:visible;mso-wrap-edited:f;mso-width-percent:0;mso-height-percent:0;mso-position-horizontal-relative:text;mso-position-vertical-relative:text;mso-width-percent:0;mso-height-percent:0" o:userdrawn="t">
                   <v:imagedata r:id="rId13" o:title=""/>
                 </v:shape>
-                <o:OLEObject Type="Embed" ProgID="Word.Picture.8" ShapeID="_x0000_s1026" DrawAspect="Content" ObjectID="_1606498617" r:id="rId14"/>
+                <o:OLEObject Type="Embed" ProgID="Word.Picture.8" ShapeID="_x0000_s1026" DrawAspect="Content" ObjectID="_1606564372" r:id="rId14"/>
               </w:pict>
             </w:r>
           </w:p>
@@ -9130,7 +9130,7 @@
         <v:shape id="_x0000_i1026" type="#_x0000_t75" alt="" style="width:59.1pt;height:39.4pt;mso-width-percent:0;mso-height-percent:0;mso-width-percent:0;mso-height-percent:0" o:ole="">
           <v:imagedata r:id="rId1" o:title=""/>
         </v:shape>
-        <o:OLEObject Type="Embed" ProgID="Word.Picture.8" ShapeID="_x0000_i1026" DrawAspect="Content" ObjectID="_1606498616" r:id="rId2"/>
+        <o:OLEObject Type="Embed" ProgID="Word.Picture.8" ShapeID="_x0000_i1026" DrawAspect="Content" ObjectID="_1606564371" r:id="rId2"/>
       </w:object>
     </w:r>
   </w:p>
@@ -14674,7 +14674,7 @@
 </file>
 
 <file path=customXml/itemProps4.xml><?xml version="1.0" encoding="utf-8"?>
-<ds:datastoreItem xmlns:ds="http://schemas.openxmlformats.org/officeDocument/2006/customXml" ds:itemID="{FAC37B25-DC4E-4602-B5D5-3ABD6BF867C4}">
+<ds:datastoreItem xmlns:ds="http://schemas.openxmlformats.org/officeDocument/2006/customXml" ds:itemID="{DAAC553F-040C-46F8-9482-A2D21EE5ED55}">
   <ds:schemaRefs>
     <ds:schemaRef ds:uri="http://schemas.openxmlformats.org/officeDocument/2006/bibliography"/>
   </ds:schemaRefs>

</xml_diff>

<commit_message>
2.3	RAM/TURS		Incorporate the review comments
2.3	RAM/TURS		Incorporate the review comments
</commit_message>
<xml_diff>
--- a/SPEC/REQUIREMENT/URS/WORK IN PROGRESS/RAM_TURS.docx
+++ b/SPEC/REQUIREMENT/URS/WORK IN PROGRESS/RAM_TURS.docx
@@ -452,8 +452,10 @@
                 <w:sz w:val="20"/>
                 <w:lang w:val="en-GB"/>
               </w:rPr>
-              <w:t>2</w:t>
+              <w:t>3</w:t>
             </w:r>
+            <w:bookmarkStart w:id="0" w:name="_GoBack"/>
+            <w:bookmarkEnd w:id="0"/>
           </w:p>
         </w:tc>
       </w:tr>
@@ -1250,7 +1252,7 @@
                 <v:shape id="_x0000_s1026" type="#_x0000_t75" alt="" style="position:absolute;left:0;text-align:left;margin-left:7.65pt;margin-top:8.6pt;width:162pt;height:107.75pt;z-index:251657728;visibility:visible;mso-wrap-edited:f;mso-width-percent:0;mso-height-percent:0;mso-position-horizontal-relative:text;mso-position-vertical-relative:text;mso-width-percent:0;mso-height-percent:0" o:userdrawn="t">
                   <v:imagedata r:id="rId13" o:title=""/>
                 </v:shape>
-                <o:OLEObject Type="Embed" ProgID="Word.Picture.8" ShapeID="_x0000_s1026" DrawAspect="Content" ObjectID="_1606573653" r:id="rId14"/>
+                <o:OLEObject Type="Embed" ProgID="Word.Picture.8" ShapeID="_x0000_s1026" DrawAspect="Content" ObjectID="_1606728043" r:id="rId14"/>
               </w:pict>
             </w:r>
           </w:p>
@@ -2872,7 +2874,7 @@
         <w:rPr>
           <w:noProof/>
         </w:rPr>
-        <w:instrText xml:space="preserve"> PAGEREF _Toc532756780 \h </w:instrText>
+        <w:instrText xml:space="preserve"> PAGEREF _Toc532986193 \h </w:instrText>
       </w:r>
       <w:r>
         <w:rPr>
@@ -2952,7 +2954,7 @@
         <w:rPr>
           <w:noProof/>
         </w:rPr>
-        <w:instrText xml:space="preserve"> PAGEREF _Toc532756781 \h </w:instrText>
+        <w:instrText xml:space="preserve"> PAGEREF _Toc532986194 \h </w:instrText>
       </w:r>
       <w:r>
         <w:rPr>
@@ -3032,7 +3034,7 @@
         <w:rPr>
           <w:noProof/>
         </w:rPr>
-        <w:instrText xml:space="preserve"> PAGEREF _Toc532756782 \h </w:instrText>
+        <w:instrText xml:space="preserve"> PAGEREF _Toc532986195 \h </w:instrText>
       </w:r>
       <w:r>
         <w:rPr>
@@ -3112,7 +3114,7 @@
         <w:rPr>
           <w:noProof/>
         </w:rPr>
-        <w:instrText xml:space="preserve"> PAGEREF _Toc532756783 \h </w:instrText>
+        <w:instrText xml:space="preserve"> PAGEREF _Toc532986196 \h </w:instrText>
       </w:r>
       <w:r>
         <w:rPr>
@@ -3192,7 +3194,7 @@
         <w:rPr>
           <w:noProof/>
         </w:rPr>
-        <w:instrText xml:space="preserve"> PAGEREF _Toc532756784 \h </w:instrText>
+        <w:instrText xml:space="preserve"> PAGEREF _Toc532986197 \h </w:instrText>
       </w:r>
       <w:r>
         <w:rPr>
@@ -3272,7 +3274,7 @@
         <w:rPr>
           <w:noProof/>
         </w:rPr>
-        <w:instrText xml:space="preserve"> PAGEREF _Toc532756785 \h </w:instrText>
+        <w:instrText xml:space="preserve"> PAGEREF _Toc532986198 \h </w:instrText>
       </w:r>
       <w:r>
         <w:rPr>
@@ -3352,7 +3354,7 @@
         <w:rPr>
           <w:noProof/>
         </w:rPr>
-        <w:instrText xml:space="preserve"> PAGEREF _Toc532756786 \h </w:instrText>
+        <w:instrText xml:space="preserve"> PAGEREF _Toc532986199 \h </w:instrText>
       </w:r>
       <w:r>
         <w:rPr>
@@ -3432,7 +3434,7 @@
         <w:rPr>
           <w:noProof/>
         </w:rPr>
-        <w:instrText xml:space="preserve"> PAGEREF _Toc532756787 \h </w:instrText>
+        <w:instrText xml:space="preserve"> PAGEREF _Toc532986200 \h </w:instrText>
       </w:r>
       <w:r>
         <w:rPr>
@@ -3514,7 +3516,7 @@
         <w:rPr>
           <w:noProof/>
         </w:rPr>
-        <w:instrText xml:space="preserve"> PAGEREF _Toc532756788 \h </w:instrText>
+        <w:instrText xml:space="preserve"> PAGEREF _Toc532986201 \h </w:instrText>
       </w:r>
       <w:r>
         <w:rPr>
@@ -3594,7 +3596,7 @@
         <w:rPr>
           <w:noProof/>
         </w:rPr>
-        <w:instrText xml:space="preserve"> PAGEREF _Toc532756789 \h </w:instrText>
+        <w:instrText xml:space="preserve"> PAGEREF _Toc532986202 \h </w:instrText>
       </w:r>
       <w:r>
         <w:rPr>
@@ -3674,7 +3676,7 @@
         <w:rPr>
           <w:noProof/>
         </w:rPr>
-        <w:instrText xml:space="preserve"> PAGEREF _Toc532756790 \h </w:instrText>
+        <w:instrText xml:space="preserve"> PAGEREF _Toc532986203 \h </w:instrText>
       </w:r>
       <w:r>
         <w:rPr>
@@ -3754,7 +3756,7 @@
         <w:rPr>
           <w:noProof/>
         </w:rPr>
-        <w:instrText xml:space="preserve"> PAGEREF _Toc532756791 \h </w:instrText>
+        <w:instrText xml:space="preserve"> PAGEREF _Toc532986204 \h </w:instrText>
       </w:r>
       <w:r>
         <w:rPr>
@@ -3834,7 +3836,7 @@
         <w:rPr>
           <w:noProof/>
         </w:rPr>
-        <w:instrText xml:space="preserve"> PAGEREF _Toc532756792 \h </w:instrText>
+        <w:instrText xml:space="preserve"> PAGEREF _Toc532986205 \h </w:instrText>
       </w:r>
       <w:r>
         <w:rPr>
@@ -3914,7 +3916,7 @@
         <w:rPr>
           <w:noProof/>
         </w:rPr>
-        <w:instrText xml:space="preserve"> PAGEREF _Toc532756793 \h </w:instrText>
+        <w:instrText xml:space="preserve"> PAGEREF _Toc532986206 \h </w:instrText>
       </w:r>
       <w:r>
         <w:rPr>
@@ -3994,7 +3996,7 @@
         <w:rPr>
           <w:noProof/>
         </w:rPr>
-        <w:instrText xml:space="preserve"> PAGEREF _Toc532756794 \h </w:instrText>
+        <w:instrText xml:space="preserve"> PAGEREF _Toc532986207 \h </w:instrText>
       </w:r>
       <w:r>
         <w:rPr>
@@ -4076,7 +4078,7 @@
         <w:rPr>
           <w:noProof/>
         </w:rPr>
-        <w:instrText xml:space="preserve"> PAGEREF _Toc532756795 \h </w:instrText>
+        <w:instrText xml:space="preserve"> PAGEREF _Toc532986208 \h </w:instrText>
       </w:r>
       <w:r>
         <w:rPr>
@@ -4156,7 +4158,7 @@
         <w:rPr>
           <w:noProof/>
         </w:rPr>
-        <w:instrText xml:space="preserve"> PAGEREF _Toc532756796 \h </w:instrText>
+        <w:instrText xml:space="preserve"> PAGEREF _Toc532986209 \h </w:instrText>
       </w:r>
       <w:r>
         <w:rPr>
@@ -4236,7 +4238,7 @@
         <w:rPr>
           <w:noProof/>
         </w:rPr>
-        <w:instrText xml:space="preserve"> PAGEREF _Toc532756797 \h </w:instrText>
+        <w:instrText xml:space="preserve"> PAGEREF _Toc532986210 \h </w:instrText>
       </w:r>
       <w:r>
         <w:rPr>
@@ -4316,7 +4318,7 @@
         <w:rPr>
           <w:noProof/>
         </w:rPr>
-        <w:instrText xml:space="preserve"> PAGEREF _Toc532756798 \h </w:instrText>
+        <w:instrText xml:space="preserve"> PAGEREF _Toc532986211 \h </w:instrText>
       </w:r>
       <w:r>
         <w:rPr>
@@ -4398,7 +4400,7 @@
         <w:rPr>
           <w:noProof/>
         </w:rPr>
-        <w:instrText xml:space="preserve"> PAGEREF _Toc532756799 \h </w:instrText>
+        <w:instrText xml:space="preserve"> PAGEREF _Toc532986212 \h </w:instrText>
       </w:r>
       <w:r>
         <w:rPr>
@@ -4478,7 +4480,7 @@
         <w:rPr>
           <w:noProof/>
         </w:rPr>
-        <w:instrText xml:space="preserve"> PAGEREF _Toc532756800 \h </w:instrText>
+        <w:instrText xml:space="preserve"> PAGEREF _Toc532986213 \h </w:instrText>
       </w:r>
       <w:r>
         <w:rPr>
@@ -4523,10 +4525,10 @@
           <w:sz w:val="20"/>
         </w:rPr>
       </w:pPr>
-      <w:bookmarkStart w:id="1" w:name="_Toc360684088"/>
-      <w:bookmarkStart w:id="2" w:name="_Toc360686144"/>
-      <w:bookmarkStart w:id="3" w:name="_Toc360686488"/>
-      <w:bookmarkStart w:id="4" w:name="_Toc532756780"/>
+      <w:bookmarkStart w:id="2" w:name="_Toc360684088"/>
+      <w:bookmarkStart w:id="3" w:name="_Toc360686144"/>
+      <w:bookmarkStart w:id="4" w:name="_Toc360686488"/>
+      <w:bookmarkStart w:id="5" w:name="_Toc532986193"/>
       <w:r>
         <w:rPr>
           <w:sz w:val="20"/>
@@ -4534,10 +4536,10 @@
         <w:lastRenderedPageBreak/>
         <w:t>INTRODUCTION</w:t>
       </w:r>
-      <w:bookmarkEnd w:id="1"/>
       <w:bookmarkEnd w:id="2"/>
       <w:bookmarkEnd w:id="3"/>
       <w:bookmarkEnd w:id="4"/>
+      <w:bookmarkEnd w:id="5"/>
     </w:p>
     <w:p>
       <w:pPr>
@@ -4546,14 +4548,14 @@
           <w:sz w:val="20"/>
         </w:rPr>
       </w:pPr>
-      <w:bookmarkStart w:id="5" w:name="_Toc532756781"/>
+      <w:bookmarkStart w:id="6" w:name="_Toc532986194"/>
       <w:r>
         <w:rPr>
           <w:sz w:val="20"/>
         </w:rPr>
         <w:t>Background</w:t>
       </w:r>
-      <w:bookmarkEnd w:id="5"/>
+      <w:bookmarkEnd w:id="6"/>
     </w:p>
     <w:p>
       <w:pPr>
@@ -4666,14 +4668,14 @@
           <w:sz w:val="20"/>
         </w:rPr>
       </w:pPr>
-      <w:bookmarkStart w:id="6" w:name="_Toc532756782"/>
+      <w:bookmarkStart w:id="7" w:name="_Toc532986195"/>
       <w:r>
         <w:rPr>
           <w:sz w:val="20"/>
         </w:rPr>
         <w:t>Objectives</w:t>
       </w:r>
-      <w:bookmarkEnd w:id="6"/>
+      <w:bookmarkEnd w:id="7"/>
     </w:p>
     <w:p>
       <w:pPr>
@@ -4747,14 +4749,14 @@
           <w:sz w:val="20"/>
         </w:rPr>
       </w:pPr>
-      <w:bookmarkStart w:id="7" w:name="_Toc532756783"/>
+      <w:bookmarkStart w:id="8" w:name="_Toc532986196"/>
       <w:r>
         <w:rPr>
           <w:sz w:val="20"/>
         </w:rPr>
         <w:t>Organization</w:t>
       </w:r>
-      <w:bookmarkEnd w:id="7"/>
+      <w:bookmarkEnd w:id="8"/>
     </w:p>
     <w:p>
       <w:pPr>
@@ -4771,14 +4773,14 @@
           <w:sz w:val="20"/>
         </w:rPr>
       </w:pPr>
-      <w:bookmarkStart w:id="8" w:name="_Toc532756784"/>
+      <w:bookmarkStart w:id="9" w:name="_Toc532986197"/>
       <w:r>
         <w:rPr>
           <w:sz w:val="20"/>
         </w:rPr>
         <w:t>Scope</w:t>
       </w:r>
-      <w:bookmarkEnd w:id="8"/>
+      <w:bookmarkEnd w:id="9"/>
     </w:p>
     <w:p>
       <w:pPr>
@@ -4836,7 +4838,7 @@
           <w:sz w:val="20"/>
         </w:rPr>
       </w:pPr>
-      <w:bookmarkStart w:id="9" w:name="_Toc532756785"/>
+      <w:bookmarkStart w:id="10" w:name="_Toc532986198"/>
       <w:r>
         <w:rPr>
           <w:sz w:val="20"/>
@@ -4849,7 +4851,7 @@
         </w:rPr>
         <w:t>Scope</w:t>
       </w:r>
-      <w:bookmarkEnd w:id="9"/>
+      <w:bookmarkEnd w:id="10"/>
     </w:p>
     <w:p>
       <w:pPr>
@@ -4871,14 +4873,14 @@
           <w:sz w:val="20"/>
         </w:rPr>
       </w:pPr>
-      <w:bookmarkStart w:id="10" w:name="_Toc532756786"/>
+      <w:bookmarkStart w:id="11" w:name="_Toc532986199"/>
       <w:r>
         <w:rPr>
           <w:sz w:val="20"/>
         </w:rPr>
         <w:t>Definition of Terms</w:t>
       </w:r>
-      <w:bookmarkEnd w:id="10"/>
+      <w:bookmarkEnd w:id="11"/>
     </w:p>
     <w:p>
       <w:pPr>
@@ -5038,7 +5040,7 @@
           <w:sz w:val="20"/>
         </w:rPr>
       </w:pPr>
-      <w:bookmarkStart w:id="11" w:name="_Toc532756787"/>
+      <w:bookmarkStart w:id="12" w:name="_Toc532986200"/>
       <w:r>
         <w:rPr>
           <w:sz w:val="20"/>
@@ -5051,7 +5053,7 @@
         </w:rPr>
         <w:t>s, acronyms and abbreviations</w:t>
       </w:r>
-      <w:bookmarkEnd w:id="11"/>
+      <w:bookmarkEnd w:id="12"/>
     </w:p>
     <w:p>
       <w:pPr>
@@ -5335,16 +5337,23 @@
           <w:b/>
           <w:i/>
         </w:rPr>
-        <w:t>Device Health</w:t>
-      </w:r>
-      <w:r>
-        <w:t>’ and ‘</w:t>
+        <w:t>Station</w:t>
       </w:r>
       <w:r>
         <w:rPr>
           <w:b/>
           <w:i/>
         </w:rPr>
+        <w:t xml:space="preserve"> Health</w:t>
+      </w:r>
+      <w:r>
+        <w:t>’ and ‘</w:t>
+      </w:r>
+      <w:r>
+        <w:rPr>
+          <w:b/>
+          <w:i/>
+        </w:rPr>
         <w:t>per minute health data</w:t>
       </w:r>
       <w:r>
@@ -5358,7 +5367,7 @@
           <w:sz w:val="20"/>
         </w:rPr>
       </w:pPr>
-      <w:bookmarkStart w:id="12" w:name="_Toc532756788"/>
+      <w:bookmarkStart w:id="13" w:name="_Toc532986201"/>
       <w:r>
         <w:rPr>
           <w:sz w:val="20"/>
@@ -5366,7 +5375,7 @@
         <w:lastRenderedPageBreak/>
         <w:t>OVERVIEW OF REQUIREMENTS</w:t>
       </w:r>
-      <w:bookmarkEnd w:id="12"/>
+      <w:bookmarkEnd w:id="13"/>
     </w:p>
     <w:p>
       <w:pPr>
@@ -5375,14 +5384,14 @@
           <w:sz w:val="20"/>
         </w:rPr>
       </w:pPr>
-      <w:bookmarkStart w:id="13" w:name="_Toc532756789"/>
+      <w:bookmarkStart w:id="14" w:name="_Toc532986202"/>
       <w:r>
         <w:rPr>
           <w:sz w:val="20"/>
         </w:rPr>
         <w:t>Introduction</w:t>
       </w:r>
-      <w:bookmarkEnd w:id="13"/>
+      <w:bookmarkEnd w:id="14"/>
     </w:p>
     <w:p>
       <w:pPr>
@@ -5482,13 +5491,7 @@
         </w:numPr>
       </w:pPr>
       <w:r>
-        <w:t>Data Capture – Cloud based components that captures and records the incoming data (</w:t>
-      </w:r>
-      <w:r>
-        <w:t xml:space="preserve">both structured and </w:t>
-      </w:r>
-      <w:r>
-        <w:t>unstructured) sent from sensors</w:t>
+        <w:t>Data Capture – Cloud based components that captures and records the incoming data sent from sensors</w:t>
       </w:r>
     </w:p>
     <w:p>
@@ -5516,14 +5519,14 @@
           <w:sz w:val="20"/>
         </w:rPr>
       </w:pPr>
-      <w:bookmarkStart w:id="14" w:name="_Toc532756790"/>
+      <w:bookmarkStart w:id="15" w:name="_Toc532986203"/>
       <w:r>
         <w:rPr>
           <w:sz w:val="20"/>
         </w:rPr>
         <w:t>System Perspective</w:t>
       </w:r>
-      <w:bookmarkEnd w:id="14"/>
+      <w:bookmarkEnd w:id="15"/>
     </w:p>
     <w:p>
       <w:pPr>
@@ -5536,13 +5539,28 @@
         <w:t xml:space="preserve">ne has to </w:t>
       </w:r>
       <w:r>
-        <w:t xml:space="preserve">manually intervene and re-write most or part of the code as and when a new device is to be incorporated into SERIS landscape.  This could be a simple configuration change which could involve minor changes to the existing code. On the other hand it could drive a drastic change to the existing code to suit to a specific new device to be introduced into SERIS landscape.  The </w:t>
+        <w:t xml:space="preserve">manually intervene and re-write most or part of the code as and when a new </w:t>
+      </w:r>
+      <w:r>
+        <w:t>station</w:t>
+      </w:r>
+      <w:r>
+        <w:t xml:space="preserve"> is to be incorporated into SERIS landscape.  This could be a simple configuration change which could involve minor changes to the existing code. On the other hand it could drive a drastic change to the existing code to suit to a specific new </w:t>
+      </w:r>
+      <w:r>
+        <w:t>station</w:t>
+      </w:r>
+      <w:r>
+        <w:t xml:space="preserve"> to be introduced into SERIS landscape.  The </w:t>
       </w:r>
       <w:r>
         <w:t>primary</w:t>
       </w:r>
       <w:r>
-        <w:t xml:space="preserve"> objective of the system is to have soft configurable parameters that allow introducing and integrating new devices</w:t>
+        <w:t xml:space="preserve"> objective of the system is to have soft configurable parameters that allow introducing and integrating new </w:t>
+      </w:r>
+      <w:r>
+        <w:t>station</w:t>
       </w:r>
       <w:r>
         <w:t xml:space="preserve"> with in the SERIS landscape. Following are some of the high level benefits to be delivered by the proposed system.</w:t>
@@ -5558,7 +5576,7 @@
         <w:jc w:val="left"/>
       </w:pPr>
       <w:r>
-        <w:t xml:space="preserve">Single and Centralized platform for users to process the structured data from remote stations. </w:t>
+        <w:t xml:space="preserve">Single and Centralized platform for users to process the data from remote stations. </w:t>
       </w:r>
     </w:p>
     <w:p>
@@ -5584,10 +5602,10 @@
         <w:jc w:val="left"/>
       </w:pPr>
       <w:r>
-        <w:t>Interface with other backend systems within the organization, in this integration with SERIS central monitoring system.</w:t>
-      </w:r>
-      <w:r>
-        <w:t xml:space="preserve">  A soft implementation of making the data available on the cloud for SERIS internal applications</w:t>
+        <w:t>A soft implementation of making the data available on the cloud for SERIS internal applications</w:t>
+      </w:r>
+      <w:r>
+        <w:t xml:space="preserve"> and backend applications</w:t>
       </w:r>
     </w:p>
     <w:p>
@@ -5600,7 +5618,22 @@
         <w:jc w:val="left"/>
       </w:pPr>
       <w:r>
-        <w:t>Audit trail capability of the incoming data</w:t>
+        <w:t xml:space="preserve">Audit trail capability of the </w:t>
+      </w:r>
+      <w:r>
+        <w:t xml:space="preserve">certain critical </w:t>
+      </w:r>
+      <w:r>
+        <w:t xml:space="preserve">and sensitive </w:t>
+      </w:r>
+      <w:r>
+        <w:t xml:space="preserve">actions </w:t>
+      </w:r>
+      <w:r>
+        <w:t xml:space="preserve">performed </w:t>
+      </w:r>
+      <w:r>
+        <w:t>within the application (for instance creation and deletion of station)</w:t>
       </w:r>
     </w:p>
     <w:p>
@@ -5618,6 +5651,9 @@
       <w:r>
         <w:t xml:space="preserve">.  </w:t>
       </w:r>
+      <w:r>
+        <w:t>All data are received, captured and recorded in JSON format.</w:t>
+      </w:r>
     </w:p>
     <w:p>
       <w:pPr>
@@ -5642,7 +5678,13 @@
         <w:jc w:val="left"/>
       </w:pPr>
       <w:r>
-        <w:t>The data from devices will be in the form of JSON files.  They have to be stored in the same</w:t>
+        <w:t xml:space="preserve">The data from </w:t>
+      </w:r>
+      <w:r>
+        <w:t>station</w:t>
+      </w:r>
+      <w:r>
+        <w:t>s will be in the form of JSON files.  They have to be stored in the same</w:t>
       </w:r>
       <w:r>
         <w:t xml:space="preserve"> JSON</w:t>
@@ -5674,7 +5716,13 @@
         <w:jc w:val="left"/>
       </w:pPr>
       <w:r>
-        <w:t>Analytical reporting of the stations and devices</w:t>
+        <w:t xml:space="preserve">Analytical reporting of the stations and </w:t>
+      </w:r>
+      <w:r>
+        <w:t>station</w:t>
+      </w:r>
+      <w:r>
+        <w:t>s</w:t>
       </w:r>
     </w:p>
     <w:p>
@@ -5715,14 +5763,14 @@
           <w:sz w:val="20"/>
         </w:rPr>
       </w:pPr>
-      <w:bookmarkStart w:id="15" w:name="_Toc532756791"/>
+      <w:bookmarkStart w:id="16" w:name="_Toc532986204"/>
       <w:r>
         <w:rPr>
           <w:sz w:val="20"/>
         </w:rPr>
         <w:t>System Functions</w:t>
       </w:r>
-      <w:bookmarkEnd w:id="15"/>
+      <w:bookmarkEnd w:id="16"/>
     </w:p>
     <w:p>
       <w:pPr>
@@ -6137,7 +6185,7 @@
           <w:sz w:val="20"/>
         </w:rPr>
       </w:pPr>
-      <w:bookmarkStart w:id="16" w:name="_Toc532756792"/>
+      <w:bookmarkStart w:id="17" w:name="_Toc532986205"/>
       <w:r>
         <w:rPr>
           <w:sz w:val="20"/>
@@ -6150,7 +6198,7 @@
         </w:rPr>
         <w:t>Characteristics</w:t>
       </w:r>
-      <w:bookmarkEnd w:id="16"/>
+      <w:bookmarkEnd w:id="17"/>
     </w:p>
     <w:p>
       <w:pPr>
@@ -6180,13 +6228,37 @@
         <w:t>RAM</w:t>
       </w:r>
       <w:r>
-        <w:t xml:space="preserve"> allows PV system device(s) to generate very high volumes of unstructured data. This could typically be unstructured data sent at every second and every minute interval</w:t>
+        <w:t xml:space="preserve"> allows PV system </w:t>
+      </w:r>
+      <w:r>
+        <w:t>station</w:t>
+      </w:r>
+      <w:r>
+        <w:t xml:space="preserve">(s) to generate very high volumes of data. This could typically be </w:t>
+      </w:r>
+      <w:r>
+        <w:t>JSON format</w:t>
+      </w:r>
+      <w:r>
+        <w:t xml:space="preserve"> data sent at every second and every minute interval</w:t>
       </w:r>
       <w:r>
         <w:t>(s)</w:t>
       </w:r>
       <w:r>
-        <w:t xml:space="preserve"> from a variety of devices and store it in Cloud Database. These devices are spread across various industrial and remote sites that will stream data </w:t>
+        <w:t xml:space="preserve"> from a variety of </w:t>
+      </w:r>
+      <w:r>
+        <w:t>station</w:t>
+      </w:r>
+      <w:r>
+        <w:t xml:space="preserve">s and store it in Cloud Database. These </w:t>
+      </w:r>
+      <w:r>
+        <w:t>station</w:t>
+      </w:r>
+      <w:r>
+        <w:t xml:space="preserve">s are spread across various industrial and remote sites that will stream data </w:t>
       </w:r>
       <w:r>
         <w:t>in</w:t>
@@ -6218,7 +6290,13 @@
         <w:t xml:space="preserve">simultaneously </w:t>
       </w:r>
       <w:r>
-        <w:t xml:space="preserve">access the system from multiple internet connected devices (computer, tablet, mobile phone)  </w:t>
+        <w:t xml:space="preserve">access the system from multiple internet connected </w:t>
+      </w:r>
+      <w:r>
+        <w:t>station</w:t>
+      </w:r>
+      <w:r>
+        <w:t xml:space="preserve">s (computer, tablet, mobile phone)  </w:t>
       </w:r>
     </w:p>
     <w:p>
@@ -6242,14 +6320,14 @@
           <w:sz w:val="20"/>
         </w:rPr>
       </w:pPr>
-      <w:bookmarkStart w:id="17" w:name="_Toc532756793"/>
+      <w:bookmarkStart w:id="18" w:name="_Toc532986206"/>
       <w:r>
         <w:rPr>
           <w:sz w:val="20"/>
         </w:rPr>
         <w:t>User Characteristics</w:t>
       </w:r>
-      <w:bookmarkEnd w:id="17"/>
+      <w:bookmarkEnd w:id="18"/>
     </w:p>
     <w:p>
       <w:pPr>
@@ -6294,7 +6372,7 @@
           <w:sz w:val="20"/>
         </w:rPr>
       </w:pPr>
-      <w:bookmarkStart w:id="18" w:name="_Toc532756794"/>
+      <w:bookmarkStart w:id="19" w:name="_Toc532986207"/>
       <w:r>
         <w:rPr>
           <w:sz w:val="20"/>
@@ -6307,7 +6385,7 @@
         </w:rPr>
         <w:t>Constraints and Assumptions</w:t>
       </w:r>
-      <w:bookmarkEnd w:id="18"/>
+      <w:bookmarkEnd w:id="19"/>
     </w:p>
     <w:p>
       <w:pPr>
@@ -6502,7 +6580,13 @@
         <w:jc w:val="left"/>
       </w:pPr>
       <w:r>
-        <w:t>The RAM application is expected to capture device data, record them in the cloud storage and make the data available in the cloud for SERIS central monitoring system.</w:t>
+        <w:t xml:space="preserve">The RAM application is expected to capture </w:t>
+      </w:r>
+      <w:r>
+        <w:t>station</w:t>
+      </w:r>
+      <w:r>
+        <w:t xml:space="preserve"> data, record them in the cloud storage and make the data available in the cloud for SERIS central monitoring system.</w:t>
       </w:r>
     </w:p>
     <w:p>
@@ -6517,7 +6601,7 @@
           <w:sz w:val="20"/>
         </w:rPr>
       </w:pPr>
-      <w:bookmarkStart w:id="19" w:name="_Toc532756795"/>
+      <w:bookmarkStart w:id="20" w:name="_Toc532986208"/>
       <w:r>
         <w:rPr>
           <w:sz w:val="20"/>
@@ -6525,7 +6609,7 @@
         <w:lastRenderedPageBreak/>
         <w:t>FUNCTIONAL REQUIREMENTS</w:t>
       </w:r>
-      <w:bookmarkEnd w:id="19"/>
+      <w:bookmarkEnd w:id="20"/>
     </w:p>
     <w:p>
       <w:pPr>
@@ -6755,7 +6839,7 @@
           <w:sz w:val="20"/>
         </w:rPr>
       </w:pPr>
-      <w:bookmarkStart w:id="20" w:name="_Toc532756796"/>
+      <w:bookmarkStart w:id="21" w:name="_Toc532986209"/>
       <w:r>
         <w:rPr>
           <w:sz w:val="20"/>
@@ -6763,7 +6847,7 @@
         <w:lastRenderedPageBreak/>
         <w:t>Raw/Source Data Packets</w:t>
       </w:r>
-      <w:bookmarkEnd w:id="20"/>
+      <w:bookmarkEnd w:id="21"/>
     </w:p>
     <w:p>
       <w:pPr>
@@ -6771,7 +6855,13 @@
         <w:jc w:val="both"/>
       </w:pPr>
       <w:r>
-        <w:t>The source data consist of sensor data &amp; health data, both of which come in the form of JSON format. There are 3 types of data that will be sent by the stations. They are ‘fast data’, ‘slow data’ and ‘device health’.</w:t>
+        <w:t>The source data consist of sensor data &amp; health data, both of which come in the form of JSON format. There are 3 types of data that will be sent by the stations. They are ‘fast data’, ‘slow data’ and ‘</w:t>
+      </w:r>
+      <w:r>
+        <w:t>station</w:t>
+      </w:r>
+      <w:r>
+        <w:t xml:space="preserve"> health’.</w:t>
       </w:r>
     </w:p>
     <w:p>
@@ -6796,7 +6886,13 @@
         <w:t>Fast Data:</w:t>
       </w:r>
       <w:r>
-        <w:t xml:space="preserve"> Sensor data from devices are buffered and sent to RAM Application at per second interval.  The ‘fast data’ is used for real time monitoring of station(s) within the user’s dashboard.  </w:t>
+        <w:t xml:space="preserve"> Sensor data from </w:t>
+      </w:r>
+      <w:r>
+        <w:t>station</w:t>
+      </w:r>
+      <w:r>
+        <w:t xml:space="preserve">s are buffered and sent to RAM Application at per second interval.  The ‘fast data’ is used for real time monitoring of station(s) within the user’s dashboard.  </w:t>
       </w:r>
     </w:p>
     <w:p>
@@ -6805,7 +6901,13 @@
         <w:jc w:val="both"/>
       </w:pPr>
       <w:r>
-        <w:t xml:space="preserve">Volume per device/per day </w:t>
+        <w:t xml:space="preserve">Volume per </w:t>
+      </w:r>
+      <w:r>
+        <w:t>station</w:t>
+      </w:r>
+      <w:r>
+        <w:t xml:space="preserve">/per day </w:t>
       </w:r>
       <w:r>
         <w:tab/>
@@ -6838,7 +6940,10 @@
         <w:t xml:space="preserve">400 </w:t>
       </w:r>
       <w:r>
-        <w:t>records / per day / per device</w:t>
+        <w:t xml:space="preserve">records / per day / per </w:t>
+      </w:r>
+      <w:r>
+        <w:t>station</w:t>
       </w:r>
     </w:p>
     <w:p>
@@ -6862,7 +6967,13 @@
         <w:t>Slow Data</w:t>
       </w:r>
       <w:r>
-        <w:t>: Sensor data from devices are buffered and sent to RAM Application at per minute  interval as well</w:t>
+        <w:t xml:space="preserve">: Sensor data from </w:t>
+      </w:r>
+      <w:r>
+        <w:t>station</w:t>
+      </w:r>
+      <w:r>
+        <w:t>s are buffered and sent to RAM Application at per minute  interval as well</w:t>
       </w:r>
     </w:p>
     <w:p>
@@ -6871,7 +6982,13 @@
         <w:jc w:val="both"/>
       </w:pPr>
       <w:r>
-        <w:t xml:space="preserve">Volume per device/per day </w:t>
+        <w:t xml:space="preserve">Volume per </w:t>
+      </w:r>
+      <w:r>
+        <w:t>station</w:t>
+      </w:r>
+      <w:r>
+        <w:t xml:space="preserve">/per day </w:t>
       </w:r>
       <w:r>
         <w:tab/>
@@ -6904,7 +7021,10 @@
         <w:t xml:space="preserve">0 </w:t>
       </w:r>
       <w:r>
-        <w:t>records / per day / per device</w:t>
+        <w:t xml:space="preserve">records / per day / per </w:t>
+      </w:r>
+      <w:r>
+        <w:t>station</w:t>
       </w:r>
     </w:p>
     <w:p>
@@ -6926,10 +7046,22 @@
         <w:rPr>
           <w:b/>
         </w:rPr>
-        <w:t>Device Health</w:t>
-      </w:r>
-      <w:r>
-        <w:t>: Health data from devices are buffered and sent to RAM Application at per minute  interval</w:t>
+        <w:t>Station</w:t>
+      </w:r>
+      <w:r>
+        <w:rPr>
+          <w:b/>
+        </w:rPr>
+        <w:t xml:space="preserve"> Health</w:t>
+      </w:r>
+      <w:r>
+        <w:t xml:space="preserve">: Health data from </w:t>
+      </w:r>
+      <w:r>
+        <w:t>station</w:t>
+      </w:r>
+      <w:r>
+        <w:t>s are buffered and sent to RAM Application at per minute  interval</w:t>
       </w:r>
     </w:p>
     <w:p>
@@ -6938,7 +7070,13 @@
         <w:jc w:val="both"/>
       </w:pPr>
       <w:r>
-        <w:t xml:space="preserve">Volume per device/per day </w:t>
+        <w:t xml:space="preserve">Volume per </w:t>
+      </w:r>
+      <w:r>
+        <w:t>station</w:t>
+      </w:r>
+      <w:r>
+        <w:t xml:space="preserve">/per day </w:t>
       </w:r>
       <w:r>
         <w:tab/>
@@ -6971,7 +7109,10 @@
         <w:t xml:space="preserve">0 </w:t>
       </w:r>
       <w:r>
-        <w:t>records / per day / per device</w:t>
+        <w:t xml:space="preserve">records / per day / per </w:t>
+      </w:r>
+      <w:r>
+        <w:t>station</w:t>
       </w:r>
     </w:p>
     <w:p>
@@ -7002,7 +7143,13 @@
         <w:t>280</w:t>
       </w:r>
       <w:r>
-        <w:t xml:space="preserve"> records from each of the device/station on a daily basis under normal operating conditions</w:t>
+        <w:t xml:space="preserve"> records from each of the </w:t>
+      </w:r>
+      <w:r>
+        <w:t>station</w:t>
+      </w:r>
+      <w:r>
+        <w:t>/station on a daily basis under normal operating conditions</w:t>
       </w:r>
     </w:p>
     <w:p>
@@ -7053,7 +7200,13 @@
         <w:jc w:val="both"/>
       </w:pPr>
       <w:r>
-        <w:t xml:space="preserve">Per minute health (device health) data </w:t>
+        <w:t>Per minute health (</w:t>
+      </w:r>
+      <w:r>
+        <w:t>station</w:t>
+      </w:r>
+      <w:r>
+        <w:t xml:space="preserve"> health) data </w:t>
       </w:r>
       <w:r>
         <w:tab/>
@@ -7106,7 +7259,13 @@
         <w:jc w:val="both"/>
       </w:pPr>
       <w:r>
-        <w:t>Dynamic variable length data, dependent on the device in JSON format</w:t>
+        <w:t xml:space="preserve">Dynamic variable length data, dependent on the </w:t>
+      </w:r>
+      <w:r>
+        <w:t>station</w:t>
+      </w:r>
+      <w:r>
+        <w:t xml:space="preserve"> in JSON format</w:t>
       </w:r>
     </w:p>
     <w:p/>
@@ -7131,7 +7290,7 @@
           <w:sz w:val="20"/>
         </w:rPr>
       </w:pPr>
-      <w:bookmarkStart w:id="21" w:name="_Toc532756797"/>
+      <w:bookmarkStart w:id="22" w:name="_Toc532986210"/>
       <w:r>
         <w:rPr>
           <w:sz w:val="20"/>
@@ -7139,7 +7298,7 @@
         <w:lastRenderedPageBreak/>
         <w:t>Functional Requirements</w:t>
       </w:r>
-      <w:bookmarkEnd w:id="21"/>
+      <w:bookmarkEnd w:id="22"/>
     </w:p>
     <w:p>
       <w:pPr>
@@ -7636,7 +7795,13 @@
         <w:jc w:val="both"/>
       </w:pPr>
       <w:r>
-        <w:t xml:space="preserve">A station is a site that has a set of IoT devices tagged to them.  </w:t>
+        <w:t xml:space="preserve">A station is a site that has a set of IoT </w:t>
+      </w:r>
+      <w:r>
+        <w:t>device</w:t>
+      </w:r>
+      <w:r>
+        <w:t xml:space="preserve">s tagged to them.  </w:t>
       </w:r>
       <w:r>
         <w:t xml:space="preserve">The station needs to be registered before it can send data to the system. </w:t>
@@ -7934,7 +8099,13 @@
       </w:r>
       <w:proofErr w:type="gramEnd"/>
       <w:r>
-        <w:t xml:space="preserve"> connected devices (computer, tablet, mobile phone) in parallel manner</w:t>
+        <w:t xml:space="preserve"> connected </w:t>
+      </w:r>
+      <w:r>
+        <w:t>station</w:t>
+      </w:r>
+      <w:r>
+        <w:t>s (computer, tablet, mobile phone) in parallel manner</w:t>
       </w:r>
       <w:r>
         <w:t xml:space="preserve">. A high level technical document is to be provided to cater for this functionality with the assumption that such a document is meant for system administrator’s reference. </w:t>
@@ -7971,7 +8142,16 @@
         </w:numPr>
       </w:pPr>
       <w:r>
-        <w:t>Incoming data from IoT devices</w:t>
+        <w:t xml:space="preserve">Incoming data from </w:t>
+      </w:r>
+      <w:r>
+        <w:t xml:space="preserve">station’s </w:t>
+      </w:r>
+      <w:r>
+        <w:t>IoT devices</w:t>
+      </w:r>
+      <w:r>
+        <w:t xml:space="preserve"> </w:t>
       </w:r>
     </w:p>
     <w:p>
@@ -8038,10 +8218,19 @@
         <w:t xml:space="preserve">capturing </w:t>
       </w:r>
       <w:r>
-        <w:t xml:space="preserve">unstructured data </w:t>
-      </w:r>
-      <w:r>
-        <w:t>sent from IoT devices in real-time</w:t>
+        <w:t>JSON format</w:t>
+      </w:r>
+      <w:r>
+        <w:t xml:space="preserve"> data </w:t>
+      </w:r>
+      <w:r>
+        <w:t>sent from</w:t>
+      </w:r>
+      <w:r>
+        <w:t xml:space="preserve"> station’s</w:t>
+      </w:r>
+      <w:r>
+        <w:t xml:space="preserve"> IoT devices in real-time</w:t>
       </w:r>
       <w:r>
         <w:t>.</w:t>
@@ -8056,7 +8245,13 @@
         </w:numPr>
       </w:pPr>
       <w:r>
-        <w:t xml:space="preserve">The data sent from devices will be in the form of JSON files.  They have to be stored in the JSON same format. </w:t>
+        <w:t xml:space="preserve">The data sent from </w:t>
+      </w:r>
+      <w:r>
+        <w:t>station</w:t>
+      </w:r>
+      <w:r>
+        <w:t xml:space="preserve">s will be in the form of JSON files.  They have to be stored in the JSON same format. </w:t>
       </w:r>
     </w:p>
     <w:p>
@@ -8109,12 +8304,7 @@
         <w:t xml:space="preserve"> </w:t>
       </w:r>
       <w:r>
-        <w:t>The user should be able to select a specific station</w:t>
-      </w:r>
-      <w:bookmarkStart w:id="22" w:name="_GoBack"/>
-      <w:bookmarkEnd w:id="22"/>
-      <w:r>
-        <w:t xml:space="preserve"> tagged to that user.  The user should be able to customize the download further by specifying a </w:t>
+        <w:t xml:space="preserve">The user should be able to select a specific station tagged to that user.  The user should be able to customize the download further by specifying a </w:t>
       </w:r>
       <w:r>
         <w:t xml:space="preserve">specific month </w:t>
@@ -8235,64 +8425,13 @@
         <w:t>health’</w:t>
       </w:r>
       <w:r>
-        <w:t xml:space="preserve"> section displays a summary of health status of the stations/devices attached to the user in real-time.  Since the health data is sent to the RAM application on a per-minute basis, the health summary is to be refreshed with the same frequency of the incoming health data.</w:t>
-      </w:r>
-    </w:p>
-    <w:p>
-      <w:pPr>
-        <w:ind w:left="720"/>
-        <w:jc w:val="both"/>
-      </w:pPr>
-    </w:p>
-    <w:p>
-      <w:pPr>
-        <w:ind w:left="720"/>
-        <w:jc w:val="both"/>
-      </w:pPr>
-      <w:r>
-        <w:t>The ‘</w:t>
-      </w:r>
-      <w:r>
-        <w:rPr>
-          <w:b/>
-        </w:rPr>
-        <w:t>sensor’</w:t>
-      </w:r>
-      <w:r>
-        <w:t xml:space="preserve"> section displays </w:t>
-      </w:r>
-      <w:r>
-        <w:t>the data sent from sensors attached to the station in real-time. This section should work in-sync with the ‘map’ section.  The ‘sensor’ section displays the selected station’s sensor data.</w:t>
-      </w:r>
-      <w:r>
-        <w:t xml:space="preserve">  Since the </w:t>
-      </w:r>
-      <w:r>
-        <w:t xml:space="preserve">sensor </w:t>
-      </w:r>
-      <w:r>
-        <w:t>data is sent to the RAM application on a per-</w:t>
-      </w:r>
-      <w:r>
-        <w:t xml:space="preserve">second basis, this section is expected </w:t>
-      </w:r>
-      <w:r>
-        <w:t xml:space="preserve">to be refreshed </w:t>
-      </w:r>
-      <w:r>
-        <w:t>on a per-second basis.  The typical parameters required</w:t>
-      </w:r>
-      <w:r>
-        <w:t xml:space="preserve"> to be displayed with</w:t>
-      </w:r>
-      <w:r>
-        <w:t>in the real-time dashboard</w:t>
-      </w:r>
-      <w:r>
-        <w:t>s</w:t>
-      </w:r>
-      <w:r>
-        <w:t xml:space="preserve"> are </w:t>
+        <w:t xml:space="preserve"> section displays a summary o</w:t>
+      </w:r>
+      <w:r>
+        <w:t>f health status of the stations</w:t>
+      </w:r>
+      <w:r>
+        <w:t xml:space="preserve"> attached to the user in real-time.  Since the health data is sent to the RAM application on a per-minute basis, the health summary is to be refreshed with the same frequency of the incoming health data.</w:t>
       </w:r>
     </w:p>
     <w:p>
@@ -8305,7 +8444,7 @@
         <w:jc w:val="both"/>
       </w:pPr>
       <w:r>
-        <w:t>Ambient Temperature</w:t>
+        <w:t>Total no of stations</w:t>
       </w:r>
       <w:r>
         <w:tab/>
@@ -8321,7 +8460,7 @@
         <w:jc w:val="both"/>
       </w:pPr>
       <w:r>
-        <w:t>Module Temperature</w:t>
+        <w:t>No of stations reporting Healthy status</w:t>
       </w:r>
     </w:p>
     <w:p>
@@ -8334,7 +8473,7 @@
         <w:jc w:val="both"/>
       </w:pPr>
       <w:r>
-        <w:t>Humidity</w:t>
+        <w:t>No of stations not connected to RAM Application/IoT Cloud</w:t>
       </w:r>
     </w:p>
     <w:p>
@@ -8347,7 +8486,70 @@
         <w:jc w:val="both"/>
       </w:pPr>
       <w:r>
-        <w:t>Wind Speed</w:t>
+        <w:t>No of stations reporting ‘un-healthy’ status</w:t>
+      </w:r>
+    </w:p>
+    <w:p>
+      <w:pPr>
+        <w:ind w:left="720"/>
+        <w:jc w:val="both"/>
+      </w:pPr>
+    </w:p>
+    <w:p>
+      <w:pPr>
+        <w:ind w:left="720"/>
+        <w:jc w:val="both"/>
+      </w:pPr>
+    </w:p>
+    <w:p>
+      <w:pPr>
+        <w:ind w:left="720"/>
+        <w:jc w:val="both"/>
+      </w:pPr>
+      <w:r>
+        <w:t>The ‘</w:t>
+      </w:r>
+      <w:r>
+        <w:rPr>
+          <w:b/>
+        </w:rPr>
+        <w:t>sensor’</w:t>
+      </w:r>
+      <w:r>
+        <w:t xml:space="preserve"> section displays </w:t>
+      </w:r>
+      <w:r>
+        <w:t>the data sent from sensors attached to the station in real-time. This section should work in-sync with the ‘map’ section.  The ‘sensor’ section displays the selected station’s sensor data.</w:t>
+      </w:r>
+      <w:r>
+        <w:t xml:space="preserve">  Since the </w:t>
+      </w:r>
+      <w:r>
+        <w:t xml:space="preserve">sensor </w:t>
+      </w:r>
+      <w:r>
+        <w:t>data is sent to the RAM application on a per-</w:t>
+      </w:r>
+      <w:r>
+        <w:t xml:space="preserve">second basis, this section is expected </w:t>
+      </w:r>
+      <w:r>
+        <w:t xml:space="preserve">to be refreshed </w:t>
+      </w:r>
+      <w:r>
+        <w:t>on a per-second basis.  The typical parameters required</w:t>
+      </w:r>
+      <w:r>
+        <w:t xml:space="preserve"> to be displayed with</w:t>
+      </w:r>
+      <w:r>
+        <w:t>in the real-time dashboard</w:t>
+      </w:r>
+      <w:r>
+        <w:t>s</w:t>
+      </w:r>
+      <w:r>
+        <w:t xml:space="preserve"> are </w:t>
       </w:r>
     </w:p>
     <w:p>
@@ -8360,7 +8562,10 @@
         <w:jc w:val="both"/>
       </w:pPr>
       <w:r>
-        <w:t>Wind Direction</w:t>
+        <w:t>Ambient Temperature</w:t>
+      </w:r>
+      <w:r>
+        <w:tab/>
       </w:r>
     </w:p>
     <w:p>
@@ -8373,7 +8578,7 @@
         <w:jc w:val="both"/>
       </w:pPr>
       <w:r>
-        <w:t>Active Power readings</w:t>
+        <w:t>Module Temperature</w:t>
       </w:r>
     </w:p>
     <w:p>
@@ -8386,7 +8591,7 @@
         <w:jc w:val="both"/>
       </w:pPr>
       <w:r>
-        <w:t>Irradiance readings</w:t>
+        <w:t>Humidity</w:t>
       </w:r>
     </w:p>
     <w:p>
@@ -8399,6 +8604,58 @@
         <w:jc w:val="both"/>
       </w:pPr>
       <w:r>
+        <w:t>Wind Speed</w:t>
+      </w:r>
+    </w:p>
+    <w:p>
+      <w:pPr>
+        <w:pStyle w:val="ListParagraph"/>
+        <w:numPr>
+          <w:ilvl w:val="0"/>
+          <w:numId w:val="42"/>
+        </w:numPr>
+        <w:jc w:val="both"/>
+      </w:pPr>
+      <w:r>
+        <w:t>Wind Direction</w:t>
+      </w:r>
+    </w:p>
+    <w:p>
+      <w:pPr>
+        <w:pStyle w:val="ListParagraph"/>
+        <w:numPr>
+          <w:ilvl w:val="0"/>
+          <w:numId w:val="42"/>
+        </w:numPr>
+        <w:jc w:val="both"/>
+      </w:pPr>
+      <w:r>
+        <w:t>Active Power readings</w:t>
+      </w:r>
+    </w:p>
+    <w:p>
+      <w:pPr>
+        <w:pStyle w:val="ListParagraph"/>
+        <w:numPr>
+          <w:ilvl w:val="0"/>
+          <w:numId w:val="42"/>
+        </w:numPr>
+        <w:jc w:val="both"/>
+      </w:pPr>
+      <w:r>
+        <w:t>Irradiance readings</w:t>
+      </w:r>
+    </w:p>
+    <w:p>
+      <w:pPr>
+        <w:pStyle w:val="ListParagraph"/>
+        <w:numPr>
+          <w:ilvl w:val="0"/>
+          <w:numId w:val="42"/>
+        </w:numPr>
+        <w:jc w:val="both"/>
+      </w:pPr>
+      <w:r>
         <w:t>Pyranometer readings</w:t>
       </w:r>
     </w:p>
@@ -8446,6 +8703,7 @@
         <w:jc w:val="both"/>
       </w:pPr>
       <w:r>
+        <w:lastRenderedPageBreak/>
         <w:t xml:space="preserve">A single unified line graph is required to be provisioned for concise visualization.  The graph should be customizable, dynamically and interactively for a selected station.  </w:t>
       </w:r>
       <w:r>
@@ -8461,7 +8719,6 @@
         <w:t xml:space="preserve">the past and from </w:t>
       </w:r>
       <w:r>
-        <w:lastRenderedPageBreak/>
         <w:t xml:space="preserve">there on </w:t>
       </w:r>
       <w:r>
@@ -8555,22 +8812,28 @@
         <w:jc w:val="both"/>
       </w:pPr>
       <w:r>
-        <w:t xml:space="preserve">The RAM Application will send certain alerts to notify </w:t>
-      </w:r>
-      <w:r>
-        <w:t>the users</w:t>
-      </w:r>
-      <w:r>
-        <w:t xml:space="preserve"> of </w:t>
-      </w:r>
-      <w:r>
-        <w:t xml:space="preserve">important or time-sensitive information </w:t>
-      </w:r>
-      <w:r>
-        <w:t>captured by the application</w:t>
-      </w:r>
-      <w:r>
-        <w:t>, especially around device health status</w:t>
+        <w:t xml:space="preserve">The RAM Application will </w:t>
+      </w:r>
+      <w:r>
+        <w:t>record</w:t>
+      </w:r>
+      <w:r>
+        <w:t xml:space="preserve"> </w:t>
+      </w:r>
+      <w:r>
+        <w:t>certain i</w:t>
+      </w:r>
+      <w:r>
+        <w:t>mportant or time-sensitive information</w:t>
+      </w:r>
+      <w:r>
+        <w:t xml:space="preserve">, especially around </w:t>
+      </w:r>
+      <w:r>
+        <w:t>station</w:t>
+      </w:r>
+      <w:r>
+        <w:t xml:space="preserve"> health status</w:t>
       </w:r>
       <w:r>
         <w:t xml:space="preserve">.  </w:t>
@@ -8588,25 +8851,64 @@
         <w:jc w:val="both"/>
       </w:pPr>
       <w:r>
-        <w:t xml:space="preserve">Users have requested that </w:t>
-      </w:r>
-      <w:r>
-        <w:t xml:space="preserve">an </w:t>
-      </w:r>
-      <w:r>
-        <w:t>alert be triggered and sen</w:t>
-      </w:r>
-      <w:r>
-        <w:t>t in case of device failures.</w:t>
-      </w:r>
-      <w:r>
-        <w:t xml:space="preserve">  </w:t>
-      </w:r>
-      <w:r>
-        <w:t xml:space="preserve">The application will receive device failure information in real-time from an external device monitoring application managed by SERIS.  The RAM application in-turn makes use of this information to trigger an alert and notify the user of such device </w:t>
+        <w:t>In case of station failures, the u</w:t>
+      </w:r>
+      <w:r>
+        <w:t xml:space="preserve">sers have requested </w:t>
+      </w:r>
+      <w:r>
+        <w:t xml:space="preserve">it to be recorded for their tracking and closure. </w:t>
+      </w:r>
+      <w:r>
+        <w:t xml:space="preserve">The application will receive </w:t>
+      </w:r>
+      <w:r>
+        <w:t>station</w:t>
+      </w:r>
+      <w:r>
+        <w:t xml:space="preserve"> failure information in real-time from an external </w:t>
+      </w:r>
+      <w:r>
+        <w:t>station</w:t>
+      </w:r>
+      <w:r>
+        <w:t xml:space="preserve"> monitoring application managed by SERIS.  The RAM application in-turn </w:t>
+      </w:r>
+      <w:r>
+        <w:t>will record this</w:t>
+      </w:r>
+      <w:r>
+        <w:t xml:space="preserve"> information </w:t>
+      </w:r>
+      <w:r>
+        <w:t xml:space="preserve">in the notification table, </w:t>
+      </w:r>
+      <w:r>
+        <w:t xml:space="preserve">to </w:t>
+      </w:r>
+      <w:r>
+        <w:t xml:space="preserve">bring </w:t>
+      </w:r>
+      <w:r>
+        <w:t xml:space="preserve">such </w:t>
+      </w:r>
+      <w:r>
+        <w:t>station</w:t>
+      </w:r>
+      <w:r>
+        <w:t xml:space="preserve"> </w:t>
       </w:r>
       <w:r>
         <w:t>failures</w:t>
+      </w:r>
+      <w:r>
+        <w:t xml:space="preserve"> to </w:t>
+      </w:r>
+      <w:r>
+        <w:t>user’s</w:t>
+      </w:r>
+      <w:r>
+        <w:t xml:space="preserve"> attention</w:t>
       </w:r>
       <w:r>
         <w:t xml:space="preserve">. </w:t>
@@ -8627,7 +8929,25 @@
         <w:jc w:val="both"/>
       </w:pPr>
       <w:r>
-        <w:t>The device health code sent by the station indicates the health status and error code.  Ideally we should be receiving a ‘1’ meaning device in good health and there are no errors.  In case the value is not ‘1’ then an alert to be trigger by the RAM application to the registered user tagged to that station.  This will help SERIS to intervene and take corrective action in a timely manner.</w:t>
+        <w:t xml:space="preserve">The </w:t>
+      </w:r>
+      <w:r>
+        <w:t>station</w:t>
+      </w:r>
+      <w:r>
+        <w:t xml:space="preserve"> health code sent by the station indicates the health status and error code.  Ideally we should be receiving a ‘1’ meaning </w:t>
+      </w:r>
+      <w:r>
+        <w:t>station</w:t>
+      </w:r>
+      <w:r>
+        <w:t xml:space="preserve"> in good health and there are no errors.  In case the value is not ‘1’ then </w:t>
+      </w:r>
+      <w:r>
+        <w:t>this needs to be captured and recorded in the notification table.</w:t>
+      </w:r>
+      <w:r>
+        <w:t xml:space="preserve">  This will help SERIS to intervene and take corrective action in a timely manner.</w:t>
       </w:r>
     </w:p>
     <w:p>
@@ -8714,7 +9034,7 @@
           <w:sz w:val="20"/>
         </w:rPr>
       </w:pPr>
-      <w:bookmarkStart w:id="23" w:name="_Toc532756798"/>
+      <w:bookmarkStart w:id="23" w:name="_Toc532986211"/>
       <w:r>
         <w:rPr>
           <w:sz w:val="20"/>
@@ -8783,7 +9103,7 @@
           <w:sz w:val="20"/>
         </w:rPr>
       </w:pPr>
-      <w:bookmarkStart w:id="24" w:name="_Toc532756799"/>
+      <w:bookmarkStart w:id="24" w:name="_Toc532986212"/>
       <w:r>
         <w:rPr>
           <w:sz w:val="20"/>
@@ -8819,7 +9139,7 @@
           <w:sz w:val="20"/>
         </w:rPr>
       </w:pPr>
-      <w:bookmarkStart w:id="25" w:name="_Toc532756800"/>
+      <w:bookmarkStart w:id="25" w:name="_Toc532986213"/>
       <w:r>
         <w:rPr>
           <w:sz w:val="20"/>
@@ -8966,7 +9286,13 @@
         <w:spacing w:after="120"/>
       </w:pPr>
       <w:r>
-        <w:t>The RAM Application should be able to support both regular data and health check data sent from devices</w:t>
+        <w:t xml:space="preserve">The RAM Application should be able to support both regular data and health check data sent from </w:t>
+      </w:r>
+      <w:r>
+        <w:t>station</w:t>
+      </w:r>
+      <w:r>
+        <w:t>s</w:t>
       </w:r>
     </w:p>
     <w:p>
@@ -9114,8 +9440,8 @@
       </w:rPr>
       <w:tab/>
     </w:r>
-    <w:bookmarkStart w:id="0" w:name="_MON_1056352890"/>
-    <w:bookmarkEnd w:id="0"/>
+    <w:bookmarkStart w:id="1" w:name="_MON_1056352890"/>
+    <w:bookmarkEnd w:id="1"/>
     <w:r>
       <w:rPr>
         <w:b w:val="0"/>
@@ -9145,7 +9471,7 @@
         <v:shape id="_x0000_i1026" type="#_x0000_t75" alt="" style="width:59.1pt;height:39.4pt;mso-width-percent:0;mso-height-percent:0;mso-width-percent:0;mso-height-percent:0" o:ole="">
           <v:imagedata r:id="rId1" o:title=""/>
         </v:shape>
-        <o:OLEObject Type="Embed" ProgID="Word.Picture.8" ShapeID="_x0000_i1026" DrawAspect="Content" ObjectID="_1606573652" r:id="rId2"/>
+        <o:OLEObject Type="Embed" ProgID="Word.Picture.8" ShapeID="_x0000_i1026" DrawAspect="Content" ObjectID="_1606728042" r:id="rId2"/>
       </w:object>
     </w:r>
   </w:p>
@@ -9272,7 +9598,7 @@
         <w:sz w:val="16"/>
         <w:szCs w:val="16"/>
       </w:rPr>
-      <w:t>17</w:t>
+      <w:t>1</w:t>
     </w:r>
     <w:r>
       <w:rPr>
@@ -14689,7 +15015,7 @@
 </file>
 
 <file path=customXml/itemProps4.xml><?xml version="1.0" encoding="utf-8"?>
-<ds:datastoreItem xmlns:ds="http://schemas.openxmlformats.org/officeDocument/2006/customXml" ds:itemID="{514382EF-6EA1-4F4E-A913-4DFACAABABD0}">
+<ds:datastoreItem xmlns:ds="http://schemas.openxmlformats.org/officeDocument/2006/customXml" ds:itemID="{F3E685A6-689B-4F52-8B0B-8DEC0963EA0F}">
   <ds:schemaRefs>
     <ds:schemaRef ds:uri="http://schemas.openxmlformats.org/officeDocument/2006/bibliography"/>
   </ds:schemaRefs>

</xml_diff>